<commit_message>
Comentario sobre erro devido a falta de um enum
</commit_message>
<xml_diff>
--- a/Testes/rm79798_LaisFernandesFialhodoNascimento.docx
+++ b/Testes/rm79798_LaisFernandesFialhodoNascimento.docx
@@ -15,6 +15,24 @@
     <w:p/>
     <w:p>
       <w:pPr>
+        <w:rPr>
+          <w:b/>
+          <w:bCs/>
+          <w:color w:val="FF0000"/>
+        </w:rPr>
+      </w:pPr>
+      <w:r>
+        <w:rPr>
+          <w:b/>
+          <w:bCs/>
+          <w:color w:val="FF0000"/>
+        </w:rPr>
+        <w:t>1° ETAPA</w:t>
+      </w:r>
+    </w:p>
+    <w:p/>
+    <w:p>
+      <w:pPr>
         <w:spacing w:after="0" w:line="240" w:lineRule="auto"/>
         <w:rPr>
           <w:rFonts w:ascii="Consolas" w:hAnsi="Consolas" w:cs="Consolas"/>
@@ -129,8 +147,1903 @@
       <w:r>
         <w:t xml:space="preserve"> {</w:t>
       </w:r>
-      <w:bookmarkStart w:id="0" w:name="_GoBack"/>
+    </w:p>
+    <w:p>
+      <w:pPr>
+        <w:spacing w:after="0" w:line="240" w:lineRule="auto"/>
+      </w:pPr>
+    </w:p>
+    <w:p>
+      <w:pPr>
+        <w:spacing w:after="0" w:line="240" w:lineRule="auto"/>
+      </w:pPr>
+      <w:r>
+        <w:tab/>
+        <w:t>@Test</w:t>
+      </w:r>
+    </w:p>
+    <w:p>
+      <w:pPr>
+        <w:spacing w:after="0" w:line="240" w:lineRule="auto"/>
+      </w:pPr>
+      <w:r>
+        <w:tab/>
+      </w:r>
+      <w:proofErr w:type="spellStart"/>
+      <w:r>
+        <w:t>void</w:t>
+      </w:r>
+      <w:proofErr w:type="spellEnd"/>
+      <w:r>
+        <w:t xml:space="preserve"> </w:t>
+      </w:r>
+      <w:proofErr w:type="spellStart"/>
+      <w:proofErr w:type="gramStart"/>
+      <w:r>
+        <w:t>test</w:t>
+      </w:r>
+      <w:proofErr w:type="spellEnd"/>
+      <w:r>
+        <w:t>(</w:t>
+      </w:r>
+      <w:proofErr w:type="gramEnd"/>
+      <w:r>
+        <w:t>) {</w:t>
+      </w:r>
+    </w:p>
+    <w:p>
+      <w:pPr>
+        <w:spacing w:after="0" w:line="240" w:lineRule="auto"/>
+      </w:pPr>
+      <w:r>
+        <w:tab/>
+      </w:r>
+      <w:r>
+        <w:tab/>
+      </w:r>
+      <w:proofErr w:type="spellStart"/>
+      <w:proofErr w:type="gramStart"/>
+      <w:r>
+        <w:t>fail</w:t>
+      </w:r>
+      <w:proofErr w:type="spellEnd"/>
+      <w:r>
+        <w:t>(</w:t>
+      </w:r>
+      <w:proofErr w:type="gramEnd"/>
+      <w:r>
+        <w:t>"</w:t>
+      </w:r>
+      <w:proofErr w:type="spellStart"/>
+      <w:r>
+        <w:t>Not</w:t>
+      </w:r>
+      <w:proofErr w:type="spellEnd"/>
+      <w:r>
+        <w:t xml:space="preserve"> </w:t>
+      </w:r>
+      <w:proofErr w:type="spellStart"/>
+      <w:r>
+        <w:t>yet</w:t>
+      </w:r>
+      <w:proofErr w:type="spellEnd"/>
+      <w:r>
+        <w:t xml:space="preserve"> </w:t>
+      </w:r>
+      <w:proofErr w:type="spellStart"/>
+      <w:r>
+        <w:t>implemented</w:t>
+      </w:r>
+      <w:proofErr w:type="spellEnd"/>
+      <w:r>
+        <w:t>");</w:t>
+      </w:r>
+    </w:p>
+    <w:p>
+      <w:pPr>
+        <w:spacing w:after="0" w:line="240" w:lineRule="auto"/>
+      </w:pPr>
+      <w:r>
+        <w:tab/>
+        <w:t>}</w:t>
+      </w:r>
+    </w:p>
+    <w:p>
+      <w:pPr>
+        <w:spacing w:after="0" w:line="240" w:lineRule="auto"/>
+      </w:pPr>
+    </w:p>
+    <w:p>
+      <w:pPr>
+        <w:spacing w:after="0" w:line="240" w:lineRule="auto"/>
+      </w:pPr>
+      <w:r>
+        <w:t>}</w:t>
+      </w:r>
+    </w:p>
+    <w:p>
+      <w:pPr>
+        <w:spacing w:after="0" w:line="240" w:lineRule="auto"/>
+      </w:pPr>
+    </w:p>
+    <w:p>
+      <w:pPr>
+        <w:spacing w:after="0" w:line="240" w:lineRule="auto"/>
+      </w:pPr>
+    </w:p>
+    <w:p>
+      <w:pPr>
+        <w:spacing w:after="0" w:line="240" w:lineRule="auto"/>
+        <w:rPr>
+          <w:b/>
+          <w:bCs/>
+          <w:color w:val="FF0000"/>
+          <w:sz w:val="28"/>
+          <w:szCs w:val="28"/>
+        </w:rPr>
+      </w:pPr>
+      <w:r>
+        <w:rPr>
+          <w:b/>
+          <w:bCs/>
+          <w:color w:val="FF0000"/>
+          <w:sz w:val="28"/>
+          <w:szCs w:val="28"/>
+        </w:rPr>
+        <w:t>2° ETAPA</w:t>
+      </w:r>
+    </w:p>
+    <w:p>
+      <w:pPr>
+        <w:spacing w:after="0" w:line="240" w:lineRule="auto"/>
+        <w:rPr>
+          <w:b/>
+          <w:bCs/>
+          <w:color w:val="FF0000"/>
+        </w:rPr>
+      </w:pPr>
+    </w:p>
+    <w:p>
+      <w:pPr>
+        <w:autoSpaceDE w:val="0"/>
+        <w:autoSpaceDN w:val="0"/>
+        <w:adjustRightInd w:val="0"/>
+        <w:spacing w:after="0" w:line="240" w:lineRule="auto"/>
+        <w:rPr>
+          <w:rFonts w:ascii="Consolas" w:hAnsi="Consolas" w:cs="Consolas"/>
+          <w:sz w:val="16"/>
+          <w:szCs w:val="16"/>
+        </w:rPr>
+      </w:pPr>
+      <w:proofErr w:type="spellStart"/>
+      <w:r>
+        <w:rPr>
+          <w:rFonts w:ascii="Consolas" w:hAnsi="Consolas" w:cs="Consolas"/>
+          <w:b/>
+          <w:bCs/>
+          <w:color w:val="7F0055"/>
+          <w:sz w:val="16"/>
+          <w:szCs w:val="16"/>
+        </w:rPr>
+        <w:t>public</w:t>
+      </w:r>
+      <w:proofErr w:type="spellEnd"/>
+      <w:r>
+        <w:rPr>
+          <w:rFonts w:ascii="Consolas" w:hAnsi="Consolas" w:cs="Consolas"/>
+          <w:color w:val="000000"/>
+          <w:sz w:val="16"/>
+          <w:szCs w:val="16"/>
+        </w:rPr>
+        <w:t xml:space="preserve"> </w:t>
+      </w:r>
+      <w:proofErr w:type="spellStart"/>
+      <w:r>
+        <w:rPr>
+          <w:rFonts w:ascii="Consolas" w:hAnsi="Consolas" w:cs="Consolas"/>
+          <w:b/>
+          <w:bCs/>
+          <w:color w:val="7F0055"/>
+          <w:sz w:val="16"/>
+          <w:szCs w:val="16"/>
+        </w:rPr>
+        <w:t>class</w:t>
+      </w:r>
+      <w:proofErr w:type="spellEnd"/>
+      <w:r>
+        <w:rPr>
+          <w:rFonts w:ascii="Consolas" w:hAnsi="Consolas" w:cs="Consolas"/>
+          <w:color w:val="000000"/>
+          <w:sz w:val="16"/>
+          <w:szCs w:val="16"/>
+        </w:rPr>
+        <w:t xml:space="preserve"> </w:t>
+      </w:r>
+      <w:bookmarkStart w:id="0" w:name="_Hlk37960124"/>
+      <w:proofErr w:type="spellStart"/>
+      <w:r>
+        <w:rPr>
+          <w:rFonts w:ascii="Consolas" w:hAnsi="Consolas" w:cs="Consolas"/>
+          <w:color w:val="000000"/>
+          <w:sz w:val="16"/>
+          <w:szCs w:val="16"/>
+        </w:rPr>
+        <w:t>JulgamentoPrisioneiro</w:t>
+      </w:r>
+      <w:proofErr w:type="spellEnd"/>
+      <w:r>
+        <w:rPr>
+          <w:rFonts w:ascii="Consolas" w:hAnsi="Consolas" w:cs="Consolas"/>
+          <w:color w:val="000000"/>
+          <w:sz w:val="16"/>
+          <w:szCs w:val="16"/>
+        </w:rPr>
+        <w:t xml:space="preserve"> </w:t>
+      </w:r>
       <w:bookmarkEnd w:id="0"/>
+      <w:r>
+        <w:rPr>
+          <w:rFonts w:ascii="Consolas" w:hAnsi="Consolas" w:cs="Consolas"/>
+          <w:color w:val="000000"/>
+          <w:sz w:val="16"/>
+          <w:szCs w:val="16"/>
+        </w:rPr>
+        <w:t>{</w:t>
+      </w:r>
+    </w:p>
+    <w:p>
+      <w:pPr>
+        <w:autoSpaceDE w:val="0"/>
+        <w:autoSpaceDN w:val="0"/>
+        <w:adjustRightInd w:val="0"/>
+        <w:spacing w:after="0" w:line="240" w:lineRule="auto"/>
+        <w:rPr>
+          <w:rFonts w:ascii="Consolas" w:hAnsi="Consolas" w:cs="Consolas"/>
+          <w:sz w:val="16"/>
+          <w:szCs w:val="16"/>
+        </w:rPr>
+      </w:pPr>
+      <w:r>
+        <w:rPr>
+          <w:rFonts w:ascii="Consolas" w:hAnsi="Consolas" w:cs="Consolas"/>
+          <w:color w:val="000000"/>
+          <w:sz w:val="16"/>
+          <w:szCs w:val="16"/>
+        </w:rPr>
+        <w:tab/>
+      </w:r>
+      <w:proofErr w:type="spellStart"/>
+      <w:r>
+        <w:rPr>
+          <w:rFonts w:ascii="Consolas" w:hAnsi="Consolas" w:cs="Consolas"/>
+          <w:b/>
+          <w:bCs/>
+          <w:color w:val="7F0055"/>
+          <w:sz w:val="16"/>
+          <w:szCs w:val="16"/>
+        </w:rPr>
+        <w:t>private</w:t>
+      </w:r>
+      <w:proofErr w:type="spellEnd"/>
+      <w:r>
+        <w:rPr>
+          <w:rFonts w:ascii="Consolas" w:hAnsi="Consolas" w:cs="Consolas"/>
+          <w:color w:val="000000"/>
+          <w:sz w:val="16"/>
+          <w:szCs w:val="16"/>
+        </w:rPr>
+        <w:t xml:space="preserve"> </w:t>
+      </w:r>
+      <w:proofErr w:type="spellStart"/>
+      <w:r>
+        <w:rPr>
+          <w:rFonts w:ascii="Consolas" w:hAnsi="Consolas" w:cs="Consolas"/>
+          <w:b/>
+          <w:bCs/>
+          <w:color w:val="7F0055"/>
+          <w:sz w:val="16"/>
+          <w:szCs w:val="16"/>
+        </w:rPr>
+        <w:t>int</w:t>
+      </w:r>
+      <w:proofErr w:type="spellEnd"/>
+      <w:r>
+        <w:rPr>
+          <w:rFonts w:ascii="Consolas" w:hAnsi="Consolas" w:cs="Consolas"/>
+          <w:color w:val="000000"/>
+          <w:sz w:val="16"/>
+          <w:szCs w:val="16"/>
+        </w:rPr>
+        <w:t xml:space="preserve"> </w:t>
+      </w:r>
+      <w:r>
+        <w:rPr>
+          <w:rFonts w:ascii="Consolas" w:hAnsi="Consolas" w:cs="Consolas"/>
+          <w:color w:val="0000C0"/>
+          <w:sz w:val="16"/>
+          <w:szCs w:val="16"/>
+        </w:rPr>
+        <w:t>PENA_INOCENCIA</w:t>
+      </w:r>
+      <w:r>
+        <w:rPr>
+          <w:rFonts w:ascii="Consolas" w:hAnsi="Consolas" w:cs="Consolas"/>
+          <w:color w:val="000000"/>
+          <w:sz w:val="16"/>
+          <w:szCs w:val="16"/>
+        </w:rPr>
+        <w:t xml:space="preserve"> = 10;</w:t>
+      </w:r>
+    </w:p>
+    <w:p>
+      <w:pPr>
+        <w:autoSpaceDE w:val="0"/>
+        <w:autoSpaceDN w:val="0"/>
+        <w:adjustRightInd w:val="0"/>
+        <w:spacing w:after="0" w:line="240" w:lineRule="auto"/>
+        <w:rPr>
+          <w:rFonts w:ascii="Consolas" w:hAnsi="Consolas" w:cs="Consolas"/>
+          <w:sz w:val="16"/>
+          <w:szCs w:val="16"/>
+        </w:rPr>
+      </w:pPr>
+      <w:r>
+        <w:rPr>
+          <w:rFonts w:ascii="Consolas" w:hAnsi="Consolas" w:cs="Consolas"/>
+          <w:color w:val="000000"/>
+          <w:sz w:val="16"/>
+          <w:szCs w:val="16"/>
+        </w:rPr>
+        <w:tab/>
+      </w:r>
+      <w:proofErr w:type="spellStart"/>
+      <w:r>
+        <w:rPr>
+          <w:rFonts w:ascii="Consolas" w:hAnsi="Consolas" w:cs="Consolas"/>
+          <w:b/>
+          <w:bCs/>
+          <w:color w:val="7F0055"/>
+          <w:sz w:val="16"/>
+          <w:szCs w:val="16"/>
+        </w:rPr>
+        <w:t>private</w:t>
+      </w:r>
+      <w:proofErr w:type="spellEnd"/>
+      <w:r>
+        <w:rPr>
+          <w:rFonts w:ascii="Consolas" w:hAnsi="Consolas" w:cs="Consolas"/>
+          <w:color w:val="000000"/>
+          <w:sz w:val="16"/>
+          <w:szCs w:val="16"/>
+        </w:rPr>
+        <w:t xml:space="preserve"> </w:t>
+      </w:r>
+      <w:proofErr w:type="spellStart"/>
+      <w:r>
+        <w:rPr>
+          <w:rFonts w:ascii="Consolas" w:hAnsi="Consolas" w:cs="Consolas"/>
+          <w:b/>
+          <w:bCs/>
+          <w:color w:val="7F0055"/>
+          <w:sz w:val="16"/>
+          <w:szCs w:val="16"/>
+        </w:rPr>
+        <w:t>int</w:t>
+      </w:r>
+      <w:proofErr w:type="spellEnd"/>
+      <w:r>
+        <w:rPr>
+          <w:rFonts w:ascii="Consolas" w:hAnsi="Consolas" w:cs="Consolas"/>
+          <w:color w:val="000000"/>
+          <w:sz w:val="16"/>
+          <w:szCs w:val="16"/>
+        </w:rPr>
+        <w:t xml:space="preserve"> </w:t>
+      </w:r>
+      <w:r>
+        <w:rPr>
+          <w:rFonts w:ascii="Consolas" w:hAnsi="Consolas" w:cs="Consolas"/>
+          <w:color w:val="0000C0"/>
+          <w:sz w:val="16"/>
+          <w:szCs w:val="16"/>
+        </w:rPr>
+        <w:t>PENA_CONDENACAO_</w:t>
+      </w:r>
+      <w:proofErr w:type="gramStart"/>
+      <w:r>
+        <w:rPr>
+          <w:rFonts w:ascii="Consolas" w:hAnsi="Consolas" w:cs="Consolas"/>
+          <w:color w:val="0000C0"/>
+          <w:sz w:val="16"/>
+          <w:szCs w:val="16"/>
+        </w:rPr>
+        <w:t>MUTUA</w:t>
+      </w:r>
+      <w:proofErr w:type="gramEnd"/>
+      <w:r>
+        <w:rPr>
+          <w:rFonts w:ascii="Consolas" w:hAnsi="Consolas" w:cs="Consolas"/>
+          <w:color w:val="000000"/>
+          <w:sz w:val="16"/>
+          <w:szCs w:val="16"/>
+        </w:rPr>
+        <w:t xml:space="preserve"> = 15;</w:t>
+      </w:r>
+    </w:p>
+    <w:p>
+      <w:pPr>
+        <w:autoSpaceDE w:val="0"/>
+        <w:autoSpaceDN w:val="0"/>
+        <w:adjustRightInd w:val="0"/>
+        <w:spacing w:after="0" w:line="240" w:lineRule="auto"/>
+        <w:rPr>
+          <w:rFonts w:ascii="Consolas" w:hAnsi="Consolas" w:cs="Consolas"/>
+          <w:sz w:val="16"/>
+          <w:szCs w:val="16"/>
+        </w:rPr>
+      </w:pPr>
+      <w:r>
+        <w:rPr>
+          <w:rFonts w:ascii="Consolas" w:hAnsi="Consolas" w:cs="Consolas"/>
+          <w:color w:val="000000"/>
+          <w:sz w:val="16"/>
+          <w:szCs w:val="16"/>
+        </w:rPr>
+        <w:tab/>
+      </w:r>
+      <w:proofErr w:type="spellStart"/>
+      <w:r>
+        <w:rPr>
+          <w:rFonts w:ascii="Consolas" w:hAnsi="Consolas" w:cs="Consolas"/>
+          <w:b/>
+          <w:bCs/>
+          <w:color w:val="7F0055"/>
+          <w:sz w:val="16"/>
+          <w:szCs w:val="16"/>
+        </w:rPr>
+        <w:t>private</w:t>
+      </w:r>
+      <w:proofErr w:type="spellEnd"/>
+      <w:r>
+        <w:rPr>
+          <w:rFonts w:ascii="Consolas" w:hAnsi="Consolas" w:cs="Consolas"/>
+          <w:color w:val="000000"/>
+          <w:sz w:val="16"/>
+          <w:szCs w:val="16"/>
+        </w:rPr>
+        <w:t xml:space="preserve"> </w:t>
+      </w:r>
+      <w:proofErr w:type="spellStart"/>
+      <w:r>
+        <w:rPr>
+          <w:rFonts w:ascii="Consolas" w:hAnsi="Consolas" w:cs="Consolas"/>
+          <w:b/>
+          <w:bCs/>
+          <w:color w:val="7F0055"/>
+          <w:sz w:val="16"/>
+          <w:szCs w:val="16"/>
+        </w:rPr>
+        <w:t>int</w:t>
+      </w:r>
+      <w:proofErr w:type="spellEnd"/>
+      <w:r>
+        <w:rPr>
+          <w:rFonts w:ascii="Consolas" w:hAnsi="Consolas" w:cs="Consolas"/>
+          <w:color w:val="000000"/>
+          <w:sz w:val="16"/>
+          <w:szCs w:val="16"/>
+        </w:rPr>
+        <w:t xml:space="preserve"> </w:t>
+      </w:r>
+      <w:r>
+        <w:rPr>
+          <w:rFonts w:ascii="Consolas" w:hAnsi="Consolas" w:cs="Consolas"/>
+          <w:color w:val="0000C0"/>
+          <w:sz w:val="16"/>
+          <w:szCs w:val="16"/>
+        </w:rPr>
+        <w:t>PENA_CONDENACAO_INDIVIDUAL</w:t>
+      </w:r>
+      <w:r>
+        <w:rPr>
+          <w:rFonts w:ascii="Consolas" w:hAnsi="Consolas" w:cs="Consolas"/>
+          <w:color w:val="000000"/>
+          <w:sz w:val="16"/>
+          <w:szCs w:val="16"/>
+        </w:rPr>
+        <w:t xml:space="preserve"> = 10;</w:t>
+      </w:r>
+    </w:p>
+    <w:p>
+      <w:pPr>
+        <w:autoSpaceDE w:val="0"/>
+        <w:autoSpaceDN w:val="0"/>
+        <w:adjustRightInd w:val="0"/>
+        <w:spacing w:after="0" w:line="240" w:lineRule="auto"/>
+        <w:rPr>
+          <w:rFonts w:ascii="Consolas" w:hAnsi="Consolas" w:cs="Consolas"/>
+          <w:sz w:val="16"/>
+          <w:szCs w:val="16"/>
+        </w:rPr>
+      </w:pPr>
+      <w:r>
+        <w:rPr>
+          <w:rFonts w:ascii="Consolas" w:hAnsi="Consolas" w:cs="Consolas"/>
+          <w:color w:val="000000"/>
+          <w:sz w:val="16"/>
+          <w:szCs w:val="16"/>
+        </w:rPr>
+        <w:tab/>
+      </w:r>
+      <w:proofErr w:type="spellStart"/>
+      <w:r>
+        <w:rPr>
+          <w:rFonts w:ascii="Consolas" w:hAnsi="Consolas" w:cs="Consolas"/>
+          <w:b/>
+          <w:bCs/>
+          <w:color w:val="7F0055"/>
+          <w:sz w:val="16"/>
+          <w:szCs w:val="16"/>
+        </w:rPr>
+        <w:t>private</w:t>
+      </w:r>
+      <w:proofErr w:type="spellEnd"/>
+      <w:r>
+        <w:rPr>
+          <w:rFonts w:ascii="Consolas" w:hAnsi="Consolas" w:cs="Consolas"/>
+          <w:color w:val="000000"/>
+          <w:sz w:val="16"/>
+          <w:szCs w:val="16"/>
+        </w:rPr>
+        <w:t xml:space="preserve"> </w:t>
+      </w:r>
+      <w:proofErr w:type="spellStart"/>
+      <w:r>
+        <w:rPr>
+          <w:rFonts w:ascii="Consolas" w:hAnsi="Consolas" w:cs="Consolas"/>
+          <w:b/>
+          <w:bCs/>
+          <w:color w:val="7F0055"/>
+          <w:sz w:val="16"/>
+          <w:szCs w:val="16"/>
+        </w:rPr>
+        <w:t>int</w:t>
+      </w:r>
+      <w:proofErr w:type="spellEnd"/>
+      <w:r>
+        <w:rPr>
+          <w:rFonts w:ascii="Consolas" w:hAnsi="Consolas" w:cs="Consolas"/>
+          <w:color w:val="000000"/>
+          <w:sz w:val="16"/>
+          <w:szCs w:val="16"/>
+        </w:rPr>
+        <w:t xml:space="preserve"> </w:t>
+      </w:r>
+      <w:r>
+        <w:rPr>
+          <w:rFonts w:ascii="Consolas" w:hAnsi="Consolas" w:cs="Consolas"/>
+          <w:color w:val="0000C0"/>
+          <w:sz w:val="16"/>
+          <w:szCs w:val="16"/>
+        </w:rPr>
+        <w:t>PENA_CONDENACAO_CUMPLICES</w:t>
+      </w:r>
+      <w:r>
+        <w:rPr>
+          <w:rFonts w:ascii="Consolas" w:hAnsi="Consolas" w:cs="Consolas"/>
+          <w:color w:val="000000"/>
+          <w:sz w:val="16"/>
+          <w:szCs w:val="16"/>
+        </w:rPr>
+        <w:t xml:space="preserve"> = 11;</w:t>
+      </w:r>
+    </w:p>
+    <w:p>
+      <w:pPr>
+        <w:autoSpaceDE w:val="0"/>
+        <w:autoSpaceDN w:val="0"/>
+        <w:adjustRightInd w:val="0"/>
+        <w:spacing w:after="0" w:line="240" w:lineRule="auto"/>
+        <w:rPr>
+          <w:rFonts w:ascii="Consolas" w:hAnsi="Consolas" w:cs="Consolas"/>
+          <w:sz w:val="16"/>
+          <w:szCs w:val="16"/>
+        </w:rPr>
+      </w:pPr>
+    </w:p>
+    <w:p>
+      <w:pPr>
+        <w:autoSpaceDE w:val="0"/>
+        <w:autoSpaceDN w:val="0"/>
+        <w:adjustRightInd w:val="0"/>
+        <w:spacing w:after="0" w:line="240" w:lineRule="auto"/>
+        <w:rPr>
+          <w:rFonts w:ascii="Consolas" w:hAnsi="Consolas" w:cs="Consolas"/>
+          <w:sz w:val="16"/>
+          <w:szCs w:val="16"/>
+        </w:rPr>
+      </w:pPr>
+      <w:r>
+        <w:rPr>
+          <w:rFonts w:ascii="Consolas" w:hAnsi="Consolas" w:cs="Consolas"/>
+          <w:color w:val="000000"/>
+          <w:sz w:val="16"/>
+          <w:szCs w:val="16"/>
+        </w:rPr>
+        <w:tab/>
+      </w:r>
+      <w:proofErr w:type="spellStart"/>
+      <w:r>
+        <w:rPr>
+          <w:rFonts w:ascii="Consolas" w:hAnsi="Consolas" w:cs="Consolas"/>
+          <w:b/>
+          <w:bCs/>
+          <w:color w:val="7F0055"/>
+          <w:sz w:val="16"/>
+          <w:szCs w:val="16"/>
+        </w:rPr>
+        <w:t>public</w:t>
+      </w:r>
+      <w:proofErr w:type="spellEnd"/>
+      <w:r>
+        <w:rPr>
+          <w:rFonts w:ascii="Consolas" w:hAnsi="Consolas" w:cs="Consolas"/>
+          <w:color w:val="000000"/>
+          <w:sz w:val="16"/>
+          <w:szCs w:val="16"/>
+        </w:rPr>
+        <w:t xml:space="preserve"> </w:t>
+      </w:r>
+      <w:proofErr w:type="spellStart"/>
+      <w:r>
+        <w:rPr>
+          <w:rFonts w:ascii="Consolas" w:hAnsi="Consolas" w:cs="Consolas"/>
+          <w:b/>
+          <w:bCs/>
+          <w:color w:val="7F0055"/>
+          <w:sz w:val="16"/>
+          <w:szCs w:val="16"/>
+        </w:rPr>
+        <w:t>int</w:t>
+      </w:r>
+      <w:proofErr w:type="spellEnd"/>
+      <w:r>
+        <w:rPr>
+          <w:rFonts w:ascii="Consolas" w:hAnsi="Consolas" w:cs="Consolas"/>
+          <w:color w:val="000000"/>
+          <w:sz w:val="16"/>
+          <w:szCs w:val="16"/>
+        </w:rPr>
+        <w:t xml:space="preserve"> </w:t>
+      </w:r>
+      <w:proofErr w:type="spellStart"/>
+      <w:proofErr w:type="gramStart"/>
+      <w:r>
+        <w:rPr>
+          <w:rFonts w:ascii="Consolas" w:hAnsi="Consolas" w:cs="Consolas"/>
+          <w:color w:val="000000"/>
+          <w:sz w:val="16"/>
+          <w:szCs w:val="16"/>
+        </w:rPr>
+        <w:t>calculaPena</w:t>
+      </w:r>
+      <w:proofErr w:type="spellEnd"/>
+      <w:r>
+        <w:rPr>
+          <w:rFonts w:ascii="Consolas" w:hAnsi="Consolas" w:cs="Consolas"/>
+          <w:color w:val="000000"/>
+          <w:sz w:val="16"/>
+          <w:szCs w:val="16"/>
+        </w:rPr>
+        <w:t>(</w:t>
+      </w:r>
+      <w:proofErr w:type="gramEnd"/>
+      <w:r>
+        <w:rPr>
+          <w:rFonts w:ascii="Consolas" w:hAnsi="Consolas" w:cs="Consolas"/>
+          <w:color w:val="000000"/>
+          <w:sz w:val="16"/>
+          <w:szCs w:val="16"/>
+          <w:u w:val="single"/>
+        </w:rPr>
+        <w:t>Resposta</w:t>
+      </w:r>
+      <w:r>
+        <w:rPr>
+          <w:rFonts w:ascii="Consolas" w:hAnsi="Consolas" w:cs="Consolas"/>
+          <w:color w:val="000000"/>
+          <w:sz w:val="16"/>
+          <w:szCs w:val="16"/>
+        </w:rPr>
+        <w:t xml:space="preserve"> </w:t>
+      </w:r>
+      <w:proofErr w:type="spellStart"/>
+      <w:r>
+        <w:rPr>
+          <w:rFonts w:ascii="Consolas" w:hAnsi="Consolas" w:cs="Consolas"/>
+          <w:color w:val="6A3E3E"/>
+          <w:sz w:val="16"/>
+          <w:szCs w:val="16"/>
+        </w:rPr>
+        <w:t>respostaPrisioneiroA</w:t>
+      </w:r>
+      <w:proofErr w:type="spellEnd"/>
+      <w:r>
+        <w:rPr>
+          <w:rFonts w:ascii="Consolas" w:hAnsi="Consolas" w:cs="Consolas"/>
+          <w:color w:val="000000"/>
+          <w:sz w:val="16"/>
+          <w:szCs w:val="16"/>
+        </w:rPr>
+        <w:t xml:space="preserve">, </w:t>
+      </w:r>
+      <w:r>
+        <w:rPr>
+          <w:rFonts w:ascii="Consolas" w:hAnsi="Consolas" w:cs="Consolas"/>
+          <w:color w:val="000000"/>
+          <w:sz w:val="16"/>
+          <w:szCs w:val="16"/>
+          <w:u w:val="single"/>
+        </w:rPr>
+        <w:t>Resposta</w:t>
+      </w:r>
+      <w:r>
+        <w:rPr>
+          <w:rFonts w:ascii="Consolas" w:hAnsi="Consolas" w:cs="Consolas"/>
+          <w:color w:val="000000"/>
+          <w:sz w:val="16"/>
+          <w:szCs w:val="16"/>
+        </w:rPr>
+        <w:t xml:space="preserve"> </w:t>
+      </w:r>
+      <w:proofErr w:type="spellStart"/>
+      <w:r>
+        <w:rPr>
+          <w:rFonts w:ascii="Consolas" w:hAnsi="Consolas" w:cs="Consolas"/>
+          <w:color w:val="6A3E3E"/>
+          <w:sz w:val="16"/>
+          <w:szCs w:val="16"/>
+        </w:rPr>
+        <w:t>respostaPrisioneiroB</w:t>
+      </w:r>
+      <w:proofErr w:type="spellEnd"/>
+      <w:r>
+        <w:rPr>
+          <w:rFonts w:ascii="Consolas" w:hAnsi="Consolas" w:cs="Consolas"/>
+          <w:color w:val="000000"/>
+          <w:sz w:val="16"/>
+          <w:szCs w:val="16"/>
+        </w:rPr>
+        <w:t>) {</w:t>
+      </w:r>
+    </w:p>
+    <w:p>
+      <w:pPr>
+        <w:autoSpaceDE w:val="0"/>
+        <w:autoSpaceDN w:val="0"/>
+        <w:adjustRightInd w:val="0"/>
+        <w:spacing w:after="0" w:line="240" w:lineRule="auto"/>
+        <w:rPr>
+          <w:rFonts w:ascii="Consolas" w:hAnsi="Consolas" w:cs="Consolas"/>
+          <w:sz w:val="16"/>
+          <w:szCs w:val="16"/>
+        </w:rPr>
+      </w:pPr>
+      <w:r>
+        <w:rPr>
+          <w:rFonts w:ascii="Consolas" w:hAnsi="Consolas" w:cs="Consolas"/>
+          <w:color w:val="000000"/>
+          <w:sz w:val="16"/>
+          <w:szCs w:val="16"/>
+        </w:rPr>
+        <w:tab/>
+      </w:r>
+      <w:r>
+        <w:rPr>
+          <w:rFonts w:ascii="Consolas" w:hAnsi="Consolas" w:cs="Consolas"/>
+          <w:color w:val="000000"/>
+          <w:sz w:val="16"/>
+          <w:szCs w:val="16"/>
+        </w:rPr>
+        <w:tab/>
+      </w:r>
+      <w:proofErr w:type="spellStart"/>
+      <w:r>
+        <w:rPr>
+          <w:rFonts w:ascii="Consolas" w:hAnsi="Consolas" w:cs="Consolas"/>
+          <w:b/>
+          <w:bCs/>
+          <w:color w:val="7F0055"/>
+          <w:sz w:val="16"/>
+          <w:szCs w:val="16"/>
+        </w:rPr>
+        <w:t>if</w:t>
+      </w:r>
+      <w:proofErr w:type="spellEnd"/>
+      <w:r>
+        <w:rPr>
+          <w:rFonts w:ascii="Consolas" w:hAnsi="Consolas" w:cs="Consolas"/>
+          <w:color w:val="000000"/>
+          <w:sz w:val="16"/>
+          <w:szCs w:val="16"/>
+        </w:rPr>
+        <w:t xml:space="preserve"> (</w:t>
+      </w:r>
+      <w:proofErr w:type="spellStart"/>
+      <w:r>
+        <w:rPr>
+          <w:rFonts w:ascii="Consolas" w:hAnsi="Consolas" w:cs="Consolas"/>
+          <w:color w:val="6A3E3E"/>
+          <w:sz w:val="16"/>
+          <w:szCs w:val="16"/>
+        </w:rPr>
+        <w:t>respostaPrisioneiroA</w:t>
+      </w:r>
+      <w:proofErr w:type="spellEnd"/>
+      <w:r>
+        <w:rPr>
+          <w:rFonts w:ascii="Consolas" w:hAnsi="Consolas" w:cs="Consolas"/>
+          <w:color w:val="000000"/>
+          <w:sz w:val="16"/>
+          <w:szCs w:val="16"/>
+        </w:rPr>
+        <w:t xml:space="preserve"> == </w:t>
+      </w:r>
+      <w:proofErr w:type="spellStart"/>
+      <w:r>
+        <w:rPr>
+          <w:rFonts w:ascii="Consolas" w:hAnsi="Consolas" w:cs="Consolas"/>
+          <w:color w:val="000000"/>
+          <w:sz w:val="16"/>
+          <w:szCs w:val="16"/>
+          <w:u w:val="single"/>
+        </w:rPr>
+        <w:t>Resposta</w:t>
+      </w:r>
+      <w:r>
+        <w:rPr>
+          <w:rFonts w:ascii="Consolas" w:hAnsi="Consolas" w:cs="Consolas"/>
+          <w:color w:val="000000"/>
+          <w:sz w:val="16"/>
+          <w:szCs w:val="16"/>
+        </w:rPr>
+        <w:t>.DELACAO</w:t>
+      </w:r>
+      <w:proofErr w:type="spellEnd"/>
+      <w:r>
+        <w:rPr>
+          <w:rFonts w:ascii="Consolas" w:hAnsi="Consolas" w:cs="Consolas"/>
+          <w:color w:val="000000"/>
+          <w:sz w:val="16"/>
+          <w:szCs w:val="16"/>
+        </w:rPr>
+        <w:t>) {</w:t>
+      </w:r>
+    </w:p>
+    <w:p>
+      <w:pPr>
+        <w:autoSpaceDE w:val="0"/>
+        <w:autoSpaceDN w:val="0"/>
+        <w:adjustRightInd w:val="0"/>
+        <w:spacing w:after="0" w:line="240" w:lineRule="auto"/>
+        <w:rPr>
+          <w:rFonts w:ascii="Consolas" w:hAnsi="Consolas" w:cs="Consolas"/>
+          <w:sz w:val="16"/>
+          <w:szCs w:val="16"/>
+        </w:rPr>
+      </w:pPr>
+      <w:r>
+        <w:rPr>
+          <w:rFonts w:ascii="Consolas" w:hAnsi="Consolas" w:cs="Consolas"/>
+          <w:color w:val="000000"/>
+          <w:sz w:val="16"/>
+          <w:szCs w:val="16"/>
+        </w:rPr>
+        <w:tab/>
+      </w:r>
+      <w:r>
+        <w:rPr>
+          <w:rFonts w:ascii="Consolas" w:hAnsi="Consolas" w:cs="Consolas"/>
+          <w:color w:val="000000"/>
+          <w:sz w:val="16"/>
+          <w:szCs w:val="16"/>
+        </w:rPr>
+        <w:tab/>
+      </w:r>
+      <w:r>
+        <w:rPr>
+          <w:rFonts w:ascii="Consolas" w:hAnsi="Consolas" w:cs="Consolas"/>
+          <w:color w:val="000000"/>
+          <w:sz w:val="16"/>
+          <w:szCs w:val="16"/>
+        </w:rPr>
+        <w:tab/>
+      </w:r>
+      <w:proofErr w:type="spellStart"/>
+      <w:r>
+        <w:rPr>
+          <w:rFonts w:ascii="Consolas" w:hAnsi="Consolas" w:cs="Consolas"/>
+          <w:b/>
+          <w:bCs/>
+          <w:color w:val="7F0055"/>
+          <w:sz w:val="16"/>
+          <w:szCs w:val="16"/>
+        </w:rPr>
+        <w:t>if</w:t>
+      </w:r>
+      <w:proofErr w:type="spellEnd"/>
+      <w:r>
+        <w:rPr>
+          <w:rFonts w:ascii="Consolas" w:hAnsi="Consolas" w:cs="Consolas"/>
+          <w:color w:val="000000"/>
+          <w:sz w:val="16"/>
+          <w:szCs w:val="16"/>
+        </w:rPr>
+        <w:t xml:space="preserve"> (</w:t>
+      </w:r>
+      <w:proofErr w:type="spellStart"/>
+      <w:r>
+        <w:rPr>
+          <w:rFonts w:ascii="Consolas" w:hAnsi="Consolas" w:cs="Consolas"/>
+          <w:color w:val="6A3E3E"/>
+          <w:sz w:val="16"/>
+          <w:szCs w:val="16"/>
+        </w:rPr>
+        <w:t>respostaPrisioneiroB</w:t>
+      </w:r>
+      <w:proofErr w:type="spellEnd"/>
+      <w:r>
+        <w:rPr>
+          <w:rFonts w:ascii="Consolas" w:hAnsi="Consolas" w:cs="Consolas"/>
+          <w:color w:val="000000"/>
+          <w:sz w:val="16"/>
+          <w:szCs w:val="16"/>
+        </w:rPr>
+        <w:t xml:space="preserve"> == </w:t>
+      </w:r>
+      <w:proofErr w:type="spellStart"/>
+      <w:r>
+        <w:rPr>
+          <w:rFonts w:ascii="Consolas" w:hAnsi="Consolas" w:cs="Consolas"/>
+          <w:color w:val="000000"/>
+          <w:sz w:val="16"/>
+          <w:szCs w:val="16"/>
+          <w:u w:val="single"/>
+        </w:rPr>
+        <w:t>Resposta</w:t>
+      </w:r>
+      <w:r>
+        <w:rPr>
+          <w:rFonts w:ascii="Consolas" w:hAnsi="Consolas" w:cs="Consolas"/>
+          <w:color w:val="000000"/>
+          <w:sz w:val="16"/>
+          <w:szCs w:val="16"/>
+        </w:rPr>
+        <w:t>.DELACAO</w:t>
+      </w:r>
+      <w:proofErr w:type="spellEnd"/>
+      <w:r>
+        <w:rPr>
+          <w:rFonts w:ascii="Consolas" w:hAnsi="Consolas" w:cs="Consolas"/>
+          <w:color w:val="000000"/>
+          <w:sz w:val="16"/>
+          <w:szCs w:val="16"/>
+        </w:rPr>
+        <w:t>) {</w:t>
+      </w:r>
+    </w:p>
+    <w:p>
+      <w:pPr>
+        <w:autoSpaceDE w:val="0"/>
+        <w:autoSpaceDN w:val="0"/>
+        <w:adjustRightInd w:val="0"/>
+        <w:spacing w:after="0" w:line="240" w:lineRule="auto"/>
+        <w:rPr>
+          <w:rFonts w:ascii="Consolas" w:hAnsi="Consolas" w:cs="Consolas"/>
+          <w:sz w:val="16"/>
+          <w:szCs w:val="16"/>
+        </w:rPr>
+      </w:pPr>
+      <w:r>
+        <w:rPr>
+          <w:rFonts w:ascii="Consolas" w:hAnsi="Consolas" w:cs="Consolas"/>
+          <w:color w:val="000000"/>
+          <w:sz w:val="16"/>
+          <w:szCs w:val="16"/>
+        </w:rPr>
+        <w:tab/>
+      </w:r>
+      <w:r>
+        <w:rPr>
+          <w:rFonts w:ascii="Consolas" w:hAnsi="Consolas" w:cs="Consolas"/>
+          <w:color w:val="000000"/>
+          <w:sz w:val="16"/>
+          <w:szCs w:val="16"/>
+        </w:rPr>
+        <w:tab/>
+      </w:r>
+      <w:r>
+        <w:rPr>
+          <w:rFonts w:ascii="Consolas" w:hAnsi="Consolas" w:cs="Consolas"/>
+          <w:color w:val="000000"/>
+          <w:sz w:val="16"/>
+          <w:szCs w:val="16"/>
+        </w:rPr>
+        <w:tab/>
+      </w:r>
+      <w:r>
+        <w:rPr>
+          <w:rFonts w:ascii="Consolas" w:hAnsi="Consolas" w:cs="Consolas"/>
+          <w:color w:val="000000"/>
+          <w:sz w:val="16"/>
+          <w:szCs w:val="16"/>
+        </w:rPr>
+        <w:tab/>
+      </w:r>
+      <w:proofErr w:type="spellStart"/>
+      <w:r>
+        <w:rPr>
+          <w:rFonts w:ascii="Consolas" w:hAnsi="Consolas" w:cs="Consolas"/>
+          <w:b/>
+          <w:bCs/>
+          <w:color w:val="7F0055"/>
+          <w:sz w:val="16"/>
+          <w:szCs w:val="16"/>
+        </w:rPr>
+        <w:t>return</w:t>
+      </w:r>
+      <w:proofErr w:type="spellEnd"/>
+      <w:r>
+        <w:rPr>
+          <w:rFonts w:ascii="Consolas" w:hAnsi="Consolas" w:cs="Consolas"/>
+          <w:color w:val="000000"/>
+          <w:sz w:val="16"/>
+          <w:szCs w:val="16"/>
+        </w:rPr>
+        <w:t xml:space="preserve"> </w:t>
+      </w:r>
+      <w:r>
+        <w:rPr>
+          <w:rFonts w:ascii="Consolas" w:hAnsi="Consolas" w:cs="Consolas"/>
+          <w:color w:val="0000C0"/>
+          <w:sz w:val="16"/>
+          <w:szCs w:val="16"/>
+        </w:rPr>
+        <w:t>PENA_CONDENACAO_</w:t>
+      </w:r>
+      <w:proofErr w:type="gramStart"/>
+      <w:r>
+        <w:rPr>
+          <w:rFonts w:ascii="Consolas" w:hAnsi="Consolas" w:cs="Consolas"/>
+          <w:color w:val="0000C0"/>
+          <w:sz w:val="16"/>
+          <w:szCs w:val="16"/>
+        </w:rPr>
+        <w:t>MUTUA</w:t>
+      </w:r>
+      <w:proofErr w:type="gramEnd"/>
+      <w:r>
+        <w:rPr>
+          <w:rFonts w:ascii="Consolas" w:hAnsi="Consolas" w:cs="Consolas"/>
+          <w:color w:val="000000"/>
+          <w:sz w:val="16"/>
+          <w:szCs w:val="16"/>
+        </w:rPr>
+        <w:t>;</w:t>
+      </w:r>
+    </w:p>
+    <w:p>
+      <w:pPr>
+        <w:autoSpaceDE w:val="0"/>
+        <w:autoSpaceDN w:val="0"/>
+        <w:adjustRightInd w:val="0"/>
+        <w:spacing w:after="0" w:line="240" w:lineRule="auto"/>
+        <w:rPr>
+          <w:rFonts w:ascii="Consolas" w:hAnsi="Consolas" w:cs="Consolas"/>
+          <w:sz w:val="16"/>
+          <w:szCs w:val="16"/>
+        </w:rPr>
+      </w:pPr>
+      <w:r>
+        <w:rPr>
+          <w:rFonts w:ascii="Consolas" w:hAnsi="Consolas" w:cs="Consolas"/>
+          <w:color w:val="000000"/>
+          <w:sz w:val="16"/>
+          <w:szCs w:val="16"/>
+        </w:rPr>
+        <w:tab/>
+      </w:r>
+      <w:r>
+        <w:rPr>
+          <w:rFonts w:ascii="Consolas" w:hAnsi="Consolas" w:cs="Consolas"/>
+          <w:color w:val="000000"/>
+          <w:sz w:val="16"/>
+          <w:szCs w:val="16"/>
+        </w:rPr>
+        <w:tab/>
+      </w:r>
+      <w:r>
+        <w:rPr>
+          <w:rFonts w:ascii="Consolas" w:hAnsi="Consolas" w:cs="Consolas"/>
+          <w:color w:val="000000"/>
+          <w:sz w:val="16"/>
+          <w:szCs w:val="16"/>
+        </w:rPr>
+        <w:tab/>
+        <w:t xml:space="preserve">} </w:t>
+      </w:r>
+      <w:proofErr w:type="spellStart"/>
+      <w:r>
+        <w:rPr>
+          <w:rFonts w:ascii="Consolas" w:hAnsi="Consolas" w:cs="Consolas"/>
+          <w:b/>
+          <w:bCs/>
+          <w:color w:val="7F0055"/>
+          <w:sz w:val="16"/>
+          <w:szCs w:val="16"/>
+        </w:rPr>
+        <w:t>else</w:t>
+      </w:r>
+      <w:proofErr w:type="spellEnd"/>
+      <w:r>
+        <w:rPr>
+          <w:rFonts w:ascii="Consolas" w:hAnsi="Consolas" w:cs="Consolas"/>
+          <w:color w:val="000000"/>
+          <w:sz w:val="16"/>
+          <w:szCs w:val="16"/>
+        </w:rPr>
+        <w:t xml:space="preserve"> {</w:t>
+      </w:r>
+    </w:p>
+    <w:p>
+      <w:pPr>
+        <w:autoSpaceDE w:val="0"/>
+        <w:autoSpaceDN w:val="0"/>
+        <w:adjustRightInd w:val="0"/>
+        <w:spacing w:after="0" w:line="240" w:lineRule="auto"/>
+        <w:rPr>
+          <w:rFonts w:ascii="Consolas" w:hAnsi="Consolas" w:cs="Consolas"/>
+          <w:sz w:val="16"/>
+          <w:szCs w:val="16"/>
+        </w:rPr>
+      </w:pPr>
+      <w:r>
+        <w:rPr>
+          <w:rFonts w:ascii="Consolas" w:hAnsi="Consolas" w:cs="Consolas"/>
+          <w:color w:val="000000"/>
+          <w:sz w:val="16"/>
+          <w:szCs w:val="16"/>
+        </w:rPr>
+        <w:tab/>
+      </w:r>
+      <w:r>
+        <w:rPr>
+          <w:rFonts w:ascii="Consolas" w:hAnsi="Consolas" w:cs="Consolas"/>
+          <w:color w:val="000000"/>
+          <w:sz w:val="16"/>
+          <w:szCs w:val="16"/>
+        </w:rPr>
+        <w:tab/>
+      </w:r>
+      <w:r>
+        <w:rPr>
+          <w:rFonts w:ascii="Consolas" w:hAnsi="Consolas" w:cs="Consolas"/>
+          <w:color w:val="000000"/>
+          <w:sz w:val="16"/>
+          <w:szCs w:val="16"/>
+        </w:rPr>
+        <w:tab/>
+      </w:r>
+      <w:r>
+        <w:rPr>
+          <w:rFonts w:ascii="Consolas" w:hAnsi="Consolas" w:cs="Consolas"/>
+          <w:color w:val="000000"/>
+          <w:sz w:val="16"/>
+          <w:szCs w:val="16"/>
+        </w:rPr>
+        <w:tab/>
+      </w:r>
+      <w:proofErr w:type="spellStart"/>
+      <w:r>
+        <w:rPr>
+          <w:rFonts w:ascii="Consolas" w:hAnsi="Consolas" w:cs="Consolas"/>
+          <w:b/>
+          <w:bCs/>
+          <w:color w:val="7F0055"/>
+          <w:sz w:val="16"/>
+          <w:szCs w:val="16"/>
+        </w:rPr>
+        <w:t>return</w:t>
+      </w:r>
+      <w:proofErr w:type="spellEnd"/>
+      <w:r>
+        <w:rPr>
+          <w:rFonts w:ascii="Consolas" w:hAnsi="Consolas" w:cs="Consolas"/>
+          <w:color w:val="000000"/>
+          <w:sz w:val="16"/>
+          <w:szCs w:val="16"/>
+        </w:rPr>
+        <w:t xml:space="preserve"> </w:t>
+      </w:r>
+      <w:r>
+        <w:rPr>
+          <w:rFonts w:ascii="Consolas" w:hAnsi="Consolas" w:cs="Consolas"/>
+          <w:color w:val="0000C0"/>
+          <w:sz w:val="16"/>
+          <w:szCs w:val="16"/>
+        </w:rPr>
+        <w:t>PENA_INOCENCIA</w:t>
+      </w:r>
+      <w:r>
+        <w:rPr>
+          <w:rFonts w:ascii="Consolas" w:hAnsi="Consolas" w:cs="Consolas"/>
+          <w:color w:val="000000"/>
+          <w:sz w:val="16"/>
+          <w:szCs w:val="16"/>
+        </w:rPr>
+        <w:t>;</w:t>
+      </w:r>
+    </w:p>
+    <w:p>
+      <w:pPr>
+        <w:autoSpaceDE w:val="0"/>
+        <w:autoSpaceDN w:val="0"/>
+        <w:adjustRightInd w:val="0"/>
+        <w:spacing w:after="0" w:line="240" w:lineRule="auto"/>
+        <w:rPr>
+          <w:rFonts w:ascii="Consolas" w:hAnsi="Consolas" w:cs="Consolas"/>
+          <w:sz w:val="16"/>
+          <w:szCs w:val="16"/>
+        </w:rPr>
+      </w:pPr>
+      <w:r>
+        <w:rPr>
+          <w:rFonts w:ascii="Consolas" w:hAnsi="Consolas" w:cs="Consolas"/>
+          <w:color w:val="000000"/>
+          <w:sz w:val="16"/>
+          <w:szCs w:val="16"/>
+        </w:rPr>
+        <w:tab/>
+      </w:r>
+      <w:r>
+        <w:rPr>
+          <w:rFonts w:ascii="Consolas" w:hAnsi="Consolas" w:cs="Consolas"/>
+          <w:color w:val="000000"/>
+          <w:sz w:val="16"/>
+          <w:szCs w:val="16"/>
+        </w:rPr>
+        <w:tab/>
+      </w:r>
+      <w:r>
+        <w:rPr>
+          <w:rFonts w:ascii="Consolas" w:hAnsi="Consolas" w:cs="Consolas"/>
+          <w:color w:val="000000"/>
+          <w:sz w:val="16"/>
+          <w:szCs w:val="16"/>
+        </w:rPr>
+        <w:tab/>
+        <w:t>}</w:t>
+      </w:r>
+    </w:p>
+    <w:p>
+      <w:pPr>
+        <w:autoSpaceDE w:val="0"/>
+        <w:autoSpaceDN w:val="0"/>
+        <w:adjustRightInd w:val="0"/>
+        <w:spacing w:after="0" w:line="240" w:lineRule="auto"/>
+        <w:rPr>
+          <w:rFonts w:ascii="Consolas" w:hAnsi="Consolas" w:cs="Consolas"/>
+          <w:sz w:val="16"/>
+          <w:szCs w:val="16"/>
+        </w:rPr>
+      </w:pPr>
+      <w:r>
+        <w:rPr>
+          <w:rFonts w:ascii="Consolas" w:hAnsi="Consolas" w:cs="Consolas"/>
+          <w:color w:val="000000"/>
+          <w:sz w:val="16"/>
+          <w:szCs w:val="16"/>
+        </w:rPr>
+        <w:tab/>
+      </w:r>
+      <w:r>
+        <w:rPr>
+          <w:rFonts w:ascii="Consolas" w:hAnsi="Consolas" w:cs="Consolas"/>
+          <w:color w:val="000000"/>
+          <w:sz w:val="16"/>
+          <w:szCs w:val="16"/>
+        </w:rPr>
+        <w:tab/>
+        <w:t xml:space="preserve">} </w:t>
+      </w:r>
+      <w:proofErr w:type="spellStart"/>
+      <w:r>
+        <w:rPr>
+          <w:rFonts w:ascii="Consolas" w:hAnsi="Consolas" w:cs="Consolas"/>
+          <w:b/>
+          <w:bCs/>
+          <w:color w:val="7F0055"/>
+          <w:sz w:val="16"/>
+          <w:szCs w:val="16"/>
+        </w:rPr>
+        <w:t>else</w:t>
+      </w:r>
+      <w:proofErr w:type="spellEnd"/>
+      <w:r>
+        <w:rPr>
+          <w:rFonts w:ascii="Consolas" w:hAnsi="Consolas" w:cs="Consolas"/>
+          <w:color w:val="000000"/>
+          <w:sz w:val="16"/>
+          <w:szCs w:val="16"/>
+        </w:rPr>
+        <w:t xml:space="preserve"> {</w:t>
+      </w:r>
+    </w:p>
+    <w:p>
+      <w:pPr>
+        <w:autoSpaceDE w:val="0"/>
+        <w:autoSpaceDN w:val="0"/>
+        <w:adjustRightInd w:val="0"/>
+        <w:spacing w:after="0" w:line="240" w:lineRule="auto"/>
+        <w:rPr>
+          <w:rFonts w:ascii="Consolas" w:hAnsi="Consolas" w:cs="Consolas"/>
+          <w:sz w:val="16"/>
+          <w:szCs w:val="16"/>
+        </w:rPr>
+      </w:pPr>
+      <w:r>
+        <w:rPr>
+          <w:rFonts w:ascii="Consolas" w:hAnsi="Consolas" w:cs="Consolas"/>
+          <w:color w:val="000000"/>
+          <w:sz w:val="16"/>
+          <w:szCs w:val="16"/>
+        </w:rPr>
+        <w:tab/>
+      </w:r>
+      <w:r>
+        <w:rPr>
+          <w:rFonts w:ascii="Consolas" w:hAnsi="Consolas" w:cs="Consolas"/>
+          <w:color w:val="000000"/>
+          <w:sz w:val="16"/>
+          <w:szCs w:val="16"/>
+        </w:rPr>
+        <w:tab/>
+      </w:r>
+      <w:r>
+        <w:rPr>
+          <w:rFonts w:ascii="Consolas" w:hAnsi="Consolas" w:cs="Consolas"/>
+          <w:color w:val="000000"/>
+          <w:sz w:val="16"/>
+          <w:szCs w:val="16"/>
+        </w:rPr>
+        <w:tab/>
+      </w:r>
+      <w:proofErr w:type="spellStart"/>
+      <w:r>
+        <w:rPr>
+          <w:rFonts w:ascii="Consolas" w:hAnsi="Consolas" w:cs="Consolas"/>
+          <w:b/>
+          <w:bCs/>
+          <w:color w:val="7F0055"/>
+          <w:sz w:val="16"/>
+          <w:szCs w:val="16"/>
+        </w:rPr>
+        <w:t>if</w:t>
+      </w:r>
+      <w:proofErr w:type="spellEnd"/>
+      <w:r>
+        <w:rPr>
+          <w:rFonts w:ascii="Consolas" w:hAnsi="Consolas" w:cs="Consolas"/>
+          <w:color w:val="000000"/>
+          <w:sz w:val="16"/>
+          <w:szCs w:val="16"/>
+        </w:rPr>
+        <w:t xml:space="preserve"> (</w:t>
+      </w:r>
+      <w:proofErr w:type="spellStart"/>
+      <w:r>
+        <w:rPr>
+          <w:rFonts w:ascii="Consolas" w:hAnsi="Consolas" w:cs="Consolas"/>
+          <w:color w:val="6A3E3E"/>
+          <w:sz w:val="16"/>
+          <w:szCs w:val="16"/>
+        </w:rPr>
+        <w:t>respostaPrisioneiroB</w:t>
+      </w:r>
+      <w:proofErr w:type="spellEnd"/>
+      <w:r>
+        <w:rPr>
+          <w:rFonts w:ascii="Consolas" w:hAnsi="Consolas" w:cs="Consolas"/>
+          <w:color w:val="000000"/>
+          <w:sz w:val="16"/>
+          <w:szCs w:val="16"/>
+        </w:rPr>
+        <w:t xml:space="preserve"> == </w:t>
+      </w:r>
+      <w:proofErr w:type="spellStart"/>
+      <w:r>
+        <w:rPr>
+          <w:rFonts w:ascii="Consolas" w:hAnsi="Consolas" w:cs="Consolas"/>
+          <w:color w:val="000000"/>
+          <w:sz w:val="16"/>
+          <w:szCs w:val="16"/>
+          <w:u w:val="single"/>
+        </w:rPr>
+        <w:t>Resposta</w:t>
+      </w:r>
+      <w:r>
+        <w:rPr>
+          <w:rFonts w:ascii="Consolas" w:hAnsi="Consolas" w:cs="Consolas"/>
+          <w:color w:val="000000"/>
+          <w:sz w:val="16"/>
+          <w:szCs w:val="16"/>
+        </w:rPr>
+        <w:t>.DELACAO</w:t>
+      </w:r>
+      <w:proofErr w:type="spellEnd"/>
+      <w:r>
+        <w:rPr>
+          <w:rFonts w:ascii="Consolas" w:hAnsi="Consolas" w:cs="Consolas"/>
+          <w:color w:val="000000"/>
+          <w:sz w:val="16"/>
+          <w:szCs w:val="16"/>
+        </w:rPr>
+        <w:t>) {</w:t>
+      </w:r>
+    </w:p>
+    <w:p>
+      <w:pPr>
+        <w:autoSpaceDE w:val="0"/>
+        <w:autoSpaceDN w:val="0"/>
+        <w:adjustRightInd w:val="0"/>
+        <w:spacing w:after="0" w:line="240" w:lineRule="auto"/>
+        <w:rPr>
+          <w:rFonts w:ascii="Consolas" w:hAnsi="Consolas" w:cs="Consolas"/>
+          <w:sz w:val="16"/>
+          <w:szCs w:val="16"/>
+        </w:rPr>
+      </w:pPr>
+      <w:r>
+        <w:rPr>
+          <w:rFonts w:ascii="Consolas" w:hAnsi="Consolas" w:cs="Consolas"/>
+          <w:color w:val="000000"/>
+          <w:sz w:val="16"/>
+          <w:szCs w:val="16"/>
+        </w:rPr>
+        <w:tab/>
+      </w:r>
+      <w:r>
+        <w:rPr>
+          <w:rFonts w:ascii="Consolas" w:hAnsi="Consolas" w:cs="Consolas"/>
+          <w:color w:val="000000"/>
+          <w:sz w:val="16"/>
+          <w:szCs w:val="16"/>
+        </w:rPr>
+        <w:tab/>
+      </w:r>
+      <w:r>
+        <w:rPr>
+          <w:rFonts w:ascii="Consolas" w:hAnsi="Consolas" w:cs="Consolas"/>
+          <w:color w:val="000000"/>
+          <w:sz w:val="16"/>
+          <w:szCs w:val="16"/>
+        </w:rPr>
+        <w:tab/>
+      </w:r>
+      <w:r>
+        <w:rPr>
+          <w:rFonts w:ascii="Consolas" w:hAnsi="Consolas" w:cs="Consolas"/>
+          <w:color w:val="000000"/>
+          <w:sz w:val="16"/>
+          <w:szCs w:val="16"/>
+        </w:rPr>
+        <w:tab/>
+      </w:r>
+      <w:proofErr w:type="spellStart"/>
+      <w:r>
+        <w:rPr>
+          <w:rFonts w:ascii="Consolas" w:hAnsi="Consolas" w:cs="Consolas"/>
+          <w:b/>
+          <w:bCs/>
+          <w:color w:val="7F0055"/>
+          <w:sz w:val="16"/>
+          <w:szCs w:val="16"/>
+        </w:rPr>
+        <w:t>return</w:t>
+      </w:r>
+      <w:proofErr w:type="spellEnd"/>
+      <w:r>
+        <w:rPr>
+          <w:rFonts w:ascii="Consolas" w:hAnsi="Consolas" w:cs="Consolas"/>
+          <w:color w:val="000000"/>
+          <w:sz w:val="16"/>
+          <w:szCs w:val="16"/>
+        </w:rPr>
+        <w:t xml:space="preserve"> </w:t>
+      </w:r>
+      <w:r>
+        <w:rPr>
+          <w:rFonts w:ascii="Consolas" w:hAnsi="Consolas" w:cs="Consolas"/>
+          <w:color w:val="0000C0"/>
+          <w:sz w:val="16"/>
+          <w:szCs w:val="16"/>
+        </w:rPr>
+        <w:t>PENA_CONDENACAO_INDIVIDUAL</w:t>
+      </w:r>
+      <w:r>
+        <w:rPr>
+          <w:rFonts w:ascii="Consolas" w:hAnsi="Consolas" w:cs="Consolas"/>
+          <w:color w:val="000000"/>
+          <w:sz w:val="16"/>
+          <w:szCs w:val="16"/>
+        </w:rPr>
+        <w:t>;</w:t>
+      </w:r>
+    </w:p>
+    <w:p>
+      <w:pPr>
+        <w:autoSpaceDE w:val="0"/>
+        <w:autoSpaceDN w:val="0"/>
+        <w:adjustRightInd w:val="0"/>
+        <w:spacing w:after="0" w:line="240" w:lineRule="auto"/>
+        <w:rPr>
+          <w:rFonts w:ascii="Consolas" w:hAnsi="Consolas" w:cs="Consolas"/>
+          <w:sz w:val="16"/>
+          <w:szCs w:val="16"/>
+        </w:rPr>
+      </w:pPr>
+      <w:r>
+        <w:rPr>
+          <w:rFonts w:ascii="Consolas" w:hAnsi="Consolas" w:cs="Consolas"/>
+          <w:color w:val="000000"/>
+          <w:sz w:val="16"/>
+          <w:szCs w:val="16"/>
+        </w:rPr>
+        <w:tab/>
+      </w:r>
+      <w:r>
+        <w:rPr>
+          <w:rFonts w:ascii="Consolas" w:hAnsi="Consolas" w:cs="Consolas"/>
+          <w:color w:val="000000"/>
+          <w:sz w:val="16"/>
+          <w:szCs w:val="16"/>
+        </w:rPr>
+        <w:tab/>
+      </w:r>
+      <w:r>
+        <w:rPr>
+          <w:rFonts w:ascii="Consolas" w:hAnsi="Consolas" w:cs="Consolas"/>
+          <w:color w:val="000000"/>
+          <w:sz w:val="16"/>
+          <w:szCs w:val="16"/>
+        </w:rPr>
+        <w:tab/>
+        <w:t xml:space="preserve">} </w:t>
+      </w:r>
+      <w:proofErr w:type="spellStart"/>
+      <w:r>
+        <w:rPr>
+          <w:rFonts w:ascii="Consolas" w:hAnsi="Consolas" w:cs="Consolas"/>
+          <w:b/>
+          <w:bCs/>
+          <w:color w:val="7F0055"/>
+          <w:sz w:val="16"/>
+          <w:szCs w:val="16"/>
+        </w:rPr>
+        <w:t>else</w:t>
+      </w:r>
+      <w:proofErr w:type="spellEnd"/>
+      <w:r>
+        <w:rPr>
+          <w:rFonts w:ascii="Consolas" w:hAnsi="Consolas" w:cs="Consolas"/>
+          <w:color w:val="000000"/>
+          <w:sz w:val="16"/>
+          <w:szCs w:val="16"/>
+        </w:rPr>
+        <w:t xml:space="preserve"> {</w:t>
+      </w:r>
+    </w:p>
+    <w:p>
+      <w:pPr>
+        <w:autoSpaceDE w:val="0"/>
+        <w:autoSpaceDN w:val="0"/>
+        <w:adjustRightInd w:val="0"/>
+        <w:spacing w:after="0" w:line="240" w:lineRule="auto"/>
+        <w:rPr>
+          <w:rFonts w:ascii="Consolas" w:hAnsi="Consolas" w:cs="Consolas"/>
+          <w:sz w:val="16"/>
+          <w:szCs w:val="16"/>
+        </w:rPr>
+      </w:pPr>
+      <w:r>
+        <w:rPr>
+          <w:rFonts w:ascii="Consolas" w:hAnsi="Consolas" w:cs="Consolas"/>
+          <w:color w:val="000000"/>
+          <w:sz w:val="16"/>
+          <w:szCs w:val="16"/>
+        </w:rPr>
+        <w:tab/>
+      </w:r>
+      <w:r>
+        <w:rPr>
+          <w:rFonts w:ascii="Consolas" w:hAnsi="Consolas" w:cs="Consolas"/>
+          <w:color w:val="000000"/>
+          <w:sz w:val="16"/>
+          <w:szCs w:val="16"/>
+        </w:rPr>
+        <w:tab/>
+      </w:r>
+      <w:r>
+        <w:rPr>
+          <w:rFonts w:ascii="Consolas" w:hAnsi="Consolas" w:cs="Consolas"/>
+          <w:color w:val="000000"/>
+          <w:sz w:val="16"/>
+          <w:szCs w:val="16"/>
+        </w:rPr>
+        <w:tab/>
+      </w:r>
+      <w:r>
+        <w:rPr>
+          <w:rFonts w:ascii="Consolas" w:hAnsi="Consolas" w:cs="Consolas"/>
+          <w:color w:val="000000"/>
+          <w:sz w:val="16"/>
+          <w:szCs w:val="16"/>
+        </w:rPr>
+        <w:tab/>
+      </w:r>
+      <w:proofErr w:type="spellStart"/>
+      <w:r>
+        <w:rPr>
+          <w:rFonts w:ascii="Consolas" w:hAnsi="Consolas" w:cs="Consolas"/>
+          <w:b/>
+          <w:bCs/>
+          <w:color w:val="7F0055"/>
+          <w:sz w:val="16"/>
+          <w:szCs w:val="16"/>
+        </w:rPr>
+        <w:t>return</w:t>
+      </w:r>
+      <w:proofErr w:type="spellEnd"/>
+      <w:r>
+        <w:rPr>
+          <w:rFonts w:ascii="Consolas" w:hAnsi="Consolas" w:cs="Consolas"/>
+          <w:color w:val="000000"/>
+          <w:sz w:val="16"/>
+          <w:szCs w:val="16"/>
+        </w:rPr>
+        <w:t xml:space="preserve"> </w:t>
+      </w:r>
+      <w:r>
+        <w:rPr>
+          <w:rFonts w:ascii="Consolas" w:hAnsi="Consolas" w:cs="Consolas"/>
+          <w:color w:val="0000C0"/>
+          <w:sz w:val="16"/>
+          <w:szCs w:val="16"/>
+        </w:rPr>
+        <w:t>PENA_CONDENACAO_CUMPLICES</w:t>
+      </w:r>
+      <w:r>
+        <w:rPr>
+          <w:rFonts w:ascii="Consolas" w:hAnsi="Consolas" w:cs="Consolas"/>
+          <w:color w:val="000000"/>
+          <w:sz w:val="16"/>
+          <w:szCs w:val="16"/>
+        </w:rPr>
+        <w:t>;</w:t>
+      </w:r>
+    </w:p>
+    <w:p>
+      <w:pPr>
+        <w:autoSpaceDE w:val="0"/>
+        <w:autoSpaceDN w:val="0"/>
+        <w:adjustRightInd w:val="0"/>
+        <w:spacing w:after="0" w:line="240" w:lineRule="auto"/>
+        <w:rPr>
+          <w:rFonts w:ascii="Consolas" w:hAnsi="Consolas" w:cs="Consolas"/>
+          <w:sz w:val="16"/>
+          <w:szCs w:val="16"/>
+        </w:rPr>
+      </w:pPr>
+      <w:r>
+        <w:rPr>
+          <w:rFonts w:ascii="Consolas" w:hAnsi="Consolas" w:cs="Consolas"/>
+          <w:color w:val="000000"/>
+          <w:sz w:val="16"/>
+          <w:szCs w:val="16"/>
+        </w:rPr>
+        <w:tab/>
+      </w:r>
+      <w:r>
+        <w:rPr>
+          <w:rFonts w:ascii="Consolas" w:hAnsi="Consolas" w:cs="Consolas"/>
+          <w:color w:val="000000"/>
+          <w:sz w:val="16"/>
+          <w:szCs w:val="16"/>
+        </w:rPr>
+        <w:tab/>
+      </w:r>
+      <w:r>
+        <w:rPr>
+          <w:rFonts w:ascii="Consolas" w:hAnsi="Consolas" w:cs="Consolas"/>
+          <w:color w:val="000000"/>
+          <w:sz w:val="16"/>
+          <w:szCs w:val="16"/>
+        </w:rPr>
+        <w:tab/>
+        <w:t>}</w:t>
+      </w:r>
+    </w:p>
+    <w:p>
+      <w:pPr>
+        <w:autoSpaceDE w:val="0"/>
+        <w:autoSpaceDN w:val="0"/>
+        <w:adjustRightInd w:val="0"/>
+        <w:spacing w:after="0" w:line="240" w:lineRule="auto"/>
+        <w:rPr>
+          <w:rFonts w:ascii="Consolas" w:hAnsi="Consolas" w:cs="Consolas"/>
+          <w:sz w:val="16"/>
+          <w:szCs w:val="16"/>
+        </w:rPr>
+      </w:pPr>
+      <w:r>
+        <w:rPr>
+          <w:rFonts w:ascii="Consolas" w:hAnsi="Consolas" w:cs="Consolas"/>
+          <w:color w:val="000000"/>
+          <w:sz w:val="16"/>
+          <w:szCs w:val="16"/>
+        </w:rPr>
+        <w:tab/>
+      </w:r>
+      <w:r>
+        <w:rPr>
+          <w:rFonts w:ascii="Consolas" w:hAnsi="Consolas" w:cs="Consolas"/>
+          <w:color w:val="000000"/>
+          <w:sz w:val="16"/>
+          <w:szCs w:val="16"/>
+        </w:rPr>
+        <w:tab/>
+        <w:t>}</w:t>
+      </w:r>
+    </w:p>
+    <w:p>
+      <w:pPr>
+        <w:autoSpaceDE w:val="0"/>
+        <w:autoSpaceDN w:val="0"/>
+        <w:adjustRightInd w:val="0"/>
+        <w:spacing w:after="0" w:line="240" w:lineRule="auto"/>
+        <w:rPr>
+          <w:rFonts w:ascii="Consolas" w:hAnsi="Consolas" w:cs="Consolas"/>
+          <w:sz w:val="16"/>
+          <w:szCs w:val="16"/>
+        </w:rPr>
+      </w:pPr>
+      <w:r>
+        <w:rPr>
+          <w:rFonts w:ascii="Consolas" w:hAnsi="Consolas" w:cs="Consolas"/>
+          <w:color w:val="000000"/>
+          <w:sz w:val="16"/>
+          <w:szCs w:val="16"/>
+        </w:rPr>
+        <w:tab/>
+        <w:t>}</w:t>
+      </w:r>
+    </w:p>
+    <w:p>
+      <w:pPr>
+        <w:autoSpaceDE w:val="0"/>
+        <w:autoSpaceDN w:val="0"/>
+        <w:adjustRightInd w:val="0"/>
+        <w:spacing w:after="0" w:line="240" w:lineRule="auto"/>
+        <w:rPr>
+          <w:rFonts w:ascii="Consolas" w:hAnsi="Consolas" w:cs="Consolas"/>
+          <w:sz w:val="16"/>
+          <w:szCs w:val="16"/>
+        </w:rPr>
+      </w:pPr>
+      <w:r>
+        <w:rPr>
+          <w:rFonts w:ascii="Consolas" w:hAnsi="Consolas" w:cs="Consolas"/>
+          <w:color w:val="000000"/>
+          <w:sz w:val="16"/>
+          <w:szCs w:val="16"/>
+        </w:rPr>
+        <w:t>}</w:t>
+      </w:r>
+    </w:p>
+    <w:p>
+      <w:pPr>
+        <w:spacing w:after="0" w:line="240" w:lineRule="auto"/>
+        <w:rPr>
+          <w:b/>
+          <w:bCs/>
+          <w:color w:val="FF0000"/>
+        </w:rPr>
+      </w:pPr>
+    </w:p>
+    <w:p>
+      <w:pPr>
+        <w:spacing w:after="0" w:line="240" w:lineRule="auto"/>
+      </w:pPr>
+      <w:proofErr w:type="spellStart"/>
+      <w:r>
+        <w:t>import</w:t>
+      </w:r>
+      <w:proofErr w:type="spellEnd"/>
+      <w:r>
+        <w:t xml:space="preserve"> </w:t>
+      </w:r>
+      <w:proofErr w:type="spellStart"/>
+      <w:r>
+        <w:t>static</w:t>
+      </w:r>
+      <w:proofErr w:type="spellEnd"/>
+      <w:r>
+        <w:t xml:space="preserve"> </w:t>
+      </w:r>
+      <w:proofErr w:type="spellStart"/>
+      <w:proofErr w:type="gramStart"/>
+      <w:r>
+        <w:t>org.junit.jupiter.api.Assertions</w:t>
+      </w:r>
+      <w:proofErr w:type="spellEnd"/>
+      <w:proofErr w:type="gramEnd"/>
+      <w:r>
+        <w:t>.*;</w:t>
+      </w:r>
+    </w:p>
+    <w:p>
+      <w:pPr>
+        <w:spacing w:after="0" w:line="240" w:lineRule="auto"/>
+      </w:pPr>
+    </w:p>
+    <w:p>
+      <w:pPr>
+        <w:spacing w:after="0" w:line="240" w:lineRule="auto"/>
+      </w:pPr>
+      <w:proofErr w:type="spellStart"/>
+      <w:r>
+        <w:t>import</w:t>
+      </w:r>
+      <w:proofErr w:type="spellEnd"/>
+      <w:r>
+        <w:t xml:space="preserve"> </w:t>
+      </w:r>
+      <w:proofErr w:type="spellStart"/>
+      <w:proofErr w:type="gramStart"/>
+      <w:r>
+        <w:t>org.junit.jupiter.api.Test</w:t>
+      </w:r>
+      <w:proofErr w:type="spellEnd"/>
+      <w:proofErr w:type="gramEnd"/>
+      <w:r>
+        <w:t>;</w:t>
+      </w:r>
+    </w:p>
+    <w:p>
+      <w:pPr>
+        <w:spacing w:after="0" w:line="240" w:lineRule="auto"/>
+      </w:pPr>
+    </w:p>
+    <w:p>
+      <w:pPr>
+        <w:spacing w:after="0" w:line="240" w:lineRule="auto"/>
+      </w:pPr>
+      <w:proofErr w:type="spellStart"/>
+      <w:r>
+        <w:t>class</w:t>
+      </w:r>
+      <w:proofErr w:type="spellEnd"/>
+      <w:r>
+        <w:t xml:space="preserve"> </w:t>
+      </w:r>
+      <w:proofErr w:type="spellStart"/>
+      <w:r>
+        <w:t>JulgamentoPrisioneiroTest</w:t>
+      </w:r>
+      <w:proofErr w:type="spellEnd"/>
+      <w:r>
+        <w:t xml:space="preserve"> {</w:t>
+      </w:r>
     </w:p>
     <w:p>
       <w:pPr>
@@ -253,7 +2166,99 @@
     <w:p>
       <w:pPr>
         <w:spacing w:after="0" w:line="240" w:lineRule="auto"/>
-      </w:pPr>
+        <w:rPr>
+          <w:b/>
+          <w:bCs/>
+          <w:color w:val="2E74B5" w:themeColor="accent5" w:themeShade="BF"/>
+          <w:sz w:val="24"/>
+          <w:szCs w:val="24"/>
+        </w:rPr>
+      </w:pPr>
+      <w:r>
+        <w:rPr>
+          <w:b/>
+          <w:bCs/>
+          <w:color w:val="2E74B5" w:themeColor="accent5" w:themeShade="BF"/>
+          <w:sz w:val="24"/>
+          <w:szCs w:val="24"/>
+          <w:u w:val="single"/>
+        </w:rPr>
+        <w:t xml:space="preserve">Erro encontrado na classe </w:t>
+      </w:r>
+      <w:proofErr w:type="spellStart"/>
+      <w:r>
+        <w:rPr>
+          <w:b/>
+          <w:bCs/>
+          <w:color w:val="2E74B5" w:themeColor="accent5" w:themeShade="BF"/>
+          <w:sz w:val="24"/>
+          <w:szCs w:val="24"/>
+          <w:u w:val="single"/>
+        </w:rPr>
+        <w:t>JulgamentoPrisioneiro</w:t>
+      </w:r>
+      <w:proofErr w:type="spellEnd"/>
+      <w:r>
+        <w:rPr>
+          <w:b/>
+          <w:bCs/>
+          <w:color w:val="2E74B5" w:themeColor="accent5" w:themeShade="BF"/>
+          <w:sz w:val="24"/>
+          <w:szCs w:val="24"/>
+          <w:u w:val="single"/>
+        </w:rPr>
+        <w:t xml:space="preserve"> devido a falta de </w:t>
+      </w:r>
+      <w:proofErr w:type="spellStart"/>
+      <w:r>
+        <w:rPr>
+          <w:b/>
+          <w:bCs/>
+          <w:color w:val="2E74B5" w:themeColor="accent5" w:themeShade="BF"/>
+          <w:sz w:val="24"/>
+          <w:szCs w:val="24"/>
+          <w:u w:val="single"/>
+        </w:rPr>
+        <w:t>de</w:t>
+      </w:r>
+      <w:proofErr w:type="spellEnd"/>
+      <w:r>
+        <w:rPr>
+          <w:b/>
+          <w:bCs/>
+          <w:color w:val="2E74B5" w:themeColor="accent5" w:themeShade="BF"/>
+          <w:sz w:val="24"/>
+          <w:szCs w:val="24"/>
+          <w:u w:val="single"/>
+        </w:rPr>
+        <w:t xml:space="preserve"> um </w:t>
+      </w:r>
+      <w:proofErr w:type="spellStart"/>
+      <w:r>
+        <w:rPr>
+          <w:b/>
+          <w:bCs/>
+          <w:color w:val="2E74B5" w:themeColor="accent5" w:themeShade="BF"/>
+          <w:sz w:val="24"/>
+          <w:szCs w:val="24"/>
+          <w:u w:val="single"/>
+        </w:rPr>
+        <w:t>enum</w:t>
+      </w:r>
+      <w:proofErr w:type="spellEnd"/>
+      <w:r>
+        <w:rPr>
+          <w:b/>
+          <w:bCs/>
+          <w:color w:val="2E74B5" w:themeColor="accent5" w:themeShade="BF"/>
+          <w:sz w:val="24"/>
+          <w:szCs w:val="24"/>
+          <w:u w:val="single"/>
+        </w:rPr>
+        <w:t xml:space="preserve"> Resposta</w:t>
+      </w:r>
+      <w:bookmarkStart w:id="1" w:name="_GoBack"/>
+      <w:bookmarkEnd w:id="1"/>
     </w:p>
     <w:sectPr>
       <w:pgSz w:w="11906" w:h="16838"/>
@@ -263,6 +2268,127 @@
     </w:sectPr>
   </w:body>
 </w:document>
+</file>
+
+<file path=word/numbering.xml><?xml version="1.0" encoding="utf-8"?>
+<w:numbering xmlns:wpc="http://schemas.microsoft.com/office/word/2010/wordprocessingCanvas" xmlns:cx="http://schemas.microsoft.com/office/drawing/2014/chartex" xmlns:cx1="http://schemas.microsoft.com/office/drawing/2015/9/8/chartex" xmlns:cx2="http://schemas.microsoft.com/office/drawing/2015/10/21/chartex" xmlns:cx3="http://schemas.microsoft.com/office/drawing/2016/5/9/chartex" xmlns:cx4="http://schemas.microsoft.com/office/drawing/2016/5/10/chartex" xmlns:cx5="http://schemas.microsoft.com/office/drawing/2016/5/11/chartex" xmlns:cx6="http://schemas.microsoft.com/office/drawing/2016/5/12/chartex" xmlns:cx7="http://schemas.microsoft.com/office/drawing/2016/5/13/chartex" xmlns:cx8="http://schemas.microsoft.com/office/drawing/2016/5/14/chartex" xmlns:mc="http://schemas.openxmlformats.org/markup-compatibility/2006" xmlns:aink="http://schemas.microsoft.com/office/drawing/2016/ink" xmlns:am3d="http://schemas.microsoft.com/office/drawing/2017/model3d" xmlns:o="urn:schemas-microsoft-com:office:office" xmlns:r="http://schemas.openxmlformats.org/officeDocument/2006/relationships" xmlns:m="http://schemas.openxmlformats.org/officeDocument/2006/math" xmlns:v="urn:schemas-microsoft-com:vml" xmlns:wp14="http://schemas.microsoft.com/office/word/2010/wordprocessingDrawing" xmlns:wp="http://schemas.openxmlformats.org/drawingml/2006/wordprocessingDrawing" xmlns:w10="urn:schemas-microsoft-com:office:word" xmlns:w="http://schemas.openxmlformats.org/wordprocessingml/2006/main" xmlns:w14="http://schemas.microsoft.com/office/word/2010/wordml" xmlns:w15="http://schemas.microsoft.com/office/word/2012/wordml" xmlns:w16cid="http://schemas.microsoft.com/office/word/2016/wordml/cid" xmlns:w16se="http://schemas.microsoft.com/office/word/2015/wordml/symex" xmlns:wpg="http://schemas.microsoft.com/office/word/2010/wordprocessingGroup" xmlns:wpi="http://schemas.microsoft.com/office/word/2010/wordprocessingInk" xmlns:wne="http://schemas.microsoft.com/office/word/2006/wordml" xmlns:wps="http://schemas.microsoft.com/office/word/2010/wordprocessingShape" mc:Ignorable="w14 w15 w16se w16cid wp14">
+  <w:abstractNum w:abstractNumId="0" w15:restartNumberingAfterBreak="0">
+    <w:nsid w:val="67626B2A"/>
+    <w:multiLevelType w:val="hybridMultilevel"/>
+    <w:tmpl w:val="0D6AF8C8"/>
+    <w:lvl w:ilvl="0" w:tplc="04160001">
+      <w:start w:val="1"/>
+      <w:numFmt w:val="bullet"/>
+      <w:lvlText w:val=""/>
+      <w:lvlJc w:val="left"/>
+      <w:pPr>
+        <w:ind w:left="720" w:hanging="360"/>
+      </w:pPr>
+      <w:rPr>
+        <w:rFonts w:ascii="Symbol" w:hAnsi="Symbol" w:hint="default"/>
+      </w:rPr>
+    </w:lvl>
+    <w:lvl w:ilvl="1" w:tplc="04160003" w:tentative="1">
+      <w:start w:val="1"/>
+      <w:numFmt w:val="bullet"/>
+      <w:lvlText w:val="o"/>
+      <w:lvlJc w:val="left"/>
+      <w:pPr>
+        <w:ind w:left="1440" w:hanging="360"/>
+      </w:pPr>
+      <w:rPr>
+        <w:rFonts w:ascii="Courier New" w:hAnsi="Courier New" w:cs="Courier New" w:hint="default"/>
+      </w:rPr>
+    </w:lvl>
+    <w:lvl w:ilvl="2" w:tplc="04160005" w:tentative="1">
+      <w:start w:val="1"/>
+      <w:numFmt w:val="bullet"/>
+      <w:lvlText w:val=""/>
+      <w:lvlJc w:val="left"/>
+      <w:pPr>
+        <w:ind w:left="2160" w:hanging="360"/>
+      </w:pPr>
+      <w:rPr>
+        <w:rFonts w:ascii="Wingdings" w:hAnsi="Wingdings" w:hint="default"/>
+      </w:rPr>
+    </w:lvl>
+    <w:lvl w:ilvl="3" w:tplc="04160001" w:tentative="1">
+      <w:start w:val="1"/>
+      <w:numFmt w:val="bullet"/>
+      <w:lvlText w:val=""/>
+      <w:lvlJc w:val="left"/>
+      <w:pPr>
+        <w:ind w:left="2880" w:hanging="360"/>
+      </w:pPr>
+      <w:rPr>
+        <w:rFonts w:ascii="Symbol" w:hAnsi="Symbol" w:hint="default"/>
+      </w:rPr>
+    </w:lvl>
+    <w:lvl w:ilvl="4" w:tplc="04160003" w:tentative="1">
+      <w:start w:val="1"/>
+      <w:numFmt w:val="bullet"/>
+      <w:lvlText w:val="o"/>
+      <w:lvlJc w:val="left"/>
+      <w:pPr>
+        <w:ind w:left="3600" w:hanging="360"/>
+      </w:pPr>
+      <w:rPr>
+        <w:rFonts w:ascii="Courier New" w:hAnsi="Courier New" w:cs="Courier New" w:hint="default"/>
+      </w:rPr>
+    </w:lvl>
+    <w:lvl w:ilvl="5" w:tplc="04160005" w:tentative="1">
+      <w:start w:val="1"/>
+      <w:numFmt w:val="bullet"/>
+      <w:lvlText w:val=""/>
+      <w:lvlJc w:val="left"/>
+      <w:pPr>
+        <w:ind w:left="4320" w:hanging="360"/>
+      </w:pPr>
+      <w:rPr>
+        <w:rFonts w:ascii="Wingdings" w:hAnsi="Wingdings" w:hint="default"/>
+      </w:rPr>
+    </w:lvl>
+    <w:lvl w:ilvl="6" w:tplc="04160001" w:tentative="1">
+      <w:start w:val="1"/>
+      <w:numFmt w:val="bullet"/>
+      <w:lvlText w:val=""/>
+      <w:lvlJc w:val="left"/>
+      <w:pPr>
+        <w:ind w:left="5040" w:hanging="360"/>
+      </w:pPr>
+      <w:rPr>
+        <w:rFonts w:ascii="Symbol" w:hAnsi="Symbol" w:hint="default"/>
+      </w:rPr>
+    </w:lvl>
+    <w:lvl w:ilvl="7" w:tplc="04160003" w:tentative="1">
+      <w:start w:val="1"/>
+      <w:numFmt w:val="bullet"/>
+      <w:lvlText w:val="o"/>
+      <w:lvlJc w:val="left"/>
+      <w:pPr>
+        <w:ind w:left="5760" w:hanging="360"/>
+      </w:pPr>
+      <w:rPr>
+        <w:rFonts w:ascii="Courier New" w:hAnsi="Courier New" w:cs="Courier New" w:hint="default"/>
+      </w:rPr>
+    </w:lvl>
+    <w:lvl w:ilvl="8" w:tplc="04160005" w:tentative="1">
+      <w:start w:val="1"/>
+      <w:numFmt w:val="bullet"/>
+      <w:lvlText w:val=""/>
+      <w:lvlJc w:val="left"/>
+      <w:pPr>
+        <w:ind w:left="6480" w:hanging="360"/>
+      </w:pPr>
+      <w:rPr>
+        <w:rFonts w:ascii="Wingdings" w:hAnsi="Wingdings" w:hint="default"/>
+      </w:rPr>
+    </w:lvl>
+  </w:abstractNum>
+  <w:num w:numId="1">
+    <w:abstractNumId w:val="0"/>
+  </w:num>
+</w:numbering>
 </file>
 
 <file path=word/styles.xml><?xml version="1.0" encoding="utf-8"?>
@@ -692,6 +2818,17 @@
     <w:semiHidden/>
     <w:unhideWhenUsed/>
   </w:style>
+  <w:style w:type="paragraph" w:styleId="PargrafodaLista">
+    <w:name w:val="List Paragraph"/>
+    <w:basedOn w:val="Normal"/>
+    <w:uiPriority w:val="34"/>
+    <w:qFormat/>
+    <w:rsid w:val="00272BAB"/>
+    <w:pPr>
+      <w:ind w:left="720"/>
+      <w:contextualSpacing/>
+    </w:pPr>
+  </w:style>
 </w:styles>
 </file>
 

</xml_diff>

<commit_message>
Correção do erro de enum
</commit_message>
<xml_diff>
--- a/Testes/rm79798_LaisFernandesFialhodoNascimento.docx
+++ b/Testes/rm79798_LaisFernandesFialhodoNascimento.docx
@@ -50,17 +50,7 @@
           <w:szCs w:val="16"/>
           <w:shd w:val="clear" w:color="auto" w:fill="D4D4D4"/>
         </w:rPr>
-        <w:t>JulgamentoPrisioneiroTest</w:t>
-      </w:r>
-      <w:r>
-        <w:rPr>
-          <w:rFonts w:ascii="Consolas" w:hAnsi="Consolas" w:cs="Consolas"/>
-          <w:color w:val="000000"/>
-          <w:sz w:val="16"/>
-          <w:szCs w:val="16"/>
-          <w:shd w:val="clear" w:color="auto" w:fill="D4D4D4"/>
-        </w:rPr>
-        <w:t>.java</w:t>
+        <w:t>JulgamentoPrisioneiroTest.java</w:t>
       </w:r>
     </w:p>
     <w:p>
@@ -2172,6 +2162,7 @@
           <w:color w:val="2E74B5" w:themeColor="accent5" w:themeShade="BF"/>
           <w:sz w:val="24"/>
           <w:szCs w:val="24"/>
+          <w:u w:val="single"/>
         </w:rPr>
       </w:pPr>
       <w:r>
@@ -2207,7 +2198,7 @@
           <w:szCs w:val="24"/>
           <w:u w:val="single"/>
         </w:rPr>
-        <w:t xml:space="preserve"> devido a falta de </w:t>
+        <w:t xml:space="preserve"> devido </w:t>
       </w:r>
       <w:proofErr w:type="spellStart"/>
       <w:r>
@@ -2219,6 +2210,30 @@
           <w:szCs w:val="24"/>
           <w:u w:val="single"/>
         </w:rPr>
+        <w:t>a</w:t>
+      </w:r>
+      <w:proofErr w:type="spellEnd"/>
+      <w:r>
+        <w:rPr>
+          <w:b/>
+          <w:bCs/>
+          <w:color w:val="2E74B5" w:themeColor="accent5" w:themeShade="BF"/>
+          <w:sz w:val="24"/>
+          <w:szCs w:val="24"/>
+          <w:u w:val="single"/>
+        </w:rPr>
+        <w:t xml:space="preserve"> falta de </w:t>
+      </w:r>
+      <w:proofErr w:type="spellStart"/>
+      <w:r>
+        <w:rPr>
+          <w:b/>
+          <w:bCs/>
+          <w:color w:val="2E74B5" w:themeColor="accent5" w:themeShade="BF"/>
+          <w:sz w:val="24"/>
+          <w:szCs w:val="24"/>
+          <w:u w:val="single"/>
+        </w:rPr>
         <w:t>de</w:t>
       </w:r>
       <w:proofErr w:type="spellEnd"/>
@@ -2257,8 +2272,2396 @@
         </w:rPr>
         <w:t xml:space="preserve"> Resposta</w:t>
       </w:r>
+    </w:p>
+    <w:p>
+      <w:pPr>
+        <w:spacing w:after="0" w:line="240" w:lineRule="auto"/>
+        <w:rPr>
+          <w:b/>
+          <w:bCs/>
+          <w:color w:val="2E74B5" w:themeColor="accent5" w:themeShade="BF"/>
+          <w:sz w:val="24"/>
+          <w:szCs w:val="24"/>
+          <w:u w:val="single"/>
+        </w:rPr>
+      </w:pPr>
+    </w:p>
+    <w:p>
+      <w:pPr>
+        <w:spacing w:after="0" w:line="240" w:lineRule="auto"/>
+        <w:rPr>
+          <w:b/>
+          <w:bCs/>
+          <w:color w:val="2E74B5" w:themeColor="accent5" w:themeShade="BF"/>
+          <w:sz w:val="24"/>
+          <w:szCs w:val="24"/>
+          <w:u w:val="single"/>
+        </w:rPr>
+      </w:pPr>
+    </w:p>
+    <w:p>
+      <w:pPr>
+        <w:spacing w:after="0" w:line="240" w:lineRule="auto"/>
+        <w:rPr>
+          <w:b/>
+          <w:bCs/>
+          <w:color w:val="2E74B5" w:themeColor="accent5" w:themeShade="BF"/>
+          <w:sz w:val="24"/>
+          <w:szCs w:val="24"/>
+          <w:u w:val="single"/>
+        </w:rPr>
+      </w:pPr>
       <w:bookmarkStart w:id="1" w:name="_GoBack"/>
       <w:bookmarkEnd w:id="1"/>
+    </w:p>
+    <w:p>
+      <w:pPr>
+        <w:spacing w:after="0" w:line="240" w:lineRule="auto"/>
+        <w:rPr>
+          <w:b/>
+          <w:bCs/>
+          <w:color w:val="2E74B5" w:themeColor="accent5" w:themeShade="BF"/>
+          <w:sz w:val="24"/>
+          <w:szCs w:val="24"/>
+        </w:rPr>
+      </w:pPr>
+    </w:p>
+    <w:p>
+      <w:pPr>
+        <w:spacing w:after="0" w:line="240" w:lineRule="auto"/>
+        <w:rPr>
+          <w:b/>
+          <w:bCs/>
+          <w:color w:val="FF0000"/>
+          <w:sz w:val="36"/>
+          <w:szCs w:val="36"/>
+        </w:rPr>
+      </w:pPr>
+      <w:r>
+        <w:rPr>
+          <w:b/>
+          <w:bCs/>
+          <w:color w:val="FF0000"/>
+          <w:sz w:val="36"/>
+          <w:szCs w:val="36"/>
+        </w:rPr>
+        <w:t>3°ETAPA</w:t>
+      </w:r>
+    </w:p>
+    <w:p>
+      <w:pPr>
+        <w:spacing w:after="0" w:line="240" w:lineRule="auto"/>
+        <w:rPr>
+          <w:b/>
+          <w:bCs/>
+          <w:color w:val="FF0000"/>
+          <w:sz w:val="36"/>
+          <w:szCs w:val="36"/>
+        </w:rPr>
+      </w:pPr>
+    </w:p>
+    <w:p>
+      <w:pPr>
+        <w:autoSpaceDE w:val="0"/>
+        <w:autoSpaceDN w:val="0"/>
+        <w:adjustRightInd w:val="0"/>
+        <w:spacing w:after="0" w:line="240" w:lineRule="auto"/>
+        <w:rPr>
+          <w:rFonts w:ascii="Consolas" w:hAnsi="Consolas" w:cs="Consolas"/>
+          <w:sz w:val="16"/>
+          <w:szCs w:val="16"/>
+        </w:rPr>
+      </w:pPr>
+      <w:proofErr w:type="spellStart"/>
+      <w:r>
+        <w:rPr>
+          <w:rFonts w:ascii="Consolas" w:hAnsi="Consolas" w:cs="Consolas"/>
+          <w:b/>
+          <w:bCs/>
+          <w:color w:val="7F0055"/>
+          <w:sz w:val="16"/>
+          <w:szCs w:val="16"/>
+        </w:rPr>
+        <w:t>public</w:t>
+      </w:r>
+      <w:proofErr w:type="spellEnd"/>
+      <w:r>
+        <w:rPr>
+          <w:rFonts w:ascii="Consolas" w:hAnsi="Consolas" w:cs="Consolas"/>
+          <w:color w:val="000000"/>
+          <w:sz w:val="16"/>
+          <w:szCs w:val="16"/>
+        </w:rPr>
+        <w:t xml:space="preserve"> </w:t>
+      </w:r>
+      <w:proofErr w:type="spellStart"/>
+      <w:r>
+        <w:rPr>
+          <w:rFonts w:ascii="Consolas" w:hAnsi="Consolas" w:cs="Consolas"/>
+          <w:b/>
+          <w:bCs/>
+          <w:color w:val="7F0055"/>
+          <w:sz w:val="16"/>
+          <w:szCs w:val="16"/>
+        </w:rPr>
+        <w:t>class</w:t>
+      </w:r>
+      <w:proofErr w:type="spellEnd"/>
+      <w:r>
+        <w:rPr>
+          <w:rFonts w:ascii="Consolas" w:hAnsi="Consolas" w:cs="Consolas"/>
+          <w:color w:val="000000"/>
+          <w:sz w:val="16"/>
+          <w:szCs w:val="16"/>
+        </w:rPr>
+        <w:t xml:space="preserve"> </w:t>
+      </w:r>
+      <w:proofErr w:type="spellStart"/>
+      <w:r>
+        <w:rPr>
+          <w:rFonts w:ascii="Consolas" w:hAnsi="Consolas" w:cs="Consolas"/>
+          <w:color w:val="000000"/>
+          <w:sz w:val="16"/>
+          <w:szCs w:val="16"/>
+        </w:rPr>
+        <w:t>JulgamentoPrisioneiro</w:t>
+      </w:r>
+      <w:proofErr w:type="spellEnd"/>
+      <w:r>
+        <w:rPr>
+          <w:rFonts w:ascii="Consolas" w:hAnsi="Consolas" w:cs="Consolas"/>
+          <w:color w:val="000000"/>
+          <w:sz w:val="16"/>
+          <w:szCs w:val="16"/>
+        </w:rPr>
+        <w:t xml:space="preserve"> {</w:t>
+      </w:r>
+    </w:p>
+    <w:p>
+      <w:pPr>
+        <w:autoSpaceDE w:val="0"/>
+        <w:autoSpaceDN w:val="0"/>
+        <w:adjustRightInd w:val="0"/>
+        <w:spacing w:after="0" w:line="240" w:lineRule="auto"/>
+        <w:rPr>
+          <w:rFonts w:ascii="Consolas" w:hAnsi="Consolas" w:cs="Consolas"/>
+          <w:sz w:val="16"/>
+          <w:szCs w:val="16"/>
+        </w:rPr>
+      </w:pPr>
+      <w:r>
+        <w:rPr>
+          <w:rFonts w:ascii="Consolas" w:hAnsi="Consolas" w:cs="Consolas"/>
+          <w:color w:val="000000"/>
+          <w:sz w:val="16"/>
+          <w:szCs w:val="16"/>
+        </w:rPr>
+        <w:tab/>
+      </w:r>
+      <w:proofErr w:type="spellStart"/>
+      <w:r>
+        <w:rPr>
+          <w:rFonts w:ascii="Consolas" w:hAnsi="Consolas" w:cs="Consolas"/>
+          <w:b/>
+          <w:bCs/>
+          <w:color w:val="7F0055"/>
+          <w:sz w:val="16"/>
+          <w:szCs w:val="16"/>
+        </w:rPr>
+        <w:t>private</w:t>
+      </w:r>
+      <w:proofErr w:type="spellEnd"/>
+      <w:r>
+        <w:rPr>
+          <w:rFonts w:ascii="Consolas" w:hAnsi="Consolas" w:cs="Consolas"/>
+          <w:color w:val="000000"/>
+          <w:sz w:val="16"/>
+          <w:szCs w:val="16"/>
+        </w:rPr>
+        <w:t xml:space="preserve"> </w:t>
+      </w:r>
+      <w:proofErr w:type="spellStart"/>
+      <w:r>
+        <w:rPr>
+          <w:rFonts w:ascii="Consolas" w:hAnsi="Consolas" w:cs="Consolas"/>
+          <w:b/>
+          <w:bCs/>
+          <w:color w:val="7F0055"/>
+          <w:sz w:val="16"/>
+          <w:szCs w:val="16"/>
+        </w:rPr>
+        <w:t>int</w:t>
+      </w:r>
+      <w:proofErr w:type="spellEnd"/>
+      <w:r>
+        <w:rPr>
+          <w:rFonts w:ascii="Consolas" w:hAnsi="Consolas" w:cs="Consolas"/>
+          <w:color w:val="000000"/>
+          <w:sz w:val="16"/>
+          <w:szCs w:val="16"/>
+        </w:rPr>
+        <w:t xml:space="preserve"> </w:t>
+      </w:r>
+      <w:r>
+        <w:rPr>
+          <w:rFonts w:ascii="Consolas" w:hAnsi="Consolas" w:cs="Consolas"/>
+          <w:color w:val="0000C0"/>
+          <w:sz w:val="16"/>
+          <w:szCs w:val="16"/>
+        </w:rPr>
+        <w:t>PENA_INOCENCIA</w:t>
+      </w:r>
+      <w:r>
+        <w:rPr>
+          <w:rFonts w:ascii="Consolas" w:hAnsi="Consolas" w:cs="Consolas"/>
+          <w:color w:val="000000"/>
+          <w:sz w:val="16"/>
+          <w:szCs w:val="16"/>
+        </w:rPr>
+        <w:t xml:space="preserve"> = 10;</w:t>
+      </w:r>
+    </w:p>
+    <w:p>
+      <w:pPr>
+        <w:autoSpaceDE w:val="0"/>
+        <w:autoSpaceDN w:val="0"/>
+        <w:adjustRightInd w:val="0"/>
+        <w:spacing w:after="0" w:line="240" w:lineRule="auto"/>
+        <w:rPr>
+          <w:rFonts w:ascii="Consolas" w:hAnsi="Consolas" w:cs="Consolas"/>
+          <w:sz w:val="16"/>
+          <w:szCs w:val="16"/>
+        </w:rPr>
+      </w:pPr>
+      <w:r>
+        <w:rPr>
+          <w:rFonts w:ascii="Consolas" w:hAnsi="Consolas" w:cs="Consolas"/>
+          <w:color w:val="000000"/>
+          <w:sz w:val="16"/>
+          <w:szCs w:val="16"/>
+        </w:rPr>
+        <w:tab/>
+      </w:r>
+      <w:proofErr w:type="spellStart"/>
+      <w:r>
+        <w:rPr>
+          <w:rFonts w:ascii="Consolas" w:hAnsi="Consolas" w:cs="Consolas"/>
+          <w:b/>
+          <w:bCs/>
+          <w:color w:val="7F0055"/>
+          <w:sz w:val="16"/>
+          <w:szCs w:val="16"/>
+        </w:rPr>
+        <w:t>private</w:t>
+      </w:r>
+      <w:proofErr w:type="spellEnd"/>
+      <w:r>
+        <w:rPr>
+          <w:rFonts w:ascii="Consolas" w:hAnsi="Consolas" w:cs="Consolas"/>
+          <w:color w:val="000000"/>
+          <w:sz w:val="16"/>
+          <w:szCs w:val="16"/>
+        </w:rPr>
+        <w:t xml:space="preserve"> </w:t>
+      </w:r>
+      <w:proofErr w:type="spellStart"/>
+      <w:r>
+        <w:rPr>
+          <w:rFonts w:ascii="Consolas" w:hAnsi="Consolas" w:cs="Consolas"/>
+          <w:b/>
+          <w:bCs/>
+          <w:color w:val="7F0055"/>
+          <w:sz w:val="16"/>
+          <w:szCs w:val="16"/>
+        </w:rPr>
+        <w:t>int</w:t>
+      </w:r>
+      <w:proofErr w:type="spellEnd"/>
+      <w:r>
+        <w:rPr>
+          <w:rFonts w:ascii="Consolas" w:hAnsi="Consolas" w:cs="Consolas"/>
+          <w:color w:val="000000"/>
+          <w:sz w:val="16"/>
+          <w:szCs w:val="16"/>
+        </w:rPr>
+        <w:t xml:space="preserve"> </w:t>
+      </w:r>
+      <w:r>
+        <w:rPr>
+          <w:rFonts w:ascii="Consolas" w:hAnsi="Consolas" w:cs="Consolas"/>
+          <w:color w:val="0000C0"/>
+          <w:sz w:val="16"/>
+          <w:szCs w:val="16"/>
+        </w:rPr>
+        <w:t>PENA_CONDENACAO_</w:t>
+      </w:r>
+      <w:proofErr w:type="gramStart"/>
+      <w:r>
+        <w:rPr>
+          <w:rFonts w:ascii="Consolas" w:hAnsi="Consolas" w:cs="Consolas"/>
+          <w:color w:val="0000C0"/>
+          <w:sz w:val="16"/>
+          <w:szCs w:val="16"/>
+        </w:rPr>
+        <w:t>MUTUA</w:t>
+      </w:r>
+      <w:proofErr w:type="gramEnd"/>
+      <w:r>
+        <w:rPr>
+          <w:rFonts w:ascii="Consolas" w:hAnsi="Consolas" w:cs="Consolas"/>
+          <w:color w:val="000000"/>
+          <w:sz w:val="16"/>
+          <w:szCs w:val="16"/>
+        </w:rPr>
+        <w:t xml:space="preserve"> = 15;</w:t>
+      </w:r>
+    </w:p>
+    <w:p>
+      <w:pPr>
+        <w:autoSpaceDE w:val="0"/>
+        <w:autoSpaceDN w:val="0"/>
+        <w:adjustRightInd w:val="0"/>
+        <w:spacing w:after="0" w:line="240" w:lineRule="auto"/>
+        <w:rPr>
+          <w:rFonts w:ascii="Consolas" w:hAnsi="Consolas" w:cs="Consolas"/>
+          <w:sz w:val="16"/>
+          <w:szCs w:val="16"/>
+        </w:rPr>
+      </w:pPr>
+      <w:r>
+        <w:rPr>
+          <w:rFonts w:ascii="Consolas" w:hAnsi="Consolas" w:cs="Consolas"/>
+          <w:color w:val="000000"/>
+          <w:sz w:val="16"/>
+          <w:szCs w:val="16"/>
+        </w:rPr>
+        <w:tab/>
+      </w:r>
+      <w:proofErr w:type="spellStart"/>
+      <w:r>
+        <w:rPr>
+          <w:rFonts w:ascii="Consolas" w:hAnsi="Consolas" w:cs="Consolas"/>
+          <w:b/>
+          <w:bCs/>
+          <w:color w:val="7F0055"/>
+          <w:sz w:val="16"/>
+          <w:szCs w:val="16"/>
+        </w:rPr>
+        <w:t>private</w:t>
+      </w:r>
+      <w:proofErr w:type="spellEnd"/>
+      <w:r>
+        <w:rPr>
+          <w:rFonts w:ascii="Consolas" w:hAnsi="Consolas" w:cs="Consolas"/>
+          <w:color w:val="000000"/>
+          <w:sz w:val="16"/>
+          <w:szCs w:val="16"/>
+        </w:rPr>
+        <w:t xml:space="preserve"> </w:t>
+      </w:r>
+      <w:proofErr w:type="spellStart"/>
+      <w:r>
+        <w:rPr>
+          <w:rFonts w:ascii="Consolas" w:hAnsi="Consolas" w:cs="Consolas"/>
+          <w:b/>
+          <w:bCs/>
+          <w:color w:val="7F0055"/>
+          <w:sz w:val="16"/>
+          <w:szCs w:val="16"/>
+        </w:rPr>
+        <w:t>int</w:t>
+      </w:r>
+      <w:proofErr w:type="spellEnd"/>
+      <w:r>
+        <w:rPr>
+          <w:rFonts w:ascii="Consolas" w:hAnsi="Consolas" w:cs="Consolas"/>
+          <w:color w:val="000000"/>
+          <w:sz w:val="16"/>
+          <w:szCs w:val="16"/>
+        </w:rPr>
+        <w:t xml:space="preserve"> </w:t>
+      </w:r>
+      <w:r>
+        <w:rPr>
+          <w:rFonts w:ascii="Consolas" w:hAnsi="Consolas" w:cs="Consolas"/>
+          <w:color w:val="0000C0"/>
+          <w:sz w:val="16"/>
+          <w:szCs w:val="16"/>
+        </w:rPr>
+        <w:t>PENA_CONDENACAO_INDIVIDUAL</w:t>
+      </w:r>
+      <w:r>
+        <w:rPr>
+          <w:rFonts w:ascii="Consolas" w:hAnsi="Consolas" w:cs="Consolas"/>
+          <w:color w:val="000000"/>
+          <w:sz w:val="16"/>
+          <w:szCs w:val="16"/>
+        </w:rPr>
+        <w:t xml:space="preserve"> = 10;</w:t>
+      </w:r>
+    </w:p>
+    <w:p>
+      <w:pPr>
+        <w:autoSpaceDE w:val="0"/>
+        <w:autoSpaceDN w:val="0"/>
+        <w:adjustRightInd w:val="0"/>
+        <w:spacing w:after="0" w:line="240" w:lineRule="auto"/>
+        <w:rPr>
+          <w:rFonts w:ascii="Consolas" w:hAnsi="Consolas" w:cs="Consolas"/>
+          <w:sz w:val="16"/>
+          <w:szCs w:val="16"/>
+        </w:rPr>
+      </w:pPr>
+      <w:r>
+        <w:rPr>
+          <w:rFonts w:ascii="Consolas" w:hAnsi="Consolas" w:cs="Consolas"/>
+          <w:color w:val="000000"/>
+          <w:sz w:val="16"/>
+          <w:szCs w:val="16"/>
+        </w:rPr>
+        <w:tab/>
+      </w:r>
+      <w:proofErr w:type="spellStart"/>
+      <w:r>
+        <w:rPr>
+          <w:rFonts w:ascii="Consolas" w:hAnsi="Consolas" w:cs="Consolas"/>
+          <w:b/>
+          <w:bCs/>
+          <w:color w:val="7F0055"/>
+          <w:sz w:val="16"/>
+          <w:szCs w:val="16"/>
+        </w:rPr>
+        <w:t>private</w:t>
+      </w:r>
+      <w:proofErr w:type="spellEnd"/>
+      <w:r>
+        <w:rPr>
+          <w:rFonts w:ascii="Consolas" w:hAnsi="Consolas" w:cs="Consolas"/>
+          <w:color w:val="000000"/>
+          <w:sz w:val="16"/>
+          <w:szCs w:val="16"/>
+        </w:rPr>
+        <w:t xml:space="preserve"> </w:t>
+      </w:r>
+      <w:proofErr w:type="spellStart"/>
+      <w:r>
+        <w:rPr>
+          <w:rFonts w:ascii="Consolas" w:hAnsi="Consolas" w:cs="Consolas"/>
+          <w:b/>
+          <w:bCs/>
+          <w:color w:val="7F0055"/>
+          <w:sz w:val="16"/>
+          <w:szCs w:val="16"/>
+        </w:rPr>
+        <w:t>int</w:t>
+      </w:r>
+      <w:proofErr w:type="spellEnd"/>
+      <w:r>
+        <w:rPr>
+          <w:rFonts w:ascii="Consolas" w:hAnsi="Consolas" w:cs="Consolas"/>
+          <w:color w:val="000000"/>
+          <w:sz w:val="16"/>
+          <w:szCs w:val="16"/>
+        </w:rPr>
+        <w:t xml:space="preserve"> </w:t>
+      </w:r>
+      <w:r>
+        <w:rPr>
+          <w:rFonts w:ascii="Consolas" w:hAnsi="Consolas" w:cs="Consolas"/>
+          <w:color w:val="0000C0"/>
+          <w:sz w:val="16"/>
+          <w:szCs w:val="16"/>
+        </w:rPr>
+        <w:t>PENA_CONDENACAO_CUMPLICES</w:t>
+      </w:r>
+      <w:r>
+        <w:rPr>
+          <w:rFonts w:ascii="Consolas" w:hAnsi="Consolas" w:cs="Consolas"/>
+          <w:color w:val="000000"/>
+          <w:sz w:val="16"/>
+          <w:szCs w:val="16"/>
+        </w:rPr>
+        <w:t xml:space="preserve"> = 11;</w:t>
+      </w:r>
+    </w:p>
+    <w:p>
+      <w:pPr>
+        <w:autoSpaceDE w:val="0"/>
+        <w:autoSpaceDN w:val="0"/>
+        <w:adjustRightInd w:val="0"/>
+        <w:spacing w:after="0" w:line="240" w:lineRule="auto"/>
+        <w:rPr>
+          <w:rFonts w:ascii="Consolas" w:hAnsi="Consolas" w:cs="Consolas"/>
+          <w:sz w:val="16"/>
+          <w:szCs w:val="16"/>
+        </w:rPr>
+      </w:pPr>
+    </w:p>
+    <w:p>
+      <w:pPr>
+        <w:autoSpaceDE w:val="0"/>
+        <w:autoSpaceDN w:val="0"/>
+        <w:adjustRightInd w:val="0"/>
+        <w:spacing w:after="0" w:line="240" w:lineRule="auto"/>
+        <w:rPr>
+          <w:rFonts w:ascii="Consolas" w:hAnsi="Consolas" w:cs="Consolas"/>
+          <w:sz w:val="16"/>
+          <w:szCs w:val="16"/>
+        </w:rPr>
+      </w:pPr>
+      <w:r>
+        <w:rPr>
+          <w:rFonts w:ascii="Consolas" w:hAnsi="Consolas" w:cs="Consolas"/>
+          <w:color w:val="000000"/>
+          <w:sz w:val="16"/>
+          <w:szCs w:val="16"/>
+        </w:rPr>
+        <w:tab/>
+      </w:r>
+      <w:proofErr w:type="spellStart"/>
+      <w:r>
+        <w:rPr>
+          <w:rFonts w:ascii="Consolas" w:hAnsi="Consolas" w:cs="Consolas"/>
+          <w:b/>
+          <w:bCs/>
+          <w:color w:val="7F0055"/>
+          <w:sz w:val="16"/>
+          <w:szCs w:val="16"/>
+        </w:rPr>
+        <w:t>public</w:t>
+      </w:r>
+      <w:proofErr w:type="spellEnd"/>
+      <w:r>
+        <w:rPr>
+          <w:rFonts w:ascii="Consolas" w:hAnsi="Consolas" w:cs="Consolas"/>
+          <w:color w:val="000000"/>
+          <w:sz w:val="16"/>
+          <w:szCs w:val="16"/>
+        </w:rPr>
+        <w:t xml:space="preserve"> </w:t>
+      </w:r>
+      <w:proofErr w:type="spellStart"/>
+      <w:r>
+        <w:rPr>
+          <w:rFonts w:ascii="Consolas" w:hAnsi="Consolas" w:cs="Consolas"/>
+          <w:b/>
+          <w:bCs/>
+          <w:color w:val="7F0055"/>
+          <w:sz w:val="16"/>
+          <w:szCs w:val="16"/>
+        </w:rPr>
+        <w:t>enum</w:t>
+      </w:r>
+      <w:proofErr w:type="spellEnd"/>
+      <w:r>
+        <w:rPr>
+          <w:rFonts w:ascii="Consolas" w:hAnsi="Consolas" w:cs="Consolas"/>
+          <w:color w:val="000000"/>
+          <w:sz w:val="16"/>
+          <w:szCs w:val="16"/>
+        </w:rPr>
+        <w:t xml:space="preserve"> </w:t>
+      </w:r>
+      <w:proofErr w:type="gramStart"/>
+      <w:r>
+        <w:rPr>
+          <w:rFonts w:ascii="Consolas" w:hAnsi="Consolas" w:cs="Consolas"/>
+          <w:color w:val="000000"/>
+          <w:sz w:val="16"/>
+          <w:szCs w:val="16"/>
+        </w:rPr>
+        <w:t>Resposta{</w:t>
+      </w:r>
+      <w:proofErr w:type="gramEnd"/>
+    </w:p>
+    <w:p>
+      <w:pPr>
+        <w:autoSpaceDE w:val="0"/>
+        <w:autoSpaceDN w:val="0"/>
+        <w:adjustRightInd w:val="0"/>
+        <w:spacing w:after="0" w:line="240" w:lineRule="auto"/>
+        <w:rPr>
+          <w:rFonts w:ascii="Consolas" w:hAnsi="Consolas" w:cs="Consolas"/>
+          <w:sz w:val="16"/>
+          <w:szCs w:val="16"/>
+        </w:rPr>
+      </w:pPr>
+      <w:r>
+        <w:rPr>
+          <w:rFonts w:ascii="Consolas" w:hAnsi="Consolas" w:cs="Consolas"/>
+          <w:color w:val="000000"/>
+          <w:sz w:val="16"/>
+          <w:szCs w:val="16"/>
+        </w:rPr>
+        <w:tab/>
+      </w:r>
+      <w:r>
+        <w:rPr>
+          <w:rFonts w:ascii="Consolas" w:hAnsi="Consolas" w:cs="Consolas"/>
+          <w:color w:val="000000"/>
+          <w:sz w:val="16"/>
+          <w:szCs w:val="16"/>
+        </w:rPr>
+        <w:tab/>
+      </w:r>
+      <w:r>
+        <w:rPr>
+          <w:rFonts w:ascii="Consolas" w:hAnsi="Consolas" w:cs="Consolas"/>
+          <w:b/>
+          <w:bCs/>
+          <w:i/>
+          <w:iCs/>
+          <w:color w:val="0000C0"/>
+          <w:sz w:val="16"/>
+          <w:szCs w:val="16"/>
+        </w:rPr>
+        <w:t>DELACAO</w:t>
+      </w:r>
+      <w:r>
+        <w:rPr>
+          <w:rFonts w:ascii="Consolas" w:hAnsi="Consolas" w:cs="Consolas"/>
+          <w:color w:val="000000"/>
+          <w:sz w:val="16"/>
+          <w:szCs w:val="16"/>
+        </w:rPr>
+        <w:t xml:space="preserve">, </w:t>
+      </w:r>
+      <w:r>
+        <w:rPr>
+          <w:rFonts w:ascii="Consolas" w:hAnsi="Consolas" w:cs="Consolas"/>
+          <w:b/>
+          <w:bCs/>
+          <w:i/>
+          <w:iCs/>
+          <w:color w:val="0000C0"/>
+          <w:sz w:val="16"/>
+          <w:szCs w:val="16"/>
+        </w:rPr>
+        <w:t>NEGACAO</w:t>
+      </w:r>
+    </w:p>
+    <w:p>
+      <w:pPr>
+        <w:autoSpaceDE w:val="0"/>
+        <w:autoSpaceDN w:val="0"/>
+        <w:adjustRightInd w:val="0"/>
+        <w:spacing w:after="0" w:line="240" w:lineRule="auto"/>
+        <w:rPr>
+          <w:rFonts w:ascii="Consolas" w:hAnsi="Consolas" w:cs="Consolas"/>
+          <w:sz w:val="16"/>
+          <w:szCs w:val="16"/>
+        </w:rPr>
+      </w:pPr>
+      <w:r>
+        <w:rPr>
+          <w:rFonts w:ascii="Consolas" w:hAnsi="Consolas" w:cs="Consolas"/>
+          <w:color w:val="000000"/>
+          <w:sz w:val="16"/>
+          <w:szCs w:val="16"/>
+        </w:rPr>
+        <w:tab/>
+        <w:t>}</w:t>
+      </w:r>
+    </w:p>
+    <w:p>
+      <w:pPr>
+        <w:autoSpaceDE w:val="0"/>
+        <w:autoSpaceDN w:val="0"/>
+        <w:adjustRightInd w:val="0"/>
+        <w:spacing w:after="0" w:line="240" w:lineRule="auto"/>
+        <w:rPr>
+          <w:rFonts w:ascii="Consolas" w:hAnsi="Consolas" w:cs="Consolas"/>
+          <w:sz w:val="16"/>
+          <w:szCs w:val="16"/>
+        </w:rPr>
+      </w:pPr>
+      <w:r>
+        <w:rPr>
+          <w:rFonts w:ascii="Consolas" w:hAnsi="Consolas" w:cs="Consolas"/>
+          <w:color w:val="000000"/>
+          <w:sz w:val="16"/>
+          <w:szCs w:val="16"/>
+        </w:rPr>
+        <w:tab/>
+      </w:r>
+    </w:p>
+    <w:p>
+      <w:pPr>
+        <w:autoSpaceDE w:val="0"/>
+        <w:autoSpaceDN w:val="0"/>
+        <w:adjustRightInd w:val="0"/>
+        <w:spacing w:after="0" w:line="240" w:lineRule="auto"/>
+        <w:rPr>
+          <w:rFonts w:ascii="Consolas" w:hAnsi="Consolas" w:cs="Consolas"/>
+          <w:sz w:val="16"/>
+          <w:szCs w:val="16"/>
+        </w:rPr>
+      </w:pPr>
+      <w:r>
+        <w:rPr>
+          <w:rFonts w:ascii="Consolas" w:hAnsi="Consolas" w:cs="Consolas"/>
+          <w:color w:val="000000"/>
+          <w:sz w:val="16"/>
+          <w:szCs w:val="16"/>
+        </w:rPr>
+        <w:tab/>
+      </w:r>
+      <w:proofErr w:type="spellStart"/>
+      <w:r>
+        <w:rPr>
+          <w:rFonts w:ascii="Consolas" w:hAnsi="Consolas" w:cs="Consolas"/>
+          <w:b/>
+          <w:bCs/>
+          <w:color w:val="7F0055"/>
+          <w:sz w:val="16"/>
+          <w:szCs w:val="16"/>
+        </w:rPr>
+        <w:t>public</w:t>
+      </w:r>
+      <w:proofErr w:type="spellEnd"/>
+      <w:r>
+        <w:rPr>
+          <w:rFonts w:ascii="Consolas" w:hAnsi="Consolas" w:cs="Consolas"/>
+          <w:color w:val="000000"/>
+          <w:sz w:val="16"/>
+          <w:szCs w:val="16"/>
+        </w:rPr>
+        <w:t xml:space="preserve"> </w:t>
+      </w:r>
+      <w:proofErr w:type="spellStart"/>
+      <w:r>
+        <w:rPr>
+          <w:rFonts w:ascii="Consolas" w:hAnsi="Consolas" w:cs="Consolas"/>
+          <w:b/>
+          <w:bCs/>
+          <w:color w:val="7F0055"/>
+          <w:sz w:val="16"/>
+          <w:szCs w:val="16"/>
+        </w:rPr>
+        <w:t>int</w:t>
+      </w:r>
+      <w:proofErr w:type="spellEnd"/>
+      <w:r>
+        <w:rPr>
+          <w:rFonts w:ascii="Consolas" w:hAnsi="Consolas" w:cs="Consolas"/>
+          <w:color w:val="000000"/>
+          <w:sz w:val="16"/>
+          <w:szCs w:val="16"/>
+        </w:rPr>
+        <w:t xml:space="preserve"> </w:t>
+      </w:r>
+      <w:proofErr w:type="spellStart"/>
+      <w:proofErr w:type="gramStart"/>
+      <w:r>
+        <w:rPr>
+          <w:rFonts w:ascii="Consolas" w:hAnsi="Consolas" w:cs="Consolas"/>
+          <w:color w:val="000000"/>
+          <w:sz w:val="16"/>
+          <w:szCs w:val="16"/>
+        </w:rPr>
+        <w:t>calculaPena</w:t>
+      </w:r>
+      <w:proofErr w:type="spellEnd"/>
+      <w:r>
+        <w:rPr>
+          <w:rFonts w:ascii="Consolas" w:hAnsi="Consolas" w:cs="Consolas"/>
+          <w:color w:val="000000"/>
+          <w:sz w:val="16"/>
+          <w:szCs w:val="16"/>
+        </w:rPr>
+        <w:t>(</w:t>
+      </w:r>
+      <w:proofErr w:type="gramEnd"/>
+      <w:r>
+        <w:rPr>
+          <w:rFonts w:ascii="Consolas" w:hAnsi="Consolas" w:cs="Consolas"/>
+          <w:color w:val="000000"/>
+          <w:sz w:val="16"/>
+          <w:szCs w:val="16"/>
+        </w:rPr>
+        <w:t xml:space="preserve">Resposta </w:t>
+      </w:r>
+      <w:proofErr w:type="spellStart"/>
+      <w:r>
+        <w:rPr>
+          <w:rFonts w:ascii="Consolas" w:hAnsi="Consolas" w:cs="Consolas"/>
+          <w:color w:val="6A3E3E"/>
+          <w:sz w:val="16"/>
+          <w:szCs w:val="16"/>
+        </w:rPr>
+        <w:t>respostaPrisioneiroA</w:t>
+      </w:r>
+      <w:proofErr w:type="spellEnd"/>
+      <w:r>
+        <w:rPr>
+          <w:rFonts w:ascii="Consolas" w:hAnsi="Consolas" w:cs="Consolas"/>
+          <w:color w:val="000000"/>
+          <w:sz w:val="16"/>
+          <w:szCs w:val="16"/>
+        </w:rPr>
+        <w:t xml:space="preserve">, Resposta </w:t>
+      </w:r>
+      <w:proofErr w:type="spellStart"/>
+      <w:r>
+        <w:rPr>
+          <w:rFonts w:ascii="Consolas" w:hAnsi="Consolas" w:cs="Consolas"/>
+          <w:color w:val="6A3E3E"/>
+          <w:sz w:val="16"/>
+          <w:szCs w:val="16"/>
+        </w:rPr>
+        <w:t>respostaPrisioneiroB</w:t>
+      </w:r>
+      <w:proofErr w:type="spellEnd"/>
+      <w:r>
+        <w:rPr>
+          <w:rFonts w:ascii="Consolas" w:hAnsi="Consolas" w:cs="Consolas"/>
+          <w:color w:val="000000"/>
+          <w:sz w:val="16"/>
+          <w:szCs w:val="16"/>
+        </w:rPr>
+        <w:t>) {</w:t>
+      </w:r>
+    </w:p>
+    <w:p>
+      <w:pPr>
+        <w:autoSpaceDE w:val="0"/>
+        <w:autoSpaceDN w:val="0"/>
+        <w:adjustRightInd w:val="0"/>
+        <w:spacing w:after="0" w:line="240" w:lineRule="auto"/>
+        <w:rPr>
+          <w:rFonts w:ascii="Consolas" w:hAnsi="Consolas" w:cs="Consolas"/>
+          <w:sz w:val="16"/>
+          <w:szCs w:val="16"/>
+        </w:rPr>
+      </w:pPr>
+      <w:r>
+        <w:rPr>
+          <w:rFonts w:ascii="Consolas" w:hAnsi="Consolas" w:cs="Consolas"/>
+          <w:color w:val="000000"/>
+          <w:sz w:val="16"/>
+          <w:szCs w:val="16"/>
+        </w:rPr>
+        <w:tab/>
+      </w:r>
+      <w:r>
+        <w:rPr>
+          <w:rFonts w:ascii="Consolas" w:hAnsi="Consolas" w:cs="Consolas"/>
+          <w:color w:val="000000"/>
+          <w:sz w:val="16"/>
+          <w:szCs w:val="16"/>
+        </w:rPr>
+        <w:tab/>
+      </w:r>
+      <w:proofErr w:type="spellStart"/>
+      <w:r>
+        <w:rPr>
+          <w:rFonts w:ascii="Consolas" w:hAnsi="Consolas" w:cs="Consolas"/>
+          <w:b/>
+          <w:bCs/>
+          <w:color w:val="7F0055"/>
+          <w:sz w:val="16"/>
+          <w:szCs w:val="16"/>
+        </w:rPr>
+        <w:t>if</w:t>
+      </w:r>
+      <w:proofErr w:type="spellEnd"/>
+      <w:r>
+        <w:rPr>
+          <w:rFonts w:ascii="Consolas" w:hAnsi="Consolas" w:cs="Consolas"/>
+          <w:color w:val="000000"/>
+          <w:sz w:val="16"/>
+          <w:szCs w:val="16"/>
+        </w:rPr>
+        <w:t xml:space="preserve"> (</w:t>
+      </w:r>
+      <w:proofErr w:type="spellStart"/>
+      <w:r>
+        <w:rPr>
+          <w:rFonts w:ascii="Consolas" w:hAnsi="Consolas" w:cs="Consolas"/>
+          <w:color w:val="6A3E3E"/>
+          <w:sz w:val="16"/>
+          <w:szCs w:val="16"/>
+        </w:rPr>
+        <w:t>respostaPrisioneiroA</w:t>
+      </w:r>
+      <w:proofErr w:type="spellEnd"/>
+      <w:r>
+        <w:rPr>
+          <w:rFonts w:ascii="Consolas" w:hAnsi="Consolas" w:cs="Consolas"/>
+          <w:color w:val="000000"/>
+          <w:sz w:val="16"/>
+          <w:szCs w:val="16"/>
+        </w:rPr>
+        <w:t xml:space="preserve"> == </w:t>
+      </w:r>
+      <w:proofErr w:type="spellStart"/>
+      <w:r>
+        <w:rPr>
+          <w:rFonts w:ascii="Consolas" w:hAnsi="Consolas" w:cs="Consolas"/>
+          <w:color w:val="000000"/>
+          <w:sz w:val="16"/>
+          <w:szCs w:val="16"/>
+        </w:rPr>
+        <w:t>Resposta.</w:t>
+      </w:r>
+      <w:r>
+        <w:rPr>
+          <w:rFonts w:ascii="Consolas" w:hAnsi="Consolas" w:cs="Consolas"/>
+          <w:b/>
+          <w:bCs/>
+          <w:i/>
+          <w:iCs/>
+          <w:color w:val="0000C0"/>
+          <w:sz w:val="16"/>
+          <w:szCs w:val="16"/>
+        </w:rPr>
+        <w:t>DELACAO</w:t>
+      </w:r>
+      <w:proofErr w:type="spellEnd"/>
+      <w:r>
+        <w:rPr>
+          <w:rFonts w:ascii="Consolas" w:hAnsi="Consolas" w:cs="Consolas"/>
+          <w:color w:val="000000"/>
+          <w:sz w:val="16"/>
+          <w:szCs w:val="16"/>
+        </w:rPr>
+        <w:t>) {</w:t>
+      </w:r>
+    </w:p>
+    <w:p>
+      <w:pPr>
+        <w:autoSpaceDE w:val="0"/>
+        <w:autoSpaceDN w:val="0"/>
+        <w:adjustRightInd w:val="0"/>
+        <w:spacing w:after="0" w:line="240" w:lineRule="auto"/>
+        <w:rPr>
+          <w:rFonts w:ascii="Consolas" w:hAnsi="Consolas" w:cs="Consolas"/>
+          <w:sz w:val="16"/>
+          <w:szCs w:val="16"/>
+        </w:rPr>
+      </w:pPr>
+      <w:r>
+        <w:rPr>
+          <w:rFonts w:ascii="Consolas" w:hAnsi="Consolas" w:cs="Consolas"/>
+          <w:color w:val="000000"/>
+          <w:sz w:val="16"/>
+          <w:szCs w:val="16"/>
+        </w:rPr>
+        <w:tab/>
+      </w:r>
+      <w:r>
+        <w:rPr>
+          <w:rFonts w:ascii="Consolas" w:hAnsi="Consolas" w:cs="Consolas"/>
+          <w:color w:val="000000"/>
+          <w:sz w:val="16"/>
+          <w:szCs w:val="16"/>
+        </w:rPr>
+        <w:tab/>
+      </w:r>
+      <w:r>
+        <w:rPr>
+          <w:rFonts w:ascii="Consolas" w:hAnsi="Consolas" w:cs="Consolas"/>
+          <w:color w:val="000000"/>
+          <w:sz w:val="16"/>
+          <w:szCs w:val="16"/>
+        </w:rPr>
+        <w:tab/>
+      </w:r>
+      <w:proofErr w:type="spellStart"/>
+      <w:r>
+        <w:rPr>
+          <w:rFonts w:ascii="Consolas" w:hAnsi="Consolas" w:cs="Consolas"/>
+          <w:b/>
+          <w:bCs/>
+          <w:color w:val="7F0055"/>
+          <w:sz w:val="16"/>
+          <w:szCs w:val="16"/>
+        </w:rPr>
+        <w:t>if</w:t>
+      </w:r>
+      <w:proofErr w:type="spellEnd"/>
+      <w:r>
+        <w:rPr>
+          <w:rFonts w:ascii="Consolas" w:hAnsi="Consolas" w:cs="Consolas"/>
+          <w:color w:val="000000"/>
+          <w:sz w:val="16"/>
+          <w:szCs w:val="16"/>
+        </w:rPr>
+        <w:t xml:space="preserve"> (</w:t>
+      </w:r>
+      <w:proofErr w:type="spellStart"/>
+      <w:r>
+        <w:rPr>
+          <w:rFonts w:ascii="Consolas" w:hAnsi="Consolas" w:cs="Consolas"/>
+          <w:color w:val="6A3E3E"/>
+          <w:sz w:val="16"/>
+          <w:szCs w:val="16"/>
+        </w:rPr>
+        <w:t>respostaPrisioneiroB</w:t>
+      </w:r>
+      <w:proofErr w:type="spellEnd"/>
+      <w:r>
+        <w:rPr>
+          <w:rFonts w:ascii="Consolas" w:hAnsi="Consolas" w:cs="Consolas"/>
+          <w:color w:val="000000"/>
+          <w:sz w:val="16"/>
+          <w:szCs w:val="16"/>
+        </w:rPr>
+        <w:t xml:space="preserve"> == </w:t>
+      </w:r>
+      <w:proofErr w:type="spellStart"/>
+      <w:r>
+        <w:rPr>
+          <w:rFonts w:ascii="Consolas" w:hAnsi="Consolas" w:cs="Consolas"/>
+          <w:color w:val="000000"/>
+          <w:sz w:val="16"/>
+          <w:szCs w:val="16"/>
+        </w:rPr>
+        <w:t>Resposta.</w:t>
+      </w:r>
+      <w:r>
+        <w:rPr>
+          <w:rFonts w:ascii="Consolas" w:hAnsi="Consolas" w:cs="Consolas"/>
+          <w:b/>
+          <w:bCs/>
+          <w:i/>
+          <w:iCs/>
+          <w:color w:val="0000C0"/>
+          <w:sz w:val="16"/>
+          <w:szCs w:val="16"/>
+        </w:rPr>
+        <w:t>DELACAO</w:t>
+      </w:r>
+      <w:proofErr w:type="spellEnd"/>
+      <w:r>
+        <w:rPr>
+          <w:rFonts w:ascii="Consolas" w:hAnsi="Consolas" w:cs="Consolas"/>
+          <w:color w:val="000000"/>
+          <w:sz w:val="16"/>
+          <w:szCs w:val="16"/>
+        </w:rPr>
+        <w:t>) {</w:t>
+      </w:r>
+    </w:p>
+    <w:p>
+      <w:pPr>
+        <w:autoSpaceDE w:val="0"/>
+        <w:autoSpaceDN w:val="0"/>
+        <w:adjustRightInd w:val="0"/>
+        <w:spacing w:after="0" w:line="240" w:lineRule="auto"/>
+        <w:rPr>
+          <w:rFonts w:ascii="Consolas" w:hAnsi="Consolas" w:cs="Consolas"/>
+          <w:sz w:val="16"/>
+          <w:szCs w:val="16"/>
+        </w:rPr>
+      </w:pPr>
+      <w:r>
+        <w:rPr>
+          <w:rFonts w:ascii="Consolas" w:hAnsi="Consolas" w:cs="Consolas"/>
+          <w:color w:val="000000"/>
+          <w:sz w:val="16"/>
+          <w:szCs w:val="16"/>
+        </w:rPr>
+        <w:tab/>
+      </w:r>
+      <w:r>
+        <w:rPr>
+          <w:rFonts w:ascii="Consolas" w:hAnsi="Consolas" w:cs="Consolas"/>
+          <w:color w:val="000000"/>
+          <w:sz w:val="16"/>
+          <w:szCs w:val="16"/>
+        </w:rPr>
+        <w:tab/>
+      </w:r>
+      <w:r>
+        <w:rPr>
+          <w:rFonts w:ascii="Consolas" w:hAnsi="Consolas" w:cs="Consolas"/>
+          <w:color w:val="000000"/>
+          <w:sz w:val="16"/>
+          <w:szCs w:val="16"/>
+        </w:rPr>
+        <w:tab/>
+      </w:r>
+      <w:r>
+        <w:rPr>
+          <w:rFonts w:ascii="Consolas" w:hAnsi="Consolas" w:cs="Consolas"/>
+          <w:color w:val="000000"/>
+          <w:sz w:val="16"/>
+          <w:szCs w:val="16"/>
+        </w:rPr>
+        <w:tab/>
+      </w:r>
+      <w:proofErr w:type="spellStart"/>
+      <w:r>
+        <w:rPr>
+          <w:rFonts w:ascii="Consolas" w:hAnsi="Consolas" w:cs="Consolas"/>
+          <w:b/>
+          <w:bCs/>
+          <w:color w:val="7F0055"/>
+          <w:sz w:val="16"/>
+          <w:szCs w:val="16"/>
+        </w:rPr>
+        <w:t>return</w:t>
+      </w:r>
+      <w:proofErr w:type="spellEnd"/>
+      <w:r>
+        <w:rPr>
+          <w:rFonts w:ascii="Consolas" w:hAnsi="Consolas" w:cs="Consolas"/>
+          <w:color w:val="000000"/>
+          <w:sz w:val="16"/>
+          <w:szCs w:val="16"/>
+        </w:rPr>
+        <w:t xml:space="preserve"> </w:t>
+      </w:r>
+      <w:r>
+        <w:rPr>
+          <w:rFonts w:ascii="Consolas" w:hAnsi="Consolas" w:cs="Consolas"/>
+          <w:color w:val="0000C0"/>
+          <w:sz w:val="16"/>
+          <w:szCs w:val="16"/>
+        </w:rPr>
+        <w:t>PENA_CONDENACAO_</w:t>
+      </w:r>
+      <w:proofErr w:type="gramStart"/>
+      <w:r>
+        <w:rPr>
+          <w:rFonts w:ascii="Consolas" w:hAnsi="Consolas" w:cs="Consolas"/>
+          <w:color w:val="0000C0"/>
+          <w:sz w:val="16"/>
+          <w:szCs w:val="16"/>
+        </w:rPr>
+        <w:t>MUTUA</w:t>
+      </w:r>
+      <w:proofErr w:type="gramEnd"/>
+      <w:r>
+        <w:rPr>
+          <w:rFonts w:ascii="Consolas" w:hAnsi="Consolas" w:cs="Consolas"/>
+          <w:color w:val="000000"/>
+          <w:sz w:val="16"/>
+          <w:szCs w:val="16"/>
+        </w:rPr>
+        <w:t>;</w:t>
+      </w:r>
+    </w:p>
+    <w:p>
+      <w:pPr>
+        <w:autoSpaceDE w:val="0"/>
+        <w:autoSpaceDN w:val="0"/>
+        <w:adjustRightInd w:val="0"/>
+        <w:spacing w:after="0" w:line="240" w:lineRule="auto"/>
+        <w:rPr>
+          <w:rFonts w:ascii="Consolas" w:hAnsi="Consolas" w:cs="Consolas"/>
+          <w:sz w:val="16"/>
+          <w:szCs w:val="16"/>
+        </w:rPr>
+      </w:pPr>
+      <w:r>
+        <w:rPr>
+          <w:rFonts w:ascii="Consolas" w:hAnsi="Consolas" w:cs="Consolas"/>
+          <w:color w:val="000000"/>
+          <w:sz w:val="16"/>
+          <w:szCs w:val="16"/>
+        </w:rPr>
+        <w:tab/>
+      </w:r>
+      <w:r>
+        <w:rPr>
+          <w:rFonts w:ascii="Consolas" w:hAnsi="Consolas" w:cs="Consolas"/>
+          <w:color w:val="000000"/>
+          <w:sz w:val="16"/>
+          <w:szCs w:val="16"/>
+        </w:rPr>
+        <w:tab/>
+      </w:r>
+      <w:r>
+        <w:rPr>
+          <w:rFonts w:ascii="Consolas" w:hAnsi="Consolas" w:cs="Consolas"/>
+          <w:color w:val="000000"/>
+          <w:sz w:val="16"/>
+          <w:szCs w:val="16"/>
+        </w:rPr>
+        <w:tab/>
+        <w:t xml:space="preserve">} </w:t>
+      </w:r>
+      <w:proofErr w:type="spellStart"/>
+      <w:r>
+        <w:rPr>
+          <w:rFonts w:ascii="Consolas" w:hAnsi="Consolas" w:cs="Consolas"/>
+          <w:b/>
+          <w:bCs/>
+          <w:color w:val="7F0055"/>
+          <w:sz w:val="16"/>
+          <w:szCs w:val="16"/>
+        </w:rPr>
+        <w:t>else</w:t>
+      </w:r>
+      <w:proofErr w:type="spellEnd"/>
+      <w:r>
+        <w:rPr>
+          <w:rFonts w:ascii="Consolas" w:hAnsi="Consolas" w:cs="Consolas"/>
+          <w:color w:val="000000"/>
+          <w:sz w:val="16"/>
+          <w:szCs w:val="16"/>
+        </w:rPr>
+        <w:t xml:space="preserve"> {</w:t>
+      </w:r>
+    </w:p>
+    <w:p>
+      <w:pPr>
+        <w:autoSpaceDE w:val="0"/>
+        <w:autoSpaceDN w:val="0"/>
+        <w:adjustRightInd w:val="0"/>
+        <w:spacing w:after="0" w:line="240" w:lineRule="auto"/>
+        <w:rPr>
+          <w:rFonts w:ascii="Consolas" w:hAnsi="Consolas" w:cs="Consolas"/>
+          <w:sz w:val="16"/>
+          <w:szCs w:val="16"/>
+        </w:rPr>
+      </w:pPr>
+      <w:r>
+        <w:rPr>
+          <w:rFonts w:ascii="Consolas" w:hAnsi="Consolas" w:cs="Consolas"/>
+          <w:color w:val="000000"/>
+          <w:sz w:val="16"/>
+          <w:szCs w:val="16"/>
+        </w:rPr>
+        <w:tab/>
+      </w:r>
+      <w:r>
+        <w:rPr>
+          <w:rFonts w:ascii="Consolas" w:hAnsi="Consolas" w:cs="Consolas"/>
+          <w:color w:val="000000"/>
+          <w:sz w:val="16"/>
+          <w:szCs w:val="16"/>
+        </w:rPr>
+        <w:tab/>
+      </w:r>
+      <w:r>
+        <w:rPr>
+          <w:rFonts w:ascii="Consolas" w:hAnsi="Consolas" w:cs="Consolas"/>
+          <w:color w:val="000000"/>
+          <w:sz w:val="16"/>
+          <w:szCs w:val="16"/>
+        </w:rPr>
+        <w:tab/>
+      </w:r>
+      <w:r>
+        <w:rPr>
+          <w:rFonts w:ascii="Consolas" w:hAnsi="Consolas" w:cs="Consolas"/>
+          <w:color w:val="000000"/>
+          <w:sz w:val="16"/>
+          <w:szCs w:val="16"/>
+        </w:rPr>
+        <w:tab/>
+      </w:r>
+      <w:proofErr w:type="spellStart"/>
+      <w:r>
+        <w:rPr>
+          <w:rFonts w:ascii="Consolas" w:hAnsi="Consolas" w:cs="Consolas"/>
+          <w:b/>
+          <w:bCs/>
+          <w:color w:val="7F0055"/>
+          <w:sz w:val="16"/>
+          <w:szCs w:val="16"/>
+        </w:rPr>
+        <w:t>return</w:t>
+      </w:r>
+      <w:proofErr w:type="spellEnd"/>
+      <w:r>
+        <w:rPr>
+          <w:rFonts w:ascii="Consolas" w:hAnsi="Consolas" w:cs="Consolas"/>
+          <w:color w:val="000000"/>
+          <w:sz w:val="16"/>
+          <w:szCs w:val="16"/>
+        </w:rPr>
+        <w:t xml:space="preserve"> </w:t>
+      </w:r>
+      <w:r>
+        <w:rPr>
+          <w:rFonts w:ascii="Consolas" w:hAnsi="Consolas" w:cs="Consolas"/>
+          <w:color w:val="0000C0"/>
+          <w:sz w:val="16"/>
+          <w:szCs w:val="16"/>
+        </w:rPr>
+        <w:t>PENA_INOCENCIA</w:t>
+      </w:r>
+      <w:r>
+        <w:rPr>
+          <w:rFonts w:ascii="Consolas" w:hAnsi="Consolas" w:cs="Consolas"/>
+          <w:color w:val="000000"/>
+          <w:sz w:val="16"/>
+          <w:szCs w:val="16"/>
+        </w:rPr>
+        <w:t>;</w:t>
+      </w:r>
+    </w:p>
+    <w:p>
+      <w:pPr>
+        <w:autoSpaceDE w:val="0"/>
+        <w:autoSpaceDN w:val="0"/>
+        <w:adjustRightInd w:val="0"/>
+        <w:spacing w:after="0" w:line="240" w:lineRule="auto"/>
+        <w:rPr>
+          <w:rFonts w:ascii="Consolas" w:hAnsi="Consolas" w:cs="Consolas"/>
+          <w:sz w:val="16"/>
+          <w:szCs w:val="16"/>
+        </w:rPr>
+      </w:pPr>
+      <w:r>
+        <w:rPr>
+          <w:rFonts w:ascii="Consolas" w:hAnsi="Consolas" w:cs="Consolas"/>
+          <w:color w:val="000000"/>
+          <w:sz w:val="16"/>
+          <w:szCs w:val="16"/>
+        </w:rPr>
+        <w:tab/>
+      </w:r>
+      <w:r>
+        <w:rPr>
+          <w:rFonts w:ascii="Consolas" w:hAnsi="Consolas" w:cs="Consolas"/>
+          <w:color w:val="000000"/>
+          <w:sz w:val="16"/>
+          <w:szCs w:val="16"/>
+        </w:rPr>
+        <w:tab/>
+      </w:r>
+      <w:r>
+        <w:rPr>
+          <w:rFonts w:ascii="Consolas" w:hAnsi="Consolas" w:cs="Consolas"/>
+          <w:color w:val="000000"/>
+          <w:sz w:val="16"/>
+          <w:szCs w:val="16"/>
+        </w:rPr>
+        <w:tab/>
+        <w:t>}</w:t>
+      </w:r>
+    </w:p>
+    <w:p>
+      <w:pPr>
+        <w:autoSpaceDE w:val="0"/>
+        <w:autoSpaceDN w:val="0"/>
+        <w:adjustRightInd w:val="0"/>
+        <w:spacing w:after="0" w:line="240" w:lineRule="auto"/>
+        <w:rPr>
+          <w:rFonts w:ascii="Consolas" w:hAnsi="Consolas" w:cs="Consolas"/>
+          <w:sz w:val="16"/>
+          <w:szCs w:val="16"/>
+        </w:rPr>
+      </w:pPr>
+      <w:r>
+        <w:rPr>
+          <w:rFonts w:ascii="Consolas" w:hAnsi="Consolas" w:cs="Consolas"/>
+          <w:color w:val="000000"/>
+          <w:sz w:val="16"/>
+          <w:szCs w:val="16"/>
+        </w:rPr>
+        <w:tab/>
+      </w:r>
+      <w:r>
+        <w:rPr>
+          <w:rFonts w:ascii="Consolas" w:hAnsi="Consolas" w:cs="Consolas"/>
+          <w:color w:val="000000"/>
+          <w:sz w:val="16"/>
+          <w:szCs w:val="16"/>
+        </w:rPr>
+        <w:tab/>
+        <w:t xml:space="preserve">} </w:t>
+      </w:r>
+      <w:proofErr w:type="spellStart"/>
+      <w:r>
+        <w:rPr>
+          <w:rFonts w:ascii="Consolas" w:hAnsi="Consolas" w:cs="Consolas"/>
+          <w:b/>
+          <w:bCs/>
+          <w:color w:val="7F0055"/>
+          <w:sz w:val="16"/>
+          <w:szCs w:val="16"/>
+        </w:rPr>
+        <w:t>else</w:t>
+      </w:r>
+      <w:proofErr w:type="spellEnd"/>
+      <w:r>
+        <w:rPr>
+          <w:rFonts w:ascii="Consolas" w:hAnsi="Consolas" w:cs="Consolas"/>
+          <w:color w:val="000000"/>
+          <w:sz w:val="16"/>
+          <w:szCs w:val="16"/>
+        </w:rPr>
+        <w:t xml:space="preserve"> {</w:t>
+      </w:r>
+    </w:p>
+    <w:p>
+      <w:pPr>
+        <w:autoSpaceDE w:val="0"/>
+        <w:autoSpaceDN w:val="0"/>
+        <w:adjustRightInd w:val="0"/>
+        <w:spacing w:after="0" w:line="240" w:lineRule="auto"/>
+        <w:rPr>
+          <w:rFonts w:ascii="Consolas" w:hAnsi="Consolas" w:cs="Consolas"/>
+          <w:sz w:val="16"/>
+          <w:szCs w:val="16"/>
+        </w:rPr>
+      </w:pPr>
+      <w:r>
+        <w:rPr>
+          <w:rFonts w:ascii="Consolas" w:hAnsi="Consolas" w:cs="Consolas"/>
+          <w:color w:val="000000"/>
+          <w:sz w:val="16"/>
+          <w:szCs w:val="16"/>
+        </w:rPr>
+        <w:tab/>
+      </w:r>
+      <w:r>
+        <w:rPr>
+          <w:rFonts w:ascii="Consolas" w:hAnsi="Consolas" w:cs="Consolas"/>
+          <w:color w:val="000000"/>
+          <w:sz w:val="16"/>
+          <w:szCs w:val="16"/>
+        </w:rPr>
+        <w:tab/>
+      </w:r>
+      <w:r>
+        <w:rPr>
+          <w:rFonts w:ascii="Consolas" w:hAnsi="Consolas" w:cs="Consolas"/>
+          <w:color w:val="000000"/>
+          <w:sz w:val="16"/>
+          <w:szCs w:val="16"/>
+        </w:rPr>
+        <w:tab/>
+      </w:r>
+      <w:proofErr w:type="spellStart"/>
+      <w:r>
+        <w:rPr>
+          <w:rFonts w:ascii="Consolas" w:hAnsi="Consolas" w:cs="Consolas"/>
+          <w:b/>
+          <w:bCs/>
+          <w:color w:val="7F0055"/>
+          <w:sz w:val="16"/>
+          <w:szCs w:val="16"/>
+        </w:rPr>
+        <w:t>if</w:t>
+      </w:r>
+      <w:proofErr w:type="spellEnd"/>
+      <w:r>
+        <w:rPr>
+          <w:rFonts w:ascii="Consolas" w:hAnsi="Consolas" w:cs="Consolas"/>
+          <w:color w:val="000000"/>
+          <w:sz w:val="16"/>
+          <w:szCs w:val="16"/>
+        </w:rPr>
+        <w:t xml:space="preserve"> (</w:t>
+      </w:r>
+      <w:proofErr w:type="spellStart"/>
+      <w:r>
+        <w:rPr>
+          <w:rFonts w:ascii="Consolas" w:hAnsi="Consolas" w:cs="Consolas"/>
+          <w:color w:val="6A3E3E"/>
+          <w:sz w:val="16"/>
+          <w:szCs w:val="16"/>
+        </w:rPr>
+        <w:t>respostaPrisioneiroB</w:t>
+      </w:r>
+      <w:proofErr w:type="spellEnd"/>
+      <w:r>
+        <w:rPr>
+          <w:rFonts w:ascii="Consolas" w:hAnsi="Consolas" w:cs="Consolas"/>
+          <w:color w:val="000000"/>
+          <w:sz w:val="16"/>
+          <w:szCs w:val="16"/>
+        </w:rPr>
+        <w:t xml:space="preserve"> == </w:t>
+      </w:r>
+      <w:proofErr w:type="spellStart"/>
+      <w:r>
+        <w:rPr>
+          <w:rFonts w:ascii="Consolas" w:hAnsi="Consolas" w:cs="Consolas"/>
+          <w:color w:val="000000"/>
+          <w:sz w:val="16"/>
+          <w:szCs w:val="16"/>
+        </w:rPr>
+        <w:t>Resposta.</w:t>
+      </w:r>
+      <w:r>
+        <w:rPr>
+          <w:rFonts w:ascii="Consolas" w:hAnsi="Consolas" w:cs="Consolas"/>
+          <w:b/>
+          <w:bCs/>
+          <w:i/>
+          <w:iCs/>
+          <w:color w:val="0000C0"/>
+          <w:sz w:val="16"/>
+          <w:szCs w:val="16"/>
+        </w:rPr>
+        <w:t>DELACAO</w:t>
+      </w:r>
+      <w:proofErr w:type="spellEnd"/>
+      <w:r>
+        <w:rPr>
+          <w:rFonts w:ascii="Consolas" w:hAnsi="Consolas" w:cs="Consolas"/>
+          <w:color w:val="000000"/>
+          <w:sz w:val="16"/>
+          <w:szCs w:val="16"/>
+        </w:rPr>
+        <w:t>) {</w:t>
+      </w:r>
+    </w:p>
+    <w:p>
+      <w:pPr>
+        <w:autoSpaceDE w:val="0"/>
+        <w:autoSpaceDN w:val="0"/>
+        <w:adjustRightInd w:val="0"/>
+        <w:spacing w:after="0" w:line="240" w:lineRule="auto"/>
+        <w:rPr>
+          <w:rFonts w:ascii="Consolas" w:hAnsi="Consolas" w:cs="Consolas"/>
+          <w:sz w:val="16"/>
+          <w:szCs w:val="16"/>
+        </w:rPr>
+      </w:pPr>
+      <w:r>
+        <w:rPr>
+          <w:rFonts w:ascii="Consolas" w:hAnsi="Consolas" w:cs="Consolas"/>
+          <w:color w:val="000000"/>
+          <w:sz w:val="16"/>
+          <w:szCs w:val="16"/>
+        </w:rPr>
+        <w:tab/>
+      </w:r>
+      <w:r>
+        <w:rPr>
+          <w:rFonts w:ascii="Consolas" w:hAnsi="Consolas" w:cs="Consolas"/>
+          <w:color w:val="000000"/>
+          <w:sz w:val="16"/>
+          <w:szCs w:val="16"/>
+        </w:rPr>
+        <w:tab/>
+      </w:r>
+      <w:r>
+        <w:rPr>
+          <w:rFonts w:ascii="Consolas" w:hAnsi="Consolas" w:cs="Consolas"/>
+          <w:color w:val="000000"/>
+          <w:sz w:val="16"/>
+          <w:szCs w:val="16"/>
+        </w:rPr>
+        <w:tab/>
+      </w:r>
+      <w:r>
+        <w:rPr>
+          <w:rFonts w:ascii="Consolas" w:hAnsi="Consolas" w:cs="Consolas"/>
+          <w:color w:val="000000"/>
+          <w:sz w:val="16"/>
+          <w:szCs w:val="16"/>
+        </w:rPr>
+        <w:tab/>
+      </w:r>
+      <w:proofErr w:type="spellStart"/>
+      <w:r>
+        <w:rPr>
+          <w:rFonts w:ascii="Consolas" w:hAnsi="Consolas" w:cs="Consolas"/>
+          <w:b/>
+          <w:bCs/>
+          <w:color w:val="7F0055"/>
+          <w:sz w:val="16"/>
+          <w:szCs w:val="16"/>
+        </w:rPr>
+        <w:t>return</w:t>
+      </w:r>
+      <w:proofErr w:type="spellEnd"/>
+      <w:r>
+        <w:rPr>
+          <w:rFonts w:ascii="Consolas" w:hAnsi="Consolas" w:cs="Consolas"/>
+          <w:color w:val="000000"/>
+          <w:sz w:val="16"/>
+          <w:szCs w:val="16"/>
+        </w:rPr>
+        <w:t xml:space="preserve"> </w:t>
+      </w:r>
+      <w:r>
+        <w:rPr>
+          <w:rFonts w:ascii="Consolas" w:hAnsi="Consolas" w:cs="Consolas"/>
+          <w:color w:val="0000C0"/>
+          <w:sz w:val="16"/>
+          <w:szCs w:val="16"/>
+        </w:rPr>
+        <w:t>PENA_CONDENACAO_INDIVIDUAL</w:t>
+      </w:r>
+      <w:r>
+        <w:rPr>
+          <w:rFonts w:ascii="Consolas" w:hAnsi="Consolas" w:cs="Consolas"/>
+          <w:color w:val="000000"/>
+          <w:sz w:val="16"/>
+          <w:szCs w:val="16"/>
+        </w:rPr>
+        <w:t>;</w:t>
+      </w:r>
+    </w:p>
+    <w:p>
+      <w:pPr>
+        <w:autoSpaceDE w:val="0"/>
+        <w:autoSpaceDN w:val="0"/>
+        <w:adjustRightInd w:val="0"/>
+        <w:spacing w:after="0" w:line="240" w:lineRule="auto"/>
+        <w:rPr>
+          <w:rFonts w:ascii="Consolas" w:hAnsi="Consolas" w:cs="Consolas"/>
+          <w:sz w:val="16"/>
+          <w:szCs w:val="16"/>
+        </w:rPr>
+      </w:pPr>
+      <w:r>
+        <w:rPr>
+          <w:rFonts w:ascii="Consolas" w:hAnsi="Consolas" w:cs="Consolas"/>
+          <w:color w:val="000000"/>
+          <w:sz w:val="16"/>
+          <w:szCs w:val="16"/>
+        </w:rPr>
+        <w:tab/>
+      </w:r>
+      <w:r>
+        <w:rPr>
+          <w:rFonts w:ascii="Consolas" w:hAnsi="Consolas" w:cs="Consolas"/>
+          <w:color w:val="000000"/>
+          <w:sz w:val="16"/>
+          <w:szCs w:val="16"/>
+        </w:rPr>
+        <w:tab/>
+      </w:r>
+      <w:r>
+        <w:rPr>
+          <w:rFonts w:ascii="Consolas" w:hAnsi="Consolas" w:cs="Consolas"/>
+          <w:color w:val="000000"/>
+          <w:sz w:val="16"/>
+          <w:szCs w:val="16"/>
+        </w:rPr>
+        <w:tab/>
+        <w:t xml:space="preserve">} </w:t>
+      </w:r>
+      <w:proofErr w:type="spellStart"/>
+      <w:r>
+        <w:rPr>
+          <w:rFonts w:ascii="Consolas" w:hAnsi="Consolas" w:cs="Consolas"/>
+          <w:b/>
+          <w:bCs/>
+          <w:color w:val="7F0055"/>
+          <w:sz w:val="16"/>
+          <w:szCs w:val="16"/>
+        </w:rPr>
+        <w:t>else</w:t>
+      </w:r>
+      <w:proofErr w:type="spellEnd"/>
+      <w:r>
+        <w:rPr>
+          <w:rFonts w:ascii="Consolas" w:hAnsi="Consolas" w:cs="Consolas"/>
+          <w:color w:val="000000"/>
+          <w:sz w:val="16"/>
+          <w:szCs w:val="16"/>
+        </w:rPr>
+        <w:t xml:space="preserve"> {</w:t>
+      </w:r>
+    </w:p>
+    <w:p>
+      <w:pPr>
+        <w:autoSpaceDE w:val="0"/>
+        <w:autoSpaceDN w:val="0"/>
+        <w:adjustRightInd w:val="0"/>
+        <w:spacing w:after="0" w:line="240" w:lineRule="auto"/>
+        <w:rPr>
+          <w:rFonts w:ascii="Consolas" w:hAnsi="Consolas" w:cs="Consolas"/>
+          <w:sz w:val="16"/>
+          <w:szCs w:val="16"/>
+        </w:rPr>
+      </w:pPr>
+      <w:r>
+        <w:rPr>
+          <w:rFonts w:ascii="Consolas" w:hAnsi="Consolas" w:cs="Consolas"/>
+          <w:color w:val="000000"/>
+          <w:sz w:val="16"/>
+          <w:szCs w:val="16"/>
+        </w:rPr>
+        <w:tab/>
+      </w:r>
+      <w:r>
+        <w:rPr>
+          <w:rFonts w:ascii="Consolas" w:hAnsi="Consolas" w:cs="Consolas"/>
+          <w:color w:val="000000"/>
+          <w:sz w:val="16"/>
+          <w:szCs w:val="16"/>
+        </w:rPr>
+        <w:tab/>
+      </w:r>
+      <w:r>
+        <w:rPr>
+          <w:rFonts w:ascii="Consolas" w:hAnsi="Consolas" w:cs="Consolas"/>
+          <w:color w:val="000000"/>
+          <w:sz w:val="16"/>
+          <w:szCs w:val="16"/>
+        </w:rPr>
+        <w:tab/>
+      </w:r>
+      <w:r>
+        <w:rPr>
+          <w:rFonts w:ascii="Consolas" w:hAnsi="Consolas" w:cs="Consolas"/>
+          <w:color w:val="000000"/>
+          <w:sz w:val="16"/>
+          <w:szCs w:val="16"/>
+        </w:rPr>
+        <w:tab/>
+      </w:r>
+      <w:proofErr w:type="spellStart"/>
+      <w:r>
+        <w:rPr>
+          <w:rFonts w:ascii="Consolas" w:hAnsi="Consolas" w:cs="Consolas"/>
+          <w:b/>
+          <w:bCs/>
+          <w:color w:val="7F0055"/>
+          <w:sz w:val="16"/>
+          <w:szCs w:val="16"/>
+        </w:rPr>
+        <w:t>return</w:t>
+      </w:r>
+      <w:proofErr w:type="spellEnd"/>
+      <w:r>
+        <w:rPr>
+          <w:rFonts w:ascii="Consolas" w:hAnsi="Consolas" w:cs="Consolas"/>
+          <w:color w:val="000000"/>
+          <w:sz w:val="16"/>
+          <w:szCs w:val="16"/>
+        </w:rPr>
+        <w:t xml:space="preserve"> </w:t>
+      </w:r>
+      <w:r>
+        <w:rPr>
+          <w:rFonts w:ascii="Consolas" w:hAnsi="Consolas" w:cs="Consolas"/>
+          <w:color w:val="0000C0"/>
+          <w:sz w:val="16"/>
+          <w:szCs w:val="16"/>
+        </w:rPr>
+        <w:t>PENA_CONDENACAO_CUMPLICES</w:t>
+      </w:r>
+      <w:r>
+        <w:rPr>
+          <w:rFonts w:ascii="Consolas" w:hAnsi="Consolas" w:cs="Consolas"/>
+          <w:color w:val="000000"/>
+          <w:sz w:val="16"/>
+          <w:szCs w:val="16"/>
+        </w:rPr>
+        <w:t>;</w:t>
+      </w:r>
+    </w:p>
+    <w:p>
+      <w:pPr>
+        <w:autoSpaceDE w:val="0"/>
+        <w:autoSpaceDN w:val="0"/>
+        <w:adjustRightInd w:val="0"/>
+        <w:spacing w:after="0" w:line="240" w:lineRule="auto"/>
+        <w:rPr>
+          <w:rFonts w:ascii="Consolas" w:hAnsi="Consolas" w:cs="Consolas"/>
+          <w:sz w:val="16"/>
+          <w:szCs w:val="16"/>
+        </w:rPr>
+      </w:pPr>
+      <w:r>
+        <w:rPr>
+          <w:rFonts w:ascii="Consolas" w:hAnsi="Consolas" w:cs="Consolas"/>
+          <w:color w:val="000000"/>
+          <w:sz w:val="16"/>
+          <w:szCs w:val="16"/>
+        </w:rPr>
+        <w:tab/>
+      </w:r>
+      <w:r>
+        <w:rPr>
+          <w:rFonts w:ascii="Consolas" w:hAnsi="Consolas" w:cs="Consolas"/>
+          <w:color w:val="000000"/>
+          <w:sz w:val="16"/>
+          <w:szCs w:val="16"/>
+        </w:rPr>
+        <w:tab/>
+      </w:r>
+      <w:r>
+        <w:rPr>
+          <w:rFonts w:ascii="Consolas" w:hAnsi="Consolas" w:cs="Consolas"/>
+          <w:color w:val="000000"/>
+          <w:sz w:val="16"/>
+          <w:szCs w:val="16"/>
+        </w:rPr>
+        <w:tab/>
+        <w:t>}</w:t>
+      </w:r>
+    </w:p>
+    <w:p>
+      <w:pPr>
+        <w:autoSpaceDE w:val="0"/>
+        <w:autoSpaceDN w:val="0"/>
+        <w:adjustRightInd w:val="0"/>
+        <w:spacing w:after="0" w:line="240" w:lineRule="auto"/>
+        <w:rPr>
+          <w:rFonts w:ascii="Consolas" w:hAnsi="Consolas" w:cs="Consolas"/>
+          <w:sz w:val="16"/>
+          <w:szCs w:val="16"/>
+        </w:rPr>
+      </w:pPr>
+      <w:r>
+        <w:rPr>
+          <w:rFonts w:ascii="Consolas" w:hAnsi="Consolas" w:cs="Consolas"/>
+          <w:color w:val="000000"/>
+          <w:sz w:val="16"/>
+          <w:szCs w:val="16"/>
+        </w:rPr>
+        <w:tab/>
+      </w:r>
+      <w:r>
+        <w:rPr>
+          <w:rFonts w:ascii="Consolas" w:hAnsi="Consolas" w:cs="Consolas"/>
+          <w:color w:val="000000"/>
+          <w:sz w:val="16"/>
+          <w:szCs w:val="16"/>
+        </w:rPr>
+        <w:tab/>
+        <w:t>}</w:t>
+      </w:r>
+    </w:p>
+    <w:p>
+      <w:pPr>
+        <w:autoSpaceDE w:val="0"/>
+        <w:autoSpaceDN w:val="0"/>
+        <w:adjustRightInd w:val="0"/>
+        <w:spacing w:after="0" w:line="240" w:lineRule="auto"/>
+        <w:rPr>
+          <w:rFonts w:ascii="Consolas" w:hAnsi="Consolas" w:cs="Consolas"/>
+          <w:sz w:val="16"/>
+          <w:szCs w:val="16"/>
+        </w:rPr>
+      </w:pPr>
+      <w:r>
+        <w:rPr>
+          <w:rFonts w:ascii="Consolas" w:hAnsi="Consolas" w:cs="Consolas"/>
+          <w:color w:val="000000"/>
+          <w:sz w:val="16"/>
+          <w:szCs w:val="16"/>
+        </w:rPr>
+        <w:tab/>
+        <w:t>}</w:t>
+      </w:r>
+    </w:p>
+    <w:p>
+      <w:pPr>
+        <w:autoSpaceDE w:val="0"/>
+        <w:autoSpaceDN w:val="0"/>
+        <w:adjustRightInd w:val="0"/>
+        <w:spacing w:after="0" w:line="240" w:lineRule="auto"/>
+        <w:rPr>
+          <w:rFonts w:ascii="Consolas" w:hAnsi="Consolas" w:cs="Consolas"/>
+          <w:sz w:val="16"/>
+          <w:szCs w:val="16"/>
+        </w:rPr>
+      </w:pPr>
+      <w:r>
+        <w:rPr>
+          <w:rFonts w:ascii="Consolas" w:hAnsi="Consolas" w:cs="Consolas"/>
+          <w:color w:val="000000"/>
+          <w:sz w:val="16"/>
+          <w:szCs w:val="16"/>
+        </w:rPr>
+        <w:t>}</w:t>
+      </w:r>
+    </w:p>
+    <w:p>
+      <w:pPr>
+        <w:spacing w:after="0" w:line="240" w:lineRule="auto"/>
+        <w:rPr>
+          <w:b/>
+          <w:bCs/>
+          <w:color w:val="FF0000"/>
+          <w:sz w:val="36"/>
+          <w:szCs w:val="36"/>
+        </w:rPr>
+      </w:pPr>
+    </w:p>
+    <w:p>
+      <w:pPr>
+        <w:spacing w:after="0" w:line="240" w:lineRule="auto"/>
+        <w:rPr>
+          <w:sz w:val="24"/>
+          <w:szCs w:val="24"/>
+        </w:rPr>
+      </w:pPr>
+      <w:proofErr w:type="spellStart"/>
+      <w:r>
+        <w:rPr>
+          <w:sz w:val="24"/>
+          <w:szCs w:val="24"/>
+        </w:rPr>
+        <w:t>import</w:t>
+      </w:r>
+      <w:proofErr w:type="spellEnd"/>
+      <w:r>
+        <w:rPr>
+          <w:sz w:val="24"/>
+          <w:szCs w:val="24"/>
+        </w:rPr>
+        <w:t xml:space="preserve"> </w:t>
+      </w:r>
+      <w:proofErr w:type="spellStart"/>
+      <w:r>
+        <w:rPr>
+          <w:sz w:val="24"/>
+          <w:szCs w:val="24"/>
+        </w:rPr>
+        <w:t>static</w:t>
+      </w:r>
+      <w:proofErr w:type="spellEnd"/>
+      <w:r>
+        <w:rPr>
+          <w:sz w:val="24"/>
+          <w:szCs w:val="24"/>
+        </w:rPr>
+        <w:t xml:space="preserve"> </w:t>
+      </w:r>
+      <w:proofErr w:type="spellStart"/>
+      <w:proofErr w:type="gramStart"/>
+      <w:r>
+        <w:rPr>
+          <w:sz w:val="24"/>
+          <w:szCs w:val="24"/>
+        </w:rPr>
+        <w:t>org.junit.jupiter.api.Assertions</w:t>
+      </w:r>
+      <w:proofErr w:type="spellEnd"/>
+      <w:proofErr w:type="gramEnd"/>
+      <w:r>
+        <w:rPr>
+          <w:sz w:val="24"/>
+          <w:szCs w:val="24"/>
+        </w:rPr>
+        <w:t>.*;</w:t>
+      </w:r>
+    </w:p>
+    <w:p>
+      <w:pPr>
+        <w:spacing w:after="0" w:line="240" w:lineRule="auto"/>
+        <w:rPr>
+          <w:sz w:val="24"/>
+          <w:szCs w:val="24"/>
+        </w:rPr>
+      </w:pPr>
+    </w:p>
+    <w:p>
+      <w:pPr>
+        <w:spacing w:after="0" w:line="240" w:lineRule="auto"/>
+        <w:rPr>
+          <w:sz w:val="24"/>
+          <w:szCs w:val="24"/>
+        </w:rPr>
+      </w:pPr>
+      <w:proofErr w:type="spellStart"/>
+      <w:r>
+        <w:rPr>
+          <w:sz w:val="24"/>
+          <w:szCs w:val="24"/>
+        </w:rPr>
+        <w:t>import</w:t>
+      </w:r>
+      <w:proofErr w:type="spellEnd"/>
+      <w:r>
+        <w:rPr>
+          <w:sz w:val="24"/>
+          <w:szCs w:val="24"/>
+        </w:rPr>
+        <w:t xml:space="preserve"> </w:t>
+      </w:r>
+      <w:proofErr w:type="spellStart"/>
+      <w:proofErr w:type="gramStart"/>
+      <w:r>
+        <w:rPr>
+          <w:sz w:val="24"/>
+          <w:szCs w:val="24"/>
+        </w:rPr>
+        <w:t>org.junit.jupiter.api.Test</w:t>
+      </w:r>
+      <w:proofErr w:type="spellEnd"/>
+      <w:proofErr w:type="gramEnd"/>
+      <w:r>
+        <w:rPr>
+          <w:sz w:val="24"/>
+          <w:szCs w:val="24"/>
+        </w:rPr>
+        <w:t>;</w:t>
+      </w:r>
+    </w:p>
+    <w:p>
+      <w:pPr>
+        <w:spacing w:after="0" w:line="240" w:lineRule="auto"/>
+        <w:rPr>
+          <w:sz w:val="24"/>
+          <w:szCs w:val="24"/>
+        </w:rPr>
+      </w:pPr>
+    </w:p>
+    <w:p>
+      <w:pPr>
+        <w:spacing w:after="0" w:line="240" w:lineRule="auto"/>
+        <w:rPr>
+          <w:sz w:val="24"/>
+          <w:szCs w:val="24"/>
+        </w:rPr>
+      </w:pPr>
+      <w:proofErr w:type="spellStart"/>
+      <w:r>
+        <w:rPr>
+          <w:sz w:val="24"/>
+          <w:szCs w:val="24"/>
+        </w:rPr>
+        <w:t>class</w:t>
+      </w:r>
+      <w:proofErr w:type="spellEnd"/>
+      <w:r>
+        <w:rPr>
+          <w:sz w:val="24"/>
+          <w:szCs w:val="24"/>
+        </w:rPr>
+        <w:t xml:space="preserve"> </w:t>
+      </w:r>
+      <w:proofErr w:type="spellStart"/>
+      <w:r>
+        <w:rPr>
+          <w:sz w:val="24"/>
+          <w:szCs w:val="24"/>
+        </w:rPr>
+        <w:t>JulgamentoPrisioneiroTest</w:t>
+      </w:r>
+      <w:proofErr w:type="spellEnd"/>
+      <w:r>
+        <w:rPr>
+          <w:sz w:val="24"/>
+          <w:szCs w:val="24"/>
+        </w:rPr>
+        <w:t xml:space="preserve"> {</w:t>
+      </w:r>
+    </w:p>
+    <w:p>
+      <w:pPr>
+        <w:spacing w:after="0" w:line="240" w:lineRule="auto"/>
+        <w:rPr>
+          <w:sz w:val="24"/>
+          <w:szCs w:val="24"/>
+        </w:rPr>
+      </w:pPr>
+    </w:p>
+    <w:p>
+      <w:pPr>
+        <w:spacing w:after="0" w:line="240" w:lineRule="auto"/>
+        <w:rPr>
+          <w:sz w:val="24"/>
+          <w:szCs w:val="24"/>
+        </w:rPr>
+      </w:pPr>
+      <w:r>
+        <w:rPr>
+          <w:sz w:val="24"/>
+          <w:szCs w:val="24"/>
+        </w:rPr>
+        <w:tab/>
+        <w:t>@Test</w:t>
+      </w:r>
+    </w:p>
+    <w:p>
+      <w:pPr>
+        <w:spacing w:after="0" w:line="240" w:lineRule="auto"/>
+        <w:rPr>
+          <w:sz w:val="24"/>
+          <w:szCs w:val="24"/>
+        </w:rPr>
+      </w:pPr>
+      <w:r>
+        <w:rPr>
+          <w:sz w:val="24"/>
+          <w:szCs w:val="24"/>
+        </w:rPr>
+        <w:tab/>
+      </w:r>
+      <w:proofErr w:type="spellStart"/>
+      <w:r>
+        <w:rPr>
+          <w:sz w:val="24"/>
+          <w:szCs w:val="24"/>
+        </w:rPr>
+        <w:t>void</w:t>
+      </w:r>
+      <w:proofErr w:type="spellEnd"/>
+      <w:r>
+        <w:rPr>
+          <w:sz w:val="24"/>
+          <w:szCs w:val="24"/>
+        </w:rPr>
+        <w:t xml:space="preserve"> </w:t>
+      </w:r>
+      <w:proofErr w:type="spellStart"/>
+      <w:proofErr w:type="gramStart"/>
+      <w:r>
+        <w:rPr>
+          <w:sz w:val="24"/>
+          <w:szCs w:val="24"/>
+        </w:rPr>
+        <w:t>test</w:t>
+      </w:r>
+      <w:proofErr w:type="spellEnd"/>
+      <w:r>
+        <w:rPr>
+          <w:sz w:val="24"/>
+          <w:szCs w:val="24"/>
+        </w:rPr>
+        <w:t>(</w:t>
+      </w:r>
+      <w:proofErr w:type="gramEnd"/>
+      <w:r>
+        <w:rPr>
+          <w:sz w:val="24"/>
+          <w:szCs w:val="24"/>
+        </w:rPr>
+        <w:t>) {</w:t>
+      </w:r>
+    </w:p>
+    <w:p>
+      <w:pPr>
+        <w:spacing w:after="0" w:line="240" w:lineRule="auto"/>
+        <w:rPr>
+          <w:sz w:val="24"/>
+          <w:szCs w:val="24"/>
+        </w:rPr>
+      </w:pPr>
+      <w:r>
+        <w:rPr>
+          <w:sz w:val="24"/>
+          <w:szCs w:val="24"/>
+        </w:rPr>
+        <w:tab/>
+      </w:r>
+      <w:r>
+        <w:rPr>
+          <w:sz w:val="24"/>
+          <w:szCs w:val="24"/>
+        </w:rPr>
+        <w:tab/>
+      </w:r>
+      <w:proofErr w:type="spellStart"/>
+      <w:proofErr w:type="gramStart"/>
+      <w:r>
+        <w:rPr>
+          <w:sz w:val="24"/>
+          <w:szCs w:val="24"/>
+        </w:rPr>
+        <w:t>fail</w:t>
+      </w:r>
+      <w:proofErr w:type="spellEnd"/>
+      <w:r>
+        <w:rPr>
+          <w:sz w:val="24"/>
+          <w:szCs w:val="24"/>
+        </w:rPr>
+        <w:t>(</w:t>
+      </w:r>
+      <w:proofErr w:type="gramEnd"/>
+      <w:r>
+        <w:rPr>
+          <w:sz w:val="24"/>
+          <w:szCs w:val="24"/>
+        </w:rPr>
+        <w:t>"</w:t>
+      </w:r>
+      <w:proofErr w:type="spellStart"/>
+      <w:r>
+        <w:rPr>
+          <w:sz w:val="24"/>
+          <w:szCs w:val="24"/>
+        </w:rPr>
+        <w:t>Not</w:t>
+      </w:r>
+      <w:proofErr w:type="spellEnd"/>
+      <w:r>
+        <w:rPr>
+          <w:sz w:val="24"/>
+          <w:szCs w:val="24"/>
+        </w:rPr>
+        <w:t xml:space="preserve"> </w:t>
+      </w:r>
+      <w:proofErr w:type="spellStart"/>
+      <w:r>
+        <w:rPr>
+          <w:sz w:val="24"/>
+          <w:szCs w:val="24"/>
+        </w:rPr>
+        <w:t>yet</w:t>
+      </w:r>
+      <w:proofErr w:type="spellEnd"/>
+      <w:r>
+        <w:rPr>
+          <w:sz w:val="24"/>
+          <w:szCs w:val="24"/>
+        </w:rPr>
+        <w:t xml:space="preserve"> </w:t>
+      </w:r>
+      <w:proofErr w:type="spellStart"/>
+      <w:r>
+        <w:rPr>
+          <w:sz w:val="24"/>
+          <w:szCs w:val="24"/>
+        </w:rPr>
+        <w:t>implemented</w:t>
+      </w:r>
+      <w:proofErr w:type="spellEnd"/>
+      <w:r>
+        <w:rPr>
+          <w:sz w:val="24"/>
+          <w:szCs w:val="24"/>
+        </w:rPr>
+        <w:t>");</w:t>
+      </w:r>
+    </w:p>
+    <w:p>
+      <w:pPr>
+        <w:spacing w:after="0" w:line="240" w:lineRule="auto"/>
+        <w:rPr>
+          <w:sz w:val="24"/>
+          <w:szCs w:val="24"/>
+        </w:rPr>
+      </w:pPr>
+      <w:r>
+        <w:rPr>
+          <w:sz w:val="24"/>
+          <w:szCs w:val="24"/>
+        </w:rPr>
+        <w:tab/>
+        <w:t>}</w:t>
+      </w:r>
+    </w:p>
+    <w:p>
+      <w:pPr>
+        <w:spacing w:after="0" w:line="240" w:lineRule="auto"/>
+        <w:rPr>
+          <w:sz w:val="24"/>
+          <w:szCs w:val="24"/>
+        </w:rPr>
+      </w:pPr>
+    </w:p>
+    <w:p>
+      <w:pPr>
+        <w:spacing w:after="0" w:line="240" w:lineRule="auto"/>
+        <w:rPr>
+          <w:sz w:val="24"/>
+          <w:szCs w:val="24"/>
+        </w:rPr>
+      </w:pPr>
+      <w:r>
+        <w:rPr>
+          <w:sz w:val="24"/>
+          <w:szCs w:val="24"/>
+        </w:rPr>
+        <w:t>}</w:t>
+      </w:r>
+    </w:p>
+    <w:p>
+      <w:pPr>
+        <w:spacing w:after="0" w:line="240" w:lineRule="auto"/>
+        <w:rPr>
+          <w:sz w:val="24"/>
+          <w:szCs w:val="24"/>
+        </w:rPr>
+      </w:pPr>
+    </w:p>
+    <w:p>
+      <w:pPr>
+        <w:spacing w:after="0" w:line="240" w:lineRule="auto"/>
+        <w:rPr>
+          <w:b/>
+          <w:bCs/>
+          <w:color w:val="0070C0"/>
+          <w:sz w:val="24"/>
+          <w:szCs w:val="24"/>
+          <w:u w:val="single"/>
+        </w:rPr>
+      </w:pPr>
+      <w:r>
+        <w:rPr>
+          <w:b/>
+          <w:bCs/>
+          <w:color w:val="0070C0"/>
+          <w:sz w:val="24"/>
+          <w:szCs w:val="24"/>
+          <w:u w:val="single"/>
+        </w:rPr>
+        <w:t xml:space="preserve">Correção do erro gerado devido a falta de um </w:t>
+      </w:r>
+      <w:proofErr w:type="spellStart"/>
+      <w:r>
+        <w:rPr>
+          <w:b/>
+          <w:bCs/>
+          <w:color w:val="0070C0"/>
+          <w:sz w:val="24"/>
+          <w:szCs w:val="24"/>
+          <w:u w:val="single"/>
+        </w:rPr>
+        <w:t>enum</w:t>
+      </w:r>
+      <w:proofErr w:type="spellEnd"/>
+      <w:r>
+        <w:rPr>
+          <w:b/>
+          <w:bCs/>
+          <w:color w:val="0070C0"/>
+          <w:sz w:val="24"/>
+          <w:szCs w:val="24"/>
+          <w:u w:val="single"/>
+        </w:rPr>
+        <w:t xml:space="preserve">. </w:t>
+      </w:r>
+    </w:p>
+    <w:p>
+      <w:pPr>
+        <w:spacing w:after="0" w:line="240" w:lineRule="auto"/>
+        <w:rPr>
+          <w:b/>
+          <w:bCs/>
+          <w:color w:val="0070C0"/>
+          <w:sz w:val="24"/>
+          <w:szCs w:val="24"/>
+          <w:u w:val="single"/>
+        </w:rPr>
+      </w:pPr>
+      <w:r>
+        <w:rPr>
+          <w:b/>
+          <w:bCs/>
+          <w:color w:val="0070C0"/>
+          <w:sz w:val="24"/>
+          <w:szCs w:val="24"/>
+          <w:u w:val="single"/>
+        </w:rPr>
+        <w:t xml:space="preserve">Agora o </w:t>
+      </w:r>
+      <w:proofErr w:type="spellStart"/>
+      <w:r>
+        <w:rPr>
+          <w:b/>
+          <w:bCs/>
+          <w:color w:val="0070C0"/>
+          <w:sz w:val="24"/>
+          <w:szCs w:val="24"/>
+          <w:u w:val="single"/>
+        </w:rPr>
+        <w:t>enum</w:t>
+      </w:r>
+      <w:proofErr w:type="spellEnd"/>
+      <w:r>
+        <w:rPr>
+          <w:b/>
+          <w:bCs/>
+          <w:color w:val="0070C0"/>
+          <w:sz w:val="24"/>
+          <w:szCs w:val="24"/>
+          <w:u w:val="single"/>
+        </w:rPr>
+        <w:t xml:space="preserve"> está implementado no código</w:t>
+      </w:r>
     </w:p>
     <w:sectPr>
       <w:pgSz w:w="11906" w:h="16838"/>

</xml_diff>

<commit_message>
Correcao arquivo java e teste
</commit_message>
<xml_diff>
--- a/Testes/rm79798_LaisFernandesFialhodoNascimento.docx
+++ b/Testes/rm79798_LaisFernandesFialhodoNascimento.docx
@@ -11122,6 +11122,3215 @@
           <w:szCs w:val="24"/>
         </w:rPr>
       </w:pPr>
+    </w:p>
+    <w:p>
+      <w:pPr>
+        <w:spacing w:after="0" w:line="240" w:lineRule="auto"/>
+        <w:rPr>
+          <w:rFonts w:cstheme="minorHAnsi"/>
+          <w:b/>
+          <w:bCs/>
+          <w:color w:val="0070C0"/>
+          <w:sz w:val="24"/>
+          <w:szCs w:val="24"/>
+        </w:rPr>
+      </w:pPr>
+    </w:p>
+    <w:p>
+      <w:pPr>
+        <w:spacing w:after="0" w:line="240" w:lineRule="auto"/>
+        <w:rPr>
+          <w:rFonts w:cstheme="minorHAnsi"/>
+          <w:b/>
+          <w:bCs/>
+          <w:color w:val="0070C0"/>
+          <w:sz w:val="24"/>
+          <w:szCs w:val="24"/>
+        </w:rPr>
+      </w:pPr>
+    </w:p>
+    <w:p>
+      <w:pPr>
+        <w:spacing w:after="0" w:line="240" w:lineRule="auto"/>
+        <w:rPr>
+          <w:rFonts w:cstheme="minorHAnsi"/>
+          <w:b/>
+          <w:bCs/>
+          <w:color w:val="0070C0"/>
+          <w:sz w:val="24"/>
+          <w:szCs w:val="24"/>
+        </w:rPr>
+      </w:pPr>
+    </w:p>
+    <w:p>
+      <w:pPr>
+        <w:spacing w:after="0" w:line="240" w:lineRule="auto"/>
+        <w:rPr>
+          <w:rFonts w:cstheme="minorHAnsi"/>
+          <w:b/>
+          <w:bCs/>
+          <w:color w:val="0070C0"/>
+          <w:sz w:val="24"/>
+          <w:szCs w:val="24"/>
+        </w:rPr>
+      </w:pPr>
+    </w:p>
+    <w:p>
+      <w:pPr>
+        <w:spacing w:after="0" w:line="240" w:lineRule="auto"/>
+        <w:rPr>
+          <w:rFonts w:cstheme="minorHAnsi"/>
+          <w:b/>
+          <w:bCs/>
+          <w:color w:val="0070C0"/>
+          <w:sz w:val="24"/>
+          <w:szCs w:val="24"/>
+        </w:rPr>
+      </w:pPr>
+      <w:r>
+        <w:rPr>
+          <w:rFonts w:cstheme="minorHAnsi"/>
+          <w:b/>
+          <w:bCs/>
+          <w:color w:val="0070C0"/>
+          <w:sz w:val="24"/>
+          <w:szCs w:val="24"/>
+        </w:rPr>
+        <w:lastRenderedPageBreak/>
+        <w:t>5° ETAPA</w:t>
+      </w:r>
+    </w:p>
+    <w:p>
+      <w:pPr>
+        <w:spacing w:after="0" w:line="240" w:lineRule="auto"/>
+        <w:rPr>
+          <w:rFonts w:cstheme="minorHAnsi"/>
+          <w:b/>
+          <w:bCs/>
+          <w:color w:val="0070C0"/>
+          <w:sz w:val="24"/>
+          <w:szCs w:val="24"/>
+        </w:rPr>
+      </w:pPr>
+    </w:p>
+    <w:p>
+      <w:pPr>
+        <w:autoSpaceDE w:val="0"/>
+        <w:autoSpaceDN w:val="0"/>
+        <w:adjustRightInd w:val="0"/>
+        <w:spacing w:after="0" w:line="240" w:lineRule="auto"/>
+        <w:rPr>
+          <w:rFonts w:ascii="Consolas" w:hAnsi="Consolas" w:cs="Consolas"/>
+          <w:sz w:val="16"/>
+          <w:szCs w:val="16"/>
+        </w:rPr>
+      </w:pPr>
+      <w:proofErr w:type="spellStart"/>
+      <w:r>
+        <w:rPr>
+          <w:rFonts w:ascii="Consolas" w:hAnsi="Consolas" w:cs="Consolas"/>
+          <w:b/>
+          <w:bCs/>
+          <w:color w:val="7F0055"/>
+          <w:sz w:val="16"/>
+          <w:szCs w:val="16"/>
+        </w:rPr>
+        <w:t>public</w:t>
+      </w:r>
+      <w:proofErr w:type="spellEnd"/>
+      <w:r>
+        <w:rPr>
+          <w:rFonts w:ascii="Consolas" w:hAnsi="Consolas" w:cs="Consolas"/>
+          <w:color w:val="000000"/>
+          <w:sz w:val="16"/>
+          <w:szCs w:val="16"/>
+        </w:rPr>
+        <w:t xml:space="preserve"> </w:t>
+      </w:r>
+      <w:proofErr w:type="spellStart"/>
+      <w:r>
+        <w:rPr>
+          <w:rFonts w:ascii="Consolas" w:hAnsi="Consolas" w:cs="Consolas"/>
+          <w:b/>
+          <w:bCs/>
+          <w:color w:val="7F0055"/>
+          <w:sz w:val="16"/>
+          <w:szCs w:val="16"/>
+        </w:rPr>
+        <w:t>class</w:t>
+      </w:r>
+      <w:proofErr w:type="spellEnd"/>
+      <w:r>
+        <w:rPr>
+          <w:rFonts w:ascii="Consolas" w:hAnsi="Consolas" w:cs="Consolas"/>
+          <w:color w:val="000000"/>
+          <w:sz w:val="16"/>
+          <w:szCs w:val="16"/>
+        </w:rPr>
+        <w:t xml:space="preserve"> </w:t>
+      </w:r>
+      <w:proofErr w:type="spellStart"/>
+      <w:r>
+        <w:rPr>
+          <w:rFonts w:ascii="Consolas" w:hAnsi="Consolas" w:cs="Consolas"/>
+          <w:color w:val="000000"/>
+          <w:sz w:val="16"/>
+          <w:szCs w:val="16"/>
+        </w:rPr>
+        <w:t>JulgamentoPrisioneiro</w:t>
+      </w:r>
+      <w:proofErr w:type="spellEnd"/>
+      <w:r>
+        <w:rPr>
+          <w:rFonts w:ascii="Consolas" w:hAnsi="Consolas" w:cs="Consolas"/>
+          <w:color w:val="000000"/>
+          <w:sz w:val="16"/>
+          <w:szCs w:val="16"/>
+        </w:rPr>
+        <w:t xml:space="preserve"> {</w:t>
+      </w:r>
+    </w:p>
+    <w:p>
+      <w:pPr>
+        <w:autoSpaceDE w:val="0"/>
+        <w:autoSpaceDN w:val="0"/>
+        <w:adjustRightInd w:val="0"/>
+        <w:spacing w:after="0" w:line="240" w:lineRule="auto"/>
+        <w:rPr>
+          <w:rFonts w:ascii="Consolas" w:hAnsi="Consolas" w:cs="Consolas"/>
+          <w:sz w:val="16"/>
+          <w:szCs w:val="16"/>
+        </w:rPr>
+      </w:pPr>
+      <w:r>
+        <w:rPr>
+          <w:rFonts w:ascii="Consolas" w:hAnsi="Consolas" w:cs="Consolas"/>
+          <w:color w:val="000000"/>
+          <w:sz w:val="16"/>
+          <w:szCs w:val="16"/>
+        </w:rPr>
+        <w:tab/>
+      </w:r>
+      <w:proofErr w:type="spellStart"/>
+      <w:r>
+        <w:rPr>
+          <w:rFonts w:ascii="Consolas" w:hAnsi="Consolas" w:cs="Consolas"/>
+          <w:b/>
+          <w:bCs/>
+          <w:color w:val="7F0055"/>
+          <w:sz w:val="16"/>
+          <w:szCs w:val="16"/>
+        </w:rPr>
+        <w:t>private</w:t>
+      </w:r>
+      <w:proofErr w:type="spellEnd"/>
+      <w:r>
+        <w:rPr>
+          <w:rFonts w:ascii="Consolas" w:hAnsi="Consolas" w:cs="Consolas"/>
+          <w:color w:val="000000"/>
+          <w:sz w:val="16"/>
+          <w:szCs w:val="16"/>
+        </w:rPr>
+        <w:t xml:space="preserve"> </w:t>
+      </w:r>
+      <w:proofErr w:type="spellStart"/>
+      <w:r>
+        <w:rPr>
+          <w:rFonts w:ascii="Consolas" w:hAnsi="Consolas" w:cs="Consolas"/>
+          <w:b/>
+          <w:bCs/>
+          <w:color w:val="7F0055"/>
+          <w:sz w:val="16"/>
+          <w:szCs w:val="16"/>
+        </w:rPr>
+        <w:t>int</w:t>
+      </w:r>
+      <w:proofErr w:type="spellEnd"/>
+      <w:r>
+        <w:rPr>
+          <w:rFonts w:ascii="Consolas" w:hAnsi="Consolas" w:cs="Consolas"/>
+          <w:color w:val="000000"/>
+          <w:sz w:val="16"/>
+          <w:szCs w:val="16"/>
+        </w:rPr>
+        <w:t xml:space="preserve"> </w:t>
+      </w:r>
+      <w:r>
+        <w:rPr>
+          <w:rFonts w:ascii="Consolas" w:hAnsi="Consolas" w:cs="Consolas"/>
+          <w:color w:val="0000C0"/>
+          <w:sz w:val="16"/>
+          <w:szCs w:val="16"/>
+        </w:rPr>
+        <w:t>PENA_INOCENCIA</w:t>
+      </w:r>
+      <w:r>
+        <w:rPr>
+          <w:rFonts w:ascii="Consolas" w:hAnsi="Consolas" w:cs="Consolas"/>
+          <w:color w:val="000000"/>
+          <w:sz w:val="16"/>
+          <w:szCs w:val="16"/>
+        </w:rPr>
+        <w:t xml:space="preserve"> = 10;</w:t>
+      </w:r>
+    </w:p>
+    <w:p>
+      <w:pPr>
+        <w:autoSpaceDE w:val="0"/>
+        <w:autoSpaceDN w:val="0"/>
+        <w:adjustRightInd w:val="0"/>
+        <w:spacing w:after="0" w:line="240" w:lineRule="auto"/>
+        <w:rPr>
+          <w:rFonts w:ascii="Consolas" w:hAnsi="Consolas" w:cs="Consolas"/>
+          <w:sz w:val="16"/>
+          <w:szCs w:val="16"/>
+        </w:rPr>
+      </w:pPr>
+      <w:r>
+        <w:rPr>
+          <w:rFonts w:ascii="Consolas" w:hAnsi="Consolas" w:cs="Consolas"/>
+          <w:color w:val="000000"/>
+          <w:sz w:val="16"/>
+          <w:szCs w:val="16"/>
+        </w:rPr>
+        <w:tab/>
+      </w:r>
+      <w:proofErr w:type="spellStart"/>
+      <w:r>
+        <w:rPr>
+          <w:rFonts w:ascii="Consolas" w:hAnsi="Consolas" w:cs="Consolas"/>
+          <w:b/>
+          <w:bCs/>
+          <w:color w:val="7F0055"/>
+          <w:sz w:val="16"/>
+          <w:szCs w:val="16"/>
+        </w:rPr>
+        <w:t>private</w:t>
+      </w:r>
+      <w:proofErr w:type="spellEnd"/>
+      <w:r>
+        <w:rPr>
+          <w:rFonts w:ascii="Consolas" w:hAnsi="Consolas" w:cs="Consolas"/>
+          <w:color w:val="000000"/>
+          <w:sz w:val="16"/>
+          <w:szCs w:val="16"/>
+        </w:rPr>
+        <w:t xml:space="preserve"> </w:t>
+      </w:r>
+      <w:proofErr w:type="spellStart"/>
+      <w:r>
+        <w:rPr>
+          <w:rFonts w:ascii="Consolas" w:hAnsi="Consolas" w:cs="Consolas"/>
+          <w:b/>
+          <w:bCs/>
+          <w:color w:val="7F0055"/>
+          <w:sz w:val="16"/>
+          <w:szCs w:val="16"/>
+        </w:rPr>
+        <w:t>int</w:t>
+      </w:r>
+      <w:proofErr w:type="spellEnd"/>
+      <w:r>
+        <w:rPr>
+          <w:rFonts w:ascii="Consolas" w:hAnsi="Consolas" w:cs="Consolas"/>
+          <w:color w:val="000000"/>
+          <w:sz w:val="16"/>
+          <w:szCs w:val="16"/>
+        </w:rPr>
+        <w:t xml:space="preserve"> </w:t>
+      </w:r>
+      <w:r>
+        <w:rPr>
+          <w:rFonts w:ascii="Consolas" w:hAnsi="Consolas" w:cs="Consolas"/>
+          <w:color w:val="0000C0"/>
+          <w:sz w:val="16"/>
+          <w:szCs w:val="16"/>
+        </w:rPr>
+        <w:t>PENA_CONDENACAO_</w:t>
+      </w:r>
+      <w:proofErr w:type="gramStart"/>
+      <w:r>
+        <w:rPr>
+          <w:rFonts w:ascii="Consolas" w:hAnsi="Consolas" w:cs="Consolas"/>
+          <w:color w:val="0000C0"/>
+          <w:sz w:val="16"/>
+          <w:szCs w:val="16"/>
+        </w:rPr>
+        <w:t>MUTUA</w:t>
+      </w:r>
+      <w:proofErr w:type="gramEnd"/>
+      <w:r>
+        <w:rPr>
+          <w:rFonts w:ascii="Consolas" w:hAnsi="Consolas" w:cs="Consolas"/>
+          <w:color w:val="000000"/>
+          <w:sz w:val="16"/>
+          <w:szCs w:val="16"/>
+        </w:rPr>
+        <w:t xml:space="preserve"> = 5;</w:t>
+      </w:r>
+    </w:p>
+    <w:p>
+      <w:pPr>
+        <w:autoSpaceDE w:val="0"/>
+        <w:autoSpaceDN w:val="0"/>
+        <w:adjustRightInd w:val="0"/>
+        <w:spacing w:after="0" w:line="240" w:lineRule="auto"/>
+        <w:rPr>
+          <w:rFonts w:ascii="Consolas" w:hAnsi="Consolas" w:cs="Consolas"/>
+          <w:sz w:val="16"/>
+          <w:szCs w:val="16"/>
+        </w:rPr>
+      </w:pPr>
+      <w:r>
+        <w:rPr>
+          <w:rFonts w:ascii="Consolas" w:hAnsi="Consolas" w:cs="Consolas"/>
+          <w:color w:val="000000"/>
+          <w:sz w:val="16"/>
+          <w:szCs w:val="16"/>
+        </w:rPr>
+        <w:tab/>
+      </w:r>
+      <w:proofErr w:type="spellStart"/>
+      <w:r>
+        <w:rPr>
+          <w:rFonts w:ascii="Consolas" w:hAnsi="Consolas" w:cs="Consolas"/>
+          <w:b/>
+          <w:bCs/>
+          <w:color w:val="7F0055"/>
+          <w:sz w:val="16"/>
+          <w:szCs w:val="16"/>
+        </w:rPr>
+        <w:t>private</w:t>
+      </w:r>
+      <w:proofErr w:type="spellEnd"/>
+      <w:r>
+        <w:rPr>
+          <w:rFonts w:ascii="Consolas" w:hAnsi="Consolas" w:cs="Consolas"/>
+          <w:color w:val="000000"/>
+          <w:sz w:val="16"/>
+          <w:szCs w:val="16"/>
+        </w:rPr>
+        <w:t xml:space="preserve"> </w:t>
+      </w:r>
+      <w:proofErr w:type="spellStart"/>
+      <w:r>
+        <w:rPr>
+          <w:rFonts w:ascii="Consolas" w:hAnsi="Consolas" w:cs="Consolas"/>
+          <w:b/>
+          <w:bCs/>
+          <w:color w:val="7F0055"/>
+          <w:sz w:val="16"/>
+          <w:szCs w:val="16"/>
+        </w:rPr>
+        <w:t>int</w:t>
+      </w:r>
+      <w:proofErr w:type="spellEnd"/>
+      <w:r>
+        <w:rPr>
+          <w:rFonts w:ascii="Consolas" w:hAnsi="Consolas" w:cs="Consolas"/>
+          <w:color w:val="000000"/>
+          <w:sz w:val="16"/>
+          <w:szCs w:val="16"/>
+        </w:rPr>
+        <w:t xml:space="preserve"> </w:t>
+      </w:r>
+      <w:r>
+        <w:rPr>
+          <w:rFonts w:ascii="Consolas" w:hAnsi="Consolas" w:cs="Consolas"/>
+          <w:color w:val="0000C0"/>
+          <w:sz w:val="16"/>
+          <w:szCs w:val="16"/>
+        </w:rPr>
+        <w:t>PENA_CONDENACAO_INDIVIDUAL</w:t>
+      </w:r>
+      <w:r>
+        <w:rPr>
+          <w:rFonts w:ascii="Consolas" w:hAnsi="Consolas" w:cs="Consolas"/>
+          <w:color w:val="000000"/>
+          <w:sz w:val="16"/>
+          <w:szCs w:val="16"/>
+        </w:rPr>
+        <w:t xml:space="preserve"> = 10;</w:t>
+      </w:r>
+    </w:p>
+    <w:p>
+      <w:pPr>
+        <w:autoSpaceDE w:val="0"/>
+        <w:autoSpaceDN w:val="0"/>
+        <w:adjustRightInd w:val="0"/>
+        <w:spacing w:after="0" w:line="240" w:lineRule="auto"/>
+        <w:rPr>
+          <w:rFonts w:ascii="Consolas" w:hAnsi="Consolas" w:cs="Consolas"/>
+          <w:sz w:val="16"/>
+          <w:szCs w:val="16"/>
+        </w:rPr>
+      </w:pPr>
+      <w:r>
+        <w:rPr>
+          <w:rFonts w:ascii="Consolas" w:hAnsi="Consolas" w:cs="Consolas"/>
+          <w:color w:val="000000"/>
+          <w:sz w:val="16"/>
+          <w:szCs w:val="16"/>
+        </w:rPr>
+        <w:tab/>
+      </w:r>
+      <w:proofErr w:type="spellStart"/>
+      <w:r>
+        <w:rPr>
+          <w:rFonts w:ascii="Consolas" w:hAnsi="Consolas" w:cs="Consolas"/>
+          <w:b/>
+          <w:bCs/>
+          <w:color w:val="7F0055"/>
+          <w:sz w:val="16"/>
+          <w:szCs w:val="16"/>
+        </w:rPr>
+        <w:t>private</w:t>
+      </w:r>
+      <w:proofErr w:type="spellEnd"/>
+      <w:r>
+        <w:rPr>
+          <w:rFonts w:ascii="Consolas" w:hAnsi="Consolas" w:cs="Consolas"/>
+          <w:color w:val="000000"/>
+          <w:sz w:val="16"/>
+          <w:szCs w:val="16"/>
+        </w:rPr>
+        <w:t xml:space="preserve"> </w:t>
+      </w:r>
+      <w:proofErr w:type="spellStart"/>
+      <w:r>
+        <w:rPr>
+          <w:rFonts w:ascii="Consolas" w:hAnsi="Consolas" w:cs="Consolas"/>
+          <w:b/>
+          <w:bCs/>
+          <w:color w:val="7F0055"/>
+          <w:sz w:val="16"/>
+          <w:szCs w:val="16"/>
+        </w:rPr>
+        <w:t>int</w:t>
+      </w:r>
+      <w:proofErr w:type="spellEnd"/>
+      <w:r>
+        <w:rPr>
+          <w:rFonts w:ascii="Consolas" w:hAnsi="Consolas" w:cs="Consolas"/>
+          <w:color w:val="000000"/>
+          <w:sz w:val="16"/>
+          <w:szCs w:val="16"/>
+        </w:rPr>
+        <w:t xml:space="preserve"> </w:t>
+      </w:r>
+      <w:r>
+        <w:rPr>
+          <w:rFonts w:ascii="Consolas" w:hAnsi="Consolas" w:cs="Consolas"/>
+          <w:color w:val="0000C0"/>
+          <w:sz w:val="16"/>
+          <w:szCs w:val="16"/>
+        </w:rPr>
+        <w:t>PENA_CONDENACAO_CUMPLICES</w:t>
+      </w:r>
+      <w:r>
+        <w:rPr>
+          <w:rFonts w:ascii="Consolas" w:hAnsi="Consolas" w:cs="Consolas"/>
+          <w:color w:val="000000"/>
+          <w:sz w:val="16"/>
+          <w:szCs w:val="16"/>
+        </w:rPr>
+        <w:t xml:space="preserve"> = 11;</w:t>
+      </w:r>
+    </w:p>
+    <w:p>
+      <w:pPr>
+        <w:autoSpaceDE w:val="0"/>
+        <w:autoSpaceDN w:val="0"/>
+        <w:adjustRightInd w:val="0"/>
+        <w:spacing w:after="0" w:line="240" w:lineRule="auto"/>
+        <w:rPr>
+          <w:rFonts w:ascii="Consolas" w:hAnsi="Consolas" w:cs="Consolas"/>
+          <w:sz w:val="16"/>
+          <w:szCs w:val="16"/>
+        </w:rPr>
+      </w:pPr>
+    </w:p>
+    <w:p>
+      <w:pPr>
+        <w:autoSpaceDE w:val="0"/>
+        <w:autoSpaceDN w:val="0"/>
+        <w:adjustRightInd w:val="0"/>
+        <w:spacing w:after="0" w:line="240" w:lineRule="auto"/>
+        <w:rPr>
+          <w:rFonts w:ascii="Consolas" w:hAnsi="Consolas" w:cs="Consolas"/>
+          <w:sz w:val="16"/>
+          <w:szCs w:val="16"/>
+        </w:rPr>
+      </w:pPr>
+      <w:r>
+        <w:rPr>
+          <w:rFonts w:ascii="Consolas" w:hAnsi="Consolas" w:cs="Consolas"/>
+          <w:color w:val="000000"/>
+          <w:sz w:val="16"/>
+          <w:szCs w:val="16"/>
+        </w:rPr>
+        <w:tab/>
+      </w:r>
+      <w:proofErr w:type="spellStart"/>
+      <w:r>
+        <w:rPr>
+          <w:rFonts w:ascii="Consolas" w:hAnsi="Consolas" w:cs="Consolas"/>
+          <w:b/>
+          <w:bCs/>
+          <w:color w:val="7F0055"/>
+          <w:sz w:val="16"/>
+          <w:szCs w:val="16"/>
+        </w:rPr>
+        <w:t>public</w:t>
+      </w:r>
+      <w:proofErr w:type="spellEnd"/>
+      <w:r>
+        <w:rPr>
+          <w:rFonts w:ascii="Consolas" w:hAnsi="Consolas" w:cs="Consolas"/>
+          <w:color w:val="000000"/>
+          <w:sz w:val="16"/>
+          <w:szCs w:val="16"/>
+        </w:rPr>
+        <w:t xml:space="preserve"> </w:t>
+      </w:r>
+      <w:proofErr w:type="spellStart"/>
+      <w:r>
+        <w:rPr>
+          <w:rFonts w:ascii="Consolas" w:hAnsi="Consolas" w:cs="Consolas"/>
+          <w:b/>
+          <w:bCs/>
+          <w:color w:val="7F0055"/>
+          <w:sz w:val="16"/>
+          <w:szCs w:val="16"/>
+        </w:rPr>
+        <w:t>enum</w:t>
+      </w:r>
+      <w:proofErr w:type="spellEnd"/>
+      <w:r>
+        <w:rPr>
+          <w:rFonts w:ascii="Consolas" w:hAnsi="Consolas" w:cs="Consolas"/>
+          <w:color w:val="000000"/>
+          <w:sz w:val="16"/>
+          <w:szCs w:val="16"/>
+        </w:rPr>
+        <w:t xml:space="preserve"> </w:t>
+      </w:r>
+      <w:proofErr w:type="gramStart"/>
+      <w:r>
+        <w:rPr>
+          <w:rFonts w:ascii="Consolas" w:hAnsi="Consolas" w:cs="Consolas"/>
+          <w:color w:val="000000"/>
+          <w:sz w:val="16"/>
+          <w:szCs w:val="16"/>
+        </w:rPr>
+        <w:t>Resposta{</w:t>
+      </w:r>
+      <w:proofErr w:type="gramEnd"/>
+    </w:p>
+    <w:p>
+      <w:pPr>
+        <w:autoSpaceDE w:val="0"/>
+        <w:autoSpaceDN w:val="0"/>
+        <w:adjustRightInd w:val="0"/>
+        <w:spacing w:after="0" w:line="240" w:lineRule="auto"/>
+        <w:rPr>
+          <w:rFonts w:ascii="Consolas" w:hAnsi="Consolas" w:cs="Consolas"/>
+          <w:sz w:val="16"/>
+          <w:szCs w:val="16"/>
+        </w:rPr>
+      </w:pPr>
+      <w:r>
+        <w:rPr>
+          <w:rFonts w:ascii="Consolas" w:hAnsi="Consolas" w:cs="Consolas"/>
+          <w:color w:val="000000"/>
+          <w:sz w:val="16"/>
+          <w:szCs w:val="16"/>
+        </w:rPr>
+        <w:tab/>
+      </w:r>
+      <w:r>
+        <w:rPr>
+          <w:rFonts w:ascii="Consolas" w:hAnsi="Consolas" w:cs="Consolas"/>
+          <w:color w:val="000000"/>
+          <w:sz w:val="16"/>
+          <w:szCs w:val="16"/>
+        </w:rPr>
+        <w:tab/>
+      </w:r>
+      <w:r>
+        <w:rPr>
+          <w:rFonts w:ascii="Consolas" w:hAnsi="Consolas" w:cs="Consolas"/>
+          <w:b/>
+          <w:bCs/>
+          <w:i/>
+          <w:iCs/>
+          <w:color w:val="0000C0"/>
+          <w:sz w:val="16"/>
+          <w:szCs w:val="16"/>
+        </w:rPr>
+        <w:t>DELACAO</w:t>
+      </w:r>
+      <w:r>
+        <w:rPr>
+          <w:rFonts w:ascii="Consolas" w:hAnsi="Consolas" w:cs="Consolas"/>
+          <w:color w:val="000000"/>
+          <w:sz w:val="16"/>
+          <w:szCs w:val="16"/>
+        </w:rPr>
+        <w:t xml:space="preserve">, </w:t>
+      </w:r>
+      <w:r>
+        <w:rPr>
+          <w:rFonts w:ascii="Consolas" w:hAnsi="Consolas" w:cs="Consolas"/>
+          <w:b/>
+          <w:bCs/>
+          <w:i/>
+          <w:iCs/>
+          <w:color w:val="0000C0"/>
+          <w:sz w:val="16"/>
+          <w:szCs w:val="16"/>
+        </w:rPr>
+        <w:t>NEGACAO</w:t>
+      </w:r>
+    </w:p>
+    <w:p>
+      <w:pPr>
+        <w:autoSpaceDE w:val="0"/>
+        <w:autoSpaceDN w:val="0"/>
+        <w:adjustRightInd w:val="0"/>
+        <w:spacing w:after="0" w:line="240" w:lineRule="auto"/>
+        <w:rPr>
+          <w:rFonts w:ascii="Consolas" w:hAnsi="Consolas" w:cs="Consolas"/>
+          <w:sz w:val="16"/>
+          <w:szCs w:val="16"/>
+        </w:rPr>
+      </w:pPr>
+      <w:r>
+        <w:rPr>
+          <w:rFonts w:ascii="Consolas" w:hAnsi="Consolas" w:cs="Consolas"/>
+          <w:color w:val="000000"/>
+          <w:sz w:val="16"/>
+          <w:szCs w:val="16"/>
+        </w:rPr>
+        <w:tab/>
+        <w:t>}</w:t>
+      </w:r>
+    </w:p>
+    <w:p>
+      <w:pPr>
+        <w:autoSpaceDE w:val="0"/>
+        <w:autoSpaceDN w:val="0"/>
+        <w:adjustRightInd w:val="0"/>
+        <w:spacing w:after="0" w:line="240" w:lineRule="auto"/>
+        <w:rPr>
+          <w:rFonts w:ascii="Consolas" w:hAnsi="Consolas" w:cs="Consolas"/>
+          <w:sz w:val="16"/>
+          <w:szCs w:val="16"/>
+        </w:rPr>
+      </w:pPr>
+      <w:r>
+        <w:rPr>
+          <w:rFonts w:ascii="Consolas" w:hAnsi="Consolas" w:cs="Consolas"/>
+          <w:color w:val="000000"/>
+          <w:sz w:val="16"/>
+          <w:szCs w:val="16"/>
+        </w:rPr>
+        <w:tab/>
+      </w:r>
+    </w:p>
+    <w:p>
+      <w:pPr>
+        <w:autoSpaceDE w:val="0"/>
+        <w:autoSpaceDN w:val="0"/>
+        <w:adjustRightInd w:val="0"/>
+        <w:spacing w:after="0" w:line="240" w:lineRule="auto"/>
+        <w:rPr>
+          <w:rFonts w:ascii="Consolas" w:hAnsi="Consolas" w:cs="Consolas"/>
+          <w:sz w:val="16"/>
+          <w:szCs w:val="16"/>
+        </w:rPr>
+      </w:pPr>
+      <w:r>
+        <w:rPr>
+          <w:rFonts w:ascii="Consolas" w:hAnsi="Consolas" w:cs="Consolas"/>
+          <w:color w:val="000000"/>
+          <w:sz w:val="16"/>
+          <w:szCs w:val="16"/>
+        </w:rPr>
+        <w:tab/>
+      </w:r>
+      <w:proofErr w:type="spellStart"/>
+      <w:r>
+        <w:rPr>
+          <w:rFonts w:ascii="Consolas" w:hAnsi="Consolas" w:cs="Consolas"/>
+          <w:b/>
+          <w:bCs/>
+          <w:color w:val="7F0055"/>
+          <w:sz w:val="16"/>
+          <w:szCs w:val="16"/>
+        </w:rPr>
+        <w:t>public</w:t>
+      </w:r>
+      <w:proofErr w:type="spellEnd"/>
+      <w:r>
+        <w:rPr>
+          <w:rFonts w:ascii="Consolas" w:hAnsi="Consolas" w:cs="Consolas"/>
+          <w:color w:val="000000"/>
+          <w:sz w:val="16"/>
+          <w:szCs w:val="16"/>
+        </w:rPr>
+        <w:t xml:space="preserve"> </w:t>
+      </w:r>
+      <w:proofErr w:type="spellStart"/>
+      <w:r>
+        <w:rPr>
+          <w:rFonts w:ascii="Consolas" w:hAnsi="Consolas" w:cs="Consolas"/>
+          <w:b/>
+          <w:bCs/>
+          <w:color w:val="7F0055"/>
+          <w:sz w:val="16"/>
+          <w:szCs w:val="16"/>
+        </w:rPr>
+        <w:t>int</w:t>
+      </w:r>
+      <w:proofErr w:type="spellEnd"/>
+      <w:r>
+        <w:rPr>
+          <w:rFonts w:ascii="Consolas" w:hAnsi="Consolas" w:cs="Consolas"/>
+          <w:color w:val="000000"/>
+          <w:sz w:val="16"/>
+          <w:szCs w:val="16"/>
+        </w:rPr>
+        <w:t xml:space="preserve"> </w:t>
+      </w:r>
+      <w:proofErr w:type="spellStart"/>
+      <w:proofErr w:type="gramStart"/>
+      <w:r>
+        <w:rPr>
+          <w:rFonts w:ascii="Consolas" w:hAnsi="Consolas" w:cs="Consolas"/>
+          <w:color w:val="000000"/>
+          <w:sz w:val="16"/>
+          <w:szCs w:val="16"/>
+        </w:rPr>
+        <w:t>calculaPena</w:t>
+      </w:r>
+      <w:proofErr w:type="spellEnd"/>
+      <w:r>
+        <w:rPr>
+          <w:rFonts w:ascii="Consolas" w:hAnsi="Consolas" w:cs="Consolas"/>
+          <w:color w:val="000000"/>
+          <w:sz w:val="16"/>
+          <w:szCs w:val="16"/>
+        </w:rPr>
+        <w:t>(</w:t>
+      </w:r>
+      <w:proofErr w:type="gramEnd"/>
+      <w:r>
+        <w:rPr>
+          <w:rFonts w:ascii="Consolas" w:hAnsi="Consolas" w:cs="Consolas"/>
+          <w:color w:val="000000"/>
+          <w:sz w:val="16"/>
+          <w:szCs w:val="16"/>
+        </w:rPr>
+        <w:t xml:space="preserve">Resposta </w:t>
+      </w:r>
+      <w:proofErr w:type="spellStart"/>
+      <w:r>
+        <w:rPr>
+          <w:rFonts w:ascii="Consolas" w:hAnsi="Consolas" w:cs="Consolas"/>
+          <w:color w:val="6A3E3E"/>
+          <w:sz w:val="16"/>
+          <w:szCs w:val="16"/>
+        </w:rPr>
+        <w:t>respostaPrisioneiroA</w:t>
+      </w:r>
+      <w:proofErr w:type="spellEnd"/>
+      <w:r>
+        <w:rPr>
+          <w:rFonts w:ascii="Consolas" w:hAnsi="Consolas" w:cs="Consolas"/>
+          <w:color w:val="000000"/>
+          <w:sz w:val="16"/>
+          <w:szCs w:val="16"/>
+        </w:rPr>
+        <w:t xml:space="preserve">, Resposta </w:t>
+      </w:r>
+      <w:proofErr w:type="spellStart"/>
+      <w:r>
+        <w:rPr>
+          <w:rFonts w:ascii="Consolas" w:hAnsi="Consolas" w:cs="Consolas"/>
+          <w:color w:val="6A3E3E"/>
+          <w:sz w:val="16"/>
+          <w:szCs w:val="16"/>
+          <w:shd w:val="clear" w:color="auto" w:fill="F0D8A8"/>
+        </w:rPr>
+        <w:t>respostaPrisioneiroB</w:t>
+      </w:r>
+      <w:proofErr w:type="spellEnd"/>
+      <w:r>
+        <w:rPr>
+          <w:rFonts w:ascii="Consolas" w:hAnsi="Consolas" w:cs="Consolas"/>
+          <w:color w:val="000000"/>
+          <w:sz w:val="16"/>
+          <w:szCs w:val="16"/>
+        </w:rPr>
+        <w:t>) {</w:t>
+      </w:r>
+    </w:p>
+    <w:p>
+      <w:pPr>
+        <w:autoSpaceDE w:val="0"/>
+        <w:autoSpaceDN w:val="0"/>
+        <w:adjustRightInd w:val="0"/>
+        <w:spacing w:after="0" w:line="240" w:lineRule="auto"/>
+        <w:rPr>
+          <w:rFonts w:ascii="Consolas" w:hAnsi="Consolas" w:cs="Consolas"/>
+          <w:sz w:val="16"/>
+          <w:szCs w:val="16"/>
+        </w:rPr>
+      </w:pPr>
+      <w:r>
+        <w:rPr>
+          <w:rFonts w:ascii="Consolas" w:hAnsi="Consolas" w:cs="Consolas"/>
+          <w:color w:val="000000"/>
+          <w:sz w:val="16"/>
+          <w:szCs w:val="16"/>
+        </w:rPr>
+        <w:tab/>
+      </w:r>
+      <w:r>
+        <w:rPr>
+          <w:rFonts w:ascii="Consolas" w:hAnsi="Consolas" w:cs="Consolas"/>
+          <w:color w:val="000000"/>
+          <w:sz w:val="16"/>
+          <w:szCs w:val="16"/>
+        </w:rPr>
+        <w:tab/>
+      </w:r>
+      <w:proofErr w:type="spellStart"/>
+      <w:r>
+        <w:rPr>
+          <w:rFonts w:ascii="Consolas" w:hAnsi="Consolas" w:cs="Consolas"/>
+          <w:b/>
+          <w:bCs/>
+          <w:color w:val="7F0055"/>
+          <w:sz w:val="16"/>
+          <w:szCs w:val="16"/>
+        </w:rPr>
+        <w:t>if</w:t>
+      </w:r>
+      <w:proofErr w:type="spellEnd"/>
+      <w:r>
+        <w:rPr>
+          <w:rFonts w:ascii="Consolas" w:hAnsi="Consolas" w:cs="Consolas"/>
+          <w:color w:val="000000"/>
+          <w:sz w:val="16"/>
+          <w:szCs w:val="16"/>
+        </w:rPr>
+        <w:t xml:space="preserve"> (</w:t>
+      </w:r>
+      <w:proofErr w:type="spellStart"/>
+      <w:r>
+        <w:rPr>
+          <w:rFonts w:ascii="Consolas" w:hAnsi="Consolas" w:cs="Consolas"/>
+          <w:color w:val="6A3E3E"/>
+          <w:sz w:val="16"/>
+          <w:szCs w:val="16"/>
+        </w:rPr>
+        <w:t>respostaPrisioneiroA</w:t>
+      </w:r>
+      <w:proofErr w:type="spellEnd"/>
+      <w:r>
+        <w:rPr>
+          <w:rFonts w:ascii="Consolas" w:hAnsi="Consolas" w:cs="Consolas"/>
+          <w:color w:val="000000"/>
+          <w:sz w:val="16"/>
+          <w:szCs w:val="16"/>
+        </w:rPr>
+        <w:t xml:space="preserve"> == </w:t>
+      </w:r>
+      <w:proofErr w:type="spellStart"/>
+      <w:r>
+        <w:rPr>
+          <w:rFonts w:ascii="Consolas" w:hAnsi="Consolas" w:cs="Consolas"/>
+          <w:color w:val="000000"/>
+          <w:sz w:val="16"/>
+          <w:szCs w:val="16"/>
+        </w:rPr>
+        <w:t>Resposta.</w:t>
+      </w:r>
+      <w:r>
+        <w:rPr>
+          <w:rFonts w:ascii="Consolas" w:hAnsi="Consolas" w:cs="Consolas"/>
+          <w:b/>
+          <w:bCs/>
+          <w:i/>
+          <w:iCs/>
+          <w:color w:val="0000C0"/>
+          <w:sz w:val="16"/>
+          <w:szCs w:val="16"/>
+        </w:rPr>
+        <w:t>DELACAO</w:t>
+      </w:r>
+      <w:proofErr w:type="spellEnd"/>
+      <w:r>
+        <w:rPr>
+          <w:rFonts w:ascii="Consolas" w:hAnsi="Consolas" w:cs="Consolas"/>
+          <w:color w:val="000000"/>
+          <w:sz w:val="16"/>
+          <w:szCs w:val="16"/>
+        </w:rPr>
+        <w:t>) {</w:t>
+      </w:r>
+    </w:p>
+    <w:p>
+      <w:pPr>
+        <w:autoSpaceDE w:val="0"/>
+        <w:autoSpaceDN w:val="0"/>
+        <w:adjustRightInd w:val="0"/>
+        <w:spacing w:after="0" w:line="240" w:lineRule="auto"/>
+        <w:rPr>
+          <w:rFonts w:ascii="Consolas" w:hAnsi="Consolas" w:cs="Consolas"/>
+          <w:sz w:val="16"/>
+          <w:szCs w:val="16"/>
+        </w:rPr>
+      </w:pPr>
+      <w:r>
+        <w:rPr>
+          <w:rFonts w:ascii="Consolas" w:hAnsi="Consolas" w:cs="Consolas"/>
+          <w:color w:val="000000"/>
+          <w:sz w:val="16"/>
+          <w:szCs w:val="16"/>
+        </w:rPr>
+        <w:tab/>
+      </w:r>
+      <w:r>
+        <w:rPr>
+          <w:rFonts w:ascii="Consolas" w:hAnsi="Consolas" w:cs="Consolas"/>
+          <w:color w:val="000000"/>
+          <w:sz w:val="16"/>
+          <w:szCs w:val="16"/>
+        </w:rPr>
+        <w:tab/>
+      </w:r>
+      <w:r>
+        <w:rPr>
+          <w:rFonts w:ascii="Consolas" w:hAnsi="Consolas" w:cs="Consolas"/>
+          <w:color w:val="000000"/>
+          <w:sz w:val="16"/>
+          <w:szCs w:val="16"/>
+        </w:rPr>
+        <w:tab/>
+      </w:r>
+      <w:proofErr w:type="spellStart"/>
+      <w:r>
+        <w:rPr>
+          <w:rFonts w:ascii="Consolas" w:hAnsi="Consolas" w:cs="Consolas"/>
+          <w:b/>
+          <w:bCs/>
+          <w:color w:val="7F0055"/>
+          <w:sz w:val="16"/>
+          <w:szCs w:val="16"/>
+        </w:rPr>
+        <w:t>if</w:t>
+      </w:r>
+      <w:proofErr w:type="spellEnd"/>
+      <w:r>
+        <w:rPr>
+          <w:rFonts w:ascii="Consolas" w:hAnsi="Consolas" w:cs="Consolas"/>
+          <w:color w:val="000000"/>
+          <w:sz w:val="16"/>
+          <w:szCs w:val="16"/>
+        </w:rPr>
+        <w:t xml:space="preserve"> (</w:t>
+      </w:r>
+      <w:proofErr w:type="spellStart"/>
+      <w:r>
+        <w:rPr>
+          <w:rFonts w:ascii="Consolas" w:hAnsi="Consolas" w:cs="Consolas"/>
+          <w:color w:val="6A3E3E"/>
+          <w:sz w:val="16"/>
+          <w:szCs w:val="16"/>
+          <w:shd w:val="clear" w:color="auto" w:fill="D4D4D4"/>
+        </w:rPr>
+        <w:t>respostaPrisioneiroB</w:t>
+      </w:r>
+      <w:proofErr w:type="spellEnd"/>
+      <w:r>
+        <w:rPr>
+          <w:rFonts w:ascii="Consolas" w:hAnsi="Consolas" w:cs="Consolas"/>
+          <w:color w:val="000000"/>
+          <w:sz w:val="16"/>
+          <w:szCs w:val="16"/>
+        </w:rPr>
+        <w:t xml:space="preserve"> == </w:t>
+      </w:r>
+      <w:proofErr w:type="spellStart"/>
+      <w:r>
+        <w:rPr>
+          <w:rFonts w:ascii="Consolas" w:hAnsi="Consolas" w:cs="Consolas"/>
+          <w:color w:val="000000"/>
+          <w:sz w:val="16"/>
+          <w:szCs w:val="16"/>
+        </w:rPr>
+        <w:t>Resposta.</w:t>
+      </w:r>
+      <w:r>
+        <w:rPr>
+          <w:rFonts w:ascii="Consolas" w:hAnsi="Consolas" w:cs="Consolas"/>
+          <w:b/>
+          <w:bCs/>
+          <w:i/>
+          <w:iCs/>
+          <w:color w:val="0000C0"/>
+          <w:sz w:val="16"/>
+          <w:szCs w:val="16"/>
+        </w:rPr>
+        <w:t>DELACAO</w:t>
+      </w:r>
+      <w:proofErr w:type="spellEnd"/>
+      <w:r>
+        <w:rPr>
+          <w:rFonts w:ascii="Consolas" w:hAnsi="Consolas" w:cs="Consolas"/>
+          <w:color w:val="000000"/>
+          <w:sz w:val="16"/>
+          <w:szCs w:val="16"/>
+        </w:rPr>
+        <w:t>) {</w:t>
+      </w:r>
+    </w:p>
+    <w:p>
+      <w:pPr>
+        <w:autoSpaceDE w:val="0"/>
+        <w:autoSpaceDN w:val="0"/>
+        <w:adjustRightInd w:val="0"/>
+        <w:spacing w:after="0" w:line="240" w:lineRule="auto"/>
+        <w:rPr>
+          <w:rFonts w:ascii="Consolas" w:hAnsi="Consolas" w:cs="Consolas"/>
+          <w:sz w:val="16"/>
+          <w:szCs w:val="16"/>
+        </w:rPr>
+      </w:pPr>
+      <w:r>
+        <w:rPr>
+          <w:rFonts w:ascii="Consolas" w:hAnsi="Consolas" w:cs="Consolas"/>
+          <w:color w:val="000000"/>
+          <w:sz w:val="16"/>
+          <w:szCs w:val="16"/>
+        </w:rPr>
+        <w:tab/>
+      </w:r>
+      <w:r>
+        <w:rPr>
+          <w:rFonts w:ascii="Consolas" w:hAnsi="Consolas" w:cs="Consolas"/>
+          <w:color w:val="000000"/>
+          <w:sz w:val="16"/>
+          <w:szCs w:val="16"/>
+        </w:rPr>
+        <w:tab/>
+      </w:r>
+      <w:r>
+        <w:rPr>
+          <w:rFonts w:ascii="Consolas" w:hAnsi="Consolas" w:cs="Consolas"/>
+          <w:color w:val="000000"/>
+          <w:sz w:val="16"/>
+          <w:szCs w:val="16"/>
+        </w:rPr>
+        <w:tab/>
+      </w:r>
+      <w:r>
+        <w:rPr>
+          <w:rFonts w:ascii="Consolas" w:hAnsi="Consolas" w:cs="Consolas"/>
+          <w:color w:val="000000"/>
+          <w:sz w:val="16"/>
+          <w:szCs w:val="16"/>
+        </w:rPr>
+        <w:tab/>
+      </w:r>
+      <w:proofErr w:type="spellStart"/>
+      <w:r>
+        <w:rPr>
+          <w:rFonts w:ascii="Consolas" w:hAnsi="Consolas" w:cs="Consolas"/>
+          <w:b/>
+          <w:bCs/>
+          <w:color w:val="7F0055"/>
+          <w:sz w:val="16"/>
+          <w:szCs w:val="16"/>
+        </w:rPr>
+        <w:t>return</w:t>
+      </w:r>
+      <w:proofErr w:type="spellEnd"/>
+      <w:r>
+        <w:rPr>
+          <w:rFonts w:ascii="Consolas" w:hAnsi="Consolas" w:cs="Consolas"/>
+          <w:color w:val="000000"/>
+          <w:sz w:val="16"/>
+          <w:szCs w:val="16"/>
+        </w:rPr>
+        <w:t xml:space="preserve"> </w:t>
+      </w:r>
+      <w:r>
+        <w:rPr>
+          <w:rFonts w:ascii="Consolas" w:hAnsi="Consolas" w:cs="Consolas"/>
+          <w:color w:val="0000C0"/>
+          <w:sz w:val="16"/>
+          <w:szCs w:val="16"/>
+        </w:rPr>
+        <w:t>PENA_CONDENACAO_</w:t>
+      </w:r>
+      <w:proofErr w:type="gramStart"/>
+      <w:r>
+        <w:rPr>
+          <w:rFonts w:ascii="Consolas" w:hAnsi="Consolas" w:cs="Consolas"/>
+          <w:color w:val="0000C0"/>
+          <w:sz w:val="16"/>
+          <w:szCs w:val="16"/>
+        </w:rPr>
+        <w:t>MUTUA</w:t>
+      </w:r>
+      <w:proofErr w:type="gramEnd"/>
+      <w:r>
+        <w:rPr>
+          <w:rFonts w:ascii="Consolas" w:hAnsi="Consolas" w:cs="Consolas"/>
+          <w:color w:val="000000"/>
+          <w:sz w:val="16"/>
+          <w:szCs w:val="16"/>
+        </w:rPr>
+        <w:t>;</w:t>
+      </w:r>
+    </w:p>
+    <w:p>
+      <w:pPr>
+        <w:autoSpaceDE w:val="0"/>
+        <w:autoSpaceDN w:val="0"/>
+        <w:adjustRightInd w:val="0"/>
+        <w:spacing w:after="0" w:line="240" w:lineRule="auto"/>
+        <w:rPr>
+          <w:rFonts w:ascii="Consolas" w:hAnsi="Consolas" w:cs="Consolas"/>
+          <w:sz w:val="16"/>
+          <w:szCs w:val="16"/>
+        </w:rPr>
+      </w:pPr>
+      <w:r>
+        <w:rPr>
+          <w:rFonts w:ascii="Consolas" w:hAnsi="Consolas" w:cs="Consolas"/>
+          <w:color w:val="000000"/>
+          <w:sz w:val="16"/>
+          <w:szCs w:val="16"/>
+        </w:rPr>
+        <w:tab/>
+      </w:r>
+      <w:r>
+        <w:rPr>
+          <w:rFonts w:ascii="Consolas" w:hAnsi="Consolas" w:cs="Consolas"/>
+          <w:color w:val="000000"/>
+          <w:sz w:val="16"/>
+          <w:szCs w:val="16"/>
+        </w:rPr>
+        <w:tab/>
+      </w:r>
+      <w:r>
+        <w:rPr>
+          <w:rFonts w:ascii="Consolas" w:hAnsi="Consolas" w:cs="Consolas"/>
+          <w:color w:val="000000"/>
+          <w:sz w:val="16"/>
+          <w:szCs w:val="16"/>
+        </w:rPr>
+        <w:tab/>
+        <w:t xml:space="preserve">} </w:t>
+      </w:r>
+      <w:proofErr w:type="spellStart"/>
+      <w:r>
+        <w:rPr>
+          <w:rFonts w:ascii="Consolas" w:hAnsi="Consolas" w:cs="Consolas"/>
+          <w:b/>
+          <w:bCs/>
+          <w:color w:val="7F0055"/>
+          <w:sz w:val="16"/>
+          <w:szCs w:val="16"/>
+        </w:rPr>
+        <w:t>else</w:t>
+      </w:r>
+      <w:proofErr w:type="spellEnd"/>
+      <w:r>
+        <w:rPr>
+          <w:rFonts w:ascii="Consolas" w:hAnsi="Consolas" w:cs="Consolas"/>
+          <w:color w:val="000000"/>
+          <w:sz w:val="16"/>
+          <w:szCs w:val="16"/>
+        </w:rPr>
+        <w:t xml:space="preserve"> {</w:t>
+      </w:r>
+    </w:p>
+    <w:p>
+      <w:pPr>
+        <w:autoSpaceDE w:val="0"/>
+        <w:autoSpaceDN w:val="0"/>
+        <w:adjustRightInd w:val="0"/>
+        <w:spacing w:after="0" w:line="240" w:lineRule="auto"/>
+        <w:rPr>
+          <w:rFonts w:ascii="Consolas" w:hAnsi="Consolas" w:cs="Consolas"/>
+          <w:sz w:val="16"/>
+          <w:szCs w:val="16"/>
+        </w:rPr>
+      </w:pPr>
+      <w:r>
+        <w:rPr>
+          <w:rFonts w:ascii="Consolas" w:hAnsi="Consolas" w:cs="Consolas"/>
+          <w:color w:val="000000"/>
+          <w:sz w:val="16"/>
+          <w:szCs w:val="16"/>
+        </w:rPr>
+        <w:tab/>
+      </w:r>
+      <w:r>
+        <w:rPr>
+          <w:rFonts w:ascii="Consolas" w:hAnsi="Consolas" w:cs="Consolas"/>
+          <w:color w:val="000000"/>
+          <w:sz w:val="16"/>
+          <w:szCs w:val="16"/>
+        </w:rPr>
+        <w:tab/>
+      </w:r>
+      <w:r>
+        <w:rPr>
+          <w:rFonts w:ascii="Consolas" w:hAnsi="Consolas" w:cs="Consolas"/>
+          <w:color w:val="000000"/>
+          <w:sz w:val="16"/>
+          <w:szCs w:val="16"/>
+        </w:rPr>
+        <w:tab/>
+      </w:r>
+      <w:r>
+        <w:rPr>
+          <w:rFonts w:ascii="Consolas" w:hAnsi="Consolas" w:cs="Consolas"/>
+          <w:color w:val="000000"/>
+          <w:sz w:val="16"/>
+          <w:szCs w:val="16"/>
+        </w:rPr>
+        <w:tab/>
+      </w:r>
+      <w:proofErr w:type="spellStart"/>
+      <w:r>
+        <w:rPr>
+          <w:rFonts w:ascii="Consolas" w:hAnsi="Consolas" w:cs="Consolas"/>
+          <w:b/>
+          <w:bCs/>
+          <w:color w:val="7F0055"/>
+          <w:sz w:val="16"/>
+          <w:szCs w:val="16"/>
+        </w:rPr>
+        <w:t>return</w:t>
+      </w:r>
+      <w:proofErr w:type="spellEnd"/>
+      <w:r>
+        <w:rPr>
+          <w:rFonts w:ascii="Consolas" w:hAnsi="Consolas" w:cs="Consolas"/>
+          <w:color w:val="000000"/>
+          <w:sz w:val="16"/>
+          <w:szCs w:val="16"/>
+        </w:rPr>
+        <w:t xml:space="preserve"> </w:t>
+      </w:r>
+      <w:r>
+        <w:rPr>
+          <w:rFonts w:ascii="Consolas" w:hAnsi="Consolas" w:cs="Consolas"/>
+          <w:color w:val="0000C0"/>
+          <w:sz w:val="16"/>
+          <w:szCs w:val="16"/>
+        </w:rPr>
+        <w:t>PENA_INOCENCIA</w:t>
+      </w:r>
+      <w:r>
+        <w:rPr>
+          <w:rFonts w:ascii="Consolas" w:hAnsi="Consolas" w:cs="Consolas"/>
+          <w:color w:val="000000"/>
+          <w:sz w:val="16"/>
+          <w:szCs w:val="16"/>
+        </w:rPr>
+        <w:t>;</w:t>
+      </w:r>
+    </w:p>
+    <w:p>
+      <w:pPr>
+        <w:autoSpaceDE w:val="0"/>
+        <w:autoSpaceDN w:val="0"/>
+        <w:adjustRightInd w:val="0"/>
+        <w:spacing w:after="0" w:line="240" w:lineRule="auto"/>
+        <w:rPr>
+          <w:rFonts w:ascii="Consolas" w:hAnsi="Consolas" w:cs="Consolas"/>
+          <w:sz w:val="16"/>
+          <w:szCs w:val="16"/>
+        </w:rPr>
+      </w:pPr>
+      <w:r>
+        <w:rPr>
+          <w:rFonts w:ascii="Consolas" w:hAnsi="Consolas" w:cs="Consolas"/>
+          <w:color w:val="000000"/>
+          <w:sz w:val="16"/>
+          <w:szCs w:val="16"/>
+        </w:rPr>
+        <w:tab/>
+      </w:r>
+      <w:r>
+        <w:rPr>
+          <w:rFonts w:ascii="Consolas" w:hAnsi="Consolas" w:cs="Consolas"/>
+          <w:color w:val="000000"/>
+          <w:sz w:val="16"/>
+          <w:szCs w:val="16"/>
+        </w:rPr>
+        <w:tab/>
+      </w:r>
+      <w:r>
+        <w:rPr>
+          <w:rFonts w:ascii="Consolas" w:hAnsi="Consolas" w:cs="Consolas"/>
+          <w:color w:val="000000"/>
+          <w:sz w:val="16"/>
+          <w:szCs w:val="16"/>
+        </w:rPr>
+        <w:tab/>
+        <w:t>}</w:t>
+      </w:r>
+    </w:p>
+    <w:p>
+      <w:pPr>
+        <w:autoSpaceDE w:val="0"/>
+        <w:autoSpaceDN w:val="0"/>
+        <w:adjustRightInd w:val="0"/>
+        <w:spacing w:after="0" w:line="240" w:lineRule="auto"/>
+        <w:rPr>
+          <w:rFonts w:ascii="Consolas" w:hAnsi="Consolas" w:cs="Consolas"/>
+          <w:sz w:val="16"/>
+          <w:szCs w:val="16"/>
+        </w:rPr>
+      </w:pPr>
+      <w:r>
+        <w:rPr>
+          <w:rFonts w:ascii="Consolas" w:hAnsi="Consolas" w:cs="Consolas"/>
+          <w:color w:val="000000"/>
+          <w:sz w:val="16"/>
+          <w:szCs w:val="16"/>
+        </w:rPr>
+        <w:tab/>
+      </w:r>
+      <w:r>
+        <w:rPr>
+          <w:rFonts w:ascii="Consolas" w:hAnsi="Consolas" w:cs="Consolas"/>
+          <w:color w:val="000000"/>
+          <w:sz w:val="16"/>
+          <w:szCs w:val="16"/>
+        </w:rPr>
+        <w:tab/>
+        <w:t xml:space="preserve">} </w:t>
+      </w:r>
+      <w:proofErr w:type="spellStart"/>
+      <w:r>
+        <w:rPr>
+          <w:rFonts w:ascii="Consolas" w:hAnsi="Consolas" w:cs="Consolas"/>
+          <w:b/>
+          <w:bCs/>
+          <w:color w:val="7F0055"/>
+          <w:sz w:val="16"/>
+          <w:szCs w:val="16"/>
+        </w:rPr>
+        <w:t>else</w:t>
+      </w:r>
+      <w:proofErr w:type="spellEnd"/>
+      <w:r>
+        <w:rPr>
+          <w:rFonts w:ascii="Consolas" w:hAnsi="Consolas" w:cs="Consolas"/>
+          <w:color w:val="000000"/>
+          <w:sz w:val="16"/>
+          <w:szCs w:val="16"/>
+        </w:rPr>
+        <w:t xml:space="preserve"> {</w:t>
+      </w:r>
+    </w:p>
+    <w:p>
+      <w:pPr>
+        <w:autoSpaceDE w:val="0"/>
+        <w:autoSpaceDN w:val="0"/>
+        <w:adjustRightInd w:val="0"/>
+        <w:spacing w:after="0" w:line="240" w:lineRule="auto"/>
+        <w:rPr>
+          <w:rFonts w:ascii="Consolas" w:hAnsi="Consolas" w:cs="Consolas"/>
+          <w:sz w:val="16"/>
+          <w:szCs w:val="16"/>
+        </w:rPr>
+      </w:pPr>
+      <w:r>
+        <w:rPr>
+          <w:rFonts w:ascii="Consolas" w:hAnsi="Consolas" w:cs="Consolas"/>
+          <w:color w:val="000000"/>
+          <w:sz w:val="16"/>
+          <w:szCs w:val="16"/>
+        </w:rPr>
+        <w:tab/>
+      </w:r>
+      <w:r>
+        <w:rPr>
+          <w:rFonts w:ascii="Consolas" w:hAnsi="Consolas" w:cs="Consolas"/>
+          <w:color w:val="000000"/>
+          <w:sz w:val="16"/>
+          <w:szCs w:val="16"/>
+        </w:rPr>
+        <w:tab/>
+      </w:r>
+      <w:r>
+        <w:rPr>
+          <w:rFonts w:ascii="Consolas" w:hAnsi="Consolas" w:cs="Consolas"/>
+          <w:color w:val="000000"/>
+          <w:sz w:val="16"/>
+          <w:szCs w:val="16"/>
+        </w:rPr>
+        <w:tab/>
+      </w:r>
+      <w:proofErr w:type="spellStart"/>
+      <w:r>
+        <w:rPr>
+          <w:rFonts w:ascii="Consolas" w:hAnsi="Consolas" w:cs="Consolas"/>
+          <w:b/>
+          <w:bCs/>
+          <w:color w:val="7F0055"/>
+          <w:sz w:val="16"/>
+          <w:szCs w:val="16"/>
+        </w:rPr>
+        <w:t>if</w:t>
+      </w:r>
+      <w:proofErr w:type="spellEnd"/>
+      <w:r>
+        <w:rPr>
+          <w:rFonts w:ascii="Consolas" w:hAnsi="Consolas" w:cs="Consolas"/>
+          <w:color w:val="000000"/>
+          <w:sz w:val="16"/>
+          <w:szCs w:val="16"/>
+        </w:rPr>
+        <w:t xml:space="preserve"> (</w:t>
+      </w:r>
+      <w:proofErr w:type="spellStart"/>
+      <w:r>
+        <w:rPr>
+          <w:rFonts w:ascii="Consolas" w:hAnsi="Consolas" w:cs="Consolas"/>
+          <w:color w:val="6A3E3E"/>
+          <w:sz w:val="16"/>
+          <w:szCs w:val="16"/>
+          <w:shd w:val="clear" w:color="auto" w:fill="D4D4D4"/>
+        </w:rPr>
+        <w:t>respostaPrisioneiroB</w:t>
+      </w:r>
+      <w:proofErr w:type="spellEnd"/>
+      <w:r>
+        <w:rPr>
+          <w:rFonts w:ascii="Consolas" w:hAnsi="Consolas" w:cs="Consolas"/>
+          <w:color w:val="000000"/>
+          <w:sz w:val="16"/>
+          <w:szCs w:val="16"/>
+        </w:rPr>
+        <w:t xml:space="preserve"> == </w:t>
+      </w:r>
+      <w:proofErr w:type="spellStart"/>
+      <w:r>
+        <w:rPr>
+          <w:rFonts w:ascii="Consolas" w:hAnsi="Consolas" w:cs="Consolas"/>
+          <w:color w:val="000000"/>
+          <w:sz w:val="16"/>
+          <w:szCs w:val="16"/>
+        </w:rPr>
+        <w:t>Resposta.</w:t>
+      </w:r>
+      <w:r>
+        <w:rPr>
+          <w:rFonts w:ascii="Consolas" w:hAnsi="Consolas" w:cs="Consolas"/>
+          <w:b/>
+          <w:bCs/>
+          <w:i/>
+          <w:iCs/>
+          <w:color w:val="0000C0"/>
+          <w:sz w:val="16"/>
+          <w:szCs w:val="16"/>
+        </w:rPr>
+        <w:t>DELACAO</w:t>
+      </w:r>
+      <w:proofErr w:type="spellEnd"/>
+      <w:r>
+        <w:rPr>
+          <w:rFonts w:ascii="Consolas" w:hAnsi="Consolas" w:cs="Consolas"/>
+          <w:color w:val="000000"/>
+          <w:sz w:val="16"/>
+          <w:szCs w:val="16"/>
+        </w:rPr>
+        <w:t>) {</w:t>
+      </w:r>
+    </w:p>
+    <w:p>
+      <w:pPr>
+        <w:autoSpaceDE w:val="0"/>
+        <w:autoSpaceDN w:val="0"/>
+        <w:adjustRightInd w:val="0"/>
+        <w:spacing w:after="0" w:line="240" w:lineRule="auto"/>
+        <w:rPr>
+          <w:rFonts w:ascii="Consolas" w:hAnsi="Consolas" w:cs="Consolas"/>
+          <w:sz w:val="16"/>
+          <w:szCs w:val="16"/>
+        </w:rPr>
+      </w:pPr>
+      <w:r>
+        <w:rPr>
+          <w:rFonts w:ascii="Consolas" w:hAnsi="Consolas" w:cs="Consolas"/>
+          <w:color w:val="000000"/>
+          <w:sz w:val="16"/>
+          <w:szCs w:val="16"/>
+        </w:rPr>
+        <w:tab/>
+      </w:r>
+      <w:r>
+        <w:rPr>
+          <w:rFonts w:ascii="Consolas" w:hAnsi="Consolas" w:cs="Consolas"/>
+          <w:color w:val="000000"/>
+          <w:sz w:val="16"/>
+          <w:szCs w:val="16"/>
+        </w:rPr>
+        <w:tab/>
+      </w:r>
+      <w:r>
+        <w:rPr>
+          <w:rFonts w:ascii="Consolas" w:hAnsi="Consolas" w:cs="Consolas"/>
+          <w:color w:val="000000"/>
+          <w:sz w:val="16"/>
+          <w:szCs w:val="16"/>
+        </w:rPr>
+        <w:tab/>
+      </w:r>
+      <w:r>
+        <w:rPr>
+          <w:rFonts w:ascii="Consolas" w:hAnsi="Consolas" w:cs="Consolas"/>
+          <w:color w:val="000000"/>
+          <w:sz w:val="16"/>
+          <w:szCs w:val="16"/>
+        </w:rPr>
+        <w:tab/>
+      </w:r>
+      <w:proofErr w:type="spellStart"/>
+      <w:r>
+        <w:rPr>
+          <w:rFonts w:ascii="Consolas" w:hAnsi="Consolas" w:cs="Consolas"/>
+          <w:b/>
+          <w:bCs/>
+          <w:color w:val="7F0055"/>
+          <w:sz w:val="16"/>
+          <w:szCs w:val="16"/>
+        </w:rPr>
+        <w:t>return</w:t>
+      </w:r>
+      <w:proofErr w:type="spellEnd"/>
+      <w:r>
+        <w:rPr>
+          <w:rFonts w:ascii="Consolas" w:hAnsi="Consolas" w:cs="Consolas"/>
+          <w:color w:val="000000"/>
+          <w:sz w:val="16"/>
+          <w:szCs w:val="16"/>
+        </w:rPr>
+        <w:t xml:space="preserve"> </w:t>
+      </w:r>
+      <w:r>
+        <w:rPr>
+          <w:rFonts w:ascii="Consolas" w:hAnsi="Consolas" w:cs="Consolas"/>
+          <w:color w:val="0000C0"/>
+          <w:sz w:val="16"/>
+          <w:szCs w:val="16"/>
+        </w:rPr>
+        <w:t>PENA_CONDENACAO_INDIVIDUAL</w:t>
+      </w:r>
+      <w:r>
+        <w:rPr>
+          <w:rFonts w:ascii="Consolas" w:hAnsi="Consolas" w:cs="Consolas"/>
+          <w:color w:val="000000"/>
+          <w:sz w:val="16"/>
+          <w:szCs w:val="16"/>
+        </w:rPr>
+        <w:t>;</w:t>
+      </w:r>
+    </w:p>
+    <w:p>
+      <w:pPr>
+        <w:autoSpaceDE w:val="0"/>
+        <w:autoSpaceDN w:val="0"/>
+        <w:adjustRightInd w:val="0"/>
+        <w:spacing w:after="0" w:line="240" w:lineRule="auto"/>
+        <w:rPr>
+          <w:rFonts w:ascii="Consolas" w:hAnsi="Consolas" w:cs="Consolas"/>
+          <w:sz w:val="16"/>
+          <w:szCs w:val="16"/>
+        </w:rPr>
+      </w:pPr>
+      <w:r>
+        <w:rPr>
+          <w:rFonts w:ascii="Consolas" w:hAnsi="Consolas" w:cs="Consolas"/>
+          <w:color w:val="000000"/>
+          <w:sz w:val="16"/>
+          <w:szCs w:val="16"/>
+        </w:rPr>
+        <w:tab/>
+      </w:r>
+      <w:r>
+        <w:rPr>
+          <w:rFonts w:ascii="Consolas" w:hAnsi="Consolas" w:cs="Consolas"/>
+          <w:color w:val="000000"/>
+          <w:sz w:val="16"/>
+          <w:szCs w:val="16"/>
+        </w:rPr>
+        <w:tab/>
+      </w:r>
+      <w:r>
+        <w:rPr>
+          <w:rFonts w:ascii="Consolas" w:hAnsi="Consolas" w:cs="Consolas"/>
+          <w:color w:val="000000"/>
+          <w:sz w:val="16"/>
+          <w:szCs w:val="16"/>
+        </w:rPr>
+        <w:tab/>
+        <w:t xml:space="preserve">} </w:t>
+      </w:r>
+      <w:proofErr w:type="spellStart"/>
+      <w:r>
+        <w:rPr>
+          <w:rFonts w:ascii="Consolas" w:hAnsi="Consolas" w:cs="Consolas"/>
+          <w:b/>
+          <w:bCs/>
+          <w:color w:val="7F0055"/>
+          <w:sz w:val="16"/>
+          <w:szCs w:val="16"/>
+        </w:rPr>
+        <w:t>else</w:t>
+      </w:r>
+      <w:proofErr w:type="spellEnd"/>
+      <w:r>
+        <w:rPr>
+          <w:rFonts w:ascii="Consolas" w:hAnsi="Consolas" w:cs="Consolas"/>
+          <w:color w:val="000000"/>
+          <w:sz w:val="16"/>
+          <w:szCs w:val="16"/>
+        </w:rPr>
+        <w:t xml:space="preserve"> {</w:t>
+      </w:r>
+    </w:p>
+    <w:p>
+      <w:pPr>
+        <w:autoSpaceDE w:val="0"/>
+        <w:autoSpaceDN w:val="0"/>
+        <w:adjustRightInd w:val="0"/>
+        <w:spacing w:after="0" w:line="240" w:lineRule="auto"/>
+        <w:rPr>
+          <w:rFonts w:ascii="Consolas" w:hAnsi="Consolas" w:cs="Consolas"/>
+          <w:sz w:val="16"/>
+          <w:szCs w:val="16"/>
+        </w:rPr>
+      </w:pPr>
+      <w:r>
+        <w:rPr>
+          <w:rFonts w:ascii="Consolas" w:hAnsi="Consolas" w:cs="Consolas"/>
+          <w:color w:val="000000"/>
+          <w:sz w:val="16"/>
+          <w:szCs w:val="16"/>
+        </w:rPr>
+        <w:tab/>
+      </w:r>
+      <w:r>
+        <w:rPr>
+          <w:rFonts w:ascii="Consolas" w:hAnsi="Consolas" w:cs="Consolas"/>
+          <w:color w:val="000000"/>
+          <w:sz w:val="16"/>
+          <w:szCs w:val="16"/>
+        </w:rPr>
+        <w:tab/>
+      </w:r>
+      <w:r>
+        <w:rPr>
+          <w:rFonts w:ascii="Consolas" w:hAnsi="Consolas" w:cs="Consolas"/>
+          <w:color w:val="000000"/>
+          <w:sz w:val="16"/>
+          <w:szCs w:val="16"/>
+        </w:rPr>
+        <w:tab/>
+      </w:r>
+      <w:r>
+        <w:rPr>
+          <w:rFonts w:ascii="Consolas" w:hAnsi="Consolas" w:cs="Consolas"/>
+          <w:color w:val="000000"/>
+          <w:sz w:val="16"/>
+          <w:szCs w:val="16"/>
+        </w:rPr>
+        <w:tab/>
+      </w:r>
+      <w:proofErr w:type="spellStart"/>
+      <w:r>
+        <w:rPr>
+          <w:rFonts w:ascii="Consolas" w:hAnsi="Consolas" w:cs="Consolas"/>
+          <w:b/>
+          <w:bCs/>
+          <w:color w:val="7F0055"/>
+          <w:sz w:val="16"/>
+          <w:szCs w:val="16"/>
+        </w:rPr>
+        <w:t>return</w:t>
+      </w:r>
+      <w:proofErr w:type="spellEnd"/>
+      <w:r>
+        <w:rPr>
+          <w:rFonts w:ascii="Consolas" w:hAnsi="Consolas" w:cs="Consolas"/>
+          <w:color w:val="000000"/>
+          <w:sz w:val="16"/>
+          <w:szCs w:val="16"/>
+        </w:rPr>
+        <w:t xml:space="preserve"> </w:t>
+      </w:r>
+      <w:r>
+        <w:rPr>
+          <w:rFonts w:ascii="Consolas" w:hAnsi="Consolas" w:cs="Consolas"/>
+          <w:color w:val="0000C0"/>
+          <w:sz w:val="16"/>
+          <w:szCs w:val="16"/>
+        </w:rPr>
+        <w:t>PENA_CONDENACAO_CUMPLICES</w:t>
+      </w:r>
+      <w:r>
+        <w:rPr>
+          <w:rFonts w:ascii="Consolas" w:hAnsi="Consolas" w:cs="Consolas"/>
+          <w:color w:val="000000"/>
+          <w:sz w:val="16"/>
+          <w:szCs w:val="16"/>
+        </w:rPr>
+        <w:t>;</w:t>
+      </w:r>
+    </w:p>
+    <w:p>
+      <w:pPr>
+        <w:autoSpaceDE w:val="0"/>
+        <w:autoSpaceDN w:val="0"/>
+        <w:adjustRightInd w:val="0"/>
+        <w:spacing w:after="0" w:line="240" w:lineRule="auto"/>
+        <w:rPr>
+          <w:rFonts w:ascii="Consolas" w:hAnsi="Consolas" w:cs="Consolas"/>
+          <w:sz w:val="16"/>
+          <w:szCs w:val="16"/>
+        </w:rPr>
+      </w:pPr>
+      <w:r>
+        <w:rPr>
+          <w:rFonts w:ascii="Consolas" w:hAnsi="Consolas" w:cs="Consolas"/>
+          <w:color w:val="000000"/>
+          <w:sz w:val="16"/>
+          <w:szCs w:val="16"/>
+        </w:rPr>
+        <w:tab/>
+      </w:r>
+      <w:r>
+        <w:rPr>
+          <w:rFonts w:ascii="Consolas" w:hAnsi="Consolas" w:cs="Consolas"/>
+          <w:color w:val="000000"/>
+          <w:sz w:val="16"/>
+          <w:szCs w:val="16"/>
+        </w:rPr>
+        <w:tab/>
+      </w:r>
+      <w:r>
+        <w:rPr>
+          <w:rFonts w:ascii="Consolas" w:hAnsi="Consolas" w:cs="Consolas"/>
+          <w:color w:val="000000"/>
+          <w:sz w:val="16"/>
+          <w:szCs w:val="16"/>
+        </w:rPr>
+        <w:tab/>
+        <w:t>}</w:t>
+      </w:r>
+    </w:p>
+    <w:p>
+      <w:pPr>
+        <w:autoSpaceDE w:val="0"/>
+        <w:autoSpaceDN w:val="0"/>
+        <w:adjustRightInd w:val="0"/>
+        <w:spacing w:after="0" w:line="240" w:lineRule="auto"/>
+        <w:rPr>
+          <w:rFonts w:ascii="Consolas" w:hAnsi="Consolas" w:cs="Consolas"/>
+          <w:sz w:val="16"/>
+          <w:szCs w:val="16"/>
+        </w:rPr>
+      </w:pPr>
+      <w:r>
+        <w:rPr>
+          <w:rFonts w:ascii="Consolas" w:hAnsi="Consolas" w:cs="Consolas"/>
+          <w:color w:val="000000"/>
+          <w:sz w:val="16"/>
+          <w:szCs w:val="16"/>
+        </w:rPr>
+        <w:tab/>
+      </w:r>
+      <w:r>
+        <w:rPr>
+          <w:rFonts w:ascii="Consolas" w:hAnsi="Consolas" w:cs="Consolas"/>
+          <w:color w:val="000000"/>
+          <w:sz w:val="16"/>
+          <w:szCs w:val="16"/>
+        </w:rPr>
+        <w:tab/>
+        <w:t>}</w:t>
+      </w:r>
+    </w:p>
+    <w:p>
+      <w:pPr>
+        <w:autoSpaceDE w:val="0"/>
+        <w:autoSpaceDN w:val="0"/>
+        <w:adjustRightInd w:val="0"/>
+        <w:spacing w:after="0" w:line="240" w:lineRule="auto"/>
+        <w:rPr>
+          <w:rFonts w:ascii="Consolas" w:hAnsi="Consolas" w:cs="Consolas"/>
+          <w:sz w:val="16"/>
+          <w:szCs w:val="16"/>
+        </w:rPr>
+      </w:pPr>
+      <w:r>
+        <w:rPr>
+          <w:rFonts w:ascii="Consolas" w:hAnsi="Consolas" w:cs="Consolas"/>
+          <w:color w:val="000000"/>
+          <w:sz w:val="16"/>
+          <w:szCs w:val="16"/>
+        </w:rPr>
+        <w:tab/>
+        <w:t>}</w:t>
+      </w:r>
+    </w:p>
+    <w:p>
+      <w:pPr>
+        <w:autoSpaceDE w:val="0"/>
+        <w:autoSpaceDN w:val="0"/>
+        <w:adjustRightInd w:val="0"/>
+        <w:spacing w:after="0" w:line="240" w:lineRule="auto"/>
+        <w:rPr>
+          <w:rFonts w:ascii="Consolas" w:hAnsi="Consolas" w:cs="Consolas"/>
+          <w:color w:val="000000"/>
+          <w:sz w:val="16"/>
+          <w:szCs w:val="16"/>
+        </w:rPr>
+      </w:pPr>
+      <w:r>
+        <w:rPr>
+          <w:rFonts w:ascii="Consolas" w:hAnsi="Consolas" w:cs="Consolas"/>
+          <w:color w:val="000000"/>
+          <w:sz w:val="16"/>
+          <w:szCs w:val="16"/>
+        </w:rPr>
+        <w:t>}</w:t>
+      </w:r>
+    </w:p>
+    <w:p>
+      <w:pPr>
+        <w:autoSpaceDE w:val="0"/>
+        <w:autoSpaceDN w:val="0"/>
+        <w:adjustRightInd w:val="0"/>
+        <w:spacing w:after="0" w:line="240" w:lineRule="auto"/>
+        <w:rPr>
+          <w:rFonts w:ascii="Consolas" w:hAnsi="Consolas" w:cs="Consolas"/>
+          <w:color w:val="000000"/>
+          <w:sz w:val="16"/>
+          <w:szCs w:val="16"/>
+        </w:rPr>
+      </w:pPr>
+    </w:p>
+    <w:p>
+      <w:pPr>
+        <w:autoSpaceDE w:val="0"/>
+        <w:autoSpaceDN w:val="0"/>
+        <w:adjustRightInd w:val="0"/>
+        <w:spacing w:after="0" w:line="240" w:lineRule="auto"/>
+        <w:rPr>
+          <w:rFonts w:ascii="Consolas" w:hAnsi="Consolas" w:cs="Consolas"/>
+          <w:color w:val="000000"/>
+          <w:sz w:val="16"/>
+          <w:szCs w:val="16"/>
+        </w:rPr>
+      </w:pPr>
+    </w:p>
+    <w:p>
+      <w:pPr>
+        <w:autoSpaceDE w:val="0"/>
+        <w:autoSpaceDN w:val="0"/>
+        <w:adjustRightInd w:val="0"/>
+        <w:spacing w:after="0" w:line="240" w:lineRule="auto"/>
+        <w:rPr>
+          <w:rFonts w:ascii="Consolas" w:hAnsi="Consolas" w:cs="Consolas"/>
+          <w:sz w:val="16"/>
+          <w:szCs w:val="16"/>
+        </w:rPr>
+      </w:pPr>
+      <w:proofErr w:type="spellStart"/>
+      <w:r>
+        <w:rPr>
+          <w:rFonts w:ascii="Consolas" w:hAnsi="Consolas" w:cs="Consolas"/>
+          <w:b/>
+          <w:bCs/>
+          <w:color w:val="7F0055"/>
+          <w:sz w:val="16"/>
+          <w:szCs w:val="16"/>
+        </w:rPr>
+        <w:t>import</w:t>
+      </w:r>
+      <w:proofErr w:type="spellEnd"/>
+      <w:r>
+        <w:rPr>
+          <w:rFonts w:ascii="Consolas" w:hAnsi="Consolas" w:cs="Consolas"/>
+          <w:color w:val="000000"/>
+          <w:sz w:val="16"/>
+          <w:szCs w:val="16"/>
+        </w:rPr>
+        <w:t xml:space="preserve"> </w:t>
+      </w:r>
+      <w:proofErr w:type="spellStart"/>
+      <w:r>
+        <w:rPr>
+          <w:rFonts w:ascii="Consolas" w:hAnsi="Consolas" w:cs="Consolas"/>
+          <w:b/>
+          <w:bCs/>
+          <w:color w:val="7F0055"/>
+          <w:sz w:val="16"/>
+          <w:szCs w:val="16"/>
+        </w:rPr>
+        <w:t>static</w:t>
+      </w:r>
+      <w:proofErr w:type="spellEnd"/>
+      <w:r>
+        <w:rPr>
+          <w:rFonts w:ascii="Consolas" w:hAnsi="Consolas" w:cs="Consolas"/>
+          <w:color w:val="000000"/>
+          <w:sz w:val="16"/>
+          <w:szCs w:val="16"/>
+        </w:rPr>
+        <w:t xml:space="preserve"> </w:t>
+      </w:r>
+      <w:proofErr w:type="spellStart"/>
+      <w:proofErr w:type="gramStart"/>
+      <w:r>
+        <w:rPr>
+          <w:rFonts w:ascii="Consolas" w:hAnsi="Consolas" w:cs="Consolas"/>
+          <w:color w:val="000000"/>
+          <w:sz w:val="16"/>
+          <w:szCs w:val="16"/>
+        </w:rPr>
+        <w:t>org.junit.jupiter.api.Assertions</w:t>
+      </w:r>
+      <w:proofErr w:type="spellEnd"/>
+      <w:proofErr w:type="gramEnd"/>
+      <w:r>
+        <w:rPr>
+          <w:rFonts w:ascii="Consolas" w:hAnsi="Consolas" w:cs="Consolas"/>
+          <w:color w:val="000000"/>
+          <w:sz w:val="16"/>
+          <w:szCs w:val="16"/>
+        </w:rPr>
+        <w:t>.*;</w:t>
+      </w:r>
+    </w:p>
+    <w:p>
+      <w:pPr>
+        <w:autoSpaceDE w:val="0"/>
+        <w:autoSpaceDN w:val="0"/>
+        <w:adjustRightInd w:val="0"/>
+        <w:spacing w:after="0" w:line="240" w:lineRule="auto"/>
+        <w:rPr>
+          <w:rFonts w:ascii="Consolas" w:hAnsi="Consolas" w:cs="Consolas"/>
+          <w:sz w:val="16"/>
+          <w:szCs w:val="16"/>
+        </w:rPr>
+      </w:pPr>
+    </w:p>
+    <w:p>
+      <w:pPr>
+        <w:autoSpaceDE w:val="0"/>
+        <w:autoSpaceDN w:val="0"/>
+        <w:adjustRightInd w:val="0"/>
+        <w:spacing w:after="0" w:line="240" w:lineRule="auto"/>
+        <w:rPr>
+          <w:rFonts w:ascii="Consolas" w:hAnsi="Consolas" w:cs="Consolas"/>
+          <w:sz w:val="16"/>
+          <w:szCs w:val="16"/>
+        </w:rPr>
+      </w:pPr>
+      <w:proofErr w:type="spellStart"/>
+      <w:r>
+        <w:rPr>
+          <w:rFonts w:ascii="Consolas" w:hAnsi="Consolas" w:cs="Consolas"/>
+          <w:b/>
+          <w:bCs/>
+          <w:color w:val="7F0055"/>
+          <w:sz w:val="16"/>
+          <w:szCs w:val="16"/>
+        </w:rPr>
+        <w:t>import</w:t>
+      </w:r>
+      <w:proofErr w:type="spellEnd"/>
+      <w:r>
+        <w:rPr>
+          <w:rFonts w:ascii="Consolas" w:hAnsi="Consolas" w:cs="Consolas"/>
+          <w:color w:val="000000"/>
+          <w:sz w:val="16"/>
+          <w:szCs w:val="16"/>
+        </w:rPr>
+        <w:t xml:space="preserve"> </w:t>
+      </w:r>
+      <w:proofErr w:type="spellStart"/>
+      <w:proofErr w:type="gramStart"/>
+      <w:r>
+        <w:rPr>
+          <w:rFonts w:ascii="Consolas" w:hAnsi="Consolas" w:cs="Consolas"/>
+          <w:color w:val="000000"/>
+          <w:sz w:val="16"/>
+          <w:szCs w:val="16"/>
+        </w:rPr>
+        <w:t>org.junit.jupiter.api.Test</w:t>
+      </w:r>
+      <w:proofErr w:type="spellEnd"/>
+      <w:proofErr w:type="gramEnd"/>
+      <w:r>
+        <w:rPr>
+          <w:rFonts w:ascii="Consolas" w:hAnsi="Consolas" w:cs="Consolas"/>
+          <w:color w:val="000000"/>
+          <w:sz w:val="16"/>
+          <w:szCs w:val="16"/>
+        </w:rPr>
+        <w:t>;</w:t>
+      </w:r>
+    </w:p>
+    <w:p>
+      <w:pPr>
+        <w:autoSpaceDE w:val="0"/>
+        <w:autoSpaceDN w:val="0"/>
+        <w:adjustRightInd w:val="0"/>
+        <w:spacing w:after="0" w:line="240" w:lineRule="auto"/>
+        <w:rPr>
+          <w:rFonts w:ascii="Consolas" w:hAnsi="Consolas" w:cs="Consolas"/>
+          <w:sz w:val="16"/>
+          <w:szCs w:val="16"/>
+        </w:rPr>
+      </w:pPr>
+    </w:p>
+    <w:p>
+      <w:pPr>
+        <w:autoSpaceDE w:val="0"/>
+        <w:autoSpaceDN w:val="0"/>
+        <w:adjustRightInd w:val="0"/>
+        <w:spacing w:after="0" w:line="240" w:lineRule="auto"/>
+        <w:rPr>
+          <w:rFonts w:ascii="Consolas" w:hAnsi="Consolas" w:cs="Consolas"/>
+          <w:sz w:val="16"/>
+          <w:szCs w:val="16"/>
+        </w:rPr>
+      </w:pPr>
+      <w:proofErr w:type="spellStart"/>
+      <w:r>
+        <w:rPr>
+          <w:rFonts w:ascii="Consolas" w:hAnsi="Consolas" w:cs="Consolas"/>
+          <w:b/>
+          <w:bCs/>
+          <w:color w:val="7F0055"/>
+          <w:sz w:val="16"/>
+          <w:szCs w:val="16"/>
+        </w:rPr>
+        <w:t>class</w:t>
+      </w:r>
+      <w:proofErr w:type="spellEnd"/>
+      <w:r>
+        <w:rPr>
+          <w:rFonts w:ascii="Consolas" w:hAnsi="Consolas" w:cs="Consolas"/>
+          <w:color w:val="000000"/>
+          <w:sz w:val="16"/>
+          <w:szCs w:val="16"/>
+        </w:rPr>
+        <w:t xml:space="preserve"> </w:t>
+      </w:r>
+      <w:proofErr w:type="spellStart"/>
+      <w:r>
+        <w:rPr>
+          <w:rFonts w:ascii="Consolas" w:hAnsi="Consolas" w:cs="Consolas"/>
+          <w:color w:val="000000"/>
+          <w:sz w:val="16"/>
+          <w:szCs w:val="16"/>
+        </w:rPr>
+        <w:t>JulgamentoPrisioneiroTest</w:t>
+      </w:r>
+      <w:proofErr w:type="spellEnd"/>
+      <w:r>
+        <w:rPr>
+          <w:rFonts w:ascii="Consolas" w:hAnsi="Consolas" w:cs="Consolas"/>
+          <w:color w:val="000000"/>
+          <w:sz w:val="16"/>
+          <w:szCs w:val="16"/>
+        </w:rPr>
+        <w:t xml:space="preserve"> {</w:t>
+      </w:r>
+    </w:p>
+    <w:p>
+      <w:pPr>
+        <w:autoSpaceDE w:val="0"/>
+        <w:autoSpaceDN w:val="0"/>
+        <w:adjustRightInd w:val="0"/>
+        <w:spacing w:after="0" w:line="240" w:lineRule="auto"/>
+        <w:rPr>
+          <w:rFonts w:ascii="Consolas" w:hAnsi="Consolas" w:cs="Consolas"/>
+          <w:sz w:val="16"/>
+          <w:szCs w:val="16"/>
+        </w:rPr>
+      </w:pPr>
+    </w:p>
+    <w:p>
+      <w:pPr>
+        <w:autoSpaceDE w:val="0"/>
+        <w:autoSpaceDN w:val="0"/>
+        <w:adjustRightInd w:val="0"/>
+        <w:spacing w:after="0" w:line="240" w:lineRule="auto"/>
+        <w:rPr>
+          <w:rFonts w:ascii="Consolas" w:hAnsi="Consolas" w:cs="Consolas"/>
+          <w:sz w:val="16"/>
+          <w:szCs w:val="16"/>
+        </w:rPr>
+      </w:pPr>
+      <w:r>
+        <w:rPr>
+          <w:rFonts w:ascii="Consolas" w:hAnsi="Consolas" w:cs="Consolas"/>
+          <w:color w:val="000000"/>
+          <w:sz w:val="16"/>
+          <w:szCs w:val="16"/>
+        </w:rPr>
+        <w:tab/>
+      </w:r>
+      <w:r>
+        <w:rPr>
+          <w:rFonts w:ascii="Consolas" w:hAnsi="Consolas" w:cs="Consolas"/>
+          <w:color w:val="646464"/>
+          <w:sz w:val="16"/>
+          <w:szCs w:val="16"/>
+        </w:rPr>
+        <w:t>@Test</w:t>
+      </w:r>
+    </w:p>
+    <w:p>
+      <w:pPr>
+        <w:autoSpaceDE w:val="0"/>
+        <w:autoSpaceDN w:val="0"/>
+        <w:adjustRightInd w:val="0"/>
+        <w:spacing w:after="0" w:line="240" w:lineRule="auto"/>
+        <w:rPr>
+          <w:rFonts w:ascii="Consolas" w:hAnsi="Consolas" w:cs="Consolas"/>
+          <w:sz w:val="16"/>
+          <w:szCs w:val="16"/>
+        </w:rPr>
+      </w:pPr>
+      <w:r>
+        <w:rPr>
+          <w:rFonts w:ascii="Consolas" w:hAnsi="Consolas" w:cs="Consolas"/>
+          <w:color w:val="000000"/>
+          <w:sz w:val="16"/>
+          <w:szCs w:val="16"/>
+        </w:rPr>
+        <w:tab/>
+      </w:r>
+      <w:proofErr w:type="spellStart"/>
+      <w:r>
+        <w:rPr>
+          <w:rFonts w:ascii="Consolas" w:hAnsi="Consolas" w:cs="Consolas"/>
+          <w:b/>
+          <w:bCs/>
+          <w:color w:val="7F0055"/>
+          <w:sz w:val="16"/>
+          <w:szCs w:val="16"/>
+        </w:rPr>
+        <w:t>void</w:t>
+      </w:r>
+      <w:proofErr w:type="spellEnd"/>
+      <w:r>
+        <w:rPr>
+          <w:rFonts w:ascii="Consolas" w:hAnsi="Consolas" w:cs="Consolas"/>
+          <w:color w:val="000000"/>
+          <w:sz w:val="16"/>
+          <w:szCs w:val="16"/>
+        </w:rPr>
+        <w:t xml:space="preserve"> test1() {</w:t>
+      </w:r>
+    </w:p>
+    <w:p>
+      <w:pPr>
+        <w:autoSpaceDE w:val="0"/>
+        <w:autoSpaceDN w:val="0"/>
+        <w:adjustRightInd w:val="0"/>
+        <w:spacing w:after="0" w:line="240" w:lineRule="auto"/>
+        <w:rPr>
+          <w:rFonts w:ascii="Consolas" w:hAnsi="Consolas" w:cs="Consolas"/>
+          <w:sz w:val="16"/>
+          <w:szCs w:val="16"/>
+        </w:rPr>
+      </w:pPr>
+      <w:r>
+        <w:rPr>
+          <w:rFonts w:ascii="Consolas" w:hAnsi="Consolas" w:cs="Consolas"/>
+          <w:color w:val="000000"/>
+          <w:sz w:val="16"/>
+          <w:szCs w:val="16"/>
+        </w:rPr>
+        <w:tab/>
+      </w:r>
+      <w:r>
+        <w:rPr>
+          <w:rFonts w:ascii="Consolas" w:hAnsi="Consolas" w:cs="Consolas"/>
+          <w:color w:val="000000"/>
+          <w:sz w:val="16"/>
+          <w:szCs w:val="16"/>
+        </w:rPr>
+        <w:tab/>
+      </w:r>
+      <w:proofErr w:type="spellStart"/>
+      <w:r>
+        <w:rPr>
+          <w:rFonts w:ascii="Consolas" w:hAnsi="Consolas" w:cs="Consolas"/>
+          <w:color w:val="000000"/>
+          <w:sz w:val="16"/>
+          <w:szCs w:val="16"/>
+        </w:rPr>
+        <w:t>JulgamentoPrisioneiro.Resposta</w:t>
+      </w:r>
+      <w:proofErr w:type="spellEnd"/>
+      <w:r>
+        <w:rPr>
+          <w:rFonts w:ascii="Consolas" w:hAnsi="Consolas" w:cs="Consolas"/>
+          <w:color w:val="000000"/>
+          <w:sz w:val="16"/>
+          <w:szCs w:val="16"/>
+        </w:rPr>
+        <w:t xml:space="preserve"> </w:t>
+      </w:r>
+      <w:proofErr w:type="spellStart"/>
+      <w:r>
+        <w:rPr>
+          <w:rFonts w:ascii="Consolas" w:hAnsi="Consolas" w:cs="Consolas"/>
+          <w:color w:val="6A3E3E"/>
+          <w:sz w:val="16"/>
+          <w:szCs w:val="16"/>
+        </w:rPr>
+        <w:t>respostaPrisioneiroA</w:t>
+      </w:r>
+      <w:proofErr w:type="spellEnd"/>
+      <w:r>
+        <w:rPr>
+          <w:rFonts w:ascii="Consolas" w:hAnsi="Consolas" w:cs="Consolas"/>
+          <w:color w:val="000000"/>
+          <w:sz w:val="16"/>
+          <w:szCs w:val="16"/>
+        </w:rPr>
+        <w:t xml:space="preserve"> = </w:t>
+      </w:r>
+      <w:proofErr w:type="spellStart"/>
+      <w:proofErr w:type="gramStart"/>
+      <w:r>
+        <w:rPr>
+          <w:rFonts w:ascii="Consolas" w:hAnsi="Consolas" w:cs="Consolas"/>
+          <w:color w:val="000000"/>
+          <w:sz w:val="16"/>
+          <w:szCs w:val="16"/>
+        </w:rPr>
+        <w:t>JulgamentoPrisioneiro.Resposta.</w:t>
+      </w:r>
+      <w:r>
+        <w:rPr>
+          <w:rFonts w:ascii="Consolas" w:hAnsi="Consolas" w:cs="Consolas"/>
+          <w:b/>
+          <w:bCs/>
+          <w:i/>
+          <w:iCs/>
+          <w:color w:val="0000C0"/>
+          <w:sz w:val="16"/>
+          <w:szCs w:val="16"/>
+        </w:rPr>
+        <w:t>DELACAO</w:t>
+      </w:r>
+      <w:proofErr w:type="spellEnd"/>
+      <w:proofErr w:type="gramEnd"/>
+      <w:r>
+        <w:rPr>
+          <w:rFonts w:ascii="Consolas" w:hAnsi="Consolas" w:cs="Consolas"/>
+          <w:color w:val="000000"/>
+          <w:sz w:val="16"/>
+          <w:szCs w:val="16"/>
+        </w:rPr>
+        <w:t>;</w:t>
+      </w:r>
+    </w:p>
+    <w:p>
+      <w:pPr>
+        <w:autoSpaceDE w:val="0"/>
+        <w:autoSpaceDN w:val="0"/>
+        <w:adjustRightInd w:val="0"/>
+        <w:spacing w:after="0" w:line="240" w:lineRule="auto"/>
+        <w:rPr>
+          <w:rFonts w:ascii="Consolas" w:hAnsi="Consolas" w:cs="Consolas"/>
+          <w:sz w:val="16"/>
+          <w:szCs w:val="16"/>
+        </w:rPr>
+      </w:pPr>
+      <w:r>
+        <w:rPr>
+          <w:rFonts w:ascii="Consolas" w:hAnsi="Consolas" w:cs="Consolas"/>
+          <w:color w:val="000000"/>
+          <w:sz w:val="16"/>
+          <w:szCs w:val="16"/>
+        </w:rPr>
+        <w:tab/>
+      </w:r>
+      <w:r>
+        <w:rPr>
+          <w:rFonts w:ascii="Consolas" w:hAnsi="Consolas" w:cs="Consolas"/>
+          <w:color w:val="000000"/>
+          <w:sz w:val="16"/>
+          <w:szCs w:val="16"/>
+        </w:rPr>
+        <w:tab/>
+      </w:r>
+      <w:proofErr w:type="spellStart"/>
+      <w:r>
+        <w:rPr>
+          <w:rFonts w:ascii="Consolas" w:hAnsi="Consolas" w:cs="Consolas"/>
+          <w:color w:val="000000"/>
+          <w:sz w:val="16"/>
+          <w:szCs w:val="16"/>
+        </w:rPr>
+        <w:t>JulgamentoPrisioneiro.Resposta</w:t>
+      </w:r>
+      <w:proofErr w:type="spellEnd"/>
+      <w:r>
+        <w:rPr>
+          <w:rFonts w:ascii="Consolas" w:hAnsi="Consolas" w:cs="Consolas"/>
+          <w:color w:val="000000"/>
+          <w:sz w:val="16"/>
+          <w:szCs w:val="16"/>
+        </w:rPr>
+        <w:t xml:space="preserve"> </w:t>
+      </w:r>
+      <w:proofErr w:type="spellStart"/>
+      <w:r>
+        <w:rPr>
+          <w:rFonts w:ascii="Consolas" w:hAnsi="Consolas" w:cs="Consolas"/>
+          <w:color w:val="6A3E3E"/>
+          <w:sz w:val="16"/>
+          <w:szCs w:val="16"/>
+        </w:rPr>
+        <w:t>respostaPrisioneiroB</w:t>
+      </w:r>
+      <w:proofErr w:type="spellEnd"/>
+      <w:r>
+        <w:rPr>
+          <w:rFonts w:ascii="Consolas" w:hAnsi="Consolas" w:cs="Consolas"/>
+          <w:color w:val="000000"/>
+          <w:sz w:val="16"/>
+          <w:szCs w:val="16"/>
+        </w:rPr>
+        <w:t xml:space="preserve"> = </w:t>
+      </w:r>
+      <w:proofErr w:type="spellStart"/>
+      <w:proofErr w:type="gramStart"/>
+      <w:r>
+        <w:rPr>
+          <w:rFonts w:ascii="Consolas" w:hAnsi="Consolas" w:cs="Consolas"/>
+          <w:color w:val="000000"/>
+          <w:sz w:val="16"/>
+          <w:szCs w:val="16"/>
+        </w:rPr>
+        <w:t>JulgamentoPrisioneiro.Resposta.</w:t>
+      </w:r>
+      <w:r>
+        <w:rPr>
+          <w:rFonts w:ascii="Consolas" w:hAnsi="Consolas" w:cs="Consolas"/>
+          <w:b/>
+          <w:bCs/>
+          <w:i/>
+          <w:iCs/>
+          <w:color w:val="0000C0"/>
+          <w:sz w:val="16"/>
+          <w:szCs w:val="16"/>
+        </w:rPr>
+        <w:t>DELACAO</w:t>
+      </w:r>
+      <w:proofErr w:type="spellEnd"/>
+      <w:proofErr w:type="gramEnd"/>
+      <w:r>
+        <w:rPr>
+          <w:rFonts w:ascii="Consolas" w:hAnsi="Consolas" w:cs="Consolas"/>
+          <w:color w:val="000000"/>
+          <w:sz w:val="16"/>
+          <w:szCs w:val="16"/>
+        </w:rPr>
+        <w:t>;</w:t>
+      </w:r>
+    </w:p>
+    <w:p>
+      <w:pPr>
+        <w:autoSpaceDE w:val="0"/>
+        <w:autoSpaceDN w:val="0"/>
+        <w:adjustRightInd w:val="0"/>
+        <w:spacing w:after="0" w:line="240" w:lineRule="auto"/>
+        <w:rPr>
+          <w:rFonts w:ascii="Consolas" w:hAnsi="Consolas" w:cs="Consolas"/>
+          <w:sz w:val="16"/>
+          <w:szCs w:val="16"/>
+        </w:rPr>
+      </w:pPr>
+      <w:r>
+        <w:rPr>
+          <w:rFonts w:ascii="Consolas" w:hAnsi="Consolas" w:cs="Consolas"/>
+          <w:color w:val="000000"/>
+          <w:sz w:val="16"/>
+          <w:szCs w:val="16"/>
+        </w:rPr>
+        <w:tab/>
+      </w:r>
+    </w:p>
+    <w:p>
+      <w:pPr>
+        <w:autoSpaceDE w:val="0"/>
+        <w:autoSpaceDN w:val="0"/>
+        <w:adjustRightInd w:val="0"/>
+        <w:spacing w:after="0" w:line="240" w:lineRule="auto"/>
+        <w:rPr>
+          <w:rFonts w:ascii="Consolas" w:hAnsi="Consolas" w:cs="Consolas"/>
+          <w:sz w:val="16"/>
+          <w:szCs w:val="16"/>
+        </w:rPr>
+      </w:pPr>
+      <w:r>
+        <w:rPr>
+          <w:rFonts w:ascii="Consolas" w:hAnsi="Consolas" w:cs="Consolas"/>
+          <w:color w:val="000000"/>
+          <w:sz w:val="16"/>
+          <w:szCs w:val="16"/>
+        </w:rPr>
+        <w:tab/>
+      </w:r>
+      <w:r>
+        <w:rPr>
+          <w:rFonts w:ascii="Consolas" w:hAnsi="Consolas" w:cs="Consolas"/>
+          <w:color w:val="000000"/>
+          <w:sz w:val="16"/>
+          <w:szCs w:val="16"/>
+        </w:rPr>
+        <w:tab/>
+      </w:r>
+      <w:proofErr w:type="spellStart"/>
+      <w:r>
+        <w:rPr>
+          <w:rFonts w:ascii="Consolas" w:hAnsi="Consolas" w:cs="Consolas"/>
+          <w:b/>
+          <w:bCs/>
+          <w:color w:val="7F0055"/>
+          <w:sz w:val="16"/>
+          <w:szCs w:val="16"/>
+        </w:rPr>
+        <w:t>int</w:t>
+      </w:r>
+      <w:proofErr w:type="spellEnd"/>
+      <w:r>
+        <w:rPr>
+          <w:rFonts w:ascii="Consolas" w:hAnsi="Consolas" w:cs="Consolas"/>
+          <w:color w:val="000000"/>
+          <w:sz w:val="16"/>
+          <w:szCs w:val="16"/>
+        </w:rPr>
+        <w:t xml:space="preserve"> </w:t>
+      </w:r>
+      <w:proofErr w:type="spellStart"/>
+      <w:r>
+        <w:rPr>
+          <w:rFonts w:ascii="Consolas" w:hAnsi="Consolas" w:cs="Consolas"/>
+          <w:color w:val="6A3E3E"/>
+          <w:sz w:val="16"/>
+          <w:szCs w:val="16"/>
+        </w:rPr>
+        <w:t>resultadoEsperado</w:t>
+      </w:r>
+      <w:proofErr w:type="spellEnd"/>
+      <w:r>
+        <w:rPr>
+          <w:rFonts w:ascii="Consolas" w:hAnsi="Consolas" w:cs="Consolas"/>
+          <w:color w:val="000000"/>
+          <w:sz w:val="16"/>
+          <w:szCs w:val="16"/>
+        </w:rPr>
+        <w:t xml:space="preserve"> = 5;</w:t>
+      </w:r>
+    </w:p>
+    <w:p>
+      <w:pPr>
+        <w:autoSpaceDE w:val="0"/>
+        <w:autoSpaceDN w:val="0"/>
+        <w:adjustRightInd w:val="0"/>
+        <w:spacing w:after="0" w:line="240" w:lineRule="auto"/>
+        <w:rPr>
+          <w:rFonts w:ascii="Consolas" w:hAnsi="Consolas" w:cs="Consolas"/>
+          <w:sz w:val="16"/>
+          <w:szCs w:val="16"/>
+        </w:rPr>
+      </w:pPr>
+      <w:r>
+        <w:rPr>
+          <w:rFonts w:ascii="Consolas" w:hAnsi="Consolas" w:cs="Consolas"/>
+          <w:color w:val="000000"/>
+          <w:sz w:val="16"/>
+          <w:szCs w:val="16"/>
+        </w:rPr>
+        <w:tab/>
+      </w:r>
+      <w:r>
+        <w:rPr>
+          <w:rFonts w:ascii="Consolas" w:hAnsi="Consolas" w:cs="Consolas"/>
+          <w:color w:val="000000"/>
+          <w:sz w:val="16"/>
+          <w:szCs w:val="16"/>
+        </w:rPr>
+        <w:tab/>
+      </w:r>
+    </w:p>
+    <w:p>
+      <w:pPr>
+        <w:autoSpaceDE w:val="0"/>
+        <w:autoSpaceDN w:val="0"/>
+        <w:adjustRightInd w:val="0"/>
+        <w:spacing w:after="0" w:line="240" w:lineRule="auto"/>
+        <w:rPr>
+          <w:rFonts w:ascii="Consolas" w:hAnsi="Consolas" w:cs="Consolas"/>
+          <w:sz w:val="16"/>
+          <w:szCs w:val="16"/>
+        </w:rPr>
+      </w:pPr>
+      <w:r>
+        <w:rPr>
+          <w:rFonts w:ascii="Consolas" w:hAnsi="Consolas" w:cs="Consolas"/>
+          <w:color w:val="000000"/>
+          <w:sz w:val="16"/>
+          <w:szCs w:val="16"/>
+        </w:rPr>
+        <w:tab/>
+      </w:r>
+      <w:r>
+        <w:rPr>
+          <w:rFonts w:ascii="Consolas" w:hAnsi="Consolas" w:cs="Consolas"/>
+          <w:color w:val="000000"/>
+          <w:sz w:val="16"/>
+          <w:szCs w:val="16"/>
+        </w:rPr>
+        <w:tab/>
+      </w:r>
+      <w:proofErr w:type="spellStart"/>
+      <w:r>
+        <w:rPr>
+          <w:rFonts w:ascii="Consolas" w:hAnsi="Consolas" w:cs="Consolas"/>
+          <w:color w:val="000000"/>
+          <w:sz w:val="16"/>
+          <w:szCs w:val="16"/>
+        </w:rPr>
+        <w:t>JulgamentoPrisioneiro</w:t>
+      </w:r>
+      <w:proofErr w:type="spellEnd"/>
+      <w:r>
+        <w:rPr>
+          <w:rFonts w:ascii="Consolas" w:hAnsi="Consolas" w:cs="Consolas"/>
+          <w:color w:val="000000"/>
+          <w:sz w:val="16"/>
+          <w:szCs w:val="16"/>
+        </w:rPr>
+        <w:t xml:space="preserve"> </w:t>
+      </w:r>
+      <w:r>
+        <w:rPr>
+          <w:rFonts w:ascii="Consolas" w:hAnsi="Consolas" w:cs="Consolas"/>
+          <w:color w:val="6A3E3E"/>
+          <w:sz w:val="16"/>
+          <w:szCs w:val="16"/>
+        </w:rPr>
+        <w:t>prisioneiro</w:t>
+      </w:r>
+      <w:r>
+        <w:rPr>
+          <w:rFonts w:ascii="Consolas" w:hAnsi="Consolas" w:cs="Consolas"/>
+          <w:color w:val="000000"/>
+          <w:sz w:val="16"/>
+          <w:szCs w:val="16"/>
+        </w:rPr>
+        <w:t xml:space="preserve"> = </w:t>
+      </w:r>
+      <w:r>
+        <w:rPr>
+          <w:rFonts w:ascii="Consolas" w:hAnsi="Consolas" w:cs="Consolas"/>
+          <w:b/>
+          <w:bCs/>
+          <w:color w:val="7F0055"/>
+          <w:sz w:val="16"/>
+          <w:szCs w:val="16"/>
+        </w:rPr>
+        <w:t>new</w:t>
+      </w:r>
+      <w:r>
+        <w:rPr>
+          <w:rFonts w:ascii="Consolas" w:hAnsi="Consolas" w:cs="Consolas"/>
+          <w:color w:val="000000"/>
+          <w:sz w:val="16"/>
+          <w:szCs w:val="16"/>
+        </w:rPr>
+        <w:t xml:space="preserve"> </w:t>
+      </w:r>
+      <w:proofErr w:type="spellStart"/>
+      <w:proofErr w:type="gramStart"/>
+      <w:r>
+        <w:rPr>
+          <w:rFonts w:ascii="Consolas" w:hAnsi="Consolas" w:cs="Consolas"/>
+          <w:color w:val="000000"/>
+          <w:sz w:val="16"/>
+          <w:szCs w:val="16"/>
+        </w:rPr>
+        <w:t>JulgamentoPrisioneiro</w:t>
+      </w:r>
+      <w:proofErr w:type="spellEnd"/>
+      <w:r>
+        <w:rPr>
+          <w:rFonts w:ascii="Consolas" w:hAnsi="Consolas" w:cs="Consolas"/>
+          <w:color w:val="000000"/>
+          <w:sz w:val="16"/>
+          <w:szCs w:val="16"/>
+        </w:rPr>
+        <w:t>(</w:t>
+      </w:r>
+      <w:proofErr w:type="gramEnd"/>
+      <w:r>
+        <w:rPr>
+          <w:rFonts w:ascii="Consolas" w:hAnsi="Consolas" w:cs="Consolas"/>
+          <w:color w:val="000000"/>
+          <w:sz w:val="16"/>
+          <w:szCs w:val="16"/>
+        </w:rPr>
+        <w:t>);</w:t>
+      </w:r>
+    </w:p>
+    <w:p>
+      <w:pPr>
+        <w:autoSpaceDE w:val="0"/>
+        <w:autoSpaceDN w:val="0"/>
+        <w:adjustRightInd w:val="0"/>
+        <w:spacing w:after="0" w:line="240" w:lineRule="auto"/>
+        <w:rPr>
+          <w:rFonts w:ascii="Consolas" w:hAnsi="Consolas" w:cs="Consolas"/>
+          <w:sz w:val="16"/>
+          <w:szCs w:val="16"/>
+        </w:rPr>
+      </w:pPr>
+      <w:r>
+        <w:rPr>
+          <w:rFonts w:ascii="Consolas" w:hAnsi="Consolas" w:cs="Consolas"/>
+          <w:color w:val="000000"/>
+          <w:sz w:val="16"/>
+          <w:szCs w:val="16"/>
+        </w:rPr>
+        <w:tab/>
+      </w:r>
+      <w:r>
+        <w:rPr>
+          <w:rFonts w:ascii="Consolas" w:hAnsi="Consolas" w:cs="Consolas"/>
+          <w:color w:val="000000"/>
+          <w:sz w:val="16"/>
+          <w:szCs w:val="16"/>
+        </w:rPr>
+        <w:tab/>
+      </w:r>
+    </w:p>
+    <w:p>
+      <w:pPr>
+        <w:autoSpaceDE w:val="0"/>
+        <w:autoSpaceDN w:val="0"/>
+        <w:adjustRightInd w:val="0"/>
+        <w:spacing w:after="0" w:line="240" w:lineRule="auto"/>
+        <w:rPr>
+          <w:rFonts w:ascii="Consolas" w:hAnsi="Consolas" w:cs="Consolas"/>
+          <w:sz w:val="16"/>
+          <w:szCs w:val="16"/>
+        </w:rPr>
+      </w:pPr>
+      <w:r>
+        <w:rPr>
+          <w:rFonts w:ascii="Consolas" w:hAnsi="Consolas" w:cs="Consolas"/>
+          <w:color w:val="000000"/>
+          <w:sz w:val="16"/>
+          <w:szCs w:val="16"/>
+        </w:rPr>
+        <w:tab/>
+      </w:r>
+      <w:r>
+        <w:rPr>
+          <w:rFonts w:ascii="Consolas" w:hAnsi="Consolas" w:cs="Consolas"/>
+          <w:color w:val="000000"/>
+          <w:sz w:val="16"/>
+          <w:szCs w:val="16"/>
+        </w:rPr>
+        <w:tab/>
+      </w:r>
+      <w:proofErr w:type="spellStart"/>
+      <w:r>
+        <w:rPr>
+          <w:rFonts w:ascii="Consolas" w:hAnsi="Consolas" w:cs="Consolas"/>
+          <w:b/>
+          <w:bCs/>
+          <w:color w:val="7F0055"/>
+          <w:sz w:val="16"/>
+          <w:szCs w:val="16"/>
+        </w:rPr>
+        <w:t>int</w:t>
+      </w:r>
+      <w:proofErr w:type="spellEnd"/>
+      <w:r>
+        <w:rPr>
+          <w:rFonts w:ascii="Consolas" w:hAnsi="Consolas" w:cs="Consolas"/>
+          <w:color w:val="000000"/>
+          <w:sz w:val="16"/>
+          <w:szCs w:val="16"/>
+        </w:rPr>
+        <w:t xml:space="preserve"> </w:t>
+      </w:r>
+      <w:proofErr w:type="spellStart"/>
+      <w:r>
+        <w:rPr>
+          <w:rFonts w:ascii="Consolas" w:hAnsi="Consolas" w:cs="Consolas"/>
+          <w:color w:val="6A3E3E"/>
+          <w:sz w:val="16"/>
+          <w:szCs w:val="16"/>
+        </w:rPr>
+        <w:t>resultadoReal</w:t>
+      </w:r>
+      <w:proofErr w:type="spellEnd"/>
+      <w:r>
+        <w:rPr>
+          <w:rFonts w:ascii="Consolas" w:hAnsi="Consolas" w:cs="Consolas"/>
+          <w:color w:val="000000"/>
+          <w:sz w:val="16"/>
+          <w:szCs w:val="16"/>
+        </w:rPr>
+        <w:t xml:space="preserve"> = </w:t>
+      </w:r>
+      <w:proofErr w:type="spellStart"/>
+      <w:proofErr w:type="gramStart"/>
+      <w:r>
+        <w:rPr>
+          <w:rFonts w:ascii="Consolas" w:hAnsi="Consolas" w:cs="Consolas"/>
+          <w:color w:val="6A3E3E"/>
+          <w:sz w:val="16"/>
+          <w:szCs w:val="16"/>
+        </w:rPr>
+        <w:t>prisioneiro</w:t>
+      </w:r>
+      <w:r>
+        <w:rPr>
+          <w:rFonts w:ascii="Consolas" w:hAnsi="Consolas" w:cs="Consolas"/>
+          <w:color w:val="000000"/>
+          <w:sz w:val="16"/>
+          <w:szCs w:val="16"/>
+        </w:rPr>
+        <w:t>.calculaPena</w:t>
+      </w:r>
+      <w:proofErr w:type="spellEnd"/>
+      <w:proofErr w:type="gramEnd"/>
+      <w:r>
+        <w:rPr>
+          <w:rFonts w:ascii="Consolas" w:hAnsi="Consolas" w:cs="Consolas"/>
+          <w:color w:val="000000"/>
+          <w:sz w:val="16"/>
+          <w:szCs w:val="16"/>
+        </w:rPr>
+        <w:t>(</w:t>
+      </w:r>
+      <w:proofErr w:type="spellStart"/>
+      <w:r>
+        <w:rPr>
+          <w:rFonts w:ascii="Consolas" w:hAnsi="Consolas" w:cs="Consolas"/>
+          <w:color w:val="6A3E3E"/>
+          <w:sz w:val="16"/>
+          <w:szCs w:val="16"/>
+        </w:rPr>
+        <w:t>respostaPrisioneiroA</w:t>
+      </w:r>
+      <w:proofErr w:type="spellEnd"/>
+      <w:r>
+        <w:rPr>
+          <w:rFonts w:ascii="Consolas" w:hAnsi="Consolas" w:cs="Consolas"/>
+          <w:color w:val="000000"/>
+          <w:sz w:val="16"/>
+          <w:szCs w:val="16"/>
+        </w:rPr>
+        <w:t xml:space="preserve">, </w:t>
+      </w:r>
+      <w:proofErr w:type="spellStart"/>
+      <w:r>
+        <w:rPr>
+          <w:rFonts w:ascii="Consolas" w:hAnsi="Consolas" w:cs="Consolas"/>
+          <w:color w:val="6A3E3E"/>
+          <w:sz w:val="16"/>
+          <w:szCs w:val="16"/>
+        </w:rPr>
+        <w:t>respostaPrisioneiroB</w:t>
+      </w:r>
+      <w:proofErr w:type="spellEnd"/>
+      <w:r>
+        <w:rPr>
+          <w:rFonts w:ascii="Consolas" w:hAnsi="Consolas" w:cs="Consolas"/>
+          <w:color w:val="000000"/>
+          <w:sz w:val="16"/>
+          <w:szCs w:val="16"/>
+        </w:rPr>
+        <w:t>);</w:t>
+      </w:r>
+    </w:p>
+    <w:p>
+      <w:pPr>
+        <w:autoSpaceDE w:val="0"/>
+        <w:autoSpaceDN w:val="0"/>
+        <w:adjustRightInd w:val="0"/>
+        <w:spacing w:after="0" w:line="240" w:lineRule="auto"/>
+        <w:rPr>
+          <w:rFonts w:ascii="Consolas" w:hAnsi="Consolas" w:cs="Consolas"/>
+          <w:sz w:val="16"/>
+          <w:szCs w:val="16"/>
+        </w:rPr>
+      </w:pPr>
+      <w:r>
+        <w:rPr>
+          <w:rFonts w:ascii="Consolas" w:hAnsi="Consolas" w:cs="Consolas"/>
+          <w:color w:val="000000"/>
+          <w:sz w:val="16"/>
+          <w:szCs w:val="16"/>
+        </w:rPr>
+        <w:tab/>
+      </w:r>
+      <w:r>
+        <w:rPr>
+          <w:rFonts w:ascii="Consolas" w:hAnsi="Consolas" w:cs="Consolas"/>
+          <w:color w:val="000000"/>
+          <w:sz w:val="16"/>
+          <w:szCs w:val="16"/>
+        </w:rPr>
+        <w:tab/>
+      </w:r>
+    </w:p>
+    <w:p>
+      <w:pPr>
+        <w:autoSpaceDE w:val="0"/>
+        <w:autoSpaceDN w:val="0"/>
+        <w:adjustRightInd w:val="0"/>
+        <w:spacing w:after="0" w:line="240" w:lineRule="auto"/>
+        <w:rPr>
+          <w:rFonts w:ascii="Consolas" w:hAnsi="Consolas" w:cs="Consolas"/>
+          <w:sz w:val="16"/>
+          <w:szCs w:val="16"/>
+        </w:rPr>
+      </w:pPr>
+      <w:r>
+        <w:rPr>
+          <w:rFonts w:ascii="Consolas" w:hAnsi="Consolas" w:cs="Consolas"/>
+          <w:color w:val="000000"/>
+          <w:sz w:val="16"/>
+          <w:szCs w:val="16"/>
+        </w:rPr>
+        <w:tab/>
+      </w:r>
+      <w:r>
+        <w:rPr>
+          <w:rFonts w:ascii="Consolas" w:hAnsi="Consolas" w:cs="Consolas"/>
+          <w:color w:val="000000"/>
+          <w:sz w:val="16"/>
+          <w:szCs w:val="16"/>
+        </w:rPr>
+        <w:tab/>
+      </w:r>
+      <w:proofErr w:type="spellStart"/>
+      <w:proofErr w:type="gramStart"/>
+      <w:r>
+        <w:rPr>
+          <w:rFonts w:ascii="Consolas" w:hAnsi="Consolas" w:cs="Consolas"/>
+          <w:i/>
+          <w:iCs/>
+          <w:color w:val="000000"/>
+          <w:sz w:val="16"/>
+          <w:szCs w:val="16"/>
+        </w:rPr>
+        <w:t>assertEquals</w:t>
+      </w:r>
+      <w:proofErr w:type="spellEnd"/>
+      <w:r>
+        <w:rPr>
+          <w:rFonts w:ascii="Consolas" w:hAnsi="Consolas" w:cs="Consolas"/>
+          <w:color w:val="000000"/>
+          <w:sz w:val="16"/>
+          <w:szCs w:val="16"/>
+        </w:rPr>
+        <w:t>(</w:t>
+      </w:r>
+      <w:proofErr w:type="spellStart"/>
+      <w:proofErr w:type="gramEnd"/>
+      <w:r>
+        <w:rPr>
+          <w:rFonts w:ascii="Consolas" w:hAnsi="Consolas" w:cs="Consolas"/>
+          <w:color w:val="6A3E3E"/>
+          <w:sz w:val="16"/>
+          <w:szCs w:val="16"/>
+        </w:rPr>
+        <w:t>resultadoEsperado</w:t>
+      </w:r>
+      <w:proofErr w:type="spellEnd"/>
+      <w:r>
+        <w:rPr>
+          <w:rFonts w:ascii="Consolas" w:hAnsi="Consolas" w:cs="Consolas"/>
+          <w:color w:val="000000"/>
+          <w:sz w:val="16"/>
+          <w:szCs w:val="16"/>
+        </w:rPr>
+        <w:t xml:space="preserve">, </w:t>
+      </w:r>
+      <w:proofErr w:type="spellStart"/>
+      <w:r>
+        <w:rPr>
+          <w:rFonts w:ascii="Consolas" w:hAnsi="Consolas" w:cs="Consolas"/>
+          <w:color w:val="6A3E3E"/>
+          <w:sz w:val="16"/>
+          <w:szCs w:val="16"/>
+        </w:rPr>
+        <w:t>resultadoReal</w:t>
+      </w:r>
+      <w:proofErr w:type="spellEnd"/>
+      <w:r>
+        <w:rPr>
+          <w:rFonts w:ascii="Consolas" w:hAnsi="Consolas" w:cs="Consolas"/>
+          <w:color w:val="000000"/>
+          <w:sz w:val="16"/>
+          <w:szCs w:val="16"/>
+        </w:rPr>
+        <w:t>);</w:t>
+      </w:r>
+    </w:p>
+    <w:p>
+      <w:pPr>
+        <w:autoSpaceDE w:val="0"/>
+        <w:autoSpaceDN w:val="0"/>
+        <w:adjustRightInd w:val="0"/>
+        <w:spacing w:after="0" w:line="240" w:lineRule="auto"/>
+        <w:rPr>
+          <w:rFonts w:ascii="Consolas" w:hAnsi="Consolas" w:cs="Consolas"/>
+          <w:sz w:val="16"/>
+          <w:szCs w:val="16"/>
+        </w:rPr>
+      </w:pPr>
+      <w:r>
+        <w:rPr>
+          <w:rFonts w:ascii="Consolas" w:hAnsi="Consolas" w:cs="Consolas"/>
+          <w:color w:val="000000"/>
+          <w:sz w:val="16"/>
+          <w:szCs w:val="16"/>
+        </w:rPr>
+        <w:tab/>
+      </w:r>
+      <w:r>
+        <w:rPr>
+          <w:rFonts w:ascii="Consolas" w:hAnsi="Consolas" w:cs="Consolas"/>
+          <w:color w:val="000000"/>
+          <w:sz w:val="16"/>
+          <w:szCs w:val="16"/>
+        </w:rPr>
+        <w:tab/>
+      </w:r>
+    </w:p>
+    <w:p>
+      <w:pPr>
+        <w:autoSpaceDE w:val="0"/>
+        <w:autoSpaceDN w:val="0"/>
+        <w:adjustRightInd w:val="0"/>
+        <w:spacing w:after="0" w:line="240" w:lineRule="auto"/>
+        <w:rPr>
+          <w:rFonts w:ascii="Consolas" w:hAnsi="Consolas" w:cs="Consolas"/>
+          <w:sz w:val="16"/>
+          <w:szCs w:val="16"/>
+        </w:rPr>
+      </w:pPr>
+      <w:r>
+        <w:rPr>
+          <w:rFonts w:ascii="Consolas" w:hAnsi="Consolas" w:cs="Consolas"/>
+          <w:color w:val="000000"/>
+          <w:sz w:val="16"/>
+          <w:szCs w:val="16"/>
+        </w:rPr>
+        <w:tab/>
+        <w:t>}</w:t>
+      </w:r>
+    </w:p>
+    <w:p>
+      <w:pPr>
+        <w:autoSpaceDE w:val="0"/>
+        <w:autoSpaceDN w:val="0"/>
+        <w:adjustRightInd w:val="0"/>
+        <w:spacing w:after="0" w:line="240" w:lineRule="auto"/>
+        <w:rPr>
+          <w:rFonts w:ascii="Consolas" w:hAnsi="Consolas" w:cs="Consolas"/>
+          <w:sz w:val="16"/>
+          <w:szCs w:val="16"/>
+        </w:rPr>
+      </w:pPr>
+    </w:p>
+    <w:p>
+      <w:pPr>
+        <w:autoSpaceDE w:val="0"/>
+        <w:autoSpaceDN w:val="0"/>
+        <w:adjustRightInd w:val="0"/>
+        <w:spacing w:after="0" w:line="240" w:lineRule="auto"/>
+        <w:rPr>
+          <w:rFonts w:ascii="Consolas" w:hAnsi="Consolas" w:cs="Consolas"/>
+          <w:sz w:val="16"/>
+          <w:szCs w:val="16"/>
+        </w:rPr>
+      </w:pPr>
+      <w:r>
+        <w:rPr>
+          <w:rFonts w:ascii="Consolas" w:hAnsi="Consolas" w:cs="Consolas"/>
+          <w:color w:val="000000"/>
+          <w:sz w:val="16"/>
+          <w:szCs w:val="16"/>
+        </w:rPr>
+        <w:t>}</w:t>
+      </w:r>
+    </w:p>
+    <w:p>
+      <w:pPr>
+        <w:autoSpaceDE w:val="0"/>
+        <w:autoSpaceDN w:val="0"/>
+        <w:adjustRightInd w:val="0"/>
+        <w:spacing w:after="0" w:line="240" w:lineRule="auto"/>
+        <w:rPr>
+          <w:rFonts w:ascii="Consolas" w:hAnsi="Consolas" w:cs="Consolas"/>
+          <w:sz w:val="16"/>
+          <w:szCs w:val="16"/>
+        </w:rPr>
+      </w:pPr>
+    </w:p>
+    <w:p>
+      <w:pPr>
+        <w:spacing w:after="0" w:line="240" w:lineRule="auto"/>
+        <w:rPr>
+          <w:rFonts w:cstheme="minorHAnsi"/>
+          <w:b/>
+          <w:bCs/>
+          <w:color w:val="0070C0"/>
+          <w:sz w:val="24"/>
+          <w:szCs w:val="24"/>
+        </w:rPr>
+      </w:pPr>
+    </w:p>
+    <w:p>
+      <w:pPr>
+        <w:spacing w:after="0" w:line="240" w:lineRule="auto"/>
+        <w:rPr>
+          <w:rFonts w:cstheme="minorHAnsi"/>
+          <w:b/>
+          <w:bCs/>
+          <w:color w:val="0070C0"/>
+          <w:sz w:val="32"/>
+          <w:szCs w:val="32"/>
+          <w:u w:val="single"/>
+        </w:rPr>
+      </w:pPr>
+      <w:proofErr w:type="spellStart"/>
+      <w:r>
+        <w:rPr>
+          <w:rFonts w:cstheme="minorHAnsi"/>
+          <w:b/>
+          <w:bCs/>
+          <w:color w:val="0070C0"/>
+          <w:sz w:val="32"/>
+          <w:szCs w:val="32"/>
+          <w:u w:val="single"/>
+        </w:rPr>
+        <w:t>Correcao</w:t>
+      </w:r>
+      <w:proofErr w:type="spellEnd"/>
+      <w:r>
+        <w:rPr>
+          <w:rFonts w:cstheme="minorHAnsi"/>
+          <w:b/>
+          <w:bCs/>
+          <w:color w:val="0070C0"/>
+          <w:sz w:val="32"/>
+          <w:szCs w:val="32"/>
+          <w:u w:val="single"/>
+        </w:rPr>
+        <w:t xml:space="preserve"> de </w:t>
+      </w:r>
+      <w:r>
+        <w:rPr>
+          <w:rFonts w:ascii="Consolas" w:hAnsi="Consolas" w:cs="Consolas"/>
+          <w:b/>
+          <w:bCs/>
+          <w:color w:val="0070C0"/>
+          <w:sz w:val="20"/>
+          <w:szCs w:val="20"/>
+          <w:u w:val="single"/>
+        </w:rPr>
+        <w:t>PENA_CONDENACAO_</w:t>
+      </w:r>
+      <w:proofErr w:type="gramStart"/>
+      <w:r>
+        <w:rPr>
+          <w:rFonts w:ascii="Consolas" w:hAnsi="Consolas" w:cs="Consolas"/>
+          <w:b/>
+          <w:bCs/>
+          <w:color w:val="0070C0"/>
+          <w:sz w:val="20"/>
+          <w:szCs w:val="20"/>
+          <w:u w:val="single"/>
+        </w:rPr>
+        <w:t>MUTUA</w:t>
+      </w:r>
+      <w:proofErr w:type="gramEnd"/>
+      <w:r>
+        <w:rPr>
+          <w:rFonts w:ascii="Consolas" w:hAnsi="Consolas" w:cs="Consolas"/>
+          <w:b/>
+          <w:bCs/>
+          <w:color w:val="0070C0"/>
+          <w:sz w:val="20"/>
+          <w:szCs w:val="20"/>
+          <w:u w:val="single"/>
+        </w:rPr>
+        <w:t xml:space="preserve"> que, ao invés de ser 10, deveria ser 5. Assim como no código teste que estava </w:t>
+      </w:r>
+      <w:proofErr w:type="gramStart"/>
+      <w:r>
+        <w:rPr>
+          <w:rFonts w:ascii="Consolas" w:hAnsi="Consolas" w:cs="Consolas"/>
+          <w:b/>
+          <w:bCs/>
+          <w:color w:val="0070C0"/>
+          <w:sz w:val="20"/>
+          <w:szCs w:val="20"/>
+          <w:u w:val="single"/>
+        </w:rPr>
+        <w:t>10</w:t>
+      </w:r>
+      <w:proofErr w:type="gramEnd"/>
+      <w:r>
+        <w:rPr>
+          <w:rFonts w:ascii="Consolas" w:hAnsi="Consolas" w:cs="Consolas"/>
+          <w:b/>
+          <w:bCs/>
+          <w:color w:val="0070C0"/>
+          <w:sz w:val="20"/>
+          <w:szCs w:val="20"/>
+          <w:u w:val="single"/>
+        </w:rPr>
+        <w:t xml:space="preserve"> mas também deveria ser 5.</w:t>
+      </w:r>
       <w:bookmarkStart w:id="1" w:name="_GoBack"/>
       <w:bookmarkEnd w:id="1"/>
     </w:p>

</xml_diff>

<commit_message>
Erro devido a erro na classe java por valor incorreto
</commit_message>
<xml_diff>
--- a/Testes/rm79798_LaisFernandesFialhodoNascimento.docx
+++ b/Testes/rm79798_LaisFernandesFialhodoNascimento.docx
@@ -17434,8 +17434,6 @@
         <w:tab/>
         <w:t>}</w:t>
       </w:r>
-      <w:bookmarkStart w:id="1" w:name="_GoBack"/>
-      <w:bookmarkEnd w:id="1"/>
     </w:p>
     <w:p>
       <w:pPr>
@@ -20729,6 +20727,3292 @@
         </w:rPr>
         <w:t>.</w:t>
       </w:r>
+    </w:p>
+    <w:p>
+      <w:pPr>
+        <w:spacing w:after="0" w:line="240" w:lineRule="auto"/>
+        <w:rPr>
+          <w:rFonts w:ascii="Consolas" w:hAnsi="Consolas" w:cs="Consolas"/>
+          <w:b/>
+          <w:bCs/>
+          <w:color w:val="0070C0"/>
+          <w:sz w:val="20"/>
+          <w:szCs w:val="20"/>
+          <w:u w:val="single"/>
+        </w:rPr>
+      </w:pPr>
+    </w:p>
+    <w:p>
+      <w:pPr>
+        <w:spacing w:after="0" w:line="240" w:lineRule="auto"/>
+        <w:rPr>
+          <w:rFonts w:ascii="Consolas" w:hAnsi="Consolas" w:cs="Consolas"/>
+          <w:b/>
+          <w:bCs/>
+          <w:color w:val="0070C0"/>
+          <w:sz w:val="20"/>
+          <w:szCs w:val="20"/>
+          <w:u w:val="single"/>
+        </w:rPr>
+      </w:pPr>
+    </w:p>
+    <w:p>
+      <w:pPr>
+        <w:spacing w:after="0" w:line="240" w:lineRule="auto"/>
+        <w:rPr>
+          <w:rFonts w:ascii="Consolas" w:hAnsi="Consolas" w:cs="Consolas"/>
+          <w:b/>
+          <w:bCs/>
+          <w:color w:val="0070C0"/>
+          <w:sz w:val="20"/>
+          <w:szCs w:val="20"/>
+          <w:u w:val="single"/>
+        </w:rPr>
+      </w:pPr>
+    </w:p>
+    <w:p>
+      <w:pPr>
+        <w:spacing w:after="0" w:line="240" w:lineRule="auto"/>
+        <w:rPr>
+          <w:rFonts w:ascii="Consolas" w:hAnsi="Consolas" w:cs="Consolas"/>
+          <w:b/>
+          <w:bCs/>
+          <w:color w:val="0070C0"/>
+          <w:sz w:val="20"/>
+          <w:szCs w:val="20"/>
+          <w:u w:val="single"/>
+        </w:rPr>
+      </w:pPr>
+    </w:p>
+    <w:p>
+      <w:pPr>
+        <w:spacing w:after="0" w:line="240" w:lineRule="auto"/>
+        <w:rPr>
+          <w:rFonts w:ascii="Consolas" w:hAnsi="Consolas" w:cs="Consolas"/>
+          <w:b/>
+          <w:bCs/>
+          <w:color w:val="0070C0"/>
+          <w:sz w:val="20"/>
+          <w:szCs w:val="20"/>
+          <w:u w:val="single"/>
+        </w:rPr>
+      </w:pPr>
+    </w:p>
+    <w:p>
+      <w:pPr>
+        <w:spacing w:after="0" w:line="240" w:lineRule="auto"/>
+        <w:rPr>
+          <w:rFonts w:ascii="Consolas" w:hAnsi="Consolas" w:cs="Consolas"/>
+          <w:b/>
+          <w:bCs/>
+          <w:color w:val="0070C0"/>
+          <w:sz w:val="20"/>
+          <w:szCs w:val="20"/>
+          <w:u w:val="single"/>
+        </w:rPr>
+      </w:pPr>
+    </w:p>
+    <w:p>
+      <w:pPr>
+        <w:spacing w:after="0" w:line="240" w:lineRule="auto"/>
+        <w:rPr>
+          <w:rFonts w:ascii="Consolas" w:hAnsi="Consolas" w:cs="Consolas"/>
+          <w:b/>
+          <w:bCs/>
+          <w:color w:val="0070C0"/>
+          <w:sz w:val="20"/>
+          <w:szCs w:val="20"/>
+          <w:u w:val="single"/>
+        </w:rPr>
+      </w:pPr>
+    </w:p>
+    <w:p>
+      <w:pPr>
+        <w:spacing w:after="0" w:line="240" w:lineRule="auto"/>
+        <w:rPr>
+          <w:rFonts w:ascii="Consolas" w:hAnsi="Consolas" w:cs="Consolas"/>
+          <w:b/>
+          <w:bCs/>
+          <w:color w:val="0070C0"/>
+          <w:sz w:val="20"/>
+          <w:szCs w:val="20"/>
+          <w:u w:val="single"/>
+        </w:rPr>
+      </w:pPr>
+    </w:p>
+    <w:p>
+      <w:pPr>
+        <w:spacing w:after="0" w:line="240" w:lineRule="auto"/>
+        <w:rPr>
+          <w:rFonts w:ascii="Consolas" w:hAnsi="Consolas" w:cs="Consolas"/>
+          <w:b/>
+          <w:bCs/>
+          <w:color w:val="0070C0"/>
+          <w:sz w:val="20"/>
+          <w:szCs w:val="20"/>
+          <w:u w:val="single"/>
+        </w:rPr>
+      </w:pPr>
+    </w:p>
+    <w:p>
+      <w:pPr>
+        <w:spacing w:after="0" w:line="240" w:lineRule="auto"/>
+        <w:rPr>
+          <w:rFonts w:ascii="Consolas" w:hAnsi="Consolas" w:cs="Consolas"/>
+          <w:b/>
+          <w:bCs/>
+          <w:color w:val="0070C0"/>
+          <w:sz w:val="20"/>
+          <w:szCs w:val="20"/>
+          <w:u w:val="single"/>
+        </w:rPr>
+      </w:pPr>
+    </w:p>
+    <w:p>
+      <w:pPr>
+        <w:spacing w:after="0" w:line="240" w:lineRule="auto"/>
+        <w:rPr>
+          <w:rFonts w:ascii="Consolas" w:hAnsi="Consolas" w:cs="Consolas"/>
+          <w:b/>
+          <w:bCs/>
+          <w:color w:val="0070C0"/>
+          <w:sz w:val="20"/>
+          <w:szCs w:val="20"/>
+          <w:u w:val="single"/>
+        </w:rPr>
+      </w:pPr>
+    </w:p>
+    <w:p>
+      <w:pPr>
+        <w:spacing w:after="0" w:line="240" w:lineRule="auto"/>
+        <w:rPr>
+          <w:rFonts w:ascii="Consolas" w:hAnsi="Consolas" w:cs="Consolas"/>
+          <w:b/>
+          <w:bCs/>
+          <w:color w:val="0070C0"/>
+          <w:sz w:val="20"/>
+          <w:szCs w:val="20"/>
+          <w:u w:val="single"/>
+        </w:rPr>
+      </w:pPr>
+    </w:p>
+    <w:p>
+      <w:pPr>
+        <w:spacing w:after="0" w:line="240" w:lineRule="auto"/>
+        <w:rPr>
+          <w:rFonts w:ascii="Consolas" w:hAnsi="Consolas" w:cs="Consolas"/>
+          <w:b/>
+          <w:bCs/>
+          <w:color w:val="0070C0"/>
+          <w:sz w:val="20"/>
+          <w:szCs w:val="20"/>
+          <w:u w:val="single"/>
+        </w:rPr>
+      </w:pPr>
+    </w:p>
+    <w:p>
+      <w:pPr>
+        <w:spacing w:after="0" w:line="240" w:lineRule="auto"/>
+        <w:rPr>
+          <w:rFonts w:ascii="Consolas" w:hAnsi="Consolas" w:cs="Consolas"/>
+          <w:b/>
+          <w:bCs/>
+          <w:color w:val="0070C0"/>
+          <w:sz w:val="20"/>
+          <w:szCs w:val="20"/>
+          <w:u w:val="single"/>
+        </w:rPr>
+      </w:pPr>
+    </w:p>
+    <w:p>
+      <w:pPr>
+        <w:spacing w:after="0" w:line="240" w:lineRule="auto"/>
+        <w:rPr>
+          <w:rFonts w:ascii="Consolas" w:hAnsi="Consolas" w:cs="Consolas"/>
+          <w:b/>
+          <w:bCs/>
+          <w:color w:val="0070C0"/>
+          <w:sz w:val="20"/>
+          <w:szCs w:val="20"/>
+          <w:u w:val="single"/>
+        </w:rPr>
+      </w:pPr>
+    </w:p>
+    <w:p>
+      <w:pPr>
+        <w:spacing w:after="0" w:line="240" w:lineRule="auto"/>
+        <w:rPr>
+          <w:rFonts w:ascii="Consolas" w:hAnsi="Consolas" w:cs="Consolas"/>
+          <w:b/>
+          <w:bCs/>
+          <w:color w:val="0070C0"/>
+          <w:sz w:val="20"/>
+          <w:szCs w:val="20"/>
+          <w:u w:val="single"/>
+        </w:rPr>
+      </w:pPr>
+    </w:p>
+    <w:p>
+      <w:pPr>
+        <w:spacing w:after="0" w:line="240" w:lineRule="auto"/>
+        <w:rPr>
+          <w:rFonts w:ascii="Consolas" w:hAnsi="Consolas" w:cs="Consolas"/>
+          <w:b/>
+          <w:bCs/>
+          <w:color w:val="0070C0"/>
+          <w:sz w:val="20"/>
+          <w:szCs w:val="20"/>
+          <w:u w:val="single"/>
+        </w:rPr>
+      </w:pPr>
+    </w:p>
+    <w:p>
+      <w:pPr>
+        <w:spacing w:after="0" w:line="240" w:lineRule="auto"/>
+        <w:rPr>
+          <w:rFonts w:ascii="Consolas" w:hAnsi="Consolas" w:cs="Consolas"/>
+          <w:b/>
+          <w:bCs/>
+          <w:color w:val="0070C0"/>
+          <w:sz w:val="20"/>
+          <w:szCs w:val="20"/>
+          <w:u w:val="single"/>
+        </w:rPr>
+      </w:pPr>
+    </w:p>
+    <w:p>
+      <w:pPr>
+        <w:spacing w:after="0" w:line="240" w:lineRule="auto"/>
+        <w:rPr>
+          <w:rFonts w:ascii="Consolas" w:hAnsi="Consolas" w:cs="Consolas"/>
+          <w:b/>
+          <w:bCs/>
+          <w:color w:val="0070C0"/>
+          <w:sz w:val="20"/>
+          <w:szCs w:val="20"/>
+          <w:u w:val="single"/>
+        </w:rPr>
+      </w:pPr>
+    </w:p>
+    <w:p>
+      <w:pPr>
+        <w:spacing w:after="0" w:line="240" w:lineRule="auto"/>
+        <w:rPr>
+          <w:rFonts w:ascii="Consolas" w:hAnsi="Consolas" w:cs="Consolas"/>
+          <w:b/>
+          <w:bCs/>
+          <w:color w:val="0070C0"/>
+          <w:sz w:val="20"/>
+          <w:szCs w:val="20"/>
+          <w:u w:val="single"/>
+        </w:rPr>
+      </w:pPr>
+    </w:p>
+    <w:p>
+      <w:pPr>
+        <w:spacing w:after="0" w:line="240" w:lineRule="auto"/>
+        <w:rPr>
+          <w:rFonts w:ascii="Consolas" w:hAnsi="Consolas" w:cs="Consolas"/>
+          <w:b/>
+          <w:bCs/>
+          <w:color w:val="0070C0"/>
+          <w:sz w:val="20"/>
+          <w:szCs w:val="20"/>
+          <w:u w:val="single"/>
+        </w:rPr>
+      </w:pPr>
+    </w:p>
+    <w:p>
+      <w:pPr>
+        <w:spacing w:after="0" w:line="240" w:lineRule="auto"/>
+        <w:rPr>
+          <w:rFonts w:ascii="Consolas" w:hAnsi="Consolas" w:cs="Consolas"/>
+          <w:b/>
+          <w:bCs/>
+          <w:color w:val="0070C0"/>
+          <w:sz w:val="20"/>
+          <w:szCs w:val="20"/>
+          <w:u w:val="single"/>
+        </w:rPr>
+      </w:pPr>
+    </w:p>
+    <w:p>
+      <w:pPr>
+        <w:spacing w:after="0" w:line="240" w:lineRule="auto"/>
+        <w:rPr>
+          <w:rFonts w:ascii="Consolas" w:hAnsi="Consolas" w:cs="Consolas"/>
+          <w:b/>
+          <w:bCs/>
+          <w:color w:val="0070C0"/>
+          <w:sz w:val="20"/>
+          <w:szCs w:val="20"/>
+          <w:u w:val="single"/>
+        </w:rPr>
+      </w:pPr>
+    </w:p>
+    <w:p>
+      <w:pPr>
+        <w:spacing w:after="0" w:line="240" w:lineRule="auto"/>
+        <w:rPr>
+          <w:rFonts w:ascii="Consolas" w:hAnsi="Consolas" w:cs="Consolas"/>
+          <w:b/>
+          <w:bCs/>
+          <w:color w:val="0070C0"/>
+          <w:sz w:val="20"/>
+          <w:szCs w:val="20"/>
+          <w:u w:val="single"/>
+        </w:rPr>
+      </w:pPr>
+    </w:p>
+    <w:p>
+      <w:pPr>
+        <w:spacing w:after="0" w:line="240" w:lineRule="auto"/>
+        <w:rPr>
+          <w:rFonts w:ascii="Consolas" w:hAnsi="Consolas" w:cs="Consolas"/>
+          <w:b/>
+          <w:bCs/>
+          <w:color w:val="0070C0"/>
+          <w:sz w:val="20"/>
+          <w:szCs w:val="20"/>
+          <w:u w:val="single"/>
+        </w:rPr>
+      </w:pPr>
+    </w:p>
+    <w:p>
+      <w:pPr>
+        <w:spacing w:after="0" w:line="240" w:lineRule="auto"/>
+        <w:rPr>
+          <w:rFonts w:ascii="Consolas" w:hAnsi="Consolas" w:cs="Consolas"/>
+          <w:b/>
+          <w:bCs/>
+          <w:color w:val="0070C0"/>
+          <w:sz w:val="20"/>
+          <w:szCs w:val="20"/>
+          <w:u w:val="single"/>
+        </w:rPr>
+      </w:pPr>
+      <w:r>
+        <w:rPr>
+          <w:rFonts w:ascii="Consolas" w:hAnsi="Consolas" w:cs="Consolas"/>
+          <w:b/>
+          <w:bCs/>
+          <w:color w:val="0070C0"/>
+          <w:sz w:val="20"/>
+          <w:szCs w:val="20"/>
+          <w:u w:val="single"/>
+        </w:rPr>
+        <w:lastRenderedPageBreak/>
+        <w:t>8 ETAPA</w:t>
+      </w:r>
+    </w:p>
+    <w:p>
+      <w:pPr>
+        <w:spacing w:after="0" w:line="240" w:lineRule="auto"/>
+        <w:rPr>
+          <w:rFonts w:ascii="Consolas" w:hAnsi="Consolas" w:cs="Consolas"/>
+          <w:b/>
+          <w:bCs/>
+          <w:color w:val="0070C0"/>
+          <w:sz w:val="20"/>
+          <w:szCs w:val="20"/>
+          <w:u w:val="single"/>
+        </w:rPr>
+      </w:pPr>
+    </w:p>
+    <w:p>
+      <w:pPr>
+        <w:autoSpaceDE w:val="0"/>
+        <w:autoSpaceDN w:val="0"/>
+        <w:adjustRightInd w:val="0"/>
+        <w:spacing w:after="0" w:line="240" w:lineRule="auto"/>
+        <w:rPr>
+          <w:rFonts w:ascii="Consolas" w:hAnsi="Consolas" w:cs="Consolas"/>
+          <w:sz w:val="16"/>
+          <w:szCs w:val="16"/>
+        </w:rPr>
+      </w:pPr>
+      <w:proofErr w:type="spellStart"/>
+      <w:r>
+        <w:rPr>
+          <w:rFonts w:ascii="Consolas" w:hAnsi="Consolas" w:cs="Consolas"/>
+          <w:b/>
+          <w:bCs/>
+          <w:color w:val="7F0055"/>
+          <w:sz w:val="16"/>
+          <w:szCs w:val="16"/>
+        </w:rPr>
+        <w:t>public</w:t>
+      </w:r>
+      <w:proofErr w:type="spellEnd"/>
+      <w:r>
+        <w:rPr>
+          <w:rFonts w:ascii="Consolas" w:hAnsi="Consolas" w:cs="Consolas"/>
+          <w:color w:val="000000"/>
+          <w:sz w:val="16"/>
+          <w:szCs w:val="16"/>
+        </w:rPr>
+        <w:t xml:space="preserve"> </w:t>
+      </w:r>
+      <w:proofErr w:type="spellStart"/>
+      <w:r>
+        <w:rPr>
+          <w:rFonts w:ascii="Consolas" w:hAnsi="Consolas" w:cs="Consolas"/>
+          <w:b/>
+          <w:bCs/>
+          <w:color w:val="7F0055"/>
+          <w:sz w:val="16"/>
+          <w:szCs w:val="16"/>
+        </w:rPr>
+        <w:t>class</w:t>
+      </w:r>
+      <w:proofErr w:type="spellEnd"/>
+      <w:r>
+        <w:rPr>
+          <w:rFonts w:ascii="Consolas" w:hAnsi="Consolas" w:cs="Consolas"/>
+          <w:color w:val="000000"/>
+          <w:sz w:val="16"/>
+          <w:szCs w:val="16"/>
+        </w:rPr>
+        <w:t xml:space="preserve"> </w:t>
+      </w:r>
+      <w:proofErr w:type="spellStart"/>
+      <w:r>
+        <w:rPr>
+          <w:rFonts w:ascii="Consolas" w:hAnsi="Consolas" w:cs="Consolas"/>
+          <w:color w:val="000000"/>
+          <w:sz w:val="16"/>
+          <w:szCs w:val="16"/>
+        </w:rPr>
+        <w:t>JulgamentoPrisioneiro</w:t>
+      </w:r>
+      <w:proofErr w:type="spellEnd"/>
+      <w:r>
+        <w:rPr>
+          <w:rFonts w:ascii="Consolas" w:hAnsi="Consolas" w:cs="Consolas"/>
+          <w:color w:val="000000"/>
+          <w:sz w:val="16"/>
+          <w:szCs w:val="16"/>
+        </w:rPr>
+        <w:t xml:space="preserve"> {</w:t>
+      </w:r>
+    </w:p>
+    <w:p>
+      <w:pPr>
+        <w:autoSpaceDE w:val="0"/>
+        <w:autoSpaceDN w:val="0"/>
+        <w:adjustRightInd w:val="0"/>
+        <w:spacing w:after="0" w:line="240" w:lineRule="auto"/>
+        <w:rPr>
+          <w:rFonts w:ascii="Consolas" w:hAnsi="Consolas" w:cs="Consolas"/>
+          <w:sz w:val="16"/>
+          <w:szCs w:val="16"/>
+        </w:rPr>
+      </w:pPr>
+      <w:r>
+        <w:rPr>
+          <w:rFonts w:ascii="Consolas" w:hAnsi="Consolas" w:cs="Consolas"/>
+          <w:color w:val="000000"/>
+          <w:sz w:val="16"/>
+          <w:szCs w:val="16"/>
+        </w:rPr>
+        <w:tab/>
+      </w:r>
+      <w:proofErr w:type="spellStart"/>
+      <w:r>
+        <w:rPr>
+          <w:rFonts w:ascii="Consolas" w:hAnsi="Consolas" w:cs="Consolas"/>
+          <w:b/>
+          <w:bCs/>
+          <w:color w:val="7F0055"/>
+          <w:sz w:val="16"/>
+          <w:szCs w:val="16"/>
+        </w:rPr>
+        <w:t>private</w:t>
+      </w:r>
+      <w:proofErr w:type="spellEnd"/>
+      <w:r>
+        <w:rPr>
+          <w:rFonts w:ascii="Consolas" w:hAnsi="Consolas" w:cs="Consolas"/>
+          <w:color w:val="000000"/>
+          <w:sz w:val="16"/>
+          <w:szCs w:val="16"/>
+        </w:rPr>
+        <w:t xml:space="preserve"> </w:t>
+      </w:r>
+      <w:proofErr w:type="spellStart"/>
+      <w:r>
+        <w:rPr>
+          <w:rFonts w:ascii="Consolas" w:hAnsi="Consolas" w:cs="Consolas"/>
+          <w:b/>
+          <w:bCs/>
+          <w:color w:val="7F0055"/>
+          <w:sz w:val="16"/>
+          <w:szCs w:val="16"/>
+        </w:rPr>
+        <w:t>int</w:t>
+      </w:r>
+      <w:proofErr w:type="spellEnd"/>
+      <w:r>
+        <w:rPr>
+          <w:rFonts w:ascii="Consolas" w:hAnsi="Consolas" w:cs="Consolas"/>
+          <w:color w:val="000000"/>
+          <w:sz w:val="16"/>
+          <w:szCs w:val="16"/>
+        </w:rPr>
+        <w:t xml:space="preserve"> </w:t>
+      </w:r>
+      <w:r>
+        <w:rPr>
+          <w:rFonts w:ascii="Consolas" w:hAnsi="Consolas" w:cs="Consolas"/>
+          <w:color w:val="0000C0"/>
+          <w:sz w:val="16"/>
+          <w:szCs w:val="16"/>
+        </w:rPr>
+        <w:t>PENA_INOCENCIA</w:t>
+      </w:r>
+      <w:r>
+        <w:rPr>
+          <w:rFonts w:ascii="Consolas" w:hAnsi="Consolas" w:cs="Consolas"/>
+          <w:color w:val="000000"/>
+          <w:sz w:val="16"/>
+          <w:szCs w:val="16"/>
+        </w:rPr>
+        <w:t xml:space="preserve"> = 10;</w:t>
+      </w:r>
+    </w:p>
+    <w:p>
+      <w:pPr>
+        <w:autoSpaceDE w:val="0"/>
+        <w:autoSpaceDN w:val="0"/>
+        <w:adjustRightInd w:val="0"/>
+        <w:spacing w:after="0" w:line="240" w:lineRule="auto"/>
+        <w:rPr>
+          <w:rFonts w:ascii="Consolas" w:hAnsi="Consolas" w:cs="Consolas"/>
+          <w:sz w:val="16"/>
+          <w:szCs w:val="16"/>
+        </w:rPr>
+      </w:pPr>
+      <w:r>
+        <w:rPr>
+          <w:rFonts w:ascii="Consolas" w:hAnsi="Consolas" w:cs="Consolas"/>
+          <w:color w:val="000000"/>
+          <w:sz w:val="16"/>
+          <w:szCs w:val="16"/>
+        </w:rPr>
+        <w:tab/>
+      </w:r>
+      <w:proofErr w:type="spellStart"/>
+      <w:r>
+        <w:rPr>
+          <w:rFonts w:ascii="Consolas" w:hAnsi="Consolas" w:cs="Consolas"/>
+          <w:b/>
+          <w:bCs/>
+          <w:color w:val="7F0055"/>
+          <w:sz w:val="16"/>
+          <w:szCs w:val="16"/>
+        </w:rPr>
+        <w:t>private</w:t>
+      </w:r>
+      <w:proofErr w:type="spellEnd"/>
+      <w:r>
+        <w:rPr>
+          <w:rFonts w:ascii="Consolas" w:hAnsi="Consolas" w:cs="Consolas"/>
+          <w:color w:val="000000"/>
+          <w:sz w:val="16"/>
+          <w:szCs w:val="16"/>
+        </w:rPr>
+        <w:t xml:space="preserve"> </w:t>
+      </w:r>
+      <w:proofErr w:type="spellStart"/>
+      <w:r>
+        <w:rPr>
+          <w:rFonts w:ascii="Consolas" w:hAnsi="Consolas" w:cs="Consolas"/>
+          <w:b/>
+          <w:bCs/>
+          <w:color w:val="7F0055"/>
+          <w:sz w:val="16"/>
+          <w:szCs w:val="16"/>
+        </w:rPr>
+        <w:t>int</w:t>
+      </w:r>
+      <w:proofErr w:type="spellEnd"/>
+      <w:r>
+        <w:rPr>
+          <w:rFonts w:ascii="Consolas" w:hAnsi="Consolas" w:cs="Consolas"/>
+          <w:color w:val="000000"/>
+          <w:sz w:val="16"/>
+          <w:szCs w:val="16"/>
+        </w:rPr>
+        <w:t xml:space="preserve"> </w:t>
+      </w:r>
+      <w:r>
+        <w:rPr>
+          <w:rFonts w:ascii="Consolas" w:hAnsi="Consolas" w:cs="Consolas"/>
+          <w:color w:val="0000C0"/>
+          <w:sz w:val="16"/>
+          <w:szCs w:val="16"/>
+        </w:rPr>
+        <w:t>PENA_CONDENACAO_</w:t>
+      </w:r>
+      <w:proofErr w:type="gramStart"/>
+      <w:r>
+        <w:rPr>
+          <w:rFonts w:ascii="Consolas" w:hAnsi="Consolas" w:cs="Consolas"/>
+          <w:color w:val="0000C0"/>
+          <w:sz w:val="16"/>
+          <w:szCs w:val="16"/>
+        </w:rPr>
+        <w:t>MUTUA</w:t>
+      </w:r>
+      <w:proofErr w:type="gramEnd"/>
+      <w:r>
+        <w:rPr>
+          <w:rFonts w:ascii="Consolas" w:hAnsi="Consolas" w:cs="Consolas"/>
+          <w:color w:val="000000"/>
+          <w:sz w:val="16"/>
+          <w:szCs w:val="16"/>
+        </w:rPr>
+        <w:t xml:space="preserve"> = 5;</w:t>
+      </w:r>
+    </w:p>
+    <w:p>
+      <w:pPr>
+        <w:autoSpaceDE w:val="0"/>
+        <w:autoSpaceDN w:val="0"/>
+        <w:adjustRightInd w:val="0"/>
+        <w:spacing w:after="0" w:line="240" w:lineRule="auto"/>
+        <w:rPr>
+          <w:rFonts w:ascii="Consolas" w:hAnsi="Consolas" w:cs="Consolas"/>
+          <w:sz w:val="16"/>
+          <w:szCs w:val="16"/>
+        </w:rPr>
+      </w:pPr>
+      <w:r>
+        <w:rPr>
+          <w:rFonts w:ascii="Consolas" w:hAnsi="Consolas" w:cs="Consolas"/>
+          <w:color w:val="000000"/>
+          <w:sz w:val="16"/>
+          <w:szCs w:val="16"/>
+        </w:rPr>
+        <w:tab/>
+      </w:r>
+      <w:proofErr w:type="spellStart"/>
+      <w:r>
+        <w:rPr>
+          <w:rFonts w:ascii="Consolas" w:hAnsi="Consolas" w:cs="Consolas"/>
+          <w:b/>
+          <w:bCs/>
+          <w:color w:val="7F0055"/>
+          <w:sz w:val="16"/>
+          <w:szCs w:val="16"/>
+        </w:rPr>
+        <w:t>private</w:t>
+      </w:r>
+      <w:proofErr w:type="spellEnd"/>
+      <w:r>
+        <w:rPr>
+          <w:rFonts w:ascii="Consolas" w:hAnsi="Consolas" w:cs="Consolas"/>
+          <w:color w:val="000000"/>
+          <w:sz w:val="16"/>
+          <w:szCs w:val="16"/>
+        </w:rPr>
+        <w:t xml:space="preserve"> </w:t>
+      </w:r>
+      <w:proofErr w:type="spellStart"/>
+      <w:r>
+        <w:rPr>
+          <w:rFonts w:ascii="Consolas" w:hAnsi="Consolas" w:cs="Consolas"/>
+          <w:b/>
+          <w:bCs/>
+          <w:color w:val="7F0055"/>
+          <w:sz w:val="16"/>
+          <w:szCs w:val="16"/>
+        </w:rPr>
+        <w:t>int</w:t>
+      </w:r>
+      <w:proofErr w:type="spellEnd"/>
+      <w:r>
+        <w:rPr>
+          <w:rFonts w:ascii="Consolas" w:hAnsi="Consolas" w:cs="Consolas"/>
+          <w:color w:val="000000"/>
+          <w:sz w:val="16"/>
+          <w:szCs w:val="16"/>
+        </w:rPr>
+        <w:t xml:space="preserve"> </w:t>
+      </w:r>
+      <w:r>
+        <w:rPr>
+          <w:rFonts w:ascii="Consolas" w:hAnsi="Consolas" w:cs="Consolas"/>
+          <w:color w:val="0000C0"/>
+          <w:sz w:val="16"/>
+          <w:szCs w:val="16"/>
+        </w:rPr>
+        <w:t>PENA_CONDENACAO_INDIVIDUAL</w:t>
+      </w:r>
+      <w:r>
+        <w:rPr>
+          <w:rFonts w:ascii="Consolas" w:hAnsi="Consolas" w:cs="Consolas"/>
+          <w:color w:val="000000"/>
+          <w:sz w:val="16"/>
+          <w:szCs w:val="16"/>
+        </w:rPr>
+        <w:t xml:space="preserve"> = 10;</w:t>
+      </w:r>
+    </w:p>
+    <w:p>
+      <w:pPr>
+        <w:autoSpaceDE w:val="0"/>
+        <w:autoSpaceDN w:val="0"/>
+        <w:adjustRightInd w:val="0"/>
+        <w:spacing w:after="0" w:line="240" w:lineRule="auto"/>
+        <w:rPr>
+          <w:rFonts w:ascii="Consolas" w:hAnsi="Consolas" w:cs="Consolas"/>
+          <w:sz w:val="16"/>
+          <w:szCs w:val="16"/>
+        </w:rPr>
+      </w:pPr>
+      <w:r>
+        <w:rPr>
+          <w:rFonts w:ascii="Consolas" w:hAnsi="Consolas" w:cs="Consolas"/>
+          <w:color w:val="000000"/>
+          <w:sz w:val="16"/>
+          <w:szCs w:val="16"/>
+        </w:rPr>
+        <w:tab/>
+      </w:r>
+      <w:proofErr w:type="spellStart"/>
+      <w:r>
+        <w:rPr>
+          <w:rFonts w:ascii="Consolas" w:hAnsi="Consolas" w:cs="Consolas"/>
+          <w:b/>
+          <w:bCs/>
+          <w:color w:val="7F0055"/>
+          <w:sz w:val="16"/>
+          <w:szCs w:val="16"/>
+        </w:rPr>
+        <w:t>private</w:t>
+      </w:r>
+      <w:proofErr w:type="spellEnd"/>
+      <w:r>
+        <w:rPr>
+          <w:rFonts w:ascii="Consolas" w:hAnsi="Consolas" w:cs="Consolas"/>
+          <w:color w:val="000000"/>
+          <w:sz w:val="16"/>
+          <w:szCs w:val="16"/>
+        </w:rPr>
+        <w:t xml:space="preserve"> </w:t>
+      </w:r>
+      <w:proofErr w:type="spellStart"/>
+      <w:r>
+        <w:rPr>
+          <w:rFonts w:ascii="Consolas" w:hAnsi="Consolas" w:cs="Consolas"/>
+          <w:b/>
+          <w:bCs/>
+          <w:color w:val="7F0055"/>
+          <w:sz w:val="16"/>
+          <w:szCs w:val="16"/>
+        </w:rPr>
+        <w:t>int</w:t>
+      </w:r>
+      <w:proofErr w:type="spellEnd"/>
+      <w:r>
+        <w:rPr>
+          <w:rFonts w:ascii="Consolas" w:hAnsi="Consolas" w:cs="Consolas"/>
+          <w:color w:val="000000"/>
+          <w:sz w:val="16"/>
+          <w:szCs w:val="16"/>
+        </w:rPr>
+        <w:t xml:space="preserve"> </w:t>
+      </w:r>
+      <w:r>
+        <w:rPr>
+          <w:rFonts w:ascii="Consolas" w:hAnsi="Consolas" w:cs="Consolas"/>
+          <w:color w:val="0000C0"/>
+          <w:sz w:val="16"/>
+          <w:szCs w:val="16"/>
+        </w:rPr>
+        <w:t>PENA_CONDENACAO_CUMPLICES</w:t>
+      </w:r>
+      <w:r>
+        <w:rPr>
+          <w:rFonts w:ascii="Consolas" w:hAnsi="Consolas" w:cs="Consolas"/>
+          <w:color w:val="000000"/>
+          <w:sz w:val="16"/>
+          <w:szCs w:val="16"/>
+        </w:rPr>
+        <w:t xml:space="preserve"> = 11;</w:t>
+      </w:r>
+    </w:p>
+    <w:p>
+      <w:pPr>
+        <w:autoSpaceDE w:val="0"/>
+        <w:autoSpaceDN w:val="0"/>
+        <w:adjustRightInd w:val="0"/>
+        <w:spacing w:after="0" w:line="240" w:lineRule="auto"/>
+        <w:rPr>
+          <w:rFonts w:ascii="Consolas" w:hAnsi="Consolas" w:cs="Consolas"/>
+          <w:sz w:val="16"/>
+          <w:szCs w:val="16"/>
+        </w:rPr>
+      </w:pPr>
+      <w:r>
+        <w:rPr>
+          <w:rFonts w:ascii="Consolas" w:hAnsi="Consolas" w:cs="Consolas"/>
+          <w:color w:val="000000"/>
+          <w:sz w:val="16"/>
+          <w:szCs w:val="16"/>
+        </w:rPr>
+        <w:tab/>
+      </w:r>
+    </w:p>
+    <w:p>
+      <w:pPr>
+        <w:autoSpaceDE w:val="0"/>
+        <w:autoSpaceDN w:val="0"/>
+        <w:adjustRightInd w:val="0"/>
+        <w:spacing w:after="0" w:line="240" w:lineRule="auto"/>
+        <w:rPr>
+          <w:rFonts w:ascii="Consolas" w:hAnsi="Consolas" w:cs="Consolas"/>
+          <w:sz w:val="16"/>
+          <w:szCs w:val="16"/>
+        </w:rPr>
+      </w:pPr>
+      <w:r>
+        <w:rPr>
+          <w:rFonts w:ascii="Consolas" w:hAnsi="Consolas" w:cs="Consolas"/>
+          <w:color w:val="000000"/>
+          <w:sz w:val="16"/>
+          <w:szCs w:val="16"/>
+        </w:rPr>
+        <w:tab/>
+      </w:r>
+      <w:proofErr w:type="spellStart"/>
+      <w:r>
+        <w:rPr>
+          <w:rFonts w:ascii="Consolas" w:hAnsi="Consolas" w:cs="Consolas"/>
+          <w:b/>
+          <w:bCs/>
+          <w:color w:val="7F0055"/>
+          <w:sz w:val="16"/>
+          <w:szCs w:val="16"/>
+        </w:rPr>
+        <w:t>public</w:t>
+      </w:r>
+      <w:proofErr w:type="spellEnd"/>
+      <w:r>
+        <w:rPr>
+          <w:rFonts w:ascii="Consolas" w:hAnsi="Consolas" w:cs="Consolas"/>
+          <w:color w:val="000000"/>
+          <w:sz w:val="16"/>
+          <w:szCs w:val="16"/>
+        </w:rPr>
+        <w:t xml:space="preserve"> </w:t>
+      </w:r>
+      <w:proofErr w:type="spellStart"/>
+      <w:r>
+        <w:rPr>
+          <w:rFonts w:ascii="Consolas" w:hAnsi="Consolas" w:cs="Consolas"/>
+          <w:b/>
+          <w:bCs/>
+          <w:color w:val="7F0055"/>
+          <w:sz w:val="16"/>
+          <w:szCs w:val="16"/>
+          <w:shd w:val="clear" w:color="auto" w:fill="D4D4D4"/>
+        </w:rPr>
+        <w:t>int</w:t>
+      </w:r>
+      <w:proofErr w:type="spellEnd"/>
+      <w:r>
+        <w:rPr>
+          <w:rFonts w:ascii="Consolas" w:hAnsi="Consolas" w:cs="Consolas"/>
+          <w:color w:val="000000"/>
+          <w:sz w:val="16"/>
+          <w:szCs w:val="16"/>
+        </w:rPr>
+        <w:t xml:space="preserve"> </w:t>
+      </w:r>
+      <w:proofErr w:type="spellStart"/>
+      <w:proofErr w:type="gramStart"/>
+      <w:r>
+        <w:rPr>
+          <w:rFonts w:ascii="Consolas" w:hAnsi="Consolas" w:cs="Consolas"/>
+          <w:color w:val="000000"/>
+          <w:sz w:val="16"/>
+          <w:szCs w:val="16"/>
+        </w:rPr>
+        <w:t>calculaPena</w:t>
+      </w:r>
+      <w:proofErr w:type="spellEnd"/>
+      <w:r>
+        <w:rPr>
+          <w:rFonts w:ascii="Consolas" w:hAnsi="Consolas" w:cs="Consolas"/>
+          <w:color w:val="000000"/>
+          <w:sz w:val="16"/>
+          <w:szCs w:val="16"/>
+        </w:rPr>
+        <w:t>(</w:t>
+      </w:r>
+      <w:proofErr w:type="spellStart"/>
+      <w:proofErr w:type="gramEnd"/>
+      <w:r>
+        <w:rPr>
+          <w:rFonts w:ascii="Consolas" w:hAnsi="Consolas" w:cs="Consolas"/>
+          <w:color w:val="000000"/>
+          <w:sz w:val="16"/>
+          <w:szCs w:val="16"/>
+        </w:rPr>
+        <w:t>String</w:t>
+      </w:r>
+      <w:proofErr w:type="spellEnd"/>
+      <w:r>
+        <w:rPr>
+          <w:rFonts w:ascii="Consolas" w:hAnsi="Consolas" w:cs="Consolas"/>
+          <w:color w:val="000000"/>
+          <w:sz w:val="16"/>
+          <w:szCs w:val="16"/>
+        </w:rPr>
+        <w:t xml:space="preserve"> </w:t>
+      </w:r>
+      <w:proofErr w:type="spellStart"/>
+      <w:r>
+        <w:rPr>
+          <w:rFonts w:ascii="Consolas" w:hAnsi="Consolas" w:cs="Consolas"/>
+          <w:color w:val="6A3E3E"/>
+          <w:sz w:val="16"/>
+          <w:szCs w:val="16"/>
+        </w:rPr>
+        <w:t>respostaPrisioneiroA</w:t>
+      </w:r>
+      <w:proofErr w:type="spellEnd"/>
+      <w:r>
+        <w:rPr>
+          <w:rFonts w:ascii="Consolas" w:hAnsi="Consolas" w:cs="Consolas"/>
+          <w:color w:val="000000"/>
+          <w:sz w:val="16"/>
+          <w:szCs w:val="16"/>
+        </w:rPr>
+        <w:t xml:space="preserve">, </w:t>
+      </w:r>
+      <w:proofErr w:type="spellStart"/>
+      <w:r>
+        <w:rPr>
+          <w:rFonts w:ascii="Consolas" w:hAnsi="Consolas" w:cs="Consolas"/>
+          <w:color w:val="000000"/>
+          <w:sz w:val="16"/>
+          <w:szCs w:val="16"/>
+        </w:rPr>
+        <w:t>String</w:t>
+      </w:r>
+      <w:proofErr w:type="spellEnd"/>
+      <w:r>
+        <w:rPr>
+          <w:rFonts w:ascii="Consolas" w:hAnsi="Consolas" w:cs="Consolas"/>
+          <w:color w:val="000000"/>
+          <w:sz w:val="16"/>
+          <w:szCs w:val="16"/>
+        </w:rPr>
+        <w:t xml:space="preserve"> </w:t>
+      </w:r>
+      <w:proofErr w:type="spellStart"/>
+      <w:r>
+        <w:rPr>
+          <w:rFonts w:ascii="Consolas" w:hAnsi="Consolas" w:cs="Consolas"/>
+          <w:color w:val="6A3E3E"/>
+          <w:sz w:val="16"/>
+          <w:szCs w:val="16"/>
+        </w:rPr>
+        <w:t>respostaPrisioneiroB</w:t>
+      </w:r>
+      <w:proofErr w:type="spellEnd"/>
+      <w:r>
+        <w:rPr>
+          <w:rFonts w:ascii="Consolas" w:hAnsi="Consolas" w:cs="Consolas"/>
+          <w:color w:val="000000"/>
+          <w:sz w:val="16"/>
+          <w:szCs w:val="16"/>
+        </w:rPr>
+        <w:t>) {</w:t>
+      </w:r>
+    </w:p>
+    <w:p>
+      <w:pPr>
+        <w:autoSpaceDE w:val="0"/>
+        <w:autoSpaceDN w:val="0"/>
+        <w:adjustRightInd w:val="0"/>
+        <w:spacing w:after="0" w:line="240" w:lineRule="auto"/>
+        <w:rPr>
+          <w:rFonts w:ascii="Consolas" w:hAnsi="Consolas" w:cs="Consolas"/>
+          <w:sz w:val="16"/>
+          <w:szCs w:val="16"/>
+        </w:rPr>
+      </w:pPr>
+      <w:r>
+        <w:rPr>
+          <w:rFonts w:ascii="Consolas" w:hAnsi="Consolas" w:cs="Consolas"/>
+          <w:color w:val="000000"/>
+          <w:sz w:val="16"/>
+          <w:szCs w:val="16"/>
+        </w:rPr>
+        <w:tab/>
+      </w:r>
+      <w:r>
+        <w:rPr>
+          <w:rFonts w:ascii="Consolas" w:hAnsi="Consolas" w:cs="Consolas"/>
+          <w:color w:val="000000"/>
+          <w:sz w:val="16"/>
+          <w:szCs w:val="16"/>
+        </w:rPr>
+        <w:tab/>
+      </w:r>
+      <w:proofErr w:type="spellStart"/>
+      <w:r>
+        <w:rPr>
+          <w:rFonts w:ascii="Consolas" w:hAnsi="Consolas" w:cs="Consolas"/>
+          <w:b/>
+          <w:bCs/>
+          <w:color w:val="7F0055"/>
+          <w:sz w:val="16"/>
+          <w:szCs w:val="16"/>
+        </w:rPr>
+        <w:t>if</w:t>
+      </w:r>
+      <w:proofErr w:type="spellEnd"/>
+      <w:r>
+        <w:rPr>
+          <w:rFonts w:ascii="Consolas" w:hAnsi="Consolas" w:cs="Consolas"/>
+          <w:color w:val="000000"/>
+          <w:sz w:val="16"/>
+          <w:szCs w:val="16"/>
+        </w:rPr>
+        <w:t xml:space="preserve"> (</w:t>
+      </w:r>
+      <w:proofErr w:type="spellStart"/>
+      <w:r>
+        <w:rPr>
+          <w:rFonts w:ascii="Consolas" w:hAnsi="Consolas" w:cs="Consolas"/>
+          <w:color w:val="6A3E3E"/>
+          <w:sz w:val="16"/>
+          <w:szCs w:val="16"/>
+        </w:rPr>
+        <w:t>respostaPrisioneiroA</w:t>
+      </w:r>
+      <w:proofErr w:type="spellEnd"/>
+      <w:r>
+        <w:rPr>
+          <w:rFonts w:ascii="Consolas" w:hAnsi="Consolas" w:cs="Consolas"/>
+          <w:color w:val="000000"/>
+          <w:sz w:val="16"/>
+          <w:szCs w:val="16"/>
+        </w:rPr>
+        <w:t xml:space="preserve"> == </w:t>
+      </w:r>
+      <w:r>
+        <w:rPr>
+          <w:rFonts w:ascii="Consolas" w:hAnsi="Consolas" w:cs="Consolas"/>
+          <w:color w:val="2A00FF"/>
+          <w:sz w:val="16"/>
+          <w:szCs w:val="16"/>
+        </w:rPr>
+        <w:t>"Culpado"</w:t>
+      </w:r>
+      <w:r>
+        <w:rPr>
+          <w:rFonts w:ascii="Consolas" w:hAnsi="Consolas" w:cs="Consolas"/>
+          <w:color w:val="000000"/>
+          <w:sz w:val="16"/>
+          <w:szCs w:val="16"/>
+        </w:rPr>
+        <w:t>) {</w:t>
+      </w:r>
+    </w:p>
+    <w:p>
+      <w:pPr>
+        <w:autoSpaceDE w:val="0"/>
+        <w:autoSpaceDN w:val="0"/>
+        <w:adjustRightInd w:val="0"/>
+        <w:spacing w:after="0" w:line="240" w:lineRule="auto"/>
+        <w:rPr>
+          <w:rFonts w:ascii="Consolas" w:hAnsi="Consolas" w:cs="Consolas"/>
+          <w:sz w:val="16"/>
+          <w:szCs w:val="16"/>
+        </w:rPr>
+      </w:pPr>
+      <w:r>
+        <w:rPr>
+          <w:rFonts w:ascii="Consolas" w:hAnsi="Consolas" w:cs="Consolas"/>
+          <w:color w:val="000000"/>
+          <w:sz w:val="16"/>
+          <w:szCs w:val="16"/>
+        </w:rPr>
+        <w:tab/>
+      </w:r>
+      <w:r>
+        <w:rPr>
+          <w:rFonts w:ascii="Consolas" w:hAnsi="Consolas" w:cs="Consolas"/>
+          <w:color w:val="000000"/>
+          <w:sz w:val="16"/>
+          <w:szCs w:val="16"/>
+        </w:rPr>
+        <w:tab/>
+      </w:r>
+      <w:r>
+        <w:rPr>
+          <w:rFonts w:ascii="Consolas" w:hAnsi="Consolas" w:cs="Consolas"/>
+          <w:color w:val="000000"/>
+          <w:sz w:val="16"/>
+          <w:szCs w:val="16"/>
+        </w:rPr>
+        <w:tab/>
+      </w:r>
+      <w:proofErr w:type="spellStart"/>
+      <w:r>
+        <w:rPr>
+          <w:rFonts w:ascii="Consolas" w:hAnsi="Consolas" w:cs="Consolas"/>
+          <w:b/>
+          <w:bCs/>
+          <w:color w:val="7F0055"/>
+          <w:sz w:val="16"/>
+          <w:szCs w:val="16"/>
+        </w:rPr>
+        <w:t>if</w:t>
+      </w:r>
+      <w:proofErr w:type="spellEnd"/>
+      <w:r>
+        <w:rPr>
+          <w:rFonts w:ascii="Consolas" w:hAnsi="Consolas" w:cs="Consolas"/>
+          <w:color w:val="000000"/>
+          <w:sz w:val="16"/>
+          <w:szCs w:val="16"/>
+        </w:rPr>
+        <w:t xml:space="preserve"> (</w:t>
+      </w:r>
+      <w:proofErr w:type="spellStart"/>
+      <w:r>
+        <w:rPr>
+          <w:rFonts w:ascii="Consolas" w:hAnsi="Consolas" w:cs="Consolas"/>
+          <w:color w:val="6A3E3E"/>
+          <w:sz w:val="16"/>
+          <w:szCs w:val="16"/>
+        </w:rPr>
+        <w:t>respostaPrisioneiroB</w:t>
+      </w:r>
+      <w:proofErr w:type="spellEnd"/>
+      <w:r>
+        <w:rPr>
+          <w:rFonts w:ascii="Consolas" w:hAnsi="Consolas" w:cs="Consolas"/>
+          <w:color w:val="000000"/>
+          <w:sz w:val="16"/>
+          <w:szCs w:val="16"/>
+        </w:rPr>
+        <w:t xml:space="preserve"> == </w:t>
+      </w:r>
+      <w:r>
+        <w:rPr>
+          <w:rFonts w:ascii="Consolas" w:hAnsi="Consolas" w:cs="Consolas"/>
+          <w:color w:val="2A00FF"/>
+          <w:sz w:val="16"/>
+          <w:szCs w:val="16"/>
+        </w:rPr>
+        <w:t>"Culpado"</w:t>
+      </w:r>
+      <w:r>
+        <w:rPr>
+          <w:rFonts w:ascii="Consolas" w:hAnsi="Consolas" w:cs="Consolas"/>
+          <w:color w:val="000000"/>
+          <w:sz w:val="16"/>
+          <w:szCs w:val="16"/>
+        </w:rPr>
+        <w:t>) {</w:t>
+      </w:r>
+    </w:p>
+    <w:p>
+      <w:pPr>
+        <w:autoSpaceDE w:val="0"/>
+        <w:autoSpaceDN w:val="0"/>
+        <w:adjustRightInd w:val="0"/>
+        <w:spacing w:after="0" w:line="240" w:lineRule="auto"/>
+        <w:rPr>
+          <w:rFonts w:ascii="Consolas" w:hAnsi="Consolas" w:cs="Consolas"/>
+          <w:sz w:val="16"/>
+          <w:szCs w:val="16"/>
+        </w:rPr>
+      </w:pPr>
+      <w:r>
+        <w:rPr>
+          <w:rFonts w:ascii="Consolas" w:hAnsi="Consolas" w:cs="Consolas"/>
+          <w:color w:val="000000"/>
+          <w:sz w:val="16"/>
+          <w:szCs w:val="16"/>
+        </w:rPr>
+        <w:tab/>
+      </w:r>
+      <w:r>
+        <w:rPr>
+          <w:rFonts w:ascii="Consolas" w:hAnsi="Consolas" w:cs="Consolas"/>
+          <w:color w:val="000000"/>
+          <w:sz w:val="16"/>
+          <w:szCs w:val="16"/>
+        </w:rPr>
+        <w:tab/>
+      </w:r>
+      <w:r>
+        <w:rPr>
+          <w:rFonts w:ascii="Consolas" w:hAnsi="Consolas" w:cs="Consolas"/>
+          <w:color w:val="000000"/>
+          <w:sz w:val="16"/>
+          <w:szCs w:val="16"/>
+        </w:rPr>
+        <w:tab/>
+      </w:r>
+      <w:r>
+        <w:rPr>
+          <w:rFonts w:ascii="Consolas" w:hAnsi="Consolas" w:cs="Consolas"/>
+          <w:color w:val="000000"/>
+          <w:sz w:val="16"/>
+          <w:szCs w:val="16"/>
+        </w:rPr>
+        <w:tab/>
+      </w:r>
+      <w:proofErr w:type="spellStart"/>
+      <w:r>
+        <w:rPr>
+          <w:rFonts w:ascii="Consolas" w:hAnsi="Consolas" w:cs="Consolas"/>
+          <w:b/>
+          <w:bCs/>
+          <w:color w:val="7F0055"/>
+          <w:sz w:val="16"/>
+          <w:szCs w:val="16"/>
+          <w:shd w:val="clear" w:color="auto" w:fill="D4D4D4"/>
+        </w:rPr>
+        <w:t>return</w:t>
+      </w:r>
+      <w:proofErr w:type="spellEnd"/>
+      <w:r>
+        <w:rPr>
+          <w:rFonts w:ascii="Consolas" w:hAnsi="Consolas" w:cs="Consolas"/>
+          <w:color w:val="000000"/>
+          <w:sz w:val="16"/>
+          <w:szCs w:val="16"/>
+          <w:shd w:val="clear" w:color="auto" w:fill="D4D4D4"/>
+        </w:rPr>
+        <w:t xml:space="preserve"> </w:t>
+      </w:r>
+      <w:r>
+        <w:rPr>
+          <w:rFonts w:ascii="Consolas" w:hAnsi="Consolas" w:cs="Consolas"/>
+          <w:color w:val="0000C0"/>
+          <w:sz w:val="16"/>
+          <w:szCs w:val="16"/>
+          <w:shd w:val="clear" w:color="auto" w:fill="D4D4D4"/>
+        </w:rPr>
+        <w:t>PENA_CONDENACAO_</w:t>
+      </w:r>
+      <w:proofErr w:type="gramStart"/>
+      <w:r>
+        <w:rPr>
+          <w:rFonts w:ascii="Consolas" w:hAnsi="Consolas" w:cs="Consolas"/>
+          <w:color w:val="0000C0"/>
+          <w:sz w:val="16"/>
+          <w:szCs w:val="16"/>
+          <w:shd w:val="clear" w:color="auto" w:fill="D4D4D4"/>
+        </w:rPr>
+        <w:t>MUTUA</w:t>
+      </w:r>
+      <w:proofErr w:type="gramEnd"/>
+      <w:r>
+        <w:rPr>
+          <w:rFonts w:ascii="Consolas" w:hAnsi="Consolas" w:cs="Consolas"/>
+          <w:color w:val="000000"/>
+          <w:sz w:val="16"/>
+          <w:szCs w:val="16"/>
+          <w:shd w:val="clear" w:color="auto" w:fill="D4D4D4"/>
+        </w:rPr>
+        <w:t>;</w:t>
+      </w:r>
+    </w:p>
+    <w:p>
+      <w:pPr>
+        <w:autoSpaceDE w:val="0"/>
+        <w:autoSpaceDN w:val="0"/>
+        <w:adjustRightInd w:val="0"/>
+        <w:spacing w:after="0" w:line="240" w:lineRule="auto"/>
+        <w:rPr>
+          <w:rFonts w:ascii="Consolas" w:hAnsi="Consolas" w:cs="Consolas"/>
+          <w:sz w:val="16"/>
+          <w:szCs w:val="16"/>
+        </w:rPr>
+      </w:pPr>
+      <w:r>
+        <w:rPr>
+          <w:rFonts w:ascii="Consolas" w:hAnsi="Consolas" w:cs="Consolas"/>
+          <w:color w:val="000000"/>
+          <w:sz w:val="16"/>
+          <w:szCs w:val="16"/>
+        </w:rPr>
+        <w:tab/>
+      </w:r>
+      <w:r>
+        <w:rPr>
+          <w:rFonts w:ascii="Consolas" w:hAnsi="Consolas" w:cs="Consolas"/>
+          <w:color w:val="000000"/>
+          <w:sz w:val="16"/>
+          <w:szCs w:val="16"/>
+        </w:rPr>
+        <w:tab/>
+      </w:r>
+      <w:r>
+        <w:rPr>
+          <w:rFonts w:ascii="Consolas" w:hAnsi="Consolas" w:cs="Consolas"/>
+          <w:color w:val="000000"/>
+          <w:sz w:val="16"/>
+          <w:szCs w:val="16"/>
+        </w:rPr>
+        <w:tab/>
+        <w:t xml:space="preserve">} </w:t>
+      </w:r>
+      <w:proofErr w:type="spellStart"/>
+      <w:r>
+        <w:rPr>
+          <w:rFonts w:ascii="Consolas" w:hAnsi="Consolas" w:cs="Consolas"/>
+          <w:b/>
+          <w:bCs/>
+          <w:color w:val="7F0055"/>
+          <w:sz w:val="16"/>
+          <w:szCs w:val="16"/>
+        </w:rPr>
+        <w:t>else</w:t>
+      </w:r>
+      <w:proofErr w:type="spellEnd"/>
+      <w:r>
+        <w:rPr>
+          <w:rFonts w:ascii="Consolas" w:hAnsi="Consolas" w:cs="Consolas"/>
+          <w:color w:val="000000"/>
+          <w:sz w:val="16"/>
+          <w:szCs w:val="16"/>
+        </w:rPr>
+        <w:t xml:space="preserve"> {</w:t>
+      </w:r>
+    </w:p>
+    <w:p>
+      <w:pPr>
+        <w:autoSpaceDE w:val="0"/>
+        <w:autoSpaceDN w:val="0"/>
+        <w:adjustRightInd w:val="0"/>
+        <w:spacing w:after="0" w:line="240" w:lineRule="auto"/>
+        <w:rPr>
+          <w:rFonts w:ascii="Consolas" w:hAnsi="Consolas" w:cs="Consolas"/>
+          <w:sz w:val="16"/>
+          <w:szCs w:val="16"/>
+        </w:rPr>
+      </w:pPr>
+      <w:r>
+        <w:rPr>
+          <w:rFonts w:ascii="Consolas" w:hAnsi="Consolas" w:cs="Consolas"/>
+          <w:color w:val="000000"/>
+          <w:sz w:val="16"/>
+          <w:szCs w:val="16"/>
+        </w:rPr>
+        <w:tab/>
+      </w:r>
+      <w:r>
+        <w:rPr>
+          <w:rFonts w:ascii="Consolas" w:hAnsi="Consolas" w:cs="Consolas"/>
+          <w:color w:val="000000"/>
+          <w:sz w:val="16"/>
+          <w:szCs w:val="16"/>
+        </w:rPr>
+        <w:tab/>
+      </w:r>
+      <w:r>
+        <w:rPr>
+          <w:rFonts w:ascii="Consolas" w:hAnsi="Consolas" w:cs="Consolas"/>
+          <w:color w:val="000000"/>
+          <w:sz w:val="16"/>
+          <w:szCs w:val="16"/>
+        </w:rPr>
+        <w:tab/>
+      </w:r>
+      <w:r>
+        <w:rPr>
+          <w:rFonts w:ascii="Consolas" w:hAnsi="Consolas" w:cs="Consolas"/>
+          <w:color w:val="000000"/>
+          <w:sz w:val="16"/>
+          <w:szCs w:val="16"/>
+        </w:rPr>
+        <w:tab/>
+      </w:r>
+      <w:proofErr w:type="spellStart"/>
+      <w:r>
+        <w:rPr>
+          <w:rFonts w:ascii="Consolas" w:hAnsi="Consolas" w:cs="Consolas"/>
+          <w:b/>
+          <w:bCs/>
+          <w:color w:val="7F0055"/>
+          <w:sz w:val="16"/>
+          <w:szCs w:val="16"/>
+          <w:shd w:val="clear" w:color="auto" w:fill="D4D4D4"/>
+        </w:rPr>
+        <w:t>return</w:t>
+      </w:r>
+      <w:proofErr w:type="spellEnd"/>
+      <w:r>
+        <w:rPr>
+          <w:rFonts w:ascii="Consolas" w:hAnsi="Consolas" w:cs="Consolas"/>
+          <w:color w:val="000000"/>
+          <w:sz w:val="16"/>
+          <w:szCs w:val="16"/>
+          <w:shd w:val="clear" w:color="auto" w:fill="D4D4D4"/>
+        </w:rPr>
+        <w:t xml:space="preserve"> </w:t>
+      </w:r>
+      <w:r>
+        <w:rPr>
+          <w:rFonts w:ascii="Consolas" w:hAnsi="Consolas" w:cs="Consolas"/>
+          <w:color w:val="0000C0"/>
+          <w:sz w:val="16"/>
+          <w:szCs w:val="16"/>
+          <w:shd w:val="clear" w:color="auto" w:fill="D4D4D4"/>
+        </w:rPr>
+        <w:t>PENA_INOCENCIA</w:t>
+      </w:r>
+      <w:r>
+        <w:rPr>
+          <w:rFonts w:ascii="Consolas" w:hAnsi="Consolas" w:cs="Consolas"/>
+          <w:color w:val="000000"/>
+          <w:sz w:val="16"/>
+          <w:szCs w:val="16"/>
+          <w:shd w:val="clear" w:color="auto" w:fill="D4D4D4"/>
+        </w:rPr>
+        <w:t>;</w:t>
+      </w:r>
+    </w:p>
+    <w:p>
+      <w:pPr>
+        <w:autoSpaceDE w:val="0"/>
+        <w:autoSpaceDN w:val="0"/>
+        <w:adjustRightInd w:val="0"/>
+        <w:spacing w:after="0" w:line="240" w:lineRule="auto"/>
+        <w:rPr>
+          <w:rFonts w:ascii="Consolas" w:hAnsi="Consolas" w:cs="Consolas"/>
+          <w:sz w:val="16"/>
+          <w:szCs w:val="16"/>
+        </w:rPr>
+      </w:pPr>
+      <w:r>
+        <w:rPr>
+          <w:rFonts w:ascii="Consolas" w:hAnsi="Consolas" w:cs="Consolas"/>
+          <w:color w:val="000000"/>
+          <w:sz w:val="16"/>
+          <w:szCs w:val="16"/>
+        </w:rPr>
+        <w:tab/>
+      </w:r>
+      <w:r>
+        <w:rPr>
+          <w:rFonts w:ascii="Consolas" w:hAnsi="Consolas" w:cs="Consolas"/>
+          <w:color w:val="000000"/>
+          <w:sz w:val="16"/>
+          <w:szCs w:val="16"/>
+        </w:rPr>
+        <w:tab/>
+      </w:r>
+      <w:r>
+        <w:rPr>
+          <w:rFonts w:ascii="Consolas" w:hAnsi="Consolas" w:cs="Consolas"/>
+          <w:color w:val="000000"/>
+          <w:sz w:val="16"/>
+          <w:szCs w:val="16"/>
+        </w:rPr>
+        <w:tab/>
+        <w:t>}</w:t>
+      </w:r>
+    </w:p>
+    <w:p>
+      <w:pPr>
+        <w:autoSpaceDE w:val="0"/>
+        <w:autoSpaceDN w:val="0"/>
+        <w:adjustRightInd w:val="0"/>
+        <w:spacing w:after="0" w:line="240" w:lineRule="auto"/>
+        <w:rPr>
+          <w:rFonts w:ascii="Consolas" w:hAnsi="Consolas" w:cs="Consolas"/>
+          <w:sz w:val="16"/>
+          <w:szCs w:val="16"/>
+        </w:rPr>
+      </w:pPr>
+      <w:r>
+        <w:rPr>
+          <w:rFonts w:ascii="Consolas" w:hAnsi="Consolas" w:cs="Consolas"/>
+          <w:color w:val="000000"/>
+          <w:sz w:val="16"/>
+          <w:szCs w:val="16"/>
+        </w:rPr>
+        <w:tab/>
+      </w:r>
+      <w:r>
+        <w:rPr>
+          <w:rFonts w:ascii="Consolas" w:hAnsi="Consolas" w:cs="Consolas"/>
+          <w:color w:val="000000"/>
+          <w:sz w:val="16"/>
+          <w:szCs w:val="16"/>
+        </w:rPr>
+        <w:tab/>
+        <w:t xml:space="preserve">} </w:t>
+      </w:r>
+      <w:proofErr w:type="spellStart"/>
+      <w:r>
+        <w:rPr>
+          <w:rFonts w:ascii="Consolas" w:hAnsi="Consolas" w:cs="Consolas"/>
+          <w:b/>
+          <w:bCs/>
+          <w:color w:val="7F0055"/>
+          <w:sz w:val="16"/>
+          <w:szCs w:val="16"/>
+        </w:rPr>
+        <w:t>else</w:t>
+      </w:r>
+      <w:proofErr w:type="spellEnd"/>
+      <w:r>
+        <w:rPr>
+          <w:rFonts w:ascii="Consolas" w:hAnsi="Consolas" w:cs="Consolas"/>
+          <w:color w:val="000000"/>
+          <w:sz w:val="16"/>
+          <w:szCs w:val="16"/>
+        </w:rPr>
+        <w:t xml:space="preserve"> {</w:t>
+      </w:r>
+    </w:p>
+    <w:p>
+      <w:pPr>
+        <w:autoSpaceDE w:val="0"/>
+        <w:autoSpaceDN w:val="0"/>
+        <w:adjustRightInd w:val="0"/>
+        <w:spacing w:after="0" w:line="240" w:lineRule="auto"/>
+        <w:rPr>
+          <w:rFonts w:ascii="Consolas" w:hAnsi="Consolas" w:cs="Consolas"/>
+          <w:sz w:val="16"/>
+          <w:szCs w:val="16"/>
+        </w:rPr>
+      </w:pPr>
+      <w:r>
+        <w:rPr>
+          <w:rFonts w:ascii="Consolas" w:hAnsi="Consolas" w:cs="Consolas"/>
+          <w:color w:val="000000"/>
+          <w:sz w:val="16"/>
+          <w:szCs w:val="16"/>
+        </w:rPr>
+        <w:tab/>
+      </w:r>
+      <w:r>
+        <w:rPr>
+          <w:rFonts w:ascii="Consolas" w:hAnsi="Consolas" w:cs="Consolas"/>
+          <w:color w:val="000000"/>
+          <w:sz w:val="16"/>
+          <w:szCs w:val="16"/>
+        </w:rPr>
+        <w:tab/>
+      </w:r>
+      <w:r>
+        <w:rPr>
+          <w:rFonts w:ascii="Consolas" w:hAnsi="Consolas" w:cs="Consolas"/>
+          <w:color w:val="000000"/>
+          <w:sz w:val="16"/>
+          <w:szCs w:val="16"/>
+        </w:rPr>
+        <w:tab/>
+      </w:r>
+      <w:proofErr w:type="spellStart"/>
+      <w:r>
+        <w:rPr>
+          <w:rFonts w:ascii="Consolas" w:hAnsi="Consolas" w:cs="Consolas"/>
+          <w:b/>
+          <w:bCs/>
+          <w:color w:val="7F0055"/>
+          <w:sz w:val="16"/>
+          <w:szCs w:val="16"/>
+        </w:rPr>
+        <w:t>if</w:t>
+      </w:r>
+      <w:proofErr w:type="spellEnd"/>
+      <w:r>
+        <w:rPr>
+          <w:rFonts w:ascii="Consolas" w:hAnsi="Consolas" w:cs="Consolas"/>
+          <w:color w:val="000000"/>
+          <w:sz w:val="16"/>
+          <w:szCs w:val="16"/>
+        </w:rPr>
+        <w:t xml:space="preserve"> (</w:t>
+      </w:r>
+      <w:proofErr w:type="spellStart"/>
+      <w:r>
+        <w:rPr>
+          <w:rFonts w:ascii="Consolas" w:hAnsi="Consolas" w:cs="Consolas"/>
+          <w:color w:val="6A3E3E"/>
+          <w:sz w:val="16"/>
+          <w:szCs w:val="16"/>
+        </w:rPr>
+        <w:t>respostaPrisioneiroB</w:t>
+      </w:r>
+      <w:proofErr w:type="spellEnd"/>
+      <w:r>
+        <w:rPr>
+          <w:rFonts w:ascii="Consolas" w:hAnsi="Consolas" w:cs="Consolas"/>
+          <w:color w:val="000000"/>
+          <w:sz w:val="16"/>
+          <w:szCs w:val="16"/>
+        </w:rPr>
+        <w:t xml:space="preserve"> == </w:t>
+      </w:r>
+      <w:r>
+        <w:rPr>
+          <w:rFonts w:ascii="Consolas" w:hAnsi="Consolas" w:cs="Consolas"/>
+          <w:color w:val="2A00FF"/>
+          <w:sz w:val="16"/>
+          <w:szCs w:val="16"/>
+        </w:rPr>
+        <w:t>"Culpado"</w:t>
+      </w:r>
+      <w:r>
+        <w:rPr>
+          <w:rFonts w:ascii="Consolas" w:hAnsi="Consolas" w:cs="Consolas"/>
+          <w:color w:val="000000"/>
+          <w:sz w:val="16"/>
+          <w:szCs w:val="16"/>
+        </w:rPr>
+        <w:t>) {</w:t>
+      </w:r>
+    </w:p>
+    <w:p>
+      <w:pPr>
+        <w:autoSpaceDE w:val="0"/>
+        <w:autoSpaceDN w:val="0"/>
+        <w:adjustRightInd w:val="0"/>
+        <w:spacing w:after="0" w:line="240" w:lineRule="auto"/>
+        <w:rPr>
+          <w:rFonts w:ascii="Consolas" w:hAnsi="Consolas" w:cs="Consolas"/>
+          <w:sz w:val="16"/>
+          <w:szCs w:val="16"/>
+        </w:rPr>
+      </w:pPr>
+      <w:r>
+        <w:rPr>
+          <w:rFonts w:ascii="Consolas" w:hAnsi="Consolas" w:cs="Consolas"/>
+          <w:color w:val="000000"/>
+          <w:sz w:val="16"/>
+          <w:szCs w:val="16"/>
+        </w:rPr>
+        <w:tab/>
+      </w:r>
+      <w:r>
+        <w:rPr>
+          <w:rFonts w:ascii="Consolas" w:hAnsi="Consolas" w:cs="Consolas"/>
+          <w:color w:val="000000"/>
+          <w:sz w:val="16"/>
+          <w:szCs w:val="16"/>
+        </w:rPr>
+        <w:tab/>
+      </w:r>
+      <w:r>
+        <w:rPr>
+          <w:rFonts w:ascii="Consolas" w:hAnsi="Consolas" w:cs="Consolas"/>
+          <w:color w:val="000000"/>
+          <w:sz w:val="16"/>
+          <w:szCs w:val="16"/>
+        </w:rPr>
+        <w:tab/>
+      </w:r>
+      <w:r>
+        <w:rPr>
+          <w:rFonts w:ascii="Consolas" w:hAnsi="Consolas" w:cs="Consolas"/>
+          <w:color w:val="000000"/>
+          <w:sz w:val="16"/>
+          <w:szCs w:val="16"/>
+        </w:rPr>
+        <w:tab/>
+      </w:r>
+      <w:proofErr w:type="spellStart"/>
+      <w:r>
+        <w:rPr>
+          <w:rFonts w:ascii="Consolas" w:hAnsi="Consolas" w:cs="Consolas"/>
+          <w:b/>
+          <w:bCs/>
+          <w:color w:val="7F0055"/>
+          <w:sz w:val="16"/>
+          <w:szCs w:val="16"/>
+          <w:shd w:val="clear" w:color="auto" w:fill="D4D4D4"/>
+        </w:rPr>
+        <w:t>return</w:t>
+      </w:r>
+      <w:proofErr w:type="spellEnd"/>
+      <w:r>
+        <w:rPr>
+          <w:rFonts w:ascii="Consolas" w:hAnsi="Consolas" w:cs="Consolas"/>
+          <w:color w:val="000000"/>
+          <w:sz w:val="16"/>
+          <w:szCs w:val="16"/>
+          <w:shd w:val="clear" w:color="auto" w:fill="D4D4D4"/>
+        </w:rPr>
+        <w:t xml:space="preserve"> </w:t>
+      </w:r>
+      <w:r>
+        <w:rPr>
+          <w:rFonts w:ascii="Consolas" w:hAnsi="Consolas" w:cs="Consolas"/>
+          <w:color w:val="0000C0"/>
+          <w:sz w:val="16"/>
+          <w:szCs w:val="16"/>
+          <w:shd w:val="clear" w:color="auto" w:fill="D4D4D4"/>
+        </w:rPr>
+        <w:t>PENA_CONDENACAO_INDIVIDUAL</w:t>
+      </w:r>
+      <w:r>
+        <w:rPr>
+          <w:rFonts w:ascii="Consolas" w:hAnsi="Consolas" w:cs="Consolas"/>
+          <w:color w:val="000000"/>
+          <w:sz w:val="16"/>
+          <w:szCs w:val="16"/>
+          <w:shd w:val="clear" w:color="auto" w:fill="D4D4D4"/>
+        </w:rPr>
+        <w:t>;</w:t>
+      </w:r>
+    </w:p>
+    <w:p>
+      <w:pPr>
+        <w:autoSpaceDE w:val="0"/>
+        <w:autoSpaceDN w:val="0"/>
+        <w:adjustRightInd w:val="0"/>
+        <w:spacing w:after="0" w:line="240" w:lineRule="auto"/>
+        <w:rPr>
+          <w:rFonts w:ascii="Consolas" w:hAnsi="Consolas" w:cs="Consolas"/>
+          <w:sz w:val="16"/>
+          <w:szCs w:val="16"/>
+        </w:rPr>
+      </w:pPr>
+      <w:r>
+        <w:rPr>
+          <w:rFonts w:ascii="Consolas" w:hAnsi="Consolas" w:cs="Consolas"/>
+          <w:color w:val="000000"/>
+          <w:sz w:val="16"/>
+          <w:szCs w:val="16"/>
+        </w:rPr>
+        <w:tab/>
+      </w:r>
+      <w:r>
+        <w:rPr>
+          <w:rFonts w:ascii="Consolas" w:hAnsi="Consolas" w:cs="Consolas"/>
+          <w:color w:val="000000"/>
+          <w:sz w:val="16"/>
+          <w:szCs w:val="16"/>
+        </w:rPr>
+        <w:tab/>
+      </w:r>
+      <w:r>
+        <w:rPr>
+          <w:rFonts w:ascii="Consolas" w:hAnsi="Consolas" w:cs="Consolas"/>
+          <w:color w:val="000000"/>
+          <w:sz w:val="16"/>
+          <w:szCs w:val="16"/>
+        </w:rPr>
+        <w:tab/>
+        <w:t xml:space="preserve">} </w:t>
+      </w:r>
+      <w:proofErr w:type="spellStart"/>
+      <w:r>
+        <w:rPr>
+          <w:rFonts w:ascii="Consolas" w:hAnsi="Consolas" w:cs="Consolas"/>
+          <w:b/>
+          <w:bCs/>
+          <w:color w:val="7F0055"/>
+          <w:sz w:val="16"/>
+          <w:szCs w:val="16"/>
+        </w:rPr>
+        <w:t>else</w:t>
+      </w:r>
+      <w:proofErr w:type="spellEnd"/>
+      <w:r>
+        <w:rPr>
+          <w:rFonts w:ascii="Consolas" w:hAnsi="Consolas" w:cs="Consolas"/>
+          <w:color w:val="000000"/>
+          <w:sz w:val="16"/>
+          <w:szCs w:val="16"/>
+        </w:rPr>
+        <w:t xml:space="preserve"> {</w:t>
+      </w:r>
+    </w:p>
+    <w:p>
+      <w:pPr>
+        <w:autoSpaceDE w:val="0"/>
+        <w:autoSpaceDN w:val="0"/>
+        <w:adjustRightInd w:val="0"/>
+        <w:spacing w:after="0" w:line="240" w:lineRule="auto"/>
+        <w:rPr>
+          <w:rFonts w:ascii="Consolas" w:hAnsi="Consolas" w:cs="Consolas"/>
+          <w:sz w:val="16"/>
+          <w:szCs w:val="16"/>
+        </w:rPr>
+      </w:pPr>
+      <w:r>
+        <w:rPr>
+          <w:rFonts w:ascii="Consolas" w:hAnsi="Consolas" w:cs="Consolas"/>
+          <w:color w:val="000000"/>
+          <w:sz w:val="16"/>
+          <w:szCs w:val="16"/>
+        </w:rPr>
+        <w:tab/>
+      </w:r>
+      <w:r>
+        <w:rPr>
+          <w:rFonts w:ascii="Consolas" w:hAnsi="Consolas" w:cs="Consolas"/>
+          <w:color w:val="000000"/>
+          <w:sz w:val="16"/>
+          <w:szCs w:val="16"/>
+        </w:rPr>
+        <w:tab/>
+      </w:r>
+      <w:r>
+        <w:rPr>
+          <w:rFonts w:ascii="Consolas" w:hAnsi="Consolas" w:cs="Consolas"/>
+          <w:color w:val="000000"/>
+          <w:sz w:val="16"/>
+          <w:szCs w:val="16"/>
+        </w:rPr>
+        <w:tab/>
+      </w:r>
+      <w:r>
+        <w:rPr>
+          <w:rFonts w:ascii="Consolas" w:hAnsi="Consolas" w:cs="Consolas"/>
+          <w:color w:val="000000"/>
+          <w:sz w:val="16"/>
+          <w:szCs w:val="16"/>
+        </w:rPr>
+        <w:tab/>
+      </w:r>
+      <w:proofErr w:type="spellStart"/>
+      <w:r>
+        <w:rPr>
+          <w:rFonts w:ascii="Consolas" w:hAnsi="Consolas" w:cs="Consolas"/>
+          <w:b/>
+          <w:bCs/>
+          <w:color w:val="7F0055"/>
+          <w:sz w:val="16"/>
+          <w:szCs w:val="16"/>
+          <w:shd w:val="clear" w:color="auto" w:fill="D4D4D4"/>
+        </w:rPr>
+        <w:t>return</w:t>
+      </w:r>
+      <w:proofErr w:type="spellEnd"/>
+      <w:r>
+        <w:rPr>
+          <w:rFonts w:ascii="Consolas" w:hAnsi="Consolas" w:cs="Consolas"/>
+          <w:color w:val="000000"/>
+          <w:sz w:val="16"/>
+          <w:szCs w:val="16"/>
+          <w:shd w:val="clear" w:color="auto" w:fill="D4D4D4"/>
+        </w:rPr>
+        <w:t xml:space="preserve"> </w:t>
+      </w:r>
+      <w:r>
+        <w:rPr>
+          <w:rFonts w:ascii="Consolas" w:hAnsi="Consolas" w:cs="Consolas"/>
+          <w:color w:val="0000C0"/>
+          <w:sz w:val="16"/>
+          <w:szCs w:val="16"/>
+          <w:shd w:val="clear" w:color="auto" w:fill="D4D4D4"/>
+        </w:rPr>
+        <w:t>PENA_CONDENACAO_CUMPLICES</w:t>
+      </w:r>
+      <w:r>
+        <w:rPr>
+          <w:rFonts w:ascii="Consolas" w:hAnsi="Consolas" w:cs="Consolas"/>
+          <w:color w:val="000000"/>
+          <w:sz w:val="16"/>
+          <w:szCs w:val="16"/>
+          <w:shd w:val="clear" w:color="auto" w:fill="D4D4D4"/>
+        </w:rPr>
+        <w:t>;</w:t>
+      </w:r>
+    </w:p>
+    <w:p>
+      <w:pPr>
+        <w:autoSpaceDE w:val="0"/>
+        <w:autoSpaceDN w:val="0"/>
+        <w:adjustRightInd w:val="0"/>
+        <w:spacing w:after="0" w:line="240" w:lineRule="auto"/>
+        <w:rPr>
+          <w:rFonts w:ascii="Consolas" w:hAnsi="Consolas" w:cs="Consolas"/>
+          <w:sz w:val="16"/>
+          <w:szCs w:val="16"/>
+        </w:rPr>
+      </w:pPr>
+      <w:r>
+        <w:rPr>
+          <w:rFonts w:ascii="Consolas" w:hAnsi="Consolas" w:cs="Consolas"/>
+          <w:color w:val="000000"/>
+          <w:sz w:val="16"/>
+          <w:szCs w:val="16"/>
+        </w:rPr>
+        <w:tab/>
+      </w:r>
+      <w:r>
+        <w:rPr>
+          <w:rFonts w:ascii="Consolas" w:hAnsi="Consolas" w:cs="Consolas"/>
+          <w:color w:val="000000"/>
+          <w:sz w:val="16"/>
+          <w:szCs w:val="16"/>
+        </w:rPr>
+        <w:tab/>
+      </w:r>
+      <w:r>
+        <w:rPr>
+          <w:rFonts w:ascii="Consolas" w:hAnsi="Consolas" w:cs="Consolas"/>
+          <w:color w:val="000000"/>
+          <w:sz w:val="16"/>
+          <w:szCs w:val="16"/>
+        </w:rPr>
+        <w:tab/>
+        <w:t>}</w:t>
+      </w:r>
+    </w:p>
+    <w:p>
+      <w:pPr>
+        <w:autoSpaceDE w:val="0"/>
+        <w:autoSpaceDN w:val="0"/>
+        <w:adjustRightInd w:val="0"/>
+        <w:spacing w:after="0" w:line="240" w:lineRule="auto"/>
+        <w:rPr>
+          <w:rFonts w:ascii="Consolas" w:hAnsi="Consolas" w:cs="Consolas"/>
+          <w:sz w:val="16"/>
+          <w:szCs w:val="16"/>
+        </w:rPr>
+      </w:pPr>
+      <w:r>
+        <w:rPr>
+          <w:rFonts w:ascii="Consolas" w:hAnsi="Consolas" w:cs="Consolas"/>
+          <w:color w:val="000000"/>
+          <w:sz w:val="16"/>
+          <w:szCs w:val="16"/>
+        </w:rPr>
+        <w:tab/>
+      </w:r>
+      <w:r>
+        <w:rPr>
+          <w:rFonts w:ascii="Consolas" w:hAnsi="Consolas" w:cs="Consolas"/>
+          <w:color w:val="000000"/>
+          <w:sz w:val="16"/>
+          <w:szCs w:val="16"/>
+        </w:rPr>
+        <w:tab/>
+        <w:t>}</w:t>
+      </w:r>
+    </w:p>
+    <w:p>
+      <w:pPr>
+        <w:autoSpaceDE w:val="0"/>
+        <w:autoSpaceDN w:val="0"/>
+        <w:adjustRightInd w:val="0"/>
+        <w:spacing w:after="0" w:line="240" w:lineRule="auto"/>
+        <w:rPr>
+          <w:rFonts w:ascii="Consolas" w:hAnsi="Consolas" w:cs="Consolas"/>
+          <w:sz w:val="16"/>
+          <w:szCs w:val="16"/>
+        </w:rPr>
+      </w:pPr>
+      <w:r>
+        <w:rPr>
+          <w:rFonts w:ascii="Consolas" w:hAnsi="Consolas" w:cs="Consolas"/>
+          <w:color w:val="000000"/>
+          <w:sz w:val="16"/>
+          <w:szCs w:val="16"/>
+        </w:rPr>
+        <w:tab/>
+        <w:t>}</w:t>
+      </w:r>
+    </w:p>
+    <w:p>
+      <w:pPr>
+        <w:autoSpaceDE w:val="0"/>
+        <w:autoSpaceDN w:val="0"/>
+        <w:adjustRightInd w:val="0"/>
+        <w:spacing w:after="0" w:line="240" w:lineRule="auto"/>
+        <w:rPr>
+          <w:rFonts w:ascii="Consolas" w:hAnsi="Consolas" w:cs="Consolas"/>
+          <w:sz w:val="16"/>
+          <w:szCs w:val="16"/>
+        </w:rPr>
+      </w:pPr>
+      <w:r>
+        <w:rPr>
+          <w:rFonts w:ascii="Consolas" w:hAnsi="Consolas" w:cs="Consolas"/>
+          <w:color w:val="000000"/>
+          <w:sz w:val="16"/>
+          <w:szCs w:val="16"/>
+        </w:rPr>
+        <w:t>}</w:t>
+      </w:r>
+    </w:p>
+    <w:p>
+      <w:pPr>
+        <w:spacing w:after="0" w:line="240" w:lineRule="auto"/>
+        <w:rPr>
+          <w:rFonts w:ascii="Consolas" w:hAnsi="Consolas" w:cs="Consolas"/>
+          <w:b/>
+          <w:bCs/>
+          <w:color w:val="0070C0"/>
+          <w:sz w:val="20"/>
+          <w:szCs w:val="20"/>
+          <w:u w:val="single"/>
+        </w:rPr>
+      </w:pPr>
+    </w:p>
+    <w:p>
+      <w:pPr>
+        <w:spacing w:after="0" w:line="240" w:lineRule="auto"/>
+        <w:rPr>
+          <w:rFonts w:ascii="Consolas" w:hAnsi="Consolas" w:cs="Consolas"/>
+          <w:b/>
+          <w:bCs/>
+          <w:color w:val="0070C0"/>
+          <w:sz w:val="20"/>
+          <w:szCs w:val="20"/>
+          <w:u w:val="single"/>
+        </w:rPr>
+      </w:pPr>
+    </w:p>
+    <w:p>
+      <w:pPr>
+        <w:autoSpaceDE w:val="0"/>
+        <w:autoSpaceDN w:val="0"/>
+        <w:adjustRightInd w:val="0"/>
+        <w:spacing w:after="0" w:line="240" w:lineRule="auto"/>
+        <w:rPr>
+          <w:rFonts w:ascii="Consolas" w:hAnsi="Consolas" w:cs="Consolas"/>
+          <w:sz w:val="16"/>
+          <w:szCs w:val="16"/>
+        </w:rPr>
+      </w:pPr>
+      <w:proofErr w:type="spellStart"/>
+      <w:r>
+        <w:rPr>
+          <w:rFonts w:ascii="Consolas" w:hAnsi="Consolas" w:cs="Consolas"/>
+          <w:b/>
+          <w:bCs/>
+          <w:color w:val="7F0055"/>
+          <w:sz w:val="16"/>
+          <w:szCs w:val="16"/>
+        </w:rPr>
+        <w:t>import</w:t>
+      </w:r>
+      <w:proofErr w:type="spellEnd"/>
+      <w:r>
+        <w:rPr>
+          <w:rFonts w:ascii="Consolas" w:hAnsi="Consolas" w:cs="Consolas"/>
+          <w:color w:val="000000"/>
+          <w:sz w:val="16"/>
+          <w:szCs w:val="16"/>
+        </w:rPr>
+        <w:t xml:space="preserve"> </w:t>
+      </w:r>
+      <w:proofErr w:type="spellStart"/>
+      <w:r>
+        <w:rPr>
+          <w:rFonts w:ascii="Consolas" w:hAnsi="Consolas" w:cs="Consolas"/>
+          <w:b/>
+          <w:bCs/>
+          <w:color w:val="7F0055"/>
+          <w:sz w:val="16"/>
+          <w:szCs w:val="16"/>
+        </w:rPr>
+        <w:t>static</w:t>
+      </w:r>
+      <w:proofErr w:type="spellEnd"/>
+      <w:r>
+        <w:rPr>
+          <w:rFonts w:ascii="Consolas" w:hAnsi="Consolas" w:cs="Consolas"/>
+          <w:color w:val="000000"/>
+          <w:sz w:val="16"/>
+          <w:szCs w:val="16"/>
+        </w:rPr>
+        <w:t xml:space="preserve"> </w:t>
+      </w:r>
+      <w:proofErr w:type="spellStart"/>
+      <w:proofErr w:type="gramStart"/>
+      <w:r>
+        <w:rPr>
+          <w:rFonts w:ascii="Consolas" w:hAnsi="Consolas" w:cs="Consolas"/>
+          <w:color w:val="000000"/>
+          <w:sz w:val="16"/>
+          <w:szCs w:val="16"/>
+        </w:rPr>
+        <w:t>org.junit.jupiter.api.Assertions</w:t>
+      </w:r>
+      <w:proofErr w:type="spellEnd"/>
+      <w:proofErr w:type="gramEnd"/>
+      <w:r>
+        <w:rPr>
+          <w:rFonts w:ascii="Consolas" w:hAnsi="Consolas" w:cs="Consolas"/>
+          <w:color w:val="000000"/>
+          <w:sz w:val="16"/>
+          <w:szCs w:val="16"/>
+        </w:rPr>
+        <w:t>.*;</w:t>
+      </w:r>
+    </w:p>
+    <w:p>
+      <w:pPr>
+        <w:autoSpaceDE w:val="0"/>
+        <w:autoSpaceDN w:val="0"/>
+        <w:adjustRightInd w:val="0"/>
+        <w:spacing w:after="0" w:line="240" w:lineRule="auto"/>
+        <w:rPr>
+          <w:rFonts w:ascii="Consolas" w:hAnsi="Consolas" w:cs="Consolas"/>
+          <w:sz w:val="16"/>
+          <w:szCs w:val="16"/>
+        </w:rPr>
+      </w:pPr>
+    </w:p>
+    <w:p>
+      <w:pPr>
+        <w:autoSpaceDE w:val="0"/>
+        <w:autoSpaceDN w:val="0"/>
+        <w:adjustRightInd w:val="0"/>
+        <w:spacing w:after="0" w:line="240" w:lineRule="auto"/>
+        <w:rPr>
+          <w:rFonts w:ascii="Consolas" w:hAnsi="Consolas" w:cs="Consolas"/>
+          <w:sz w:val="16"/>
+          <w:szCs w:val="16"/>
+        </w:rPr>
+      </w:pPr>
+      <w:proofErr w:type="spellStart"/>
+      <w:r>
+        <w:rPr>
+          <w:rFonts w:ascii="Consolas" w:hAnsi="Consolas" w:cs="Consolas"/>
+          <w:b/>
+          <w:bCs/>
+          <w:color w:val="7F0055"/>
+          <w:sz w:val="16"/>
+          <w:szCs w:val="16"/>
+        </w:rPr>
+        <w:t>import</w:t>
+      </w:r>
+      <w:proofErr w:type="spellEnd"/>
+      <w:r>
+        <w:rPr>
+          <w:rFonts w:ascii="Consolas" w:hAnsi="Consolas" w:cs="Consolas"/>
+          <w:color w:val="000000"/>
+          <w:sz w:val="16"/>
+          <w:szCs w:val="16"/>
+        </w:rPr>
+        <w:t xml:space="preserve"> </w:t>
+      </w:r>
+      <w:proofErr w:type="spellStart"/>
+      <w:proofErr w:type="gramStart"/>
+      <w:r>
+        <w:rPr>
+          <w:rFonts w:ascii="Consolas" w:hAnsi="Consolas" w:cs="Consolas"/>
+          <w:color w:val="000000"/>
+          <w:sz w:val="16"/>
+          <w:szCs w:val="16"/>
+        </w:rPr>
+        <w:t>org.junit.jupiter.api.Test</w:t>
+      </w:r>
+      <w:proofErr w:type="spellEnd"/>
+      <w:proofErr w:type="gramEnd"/>
+      <w:r>
+        <w:rPr>
+          <w:rFonts w:ascii="Consolas" w:hAnsi="Consolas" w:cs="Consolas"/>
+          <w:color w:val="000000"/>
+          <w:sz w:val="16"/>
+          <w:szCs w:val="16"/>
+        </w:rPr>
+        <w:t>;</w:t>
+      </w:r>
+    </w:p>
+    <w:p>
+      <w:pPr>
+        <w:autoSpaceDE w:val="0"/>
+        <w:autoSpaceDN w:val="0"/>
+        <w:adjustRightInd w:val="0"/>
+        <w:spacing w:after="0" w:line="240" w:lineRule="auto"/>
+        <w:rPr>
+          <w:rFonts w:ascii="Consolas" w:hAnsi="Consolas" w:cs="Consolas"/>
+          <w:sz w:val="16"/>
+          <w:szCs w:val="16"/>
+        </w:rPr>
+      </w:pPr>
+    </w:p>
+    <w:p>
+      <w:pPr>
+        <w:autoSpaceDE w:val="0"/>
+        <w:autoSpaceDN w:val="0"/>
+        <w:adjustRightInd w:val="0"/>
+        <w:spacing w:after="0" w:line="240" w:lineRule="auto"/>
+        <w:rPr>
+          <w:rFonts w:ascii="Consolas" w:hAnsi="Consolas" w:cs="Consolas"/>
+          <w:sz w:val="16"/>
+          <w:szCs w:val="16"/>
+        </w:rPr>
+      </w:pPr>
+      <w:proofErr w:type="spellStart"/>
+      <w:r>
+        <w:rPr>
+          <w:rFonts w:ascii="Consolas" w:hAnsi="Consolas" w:cs="Consolas"/>
+          <w:b/>
+          <w:bCs/>
+          <w:color w:val="7F0055"/>
+          <w:sz w:val="16"/>
+          <w:szCs w:val="16"/>
+        </w:rPr>
+        <w:t>class</w:t>
+      </w:r>
+      <w:proofErr w:type="spellEnd"/>
+      <w:r>
+        <w:rPr>
+          <w:rFonts w:ascii="Consolas" w:hAnsi="Consolas" w:cs="Consolas"/>
+          <w:color w:val="000000"/>
+          <w:sz w:val="16"/>
+          <w:szCs w:val="16"/>
+        </w:rPr>
+        <w:t xml:space="preserve"> </w:t>
+      </w:r>
+      <w:proofErr w:type="spellStart"/>
+      <w:r>
+        <w:rPr>
+          <w:rFonts w:ascii="Consolas" w:hAnsi="Consolas" w:cs="Consolas"/>
+          <w:color w:val="000000"/>
+          <w:sz w:val="16"/>
+          <w:szCs w:val="16"/>
+        </w:rPr>
+        <w:t>JulgamentoPrisioneiroTest</w:t>
+      </w:r>
+      <w:proofErr w:type="spellEnd"/>
+      <w:r>
+        <w:rPr>
+          <w:rFonts w:ascii="Consolas" w:hAnsi="Consolas" w:cs="Consolas"/>
+          <w:color w:val="000000"/>
+          <w:sz w:val="16"/>
+          <w:szCs w:val="16"/>
+        </w:rPr>
+        <w:t xml:space="preserve"> {</w:t>
+      </w:r>
+    </w:p>
+    <w:p>
+      <w:pPr>
+        <w:autoSpaceDE w:val="0"/>
+        <w:autoSpaceDN w:val="0"/>
+        <w:adjustRightInd w:val="0"/>
+        <w:spacing w:after="0" w:line="240" w:lineRule="auto"/>
+        <w:rPr>
+          <w:rFonts w:ascii="Consolas" w:hAnsi="Consolas" w:cs="Consolas"/>
+          <w:sz w:val="16"/>
+          <w:szCs w:val="16"/>
+        </w:rPr>
+      </w:pPr>
+    </w:p>
+    <w:p>
+      <w:pPr>
+        <w:autoSpaceDE w:val="0"/>
+        <w:autoSpaceDN w:val="0"/>
+        <w:adjustRightInd w:val="0"/>
+        <w:spacing w:after="0" w:line="240" w:lineRule="auto"/>
+        <w:rPr>
+          <w:rFonts w:ascii="Consolas" w:hAnsi="Consolas" w:cs="Consolas"/>
+          <w:sz w:val="16"/>
+          <w:szCs w:val="16"/>
+        </w:rPr>
+      </w:pPr>
+      <w:r>
+        <w:rPr>
+          <w:rFonts w:ascii="Consolas" w:hAnsi="Consolas" w:cs="Consolas"/>
+          <w:color w:val="000000"/>
+          <w:sz w:val="16"/>
+          <w:szCs w:val="16"/>
+        </w:rPr>
+        <w:tab/>
+      </w:r>
+      <w:r>
+        <w:rPr>
+          <w:rFonts w:ascii="Consolas" w:hAnsi="Consolas" w:cs="Consolas"/>
+          <w:color w:val="646464"/>
+          <w:sz w:val="16"/>
+          <w:szCs w:val="16"/>
+        </w:rPr>
+        <w:t>@Test</w:t>
+      </w:r>
+    </w:p>
+    <w:p>
+      <w:pPr>
+        <w:autoSpaceDE w:val="0"/>
+        <w:autoSpaceDN w:val="0"/>
+        <w:adjustRightInd w:val="0"/>
+        <w:spacing w:after="0" w:line="240" w:lineRule="auto"/>
+        <w:rPr>
+          <w:rFonts w:ascii="Consolas" w:hAnsi="Consolas" w:cs="Consolas"/>
+          <w:sz w:val="16"/>
+          <w:szCs w:val="16"/>
+        </w:rPr>
+      </w:pPr>
+      <w:r>
+        <w:rPr>
+          <w:rFonts w:ascii="Consolas" w:hAnsi="Consolas" w:cs="Consolas"/>
+          <w:color w:val="000000"/>
+          <w:sz w:val="16"/>
+          <w:szCs w:val="16"/>
+        </w:rPr>
+        <w:tab/>
+      </w:r>
+      <w:proofErr w:type="spellStart"/>
+      <w:r>
+        <w:rPr>
+          <w:rFonts w:ascii="Consolas" w:hAnsi="Consolas" w:cs="Consolas"/>
+          <w:b/>
+          <w:bCs/>
+          <w:color w:val="7F0055"/>
+          <w:sz w:val="16"/>
+          <w:szCs w:val="16"/>
+        </w:rPr>
+        <w:t>void</w:t>
+      </w:r>
+      <w:proofErr w:type="spellEnd"/>
+      <w:r>
+        <w:rPr>
+          <w:rFonts w:ascii="Consolas" w:hAnsi="Consolas" w:cs="Consolas"/>
+          <w:color w:val="000000"/>
+          <w:sz w:val="16"/>
+          <w:szCs w:val="16"/>
+        </w:rPr>
+        <w:t xml:space="preserve"> test1() {</w:t>
+      </w:r>
+    </w:p>
+    <w:p>
+      <w:pPr>
+        <w:autoSpaceDE w:val="0"/>
+        <w:autoSpaceDN w:val="0"/>
+        <w:adjustRightInd w:val="0"/>
+        <w:spacing w:after="0" w:line="240" w:lineRule="auto"/>
+        <w:rPr>
+          <w:rFonts w:ascii="Consolas" w:hAnsi="Consolas" w:cs="Consolas"/>
+          <w:sz w:val="16"/>
+          <w:szCs w:val="16"/>
+        </w:rPr>
+      </w:pPr>
+      <w:r>
+        <w:rPr>
+          <w:rFonts w:ascii="Consolas" w:hAnsi="Consolas" w:cs="Consolas"/>
+          <w:color w:val="000000"/>
+          <w:sz w:val="16"/>
+          <w:szCs w:val="16"/>
+        </w:rPr>
+        <w:tab/>
+      </w:r>
+      <w:r>
+        <w:rPr>
+          <w:rFonts w:ascii="Consolas" w:hAnsi="Consolas" w:cs="Consolas"/>
+          <w:color w:val="000000"/>
+          <w:sz w:val="16"/>
+          <w:szCs w:val="16"/>
+        </w:rPr>
+        <w:tab/>
+      </w:r>
+      <w:proofErr w:type="spellStart"/>
+      <w:r>
+        <w:rPr>
+          <w:rFonts w:ascii="Consolas" w:hAnsi="Consolas" w:cs="Consolas"/>
+          <w:color w:val="000000"/>
+          <w:sz w:val="16"/>
+          <w:szCs w:val="16"/>
+        </w:rPr>
+        <w:t>String</w:t>
+      </w:r>
+      <w:proofErr w:type="spellEnd"/>
+      <w:r>
+        <w:rPr>
+          <w:rFonts w:ascii="Consolas" w:hAnsi="Consolas" w:cs="Consolas"/>
+          <w:color w:val="000000"/>
+          <w:sz w:val="16"/>
+          <w:szCs w:val="16"/>
+        </w:rPr>
+        <w:t xml:space="preserve"> </w:t>
+      </w:r>
+      <w:proofErr w:type="spellStart"/>
+      <w:r>
+        <w:rPr>
+          <w:rFonts w:ascii="Consolas" w:hAnsi="Consolas" w:cs="Consolas"/>
+          <w:color w:val="6A3E3E"/>
+          <w:sz w:val="16"/>
+          <w:szCs w:val="16"/>
+        </w:rPr>
+        <w:t>respostaPrisioneiroA</w:t>
+      </w:r>
+      <w:proofErr w:type="spellEnd"/>
+      <w:r>
+        <w:rPr>
+          <w:rFonts w:ascii="Consolas" w:hAnsi="Consolas" w:cs="Consolas"/>
+          <w:color w:val="000000"/>
+          <w:sz w:val="16"/>
+          <w:szCs w:val="16"/>
+        </w:rPr>
+        <w:t xml:space="preserve"> = </w:t>
+      </w:r>
+      <w:r>
+        <w:rPr>
+          <w:rFonts w:ascii="Consolas" w:hAnsi="Consolas" w:cs="Consolas"/>
+          <w:color w:val="2A00FF"/>
+          <w:sz w:val="16"/>
+          <w:szCs w:val="16"/>
+        </w:rPr>
+        <w:t>"Inocente"</w:t>
+      </w:r>
+      <w:r>
+        <w:rPr>
+          <w:rFonts w:ascii="Consolas" w:hAnsi="Consolas" w:cs="Consolas"/>
+          <w:color w:val="000000"/>
+          <w:sz w:val="16"/>
+          <w:szCs w:val="16"/>
+        </w:rPr>
+        <w:t>;</w:t>
+      </w:r>
+    </w:p>
+    <w:p>
+      <w:pPr>
+        <w:autoSpaceDE w:val="0"/>
+        <w:autoSpaceDN w:val="0"/>
+        <w:adjustRightInd w:val="0"/>
+        <w:spacing w:after="0" w:line="240" w:lineRule="auto"/>
+        <w:rPr>
+          <w:rFonts w:ascii="Consolas" w:hAnsi="Consolas" w:cs="Consolas"/>
+          <w:sz w:val="16"/>
+          <w:szCs w:val="16"/>
+        </w:rPr>
+      </w:pPr>
+      <w:r>
+        <w:rPr>
+          <w:rFonts w:ascii="Consolas" w:hAnsi="Consolas" w:cs="Consolas"/>
+          <w:color w:val="000000"/>
+          <w:sz w:val="16"/>
+          <w:szCs w:val="16"/>
+        </w:rPr>
+        <w:tab/>
+        <w:t xml:space="preserve">  </w:t>
+      </w:r>
+      <w:r>
+        <w:rPr>
+          <w:rFonts w:ascii="Consolas" w:hAnsi="Consolas" w:cs="Consolas"/>
+          <w:color w:val="000000"/>
+          <w:sz w:val="16"/>
+          <w:szCs w:val="16"/>
+        </w:rPr>
+        <w:tab/>
+      </w:r>
+      <w:proofErr w:type="spellStart"/>
+      <w:r>
+        <w:rPr>
+          <w:rFonts w:ascii="Consolas" w:hAnsi="Consolas" w:cs="Consolas"/>
+          <w:color w:val="000000"/>
+          <w:sz w:val="16"/>
+          <w:szCs w:val="16"/>
+        </w:rPr>
+        <w:t>String</w:t>
+      </w:r>
+      <w:proofErr w:type="spellEnd"/>
+      <w:r>
+        <w:rPr>
+          <w:rFonts w:ascii="Consolas" w:hAnsi="Consolas" w:cs="Consolas"/>
+          <w:color w:val="000000"/>
+          <w:sz w:val="16"/>
+          <w:szCs w:val="16"/>
+        </w:rPr>
+        <w:t xml:space="preserve"> </w:t>
+      </w:r>
+      <w:proofErr w:type="spellStart"/>
+      <w:r>
+        <w:rPr>
+          <w:rFonts w:ascii="Consolas" w:hAnsi="Consolas" w:cs="Consolas"/>
+          <w:color w:val="6A3E3E"/>
+          <w:sz w:val="16"/>
+          <w:szCs w:val="16"/>
+        </w:rPr>
+        <w:t>respostaPrisioneiroB</w:t>
+      </w:r>
+      <w:proofErr w:type="spellEnd"/>
+      <w:r>
+        <w:rPr>
+          <w:rFonts w:ascii="Consolas" w:hAnsi="Consolas" w:cs="Consolas"/>
+          <w:color w:val="000000"/>
+          <w:sz w:val="16"/>
+          <w:szCs w:val="16"/>
+        </w:rPr>
+        <w:t xml:space="preserve"> = </w:t>
+      </w:r>
+      <w:r>
+        <w:rPr>
+          <w:rFonts w:ascii="Consolas" w:hAnsi="Consolas" w:cs="Consolas"/>
+          <w:color w:val="2A00FF"/>
+          <w:sz w:val="16"/>
+          <w:szCs w:val="16"/>
+        </w:rPr>
+        <w:t>"Culpado"</w:t>
+      </w:r>
+      <w:r>
+        <w:rPr>
+          <w:rFonts w:ascii="Consolas" w:hAnsi="Consolas" w:cs="Consolas"/>
+          <w:color w:val="000000"/>
+          <w:sz w:val="16"/>
+          <w:szCs w:val="16"/>
+        </w:rPr>
+        <w:t>;</w:t>
+      </w:r>
+    </w:p>
+    <w:p>
+      <w:pPr>
+        <w:autoSpaceDE w:val="0"/>
+        <w:autoSpaceDN w:val="0"/>
+        <w:adjustRightInd w:val="0"/>
+        <w:spacing w:after="0" w:line="240" w:lineRule="auto"/>
+        <w:rPr>
+          <w:rFonts w:ascii="Consolas" w:hAnsi="Consolas" w:cs="Consolas"/>
+          <w:sz w:val="16"/>
+          <w:szCs w:val="16"/>
+        </w:rPr>
+      </w:pPr>
+      <w:r>
+        <w:rPr>
+          <w:rFonts w:ascii="Consolas" w:hAnsi="Consolas" w:cs="Consolas"/>
+          <w:color w:val="000000"/>
+          <w:sz w:val="16"/>
+          <w:szCs w:val="16"/>
+        </w:rPr>
+        <w:tab/>
+      </w:r>
+    </w:p>
+    <w:p>
+      <w:pPr>
+        <w:autoSpaceDE w:val="0"/>
+        <w:autoSpaceDN w:val="0"/>
+        <w:adjustRightInd w:val="0"/>
+        <w:spacing w:after="0" w:line="240" w:lineRule="auto"/>
+        <w:rPr>
+          <w:rFonts w:ascii="Consolas" w:hAnsi="Consolas" w:cs="Consolas"/>
+          <w:sz w:val="16"/>
+          <w:szCs w:val="16"/>
+        </w:rPr>
+      </w:pPr>
+      <w:r>
+        <w:rPr>
+          <w:rFonts w:ascii="Consolas" w:hAnsi="Consolas" w:cs="Consolas"/>
+          <w:color w:val="000000"/>
+          <w:sz w:val="16"/>
+          <w:szCs w:val="16"/>
+        </w:rPr>
+        <w:tab/>
+      </w:r>
+      <w:r>
+        <w:rPr>
+          <w:rFonts w:ascii="Consolas" w:hAnsi="Consolas" w:cs="Consolas"/>
+          <w:color w:val="000000"/>
+          <w:sz w:val="16"/>
+          <w:szCs w:val="16"/>
+        </w:rPr>
+        <w:tab/>
+      </w:r>
+      <w:proofErr w:type="spellStart"/>
+      <w:r>
+        <w:rPr>
+          <w:rFonts w:ascii="Consolas" w:hAnsi="Consolas" w:cs="Consolas"/>
+          <w:b/>
+          <w:bCs/>
+          <w:color w:val="7F0055"/>
+          <w:sz w:val="16"/>
+          <w:szCs w:val="16"/>
+        </w:rPr>
+        <w:t>int</w:t>
+      </w:r>
+      <w:proofErr w:type="spellEnd"/>
+      <w:r>
+        <w:rPr>
+          <w:rFonts w:ascii="Consolas" w:hAnsi="Consolas" w:cs="Consolas"/>
+          <w:color w:val="000000"/>
+          <w:sz w:val="16"/>
+          <w:szCs w:val="16"/>
+        </w:rPr>
+        <w:t xml:space="preserve"> </w:t>
+      </w:r>
+      <w:proofErr w:type="spellStart"/>
+      <w:r>
+        <w:rPr>
+          <w:rFonts w:ascii="Consolas" w:hAnsi="Consolas" w:cs="Consolas"/>
+          <w:color w:val="6A3E3E"/>
+          <w:sz w:val="16"/>
+          <w:szCs w:val="16"/>
+        </w:rPr>
+        <w:t>resultadoEsperado</w:t>
+      </w:r>
+      <w:proofErr w:type="spellEnd"/>
+      <w:r>
+        <w:rPr>
+          <w:rFonts w:ascii="Consolas" w:hAnsi="Consolas" w:cs="Consolas"/>
+          <w:color w:val="000000"/>
+          <w:sz w:val="16"/>
+          <w:szCs w:val="16"/>
+        </w:rPr>
+        <w:t xml:space="preserve"> = 11;</w:t>
+      </w:r>
+    </w:p>
+    <w:p>
+      <w:pPr>
+        <w:autoSpaceDE w:val="0"/>
+        <w:autoSpaceDN w:val="0"/>
+        <w:adjustRightInd w:val="0"/>
+        <w:spacing w:after="0" w:line="240" w:lineRule="auto"/>
+        <w:rPr>
+          <w:rFonts w:ascii="Consolas" w:hAnsi="Consolas" w:cs="Consolas"/>
+          <w:sz w:val="16"/>
+          <w:szCs w:val="16"/>
+        </w:rPr>
+      </w:pPr>
+      <w:r>
+        <w:rPr>
+          <w:rFonts w:ascii="Consolas" w:hAnsi="Consolas" w:cs="Consolas"/>
+          <w:color w:val="000000"/>
+          <w:sz w:val="16"/>
+          <w:szCs w:val="16"/>
+        </w:rPr>
+        <w:tab/>
+      </w:r>
+      <w:r>
+        <w:rPr>
+          <w:rFonts w:ascii="Consolas" w:hAnsi="Consolas" w:cs="Consolas"/>
+          <w:color w:val="000000"/>
+          <w:sz w:val="16"/>
+          <w:szCs w:val="16"/>
+        </w:rPr>
+        <w:tab/>
+      </w:r>
+    </w:p>
+    <w:p>
+      <w:pPr>
+        <w:autoSpaceDE w:val="0"/>
+        <w:autoSpaceDN w:val="0"/>
+        <w:adjustRightInd w:val="0"/>
+        <w:spacing w:after="0" w:line="240" w:lineRule="auto"/>
+        <w:rPr>
+          <w:rFonts w:ascii="Consolas" w:hAnsi="Consolas" w:cs="Consolas"/>
+          <w:sz w:val="16"/>
+          <w:szCs w:val="16"/>
+        </w:rPr>
+      </w:pPr>
+      <w:r>
+        <w:rPr>
+          <w:rFonts w:ascii="Consolas" w:hAnsi="Consolas" w:cs="Consolas"/>
+          <w:color w:val="000000"/>
+          <w:sz w:val="16"/>
+          <w:szCs w:val="16"/>
+        </w:rPr>
+        <w:tab/>
+      </w:r>
+      <w:r>
+        <w:rPr>
+          <w:rFonts w:ascii="Consolas" w:hAnsi="Consolas" w:cs="Consolas"/>
+          <w:color w:val="000000"/>
+          <w:sz w:val="16"/>
+          <w:szCs w:val="16"/>
+        </w:rPr>
+        <w:tab/>
+      </w:r>
+      <w:proofErr w:type="spellStart"/>
+      <w:r>
+        <w:rPr>
+          <w:rFonts w:ascii="Consolas" w:hAnsi="Consolas" w:cs="Consolas"/>
+          <w:color w:val="000000"/>
+          <w:sz w:val="16"/>
+          <w:szCs w:val="16"/>
+        </w:rPr>
+        <w:t>JulgamentoPrisioneiro</w:t>
+      </w:r>
+      <w:proofErr w:type="spellEnd"/>
+      <w:r>
+        <w:rPr>
+          <w:rFonts w:ascii="Consolas" w:hAnsi="Consolas" w:cs="Consolas"/>
+          <w:color w:val="000000"/>
+          <w:sz w:val="16"/>
+          <w:szCs w:val="16"/>
+        </w:rPr>
+        <w:t xml:space="preserve"> </w:t>
+      </w:r>
+      <w:r>
+        <w:rPr>
+          <w:rFonts w:ascii="Consolas" w:hAnsi="Consolas" w:cs="Consolas"/>
+          <w:color w:val="6A3E3E"/>
+          <w:sz w:val="16"/>
+          <w:szCs w:val="16"/>
+        </w:rPr>
+        <w:t>prisioneiro</w:t>
+      </w:r>
+      <w:r>
+        <w:rPr>
+          <w:rFonts w:ascii="Consolas" w:hAnsi="Consolas" w:cs="Consolas"/>
+          <w:color w:val="000000"/>
+          <w:sz w:val="16"/>
+          <w:szCs w:val="16"/>
+        </w:rPr>
+        <w:t xml:space="preserve"> = </w:t>
+      </w:r>
+      <w:r>
+        <w:rPr>
+          <w:rFonts w:ascii="Consolas" w:hAnsi="Consolas" w:cs="Consolas"/>
+          <w:b/>
+          <w:bCs/>
+          <w:color w:val="7F0055"/>
+          <w:sz w:val="16"/>
+          <w:szCs w:val="16"/>
+        </w:rPr>
+        <w:t>new</w:t>
+      </w:r>
+      <w:r>
+        <w:rPr>
+          <w:rFonts w:ascii="Consolas" w:hAnsi="Consolas" w:cs="Consolas"/>
+          <w:color w:val="000000"/>
+          <w:sz w:val="16"/>
+          <w:szCs w:val="16"/>
+        </w:rPr>
+        <w:t xml:space="preserve"> </w:t>
+      </w:r>
+      <w:proofErr w:type="spellStart"/>
+      <w:proofErr w:type="gramStart"/>
+      <w:r>
+        <w:rPr>
+          <w:rFonts w:ascii="Consolas" w:hAnsi="Consolas" w:cs="Consolas"/>
+          <w:color w:val="000000"/>
+          <w:sz w:val="16"/>
+          <w:szCs w:val="16"/>
+        </w:rPr>
+        <w:t>JulgamentoPrisioneiro</w:t>
+      </w:r>
+      <w:proofErr w:type="spellEnd"/>
+      <w:r>
+        <w:rPr>
+          <w:rFonts w:ascii="Consolas" w:hAnsi="Consolas" w:cs="Consolas"/>
+          <w:color w:val="000000"/>
+          <w:sz w:val="16"/>
+          <w:szCs w:val="16"/>
+        </w:rPr>
+        <w:t>(</w:t>
+      </w:r>
+      <w:proofErr w:type="gramEnd"/>
+      <w:r>
+        <w:rPr>
+          <w:rFonts w:ascii="Consolas" w:hAnsi="Consolas" w:cs="Consolas"/>
+          <w:color w:val="000000"/>
+          <w:sz w:val="16"/>
+          <w:szCs w:val="16"/>
+        </w:rPr>
+        <w:t>);</w:t>
+      </w:r>
+    </w:p>
+    <w:p>
+      <w:pPr>
+        <w:autoSpaceDE w:val="0"/>
+        <w:autoSpaceDN w:val="0"/>
+        <w:adjustRightInd w:val="0"/>
+        <w:spacing w:after="0" w:line="240" w:lineRule="auto"/>
+        <w:rPr>
+          <w:rFonts w:ascii="Consolas" w:hAnsi="Consolas" w:cs="Consolas"/>
+          <w:sz w:val="16"/>
+          <w:szCs w:val="16"/>
+        </w:rPr>
+      </w:pPr>
+      <w:r>
+        <w:rPr>
+          <w:rFonts w:ascii="Consolas" w:hAnsi="Consolas" w:cs="Consolas"/>
+          <w:color w:val="000000"/>
+          <w:sz w:val="16"/>
+          <w:szCs w:val="16"/>
+        </w:rPr>
+        <w:tab/>
+      </w:r>
+      <w:r>
+        <w:rPr>
+          <w:rFonts w:ascii="Consolas" w:hAnsi="Consolas" w:cs="Consolas"/>
+          <w:color w:val="000000"/>
+          <w:sz w:val="16"/>
+          <w:szCs w:val="16"/>
+        </w:rPr>
+        <w:tab/>
+      </w:r>
+    </w:p>
+    <w:p>
+      <w:pPr>
+        <w:autoSpaceDE w:val="0"/>
+        <w:autoSpaceDN w:val="0"/>
+        <w:adjustRightInd w:val="0"/>
+        <w:spacing w:after="0" w:line="240" w:lineRule="auto"/>
+        <w:rPr>
+          <w:rFonts w:ascii="Consolas" w:hAnsi="Consolas" w:cs="Consolas"/>
+          <w:sz w:val="16"/>
+          <w:szCs w:val="16"/>
+        </w:rPr>
+      </w:pPr>
+      <w:r>
+        <w:rPr>
+          <w:rFonts w:ascii="Consolas" w:hAnsi="Consolas" w:cs="Consolas"/>
+          <w:color w:val="000000"/>
+          <w:sz w:val="16"/>
+          <w:szCs w:val="16"/>
+        </w:rPr>
+        <w:tab/>
+      </w:r>
+      <w:r>
+        <w:rPr>
+          <w:rFonts w:ascii="Consolas" w:hAnsi="Consolas" w:cs="Consolas"/>
+          <w:color w:val="000000"/>
+          <w:sz w:val="16"/>
+          <w:szCs w:val="16"/>
+        </w:rPr>
+        <w:tab/>
+      </w:r>
+      <w:proofErr w:type="spellStart"/>
+      <w:r>
+        <w:rPr>
+          <w:rFonts w:ascii="Consolas" w:hAnsi="Consolas" w:cs="Consolas"/>
+          <w:b/>
+          <w:bCs/>
+          <w:color w:val="7F0055"/>
+          <w:sz w:val="16"/>
+          <w:szCs w:val="16"/>
+        </w:rPr>
+        <w:t>int</w:t>
+      </w:r>
+      <w:proofErr w:type="spellEnd"/>
+      <w:r>
+        <w:rPr>
+          <w:rFonts w:ascii="Consolas" w:hAnsi="Consolas" w:cs="Consolas"/>
+          <w:color w:val="000000"/>
+          <w:sz w:val="16"/>
+          <w:szCs w:val="16"/>
+        </w:rPr>
+        <w:t xml:space="preserve"> </w:t>
+      </w:r>
+      <w:proofErr w:type="spellStart"/>
+      <w:r>
+        <w:rPr>
+          <w:rFonts w:ascii="Consolas" w:hAnsi="Consolas" w:cs="Consolas"/>
+          <w:color w:val="6A3E3E"/>
+          <w:sz w:val="16"/>
+          <w:szCs w:val="16"/>
+        </w:rPr>
+        <w:t>resultadoReal</w:t>
+      </w:r>
+      <w:proofErr w:type="spellEnd"/>
+      <w:r>
+        <w:rPr>
+          <w:rFonts w:ascii="Consolas" w:hAnsi="Consolas" w:cs="Consolas"/>
+          <w:color w:val="000000"/>
+          <w:sz w:val="16"/>
+          <w:szCs w:val="16"/>
+        </w:rPr>
+        <w:t xml:space="preserve"> = </w:t>
+      </w:r>
+      <w:proofErr w:type="spellStart"/>
+      <w:proofErr w:type="gramStart"/>
+      <w:r>
+        <w:rPr>
+          <w:rFonts w:ascii="Consolas" w:hAnsi="Consolas" w:cs="Consolas"/>
+          <w:color w:val="6A3E3E"/>
+          <w:sz w:val="16"/>
+          <w:szCs w:val="16"/>
+        </w:rPr>
+        <w:t>prisioneiro</w:t>
+      </w:r>
+      <w:r>
+        <w:rPr>
+          <w:rFonts w:ascii="Consolas" w:hAnsi="Consolas" w:cs="Consolas"/>
+          <w:color w:val="000000"/>
+          <w:sz w:val="16"/>
+          <w:szCs w:val="16"/>
+        </w:rPr>
+        <w:t>.calculaPena</w:t>
+      </w:r>
+      <w:proofErr w:type="spellEnd"/>
+      <w:proofErr w:type="gramEnd"/>
+      <w:r>
+        <w:rPr>
+          <w:rFonts w:ascii="Consolas" w:hAnsi="Consolas" w:cs="Consolas"/>
+          <w:color w:val="000000"/>
+          <w:sz w:val="16"/>
+          <w:szCs w:val="16"/>
+        </w:rPr>
+        <w:t>(</w:t>
+      </w:r>
+      <w:proofErr w:type="spellStart"/>
+      <w:r>
+        <w:rPr>
+          <w:rFonts w:ascii="Consolas" w:hAnsi="Consolas" w:cs="Consolas"/>
+          <w:color w:val="6A3E3E"/>
+          <w:sz w:val="16"/>
+          <w:szCs w:val="16"/>
+        </w:rPr>
+        <w:t>respostaPrisioneiroA</w:t>
+      </w:r>
+      <w:proofErr w:type="spellEnd"/>
+      <w:r>
+        <w:rPr>
+          <w:rFonts w:ascii="Consolas" w:hAnsi="Consolas" w:cs="Consolas"/>
+          <w:color w:val="000000"/>
+          <w:sz w:val="16"/>
+          <w:szCs w:val="16"/>
+        </w:rPr>
+        <w:t xml:space="preserve">, </w:t>
+      </w:r>
+      <w:proofErr w:type="spellStart"/>
+      <w:r>
+        <w:rPr>
+          <w:rFonts w:ascii="Consolas" w:hAnsi="Consolas" w:cs="Consolas"/>
+          <w:color w:val="6A3E3E"/>
+          <w:sz w:val="16"/>
+          <w:szCs w:val="16"/>
+        </w:rPr>
+        <w:t>respostaPrisioneiroB</w:t>
+      </w:r>
+      <w:proofErr w:type="spellEnd"/>
+      <w:r>
+        <w:rPr>
+          <w:rFonts w:ascii="Consolas" w:hAnsi="Consolas" w:cs="Consolas"/>
+          <w:color w:val="000000"/>
+          <w:sz w:val="16"/>
+          <w:szCs w:val="16"/>
+        </w:rPr>
+        <w:t>);</w:t>
+      </w:r>
+    </w:p>
+    <w:p>
+      <w:pPr>
+        <w:autoSpaceDE w:val="0"/>
+        <w:autoSpaceDN w:val="0"/>
+        <w:adjustRightInd w:val="0"/>
+        <w:spacing w:after="0" w:line="240" w:lineRule="auto"/>
+        <w:rPr>
+          <w:rFonts w:ascii="Consolas" w:hAnsi="Consolas" w:cs="Consolas"/>
+          <w:sz w:val="16"/>
+          <w:szCs w:val="16"/>
+        </w:rPr>
+      </w:pPr>
+      <w:r>
+        <w:rPr>
+          <w:rFonts w:ascii="Consolas" w:hAnsi="Consolas" w:cs="Consolas"/>
+          <w:color w:val="000000"/>
+          <w:sz w:val="16"/>
+          <w:szCs w:val="16"/>
+        </w:rPr>
+        <w:tab/>
+      </w:r>
+      <w:r>
+        <w:rPr>
+          <w:rFonts w:ascii="Consolas" w:hAnsi="Consolas" w:cs="Consolas"/>
+          <w:color w:val="000000"/>
+          <w:sz w:val="16"/>
+          <w:szCs w:val="16"/>
+        </w:rPr>
+        <w:tab/>
+      </w:r>
+    </w:p>
+    <w:p>
+      <w:pPr>
+        <w:autoSpaceDE w:val="0"/>
+        <w:autoSpaceDN w:val="0"/>
+        <w:adjustRightInd w:val="0"/>
+        <w:spacing w:after="0" w:line="240" w:lineRule="auto"/>
+        <w:rPr>
+          <w:rFonts w:ascii="Consolas" w:hAnsi="Consolas" w:cs="Consolas"/>
+          <w:sz w:val="16"/>
+          <w:szCs w:val="16"/>
+        </w:rPr>
+      </w:pPr>
+      <w:r>
+        <w:rPr>
+          <w:rFonts w:ascii="Consolas" w:hAnsi="Consolas" w:cs="Consolas"/>
+          <w:color w:val="000000"/>
+          <w:sz w:val="16"/>
+          <w:szCs w:val="16"/>
+        </w:rPr>
+        <w:tab/>
+      </w:r>
+      <w:r>
+        <w:rPr>
+          <w:rFonts w:ascii="Consolas" w:hAnsi="Consolas" w:cs="Consolas"/>
+          <w:color w:val="000000"/>
+          <w:sz w:val="16"/>
+          <w:szCs w:val="16"/>
+        </w:rPr>
+        <w:tab/>
+      </w:r>
+      <w:proofErr w:type="spellStart"/>
+      <w:proofErr w:type="gramStart"/>
+      <w:r>
+        <w:rPr>
+          <w:rFonts w:ascii="Consolas" w:hAnsi="Consolas" w:cs="Consolas"/>
+          <w:i/>
+          <w:iCs/>
+          <w:color w:val="000000"/>
+          <w:sz w:val="16"/>
+          <w:szCs w:val="16"/>
+        </w:rPr>
+        <w:t>assertEquals</w:t>
+      </w:r>
+      <w:proofErr w:type="spellEnd"/>
+      <w:r>
+        <w:rPr>
+          <w:rFonts w:ascii="Consolas" w:hAnsi="Consolas" w:cs="Consolas"/>
+          <w:color w:val="000000"/>
+          <w:sz w:val="16"/>
+          <w:szCs w:val="16"/>
+        </w:rPr>
+        <w:t>(</w:t>
+      </w:r>
+      <w:proofErr w:type="spellStart"/>
+      <w:proofErr w:type="gramEnd"/>
+      <w:r>
+        <w:rPr>
+          <w:rFonts w:ascii="Consolas" w:hAnsi="Consolas" w:cs="Consolas"/>
+          <w:color w:val="6A3E3E"/>
+          <w:sz w:val="16"/>
+          <w:szCs w:val="16"/>
+        </w:rPr>
+        <w:t>resultadoEsperado</w:t>
+      </w:r>
+      <w:proofErr w:type="spellEnd"/>
+      <w:r>
+        <w:rPr>
+          <w:rFonts w:ascii="Consolas" w:hAnsi="Consolas" w:cs="Consolas"/>
+          <w:color w:val="000000"/>
+          <w:sz w:val="16"/>
+          <w:szCs w:val="16"/>
+        </w:rPr>
+        <w:t xml:space="preserve">, </w:t>
+      </w:r>
+      <w:proofErr w:type="spellStart"/>
+      <w:r>
+        <w:rPr>
+          <w:rFonts w:ascii="Consolas" w:hAnsi="Consolas" w:cs="Consolas"/>
+          <w:color w:val="6A3E3E"/>
+          <w:sz w:val="16"/>
+          <w:szCs w:val="16"/>
+        </w:rPr>
+        <w:t>resultadoReal</w:t>
+      </w:r>
+      <w:proofErr w:type="spellEnd"/>
+      <w:r>
+        <w:rPr>
+          <w:rFonts w:ascii="Consolas" w:hAnsi="Consolas" w:cs="Consolas"/>
+          <w:color w:val="000000"/>
+          <w:sz w:val="16"/>
+          <w:szCs w:val="16"/>
+        </w:rPr>
+        <w:t>);</w:t>
+      </w:r>
+    </w:p>
+    <w:p>
+      <w:pPr>
+        <w:autoSpaceDE w:val="0"/>
+        <w:autoSpaceDN w:val="0"/>
+        <w:adjustRightInd w:val="0"/>
+        <w:spacing w:after="0" w:line="240" w:lineRule="auto"/>
+        <w:rPr>
+          <w:rFonts w:ascii="Consolas" w:hAnsi="Consolas" w:cs="Consolas"/>
+          <w:sz w:val="16"/>
+          <w:szCs w:val="16"/>
+        </w:rPr>
+      </w:pPr>
+      <w:r>
+        <w:rPr>
+          <w:rFonts w:ascii="Consolas" w:hAnsi="Consolas" w:cs="Consolas"/>
+          <w:color w:val="000000"/>
+          <w:sz w:val="16"/>
+          <w:szCs w:val="16"/>
+        </w:rPr>
+        <w:tab/>
+      </w:r>
+      <w:r>
+        <w:rPr>
+          <w:rFonts w:ascii="Consolas" w:hAnsi="Consolas" w:cs="Consolas"/>
+          <w:color w:val="000000"/>
+          <w:sz w:val="16"/>
+          <w:szCs w:val="16"/>
+        </w:rPr>
+        <w:tab/>
+      </w:r>
+    </w:p>
+    <w:p>
+      <w:pPr>
+        <w:autoSpaceDE w:val="0"/>
+        <w:autoSpaceDN w:val="0"/>
+        <w:adjustRightInd w:val="0"/>
+        <w:spacing w:after="0" w:line="240" w:lineRule="auto"/>
+        <w:rPr>
+          <w:rFonts w:ascii="Consolas" w:hAnsi="Consolas" w:cs="Consolas"/>
+          <w:sz w:val="16"/>
+          <w:szCs w:val="16"/>
+        </w:rPr>
+      </w:pPr>
+      <w:r>
+        <w:rPr>
+          <w:rFonts w:ascii="Consolas" w:hAnsi="Consolas" w:cs="Consolas"/>
+          <w:color w:val="000000"/>
+          <w:sz w:val="16"/>
+          <w:szCs w:val="16"/>
+        </w:rPr>
+        <w:tab/>
+        <w:t>}</w:t>
+      </w:r>
+    </w:p>
+    <w:p>
+      <w:pPr>
+        <w:autoSpaceDE w:val="0"/>
+        <w:autoSpaceDN w:val="0"/>
+        <w:adjustRightInd w:val="0"/>
+        <w:spacing w:after="0" w:line="240" w:lineRule="auto"/>
+        <w:rPr>
+          <w:rFonts w:ascii="Consolas" w:hAnsi="Consolas" w:cs="Consolas"/>
+          <w:sz w:val="16"/>
+          <w:szCs w:val="16"/>
+        </w:rPr>
+      </w:pPr>
+    </w:p>
+    <w:p>
+      <w:pPr>
+        <w:autoSpaceDE w:val="0"/>
+        <w:autoSpaceDN w:val="0"/>
+        <w:adjustRightInd w:val="0"/>
+        <w:spacing w:after="0" w:line="240" w:lineRule="auto"/>
+        <w:rPr>
+          <w:rFonts w:ascii="Consolas" w:hAnsi="Consolas" w:cs="Consolas"/>
+          <w:sz w:val="16"/>
+          <w:szCs w:val="16"/>
+        </w:rPr>
+      </w:pPr>
+      <w:r>
+        <w:rPr>
+          <w:rFonts w:ascii="Consolas" w:hAnsi="Consolas" w:cs="Consolas"/>
+          <w:color w:val="000000"/>
+          <w:sz w:val="16"/>
+          <w:szCs w:val="16"/>
+        </w:rPr>
+        <w:t>}</w:t>
+      </w:r>
+    </w:p>
+    <w:p>
+      <w:pPr>
+        <w:spacing w:after="0" w:line="240" w:lineRule="auto"/>
+        <w:rPr>
+          <w:rFonts w:ascii="Consolas" w:hAnsi="Consolas" w:cs="Consolas"/>
+          <w:b/>
+          <w:bCs/>
+          <w:color w:val="0070C0"/>
+          <w:sz w:val="20"/>
+          <w:szCs w:val="20"/>
+          <w:u w:val="single"/>
+        </w:rPr>
+      </w:pPr>
+    </w:p>
+    <w:p>
+      <w:pPr>
+        <w:spacing w:after="0" w:line="240" w:lineRule="auto"/>
+        <w:rPr>
+          <w:rFonts w:ascii="Consolas" w:hAnsi="Consolas" w:cs="Consolas"/>
+          <w:b/>
+          <w:bCs/>
+          <w:color w:val="0070C0"/>
+          <w:sz w:val="20"/>
+          <w:szCs w:val="20"/>
+          <w:u w:val="single"/>
+        </w:rPr>
+      </w:pPr>
+    </w:p>
+    <w:p>
+      <w:pPr>
+        <w:spacing w:after="0" w:line="240" w:lineRule="auto"/>
+        <w:rPr>
+          <w:rFonts w:ascii="Consolas" w:hAnsi="Consolas" w:cs="Consolas"/>
+          <w:b/>
+          <w:bCs/>
+          <w:color w:val="0070C0"/>
+          <w:sz w:val="20"/>
+          <w:szCs w:val="20"/>
+        </w:rPr>
+      </w:pPr>
+      <w:bookmarkStart w:id="1" w:name="_GoBack"/>
+      <w:r>
+        <w:rPr>
+          <w:rFonts w:ascii="Consolas" w:hAnsi="Consolas" w:cs="Consolas"/>
+          <w:b/>
+          <w:bCs/>
+          <w:color w:val="0070C0"/>
+          <w:sz w:val="20"/>
+          <w:szCs w:val="20"/>
+        </w:rPr>
+        <w:t xml:space="preserve">Cobrindo a parte ELSE do primeiro IF para que caia retorne </w:t>
+      </w:r>
+      <w:r>
+        <w:rPr>
+          <w:rFonts w:ascii="Consolas" w:hAnsi="Consolas" w:cs="Consolas"/>
+          <w:b/>
+          <w:bCs/>
+          <w:color w:val="0070C0"/>
+          <w:sz w:val="16"/>
+          <w:szCs w:val="16"/>
+          <w:shd w:val="clear" w:color="auto" w:fill="D4D4D4"/>
+        </w:rPr>
+        <w:t>PENA_CONDENACAO_</w:t>
+      </w:r>
+      <w:proofErr w:type="gramStart"/>
+      <w:r>
+        <w:rPr>
+          <w:rFonts w:ascii="Consolas" w:hAnsi="Consolas" w:cs="Consolas"/>
+          <w:b/>
+          <w:bCs/>
+          <w:color w:val="0070C0"/>
+          <w:sz w:val="16"/>
+          <w:szCs w:val="16"/>
+          <w:shd w:val="clear" w:color="auto" w:fill="D4D4D4"/>
+        </w:rPr>
+        <w:t>INDIVIDUAL</w:t>
+      </w:r>
+      <w:r>
+        <w:rPr>
+          <w:rFonts w:ascii="Consolas" w:hAnsi="Consolas" w:cs="Consolas"/>
+          <w:b/>
+          <w:bCs/>
+          <w:color w:val="0070C0"/>
+          <w:sz w:val="16"/>
+          <w:szCs w:val="16"/>
+          <w:shd w:val="clear" w:color="auto" w:fill="D4D4D4"/>
+        </w:rPr>
+        <w:t xml:space="preserve">  mas</w:t>
+      </w:r>
+      <w:proofErr w:type="gramEnd"/>
+      <w:r>
+        <w:rPr>
+          <w:rFonts w:ascii="Consolas" w:hAnsi="Consolas" w:cs="Consolas"/>
+          <w:b/>
+          <w:bCs/>
+          <w:color w:val="0070C0"/>
+          <w:sz w:val="16"/>
+          <w:szCs w:val="16"/>
+          <w:shd w:val="clear" w:color="auto" w:fill="D4D4D4"/>
+        </w:rPr>
+        <w:t xml:space="preserve"> obtendo erro na classe teste devido a erro de valor na classe </w:t>
+      </w:r>
+      <w:proofErr w:type="spellStart"/>
+      <w:r>
+        <w:rPr>
+          <w:rFonts w:ascii="Consolas" w:hAnsi="Consolas" w:cs="Consolas"/>
+          <w:b/>
+          <w:bCs/>
+          <w:color w:val="0070C0"/>
+          <w:sz w:val="16"/>
+          <w:szCs w:val="16"/>
+          <w:shd w:val="clear" w:color="auto" w:fill="D4D4D4"/>
+        </w:rPr>
+        <w:t>java</w:t>
+      </w:r>
+      <w:bookmarkEnd w:id="1"/>
+      <w:proofErr w:type="spellEnd"/>
     </w:p>
     <w:sectPr>
       <w:pgSz w:w="11906" w:h="16838"/>

</xml_diff>

<commit_message>
Erro na classe teste devido a valor diferente de cod em portugol
</commit_message>
<xml_diff>
--- a/Testes/rm79798_LaisFernandesFialhodoNascimento.docx
+++ b/Testes/rm79798_LaisFernandesFialhodoNascimento.docx
@@ -23144,14 +23144,1793 @@
         <w:spacing w:after="0" w:line="240" w:lineRule="auto"/>
         <w:rPr>
           <w:rFonts w:ascii="Consolas" w:hAnsi="Consolas" w:cs="Consolas"/>
+          <w:color w:val="000000"/>
+          <w:sz w:val="16"/>
+          <w:szCs w:val="16"/>
+          <w:shd w:val="clear" w:color="auto" w:fill="D4D4D4"/>
+        </w:rPr>
+      </w:pPr>
+      <w:r>
+        <w:rPr>
+          <w:rFonts w:ascii="Consolas" w:hAnsi="Consolas" w:cs="Consolas"/>
           <w:b/>
           <w:bCs/>
           <w:color w:val="0070C0"/>
           <w:sz w:val="20"/>
           <w:szCs w:val="20"/>
         </w:rPr>
-      </w:pPr>
-      <w:r>
+        <w:t xml:space="preserve">Alteraçao na classe java e teste para que entrassem de acordo com o código em portugol . O </w:t>
+      </w:r>
+      <w:r>
+        <w:rPr>
+          <w:rFonts w:ascii="Consolas" w:hAnsi="Consolas" w:cs="Consolas"/>
+          <w:color w:val="0000C0"/>
+          <w:sz w:val="16"/>
+          <w:szCs w:val="16"/>
+        </w:rPr>
+        <w:t>PENA_CONDENACAO_CUMPLICES</w:t>
+      </w:r>
+      <w:r>
+        <w:rPr>
+          <w:rFonts w:ascii="Consolas" w:hAnsi="Consolas" w:cs="Consolas"/>
+          <w:color w:val="0000C0"/>
+          <w:sz w:val="16"/>
+          <w:szCs w:val="16"/>
+        </w:rPr>
+        <w:t xml:space="preserve"> que antes estava com </w:t>
+      </w:r>
+      <w:r>
+        <w:rPr>
+          <w:rFonts w:ascii="Consolas" w:hAnsi="Consolas" w:cs="Consolas"/>
+          <w:color w:val="0000C0"/>
+          <w:sz w:val="16"/>
+          <w:szCs w:val="16"/>
+          <w:shd w:val="clear" w:color="auto" w:fill="D4D4D4"/>
+        </w:rPr>
+        <w:t>PENA_CONDENACAO_INDIVIDUAL</w:t>
+      </w:r>
+      <w:r>
+        <w:rPr>
+          <w:rFonts w:ascii="Consolas" w:hAnsi="Consolas" w:cs="Consolas"/>
+          <w:color w:val="000000"/>
+          <w:sz w:val="16"/>
+          <w:szCs w:val="16"/>
+          <w:shd w:val="clear" w:color="auto" w:fill="D4D4D4"/>
+        </w:rPr>
+        <w:t xml:space="preserve"> agora esta correto, assim como seu valor 1 que também foi implementado na classe teste</w:t>
+      </w:r>
+    </w:p>
+    <w:p>
+      <w:pPr>
+        <w:spacing w:after="0" w:line="240" w:lineRule="auto"/>
+        <w:rPr>
+          <w:rFonts w:ascii="Consolas" w:hAnsi="Consolas" w:cs="Consolas"/>
+          <w:color w:val="000000"/>
+          <w:sz w:val="16"/>
+          <w:szCs w:val="16"/>
+          <w:shd w:val="clear" w:color="auto" w:fill="D4D4D4"/>
+        </w:rPr>
+      </w:pPr>
+    </w:p>
+    <w:p>
+      <w:pPr>
+        <w:spacing w:after="0" w:line="240" w:lineRule="auto"/>
+        <w:rPr>
+          <w:rFonts w:ascii="Consolas" w:hAnsi="Consolas" w:cs="Consolas"/>
+          <w:color w:val="000000"/>
+          <w:sz w:val="16"/>
+          <w:szCs w:val="16"/>
+          <w:shd w:val="clear" w:color="auto" w:fill="D4D4D4"/>
+        </w:rPr>
+      </w:pPr>
+    </w:p>
+    <w:p>
+      <w:pPr>
+        <w:spacing w:after="0" w:line="240" w:lineRule="auto"/>
+        <w:rPr>
+          <w:rFonts w:ascii="Consolas" w:hAnsi="Consolas" w:cs="Consolas"/>
+          <w:color w:val="000000"/>
+          <w:sz w:val="16"/>
+          <w:szCs w:val="16"/>
+          <w:shd w:val="clear" w:color="auto" w:fill="D4D4D4"/>
+        </w:rPr>
+      </w:pPr>
+    </w:p>
+    <w:p>
+      <w:pPr>
+        <w:spacing w:after="0" w:line="240" w:lineRule="auto"/>
+        <w:rPr>
+          <w:rFonts w:ascii="Consolas" w:hAnsi="Consolas" w:cs="Consolas"/>
+          <w:color w:val="000000"/>
+          <w:sz w:val="16"/>
+          <w:szCs w:val="16"/>
+          <w:shd w:val="clear" w:color="auto" w:fill="D4D4D4"/>
+        </w:rPr>
+      </w:pPr>
+    </w:p>
+    <w:p>
+      <w:pPr>
+        <w:spacing w:after="0" w:line="240" w:lineRule="auto"/>
+        <w:rPr>
+          <w:rFonts w:ascii="Consolas" w:hAnsi="Consolas" w:cs="Consolas"/>
+          <w:color w:val="000000"/>
+          <w:sz w:val="16"/>
+          <w:szCs w:val="16"/>
+          <w:shd w:val="clear" w:color="auto" w:fill="D4D4D4"/>
+        </w:rPr>
+      </w:pPr>
+    </w:p>
+    <w:p>
+      <w:pPr>
+        <w:spacing w:after="0" w:line="240" w:lineRule="auto"/>
+        <w:rPr>
+          <w:rFonts w:ascii="Consolas" w:hAnsi="Consolas" w:cs="Consolas"/>
+          <w:color w:val="000000"/>
+          <w:sz w:val="16"/>
+          <w:szCs w:val="16"/>
+          <w:shd w:val="clear" w:color="auto" w:fill="D4D4D4"/>
+        </w:rPr>
+      </w:pPr>
+    </w:p>
+    <w:p>
+      <w:pPr>
+        <w:spacing w:after="0" w:line="240" w:lineRule="auto"/>
+        <w:rPr>
+          <w:rFonts w:ascii="Consolas" w:hAnsi="Consolas" w:cs="Consolas"/>
+          <w:color w:val="000000"/>
+          <w:sz w:val="16"/>
+          <w:szCs w:val="16"/>
+          <w:shd w:val="clear" w:color="auto" w:fill="D4D4D4"/>
+        </w:rPr>
+      </w:pPr>
+    </w:p>
+    <w:p>
+      <w:pPr>
+        <w:spacing w:after="0" w:line="240" w:lineRule="auto"/>
+        <w:rPr>
+          <w:rFonts w:ascii="Consolas" w:hAnsi="Consolas" w:cs="Consolas"/>
+          <w:color w:val="000000"/>
+          <w:sz w:val="16"/>
+          <w:szCs w:val="16"/>
+          <w:shd w:val="clear" w:color="auto" w:fill="D4D4D4"/>
+        </w:rPr>
+      </w:pPr>
+    </w:p>
+    <w:p>
+      <w:pPr>
+        <w:spacing w:after="0" w:line="240" w:lineRule="auto"/>
+        <w:rPr>
+          <w:rFonts w:ascii="Consolas" w:hAnsi="Consolas" w:cs="Consolas"/>
+          <w:color w:val="000000"/>
+          <w:sz w:val="16"/>
+          <w:szCs w:val="16"/>
+          <w:shd w:val="clear" w:color="auto" w:fill="D4D4D4"/>
+        </w:rPr>
+      </w:pPr>
+    </w:p>
+    <w:p>
+      <w:pPr>
+        <w:spacing w:after="0" w:line="240" w:lineRule="auto"/>
+        <w:rPr>
+          <w:rFonts w:ascii="Consolas" w:hAnsi="Consolas" w:cs="Consolas"/>
+          <w:color w:val="000000"/>
+          <w:sz w:val="16"/>
+          <w:szCs w:val="16"/>
+          <w:shd w:val="clear" w:color="auto" w:fill="D4D4D4"/>
+        </w:rPr>
+      </w:pPr>
+    </w:p>
+    <w:p>
+      <w:pPr>
+        <w:spacing w:after="0" w:line="240" w:lineRule="auto"/>
+        <w:rPr>
+          <w:rFonts w:ascii="Consolas" w:hAnsi="Consolas" w:cs="Consolas"/>
+          <w:color w:val="000000"/>
+          <w:sz w:val="16"/>
+          <w:szCs w:val="16"/>
+          <w:shd w:val="clear" w:color="auto" w:fill="D4D4D4"/>
+        </w:rPr>
+      </w:pPr>
+    </w:p>
+    <w:p>
+      <w:pPr>
+        <w:spacing w:after="0" w:line="240" w:lineRule="auto"/>
+        <w:rPr>
+          <w:rFonts w:ascii="Consolas" w:hAnsi="Consolas" w:cs="Consolas"/>
+          <w:color w:val="000000"/>
+          <w:sz w:val="16"/>
+          <w:szCs w:val="16"/>
+          <w:shd w:val="clear" w:color="auto" w:fill="D4D4D4"/>
+        </w:rPr>
+      </w:pPr>
+    </w:p>
+    <w:p>
+      <w:pPr>
+        <w:spacing w:after="0" w:line="240" w:lineRule="auto"/>
+        <w:rPr>
+          <w:rFonts w:ascii="Consolas" w:hAnsi="Consolas" w:cs="Consolas"/>
+          <w:color w:val="000000"/>
+          <w:sz w:val="16"/>
+          <w:szCs w:val="16"/>
+          <w:shd w:val="clear" w:color="auto" w:fill="D4D4D4"/>
+        </w:rPr>
+      </w:pPr>
+    </w:p>
+    <w:p>
+      <w:pPr>
+        <w:spacing w:after="0" w:line="240" w:lineRule="auto"/>
+        <w:rPr>
+          <w:rFonts w:ascii="Consolas" w:hAnsi="Consolas" w:cs="Consolas"/>
+          <w:color w:val="000000"/>
+          <w:sz w:val="16"/>
+          <w:szCs w:val="16"/>
+          <w:shd w:val="clear" w:color="auto" w:fill="D4D4D4"/>
+        </w:rPr>
+      </w:pPr>
+    </w:p>
+    <w:p>
+      <w:pPr>
+        <w:spacing w:after="0" w:line="240" w:lineRule="auto"/>
+        <w:rPr>
+          <w:rFonts w:ascii="Consolas" w:hAnsi="Consolas" w:cs="Consolas"/>
+          <w:color w:val="000000"/>
+          <w:sz w:val="16"/>
+          <w:szCs w:val="16"/>
+          <w:shd w:val="clear" w:color="auto" w:fill="D4D4D4"/>
+        </w:rPr>
+      </w:pPr>
+    </w:p>
+    <w:p>
+      <w:pPr>
+        <w:spacing w:after="0" w:line="240" w:lineRule="auto"/>
+        <w:rPr>
+          <w:rFonts w:ascii="Consolas" w:hAnsi="Consolas" w:cs="Consolas"/>
+          <w:color w:val="000000"/>
+          <w:sz w:val="16"/>
+          <w:szCs w:val="16"/>
+          <w:shd w:val="clear" w:color="auto" w:fill="D4D4D4"/>
+        </w:rPr>
+      </w:pPr>
+    </w:p>
+    <w:p>
+      <w:pPr>
+        <w:spacing w:after="0" w:line="240" w:lineRule="auto"/>
+        <w:rPr>
+          <w:rFonts w:ascii="Consolas" w:hAnsi="Consolas" w:cs="Consolas"/>
+          <w:color w:val="000000"/>
+          <w:sz w:val="16"/>
+          <w:szCs w:val="16"/>
+          <w:shd w:val="clear" w:color="auto" w:fill="D4D4D4"/>
+        </w:rPr>
+      </w:pPr>
+    </w:p>
+    <w:p>
+      <w:pPr>
+        <w:spacing w:after="0" w:line="240" w:lineRule="auto"/>
+        <w:rPr>
+          <w:rFonts w:ascii="Consolas" w:hAnsi="Consolas" w:cs="Consolas"/>
+          <w:color w:val="000000"/>
+          <w:sz w:val="16"/>
+          <w:szCs w:val="16"/>
+          <w:shd w:val="clear" w:color="auto" w:fill="D4D4D4"/>
+        </w:rPr>
+      </w:pPr>
+    </w:p>
+    <w:p>
+      <w:pPr>
+        <w:spacing w:after="0" w:line="240" w:lineRule="auto"/>
+        <w:rPr>
+          <w:rFonts w:ascii="Consolas" w:hAnsi="Consolas" w:cs="Consolas"/>
+          <w:color w:val="000000"/>
+          <w:sz w:val="16"/>
+          <w:szCs w:val="16"/>
+          <w:shd w:val="clear" w:color="auto" w:fill="D4D4D4"/>
+        </w:rPr>
+      </w:pPr>
+    </w:p>
+    <w:p>
+      <w:pPr>
+        <w:spacing w:after="0" w:line="240" w:lineRule="auto"/>
+        <w:rPr>
+          <w:rFonts w:ascii="Consolas" w:hAnsi="Consolas" w:cs="Consolas"/>
+          <w:color w:val="000000"/>
+          <w:sz w:val="16"/>
+          <w:szCs w:val="16"/>
+          <w:shd w:val="clear" w:color="auto" w:fill="D4D4D4"/>
+        </w:rPr>
+      </w:pPr>
+      <w:r>
+        <w:rPr>
+          <w:rFonts w:ascii="Consolas" w:hAnsi="Consolas" w:cs="Consolas"/>
+          <w:color w:val="000000"/>
+          <w:sz w:val="16"/>
+          <w:szCs w:val="16"/>
+          <w:shd w:val="clear" w:color="auto" w:fill="D4D4D4"/>
+        </w:rPr>
+        <w:t>10 ETAPA</w:t>
+      </w:r>
+    </w:p>
+    <w:p>
+      <w:pPr>
+        <w:spacing w:after="0" w:line="240" w:lineRule="auto"/>
+        <w:rPr>
+          <w:rFonts w:ascii="Consolas" w:hAnsi="Consolas" w:cs="Consolas"/>
+          <w:color w:val="000000"/>
+          <w:sz w:val="16"/>
+          <w:szCs w:val="16"/>
+          <w:shd w:val="clear" w:color="auto" w:fill="D4D4D4"/>
+        </w:rPr>
+      </w:pPr>
+    </w:p>
+    <w:p>
+      <w:pPr>
+        <w:spacing w:after="0" w:line="240" w:lineRule="auto"/>
+        <w:rPr>
+          <w:rFonts w:ascii="Consolas" w:hAnsi="Consolas" w:cs="Consolas"/>
+          <w:color w:val="000000"/>
+          <w:sz w:val="16"/>
+          <w:szCs w:val="16"/>
+          <w:shd w:val="clear" w:color="auto" w:fill="D4D4D4"/>
+        </w:rPr>
+      </w:pPr>
+    </w:p>
+    <w:p>
+      <w:pPr>
+        <w:autoSpaceDE w:val="0"/>
+        <w:autoSpaceDN w:val="0"/>
+        <w:adjustRightInd w:val="0"/>
+        <w:spacing w:after="0" w:line="240" w:lineRule="auto"/>
+        <w:rPr>
+          <w:rFonts w:ascii="Consolas" w:hAnsi="Consolas" w:cs="Consolas"/>
+          <w:sz w:val="16"/>
+          <w:szCs w:val="16"/>
+        </w:rPr>
+      </w:pPr>
+      <w:r>
+        <w:rPr>
+          <w:rFonts w:ascii="Consolas" w:hAnsi="Consolas" w:cs="Consolas"/>
+          <w:b/>
+          <w:bCs/>
+          <w:color w:val="7F0055"/>
+          <w:sz w:val="16"/>
+          <w:szCs w:val="16"/>
+        </w:rPr>
+        <w:t>public</w:t>
+      </w:r>
+      <w:r>
+        <w:rPr>
+          <w:rFonts w:ascii="Consolas" w:hAnsi="Consolas" w:cs="Consolas"/>
+          <w:color w:val="000000"/>
+          <w:sz w:val="16"/>
+          <w:szCs w:val="16"/>
+        </w:rPr>
+        <w:t xml:space="preserve"> </w:t>
+      </w:r>
+      <w:r>
+        <w:rPr>
+          <w:rFonts w:ascii="Consolas" w:hAnsi="Consolas" w:cs="Consolas"/>
+          <w:b/>
+          <w:bCs/>
+          <w:color w:val="7F0055"/>
+          <w:sz w:val="16"/>
+          <w:szCs w:val="16"/>
+        </w:rPr>
+        <w:t>class</w:t>
+      </w:r>
+      <w:r>
+        <w:rPr>
+          <w:rFonts w:ascii="Consolas" w:hAnsi="Consolas" w:cs="Consolas"/>
+          <w:color w:val="000000"/>
+          <w:sz w:val="16"/>
+          <w:szCs w:val="16"/>
+        </w:rPr>
+        <w:t xml:space="preserve"> JulgamentoPrisioneiro {</w:t>
+      </w:r>
+    </w:p>
+    <w:p>
+      <w:pPr>
+        <w:autoSpaceDE w:val="0"/>
+        <w:autoSpaceDN w:val="0"/>
+        <w:adjustRightInd w:val="0"/>
+        <w:spacing w:after="0" w:line="240" w:lineRule="auto"/>
+        <w:rPr>
+          <w:rFonts w:ascii="Consolas" w:hAnsi="Consolas" w:cs="Consolas"/>
+          <w:sz w:val="16"/>
+          <w:szCs w:val="16"/>
+        </w:rPr>
+      </w:pPr>
+      <w:r>
+        <w:rPr>
+          <w:rFonts w:ascii="Consolas" w:hAnsi="Consolas" w:cs="Consolas"/>
+          <w:color w:val="000000"/>
+          <w:sz w:val="16"/>
+          <w:szCs w:val="16"/>
+        </w:rPr>
+        <w:tab/>
+      </w:r>
+      <w:r>
+        <w:rPr>
+          <w:rFonts w:ascii="Consolas" w:hAnsi="Consolas" w:cs="Consolas"/>
+          <w:b/>
+          <w:bCs/>
+          <w:color w:val="7F0055"/>
+          <w:sz w:val="16"/>
+          <w:szCs w:val="16"/>
+        </w:rPr>
+        <w:t>private</w:t>
+      </w:r>
+      <w:r>
+        <w:rPr>
+          <w:rFonts w:ascii="Consolas" w:hAnsi="Consolas" w:cs="Consolas"/>
+          <w:color w:val="000000"/>
+          <w:sz w:val="16"/>
+          <w:szCs w:val="16"/>
+        </w:rPr>
+        <w:t xml:space="preserve"> </w:t>
+      </w:r>
+      <w:r>
+        <w:rPr>
+          <w:rFonts w:ascii="Consolas" w:hAnsi="Consolas" w:cs="Consolas"/>
+          <w:b/>
+          <w:bCs/>
+          <w:color w:val="7F0055"/>
+          <w:sz w:val="16"/>
+          <w:szCs w:val="16"/>
+        </w:rPr>
+        <w:t>int</w:t>
+      </w:r>
+      <w:r>
+        <w:rPr>
+          <w:rFonts w:ascii="Consolas" w:hAnsi="Consolas" w:cs="Consolas"/>
+          <w:color w:val="000000"/>
+          <w:sz w:val="16"/>
+          <w:szCs w:val="16"/>
+        </w:rPr>
+        <w:t xml:space="preserve"> </w:t>
+      </w:r>
+      <w:r>
+        <w:rPr>
+          <w:rFonts w:ascii="Consolas" w:hAnsi="Consolas" w:cs="Consolas"/>
+          <w:color w:val="0000C0"/>
+          <w:sz w:val="16"/>
+          <w:szCs w:val="16"/>
+        </w:rPr>
+        <w:t>PENA_INOCENCIA</w:t>
+      </w:r>
+      <w:r>
+        <w:rPr>
+          <w:rFonts w:ascii="Consolas" w:hAnsi="Consolas" w:cs="Consolas"/>
+          <w:color w:val="000000"/>
+          <w:sz w:val="16"/>
+          <w:szCs w:val="16"/>
+        </w:rPr>
+        <w:t xml:space="preserve"> = 10;</w:t>
+      </w:r>
+    </w:p>
+    <w:p>
+      <w:pPr>
+        <w:autoSpaceDE w:val="0"/>
+        <w:autoSpaceDN w:val="0"/>
+        <w:adjustRightInd w:val="0"/>
+        <w:spacing w:after="0" w:line="240" w:lineRule="auto"/>
+        <w:rPr>
+          <w:rFonts w:ascii="Consolas" w:hAnsi="Consolas" w:cs="Consolas"/>
+          <w:sz w:val="16"/>
+          <w:szCs w:val="16"/>
+        </w:rPr>
+      </w:pPr>
+      <w:r>
+        <w:rPr>
+          <w:rFonts w:ascii="Consolas" w:hAnsi="Consolas" w:cs="Consolas"/>
+          <w:color w:val="000000"/>
+          <w:sz w:val="16"/>
+          <w:szCs w:val="16"/>
+        </w:rPr>
+        <w:tab/>
+      </w:r>
+      <w:r>
+        <w:rPr>
+          <w:rFonts w:ascii="Consolas" w:hAnsi="Consolas" w:cs="Consolas"/>
+          <w:b/>
+          <w:bCs/>
+          <w:color w:val="7F0055"/>
+          <w:sz w:val="16"/>
+          <w:szCs w:val="16"/>
+        </w:rPr>
+        <w:t>private</w:t>
+      </w:r>
+      <w:r>
+        <w:rPr>
+          <w:rFonts w:ascii="Consolas" w:hAnsi="Consolas" w:cs="Consolas"/>
+          <w:color w:val="000000"/>
+          <w:sz w:val="16"/>
+          <w:szCs w:val="16"/>
+        </w:rPr>
+        <w:t xml:space="preserve"> </w:t>
+      </w:r>
+      <w:r>
+        <w:rPr>
+          <w:rFonts w:ascii="Consolas" w:hAnsi="Consolas" w:cs="Consolas"/>
+          <w:b/>
+          <w:bCs/>
+          <w:color w:val="7F0055"/>
+          <w:sz w:val="16"/>
+          <w:szCs w:val="16"/>
+        </w:rPr>
+        <w:t>int</w:t>
+      </w:r>
+      <w:r>
+        <w:rPr>
+          <w:rFonts w:ascii="Consolas" w:hAnsi="Consolas" w:cs="Consolas"/>
+          <w:color w:val="000000"/>
+          <w:sz w:val="16"/>
+          <w:szCs w:val="16"/>
+        </w:rPr>
+        <w:t xml:space="preserve"> </w:t>
+      </w:r>
+      <w:r>
+        <w:rPr>
+          <w:rFonts w:ascii="Consolas" w:hAnsi="Consolas" w:cs="Consolas"/>
+          <w:color w:val="0000C0"/>
+          <w:sz w:val="16"/>
+          <w:szCs w:val="16"/>
+        </w:rPr>
+        <w:t>PENA_CONDENACAO_MUTUA</w:t>
+      </w:r>
+      <w:r>
+        <w:rPr>
+          <w:rFonts w:ascii="Consolas" w:hAnsi="Consolas" w:cs="Consolas"/>
+          <w:color w:val="000000"/>
+          <w:sz w:val="16"/>
+          <w:szCs w:val="16"/>
+        </w:rPr>
+        <w:t xml:space="preserve"> = 5;</w:t>
+      </w:r>
+    </w:p>
+    <w:p>
+      <w:pPr>
+        <w:autoSpaceDE w:val="0"/>
+        <w:autoSpaceDN w:val="0"/>
+        <w:adjustRightInd w:val="0"/>
+        <w:spacing w:after="0" w:line="240" w:lineRule="auto"/>
+        <w:rPr>
+          <w:rFonts w:ascii="Consolas" w:hAnsi="Consolas" w:cs="Consolas"/>
+          <w:sz w:val="16"/>
+          <w:szCs w:val="16"/>
+        </w:rPr>
+      </w:pPr>
+      <w:r>
+        <w:rPr>
+          <w:rFonts w:ascii="Consolas" w:hAnsi="Consolas" w:cs="Consolas"/>
+          <w:color w:val="000000"/>
+          <w:sz w:val="16"/>
+          <w:szCs w:val="16"/>
+        </w:rPr>
+        <w:tab/>
+      </w:r>
+      <w:r>
+        <w:rPr>
+          <w:rFonts w:ascii="Consolas" w:hAnsi="Consolas" w:cs="Consolas"/>
+          <w:b/>
+          <w:bCs/>
+          <w:color w:val="7F0055"/>
+          <w:sz w:val="16"/>
+          <w:szCs w:val="16"/>
+        </w:rPr>
+        <w:t>private</w:t>
+      </w:r>
+      <w:r>
+        <w:rPr>
+          <w:rFonts w:ascii="Consolas" w:hAnsi="Consolas" w:cs="Consolas"/>
+          <w:color w:val="000000"/>
+          <w:sz w:val="16"/>
+          <w:szCs w:val="16"/>
+        </w:rPr>
+        <w:t xml:space="preserve"> </w:t>
+      </w:r>
+      <w:r>
+        <w:rPr>
+          <w:rFonts w:ascii="Consolas" w:hAnsi="Consolas" w:cs="Consolas"/>
+          <w:b/>
+          <w:bCs/>
+          <w:color w:val="7F0055"/>
+          <w:sz w:val="16"/>
+          <w:szCs w:val="16"/>
+        </w:rPr>
+        <w:t>int</w:t>
+      </w:r>
+      <w:r>
+        <w:rPr>
+          <w:rFonts w:ascii="Consolas" w:hAnsi="Consolas" w:cs="Consolas"/>
+          <w:color w:val="000000"/>
+          <w:sz w:val="16"/>
+          <w:szCs w:val="16"/>
+        </w:rPr>
+        <w:t xml:space="preserve"> </w:t>
+      </w:r>
+      <w:r>
+        <w:rPr>
+          <w:rFonts w:ascii="Consolas" w:hAnsi="Consolas" w:cs="Consolas"/>
+          <w:color w:val="0000C0"/>
+          <w:sz w:val="16"/>
+          <w:szCs w:val="16"/>
+          <w:u w:val="single"/>
+        </w:rPr>
+        <w:t>PENA_CONDENACAO_INDIVIDUAL</w:t>
+      </w:r>
+      <w:r>
+        <w:rPr>
+          <w:rFonts w:ascii="Consolas" w:hAnsi="Consolas" w:cs="Consolas"/>
+          <w:color w:val="000000"/>
+          <w:sz w:val="16"/>
+          <w:szCs w:val="16"/>
+        </w:rPr>
+        <w:t xml:space="preserve"> = 10;</w:t>
+      </w:r>
+    </w:p>
+    <w:p>
+      <w:pPr>
+        <w:autoSpaceDE w:val="0"/>
+        <w:autoSpaceDN w:val="0"/>
+        <w:adjustRightInd w:val="0"/>
+        <w:spacing w:after="0" w:line="240" w:lineRule="auto"/>
+        <w:rPr>
+          <w:rFonts w:ascii="Consolas" w:hAnsi="Consolas" w:cs="Consolas"/>
+          <w:sz w:val="16"/>
+          <w:szCs w:val="16"/>
+        </w:rPr>
+      </w:pPr>
+      <w:r>
+        <w:rPr>
+          <w:rFonts w:ascii="Consolas" w:hAnsi="Consolas" w:cs="Consolas"/>
+          <w:color w:val="000000"/>
+          <w:sz w:val="16"/>
+          <w:szCs w:val="16"/>
+        </w:rPr>
+        <w:tab/>
+      </w:r>
+      <w:r>
+        <w:rPr>
+          <w:rFonts w:ascii="Consolas" w:hAnsi="Consolas" w:cs="Consolas"/>
+          <w:b/>
+          <w:bCs/>
+          <w:color w:val="7F0055"/>
+          <w:sz w:val="16"/>
+          <w:szCs w:val="16"/>
+        </w:rPr>
+        <w:t>private</w:t>
+      </w:r>
+      <w:r>
+        <w:rPr>
+          <w:rFonts w:ascii="Consolas" w:hAnsi="Consolas" w:cs="Consolas"/>
+          <w:color w:val="000000"/>
+          <w:sz w:val="16"/>
+          <w:szCs w:val="16"/>
+        </w:rPr>
+        <w:t xml:space="preserve"> </w:t>
+      </w:r>
+      <w:r>
+        <w:rPr>
+          <w:rFonts w:ascii="Consolas" w:hAnsi="Consolas" w:cs="Consolas"/>
+          <w:b/>
+          <w:bCs/>
+          <w:color w:val="7F0055"/>
+          <w:sz w:val="16"/>
+          <w:szCs w:val="16"/>
+        </w:rPr>
+        <w:t>int</w:t>
+      </w:r>
+      <w:r>
+        <w:rPr>
+          <w:rFonts w:ascii="Consolas" w:hAnsi="Consolas" w:cs="Consolas"/>
+          <w:color w:val="000000"/>
+          <w:sz w:val="16"/>
+          <w:szCs w:val="16"/>
+        </w:rPr>
+        <w:t xml:space="preserve"> </w:t>
+      </w:r>
+      <w:r>
+        <w:rPr>
+          <w:rFonts w:ascii="Consolas" w:hAnsi="Consolas" w:cs="Consolas"/>
+          <w:color w:val="0000C0"/>
+          <w:sz w:val="16"/>
+          <w:szCs w:val="16"/>
+        </w:rPr>
+        <w:t>PENA_CONDENACAO_CUMPLICES</w:t>
+      </w:r>
+      <w:r>
+        <w:rPr>
+          <w:rFonts w:ascii="Consolas" w:hAnsi="Consolas" w:cs="Consolas"/>
+          <w:color w:val="000000"/>
+          <w:sz w:val="16"/>
+          <w:szCs w:val="16"/>
+        </w:rPr>
+        <w:t xml:space="preserve"> = 1;</w:t>
+      </w:r>
+    </w:p>
+    <w:p>
+      <w:pPr>
+        <w:autoSpaceDE w:val="0"/>
+        <w:autoSpaceDN w:val="0"/>
+        <w:adjustRightInd w:val="0"/>
+        <w:spacing w:after="0" w:line="240" w:lineRule="auto"/>
+        <w:rPr>
+          <w:rFonts w:ascii="Consolas" w:hAnsi="Consolas" w:cs="Consolas"/>
+          <w:sz w:val="16"/>
+          <w:szCs w:val="16"/>
+        </w:rPr>
+      </w:pPr>
+      <w:r>
+        <w:rPr>
+          <w:rFonts w:ascii="Consolas" w:hAnsi="Consolas" w:cs="Consolas"/>
+          <w:color w:val="000000"/>
+          <w:sz w:val="16"/>
+          <w:szCs w:val="16"/>
+        </w:rPr>
+        <w:tab/>
+      </w:r>
+    </w:p>
+    <w:p>
+      <w:pPr>
+        <w:autoSpaceDE w:val="0"/>
+        <w:autoSpaceDN w:val="0"/>
+        <w:adjustRightInd w:val="0"/>
+        <w:spacing w:after="0" w:line="240" w:lineRule="auto"/>
+        <w:rPr>
+          <w:rFonts w:ascii="Consolas" w:hAnsi="Consolas" w:cs="Consolas"/>
+          <w:sz w:val="16"/>
+          <w:szCs w:val="16"/>
+        </w:rPr>
+      </w:pPr>
+      <w:r>
+        <w:rPr>
+          <w:rFonts w:ascii="Consolas" w:hAnsi="Consolas" w:cs="Consolas"/>
+          <w:color w:val="000000"/>
+          <w:sz w:val="16"/>
+          <w:szCs w:val="16"/>
+        </w:rPr>
+        <w:tab/>
+      </w:r>
+      <w:r>
+        <w:rPr>
+          <w:rFonts w:ascii="Consolas" w:hAnsi="Consolas" w:cs="Consolas"/>
+          <w:b/>
+          <w:bCs/>
+          <w:color w:val="7F0055"/>
+          <w:sz w:val="16"/>
+          <w:szCs w:val="16"/>
+        </w:rPr>
+        <w:t>public</w:t>
+      </w:r>
+      <w:r>
+        <w:rPr>
+          <w:rFonts w:ascii="Consolas" w:hAnsi="Consolas" w:cs="Consolas"/>
+          <w:color w:val="000000"/>
+          <w:sz w:val="16"/>
+          <w:szCs w:val="16"/>
+        </w:rPr>
+        <w:t xml:space="preserve"> </w:t>
+      </w:r>
+      <w:r>
+        <w:rPr>
+          <w:rFonts w:ascii="Consolas" w:hAnsi="Consolas" w:cs="Consolas"/>
+          <w:b/>
+          <w:bCs/>
+          <w:color w:val="7F0055"/>
+          <w:sz w:val="16"/>
+          <w:szCs w:val="16"/>
+        </w:rPr>
+        <w:t>int</w:t>
+      </w:r>
+      <w:r>
+        <w:rPr>
+          <w:rFonts w:ascii="Consolas" w:hAnsi="Consolas" w:cs="Consolas"/>
+          <w:color w:val="000000"/>
+          <w:sz w:val="16"/>
+          <w:szCs w:val="16"/>
+        </w:rPr>
+        <w:t xml:space="preserve"> calculaPena(String </w:t>
+      </w:r>
+      <w:r>
+        <w:rPr>
+          <w:rFonts w:ascii="Consolas" w:hAnsi="Consolas" w:cs="Consolas"/>
+          <w:color w:val="6A3E3E"/>
+          <w:sz w:val="16"/>
+          <w:szCs w:val="16"/>
+        </w:rPr>
+        <w:t>respostaPrisioneiroA</w:t>
+      </w:r>
+      <w:r>
+        <w:rPr>
+          <w:rFonts w:ascii="Consolas" w:hAnsi="Consolas" w:cs="Consolas"/>
+          <w:color w:val="000000"/>
+          <w:sz w:val="16"/>
+          <w:szCs w:val="16"/>
+        </w:rPr>
+        <w:t xml:space="preserve">, String </w:t>
+      </w:r>
+      <w:r>
+        <w:rPr>
+          <w:rFonts w:ascii="Consolas" w:hAnsi="Consolas" w:cs="Consolas"/>
+          <w:color w:val="6A3E3E"/>
+          <w:sz w:val="16"/>
+          <w:szCs w:val="16"/>
+        </w:rPr>
+        <w:t>respostaPrisioneiroB</w:t>
+      </w:r>
+      <w:r>
+        <w:rPr>
+          <w:rFonts w:ascii="Consolas" w:hAnsi="Consolas" w:cs="Consolas"/>
+          <w:color w:val="000000"/>
+          <w:sz w:val="16"/>
+          <w:szCs w:val="16"/>
+        </w:rPr>
+        <w:t>) {</w:t>
+      </w:r>
+    </w:p>
+    <w:p>
+      <w:pPr>
+        <w:autoSpaceDE w:val="0"/>
+        <w:autoSpaceDN w:val="0"/>
+        <w:adjustRightInd w:val="0"/>
+        <w:spacing w:after="0" w:line="240" w:lineRule="auto"/>
+        <w:rPr>
+          <w:rFonts w:ascii="Consolas" w:hAnsi="Consolas" w:cs="Consolas"/>
+          <w:sz w:val="16"/>
+          <w:szCs w:val="16"/>
+        </w:rPr>
+      </w:pPr>
+      <w:r>
+        <w:rPr>
+          <w:rFonts w:ascii="Consolas" w:hAnsi="Consolas" w:cs="Consolas"/>
+          <w:color w:val="000000"/>
+          <w:sz w:val="16"/>
+          <w:szCs w:val="16"/>
+        </w:rPr>
+        <w:tab/>
+      </w:r>
+      <w:r>
+        <w:rPr>
+          <w:rFonts w:ascii="Consolas" w:hAnsi="Consolas" w:cs="Consolas"/>
+          <w:color w:val="000000"/>
+          <w:sz w:val="16"/>
+          <w:szCs w:val="16"/>
+        </w:rPr>
+        <w:tab/>
+      </w:r>
+      <w:r>
+        <w:rPr>
+          <w:rFonts w:ascii="Consolas" w:hAnsi="Consolas" w:cs="Consolas"/>
+          <w:b/>
+          <w:bCs/>
+          <w:color w:val="7F0055"/>
+          <w:sz w:val="16"/>
+          <w:szCs w:val="16"/>
+        </w:rPr>
+        <w:t>if</w:t>
+      </w:r>
+      <w:r>
+        <w:rPr>
+          <w:rFonts w:ascii="Consolas" w:hAnsi="Consolas" w:cs="Consolas"/>
+          <w:color w:val="000000"/>
+          <w:sz w:val="16"/>
+          <w:szCs w:val="16"/>
+        </w:rPr>
+        <w:t xml:space="preserve"> (</w:t>
+      </w:r>
+      <w:r>
+        <w:rPr>
+          <w:rFonts w:ascii="Consolas" w:hAnsi="Consolas" w:cs="Consolas"/>
+          <w:color w:val="6A3E3E"/>
+          <w:sz w:val="16"/>
+          <w:szCs w:val="16"/>
+        </w:rPr>
+        <w:t>respostaPrisioneiroA</w:t>
+      </w:r>
+      <w:r>
+        <w:rPr>
+          <w:rFonts w:ascii="Consolas" w:hAnsi="Consolas" w:cs="Consolas"/>
+          <w:color w:val="000000"/>
+          <w:sz w:val="16"/>
+          <w:szCs w:val="16"/>
+        </w:rPr>
+        <w:t xml:space="preserve"> == </w:t>
+      </w:r>
+      <w:r>
+        <w:rPr>
+          <w:rFonts w:ascii="Consolas" w:hAnsi="Consolas" w:cs="Consolas"/>
+          <w:color w:val="2A00FF"/>
+          <w:sz w:val="16"/>
+          <w:szCs w:val="16"/>
+        </w:rPr>
+        <w:t>"Culpado"</w:t>
+      </w:r>
+      <w:r>
+        <w:rPr>
+          <w:rFonts w:ascii="Consolas" w:hAnsi="Consolas" w:cs="Consolas"/>
+          <w:color w:val="000000"/>
+          <w:sz w:val="16"/>
+          <w:szCs w:val="16"/>
+        </w:rPr>
+        <w:t>) {</w:t>
+      </w:r>
+    </w:p>
+    <w:p>
+      <w:pPr>
+        <w:autoSpaceDE w:val="0"/>
+        <w:autoSpaceDN w:val="0"/>
+        <w:adjustRightInd w:val="0"/>
+        <w:spacing w:after="0" w:line="240" w:lineRule="auto"/>
+        <w:rPr>
+          <w:rFonts w:ascii="Consolas" w:hAnsi="Consolas" w:cs="Consolas"/>
+          <w:sz w:val="16"/>
+          <w:szCs w:val="16"/>
+        </w:rPr>
+      </w:pPr>
+      <w:r>
+        <w:rPr>
+          <w:rFonts w:ascii="Consolas" w:hAnsi="Consolas" w:cs="Consolas"/>
+          <w:color w:val="000000"/>
+          <w:sz w:val="16"/>
+          <w:szCs w:val="16"/>
+        </w:rPr>
+        <w:tab/>
+      </w:r>
+      <w:r>
+        <w:rPr>
+          <w:rFonts w:ascii="Consolas" w:hAnsi="Consolas" w:cs="Consolas"/>
+          <w:color w:val="000000"/>
+          <w:sz w:val="16"/>
+          <w:szCs w:val="16"/>
+        </w:rPr>
+        <w:tab/>
+      </w:r>
+      <w:r>
+        <w:rPr>
+          <w:rFonts w:ascii="Consolas" w:hAnsi="Consolas" w:cs="Consolas"/>
+          <w:color w:val="000000"/>
+          <w:sz w:val="16"/>
+          <w:szCs w:val="16"/>
+        </w:rPr>
+        <w:tab/>
+      </w:r>
+      <w:r>
+        <w:rPr>
+          <w:rFonts w:ascii="Consolas" w:hAnsi="Consolas" w:cs="Consolas"/>
+          <w:b/>
+          <w:bCs/>
+          <w:color w:val="7F0055"/>
+          <w:sz w:val="16"/>
+          <w:szCs w:val="16"/>
+        </w:rPr>
+        <w:t>if</w:t>
+      </w:r>
+      <w:r>
+        <w:rPr>
+          <w:rFonts w:ascii="Consolas" w:hAnsi="Consolas" w:cs="Consolas"/>
+          <w:color w:val="000000"/>
+          <w:sz w:val="16"/>
+          <w:szCs w:val="16"/>
+        </w:rPr>
+        <w:t xml:space="preserve"> (</w:t>
+      </w:r>
+      <w:r>
+        <w:rPr>
+          <w:rFonts w:ascii="Consolas" w:hAnsi="Consolas" w:cs="Consolas"/>
+          <w:color w:val="6A3E3E"/>
+          <w:sz w:val="16"/>
+          <w:szCs w:val="16"/>
+        </w:rPr>
+        <w:t>respostaPrisioneiroB</w:t>
+      </w:r>
+      <w:r>
+        <w:rPr>
+          <w:rFonts w:ascii="Consolas" w:hAnsi="Consolas" w:cs="Consolas"/>
+          <w:color w:val="000000"/>
+          <w:sz w:val="16"/>
+          <w:szCs w:val="16"/>
+        </w:rPr>
+        <w:t xml:space="preserve"> == </w:t>
+      </w:r>
+      <w:r>
+        <w:rPr>
+          <w:rFonts w:ascii="Consolas" w:hAnsi="Consolas" w:cs="Consolas"/>
+          <w:color w:val="2A00FF"/>
+          <w:sz w:val="16"/>
+          <w:szCs w:val="16"/>
+        </w:rPr>
+        <w:t>"Culpado"</w:t>
+      </w:r>
+      <w:r>
+        <w:rPr>
+          <w:rFonts w:ascii="Consolas" w:hAnsi="Consolas" w:cs="Consolas"/>
+          <w:color w:val="000000"/>
+          <w:sz w:val="16"/>
+          <w:szCs w:val="16"/>
+        </w:rPr>
+        <w:t>) {</w:t>
+      </w:r>
+    </w:p>
+    <w:p>
+      <w:pPr>
+        <w:autoSpaceDE w:val="0"/>
+        <w:autoSpaceDN w:val="0"/>
+        <w:adjustRightInd w:val="0"/>
+        <w:spacing w:after="0" w:line="240" w:lineRule="auto"/>
+        <w:rPr>
+          <w:rFonts w:ascii="Consolas" w:hAnsi="Consolas" w:cs="Consolas"/>
+          <w:sz w:val="16"/>
+          <w:szCs w:val="16"/>
+        </w:rPr>
+      </w:pPr>
+      <w:r>
+        <w:rPr>
+          <w:rFonts w:ascii="Consolas" w:hAnsi="Consolas" w:cs="Consolas"/>
+          <w:color w:val="000000"/>
+          <w:sz w:val="16"/>
+          <w:szCs w:val="16"/>
+        </w:rPr>
+        <w:tab/>
+      </w:r>
+      <w:r>
+        <w:rPr>
+          <w:rFonts w:ascii="Consolas" w:hAnsi="Consolas" w:cs="Consolas"/>
+          <w:color w:val="000000"/>
+          <w:sz w:val="16"/>
+          <w:szCs w:val="16"/>
+        </w:rPr>
+        <w:tab/>
+      </w:r>
+      <w:r>
+        <w:rPr>
+          <w:rFonts w:ascii="Consolas" w:hAnsi="Consolas" w:cs="Consolas"/>
+          <w:color w:val="000000"/>
+          <w:sz w:val="16"/>
+          <w:szCs w:val="16"/>
+        </w:rPr>
+        <w:tab/>
+      </w:r>
+      <w:r>
+        <w:rPr>
+          <w:rFonts w:ascii="Consolas" w:hAnsi="Consolas" w:cs="Consolas"/>
+          <w:color w:val="000000"/>
+          <w:sz w:val="16"/>
+          <w:szCs w:val="16"/>
+        </w:rPr>
+        <w:tab/>
+      </w:r>
+      <w:r>
+        <w:rPr>
+          <w:rFonts w:ascii="Consolas" w:hAnsi="Consolas" w:cs="Consolas"/>
+          <w:b/>
+          <w:bCs/>
+          <w:color w:val="7F0055"/>
+          <w:sz w:val="16"/>
+          <w:szCs w:val="16"/>
+        </w:rPr>
+        <w:t>return</w:t>
+      </w:r>
+      <w:r>
+        <w:rPr>
+          <w:rFonts w:ascii="Consolas" w:hAnsi="Consolas" w:cs="Consolas"/>
+          <w:color w:val="000000"/>
+          <w:sz w:val="16"/>
+          <w:szCs w:val="16"/>
+        </w:rPr>
+        <w:t xml:space="preserve"> </w:t>
+      </w:r>
+      <w:r>
+        <w:rPr>
+          <w:rFonts w:ascii="Consolas" w:hAnsi="Consolas" w:cs="Consolas"/>
+          <w:color w:val="0000C0"/>
+          <w:sz w:val="16"/>
+          <w:szCs w:val="16"/>
+        </w:rPr>
+        <w:t>PENA_CONDENACAO_MUTUA</w:t>
+      </w:r>
+      <w:r>
+        <w:rPr>
+          <w:rFonts w:ascii="Consolas" w:hAnsi="Consolas" w:cs="Consolas"/>
+          <w:color w:val="000000"/>
+          <w:sz w:val="16"/>
+          <w:szCs w:val="16"/>
+        </w:rPr>
+        <w:t>;</w:t>
+      </w:r>
+    </w:p>
+    <w:p>
+      <w:pPr>
+        <w:autoSpaceDE w:val="0"/>
+        <w:autoSpaceDN w:val="0"/>
+        <w:adjustRightInd w:val="0"/>
+        <w:spacing w:after="0" w:line="240" w:lineRule="auto"/>
+        <w:rPr>
+          <w:rFonts w:ascii="Consolas" w:hAnsi="Consolas" w:cs="Consolas"/>
+          <w:sz w:val="16"/>
+          <w:szCs w:val="16"/>
+        </w:rPr>
+      </w:pPr>
+      <w:r>
+        <w:rPr>
+          <w:rFonts w:ascii="Consolas" w:hAnsi="Consolas" w:cs="Consolas"/>
+          <w:color w:val="000000"/>
+          <w:sz w:val="16"/>
+          <w:szCs w:val="16"/>
+        </w:rPr>
+        <w:tab/>
+      </w:r>
+      <w:r>
+        <w:rPr>
+          <w:rFonts w:ascii="Consolas" w:hAnsi="Consolas" w:cs="Consolas"/>
+          <w:color w:val="000000"/>
+          <w:sz w:val="16"/>
+          <w:szCs w:val="16"/>
+        </w:rPr>
+        <w:tab/>
+      </w:r>
+      <w:r>
+        <w:rPr>
+          <w:rFonts w:ascii="Consolas" w:hAnsi="Consolas" w:cs="Consolas"/>
+          <w:color w:val="000000"/>
+          <w:sz w:val="16"/>
+          <w:szCs w:val="16"/>
+        </w:rPr>
+        <w:tab/>
+        <w:t xml:space="preserve">} </w:t>
+      </w:r>
+      <w:r>
+        <w:rPr>
+          <w:rFonts w:ascii="Consolas" w:hAnsi="Consolas" w:cs="Consolas"/>
+          <w:b/>
+          <w:bCs/>
+          <w:color w:val="7F0055"/>
+          <w:sz w:val="16"/>
+          <w:szCs w:val="16"/>
+        </w:rPr>
+        <w:t>else</w:t>
+      </w:r>
+      <w:r>
+        <w:rPr>
+          <w:rFonts w:ascii="Consolas" w:hAnsi="Consolas" w:cs="Consolas"/>
+          <w:color w:val="000000"/>
+          <w:sz w:val="16"/>
+          <w:szCs w:val="16"/>
+        </w:rPr>
+        <w:t xml:space="preserve"> {</w:t>
+      </w:r>
+    </w:p>
+    <w:p>
+      <w:pPr>
+        <w:autoSpaceDE w:val="0"/>
+        <w:autoSpaceDN w:val="0"/>
+        <w:adjustRightInd w:val="0"/>
+        <w:spacing w:after="0" w:line="240" w:lineRule="auto"/>
+        <w:rPr>
+          <w:rFonts w:ascii="Consolas" w:hAnsi="Consolas" w:cs="Consolas"/>
+          <w:sz w:val="16"/>
+          <w:szCs w:val="16"/>
+        </w:rPr>
+      </w:pPr>
+      <w:r>
+        <w:rPr>
+          <w:rFonts w:ascii="Consolas" w:hAnsi="Consolas" w:cs="Consolas"/>
+          <w:color w:val="000000"/>
+          <w:sz w:val="16"/>
+          <w:szCs w:val="16"/>
+        </w:rPr>
+        <w:tab/>
+      </w:r>
+      <w:r>
+        <w:rPr>
+          <w:rFonts w:ascii="Consolas" w:hAnsi="Consolas" w:cs="Consolas"/>
+          <w:color w:val="000000"/>
+          <w:sz w:val="16"/>
+          <w:szCs w:val="16"/>
+        </w:rPr>
+        <w:tab/>
+      </w:r>
+      <w:r>
+        <w:rPr>
+          <w:rFonts w:ascii="Consolas" w:hAnsi="Consolas" w:cs="Consolas"/>
+          <w:color w:val="000000"/>
+          <w:sz w:val="16"/>
+          <w:szCs w:val="16"/>
+        </w:rPr>
+        <w:tab/>
+      </w:r>
+      <w:r>
+        <w:rPr>
+          <w:rFonts w:ascii="Consolas" w:hAnsi="Consolas" w:cs="Consolas"/>
+          <w:color w:val="000000"/>
+          <w:sz w:val="16"/>
+          <w:szCs w:val="16"/>
+        </w:rPr>
+        <w:tab/>
+      </w:r>
+      <w:r>
+        <w:rPr>
+          <w:rFonts w:ascii="Consolas" w:hAnsi="Consolas" w:cs="Consolas"/>
+          <w:b/>
+          <w:bCs/>
+          <w:color w:val="7F0055"/>
+          <w:sz w:val="16"/>
+          <w:szCs w:val="16"/>
+        </w:rPr>
+        <w:t>return</w:t>
+      </w:r>
+      <w:r>
+        <w:rPr>
+          <w:rFonts w:ascii="Consolas" w:hAnsi="Consolas" w:cs="Consolas"/>
+          <w:color w:val="000000"/>
+          <w:sz w:val="16"/>
+          <w:szCs w:val="16"/>
+        </w:rPr>
+        <w:t xml:space="preserve"> </w:t>
+      </w:r>
+      <w:r>
+        <w:rPr>
+          <w:rFonts w:ascii="Consolas" w:hAnsi="Consolas" w:cs="Consolas"/>
+          <w:color w:val="0000C0"/>
+          <w:sz w:val="16"/>
+          <w:szCs w:val="16"/>
+        </w:rPr>
+        <w:t>PENA_INOCENCIA</w:t>
+      </w:r>
+      <w:r>
+        <w:rPr>
+          <w:rFonts w:ascii="Consolas" w:hAnsi="Consolas" w:cs="Consolas"/>
+          <w:color w:val="000000"/>
+          <w:sz w:val="16"/>
+          <w:szCs w:val="16"/>
+        </w:rPr>
+        <w:t>;</w:t>
+      </w:r>
+    </w:p>
+    <w:p>
+      <w:pPr>
+        <w:autoSpaceDE w:val="0"/>
+        <w:autoSpaceDN w:val="0"/>
+        <w:adjustRightInd w:val="0"/>
+        <w:spacing w:after="0" w:line="240" w:lineRule="auto"/>
+        <w:rPr>
+          <w:rFonts w:ascii="Consolas" w:hAnsi="Consolas" w:cs="Consolas"/>
+          <w:sz w:val="16"/>
+          <w:szCs w:val="16"/>
+        </w:rPr>
+      </w:pPr>
+      <w:r>
+        <w:rPr>
+          <w:rFonts w:ascii="Consolas" w:hAnsi="Consolas" w:cs="Consolas"/>
+          <w:color w:val="000000"/>
+          <w:sz w:val="16"/>
+          <w:szCs w:val="16"/>
+        </w:rPr>
+        <w:tab/>
+      </w:r>
+      <w:r>
+        <w:rPr>
+          <w:rFonts w:ascii="Consolas" w:hAnsi="Consolas" w:cs="Consolas"/>
+          <w:color w:val="000000"/>
+          <w:sz w:val="16"/>
+          <w:szCs w:val="16"/>
+        </w:rPr>
+        <w:tab/>
+      </w:r>
+      <w:r>
+        <w:rPr>
+          <w:rFonts w:ascii="Consolas" w:hAnsi="Consolas" w:cs="Consolas"/>
+          <w:color w:val="000000"/>
+          <w:sz w:val="16"/>
+          <w:szCs w:val="16"/>
+        </w:rPr>
+        <w:tab/>
+        <w:t>}</w:t>
+      </w:r>
+    </w:p>
+    <w:p>
+      <w:pPr>
+        <w:autoSpaceDE w:val="0"/>
+        <w:autoSpaceDN w:val="0"/>
+        <w:adjustRightInd w:val="0"/>
+        <w:spacing w:after="0" w:line="240" w:lineRule="auto"/>
+        <w:rPr>
+          <w:rFonts w:ascii="Consolas" w:hAnsi="Consolas" w:cs="Consolas"/>
+          <w:sz w:val="16"/>
+          <w:szCs w:val="16"/>
+        </w:rPr>
+      </w:pPr>
+      <w:r>
+        <w:rPr>
+          <w:rFonts w:ascii="Consolas" w:hAnsi="Consolas" w:cs="Consolas"/>
+          <w:color w:val="000000"/>
+          <w:sz w:val="16"/>
+          <w:szCs w:val="16"/>
+        </w:rPr>
+        <w:tab/>
+      </w:r>
+      <w:r>
+        <w:rPr>
+          <w:rFonts w:ascii="Consolas" w:hAnsi="Consolas" w:cs="Consolas"/>
+          <w:color w:val="000000"/>
+          <w:sz w:val="16"/>
+          <w:szCs w:val="16"/>
+        </w:rPr>
+        <w:tab/>
+        <w:t xml:space="preserve">} </w:t>
+      </w:r>
+      <w:r>
+        <w:rPr>
+          <w:rFonts w:ascii="Consolas" w:hAnsi="Consolas" w:cs="Consolas"/>
+          <w:b/>
+          <w:bCs/>
+          <w:color w:val="7F0055"/>
+          <w:sz w:val="16"/>
+          <w:szCs w:val="16"/>
+        </w:rPr>
+        <w:t>else</w:t>
+      </w:r>
+      <w:r>
+        <w:rPr>
+          <w:rFonts w:ascii="Consolas" w:hAnsi="Consolas" w:cs="Consolas"/>
+          <w:color w:val="000000"/>
+          <w:sz w:val="16"/>
+          <w:szCs w:val="16"/>
+        </w:rPr>
+        <w:t xml:space="preserve"> {</w:t>
+      </w:r>
+    </w:p>
+    <w:p>
+      <w:pPr>
+        <w:autoSpaceDE w:val="0"/>
+        <w:autoSpaceDN w:val="0"/>
+        <w:adjustRightInd w:val="0"/>
+        <w:spacing w:after="0" w:line="240" w:lineRule="auto"/>
+        <w:rPr>
+          <w:rFonts w:ascii="Consolas" w:hAnsi="Consolas" w:cs="Consolas"/>
+          <w:sz w:val="16"/>
+          <w:szCs w:val="16"/>
+        </w:rPr>
+      </w:pPr>
+      <w:r>
+        <w:rPr>
+          <w:rFonts w:ascii="Consolas" w:hAnsi="Consolas" w:cs="Consolas"/>
+          <w:color w:val="000000"/>
+          <w:sz w:val="16"/>
+          <w:szCs w:val="16"/>
+        </w:rPr>
+        <w:tab/>
+      </w:r>
+      <w:r>
+        <w:rPr>
+          <w:rFonts w:ascii="Consolas" w:hAnsi="Consolas" w:cs="Consolas"/>
+          <w:color w:val="000000"/>
+          <w:sz w:val="16"/>
+          <w:szCs w:val="16"/>
+        </w:rPr>
+        <w:tab/>
+      </w:r>
+      <w:r>
+        <w:rPr>
+          <w:rFonts w:ascii="Consolas" w:hAnsi="Consolas" w:cs="Consolas"/>
+          <w:color w:val="000000"/>
+          <w:sz w:val="16"/>
+          <w:szCs w:val="16"/>
+        </w:rPr>
+        <w:tab/>
+      </w:r>
+      <w:r>
+        <w:rPr>
+          <w:rFonts w:ascii="Consolas" w:hAnsi="Consolas" w:cs="Consolas"/>
+          <w:b/>
+          <w:bCs/>
+          <w:color w:val="7F0055"/>
+          <w:sz w:val="16"/>
+          <w:szCs w:val="16"/>
+        </w:rPr>
+        <w:t>if</w:t>
+      </w:r>
+      <w:r>
+        <w:rPr>
+          <w:rFonts w:ascii="Consolas" w:hAnsi="Consolas" w:cs="Consolas"/>
+          <w:color w:val="000000"/>
+          <w:sz w:val="16"/>
+          <w:szCs w:val="16"/>
+        </w:rPr>
+        <w:t xml:space="preserve"> (</w:t>
+      </w:r>
+      <w:r>
+        <w:rPr>
+          <w:rFonts w:ascii="Consolas" w:hAnsi="Consolas" w:cs="Consolas"/>
+          <w:color w:val="6A3E3E"/>
+          <w:sz w:val="16"/>
+          <w:szCs w:val="16"/>
+        </w:rPr>
+        <w:t>respostaPrisioneiroB</w:t>
+      </w:r>
+      <w:r>
+        <w:rPr>
+          <w:rFonts w:ascii="Consolas" w:hAnsi="Consolas" w:cs="Consolas"/>
+          <w:color w:val="000000"/>
+          <w:sz w:val="16"/>
+          <w:szCs w:val="16"/>
+        </w:rPr>
+        <w:t xml:space="preserve"> == </w:t>
+      </w:r>
+      <w:r>
+        <w:rPr>
+          <w:rFonts w:ascii="Consolas" w:hAnsi="Consolas" w:cs="Consolas"/>
+          <w:color w:val="2A00FF"/>
+          <w:sz w:val="16"/>
+          <w:szCs w:val="16"/>
+        </w:rPr>
+        <w:t>"Culpado"</w:t>
+      </w:r>
+      <w:r>
+        <w:rPr>
+          <w:rFonts w:ascii="Consolas" w:hAnsi="Consolas" w:cs="Consolas"/>
+          <w:color w:val="000000"/>
+          <w:sz w:val="16"/>
+          <w:szCs w:val="16"/>
+        </w:rPr>
+        <w:t>) {</w:t>
+      </w:r>
+    </w:p>
+    <w:p>
+      <w:pPr>
+        <w:autoSpaceDE w:val="0"/>
+        <w:autoSpaceDN w:val="0"/>
+        <w:adjustRightInd w:val="0"/>
+        <w:spacing w:after="0" w:line="240" w:lineRule="auto"/>
+        <w:rPr>
+          <w:rFonts w:ascii="Consolas" w:hAnsi="Consolas" w:cs="Consolas"/>
+          <w:sz w:val="16"/>
+          <w:szCs w:val="16"/>
+        </w:rPr>
+      </w:pPr>
+      <w:r>
+        <w:rPr>
+          <w:rFonts w:ascii="Consolas" w:hAnsi="Consolas" w:cs="Consolas"/>
+          <w:color w:val="000000"/>
+          <w:sz w:val="16"/>
+          <w:szCs w:val="16"/>
+        </w:rPr>
+        <w:tab/>
+      </w:r>
+      <w:r>
+        <w:rPr>
+          <w:rFonts w:ascii="Consolas" w:hAnsi="Consolas" w:cs="Consolas"/>
+          <w:color w:val="000000"/>
+          <w:sz w:val="16"/>
+          <w:szCs w:val="16"/>
+        </w:rPr>
+        <w:tab/>
+      </w:r>
+      <w:r>
+        <w:rPr>
+          <w:rFonts w:ascii="Consolas" w:hAnsi="Consolas" w:cs="Consolas"/>
+          <w:color w:val="000000"/>
+          <w:sz w:val="16"/>
+          <w:szCs w:val="16"/>
+        </w:rPr>
+        <w:tab/>
+      </w:r>
+      <w:r>
+        <w:rPr>
+          <w:rFonts w:ascii="Consolas" w:hAnsi="Consolas" w:cs="Consolas"/>
+          <w:color w:val="000000"/>
+          <w:sz w:val="16"/>
+          <w:szCs w:val="16"/>
+        </w:rPr>
+        <w:tab/>
+      </w:r>
+      <w:r>
+        <w:rPr>
+          <w:rFonts w:ascii="Consolas" w:hAnsi="Consolas" w:cs="Consolas"/>
+          <w:b/>
+          <w:bCs/>
+          <w:color w:val="7F0055"/>
+          <w:sz w:val="16"/>
+          <w:szCs w:val="16"/>
+        </w:rPr>
+        <w:t>return</w:t>
+      </w:r>
+      <w:r>
+        <w:rPr>
+          <w:rFonts w:ascii="Consolas" w:hAnsi="Consolas" w:cs="Consolas"/>
+          <w:color w:val="000000"/>
+          <w:sz w:val="16"/>
+          <w:szCs w:val="16"/>
+        </w:rPr>
+        <w:t xml:space="preserve"> </w:t>
+      </w:r>
+      <w:r>
+        <w:rPr>
+          <w:rFonts w:ascii="Consolas" w:hAnsi="Consolas" w:cs="Consolas"/>
+          <w:color w:val="0000C0"/>
+          <w:sz w:val="16"/>
+          <w:szCs w:val="16"/>
+        </w:rPr>
+        <w:t>PENA_CONDENACAO_CUMPLICES</w:t>
+      </w:r>
+      <w:r>
+        <w:rPr>
+          <w:rFonts w:ascii="Consolas" w:hAnsi="Consolas" w:cs="Consolas"/>
+          <w:color w:val="000000"/>
+          <w:sz w:val="16"/>
+          <w:szCs w:val="16"/>
+        </w:rPr>
+        <w:t>;</w:t>
+      </w:r>
+    </w:p>
+    <w:p>
+      <w:pPr>
+        <w:autoSpaceDE w:val="0"/>
+        <w:autoSpaceDN w:val="0"/>
+        <w:adjustRightInd w:val="0"/>
+        <w:spacing w:after="0" w:line="240" w:lineRule="auto"/>
+        <w:rPr>
+          <w:rFonts w:ascii="Consolas" w:hAnsi="Consolas" w:cs="Consolas"/>
+          <w:sz w:val="16"/>
+          <w:szCs w:val="16"/>
+        </w:rPr>
+      </w:pPr>
+      <w:r>
+        <w:rPr>
+          <w:rFonts w:ascii="Consolas" w:hAnsi="Consolas" w:cs="Consolas"/>
+          <w:color w:val="000000"/>
+          <w:sz w:val="16"/>
+          <w:szCs w:val="16"/>
+        </w:rPr>
+        <w:tab/>
+      </w:r>
+      <w:r>
+        <w:rPr>
+          <w:rFonts w:ascii="Consolas" w:hAnsi="Consolas" w:cs="Consolas"/>
+          <w:color w:val="000000"/>
+          <w:sz w:val="16"/>
+          <w:szCs w:val="16"/>
+        </w:rPr>
+        <w:tab/>
+      </w:r>
+      <w:r>
+        <w:rPr>
+          <w:rFonts w:ascii="Consolas" w:hAnsi="Consolas" w:cs="Consolas"/>
+          <w:color w:val="000000"/>
+          <w:sz w:val="16"/>
+          <w:szCs w:val="16"/>
+        </w:rPr>
+        <w:tab/>
+        <w:t xml:space="preserve">} </w:t>
+      </w:r>
+      <w:r>
+        <w:rPr>
+          <w:rFonts w:ascii="Consolas" w:hAnsi="Consolas" w:cs="Consolas"/>
+          <w:b/>
+          <w:bCs/>
+          <w:color w:val="7F0055"/>
+          <w:sz w:val="16"/>
+          <w:szCs w:val="16"/>
+        </w:rPr>
+        <w:t>else</w:t>
+      </w:r>
+      <w:r>
+        <w:rPr>
+          <w:rFonts w:ascii="Consolas" w:hAnsi="Consolas" w:cs="Consolas"/>
+          <w:color w:val="000000"/>
+          <w:sz w:val="16"/>
+          <w:szCs w:val="16"/>
+        </w:rPr>
+        <w:t xml:space="preserve"> {</w:t>
+      </w:r>
+    </w:p>
+    <w:p>
+      <w:pPr>
+        <w:autoSpaceDE w:val="0"/>
+        <w:autoSpaceDN w:val="0"/>
+        <w:adjustRightInd w:val="0"/>
+        <w:spacing w:after="0" w:line="240" w:lineRule="auto"/>
+        <w:rPr>
+          <w:rFonts w:ascii="Consolas" w:hAnsi="Consolas" w:cs="Consolas"/>
+          <w:sz w:val="16"/>
+          <w:szCs w:val="16"/>
+        </w:rPr>
+      </w:pPr>
+      <w:r>
+        <w:rPr>
+          <w:rFonts w:ascii="Consolas" w:hAnsi="Consolas" w:cs="Consolas"/>
+          <w:color w:val="000000"/>
+          <w:sz w:val="16"/>
+          <w:szCs w:val="16"/>
+        </w:rPr>
+        <w:tab/>
+      </w:r>
+      <w:r>
+        <w:rPr>
+          <w:rFonts w:ascii="Consolas" w:hAnsi="Consolas" w:cs="Consolas"/>
+          <w:color w:val="000000"/>
+          <w:sz w:val="16"/>
+          <w:szCs w:val="16"/>
+        </w:rPr>
+        <w:tab/>
+      </w:r>
+      <w:r>
+        <w:rPr>
+          <w:rFonts w:ascii="Consolas" w:hAnsi="Consolas" w:cs="Consolas"/>
+          <w:color w:val="000000"/>
+          <w:sz w:val="16"/>
+          <w:szCs w:val="16"/>
+        </w:rPr>
+        <w:tab/>
+      </w:r>
+      <w:r>
+        <w:rPr>
+          <w:rFonts w:ascii="Consolas" w:hAnsi="Consolas" w:cs="Consolas"/>
+          <w:color w:val="000000"/>
+          <w:sz w:val="16"/>
+          <w:szCs w:val="16"/>
+        </w:rPr>
+        <w:tab/>
+      </w:r>
+      <w:r>
+        <w:rPr>
+          <w:rFonts w:ascii="Consolas" w:hAnsi="Consolas" w:cs="Consolas"/>
+          <w:b/>
+          <w:bCs/>
+          <w:color w:val="7F0055"/>
+          <w:sz w:val="16"/>
+          <w:szCs w:val="16"/>
+        </w:rPr>
+        <w:t>return</w:t>
+      </w:r>
+      <w:r>
+        <w:rPr>
+          <w:rFonts w:ascii="Consolas" w:hAnsi="Consolas" w:cs="Consolas"/>
+          <w:color w:val="000000"/>
+          <w:sz w:val="16"/>
+          <w:szCs w:val="16"/>
+        </w:rPr>
+        <w:t xml:space="preserve"> </w:t>
+      </w:r>
+      <w:r>
+        <w:rPr>
+          <w:rFonts w:ascii="Consolas" w:hAnsi="Consolas" w:cs="Consolas"/>
+          <w:color w:val="0000C0"/>
+          <w:sz w:val="16"/>
+          <w:szCs w:val="16"/>
+        </w:rPr>
+        <w:t>PENA_CONDENACAO_CUMPLICES</w:t>
+      </w:r>
+      <w:r>
+        <w:rPr>
+          <w:rFonts w:ascii="Consolas" w:hAnsi="Consolas" w:cs="Consolas"/>
+          <w:color w:val="000000"/>
+          <w:sz w:val="16"/>
+          <w:szCs w:val="16"/>
+        </w:rPr>
+        <w:t>;</w:t>
+      </w:r>
+    </w:p>
+    <w:p>
+      <w:pPr>
+        <w:autoSpaceDE w:val="0"/>
+        <w:autoSpaceDN w:val="0"/>
+        <w:adjustRightInd w:val="0"/>
+        <w:spacing w:after="0" w:line="240" w:lineRule="auto"/>
+        <w:rPr>
+          <w:rFonts w:ascii="Consolas" w:hAnsi="Consolas" w:cs="Consolas"/>
+          <w:sz w:val="16"/>
+          <w:szCs w:val="16"/>
+        </w:rPr>
+      </w:pPr>
+      <w:r>
+        <w:rPr>
+          <w:rFonts w:ascii="Consolas" w:hAnsi="Consolas" w:cs="Consolas"/>
+          <w:color w:val="000000"/>
+          <w:sz w:val="16"/>
+          <w:szCs w:val="16"/>
+        </w:rPr>
+        <w:tab/>
+      </w:r>
+      <w:r>
+        <w:rPr>
+          <w:rFonts w:ascii="Consolas" w:hAnsi="Consolas" w:cs="Consolas"/>
+          <w:color w:val="000000"/>
+          <w:sz w:val="16"/>
+          <w:szCs w:val="16"/>
+        </w:rPr>
+        <w:tab/>
+      </w:r>
+      <w:r>
+        <w:rPr>
+          <w:rFonts w:ascii="Consolas" w:hAnsi="Consolas" w:cs="Consolas"/>
+          <w:color w:val="000000"/>
+          <w:sz w:val="16"/>
+          <w:szCs w:val="16"/>
+        </w:rPr>
+        <w:tab/>
+        <w:t>}</w:t>
+      </w:r>
+    </w:p>
+    <w:p>
+      <w:pPr>
+        <w:autoSpaceDE w:val="0"/>
+        <w:autoSpaceDN w:val="0"/>
+        <w:adjustRightInd w:val="0"/>
+        <w:spacing w:after="0" w:line="240" w:lineRule="auto"/>
+        <w:rPr>
+          <w:rFonts w:ascii="Consolas" w:hAnsi="Consolas" w:cs="Consolas"/>
+          <w:sz w:val="16"/>
+          <w:szCs w:val="16"/>
+        </w:rPr>
+      </w:pPr>
+      <w:r>
+        <w:rPr>
+          <w:rFonts w:ascii="Consolas" w:hAnsi="Consolas" w:cs="Consolas"/>
+          <w:color w:val="000000"/>
+          <w:sz w:val="16"/>
+          <w:szCs w:val="16"/>
+        </w:rPr>
+        <w:tab/>
+      </w:r>
+      <w:r>
+        <w:rPr>
+          <w:rFonts w:ascii="Consolas" w:hAnsi="Consolas" w:cs="Consolas"/>
+          <w:color w:val="000000"/>
+          <w:sz w:val="16"/>
+          <w:szCs w:val="16"/>
+        </w:rPr>
+        <w:tab/>
+        <w:t>}</w:t>
+      </w:r>
+    </w:p>
+    <w:p>
+      <w:pPr>
+        <w:autoSpaceDE w:val="0"/>
+        <w:autoSpaceDN w:val="0"/>
+        <w:adjustRightInd w:val="0"/>
+        <w:spacing w:after="0" w:line="240" w:lineRule="auto"/>
+        <w:rPr>
+          <w:rFonts w:ascii="Consolas" w:hAnsi="Consolas" w:cs="Consolas"/>
+          <w:sz w:val="16"/>
+          <w:szCs w:val="16"/>
+        </w:rPr>
+      </w:pPr>
+      <w:r>
+        <w:rPr>
+          <w:rFonts w:ascii="Consolas" w:hAnsi="Consolas" w:cs="Consolas"/>
+          <w:color w:val="000000"/>
+          <w:sz w:val="16"/>
+          <w:szCs w:val="16"/>
+        </w:rPr>
+        <w:tab/>
+        <w:t>}</w:t>
+      </w:r>
+    </w:p>
+    <w:p>
+      <w:pPr>
+        <w:autoSpaceDE w:val="0"/>
+        <w:autoSpaceDN w:val="0"/>
+        <w:adjustRightInd w:val="0"/>
+        <w:spacing w:after="0" w:line="240" w:lineRule="auto"/>
+        <w:rPr>
+          <w:rFonts w:ascii="Consolas" w:hAnsi="Consolas" w:cs="Consolas"/>
+          <w:sz w:val="16"/>
+          <w:szCs w:val="16"/>
+        </w:rPr>
+      </w:pPr>
+      <w:r>
+        <w:rPr>
+          <w:rFonts w:ascii="Consolas" w:hAnsi="Consolas" w:cs="Consolas"/>
+          <w:color w:val="000000"/>
+          <w:sz w:val="16"/>
+          <w:szCs w:val="16"/>
+        </w:rPr>
+        <w:t>}</w:t>
+      </w:r>
+    </w:p>
+    <w:p>
+      <w:pPr>
+        <w:spacing w:after="0" w:line="240" w:lineRule="auto"/>
         <w:rPr>
           <w:rFonts w:ascii="Consolas" w:hAnsi="Consolas" w:cs="Consolas"/>
           <w:b/>
@@ -23160,7 +24939,992 @@
           <w:sz w:val="20"/>
           <w:szCs w:val="20"/>
         </w:rPr>
-        <w:t xml:space="preserve">Alteraçao na classe java e teste para que entrassem de acordo com o código em portugol . O </w:t>
+      </w:pPr>
+    </w:p>
+    <w:p>
+      <w:pPr>
+        <w:spacing w:after="0" w:line="240" w:lineRule="auto"/>
+        <w:rPr>
+          <w:rFonts w:ascii="Consolas" w:hAnsi="Consolas" w:cs="Consolas"/>
+          <w:b/>
+          <w:bCs/>
+          <w:color w:val="0070C0"/>
+          <w:sz w:val="20"/>
+          <w:szCs w:val="20"/>
+        </w:rPr>
+      </w:pPr>
+    </w:p>
+    <w:p>
+      <w:pPr>
+        <w:autoSpaceDE w:val="0"/>
+        <w:autoSpaceDN w:val="0"/>
+        <w:adjustRightInd w:val="0"/>
+        <w:spacing w:after="0" w:line="240" w:lineRule="auto"/>
+        <w:rPr>
+          <w:rFonts w:ascii="Consolas" w:hAnsi="Consolas" w:cs="Consolas"/>
+          <w:sz w:val="16"/>
+          <w:szCs w:val="16"/>
+        </w:rPr>
+      </w:pPr>
+      <w:r>
+        <w:rPr>
+          <w:rFonts w:ascii="Consolas" w:hAnsi="Consolas" w:cs="Consolas"/>
+          <w:b/>
+          <w:bCs/>
+          <w:color w:val="7F0055"/>
+          <w:sz w:val="16"/>
+          <w:szCs w:val="16"/>
+        </w:rPr>
+        <w:t>import</w:t>
+      </w:r>
+      <w:r>
+        <w:rPr>
+          <w:rFonts w:ascii="Consolas" w:hAnsi="Consolas" w:cs="Consolas"/>
+          <w:color w:val="000000"/>
+          <w:sz w:val="16"/>
+          <w:szCs w:val="16"/>
+        </w:rPr>
+        <w:t xml:space="preserve"> </w:t>
+      </w:r>
+      <w:r>
+        <w:rPr>
+          <w:rFonts w:ascii="Consolas" w:hAnsi="Consolas" w:cs="Consolas"/>
+          <w:b/>
+          <w:bCs/>
+          <w:color w:val="7F0055"/>
+          <w:sz w:val="16"/>
+          <w:szCs w:val="16"/>
+        </w:rPr>
+        <w:t>static</w:t>
+      </w:r>
+      <w:r>
+        <w:rPr>
+          <w:rFonts w:ascii="Consolas" w:hAnsi="Consolas" w:cs="Consolas"/>
+          <w:color w:val="000000"/>
+          <w:sz w:val="16"/>
+          <w:szCs w:val="16"/>
+        </w:rPr>
+        <w:t xml:space="preserve"> org.junit.jupiter.api.Assertions.*;</w:t>
+      </w:r>
+    </w:p>
+    <w:p>
+      <w:pPr>
+        <w:autoSpaceDE w:val="0"/>
+        <w:autoSpaceDN w:val="0"/>
+        <w:adjustRightInd w:val="0"/>
+        <w:spacing w:after="0" w:line="240" w:lineRule="auto"/>
+        <w:rPr>
+          <w:rFonts w:ascii="Consolas" w:hAnsi="Consolas" w:cs="Consolas"/>
+          <w:sz w:val="16"/>
+          <w:szCs w:val="16"/>
+        </w:rPr>
+      </w:pPr>
+    </w:p>
+    <w:p>
+      <w:pPr>
+        <w:autoSpaceDE w:val="0"/>
+        <w:autoSpaceDN w:val="0"/>
+        <w:adjustRightInd w:val="0"/>
+        <w:spacing w:after="0" w:line="240" w:lineRule="auto"/>
+        <w:rPr>
+          <w:rFonts w:ascii="Consolas" w:hAnsi="Consolas" w:cs="Consolas"/>
+          <w:sz w:val="16"/>
+          <w:szCs w:val="16"/>
+        </w:rPr>
+      </w:pPr>
+      <w:r>
+        <w:rPr>
+          <w:rFonts w:ascii="Consolas" w:hAnsi="Consolas" w:cs="Consolas"/>
+          <w:b/>
+          <w:bCs/>
+          <w:color w:val="7F0055"/>
+          <w:sz w:val="16"/>
+          <w:szCs w:val="16"/>
+        </w:rPr>
+        <w:t>import</w:t>
+      </w:r>
+      <w:r>
+        <w:rPr>
+          <w:rFonts w:ascii="Consolas" w:hAnsi="Consolas" w:cs="Consolas"/>
+          <w:color w:val="000000"/>
+          <w:sz w:val="16"/>
+          <w:szCs w:val="16"/>
+        </w:rPr>
+        <w:t xml:space="preserve"> org.junit.jupiter.api.Test;</w:t>
+      </w:r>
+    </w:p>
+    <w:p>
+      <w:pPr>
+        <w:autoSpaceDE w:val="0"/>
+        <w:autoSpaceDN w:val="0"/>
+        <w:adjustRightInd w:val="0"/>
+        <w:spacing w:after="0" w:line="240" w:lineRule="auto"/>
+        <w:rPr>
+          <w:rFonts w:ascii="Consolas" w:hAnsi="Consolas" w:cs="Consolas"/>
+          <w:sz w:val="16"/>
+          <w:szCs w:val="16"/>
+        </w:rPr>
+      </w:pPr>
+    </w:p>
+    <w:p>
+      <w:pPr>
+        <w:autoSpaceDE w:val="0"/>
+        <w:autoSpaceDN w:val="0"/>
+        <w:adjustRightInd w:val="0"/>
+        <w:spacing w:after="0" w:line="240" w:lineRule="auto"/>
+        <w:rPr>
+          <w:rFonts w:ascii="Consolas" w:hAnsi="Consolas" w:cs="Consolas"/>
+          <w:sz w:val="16"/>
+          <w:szCs w:val="16"/>
+        </w:rPr>
+      </w:pPr>
+      <w:r>
+        <w:rPr>
+          <w:rFonts w:ascii="Consolas" w:hAnsi="Consolas" w:cs="Consolas"/>
+          <w:b/>
+          <w:bCs/>
+          <w:color w:val="7F0055"/>
+          <w:sz w:val="16"/>
+          <w:szCs w:val="16"/>
+        </w:rPr>
+        <w:t>class</w:t>
+      </w:r>
+      <w:r>
+        <w:rPr>
+          <w:rFonts w:ascii="Consolas" w:hAnsi="Consolas" w:cs="Consolas"/>
+          <w:color w:val="000000"/>
+          <w:sz w:val="16"/>
+          <w:szCs w:val="16"/>
+        </w:rPr>
+        <w:t xml:space="preserve"> JulgamentoPrisioneiroTest {</w:t>
+      </w:r>
+    </w:p>
+    <w:p>
+      <w:pPr>
+        <w:autoSpaceDE w:val="0"/>
+        <w:autoSpaceDN w:val="0"/>
+        <w:adjustRightInd w:val="0"/>
+        <w:spacing w:after="0" w:line="240" w:lineRule="auto"/>
+        <w:rPr>
+          <w:rFonts w:ascii="Consolas" w:hAnsi="Consolas" w:cs="Consolas"/>
+          <w:sz w:val="16"/>
+          <w:szCs w:val="16"/>
+        </w:rPr>
+      </w:pPr>
+    </w:p>
+    <w:p>
+      <w:pPr>
+        <w:autoSpaceDE w:val="0"/>
+        <w:autoSpaceDN w:val="0"/>
+        <w:adjustRightInd w:val="0"/>
+        <w:spacing w:after="0" w:line="240" w:lineRule="auto"/>
+        <w:rPr>
+          <w:rFonts w:ascii="Consolas" w:hAnsi="Consolas" w:cs="Consolas"/>
+          <w:sz w:val="16"/>
+          <w:szCs w:val="16"/>
+        </w:rPr>
+      </w:pPr>
+      <w:r>
+        <w:rPr>
+          <w:rFonts w:ascii="Consolas" w:hAnsi="Consolas" w:cs="Consolas"/>
+          <w:color w:val="000000"/>
+          <w:sz w:val="16"/>
+          <w:szCs w:val="16"/>
+        </w:rPr>
+        <w:tab/>
+      </w:r>
+      <w:r>
+        <w:rPr>
+          <w:rFonts w:ascii="Consolas" w:hAnsi="Consolas" w:cs="Consolas"/>
+          <w:color w:val="646464"/>
+          <w:sz w:val="16"/>
+          <w:szCs w:val="16"/>
+        </w:rPr>
+        <w:t>@Test</w:t>
+      </w:r>
+    </w:p>
+    <w:p>
+      <w:pPr>
+        <w:autoSpaceDE w:val="0"/>
+        <w:autoSpaceDN w:val="0"/>
+        <w:adjustRightInd w:val="0"/>
+        <w:spacing w:after="0" w:line="240" w:lineRule="auto"/>
+        <w:rPr>
+          <w:rFonts w:ascii="Consolas" w:hAnsi="Consolas" w:cs="Consolas"/>
+          <w:sz w:val="16"/>
+          <w:szCs w:val="16"/>
+        </w:rPr>
+      </w:pPr>
+      <w:r>
+        <w:rPr>
+          <w:rFonts w:ascii="Consolas" w:hAnsi="Consolas" w:cs="Consolas"/>
+          <w:color w:val="000000"/>
+          <w:sz w:val="16"/>
+          <w:szCs w:val="16"/>
+        </w:rPr>
+        <w:tab/>
+      </w:r>
+      <w:r>
+        <w:rPr>
+          <w:rFonts w:ascii="Consolas" w:hAnsi="Consolas" w:cs="Consolas"/>
+          <w:b/>
+          <w:bCs/>
+          <w:color w:val="7F0055"/>
+          <w:sz w:val="16"/>
+          <w:szCs w:val="16"/>
+        </w:rPr>
+        <w:t>void</w:t>
+      </w:r>
+      <w:r>
+        <w:rPr>
+          <w:rFonts w:ascii="Consolas" w:hAnsi="Consolas" w:cs="Consolas"/>
+          <w:color w:val="000000"/>
+          <w:sz w:val="16"/>
+          <w:szCs w:val="16"/>
+        </w:rPr>
+        <w:t xml:space="preserve"> test1() {</w:t>
+      </w:r>
+    </w:p>
+    <w:p>
+      <w:pPr>
+        <w:autoSpaceDE w:val="0"/>
+        <w:autoSpaceDN w:val="0"/>
+        <w:adjustRightInd w:val="0"/>
+        <w:spacing w:after="0" w:line="240" w:lineRule="auto"/>
+        <w:rPr>
+          <w:rFonts w:ascii="Consolas" w:hAnsi="Consolas" w:cs="Consolas"/>
+          <w:sz w:val="16"/>
+          <w:szCs w:val="16"/>
+        </w:rPr>
+      </w:pPr>
+      <w:r>
+        <w:rPr>
+          <w:rFonts w:ascii="Consolas" w:hAnsi="Consolas" w:cs="Consolas"/>
+          <w:color w:val="000000"/>
+          <w:sz w:val="16"/>
+          <w:szCs w:val="16"/>
+        </w:rPr>
+        <w:tab/>
+      </w:r>
+      <w:r>
+        <w:rPr>
+          <w:rFonts w:ascii="Consolas" w:hAnsi="Consolas" w:cs="Consolas"/>
+          <w:color w:val="000000"/>
+          <w:sz w:val="16"/>
+          <w:szCs w:val="16"/>
+        </w:rPr>
+        <w:tab/>
+        <w:t xml:space="preserve">String </w:t>
+      </w:r>
+      <w:r>
+        <w:rPr>
+          <w:rFonts w:ascii="Consolas" w:hAnsi="Consolas" w:cs="Consolas"/>
+          <w:color w:val="6A3E3E"/>
+          <w:sz w:val="16"/>
+          <w:szCs w:val="16"/>
+        </w:rPr>
+        <w:t>respostaPrisioneiroA</w:t>
+      </w:r>
+      <w:r>
+        <w:rPr>
+          <w:rFonts w:ascii="Consolas" w:hAnsi="Consolas" w:cs="Consolas"/>
+          <w:color w:val="000000"/>
+          <w:sz w:val="16"/>
+          <w:szCs w:val="16"/>
+        </w:rPr>
+        <w:t xml:space="preserve"> = </w:t>
+      </w:r>
+      <w:r>
+        <w:rPr>
+          <w:rFonts w:ascii="Consolas" w:hAnsi="Consolas" w:cs="Consolas"/>
+          <w:color w:val="2A00FF"/>
+          <w:sz w:val="16"/>
+          <w:szCs w:val="16"/>
+        </w:rPr>
+        <w:t>"Inocente"</w:t>
+      </w:r>
+      <w:r>
+        <w:rPr>
+          <w:rFonts w:ascii="Consolas" w:hAnsi="Consolas" w:cs="Consolas"/>
+          <w:color w:val="000000"/>
+          <w:sz w:val="16"/>
+          <w:szCs w:val="16"/>
+        </w:rPr>
+        <w:t>;</w:t>
+      </w:r>
+    </w:p>
+    <w:p>
+      <w:pPr>
+        <w:autoSpaceDE w:val="0"/>
+        <w:autoSpaceDN w:val="0"/>
+        <w:adjustRightInd w:val="0"/>
+        <w:spacing w:after="0" w:line="240" w:lineRule="auto"/>
+        <w:rPr>
+          <w:rFonts w:ascii="Consolas" w:hAnsi="Consolas" w:cs="Consolas"/>
+          <w:sz w:val="16"/>
+          <w:szCs w:val="16"/>
+        </w:rPr>
+      </w:pPr>
+      <w:r>
+        <w:rPr>
+          <w:rFonts w:ascii="Consolas" w:hAnsi="Consolas" w:cs="Consolas"/>
+          <w:color w:val="000000"/>
+          <w:sz w:val="16"/>
+          <w:szCs w:val="16"/>
+        </w:rPr>
+        <w:tab/>
+        <w:t xml:space="preserve">  </w:t>
+      </w:r>
+      <w:r>
+        <w:rPr>
+          <w:rFonts w:ascii="Consolas" w:hAnsi="Consolas" w:cs="Consolas"/>
+          <w:color w:val="000000"/>
+          <w:sz w:val="16"/>
+          <w:szCs w:val="16"/>
+        </w:rPr>
+        <w:tab/>
+        <w:t xml:space="preserve">String </w:t>
+      </w:r>
+      <w:r>
+        <w:rPr>
+          <w:rFonts w:ascii="Consolas" w:hAnsi="Consolas" w:cs="Consolas"/>
+          <w:color w:val="6A3E3E"/>
+          <w:sz w:val="16"/>
+          <w:szCs w:val="16"/>
+        </w:rPr>
+        <w:t>respostaPrisioneiroB</w:t>
+      </w:r>
+      <w:r>
+        <w:rPr>
+          <w:rFonts w:ascii="Consolas" w:hAnsi="Consolas" w:cs="Consolas"/>
+          <w:color w:val="000000"/>
+          <w:sz w:val="16"/>
+          <w:szCs w:val="16"/>
+        </w:rPr>
+        <w:t xml:space="preserve"> = </w:t>
+      </w:r>
+      <w:r>
+        <w:rPr>
+          <w:rFonts w:ascii="Consolas" w:hAnsi="Consolas" w:cs="Consolas"/>
+          <w:color w:val="2A00FF"/>
+          <w:sz w:val="16"/>
+          <w:szCs w:val="16"/>
+        </w:rPr>
+        <w:t>"Inocente"</w:t>
+      </w:r>
+      <w:r>
+        <w:rPr>
+          <w:rFonts w:ascii="Consolas" w:hAnsi="Consolas" w:cs="Consolas"/>
+          <w:color w:val="000000"/>
+          <w:sz w:val="16"/>
+          <w:szCs w:val="16"/>
+        </w:rPr>
+        <w:t>;</w:t>
+      </w:r>
+    </w:p>
+    <w:p>
+      <w:pPr>
+        <w:autoSpaceDE w:val="0"/>
+        <w:autoSpaceDN w:val="0"/>
+        <w:adjustRightInd w:val="0"/>
+        <w:spacing w:after="0" w:line="240" w:lineRule="auto"/>
+        <w:rPr>
+          <w:rFonts w:ascii="Consolas" w:hAnsi="Consolas" w:cs="Consolas"/>
+          <w:sz w:val="16"/>
+          <w:szCs w:val="16"/>
+        </w:rPr>
+      </w:pPr>
+      <w:r>
+        <w:rPr>
+          <w:rFonts w:ascii="Consolas" w:hAnsi="Consolas" w:cs="Consolas"/>
+          <w:color w:val="000000"/>
+          <w:sz w:val="16"/>
+          <w:szCs w:val="16"/>
+        </w:rPr>
+        <w:tab/>
+      </w:r>
+    </w:p>
+    <w:p>
+      <w:pPr>
+        <w:autoSpaceDE w:val="0"/>
+        <w:autoSpaceDN w:val="0"/>
+        <w:adjustRightInd w:val="0"/>
+        <w:spacing w:after="0" w:line="240" w:lineRule="auto"/>
+        <w:rPr>
+          <w:rFonts w:ascii="Consolas" w:hAnsi="Consolas" w:cs="Consolas"/>
+          <w:sz w:val="16"/>
+          <w:szCs w:val="16"/>
+        </w:rPr>
+      </w:pPr>
+      <w:r>
+        <w:rPr>
+          <w:rFonts w:ascii="Consolas" w:hAnsi="Consolas" w:cs="Consolas"/>
+          <w:color w:val="000000"/>
+          <w:sz w:val="16"/>
+          <w:szCs w:val="16"/>
+        </w:rPr>
+        <w:tab/>
+      </w:r>
+      <w:r>
+        <w:rPr>
+          <w:rFonts w:ascii="Consolas" w:hAnsi="Consolas" w:cs="Consolas"/>
+          <w:color w:val="000000"/>
+          <w:sz w:val="16"/>
+          <w:szCs w:val="16"/>
+        </w:rPr>
+        <w:tab/>
+      </w:r>
+      <w:r>
+        <w:rPr>
+          <w:rFonts w:ascii="Consolas" w:hAnsi="Consolas" w:cs="Consolas"/>
+          <w:b/>
+          <w:bCs/>
+          <w:color w:val="7F0055"/>
+          <w:sz w:val="16"/>
+          <w:szCs w:val="16"/>
+        </w:rPr>
+        <w:t>int</w:t>
+      </w:r>
+      <w:r>
+        <w:rPr>
+          <w:rFonts w:ascii="Consolas" w:hAnsi="Consolas" w:cs="Consolas"/>
+          <w:color w:val="000000"/>
+          <w:sz w:val="16"/>
+          <w:szCs w:val="16"/>
+        </w:rPr>
+        <w:t xml:space="preserve"> </w:t>
+      </w:r>
+      <w:r>
+        <w:rPr>
+          <w:rFonts w:ascii="Consolas" w:hAnsi="Consolas" w:cs="Consolas"/>
+          <w:color w:val="6A3E3E"/>
+          <w:sz w:val="16"/>
+          <w:szCs w:val="16"/>
+          <w:shd w:val="clear" w:color="auto" w:fill="F0D8A8"/>
+        </w:rPr>
+        <w:t>resultadoEsperado</w:t>
+      </w:r>
+      <w:r>
+        <w:rPr>
+          <w:rFonts w:ascii="Consolas" w:hAnsi="Consolas" w:cs="Consolas"/>
+          <w:color w:val="000000"/>
+          <w:sz w:val="16"/>
+          <w:szCs w:val="16"/>
+        </w:rPr>
+        <w:t xml:space="preserve"> = 0;</w:t>
+      </w:r>
+    </w:p>
+    <w:p>
+      <w:pPr>
+        <w:autoSpaceDE w:val="0"/>
+        <w:autoSpaceDN w:val="0"/>
+        <w:adjustRightInd w:val="0"/>
+        <w:spacing w:after="0" w:line="240" w:lineRule="auto"/>
+        <w:rPr>
+          <w:rFonts w:ascii="Consolas" w:hAnsi="Consolas" w:cs="Consolas"/>
+          <w:sz w:val="16"/>
+          <w:szCs w:val="16"/>
+        </w:rPr>
+      </w:pPr>
+      <w:r>
+        <w:rPr>
+          <w:rFonts w:ascii="Consolas" w:hAnsi="Consolas" w:cs="Consolas"/>
+          <w:color w:val="000000"/>
+          <w:sz w:val="16"/>
+          <w:szCs w:val="16"/>
+        </w:rPr>
+        <w:tab/>
+      </w:r>
+      <w:r>
+        <w:rPr>
+          <w:rFonts w:ascii="Consolas" w:hAnsi="Consolas" w:cs="Consolas"/>
+          <w:color w:val="000000"/>
+          <w:sz w:val="16"/>
+          <w:szCs w:val="16"/>
+        </w:rPr>
+        <w:tab/>
+      </w:r>
+    </w:p>
+    <w:p>
+      <w:pPr>
+        <w:autoSpaceDE w:val="0"/>
+        <w:autoSpaceDN w:val="0"/>
+        <w:adjustRightInd w:val="0"/>
+        <w:spacing w:after="0" w:line="240" w:lineRule="auto"/>
+        <w:rPr>
+          <w:rFonts w:ascii="Consolas" w:hAnsi="Consolas" w:cs="Consolas"/>
+          <w:sz w:val="16"/>
+          <w:szCs w:val="16"/>
+        </w:rPr>
+      </w:pPr>
+      <w:r>
+        <w:rPr>
+          <w:rFonts w:ascii="Consolas" w:hAnsi="Consolas" w:cs="Consolas"/>
+          <w:color w:val="000000"/>
+          <w:sz w:val="16"/>
+          <w:szCs w:val="16"/>
+        </w:rPr>
+        <w:tab/>
+      </w:r>
+      <w:r>
+        <w:rPr>
+          <w:rFonts w:ascii="Consolas" w:hAnsi="Consolas" w:cs="Consolas"/>
+          <w:color w:val="000000"/>
+          <w:sz w:val="16"/>
+          <w:szCs w:val="16"/>
+        </w:rPr>
+        <w:tab/>
+        <w:t xml:space="preserve">JulgamentoPrisioneiro </w:t>
+      </w:r>
+      <w:r>
+        <w:rPr>
+          <w:rFonts w:ascii="Consolas" w:hAnsi="Consolas" w:cs="Consolas"/>
+          <w:color w:val="6A3E3E"/>
+          <w:sz w:val="16"/>
+          <w:szCs w:val="16"/>
+        </w:rPr>
+        <w:t>prisioneiro</w:t>
+      </w:r>
+      <w:r>
+        <w:rPr>
+          <w:rFonts w:ascii="Consolas" w:hAnsi="Consolas" w:cs="Consolas"/>
+          <w:color w:val="000000"/>
+          <w:sz w:val="16"/>
+          <w:szCs w:val="16"/>
+        </w:rPr>
+        <w:t xml:space="preserve"> = </w:t>
+      </w:r>
+      <w:r>
+        <w:rPr>
+          <w:rFonts w:ascii="Consolas" w:hAnsi="Consolas" w:cs="Consolas"/>
+          <w:b/>
+          <w:bCs/>
+          <w:color w:val="7F0055"/>
+          <w:sz w:val="16"/>
+          <w:szCs w:val="16"/>
+        </w:rPr>
+        <w:t>new</w:t>
+      </w:r>
+      <w:r>
+        <w:rPr>
+          <w:rFonts w:ascii="Consolas" w:hAnsi="Consolas" w:cs="Consolas"/>
+          <w:color w:val="000000"/>
+          <w:sz w:val="16"/>
+          <w:szCs w:val="16"/>
+        </w:rPr>
+        <w:t xml:space="preserve"> JulgamentoPrisioneiro();</w:t>
+      </w:r>
+    </w:p>
+    <w:p>
+      <w:pPr>
+        <w:autoSpaceDE w:val="0"/>
+        <w:autoSpaceDN w:val="0"/>
+        <w:adjustRightInd w:val="0"/>
+        <w:spacing w:after="0" w:line="240" w:lineRule="auto"/>
+        <w:rPr>
+          <w:rFonts w:ascii="Consolas" w:hAnsi="Consolas" w:cs="Consolas"/>
+          <w:sz w:val="16"/>
+          <w:szCs w:val="16"/>
+        </w:rPr>
+      </w:pPr>
+      <w:r>
+        <w:rPr>
+          <w:rFonts w:ascii="Consolas" w:hAnsi="Consolas" w:cs="Consolas"/>
+          <w:color w:val="000000"/>
+          <w:sz w:val="16"/>
+          <w:szCs w:val="16"/>
+        </w:rPr>
+        <w:tab/>
+      </w:r>
+      <w:r>
+        <w:rPr>
+          <w:rFonts w:ascii="Consolas" w:hAnsi="Consolas" w:cs="Consolas"/>
+          <w:color w:val="000000"/>
+          <w:sz w:val="16"/>
+          <w:szCs w:val="16"/>
+        </w:rPr>
+        <w:tab/>
+      </w:r>
+    </w:p>
+    <w:p>
+      <w:pPr>
+        <w:autoSpaceDE w:val="0"/>
+        <w:autoSpaceDN w:val="0"/>
+        <w:adjustRightInd w:val="0"/>
+        <w:spacing w:after="0" w:line="240" w:lineRule="auto"/>
+        <w:rPr>
+          <w:rFonts w:ascii="Consolas" w:hAnsi="Consolas" w:cs="Consolas"/>
+          <w:sz w:val="16"/>
+          <w:szCs w:val="16"/>
+        </w:rPr>
+      </w:pPr>
+      <w:r>
+        <w:rPr>
+          <w:rFonts w:ascii="Consolas" w:hAnsi="Consolas" w:cs="Consolas"/>
+          <w:color w:val="000000"/>
+          <w:sz w:val="16"/>
+          <w:szCs w:val="16"/>
+        </w:rPr>
+        <w:tab/>
+      </w:r>
+      <w:r>
+        <w:rPr>
+          <w:rFonts w:ascii="Consolas" w:hAnsi="Consolas" w:cs="Consolas"/>
+          <w:color w:val="000000"/>
+          <w:sz w:val="16"/>
+          <w:szCs w:val="16"/>
+        </w:rPr>
+        <w:tab/>
+      </w:r>
+      <w:r>
+        <w:rPr>
+          <w:rFonts w:ascii="Consolas" w:hAnsi="Consolas" w:cs="Consolas"/>
+          <w:b/>
+          <w:bCs/>
+          <w:color w:val="7F0055"/>
+          <w:sz w:val="16"/>
+          <w:szCs w:val="16"/>
+        </w:rPr>
+        <w:t>int</w:t>
+      </w:r>
+      <w:r>
+        <w:rPr>
+          <w:rFonts w:ascii="Consolas" w:hAnsi="Consolas" w:cs="Consolas"/>
+          <w:color w:val="000000"/>
+          <w:sz w:val="16"/>
+          <w:szCs w:val="16"/>
+        </w:rPr>
+        <w:t xml:space="preserve"> </w:t>
+      </w:r>
+      <w:r>
+        <w:rPr>
+          <w:rFonts w:ascii="Consolas" w:hAnsi="Consolas" w:cs="Consolas"/>
+          <w:color w:val="6A3E3E"/>
+          <w:sz w:val="16"/>
+          <w:szCs w:val="16"/>
+        </w:rPr>
+        <w:t>resultadoReal</w:t>
+      </w:r>
+      <w:r>
+        <w:rPr>
+          <w:rFonts w:ascii="Consolas" w:hAnsi="Consolas" w:cs="Consolas"/>
+          <w:color w:val="000000"/>
+          <w:sz w:val="16"/>
+          <w:szCs w:val="16"/>
+        </w:rPr>
+        <w:t xml:space="preserve"> = </w:t>
+      </w:r>
+      <w:r>
+        <w:rPr>
+          <w:rFonts w:ascii="Consolas" w:hAnsi="Consolas" w:cs="Consolas"/>
+          <w:color w:val="6A3E3E"/>
+          <w:sz w:val="16"/>
+          <w:szCs w:val="16"/>
+        </w:rPr>
+        <w:t>prisioneiro</w:t>
+      </w:r>
+      <w:r>
+        <w:rPr>
+          <w:rFonts w:ascii="Consolas" w:hAnsi="Consolas" w:cs="Consolas"/>
+          <w:color w:val="000000"/>
+          <w:sz w:val="16"/>
+          <w:szCs w:val="16"/>
+        </w:rPr>
+        <w:t>.calculaPena(</w:t>
+      </w:r>
+      <w:r>
+        <w:rPr>
+          <w:rFonts w:ascii="Consolas" w:hAnsi="Consolas" w:cs="Consolas"/>
+          <w:color w:val="6A3E3E"/>
+          <w:sz w:val="16"/>
+          <w:szCs w:val="16"/>
+        </w:rPr>
+        <w:t>respostaPrisioneiroA</w:t>
+      </w:r>
+      <w:r>
+        <w:rPr>
+          <w:rFonts w:ascii="Consolas" w:hAnsi="Consolas" w:cs="Consolas"/>
+          <w:color w:val="000000"/>
+          <w:sz w:val="16"/>
+          <w:szCs w:val="16"/>
+        </w:rPr>
+        <w:t xml:space="preserve">, </w:t>
+      </w:r>
+      <w:r>
+        <w:rPr>
+          <w:rFonts w:ascii="Consolas" w:hAnsi="Consolas" w:cs="Consolas"/>
+          <w:color w:val="6A3E3E"/>
+          <w:sz w:val="16"/>
+          <w:szCs w:val="16"/>
+        </w:rPr>
+        <w:t>respostaPrisioneiroB</w:t>
+      </w:r>
+      <w:r>
+        <w:rPr>
+          <w:rFonts w:ascii="Consolas" w:hAnsi="Consolas" w:cs="Consolas"/>
+          <w:color w:val="000000"/>
+          <w:sz w:val="16"/>
+          <w:szCs w:val="16"/>
+        </w:rPr>
+        <w:t>);</w:t>
+      </w:r>
+    </w:p>
+    <w:p>
+      <w:pPr>
+        <w:autoSpaceDE w:val="0"/>
+        <w:autoSpaceDN w:val="0"/>
+        <w:adjustRightInd w:val="0"/>
+        <w:spacing w:after="0" w:line="240" w:lineRule="auto"/>
+        <w:rPr>
+          <w:rFonts w:ascii="Consolas" w:hAnsi="Consolas" w:cs="Consolas"/>
+          <w:sz w:val="16"/>
+          <w:szCs w:val="16"/>
+        </w:rPr>
+      </w:pPr>
+      <w:r>
+        <w:rPr>
+          <w:rFonts w:ascii="Consolas" w:hAnsi="Consolas" w:cs="Consolas"/>
+          <w:color w:val="000000"/>
+          <w:sz w:val="16"/>
+          <w:szCs w:val="16"/>
+        </w:rPr>
+        <w:tab/>
+      </w:r>
+      <w:r>
+        <w:rPr>
+          <w:rFonts w:ascii="Consolas" w:hAnsi="Consolas" w:cs="Consolas"/>
+          <w:color w:val="000000"/>
+          <w:sz w:val="16"/>
+          <w:szCs w:val="16"/>
+        </w:rPr>
+        <w:tab/>
+      </w:r>
+    </w:p>
+    <w:p>
+      <w:pPr>
+        <w:autoSpaceDE w:val="0"/>
+        <w:autoSpaceDN w:val="0"/>
+        <w:adjustRightInd w:val="0"/>
+        <w:spacing w:after="0" w:line="240" w:lineRule="auto"/>
+        <w:rPr>
+          <w:rFonts w:ascii="Consolas" w:hAnsi="Consolas" w:cs="Consolas"/>
+          <w:sz w:val="16"/>
+          <w:szCs w:val="16"/>
+        </w:rPr>
+      </w:pPr>
+      <w:r>
+        <w:rPr>
+          <w:rFonts w:ascii="Consolas" w:hAnsi="Consolas" w:cs="Consolas"/>
+          <w:color w:val="000000"/>
+          <w:sz w:val="16"/>
+          <w:szCs w:val="16"/>
+        </w:rPr>
+        <w:tab/>
+      </w:r>
+      <w:r>
+        <w:rPr>
+          <w:rFonts w:ascii="Consolas" w:hAnsi="Consolas" w:cs="Consolas"/>
+          <w:color w:val="000000"/>
+          <w:sz w:val="16"/>
+          <w:szCs w:val="16"/>
+        </w:rPr>
+        <w:tab/>
+      </w:r>
+      <w:r>
+        <w:rPr>
+          <w:rFonts w:ascii="Consolas" w:hAnsi="Consolas" w:cs="Consolas"/>
+          <w:i/>
+          <w:iCs/>
+          <w:color w:val="000000"/>
+          <w:sz w:val="16"/>
+          <w:szCs w:val="16"/>
+        </w:rPr>
+        <w:t>assertEquals</w:t>
+      </w:r>
+      <w:r>
+        <w:rPr>
+          <w:rFonts w:ascii="Consolas" w:hAnsi="Consolas" w:cs="Consolas"/>
+          <w:color w:val="000000"/>
+          <w:sz w:val="16"/>
+          <w:szCs w:val="16"/>
+        </w:rPr>
+        <w:t>(</w:t>
+      </w:r>
+      <w:r>
+        <w:rPr>
+          <w:rFonts w:ascii="Consolas" w:hAnsi="Consolas" w:cs="Consolas"/>
+          <w:color w:val="6A3E3E"/>
+          <w:sz w:val="16"/>
+          <w:szCs w:val="16"/>
+          <w:shd w:val="clear" w:color="auto" w:fill="D4D4D4"/>
+        </w:rPr>
+        <w:t>resultadoEsperado</w:t>
+      </w:r>
+      <w:r>
+        <w:rPr>
+          <w:rFonts w:ascii="Consolas" w:hAnsi="Consolas" w:cs="Consolas"/>
+          <w:color w:val="000000"/>
+          <w:sz w:val="16"/>
+          <w:szCs w:val="16"/>
+        </w:rPr>
+        <w:t xml:space="preserve">, </w:t>
+      </w:r>
+      <w:r>
+        <w:rPr>
+          <w:rFonts w:ascii="Consolas" w:hAnsi="Consolas" w:cs="Consolas"/>
+          <w:color w:val="6A3E3E"/>
+          <w:sz w:val="16"/>
+          <w:szCs w:val="16"/>
+        </w:rPr>
+        <w:t>resultadoReal</w:t>
+      </w:r>
+      <w:r>
+        <w:rPr>
+          <w:rFonts w:ascii="Consolas" w:hAnsi="Consolas" w:cs="Consolas"/>
+          <w:color w:val="000000"/>
+          <w:sz w:val="16"/>
+          <w:szCs w:val="16"/>
+        </w:rPr>
+        <w:t>);</w:t>
+      </w:r>
+    </w:p>
+    <w:p>
+      <w:pPr>
+        <w:autoSpaceDE w:val="0"/>
+        <w:autoSpaceDN w:val="0"/>
+        <w:adjustRightInd w:val="0"/>
+        <w:spacing w:after="0" w:line="240" w:lineRule="auto"/>
+        <w:rPr>
+          <w:rFonts w:ascii="Consolas" w:hAnsi="Consolas" w:cs="Consolas"/>
+          <w:sz w:val="16"/>
+          <w:szCs w:val="16"/>
+        </w:rPr>
+      </w:pPr>
+      <w:r>
+        <w:rPr>
+          <w:rFonts w:ascii="Consolas" w:hAnsi="Consolas" w:cs="Consolas"/>
+          <w:color w:val="000000"/>
+          <w:sz w:val="16"/>
+          <w:szCs w:val="16"/>
+        </w:rPr>
+        <w:tab/>
+      </w:r>
+      <w:r>
+        <w:rPr>
+          <w:rFonts w:ascii="Consolas" w:hAnsi="Consolas" w:cs="Consolas"/>
+          <w:color w:val="000000"/>
+          <w:sz w:val="16"/>
+          <w:szCs w:val="16"/>
+        </w:rPr>
+        <w:tab/>
+      </w:r>
+    </w:p>
+    <w:p>
+      <w:pPr>
+        <w:autoSpaceDE w:val="0"/>
+        <w:autoSpaceDN w:val="0"/>
+        <w:adjustRightInd w:val="0"/>
+        <w:spacing w:after="0" w:line="240" w:lineRule="auto"/>
+        <w:rPr>
+          <w:rFonts w:ascii="Consolas" w:hAnsi="Consolas" w:cs="Consolas"/>
+          <w:sz w:val="16"/>
+          <w:szCs w:val="16"/>
+        </w:rPr>
+      </w:pPr>
+      <w:r>
+        <w:rPr>
+          <w:rFonts w:ascii="Consolas" w:hAnsi="Consolas" w:cs="Consolas"/>
+          <w:color w:val="000000"/>
+          <w:sz w:val="16"/>
+          <w:szCs w:val="16"/>
+        </w:rPr>
+        <w:tab/>
+        <w:t>}</w:t>
+      </w:r>
+    </w:p>
+    <w:p>
+      <w:pPr>
+        <w:autoSpaceDE w:val="0"/>
+        <w:autoSpaceDN w:val="0"/>
+        <w:adjustRightInd w:val="0"/>
+        <w:spacing w:after="0" w:line="240" w:lineRule="auto"/>
+        <w:rPr>
+          <w:rFonts w:ascii="Consolas" w:hAnsi="Consolas" w:cs="Consolas"/>
+          <w:sz w:val="16"/>
+          <w:szCs w:val="16"/>
+        </w:rPr>
+      </w:pPr>
+    </w:p>
+    <w:p>
+      <w:pPr>
+        <w:autoSpaceDE w:val="0"/>
+        <w:autoSpaceDN w:val="0"/>
+        <w:adjustRightInd w:val="0"/>
+        <w:spacing w:after="0" w:line="240" w:lineRule="auto"/>
+        <w:rPr>
+          <w:rFonts w:ascii="Consolas" w:hAnsi="Consolas" w:cs="Consolas"/>
+          <w:sz w:val="16"/>
+          <w:szCs w:val="16"/>
+        </w:rPr>
+      </w:pPr>
+      <w:r>
+        <w:rPr>
+          <w:rFonts w:ascii="Consolas" w:hAnsi="Consolas" w:cs="Consolas"/>
+          <w:color w:val="000000"/>
+          <w:sz w:val="16"/>
+          <w:szCs w:val="16"/>
+        </w:rPr>
+        <w:t>}</w:t>
+      </w:r>
+    </w:p>
+    <w:p>
+      <w:pPr>
+        <w:spacing w:after="0" w:line="240" w:lineRule="auto"/>
+        <w:rPr>
+          <w:rFonts w:ascii="Consolas" w:hAnsi="Consolas" w:cs="Consolas"/>
+          <w:b/>
+          <w:bCs/>
+          <w:color w:val="0070C0"/>
+          <w:sz w:val="20"/>
+          <w:szCs w:val="20"/>
+        </w:rPr>
+      </w:pPr>
+    </w:p>
+    <w:p>
+      <w:pPr>
+        <w:spacing w:after="0" w:line="240" w:lineRule="auto"/>
+        <w:rPr>
+          <w:rFonts w:ascii="Consolas" w:hAnsi="Consolas" w:cs="Consolas"/>
+          <w:b/>
+          <w:bCs/>
+          <w:color w:val="0070C0"/>
+          <w:sz w:val="20"/>
+          <w:szCs w:val="20"/>
+        </w:rPr>
+      </w:pPr>
+    </w:p>
+    <w:p>
+      <w:pPr>
+        <w:spacing w:after="0" w:line="240" w:lineRule="auto"/>
+        <w:rPr>
+          <w:rFonts w:ascii="Consolas" w:hAnsi="Consolas" w:cs="Consolas"/>
+          <w:b/>
+          <w:bCs/>
+          <w:color w:val="0070C0"/>
+          <w:sz w:val="20"/>
+          <w:szCs w:val="20"/>
+        </w:rPr>
+      </w:pPr>
+      <w:r>
+        <w:rPr>
+          <w:rFonts w:ascii="Consolas" w:hAnsi="Consolas" w:cs="Consolas"/>
+          <w:b/>
+          <w:bCs/>
+          <w:color w:val="0070C0"/>
+          <w:sz w:val="20"/>
+          <w:szCs w:val="20"/>
+        </w:rPr>
+        <w:t xml:space="preserve">Erro na classe teste devido ao valor 0 não corresponder a </w:t>
       </w:r>
       <w:r>
         <w:rPr>
@@ -23170,35 +25934,6 @@
           <w:szCs w:val="16"/>
         </w:rPr>
         <w:t>PENA_CONDENACAO_CUMPLICES</w:t>
-      </w:r>
-      <w:r>
-        <w:rPr>
-          <w:rFonts w:ascii="Consolas" w:hAnsi="Consolas" w:cs="Consolas"/>
-          <w:color w:val="0000C0"/>
-          <w:sz w:val="16"/>
-          <w:szCs w:val="16"/>
-        </w:rPr>
-        <w:t xml:space="preserve"> que antes estava com </w:t>
-      </w:r>
-      <w:r>
-        <w:rPr>
-          <w:rFonts w:ascii="Consolas" w:hAnsi="Consolas" w:cs="Consolas"/>
-          <w:color w:val="0000C0"/>
-          <w:sz w:val="16"/>
-          <w:szCs w:val="16"/>
-          <w:shd w:val="clear" w:color="auto" w:fill="D4D4D4"/>
-        </w:rPr>
-        <w:t>PENA_CONDENACAO_INDIVIDUAL</w:t>
-      </w:r>
-      <w:r>
-        <w:rPr>
-          <w:rFonts w:ascii="Consolas" w:hAnsi="Consolas" w:cs="Consolas"/>
-          <w:color w:val="000000"/>
-          <w:sz w:val="16"/>
-          <w:szCs w:val="16"/>
-          <w:shd w:val="clear" w:color="auto" w:fill="D4D4D4"/>
-        </w:rPr>
-        <w:t xml:space="preserve"> agora esta correto, assim como seu valor 1 que também foi implementado na classe teste</w:t>
       </w:r>
       <w:bookmarkStart w:id="1" w:name="_GoBack"/>
       <w:bookmarkEnd w:id="1"/>

</xml_diff>

<commit_message>
Erro da classe teste corrigido com a alteracao da classe java
</commit_message>
<xml_diff>
--- a/Testes/rm79798_LaisFernandesFialhodoNascimento.docx
+++ b/Testes/rm79798_LaisFernandesFialhodoNascimento.docx
@@ -25908,14 +25908,1762 @@
         <w:spacing w:after="0" w:line="240" w:lineRule="auto"/>
         <w:rPr>
           <w:rFonts w:ascii="Consolas" w:hAnsi="Consolas" w:cs="Consolas"/>
+          <w:color w:val="0000C0"/>
+          <w:sz w:val="16"/>
+          <w:szCs w:val="16"/>
+        </w:rPr>
+      </w:pPr>
+      <w:r>
+        <w:rPr>
+          <w:rFonts w:ascii="Consolas" w:hAnsi="Consolas" w:cs="Consolas"/>
           <w:b/>
           <w:bCs/>
           <w:color w:val="0070C0"/>
           <w:sz w:val="20"/>
           <w:szCs w:val="20"/>
         </w:rPr>
-      </w:pPr>
-      <w:r>
+        <w:t xml:space="preserve">Erro na classe teste devido ao valor 0 não corresponder a </w:t>
+      </w:r>
+      <w:r>
+        <w:rPr>
+          <w:rFonts w:ascii="Consolas" w:hAnsi="Consolas" w:cs="Consolas"/>
+          <w:color w:val="0000C0"/>
+          <w:sz w:val="16"/>
+          <w:szCs w:val="16"/>
+        </w:rPr>
+        <w:t>PENA_CONDENACAO_CUMPLICES</w:t>
+      </w:r>
+    </w:p>
+    <w:p>
+      <w:pPr>
+        <w:spacing w:after="0" w:line="240" w:lineRule="auto"/>
+        <w:rPr>
+          <w:rFonts w:ascii="Consolas" w:hAnsi="Consolas" w:cs="Consolas"/>
+          <w:color w:val="0000C0"/>
+          <w:sz w:val="16"/>
+          <w:szCs w:val="16"/>
+        </w:rPr>
+      </w:pPr>
+    </w:p>
+    <w:p>
+      <w:pPr>
+        <w:spacing w:after="0" w:line="240" w:lineRule="auto"/>
+        <w:rPr>
+          <w:rFonts w:ascii="Consolas" w:hAnsi="Consolas" w:cs="Consolas"/>
+          <w:color w:val="0000C0"/>
+          <w:sz w:val="16"/>
+          <w:szCs w:val="16"/>
+        </w:rPr>
+      </w:pPr>
+    </w:p>
+    <w:p>
+      <w:pPr>
+        <w:spacing w:after="0" w:line="240" w:lineRule="auto"/>
+        <w:rPr>
+          <w:rFonts w:ascii="Consolas" w:hAnsi="Consolas" w:cs="Consolas"/>
+          <w:color w:val="0000C0"/>
+          <w:sz w:val="16"/>
+          <w:szCs w:val="16"/>
+        </w:rPr>
+      </w:pPr>
+    </w:p>
+    <w:p>
+      <w:pPr>
+        <w:spacing w:after="0" w:line="240" w:lineRule="auto"/>
+        <w:rPr>
+          <w:rFonts w:ascii="Consolas" w:hAnsi="Consolas" w:cs="Consolas"/>
+          <w:color w:val="0000C0"/>
+          <w:sz w:val="16"/>
+          <w:szCs w:val="16"/>
+        </w:rPr>
+      </w:pPr>
+    </w:p>
+    <w:p>
+      <w:pPr>
+        <w:spacing w:after="0" w:line="240" w:lineRule="auto"/>
+        <w:rPr>
+          <w:rFonts w:ascii="Consolas" w:hAnsi="Consolas" w:cs="Consolas"/>
+          <w:color w:val="0000C0"/>
+          <w:sz w:val="16"/>
+          <w:szCs w:val="16"/>
+        </w:rPr>
+      </w:pPr>
+    </w:p>
+    <w:p>
+      <w:pPr>
+        <w:spacing w:after="0" w:line="240" w:lineRule="auto"/>
+        <w:rPr>
+          <w:rFonts w:ascii="Consolas" w:hAnsi="Consolas" w:cs="Consolas"/>
+          <w:color w:val="0000C0"/>
+          <w:sz w:val="16"/>
+          <w:szCs w:val="16"/>
+        </w:rPr>
+      </w:pPr>
+    </w:p>
+    <w:p>
+      <w:pPr>
+        <w:spacing w:after="0" w:line="240" w:lineRule="auto"/>
+        <w:rPr>
+          <w:rFonts w:ascii="Consolas" w:hAnsi="Consolas" w:cs="Consolas"/>
+          <w:color w:val="0000C0"/>
+          <w:sz w:val="16"/>
+          <w:szCs w:val="16"/>
+        </w:rPr>
+      </w:pPr>
+    </w:p>
+    <w:p>
+      <w:pPr>
+        <w:spacing w:after="0" w:line="240" w:lineRule="auto"/>
+        <w:rPr>
+          <w:rFonts w:ascii="Consolas" w:hAnsi="Consolas" w:cs="Consolas"/>
+          <w:color w:val="0000C0"/>
+          <w:sz w:val="16"/>
+          <w:szCs w:val="16"/>
+        </w:rPr>
+      </w:pPr>
+    </w:p>
+    <w:p>
+      <w:pPr>
+        <w:spacing w:after="0" w:line="240" w:lineRule="auto"/>
+        <w:rPr>
+          <w:rFonts w:ascii="Consolas" w:hAnsi="Consolas" w:cs="Consolas"/>
+          <w:color w:val="0000C0"/>
+          <w:sz w:val="16"/>
+          <w:szCs w:val="16"/>
+        </w:rPr>
+      </w:pPr>
+    </w:p>
+    <w:p>
+      <w:pPr>
+        <w:spacing w:after="0" w:line="240" w:lineRule="auto"/>
+        <w:rPr>
+          <w:rFonts w:ascii="Consolas" w:hAnsi="Consolas" w:cs="Consolas"/>
+          <w:color w:val="0000C0"/>
+          <w:sz w:val="16"/>
+          <w:szCs w:val="16"/>
+        </w:rPr>
+      </w:pPr>
+    </w:p>
+    <w:p>
+      <w:pPr>
+        <w:spacing w:after="0" w:line="240" w:lineRule="auto"/>
+        <w:rPr>
+          <w:rFonts w:ascii="Consolas" w:hAnsi="Consolas" w:cs="Consolas"/>
+          <w:color w:val="0000C0"/>
+          <w:sz w:val="16"/>
+          <w:szCs w:val="16"/>
+        </w:rPr>
+      </w:pPr>
+    </w:p>
+    <w:p>
+      <w:pPr>
+        <w:spacing w:after="0" w:line="240" w:lineRule="auto"/>
+        <w:rPr>
+          <w:rFonts w:ascii="Consolas" w:hAnsi="Consolas" w:cs="Consolas"/>
+          <w:color w:val="0000C0"/>
+          <w:sz w:val="16"/>
+          <w:szCs w:val="16"/>
+        </w:rPr>
+      </w:pPr>
+    </w:p>
+    <w:p>
+      <w:pPr>
+        <w:spacing w:after="0" w:line="240" w:lineRule="auto"/>
+        <w:rPr>
+          <w:rFonts w:ascii="Consolas" w:hAnsi="Consolas" w:cs="Consolas"/>
+          <w:color w:val="0000C0"/>
+          <w:sz w:val="16"/>
+          <w:szCs w:val="16"/>
+        </w:rPr>
+      </w:pPr>
+    </w:p>
+    <w:p>
+      <w:pPr>
+        <w:spacing w:after="0" w:line="240" w:lineRule="auto"/>
+        <w:rPr>
+          <w:rFonts w:ascii="Consolas" w:hAnsi="Consolas" w:cs="Consolas"/>
+          <w:color w:val="0000C0"/>
+          <w:sz w:val="16"/>
+          <w:szCs w:val="16"/>
+        </w:rPr>
+      </w:pPr>
+    </w:p>
+    <w:p>
+      <w:pPr>
+        <w:spacing w:after="0" w:line="240" w:lineRule="auto"/>
+        <w:rPr>
+          <w:rFonts w:ascii="Consolas" w:hAnsi="Consolas" w:cs="Consolas"/>
+          <w:color w:val="0000C0"/>
+          <w:sz w:val="16"/>
+          <w:szCs w:val="16"/>
+        </w:rPr>
+      </w:pPr>
+    </w:p>
+    <w:p>
+      <w:pPr>
+        <w:spacing w:after="0" w:line="240" w:lineRule="auto"/>
+        <w:rPr>
+          <w:rFonts w:ascii="Consolas" w:hAnsi="Consolas" w:cs="Consolas"/>
+          <w:color w:val="0000C0"/>
+          <w:sz w:val="16"/>
+          <w:szCs w:val="16"/>
+        </w:rPr>
+      </w:pPr>
+    </w:p>
+    <w:p>
+      <w:pPr>
+        <w:spacing w:after="0" w:line="240" w:lineRule="auto"/>
+        <w:rPr>
+          <w:rFonts w:ascii="Consolas" w:hAnsi="Consolas" w:cs="Consolas"/>
+          <w:color w:val="0000C0"/>
+          <w:sz w:val="16"/>
+          <w:szCs w:val="16"/>
+        </w:rPr>
+      </w:pPr>
+    </w:p>
+    <w:p>
+      <w:pPr>
+        <w:spacing w:after="0" w:line="240" w:lineRule="auto"/>
+        <w:rPr>
+          <w:rFonts w:ascii="Consolas" w:hAnsi="Consolas" w:cs="Consolas"/>
+          <w:color w:val="0000C0"/>
+          <w:sz w:val="16"/>
+          <w:szCs w:val="16"/>
+        </w:rPr>
+      </w:pPr>
+    </w:p>
+    <w:p>
+      <w:pPr>
+        <w:spacing w:after="0" w:line="240" w:lineRule="auto"/>
+        <w:rPr>
+          <w:rFonts w:ascii="Consolas" w:hAnsi="Consolas" w:cs="Consolas"/>
+          <w:color w:val="0000C0"/>
+          <w:sz w:val="16"/>
+          <w:szCs w:val="16"/>
+        </w:rPr>
+      </w:pPr>
+    </w:p>
+    <w:p>
+      <w:pPr>
+        <w:spacing w:after="0" w:line="240" w:lineRule="auto"/>
+        <w:rPr>
+          <w:rFonts w:ascii="Consolas" w:hAnsi="Consolas" w:cs="Consolas"/>
+          <w:color w:val="0000C0"/>
+          <w:sz w:val="16"/>
+          <w:szCs w:val="16"/>
+        </w:rPr>
+      </w:pPr>
+    </w:p>
+    <w:p>
+      <w:pPr>
+        <w:spacing w:after="0" w:line="240" w:lineRule="auto"/>
+        <w:rPr>
+          <w:rFonts w:ascii="Consolas" w:hAnsi="Consolas" w:cs="Consolas"/>
+          <w:color w:val="0000C0"/>
+          <w:sz w:val="16"/>
+          <w:szCs w:val="16"/>
+        </w:rPr>
+      </w:pPr>
+    </w:p>
+    <w:p>
+      <w:pPr>
+        <w:spacing w:after="0" w:line="240" w:lineRule="auto"/>
+        <w:rPr>
+          <w:rFonts w:ascii="Consolas" w:hAnsi="Consolas" w:cs="Consolas"/>
+          <w:color w:val="0000C0"/>
+          <w:sz w:val="16"/>
+          <w:szCs w:val="16"/>
+        </w:rPr>
+      </w:pPr>
+      <w:r>
+        <w:rPr>
+          <w:rFonts w:ascii="Consolas" w:hAnsi="Consolas" w:cs="Consolas"/>
+          <w:color w:val="0000C0"/>
+          <w:sz w:val="16"/>
+          <w:szCs w:val="16"/>
+        </w:rPr>
+        <w:t xml:space="preserve">11 etapa </w:t>
+      </w:r>
+    </w:p>
+    <w:p>
+      <w:pPr>
+        <w:spacing w:after="0" w:line="240" w:lineRule="auto"/>
+        <w:rPr>
+          <w:rFonts w:ascii="Consolas" w:hAnsi="Consolas" w:cs="Consolas"/>
+          <w:color w:val="0000C0"/>
+          <w:sz w:val="16"/>
+          <w:szCs w:val="16"/>
+        </w:rPr>
+      </w:pPr>
+    </w:p>
+    <w:p>
+      <w:pPr>
+        <w:spacing w:after="0" w:line="240" w:lineRule="auto"/>
+        <w:rPr>
+          <w:rFonts w:ascii="Consolas" w:hAnsi="Consolas" w:cs="Consolas"/>
+          <w:color w:val="0000C0"/>
+          <w:sz w:val="16"/>
+          <w:szCs w:val="16"/>
+        </w:rPr>
+      </w:pPr>
+    </w:p>
+    <w:p>
+      <w:pPr>
+        <w:autoSpaceDE w:val="0"/>
+        <w:autoSpaceDN w:val="0"/>
+        <w:adjustRightInd w:val="0"/>
+        <w:spacing w:after="0" w:line="240" w:lineRule="auto"/>
+        <w:rPr>
+          <w:rFonts w:ascii="Consolas" w:hAnsi="Consolas" w:cs="Consolas"/>
+          <w:sz w:val="16"/>
+          <w:szCs w:val="16"/>
+        </w:rPr>
+      </w:pPr>
+      <w:r>
+        <w:rPr>
+          <w:rFonts w:ascii="Consolas" w:hAnsi="Consolas" w:cs="Consolas"/>
+          <w:b/>
+          <w:bCs/>
+          <w:color w:val="7F0055"/>
+          <w:sz w:val="16"/>
+          <w:szCs w:val="16"/>
+        </w:rPr>
+        <w:t>public</w:t>
+      </w:r>
+      <w:r>
+        <w:rPr>
+          <w:rFonts w:ascii="Consolas" w:hAnsi="Consolas" w:cs="Consolas"/>
+          <w:color w:val="000000"/>
+          <w:sz w:val="16"/>
+          <w:szCs w:val="16"/>
+        </w:rPr>
+        <w:t xml:space="preserve"> </w:t>
+      </w:r>
+      <w:r>
+        <w:rPr>
+          <w:rFonts w:ascii="Consolas" w:hAnsi="Consolas" w:cs="Consolas"/>
+          <w:b/>
+          <w:bCs/>
+          <w:color w:val="7F0055"/>
+          <w:sz w:val="16"/>
+          <w:szCs w:val="16"/>
+        </w:rPr>
+        <w:t>class</w:t>
+      </w:r>
+      <w:r>
+        <w:rPr>
+          <w:rFonts w:ascii="Consolas" w:hAnsi="Consolas" w:cs="Consolas"/>
+          <w:color w:val="000000"/>
+          <w:sz w:val="16"/>
+          <w:szCs w:val="16"/>
+        </w:rPr>
+        <w:t xml:space="preserve"> JulgamentoPrisioneiro {</w:t>
+      </w:r>
+    </w:p>
+    <w:p>
+      <w:pPr>
+        <w:autoSpaceDE w:val="0"/>
+        <w:autoSpaceDN w:val="0"/>
+        <w:adjustRightInd w:val="0"/>
+        <w:spacing w:after="0" w:line="240" w:lineRule="auto"/>
+        <w:rPr>
+          <w:rFonts w:ascii="Consolas" w:hAnsi="Consolas" w:cs="Consolas"/>
+          <w:sz w:val="16"/>
+          <w:szCs w:val="16"/>
+        </w:rPr>
+      </w:pPr>
+      <w:r>
+        <w:rPr>
+          <w:rFonts w:ascii="Consolas" w:hAnsi="Consolas" w:cs="Consolas"/>
+          <w:color w:val="000000"/>
+          <w:sz w:val="16"/>
+          <w:szCs w:val="16"/>
+        </w:rPr>
+        <w:tab/>
+      </w:r>
+      <w:r>
+        <w:rPr>
+          <w:rFonts w:ascii="Consolas" w:hAnsi="Consolas" w:cs="Consolas"/>
+          <w:b/>
+          <w:bCs/>
+          <w:color w:val="7F0055"/>
+          <w:sz w:val="16"/>
+          <w:szCs w:val="16"/>
+        </w:rPr>
+        <w:t>private</w:t>
+      </w:r>
+      <w:r>
+        <w:rPr>
+          <w:rFonts w:ascii="Consolas" w:hAnsi="Consolas" w:cs="Consolas"/>
+          <w:color w:val="000000"/>
+          <w:sz w:val="16"/>
+          <w:szCs w:val="16"/>
+        </w:rPr>
+        <w:t xml:space="preserve"> </w:t>
+      </w:r>
+      <w:r>
+        <w:rPr>
+          <w:rFonts w:ascii="Consolas" w:hAnsi="Consolas" w:cs="Consolas"/>
+          <w:b/>
+          <w:bCs/>
+          <w:color w:val="7F0055"/>
+          <w:sz w:val="16"/>
+          <w:szCs w:val="16"/>
+        </w:rPr>
+        <w:t>int</w:t>
+      </w:r>
+      <w:r>
+        <w:rPr>
+          <w:rFonts w:ascii="Consolas" w:hAnsi="Consolas" w:cs="Consolas"/>
+          <w:color w:val="000000"/>
+          <w:sz w:val="16"/>
+          <w:szCs w:val="16"/>
+        </w:rPr>
+        <w:t xml:space="preserve"> </w:t>
+      </w:r>
+      <w:r>
+        <w:rPr>
+          <w:rFonts w:ascii="Consolas" w:hAnsi="Consolas" w:cs="Consolas"/>
+          <w:color w:val="0000C0"/>
+          <w:sz w:val="16"/>
+          <w:szCs w:val="16"/>
+        </w:rPr>
+        <w:t>PENA_INOCENCIA</w:t>
+      </w:r>
+      <w:r>
+        <w:rPr>
+          <w:rFonts w:ascii="Consolas" w:hAnsi="Consolas" w:cs="Consolas"/>
+          <w:color w:val="000000"/>
+          <w:sz w:val="16"/>
+          <w:szCs w:val="16"/>
+        </w:rPr>
+        <w:t xml:space="preserve"> = 0;</w:t>
+      </w:r>
+    </w:p>
+    <w:p>
+      <w:pPr>
+        <w:autoSpaceDE w:val="0"/>
+        <w:autoSpaceDN w:val="0"/>
+        <w:adjustRightInd w:val="0"/>
+        <w:spacing w:after="0" w:line="240" w:lineRule="auto"/>
+        <w:rPr>
+          <w:rFonts w:ascii="Consolas" w:hAnsi="Consolas" w:cs="Consolas"/>
+          <w:sz w:val="16"/>
+          <w:szCs w:val="16"/>
+        </w:rPr>
+      </w:pPr>
+      <w:r>
+        <w:rPr>
+          <w:rFonts w:ascii="Consolas" w:hAnsi="Consolas" w:cs="Consolas"/>
+          <w:color w:val="000000"/>
+          <w:sz w:val="16"/>
+          <w:szCs w:val="16"/>
+        </w:rPr>
+        <w:tab/>
+      </w:r>
+      <w:r>
+        <w:rPr>
+          <w:rFonts w:ascii="Consolas" w:hAnsi="Consolas" w:cs="Consolas"/>
+          <w:b/>
+          <w:bCs/>
+          <w:color w:val="7F0055"/>
+          <w:sz w:val="16"/>
+          <w:szCs w:val="16"/>
+        </w:rPr>
+        <w:t>private</w:t>
+      </w:r>
+      <w:r>
+        <w:rPr>
+          <w:rFonts w:ascii="Consolas" w:hAnsi="Consolas" w:cs="Consolas"/>
+          <w:color w:val="000000"/>
+          <w:sz w:val="16"/>
+          <w:szCs w:val="16"/>
+        </w:rPr>
+        <w:t xml:space="preserve"> </w:t>
+      </w:r>
+      <w:r>
+        <w:rPr>
+          <w:rFonts w:ascii="Consolas" w:hAnsi="Consolas" w:cs="Consolas"/>
+          <w:b/>
+          <w:bCs/>
+          <w:color w:val="7F0055"/>
+          <w:sz w:val="16"/>
+          <w:szCs w:val="16"/>
+        </w:rPr>
+        <w:t>int</w:t>
+      </w:r>
+      <w:r>
+        <w:rPr>
+          <w:rFonts w:ascii="Consolas" w:hAnsi="Consolas" w:cs="Consolas"/>
+          <w:color w:val="000000"/>
+          <w:sz w:val="16"/>
+          <w:szCs w:val="16"/>
+        </w:rPr>
+        <w:t xml:space="preserve"> </w:t>
+      </w:r>
+      <w:r>
+        <w:rPr>
+          <w:rFonts w:ascii="Consolas" w:hAnsi="Consolas" w:cs="Consolas"/>
+          <w:color w:val="0000C0"/>
+          <w:sz w:val="16"/>
+          <w:szCs w:val="16"/>
+        </w:rPr>
+        <w:t>PENA_CONDENACAO_MUTUA</w:t>
+      </w:r>
+      <w:r>
+        <w:rPr>
+          <w:rFonts w:ascii="Consolas" w:hAnsi="Consolas" w:cs="Consolas"/>
+          <w:color w:val="000000"/>
+          <w:sz w:val="16"/>
+          <w:szCs w:val="16"/>
+        </w:rPr>
+        <w:t xml:space="preserve"> = 5;</w:t>
+      </w:r>
+    </w:p>
+    <w:p>
+      <w:pPr>
+        <w:autoSpaceDE w:val="0"/>
+        <w:autoSpaceDN w:val="0"/>
+        <w:adjustRightInd w:val="0"/>
+        <w:spacing w:after="0" w:line="240" w:lineRule="auto"/>
+        <w:rPr>
+          <w:rFonts w:ascii="Consolas" w:hAnsi="Consolas" w:cs="Consolas"/>
+          <w:sz w:val="16"/>
+          <w:szCs w:val="16"/>
+        </w:rPr>
+      </w:pPr>
+      <w:r>
+        <w:rPr>
+          <w:rFonts w:ascii="Consolas" w:hAnsi="Consolas" w:cs="Consolas"/>
+          <w:color w:val="000000"/>
+          <w:sz w:val="16"/>
+          <w:szCs w:val="16"/>
+        </w:rPr>
+        <w:tab/>
+      </w:r>
+      <w:r>
+        <w:rPr>
+          <w:rFonts w:ascii="Consolas" w:hAnsi="Consolas" w:cs="Consolas"/>
+          <w:b/>
+          <w:bCs/>
+          <w:color w:val="7F0055"/>
+          <w:sz w:val="16"/>
+          <w:szCs w:val="16"/>
+        </w:rPr>
+        <w:t>private</w:t>
+      </w:r>
+      <w:r>
+        <w:rPr>
+          <w:rFonts w:ascii="Consolas" w:hAnsi="Consolas" w:cs="Consolas"/>
+          <w:color w:val="000000"/>
+          <w:sz w:val="16"/>
+          <w:szCs w:val="16"/>
+        </w:rPr>
+        <w:t xml:space="preserve"> </w:t>
+      </w:r>
+      <w:r>
+        <w:rPr>
+          <w:rFonts w:ascii="Consolas" w:hAnsi="Consolas" w:cs="Consolas"/>
+          <w:b/>
+          <w:bCs/>
+          <w:color w:val="7F0055"/>
+          <w:sz w:val="16"/>
+          <w:szCs w:val="16"/>
+        </w:rPr>
+        <w:t>int</w:t>
+      </w:r>
+      <w:r>
+        <w:rPr>
+          <w:rFonts w:ascii="Consolas" w:hAnsi="Consolas" w:cs="Consolas"/>
+          <w:color w:val="000000"/>
+          <w:sz w:val="16"/>
+          <w:szCs w:val="16"/>
+        </w:rPr>
+        <w:t xml:space="preserve"> </w:t>
+      </w:r>
+      <w:r>
+        <w:rPr>
+          <w:rFonts w:ascii="Consolas" w:hAnsi="Consolas" w:cs="Consolas"/>
+          <w:color w:val="0000C0"/>
+          <w:sz w:val="16"/>
+          <w:szCs w:val="16"/>
+          <w:u w:val="single"/>
+        </w:rPr>
+        <w:t>PENA_CONDENACAO_INDIVIDUAL</w:t>
+      </w:r>
+      <w:r>
+        <w:rPr>
+          <w:rFonts w:ascii="Consolas" w:hAnsi="Consolas" w:cs="Consolas"/>
+          <w:color w:val="000000"/>
+          <w:sz w:val="16"/>
+          <w:szCs w:val="16"/>
+        </w:rPr>
+        <w:t xml:space="preserve"> = 10;</w:t>
+      </w:r>
+    </w:p>
+    <w:p>
+      <w:pPr>
+        <w:autoSpaceDE w:val="0"/>
+        <w:autoSpaceDN w:val="0"/>
+        <w:adjustRightInd w:val="0"/>
+        <w:spacing w:after="0" w:line="240" w:lineRule="auto"/>
+        <w:rPr>
+          <w:rFonts w:ascii="Consolas" w:hAnsi="Consolas" w:cs="Consolas"/>
+          <w:sz w:val="16"/>
+          <w:szCs w:val="16"/>
+        </w:rPr>
+      </w:pPr>
+      <w:r>
+        <w:rPr>
+          <w:rFonts w:ascii="Consolas" w:hAnsi="Consolas" w:cs="Consolas"/>
+          <w:color w:val="000000"/>
+          <w:sz w:val="16"/>
+          <w:szCs w:val="16"/>
+        </w:rPr>
+        <w:tab/>
+      </w:r>
+      <w:r>
+        <w:rPr>
+          <w:rFonts w:ascii="Consolas" w:hAnsi="Consolas" w:cs="Consolas"/>
+          <w:b/>
+          <w:bCs/>
+          <w:color w:val="7F0055"/>
+          <w:sz w:val="16"/>
+          <w:szCs w:val="16"/>
+        </w:rPr>
+        <w:t>private</w:t>
+      </w:r>
+      <w:r>
+        <w:rPr>
+          <w:rFonts w:ascii="Consolas" w:hAnsi="Consolas" w:cs="Consolas"/>
+          <w:color w:val="000000"/>
+          <w:sz w:val="16"/>
+          <w:szCs w:val="16"/>
+        </w:rPr>
+        <w:t xml:space="preserve"> </w:t>
+      </w:r>
+      <w:r>
+        <w:rPr>
+          <w:rFonts w:ascii="Consolas" w:hAnsi="Consolas" w:cs="Consolas"/>
+          <w:b/>
+          <w:bCs/>
+          <w:color w:val="7F0055"/>
+          <w:sz w:val="16"/>
+          <w:szCs w:val="16"/>
+        </w:rPr>
+        <w:t>int</w:t>
+      </w:r>
+      <w:r>
+        <w:rPr>
+          <w:rFonts w:ascii="Consolas" w:hAnsi="Consolas" w:cs="Consolas"/>
+          <w:color w:val="000000"/>
+          <w:sz w:val="16"/>
+          <w:szCs w:val="16"/>
+        </w:rPr>
+        <w:t xml:space="preserve"> </w:t>
+      </w:r>
+      <w:r>
+        <w:rPr>
+          <w:rFonts w:ascii="Consolas" w:hAnsi="Consolas" w:cs="Consolas"/>
+          <w:color w:val="0000C0"/>
+          <w:sz w:val="16"/>
+          <w:szCs w:val="16"/>
+        </w:rPr>
+        <w:t>PENA_CONDENACAO_CUMPLICES</w:t>
+      </w:r>
+      <w:r>
+        <w:rPr>
+          <w:rFonts w:ascii="Consolas" w:hAnsi="Consolas" w:cs="Consolas"/>
+          <w:color w:val="000000"/>
+          <w:sz w:val="16"/>
+          <w:szCs w:val="16"/>
+        </w:rPr>
+        <w:t xml:space="preserve"> = 1;</w:t>
+      </w:r>
+    </w:p>
+    <w:p>
+      <w:pPr>
+        <w:autoSpaceDE w:val="0"/>
+        <w:autoSpaceDN w:val="0"/>
+        <w:adjustRightInd w:val="0"/>
+        <w:spacing w:after="0" w:line="240" w:lineRule="auto"/>
+        <w:rPr>
+          <w:rFonts w:ascii="Consolas" w:hAnsi="Consolas" w:cs="Consolas"/>
+          <w:sz w:val="16"/>
+          <w:szCs w:val="16"/>
+        </w:rPr>
+      </w:pPr>
+      <w:r>
+        <w:rPr>
+          <w:rFonts w:ascii="Consolas" w:hAnsi="Consolas" w:cs="Consolas"/>
+          <w:color w:val="000000"/>
+          <w:sz w:val="16"/>
+          <w:szCs w:val="16"/>
+        </w:rPr>
+        <w:tab/>
+      </w:r>
+    </w:p>
+    <w:p>
+      <w:pPr>
+        <w:autoSpaceDE w:val="0"/>
+        <w:autoSpaceDN w:val="0"/>
+        <w:adjustRightInd w:val="0"/>
+        <w:spacing w:after="0" w:line="240" w:lineRule="auto"/>
+        <w:rPr>
+          <w:rFonts w:ascii="Consolas" w:hAnsi="Consolas" w:cs="Consolas"/>
+          <w:sz w:val="16"/>
+          <w:szCs w:val="16"/>
+        </w:rPr>
+      </w:pPr>
+      <w:r>
+        <w:rPr>
+          <w:rFonts w:ascii="Consolas" w:hAnsi="Consolas" w:cs="Consolas"/>
+          <w:color w:val="000000"/>
+          <w:sz w:val="16"/>
+          <w:szCs w:val="16"/>
+        </w:rPr>
+        <w:tab/>
+      </w:r>
+      <w:r>
+        <w:rPr>
+          <w:rFonts w:ascii="Consolas" w:hAnsi="Consolas" w:cs="Consolas"/>
+          <w:b/>
+          <w:bCs/>
+          <w:color w:val="7F0055"/>
+          <w:sz w:val="16"/>
+          <w:szCs w:val="16"/>
+        </w:rPr>
+        <w:t>public</w:t>
+      </w:r>
+      <w:r>
+        <w:rPr>
+          <w:rFonts w:ascii="Consolas" w:hAnsi="Consolas" w:cs="Consolas"/>
+          <w:color w:val="000000"/>
+          <w:sz w:val="16"/>
+          <w:szCs w:val="16"/>
+        </w:rPr>
+        <w:t xml:space="preserve"> </w:t>
+      </w:r>
+      <w:r>
+        <w:rPr>
+          <w:rFonts w:ascii="Consolas" w:hAnsi="Consolas" w:cs="Consolas"/>
+          <w:b/>
+          <w:bCs/>
+          <w:color w:val="7F0055"/>
+          <w:sz w:val="16"/>
+          <w:szCs w:val="16"/>
+        </w:rPr>
+        <w:t>int</w:t>
+      </w:r>
+      <w:r>
+        <w:rPr>
+          <w:rFonts w:ascii="Consolas" w:hAnsi="Consolas" w:cs="Consolas"/>
+          <w:color w:val="000000"/>
+          <w:sz w:val="16"/>
+          <w:szCs w:val="16"/>
+        </w:rPr>
+        <w:t xml:space="preserve"> calculaPena(String </w:t>
+      </w:r>
+      <w:r>
+        <w:rPr>
+          <w:rFonts w:ascii="Consolas" w:hAnsi="Consolas" w:cs="Consolas"/>
+          <w:color w:val="6A3E3E"/>
+          <w:sz w:val="16"/>
+          <w:szCs w:val="16"/>
+        </w:rPr>
+        <w:t>respostaPrisioneiroA</w:t>
+      </w:r>
+      <w:r>
+        <w:rPr>
+          <w:rFonts w:ascii="Consolas" w:hAnsi="Consolas" w:cs="Consolas"/>
+          <w:color w:val="000000"/>
+          <w:sz w:val="16"/>
+          <w:szCs w:val="16"/>
+        </w:rPr>
+        <w:t xml:space="preserve">, String </w:t>
+      </w:r>
+      <w:r>
+        <w:rPr>
+          <w:rFonts w:ascii="Consolas" w:hAnsi="Consolas" w:cs="Consolas"/>
+          <w:color w:val="6A3E3E"/>
+          <w:sz w:val="16"/>
+          <w:szCs w:val="16"/>
+        </w:rPr>
+        <w:t>respostaPrisioneiroB</w:t>
+      </w:r>
+      <w:r>
+        <w:rPr>
+          <w:rFonts w:ascii="Consolas" w:hAnsi="Consolas" w:cs="Consolas"/>
+          <w:color w:val="000000"/>
+          <w:sz w:val="16"/>
+          <w:szCs w:val="16"/>
+        </w:rPr>
+        <w:t>) {</w:t>
+      </w:r>
+    </w:p>
+    <w:p>
+      <w:pPr>
+        <w:autoSpaceDE w:val="0"/>
+        <w:autoSpaceDN w:val="0"/>
+        <w:adjustRightInd w:val="0"/>
+        <w:spacing w:after="0" w:line="240" w:lineRule="auto"/>
+        <w:rPr>
+          <w:rFonts w:ascii="Consolas" w:hAnsi="Consolas" w:cs="Consolas"/>
+          <w:sz w:val="16"/>
+          <w:szCs w:val="16"/>
+        </w:rPr>
+      </w:pPr>
+      <w:r>
+        <w:rPr>
+          <w:rFonts w:ascii="Consolas" w:hAnsi="Consolas" w:cs="Consolas"/>
+          <w:color w:val="000000"/>
+          <w:sz w:val="16"/>
+          <w:szCs w:val="16"/>
+        </w:rPr>
+        <w:tab/>
+      </w:r>
+      <w:r>
+        <w:rPr>
+          <w:rFonts w:ascii="Consolas" w:hAnsi="Consolas" w:cs="Consolas"/>
+          <w:color w:val="000000"/>
+          <w:sz w:val="16"/>
+          <w:szCs w:val="16"/>
+        </w:rPr>
+        <w:tab/>
+      </w:r>
+      <w:r>
+        <w:rPr>
+          <w:rFonts w:ascii="Consolas" w:hAnsi="Consolas" w:cs="Consolas"/>
+          <w:b/>
+          <w:bCs/>
+          <w:color w:val="7F0055"/>
+          <w:sz w:val="16"/>
+          <w:szCs w:val="16"/>
+        </w:rPr>
+        <w:t>if</w:t>
+      </w:r>
+      <w:r>
+        <w:rPr>
+          <w:rFonts w:ascii="Consolas" w:hAnsi="Consolas" w:cs="Consolas"/>
+          <w:color w:val="000000"/>
+          <w:sz w:val="16"/>
+          <w:szCs w:val="16"/>
+        </w:rPr>
+        <w:t xml:space="preserve"> (</w:t>
+      </w:r>
+      <w:r>
+        <w:rPr>
+          <w:rFonts w:ascii="Consolas" w:hAnsi="Consolas" w:cs="Consolas"/>
+          <w:color w:val="6A3E3E"/>
+          <w:sz w:val="16"/>
+          <w:szCs w:val="16"/>
+        </w:rPr>
+        <w:t>respostaPrisioneiroA</w:t>
+      </w:r>
+      <w:r>
+        <w:rPr>
+          <w:rFonts w:ascii="Consolas" w:hAnsi="Consolas" w:cs="Consolas"/>
+          <w:color w:val="000000"/>
+          <w:sz w:val="16"/>
+          <w:szCs w:val="16"/>
+        </w:rPr>
+        <w:t xml:space="preserve"> == </w:t>
+      </w:r>
+      <w:r>
+        <w:rPr>
+          <w:rFonts w:ascii="Consolas" w:hAnsi="Consolas" w:cs="Consolas"/>
+          <w:color w:val="2A00FF"/>
+          <w:sz w:val="16"/>
+          <w:szCs w:val="16"/>
+        </w:rPr>
+        <w:t>"Culpado"</w:t>
+      </w:r>
+      <w:r>
+        <w:rPr>
+          <w:rFonts w:ascii="Consolas" w:hAnsi="Consolas" w:cs="Consolas"/>
+          <w:color w:val="000000"/>
+          <w:sz w:val="16"/>
+          <w:szCs w:val="16"/>
+        </w:rPr>
+        <w:t>) {</w:t>
+      </w:r>
+    </w:p>
+    <w:p>
+      <w:pPr>
+        <w:autoSpaceDE w:val="0"/>
+        <w:autoSpaceDN w:val="0"/>
+        <w:adjustRightInd w:val="0"/>
+        <w:spacing w:after="0" w:line="240" w:lineRule="auto"/>
+        <w:rPr>
+          <w:rFonts w:ascii="Consolas" w:hAnsi="Consolas" w:cs="Consolas"/>
+          <w:sz w:val="16"/>
+          <w:szCs w:val="16"/>
+        </w:rPr>
+      </w:pPr>
+      <w:r>
+        <w:rPr>
+          <w:rFonts w:ascii="Consolas" w:hAnsi="Consolas" w:cs="Consolas"/>
+          <w:color w:val="000000"/>
+          <w:sz w:val="16"/>
+          <w:szCs w:val="16"/>
+        </w:rPr>
+        <w:tab/>
+      </w:r>
+      <w:r>
+        <w:rPr>
+          <w:rFonts w:ascii="Consolas" w:hAnsi="Consolas" w:cs="Consolas"/>
+          <w:color w:val="000000"/>
+          <w:sz w:val="16"/>
+          <w:szCs w:val="16"/>
+        </w:rPr>
+        <w:tab/>
+      </w:r>
+      <w:r>
+        <w:rPr>
+          <w:rFonts w:ascii="Consolas" w:hAnsi="Consolas" w:cs="Consolas"/>
+          <w:color w:val="000000"/>
+          <w:sz w:val="16"/>
+          <w:szCs w:val="16"/>
+        </w:rPr>
+        <w:tab/>
+      </w:r>
+      <w:r>
+        <w:rPr>
+          <w:rFonts w:ascii="Consolas" w:hAnsi="Consolas" w:cs="Consolas"/>
+          <w:b/>
+          <w:bCs/>
+          <w:color w:val="7F0055"/>
+          <w:sz w:val="16"/>
+          <w:szCs w:val="16"/>
+        </w:rPr>
+        <w:t>if</w:t>
+      </w:r>
+      <w:r>
+        <w:rPr>
+          <w:rFonts w:ascii="Consolas" w:hAnsi="Consolas" w:cs="Consolas"/>
+          <w:color w:val="000000"/>
+          <w:sz w:val="16"/>
+          <w:szCs w:val="16"/>
+        </w:rPr>
+        <w:t xml:space="preserve"> (</w:t>
+      </w:r>
+      <w:r>
+        <w:rPr>
+          <w:rFonts w:ascii="Consolas" w:hAnsi="Consolas" w:cs="Consolas"/>
+          <w:color w:val="6A3E3E"/>
+          <w:sz w:val="16"/>
+          <w:szCs w:val="16"/>
+        </w:rPr>
+        <w:t>respostaPrisioneiroB</w:t>
+      </w:r>
+      <w:r>
+        <w:rPr>
+          <w:rFonts w:ascii="Consolas" w:hAnsi="Consolas" w:cs="Consolas"/>
+          <w:color w:val="000000"/>
+          <w:sz w:val="16"/>
+          <w:szCs w:val="16"/>
+        </w:rPr>
+        <w:t xml:space="preserve"> == </w:t>
+      </w:r>
+      <w:r>
+        <w:rPr>
+          <w:rFonts w:ascii="Consolas" w:hAnsi="Consolas" w:cs="Consolas"/>
+          <w:color w:val="2A00FF"/>
+          <w:sz w:val="16"/>
+          <w:szCs w:val="16"/>
+        </w:rPr>
+        <w:t>"Culpado"</w:t>
+      </w:r>
+      <w:r>
+        <w:rPr>
+          <w:rFonts w:ascii="Consolas" w:hAnsi="Consolas" w:cs="Consolas"/>
+          <w:color w:val="000000"/>
+          <w:sz w:val="16"/>
+          <w:szCs w:val="16"/>
+        </w:rPr>
+        <w:t>) {</w:t>
+      </w:r>
+    </w:p>
+    <w:p>
+      <w:pPr>
+        <w:autoSpaceDE w:val="0"/>
+        <w:autoSpaceDN w:val="0"/>
+        <w:adjustRightInd w:val="0"/>
+        <w:spacing w:after="0" w:line="240" w:lineRule="auto"/>
+        <w:rPr>
+          <w:rFonts w:ascii="Consolas" w:hAnsi="Consolas" w:cs="Consolas"/>
+          <w:sz w:val="16"/>
+          <w:szCs w:val="16"/>
+        </w:rPr>
+      </w:pPr>
+      <w:r>
+        <w:rPr>
+          <w:rFonts w:ascii="Consolas" w:hAnsi="Consolas" w:cs="Consolas"/>
+          <w:color w:val="000000"/>
+          <w:sz w:val="16"/>
+          <w:szCs w:val="16"/>
+        </w:rPr>
+        <w:tab/>
+      </w:r>
+      <w:r>
+        <w:rPr>
+          <w:rFonts w:ascii="Consolas" w:hAnsi="Consolas" w:cs="Consolas"/>
+          <w:color w:val="000000"/>
+          <w:sz w:val="16"/>
+          <w:szCs w:val="16"/>
+        </w:rPr>
+        <w:tab/>
+      </w:r>
+      <w:r>
+        <w:rPr>
+          <w:rFonts w:ascii="Consolas" w:hAnsi="Consolas" w:cs="Consolas"/>
+          <w:color w:val="000000"/>
+          <w:sz w:val="16"/>
+          <w:szCs w:val="16"/>
+        </w:rPr>
+        <w:tab/>
+      </w:r>
+      <w:r>
+        <w:rPr>
+          <w:rFonts w:ascii="Consolas" w:hAnsi="Consolas" w:cs="Consolas"/>
+          <w:color w:val="000000"/>
+          <w:sz w:val="16"/>
+          <w:szCs w:val="16"/>
+        </w:rPr>
+        <w:tab/>
+      </w:r>
+      <w:r>
+        <w:rPr>
+          <w:rFonts w:ascii="Consolas" w:hAnsi="Consolas" w:cs="Consolas"/>
+          <w:b/>
+          <w:bCs/>
+          <w:color w:val="7F0055"/>
+          <w:sz w:val="16"/>
+          <w:szCs w:val="16"/>
+        </w:rPr>
+        <w:t>return</w:t>
+      </w:r>
+      <w:r>
+        <w:rPr>
+          <w:rFonts w:ascii="Consolas" w:hAnsi="Consolas" w:cs="Consolas"/>
+          <w:color w:val="000000"/>
+          <w:sz w:val="16"/>
+          <w:szCs w:val="16"/>
+        </w:rPr>
+        <w:t xml:space="preserve"> </w:t>
+      </w:r>
+      <w:r>
+        <w:rPr>
+          <w:rFonts w:ascii="Consolas" w:hAnsi="Consolas" w:cs="Consolas"/>
+          <w:color w:val="0000C0"/>
+          <w:sz w:val="16"/>
+          <w:szCs w:val="16"/>
+        </w:rPr>
+        <w:t>PENA_CONDENACAO_MUTUA</w:t>
+      </w:r>
+      <w:r>
+        <w:rPr>
+          <w:rFonts w:ascii="Consolas" w:hAnsi="Consolas" w:cs="Consolas"/>
+          <w:color w:val="000000"/>
+          <w:sz w:val="16"/>
+          <w:szCs w:val="16"/>
+        </w:rPr>
+        <w:t>;</w:t>
+      </w:r>
+    </w:p>
+    <w:p>
+      <w:pPr>
+        <w:autoSpaceDE w:val="0"/>
+        <w:autoSpaceDN w:val="0"/>
+        <w:adjustRightInd w:val="0"/>
+        <w:spacing w:after="0" w:line="240" w:lineRule="auto"/>
+        <w:rPr>
+          <w:rFonts w:ascii="Consolas" w:hAnsi="Consolas" w:cs="Consolas"/>
+          <w:sz w:val="16"/>
+          <w:szCs w:val="16"/>
+        </w:rPr>
+      </w:pPr>
+      <w:r>
+        <w:rPr>
+          <w:rFonts w:ascii="Consolas" w:hAnsi="Consolas" w:cs="Consolas"/>
+          <w:color w:val="000000"/>
+          <w:sz w:val="16"/>
+          <w:szCs w:val="16"/>
+        </w:rPr>
+        <w:tab/>
+      </w:r>
+      <w:r>
+        <w:rPr>
+          <w:rFonts w:ascii="Consolas" w:hAnsi="Consolas" w:cs="Consolas"/>
+          <w:color w:val="000000"/>
+          <w:sz w:val="16"/>
+          <w:szCs w:val="16"/>
+        </w:rPr>
+        <w:tab/>
+      </w:r>
+      <w:r>
+        <w:rPr>
+          <w:rFonts w:ascii="Consolas" w:hAnsi="Consolas" w:cs="Consolas"/>
+          <w:color w:val="000000"/>
+          <w:sz w:val="16"/>
+          <w:szCs w:val="16"/>
+        </w:rPr>
+        <w:tab/>
+        <w:t xml:space="preserve">} </w:t>
+      </w:r>
+      <w:r>
+        <w:rPr>
+          <w:rFonts w:ascii="Consolas" w:hAnsi="Consolas" w:cs="Consolas"/>
+          <w:b/>
+          <w:bCs/>
+          <w:color w:val="7F0055"/>
+          <w:sz w:val="16"/>
+          <w:szCs w:val="16"/>
+        </w:rPr>
+        <w:t>else</w:t>
+      </w:r>
+      <w:r>
+        <w:rPr>
+          <w:rFonts w:ascii="Consolas" w:hAnsi="Consolas" w:cs="Consolas"/>
+          <w:color w:val="000000"/>
+          <w:sz w:val="16"/>
+          <w:szCs w:val="16"/>
+        </w:rPr>
+        <w:t xml:space="preserve"> {</w:t>
+      </w:r>
+    </w:p>
+    <w:p>
+      <w:pPr>
+        <w:autoSpaceDE w:val="0"/>
+        <w:autoSpaceDN w:val="0"/>
+        <w:adjustRightInd w:val="0"/>
+        <w:spacing w:after="0" w:line="240" w:lineRule="auto"/>
+        <w:rPr>
+          <w:rFonts w:ascii="Consolas" w:hAnsi="Consolas" w:cs="Consolas"/>
+          <w:sz w:val="16"/>
+          <w:szCs w:val="16"/>
+        </w:rPr>
+      </w:pPr>
+      <w:r>
+        <w:rPr>
+          <w:rFonts w:ascii="Consolas" w:hAnsi="Consolas" w:cs="Consolas"/>
+          <w:color w:val="000000"/>
+          <w:sz w:val="16"/>
+          <w:szCs w:val="16"/>
+        </w:rPr>
+        <w:tab/>
+      </w:r>
+      <w:r>
+        <w:rPr>
+          <w:rFonts w:ascii="Consolas" w:hAnsi="Consolas" w:cs="Consolas"/>
+          <w:color w:val="000000"/>
+          <w:sz w:val="16"/>
+          <w:szCs w:val="16"/>
+        </w:rPr>
+        <w:tab/>
+      </w:r>
+      <w:r>
+        <w:rPr>
+          <w:rFonts w:ascii="Consolas" w:hAnsi="Consolas" w:cs="Consolas"/>
+          <w:color w:val="000000"/>
+          <w:sz w:val="16"/>
+          <w:szCs w:val="16"/>
+        </w:rPr>
+        <w:tab/>
+      </w:r>
+      <w:r>
+        <w:rPr>
+          <w:rFonts w:ascii="Consolas" w:hAnsi="Consolas" w:cs="Consolas"/>
+          <w:color w:val="000000"/>
+          <w:sz w:val="16"/>
+          <w:szCs w:val="16"/>
+        </w:rPr>
+        <w:tab/>
+      </w:r>
+      <w:r>
+        <w:rPr>
+          <w:rFonts w:ascii="Consolas" w:hAnsi="Consolas" w:cs="Consolas"/>
+          <w:b/>
+          <w:bCs/>
+          <w:color w:val="7F0055"/>
+          <w:sz w:val="16"/>
+          <w:szCs w:val="16"/>
+        </w:rPr>
+        <w:t>return</w:t>
+      </w:r>
+      <w:r>
+        <w:rPr>
+          <w:rFonts w:ascii="Consolas" w:hAnsi="Consolas" w:cs="Consolas"/>
+          <w:color w:val="000000"/>
+          <w:sz w:val="16"/>
+          <w:szCs w:val="16"/>
+        </w:rPr>
+        <w:t xml:space="preserve"> </w:t>
+      </w:r>
+      <w:r>
+        <w:rPr>
+          <w:rFonts w:ascii="Consolas" w:hAnsi="Consolas" w:cs="Consolas"/>
+          <w:color w:val="0000C0"/>
+          <w:sz w:val="16"/>
+          <w:szCs w:val="16"/>
+        </w:rPr>
+        <w:t>PENA_INOCENCIA</w:t>
+      </w:r>
+      <w:r>
+        <w:rPr>
+          <w:rFonts w:ascii="Consolas" w:hAnsi="Consolas" w:cs="Consolas"/>
+          <w:color w:val="000000"/>
+          <w:sz w:val="16"/>
+          <w:szCs w:val="16"/>
+        </w:rPr>
+        <w:t>;</w:t>
+      </w:r>
+    </w:p>
+    <w:p>
+      <w:pPr>
+        <w:autoSpaceDE w:val="0"/>
+        <w:autoSpaceDN w:val="0"/>
+        <w:adjustRightInd w:val="0"/>
+        <w:spacing w:after="0" w:line="240" w:lineRule="auto"/>
+        <w:rPr>
+          <w:rFonts w:ascii="Consolas" w:hAnsi="Consolas" w:cs="Consolas"/>
+          <w:sz w:val="16"/>
+          <w:szCs w:val="16"/>
+        </w:rPr>
+      </w:pPr>
+      <w:r>
+        <w:rPr>
+          <w:rFonts w:ascii="Consolas" w:hAnsi="Consolas" w:cs="Consolas"/>
+          <w:color w:val="000000"/>
+          <w:sz w:val="16"/>
+          <w:szCs w:val="16"/>
+        </w:rPr>
+        <w:tab/>
+      </w:r>
+      <w:r>
+        <w:rPr>
+          <w:rFonts w:ascii="Consolas" w:hAnsi="Consolas" w:cs="Consolas"/>
+          <w:color w:val="000000"/>
+          <w:sz w:val="16"/>
+          <w:szCs w:val="16"/>
+        </w:rPr>
+        <w:tab/>
+      </w:r>
+      <w:r>
+        <w:rPr>
+          <w:rFonts w:ascii="Consolas" w:hAnsi="Consolas" w:cs="Consolas"/>
+          <w:color w:val="000000"/>
+          <w:sz w:val="16"/>
+          <w:szCs w:val="16"/>
+        </w:rPr>
+        <w:tab/>
+        <w:t>}</w:t>
+      </w:r>
+    </w:p>
+    <w:p>
+      <w:pPr>
+        <w:autoSpaceDE w:val="0"/>
+        <w:autoSpaceDN w:val="0"/>
+        <w:adjustRightInd w:val="0"/>
+        <w:spacing w:after="0" w:line="240" w:lineRule="auto"/>
+        <w:rPr>
+          <w:rFonts w:ascii="Consolas" w:hAnsi="Consolas" w:cs="Consolas"/>
+          <w:sz w:val="16"/>
+          <w:szCs w:val="16"/>
+        </w:rPr>
+      </w:pPr>
+      <w:r>
+        <w:rPr>
+          <w:rFonts w:ascii="Consolas" w:hAnsi="Consolas" w:cs="Consolas"/>
+          <w:color w:val="000000"/>
+          <w:sz w:val="16"/>
+          <w:szCs w:val="16"/>
+        </w:rPr>
+        <w:tab/>
+      </w:r>
+      <w:r>
+        <w:rPr>
+          <w:rFonts w:ascii="Consolas" w:hAnsi="Consolas" w:cs="Consolas"/>
+          <w:color w:val="000000"/>
+          <w:sz w:val="16"/>
+          <w:szCs w:val="16"/>
+        </w:rPr>
+        <w:tab/>
+        <w:t xml:space="preserve">} </w:t>
+      </w:r>
+      <w:r>
+        <w:rPr>
+          <w:rFonts w:ascii="Consolas" w:hAnsi="Consolas" w:cs="Consolas"/>
+          <w:b/>
+          <w:bCs/>
+          <w:color w:val="7F0055"/>
+          <w:sz w:val="16"/>
+          <w:szCs w:val="16"/>
+        </w:rPr>
+        <w:t>else</w:t>
+      </w:r>
+      <w:r>
+        <w:rPr>
+          <w:rFonts w:ascii="Consolas" w:hAnsi="Consolas" w:cs="Consolas"/>
+          <w:color w:val="000000"/>
+          <w:sz w:val="16"/>
+          <w:szCs w:val="16"/>
+        </w:rPr>
+        <w:t xml:space="preserve"> {</w:t>
+      </w:r>
+    </w:p>
+    <w:p>
+      <w:pPr>
+        <w:autoSpaceDE w:val="0"/>
+        <w:autoSpaceDN w:val="0"/>
+        <w:adjustRightInd w:val="0"/>
+        <w:spacing w:after="0" w:line="240" w:lineRule="auto"/>
+        <w:rPr>
+          <w:rFonts w:ascii="Consolas" w:hAnsi="Consolas" w:cs="Consolas"/>
+          <w:sz w:val="16"/>
+          <w:szCs w:val="16"/>
+        </w:rPr>
+      </w:pPr>
+      <w:r>
+        <w:rPr>
+          <w:rFonts w:ascii="Consolas" w:hAnsi="Consolas" w:cs="Consolas"/>
+          <w:color w:val="000000"/>
+          <w:sz w:val="16"/>
+          <w:szCs w:val="16"/>
+        </w:rPr>
+        <w:tab/>
+      </w:r>
+      <w:r>
+        <w:rPr>
+          <w:rFonts w:ascii="Consolas" w:hAnsi="Consolas" w:cs="Consolas"/>
+          <w:color w:val="000000"/>
+          <w:sz w:val="16"/>
+          <w:szCs w:val="16"/>
+        </w:rPr>
+        <w:tab/>
+      </w:r>
+      <w:r>
+        <w:rPr>
+          <w:rFonts w:ascii="Consolas" w:hAnsi="Consolas" w:cs="Consolas"/>
+          <w:color w:val="000000"/>
+          <w:sz w:val="16"/>
+          <w:szCs w:val="16"/>
+        </w:rPr>
+        <w:tab/>
+      </w:r>
+      <w:r>
+        <w:rPr>
+          <w:rFonts w:ascii="Consolas" w:hAnsi="Consolas" w:cs="Consolas"/>
+          <w:b/>
+          <w:bCs/>
+          <w:color w:val="7F0055"/>
+          <w:sz w:val="16"/>
+          <w:szCs w:val="16"/>
+        </w:rPr>
+        <w:t>if</w:t>
+      </w:r>
+      <w:r>
+        <w:rPr>
+          <w:rFonts w:ascii="Consolas" w:hAnsi="Consolas" w:cs="Consolas"/>
+          <w:color w:val="000000"/>
+          <w:sz w:val="16"/>
+          <w:szCs w:val="16"/>
+        </w:rPr>
+        <w:t xml:space="preserve"> (</w:t>
+      </w:r>
+      <w:r>
+        <w:rPr>
+          <w:rFonts w:ascii="Consolas" w:hAnsi="Consolas" w:cs="Consolas"/>
+          <w:color w:val="6A3E3E"/>
+          <w:sz w:val="16"/>
+          <w:szCs w:val="16"/>
+        </w:rPr>
+        <w:t>respostaPrisioneiroB</w:t>
+      </w:r>
+      <w:r>
+        <w:rPr>
+          <w:rFonts w:ascii="Consolas" w:hAnsi="Consolas" w:cs="Consolas"/>
+          <w:color w:val="000000"/>
+          <w:sz w:val="16"/>
+          <w:szCs w:val="16"/>
+        </w:rPr>
+        <w:t xml:space="preserve"> == </w:t>
+      </w:r>
+      <w:r>
+        <w:rPr>
+          <w:rFonts w:ascii="Consolas" w:hAnsi="Consolas" w:cs="Consolas"/>
+          <w:color w:val="2A00FF"/>
+          <w:sz w:val="16"/>
+          <w:szCs w:val="16"/>
+        </w:rPr>
+        <w:t>"Culpado"</w:t>
+      </w:r>
+      <w:r>
+        <w:rPr>
+          <w:rFonts w:ascii="Consolas" w:hAnsi="Consolas" w:cs="Consolas"/>
+          <w:color w:val="000000"/>
+          <w:sz w:val="16"/>
+          <w:szCs w:val="16"/>
+        </w:rPr>
+        <w:t>) {</w:t>
+      </w:r>
+    </w:p>
+    <w:p>
+      <w:pPr>
+        <w:autoSpaceDE w:val="0"/>
+        <w:autoSpaceDN w:val="0"/>
+        <w:adjustRightInd w:val="0"/>
+        <w:spacing w:after="0" w:line="240" w:lineRule="auto"/>
+        <w:rPr>
+          <w:rFonts w:ascii="Consolas" w:hAnsi="Consolas" w:cs="Consolas"/>
+          <w:sz w:val="16"/>
+          <w:szCs w:val="16"/>
+        </w:rPr>
+      </w:pPr>
+      <w:r>
+        <w:rPr>
+          <w:rFonts w:ascii="Consolas" w:hAnsi="Consolas" w:cs="Consolas"/>
+          <w:color w:val="000000"/>
+          <w:sz w:val="16"/>
+          <w:szCs w:val="16"/>
+        </w:rPr>
+        <w:tab/>
+      </w:r>
+      <w:r>
+        <w:rPr>
+          <w:rFonts w:ascii="Consolas" w:hAnsi="Consolas" w:cs="Consolas"/>
+          <w:color w:val="000000"/>
+          <w:sz w:val="16"/>
+          <w:szCs w:val="16"/>
+        </w:rPr>
+        <w:tab/>
+      </w:r>
+      <w:r>
+        <w:rPr>
+          <w:rFonts w:ascii="Consolas" w:hAnsi="Consolas" w:cs="Consolas"/>
+          <w:color w:val="000000"/>
+          <w:sz w:val="16"/>
+          <w:szCs w:val="16"/>
+        </w:rPr>
+        <w:tab/>
+      </w:r>
+      <w:r>
+        <w:rPr>
+          <w:rFonts w:ascii="Consolas" w:hAnsi="Consolas" w:cs="Consolas"/>
+          <w:color w:val="000000"/>
+          <w:sz w:val="16"/>
+          <w:szCs w:val="16"/>
+        </w:rPr>
+        <w:tab/>
+      </w:r>
+      <w:r>
+        <w:rPr>
+          <w:rFonts w:ascii="Consolas" w:hAnsi="Consolas" w:cs="Consolas"/>
+          <w:b/>
+          <w:bCs/>
+          <w:color w:val="7F0055"/>
+          <w:sz w:val="16"/>
+          <w:szCs w:val="16"/>
+        </w:rPr>
+        <w:t>return</w:t>
+      </w:r>
+      <w:r>
+        <w:rPr>
+          <w:rFonts w:ascii="Consolas" w:hAnsi="Consolas" w:cs="Consolas"/>
+          <w:color w:val="000000"/>
+          <w:sz w:val="16"/>
+          <w:szCs w:val="16"/>
+        </w:rPr>
+        <w:t xml:space="preserve"> </w:t>
+      </w:r>
+      <w:r>
+        <w:rPr>
+          <w:rFonts w:ascii="Consolas" w:hAnsi="Consolas" w:cs="Consolas"/>
+          <w:color w:val="0000C0"/>
+          <w:sz w:val="16"/>
+          <w:szCs w:val="16"/>
+        </w:rPr>
+        <w:t>PENA_CONDENACAO_CUMPLICES</w:t>
+      </w:r>
+      <w:r>
+        <w:rPr>
+          <w:rFonts w:ascii="Consolas" w:hAnsi="Consolas" w:cs="Consolas"/>
+          <w:color w:val="000000"/>
+          <w:sz w:val="16"/>
+          <w:szCs w:val="16"/>
+        </w:rPr>
+        <w:t>;</w:t>
+      </w:r>
+    </w:p>
+    <w:p>
+      <w:pPr>
+        <w:autoSpaceDE w:val="0"/>
+        <w:autoSpaceDN w:val="0"/>
+        <w:adjustRightInd w:val="0"/>
+        <w:spacing w:after="0" w:line="240" w:lineRule="auto"/>
+        <w:rPr>
+          <w:rFonts w:ascii="Consolas" w:hAnsi="Consolas" w:cs="Consolas"/>
+          <w:sz w:val="16"/>
+          <w:szCs w:val="16"/>
+        </w:rPr>
+      </w:pPr>
+      <w:r>
+        <w:rPr>
+          <w:rFonts w:ascii="Consolas" w:hAnsi="Consolas" w:cs="Consolas"/>
+          <w:color w:val="000000"/>
+          <w:sz w:val="16"/>
+          <w:szCs w:val="16"/>
+        </w:rPr>
+        <w:tab/>
+      </w:r>
+      <w:r>
+        <w:rPr>
+          <w:rFonts w:ascii="Consolas" w:hAnsi="Consolas" w:cs="Consolas"/>
+          <w:color w:val="000000"/>
+          <w:sz w:val="16"/>
+          <w:szCs w:val="16"/>
+        </w:rPr>
+        <w:tab/>
+      </w:r>
+      <w:r>
+        <w:rPr>
+          <w:rFonts w:ascii="Consolas" w:hAnsi="Consolas" w:cs="Consolas"/>
+          <w:color w:val="000000"/>
+          <w:sz w:val="16"/>
+          <w:szCs w:val="16"/>
+        </w:rPr>
+        <w:tab/>
+        <w:t xml:space="preserve">} </w:t>
+      </w:r>
+      <w:r>
+        <w:rPr>
+          <w:rFonts w:ascii="Consolas" w:hAnsi="Consolas" w:cs="Consolas"/>
+          <w:b/>
+          <w:bCs/>
+          <w:color w:val="7F0055"/>
+          <w:sz w:val="16"/>
+          <w:szCs w:val="16"/>
+        </w:rPr>
+        <w:t>else</w:t>
+      </w:r>
+      <w:r>
+        <w:rPr>
+          <w:rFonts w:ascii="Consolas" w:hAnsi="Consolas" w:cs="Consolas"/>
+          <w:color w:val="000000"/>
+          <w:sz w:val="16"/>
+          <w:szCs w:val="16"/>
+        </w:rPr>
+        <w:t xml:space="preserve"> {</w:t>
+      </w:r>
+    </w:p>
+    <w:p>
+      <w:pPr>
+        <w:autoSpaceDE w:val="0"/>
+        <w:autoSpaceDN w:val="0"/>
+        <w:adjustRightInd w:val="0"/>
+        <w:spacing w:after="0" w:line="240" w:lineRule="auto"/>
+        <w:rPr>
+          <w:rFonts w:ascii="Consolas" w:hAnsi="Consolas" w:cs="Consolas"/>
+          <w:sz w:val="16"/>
+          <w:szCs w:val="16"/>
+        </w:rPr>
+      </w:pPr>
+      <w:r>
+        <w:rPr>
+          <w:rFonts w:ascii="Consolas" w:hAnsi="Consolas" w:cs="Consolas"/>
+          <w:color w:val="000000"/>
+          <w:sz w:val="16"/>
+          <w:szCs w:val="16"/>
+        </w:rPr>
+        <w:tab/>
+      </w:r>
+      <w:r>
+        <w:rPr>
+          <w:rFonts w:ascii="Consolas" w:hAnsi="Consolas" w:cs="Consolas"/>
+          <w:color w:val="000000"/>
+          <w:sz w:val="16"/>
+          <w:szCs w:val="16"/>
+        </w:rPr>
+        <w:tab/>
+      </w:r>
+      <w:r>
+        <w:rPr>
+          <w:rFonts w:ascii="Consolas" w:hAnsi="Consolas" w:cs="Consolas"/>
+          <w:color w:val="000000"/>
+          <w:sz w:val="16"/>
+          <w:szCs w:val="16"/>
+        </w:rPr>
+        <w:tab/>
+      </w:r>
+      <w:r>
+        <w:rPr>
+          <w:rFonts w:ascii="Consolas" w:hAnsi="Consolas" w:cs="Consolas"/>
+          <w:color w:val="000000"/>
+          <w:sz w:val="16"/>
+          <w:szCs w:val="16"/>
+        </w:rPr>
+        <w:tab/>
+      </w:r>
+      <w:r>
+        <w:rPr>
+          <w:rFonts w:ascii="Consolas" w:hAnsi="Consolas" w:cs="Consolas"/>
+          <w:b/>
+          <w:bCs/>
+          <w:color w:val="7F0055"/>
+          <w:sz w:val="16"/>
+          <w:szCs w:val="16"/>
+        </w:rPr>
+        <w:t>return</w:t>
+      </w:r>
+      <w:r>
+        <w:rPr>
+          <w:rFonts w:ascii="Consolas" w:hAnsi="Consolas" w:cs="Consolas"/>
+          <w:color w:val="000000"/>
+          <w:sz w:val="16"/>
+          <w:szCs w:val="16"/>
+        </w:rPr>
+        <w:t xml:space="preserve"> </w:t>
+      </w:r>
+      <w:r>
+        <w:rPr>
+          <w:rFonts w:ascii="Consolas" w:hAnsi="Consolas" w:cs="Consolas"/>
+          <w:color w:val="0000C0"/>
+          <w:sz w:val="16"/>
+          <w:szCs w:val="16"/>
+        </w:rPr>
+        <w:t>PENA_INOCENCIA</w:t>
+      </w:r>
+      <w:r>
+        <w:rPr>
+          <w:rFonts w:ascii="Consolas" w:hAnsi="Consolas" w:cs="Consolas"/>
+          <w:color w:val="000000"/>
+          <w:sz w:val="16"/>
+          <w:szCs w:val="16"/>
+        </w:rPr>
+        <w:t>;</w:t>
+      </w:r>
+    </w:p>
+    <w:p>
+      <w:pPr>
+        <w:autoSpaceDE w:val="0"/>
+        <w:autoSpaceDN w:val="0"/>
+        <w:adjustRightInd w:val="0"/>
+        <w:spacing w:after="0" w:line="240" w:lineRule="auto"/>
+        <w:rPr>
+          <w:rFonts w:ascii="Consolas" w:hAnsi="Consolas" w:cs="Consolas"/>
+          <w:sz w:val="16"/>
+          <w:szCs w:val="16"/>
+        </w:rPr>
+      </w:pPr>
+      <w:r>
+        <w:rPr>
+          <w:rFonts w:ascii="Consolas" w:hAnsi="Consolas" w:cs="Consolas"/>
+          <w:color w:val="000000"/>
+          <w:sz w:val="16"/>
+          <w:szCs w:val="16"/>
+        </w:rPr>
+        <w:tab/>
+      </w:r>
+      <w:r>
+        <w:rPr>
+          <w:rFonts w:ascii="Consolas" w:hAnsi="Consolas" w:cs="Consolas"/>
+          <w:color w:val="000000"/>
+          <w:sz w:val="16"/>
+          <w:szCs w:val="16"/>
+        </w:rPr>
+        <w:tab/>
+      </w:r>
+      <w:r>
+        <w:rPr>
+          <w:rFonts w:ascii="Consolas" w:hAnsi="Consolas" w:cs="Consolas"/>
+          <w:color w:val="000000"/>
+          <w:sz w:val="16"/>
+          <w:szCs w:val="16"/>
+        </w:rPr>
+        <w:tab/>
+        <w:t>}</w:t>
+      </w:r>
+    </w:p>
+    <w:p>
+      <w:pPr>
+        <w:autoSpaceDE w:val="0"/>
+        <w:autoSpaceDN w:val="0"/>
+        <w:adjustRightInd w:val="0"/>
+        <w:spacing w:after="0" w:line="240" w:lineRule="auto"/>
+        <w:rPr>
+          <w:rFonts w:ascii="Consolas" w:hAnsi="Consolas" w:cs="Consolas"/>
+          <w:sz w:val="16"/>
+          <w:szCs w:val="16"/>
+        </w:rPr>
+      </w:pPr>
+      <w:r>
+        <w:rPr>
+          <w:rFonts w:ascii="Consolas" w:hAnsi="Consolas" w:cs="Consolas"/>
+          <w:color w:val="000000"/>
+          <w:sz w:val="16"/>
+          <w:szCs w:val="16"/>
+        </w:rPr>
+        <w:tab/>
+      </w:r>
+      <w:r>
+        <w:rPr>
+          <w:rFonts w:ascii="Consolas" w:hAnsi="Consolas" w:cs="Consolas"/>
+          <w:color w:val="000000"/>
+          <w:sz w:val="16"/>
+          <w:szCs w:val="16"/>
+        </w:rPr>
+        <w:tab/>
+        <w:t>}</w:t>
+      </w:r>
+    </w:p>
+    <w:p>
+      <w:pPr>
+        <w:autoSpaceDE w:val="0"/>
+        <w:autoSpaceDN w:val="0"/>
+        <w:adjustRightInd w:val="0"/>
+        <w:spacing w:after="0" w:line="240" w:lineRule="auto"/>
+        <w:rPr>
+          <w:rFonts w:ascii="Consolas" w:hAnsi="Consolas" w:cs="Consolas"/>
+          <w:sz w:val="16"/>
+          <w:szCs w:val="16"/>
+        </w:rPr>
+      </w:pPr>
+      <w:r>
+        <w:rPr>
+          <w:rFonts w:ascii="Consolas" w:hAnsi="Consolas" w:cs="Consolas"/>
+          <w:color w:val="000000"/>
+          <w:sz w:val="16"/>
+          <w:szCs w:val="16"/>
+        </w:rPr>
+        <w:tab/>
+        <w:t>}</w:t>
+      </w:r>
+    </w:p>
+    <w:p>
+      <w:pPr>
+        <w:autoSpaceDE w:val="0"/>
+        <w:autoSpaceDN w:val="0"/>
+        <w:adjustRightInd w:val="0"/>
+        <w:spacing w:after="0" w:line="240" w:lineRule="auto"/>
+        <w:rPr>
+          <w:rFonts w:ascii="Consolas" w:hAnsi="Consolas" w:cs="Consolas"/>
+          <w:sz w:val="16"/>
+          <w:szCs w:val="16"/>
+        </w:rPr>
+      </w:pPr>
+      <w:r>
+        <w:rPr>
+          <w:rFonts w:ascii="Consolas" w:hAnsi="Consolas" w:cs="Consolas"/>
+          <w:color w:val="000000"/>
+          <w:sz w:val="16"/>
+          <w:szCs w:val="16"/>
+        </w:rPr>
+        <w:t>}</w:t>
+      </w:r>
+    </w:p>
+    <w:p>
+      <w:pPr>
+        <w:spacing w:after="0" w:line="240" w:lineRule="auto"/>
         <w:rPr>
           <w:rFonts w:ascii="Consolas" w:hAnsi="Consolas" w:cs="Consolas"/>
           <w:b/>
@@ -25924,7 +27672,1003 @@
           <w:sz w:val="20"/>
           <w:szCs w:val="20"/>
         </w:rPr>
-        <w:t xml:space="preserve">Erro na classe teste devido ao valor 0 não corresponder a </w:t>
+      </w:pPr>
+    </w:p>
+    <w:p>
+      <w:pPr>
+        <w:spacing w:after="0" w:line="240" w:lineRule="auto"/>
+        <w:rPr>
+          <w:rFonts w:ascii="Consolas" w:hAnsi="Consolas" w:cs="Consolas"/>
+          <w:b/>
+          <w:bCs/>
+          <w:color w:val="0070C0"/>
+          <w:sz w:val="20"/>
+          <w:szCs w:val="20"/>
+        </w:rPr>
+      </w:pPr>
+    </w:p>
+    <w:p>
+      <w:pPr>
+        <w:spacing w:after="0" w:line="240" w:lineRule="auto"/>
+        <w:rPr>
+          <w:rFonts w:ascii="Consolas" w:hAnsi="Consolas" w:cs="Consolas"/>
+          <w:b/>
+          <w:bCs/>
+          <w:color w:val="0070C0"/>
+          <w:sz w:val="20"/>
+          <w:szCs w:val="20"/>
+        </w:rPr>
+      </w:pPr>
+    </w:p>
+    <w:p>
+      <w:pPr>
+        <w:autoSpaceDE w:val="0"/>
+        <w:autoSpaceDN w:val="0"/>
+        <w:adjustRightInd w:val="0"/>
+        <w:spacing w:after="0" w:line="240" w:lineRule="auto"/>
+        <w:rPr>
+          <w:rFonts w:ascii="Consolas" w:hAnsi="Consolas" w:cs="Consolas"/>
+          <w:sz w:val="16"/>
+          <w:szCs w:val="16"/>
+        </w:rPr>
+      </w:pPr>
+      <w:r>
+        <w:rPr>
+          <w:rFonts w:ascii="Consolas" w:hAnsi="Consolas" w:cs="Consolas"/>
+          <w:b/>
+          <w:bCs/>
+          <w:color w:val="7F0055"/>
+          <w:sz w:val="16"/>
+          <w:szCs w:val="16"/>
+        </w:rPr>
+        <w:t>import</w:t>
+      </w:r>
+      <w:r>
+        <w:rPr>
+          <w:rFonts w:ascii="Consolas" w:hAnsi="Consolas" w:cs="Consolas"/>
+          <w:color w:val="000000"/>
+          <w:sz w:val="16"/>
+          <w:szCs w:val="16"/>
+        </w:rPr>
+        <w:t xml:space="preserve"> </w:t>
+      </w:r>
+      <w:r>
+        <w:rPr>
+          <w:rFonts w:ascii="Consolas" w:hAnsi="Consolas" w:cs="Consolas"/>
+          <w:b/>
+          <w:bCs/>
+          <w:color w:val="7F0055"/>
+          <w:sz w:val="16"/>
+          <w:szCs w:val="16"/>
+        </w:rPr>
+        <w:t>static</w:t>
+      </w:r>
+      <w:r>
+        <w:rPr>
+          <w:rFonts w:ascii="Consolas" w:hAnsi="Consolas" w:cs="Consolas"/>
+          <w:color w:val="000000"/>
+          <w:sz w:val="16"/>
+          <w:szCs w:val="16"/>
+        </w:rPr>
+        <w:t xml:space="preserve"> org.junit.jupiter.api.Assertions.*;</w:t>
+      </w:r>
+    </w:p>
+    <w:p>
+      <w:pPr>
+        <w:autoSpaceDE w:val="0"/>
+        <w:autoSpaceDN w:val="0"/>
+        <w:adjustRightInd w:val="0"/>
+        <w:spacing w:after="0" w:line="240" w:lineRule="auto"/>
+        <w:rPr>
+          <w:rFonts w:ascii="Consolas" w:hAnsi="Consolas" w:cs="Consolas"/>
+          <w:sz w:val="16"/>
+          <w:szCs w:val="16"/>
+        </w:rPr>
+      </w:pPr>
+    </w:p>
+    <w:p>
+      <w:pPr>
+        <w:autoSpaceDE w:val="0"/>
+        <w:autoSpaceDN w:val="0"/>
+        <w:adjustRightInd w:val="0"/>
+        <w:spacing w:after="0" w:line="240" w:lineRule="auto"/>
+        <w:rPr>
+          <w:rFonts w:ascii="Consolas" w:hAnsi="Consolas" w:cs="Consolas"/>
+          <w:sz w:val="16"/>
+          <w:szCs w:val="16"/>
+        </w:rPr>
+      </w:pPr>
+      <w:r>
+        <w:rPr>
+          <w:rFonts w:ascii="Consolas" w:hAnsi="Consolas" w:cs="Consolas"/>
+          <w:b/>
+          <w:bCs/>
+          <w:color w:val="7F0055"/>
+          <w:sz w:val="16"/>
+          <w:szCs w:val="16"/>
+        </w:rPr>
+        <w:t>import</w:t>
+      </w:r>
+      <w:r>
+        <w:rPr>
+          <w:rFonts w:ascii="Consolas" w:hAnsi="Consolas" w:cs="Consolas"/>
+          <w:color w:val="000000"/>
+          <w:sz w:val="16"/>
+          <w:szCs w:val="16"/>
+        </w:rPr>
+        <w:t xml:space="preserve"> org.junit.jupiter.api.Test;</w:t>
+      </w:r>
+    </w:p>
+    <w:p>
+      <w:pPr>
+        <w:autoSpaceDE w:val="0"/>
+        <w:autoSpaceDN w:val="0"/>
+        <w:adjustRightInd w:val="0"/>
+        <w:spacing w:after="0" w:line="240" w:lineRule="auto"/>
+        <w:rPr>
+          <w:rFonts w:ascii="Consolas" w:hAnsi="Consolas" w:cs="Consolas"/>
+          <w:sz w:val="16"/>
+          <w:szCs w:val="16"/>
+        </w:rPr>
+      </w:pPr>
+    </w:p>
+    <w:p>
+      <w:pPr>
+        <w:autoSpaceDE w:val="0"/>
+        <w:autoSpaceDN w:val="0"/>
+        <w:adjustRightInd w:val="0"/>
+        <w:spacing w:after="0" w:line="240" w:lineRule="auto"/>
+        <w:rPr>
+          <w:rFonts w:ascii="Consolas" w:hAnsi="Consolas" w:cs="Consolas"/>
+          <w:sz w:val="16"/>
+          <w:szCs w:val="16"/>
+        </w:rPr>
+      </w:pPr>
+      <w:r>
+        <w:rPr>
+          <w:rFonts w:ascii="Consolas" w:hAnsi="Consolas" w:cs="Consolas"/>
+          <w:b/>
+          <w:bCs/>
+          <w:color w:val="7F0055"/>
+          <w:sz w:val="16"/>
+          <w:szCs w:val="16"/>
+        </w:rPr>
+        <w:t>class</w:t>
+      </w:r>
+      <w:r>
+        <w:rPr>
+          <w:rFonts w:ascii="Consolas" w:hAnsi="Consolas" w:cs="Consolas"/>
+          <w:color w:val="000000"/>
+          <w:sz w:val="16"/>
+          <w:szCs w:val="16"/>
+        </w:rPr>
+        <w:t xml:space="preserve"> JulgamentoPrisioneiroTest {</w:t>
+      </w:r>
+    </w:p>
+    <w:p>
+      <w:pPr>
+        <w:autoSpaceDE w:val="0"/>
+        <w:autoSpaceDN w:val="0"/>
+        <w:adjustRightInd w:val="0"/>
+        <w:spacing w:after="0" w:line="240" w:lineRule="auto"/>
+        <w:rPr>
+          <w:rFonts w:ascii="Consolas" w:hAnsi="Consolas" w:cs="Consolas"/>
+          <w:sz w:val="16"/>
+          <w:szCs w:val="16"/>
+        </w:rPr>
+      </w:pPr>
+    </w:p>
+    <w:p>
+      <w:pPr>
+        <w:autoSpaceDE w:val="0"/>
+        <w:autoSpaceDN w:val="0"/>
+        <w:adjustRightInd w:val="0"/>
+        <w:spacing w:after="0" w:line="240" w:lineRule="auto"/>
+        <w:rPr>
+          <w:rFonts w:ascii="Consolas" w:hAnsi="Consolas" w:cs="Consolas"/>
+          <w:sz w:val="16"/>
+          <w:szCs w:val="16"/>
+        </w:rPr>
+      </w:pPr>
+      <w:r>
+        <w:rPr>
+          <w:rFonts w:ascii="Consolas" w:hAnsi="Consolas" w:cs="Consolas"/>
+          <w:color w:val="000000"/>
+          <w:sz w:val="16"/>
+          <w:szCs w:val="16"/>
+        </w:rPr>
+        <w:tab/>
+      </w:r>
+      <w:r>
+        <w:rPr>
+          <w:rFonts w:ascii="Consolas" w:hAnsi="Consolas" w:cs="Consolas"/>
+          <w:color w:val="646464"/>
+          <w:sz w:val="16"/>
+          <w:szCs w:val="16"/>
+        </w:rPr>
+        <w:t>@Test</w:t>
+      </w:r>
+    </w:p>
+    <w:p>
+      <w:pPr>
+        <w:autoSpaceDE w:val="0"/>
+        <w:autoSpaceDN w:val="0"/>
+        <w:adjustRightInd w:val="0"/>
+        <w:spacing w:after="0" w:line="240" w:lineRule="auto"/>
+        <w:rPr>
+          <w:rFonts w:ascii="Consolas" w:hAnsi="Consolas" w:cs="Consolas"/>
+          <w:sz w:val="16"/>
+          <w:szCs w:val="16"/>
+        </w:rPr>
+      </w:pPr>
+      <w:r>
+        <w:rPr>
+          <w:rFonts w:ascii="Consolas" w:hAnsi="Consolas" w:cs="Consolas"/>
+          <w:color w:val="000000"/>
+          <w:sz w:val="16"/>
+          <w:szCs w:val="16"/>
+        </w:rPr>
+        <w:tab/>
+      </w:r>
+      <w:r>
+        <w:rPr>
+          <w:rFonts w:ascii="Consolas" w:hAnsi="Consolas" w:cs="Consolas"/>
+          <w:b/>
+          <w:bCs/>
+          <w:color w:val="7F0055"/>
+          <w:sz w:val="16"/>
+          <w:szCs w:val="16"/>
+        </w:rPr>
+        <w:t>void</w:t>
+      </w:r>
+      <w:r>
+        <w:rPr>
+          <w:rFonts w:ascii="Consolas" w:hAnsi="Consolas" w:cs="Consolas"/>
+          <w:color w:val="000000"/>
+          <w:sz w:val="16"/>
+          <w:szCs w:val="16"/>
+        </w:rPr>
+        <w:t xml:space="preserve"> test1() {</w:t>
+      </w:r>
+    </w:p>
+    <w:p>
+      <w:pPr>
+        <w:autoSpaceDE w:val="0"/>
+        <w:autoSpaceDN w:val="0"/>
+        <w:adjustRightInd w:val="0"/>
+        <w:spacing w:after="0" w:line="240" w:lineRule="auto"/>
+        <w:rPr>
+          <w:rFonts w:ascii="Consolas" w:hAnsi="Consolas" w:cs="Consolas"/>
+          <w:sz w:val="16"/>
+          <w:szCs w:val="16"/>
+        </w:rPr>
+      </w:pPr>
+      <w:r>
+        <w:rPr>
+          <w:rFonts w:ascii="Consolas" w:hAnsi="Consolas" w:cs="Consolas"/>
+          <w:color w:val="000000"/>
+          <w:sz w:val="16"/>
+          <w:szCs w:val="16"/>
+        </w:rPr>
+        <w:tab/>
+      </w:r>
+      <w:r>
+        <w:rPr>
+          <w:rFonts w:ascii="Consolas" w:hAnsi="Consolas" w:cs="Consolas"/>
+          <w:color w:val="000000"/>
+          <w:sz w:val="16"/>
+          <w:szCs w:val="16"/>
+        </w:rPr>
+        <w:tab/>
+        <w:t xml:space="preserve">String </w:t>
+      </w:r>
+      <w:r>
+        <w:rPr>
+          <w:rFonts w:ascii="Consolas" w:hAnsi="Consolas" w:cs="Consolas"/>
+          <w:color w:val="6A3E3E"/>
+          <w:sz w:val="16"/>
+          <w:szCs w:val="16"/>
+        </w:rPr>
+        <w:t>respostaPrisioneiroA</w:t>
+      </w:r>
+      <w:r>
+        <w:rPr>
+          <w:rFonts w:ascii="Consolas" w:hAnsi="Consolas" w:cs="Consolas"/>
+          <w:color w:val="000000"/>
+          <w:sz w:val="16"/>
+          <w:szCs w:val="16"/>
+        </w:rPr>
+        <w:t xml:space="preserve"> = </w:t>
+      </w:r>
+      <w:r>
+        <w:rPr>
+          <w:rFonts w:ascii="Consolas" w:hAnsi="Consolas" w:cs="Consolas"/>
+          <w:color w:val="2A00FF"/>
+          <w:sz w:val="16"/>
+          <w:szCs w:val="16"/>
+        </w:rPr>
+        <w:t>"Inocente"</w:t>
+      </w:r>
+      <w:r>
+        <w:rPr>
+          <w:rFonts w:ascii="Consolas" w:hAnsi="Consolas" w:cs="Consolas"/>
+          <w:color w:val="000000"/>
+          <w:sz w:val="16"/>
+          <w:szCs w:val="16"/>
+        </w:rPr>
+        <w:t>;</w:t>
+      </w:r>
+    </w:p>
+    <w:p>
+      <w:pPr>
+        <w:autoSpaceDE w:val="0"/>
+        <w:autoSpaceDN w:val="0"/>
+        <w:adjustRightInd w:val="0"/>
+        <w:spacing w:after="0" w:line="240" w:lineRule="auto"/>
+        <w:rPr>
+          <w:rFonts w:ascii="Consolas" w:hAnsi="Consolas" w:cs="Consolas"/>
+          <w:sz w:val="16"/>
+          <w:szCs w:val="16"/>
+        </w:rPr>
+      </w:pPr>
+      <w:r>
+        <w:rPr>
+          <w:rFonts w:ascii="Consolas" w:hAnsi="Consolas" w:cs="Consolas"/>
+          <w:color w:val="000000"/>
+          <w:sz w:val="16"/>
+          <w:szCs w:val="16"/>
+        </w:rPr>
+        <w:tab/>
+        <w:t xml:space="preserve">  </w:t>
+      </w:r>
+      <w:r>
+        <w:rPr>
+          <w:rFonts w:ascii="Consolas" w:hAnsi="Consolas" w:cs="Consolas"/>
+          <w:color w:val="000000"/>
+          <w:sz w:val="16"/>
+          <w:szCs w:val="16"/>
+        </w:rPr>
+        <w:tab/>
+        <w:t xml:space="preserve">String </w:t>
+      </w:r>
+      <w:r>
+        <w:rPr>
+          <w:rFonts w:ascii="Consolas" w:hAnsi="Consolas" w:cs="Consolas"/>
+          <w:color w:val="6A3E3E"/>
+          <w:sz w:val="16"/>
+          <w:szCs w:val="16"/>
+        </w:rPr>
+        <w:t>respostaPrisioneiroB</w:t>
+      </w:r>
+      <w:r>
+        <w:rPr>
+          <w:rFonts w:ascii="Consolas" w:hAnsi="Consolas" w:cs="Consolas"/>
+          <w:color w:val="000000"/>
+          <w:sz w:val="16"/>
+          <w:szCs w:val="16"/>
+        </w:rPr>
+        <w:t xml:space="preserve"> = </w:t>
+      </w:r>
+      <w:r>
+        <w:rPr>
+          <w:rFonts w:ascii="Consolas" w:hAnsi="Consolas" w:cs="Consolas"/>
+          <w:color w:val="2A00FF"/>
+          <w:sz w:val="16"/>
+          <w:szCs w:val="16"/>
+        </w:rPr>
+        <w:t>"Inocente"</w:t>
+      </w:r>
+      <w:r>
+        <w:rPr>
+          <w:rFonts w:ascii="Consolas" w:hAnsi="Consolas" w:cs="Consolas"/>
+          <w:color w:val="000000"/>
+          <w:sz w:val="16"/>
+          <w:szCs w:val="16"/>
+        </w:rPr>
+        <w:t>;</w:t>
+      </w:r>
+    </w:p>
+    <w:p>
+      <w:pPr>
+        <w:autoSpaceDE w:val="0"/>
+        <w:autoSpaceDN w:val="0"/>
+        <w:adjustRightInd w:val="0"/>
+        <w:spacing w:after="0" w:line="240" w:lineRule="auto"/>
+        <w:rPr>
+          <w:rFonts w:ascii="Consolas" w:hAnsi="Consolas" w:cs="Consolas"/>
+          <w:sz w:val="16"/>
+          <w:szCs w:val="16"/>
+        </w:rPr>
+      </w:pPr>
+      <w:r>
+        <w:rPr>
+          <w:rFonts w:ascii="Consolas" w:hAnsi="Consolas" w:cs="Consolas"/>
+          <w:color w:val="000000"/>
+          <w:sz w:val="16"/>
+          <w:szCs w:val="16"/>
+        </w:rPr>
+        <w:tab/>
+      </w:r>
+    </w:p>
+    <w:p>
+      <w:pPr>
+        <w:autoSpaceDE w:val="0"/>
+        <w:autoSpaceDN w:val="0"/>
+        <w:adjustRightInd w:val="0"/>
+        <w:spacing w:after="0" w:line="240" w:lineRule="auto"/>
+        <w:rPr>
+          <w:rFonts w:ascii="Consolas" w:hAnsi="Consolas" w:cs="Consolas"/>
+          <w:sz w:val="16"/>
+          <w:szCs w:val="16"/>
+        </w:rPr>
+      </w:pPr>
+      <w:r>
+        <w:rPr>
+          <w:rFonts w:ascii="Consolas" w:hAnsi="Consolas" w:cs="Consolas"/>
+          <w:color w:val="000000"/>
+          <w:sz w:val="16"/>
+          <w:szCs w:val="16"/>
+        </w:rPr>
+        <w:tab/>
+      </w:r>
+      <w:r>
+        <w:rPr>
+          <w:rFonts w:ascii="Consolas" w:hAnsi="Consolas" w:cs="Consolas"/>
+          <w:color w:val="000000"/>
+          <w:sz w:val="16"/>
+          <w:szCs w:val="16"/>
+        </w:rPr>
+        <w:tab/>
+      </w:r>
+      <w:r>
+        <w:rPr>
+          <w:rFonts w:ascii="Consolas" w:hAnsi="Consolas" w:cs="Consolas"/>
+          <w:b/>
+          <w:bCs/>
+          <w:color w:val="7F0055"/>
+          <w:sz w:val="16"/>
+          <w:szCs w:val="16"/>
+        </w:rPr>
+        <w:t>int</w:t>
+      </w:r>
+      <w:r>
+        <w:rPr>
+          <w:rFonts w:ascii="Consolas" w:hAnsi="Consolas" w:cs="Consolas"/>
+          <w:color w:val="000000"/>
+          <w:sz w:val="16"/>
+          <w:szCs w:val="16"/>
+        </w:rPr>
+        <w:t xml:space="preserve"> </w:t>
+      </w:r>
+      <w:r>
+        <w:rPr>
+          <w:rFonts w:ascii="Consolas" w:hAnsi="Consolas" w:cs="Consolas"/>
+          <w:color w:val="6A3E3E"/>
+          <w:sz w:val="16"/>
+          <w:szCs w:val="16"/>
+        </w:rPr>
+        <w:t>resultadoEsperado</w:t>
+      </w:r>
+      <w:r>
+        <w:rPr>
+          <w:rFonts w:ascii="Consolas" w:hAnsi="Consolas" w:cs="Consolas"/>
+          <w:color w:val="000000"/>
+          <w:sz w:val="16"/>
+          <w:szCs w:val="16"/>
+        </w:rPr>
+        <w:t xml:space="preserve"> = 0;</w:t>
+      </w:r>
+    </w:p>
+    <w:p>
+      <w:pPr>
+        <w:autoSpaceDE w:val="0"/>
+        <w:autoSpaceDN w:val="0"/>
+        <w:adjustRightInd w:val="0"/>
+        <w:spacing w:after="0" w:line="240" w:lineRule="auto"/>
+        <w:rPr>
+          <w:rFonts w:ascii="Consolas" w:hAnsi="Consolas" w:cs="Consolas"/>
+          <w:sz w:val="16"/>
+          <w:szCs w:val="16"/>
+        </w:rPr>
+      </w:pPr>
+      <w:r>
+        <w:rPr>
+          <w:rFonts w:ascii="Consolas" w:hAnsi="Consolas" w:cs="Consolas"/>
+          <w:color w:val="000000"/>
+          <w:sz w:val="16"/>
+          <w:szCs w:val="16"/>
+        </w:rPr>
+        <w:tab/>
+      </w:r>
+      <w:r>
+        <w:rPr>
+          <w:rFonts w:ascii="Consolas" w:hAnsi="Consolas" w:cs="Consolas"/>
+          <w:color w:val="000000"/>
+          <w:sz w:val="16"/>
+          <w:szCs w:val="16"/>
+        </w:rPr>
+        <w:tab/>
+      </w:r>
+    </w:p>
+    <w:p>
+      <w:pPr>
+        <w:autoSpaceDE w:val="0"/>
+        <w:autoSpaceDN w:val="0"/>
+        <w:adjustRightInd w:val="0"/>
+        <w:spacing w:after="0" w:line="240" w:lineRule="auto"/>
+        <w:rPr>
+          <w:rFonts w:ascii="Consolas" w:hAnsi="Consolas" w:cs="Consolas"/>
+          <w:sz w:val="16"/>
+          <w:szCs w:val="16"/>
+        </w:rPr>
+      </w:pPr>
+      <w:r>
+        <w:rPr>
+          <w:rFonts w:ascii="Consolas" w:hAnsi="Consolas" w:cs="Consolas"/>
+          <w:color w:val="000000"/>
+          <w:sz w:val="16"/>
+          <w:szCs w:val="16"/>
+        </w:rPr>
+        <w:tab/>
+      </w:r>
+      <w:r>
+        <w:rPr>
+          <w:rFonts w:ascii="Consolas" w:hAnsi="Consolas" w:cs="Consolas"/>
+          <w:color w:val="000000"/>
+          <w:sz w:val="16"/>
+          <w:szCs w:val="16"/>
+        </w:rPr>
+        <w:tab/>
+        <w:t xml:space="preserve">JulgamentoPrisioneiro </w:t>
+      </w:r>
+      <w:r>
+        <w:rPr>
+          <w:rFonts w:ascii="Consolas" w:hAnsi="Consolas" w:cs="Consolas"/>
+          <w:color w:val="6A3E3E"/>
+          <w:sz w:val="16"/>
+          <w:szCs w:val="16"/>
+        </w:rPr>
+        <w:t>prisioneiro</w:t>
+      </w:r>
+      <w:r>
+        <w:rPr>
+          <w:rFonts w:ascii="Consolas" w:hAnsi="Consolas" w:cs="Consolas"/>
+          <w:color w:val="000000"/>
+          <w:sz w:val="16"/>
+          <w:szCs w:val="16"/>
+        </w:rPr>
+        <w:t xml:space="preserve"> = </w:t>
+      </w:r>
+      <w:r>
+        <w:rPr>
+          <w:rFonts w:ascii="Consolas" w:hAnsi="Consolas" w:cs="Consolas"/>
+          <w:b/>
+          <w:bCs/>
+          <w:color w:val="7F0055"/>
+          <w:sz w:val="16"/>
+          <w:szCs w:val="16"/>
+        </w:rPr>
+        <w:t>new</w:t>
+      </w:r>
+      <w:r>
+        <w:rPr>
+          <w:rFonts w:ascii="Consolas" w:hAnsi="Consolas" w:cs="Consolas"/>
+          <w:color w:val="000000"/>
+          <w:sz w:val="16"/>
+          <w:szCs w:val="16"/>
+        </w:rPr>
+        <w:t xml:space="preserve"> JulgamentoPrisioneiro();</w:t>
+      </w:r>
+    </w:p>
+    <w:p>
+      <w:pPr>
+        <w:autoSpaceDE w:val="0"/>
+        <w:autoSpaceDN w:val="0"/>
+        <w:adjustRightInd w:val="0"/>
+        <w:spacing w:after="0" w:line="240" w:lineRule="auto"/>
+        <w:rPr>
+          <w:rFonts w:ascii="Consolas" w:hAnsi="Consolas" w:cs="Consolas"/>
+          <w:sz w:val="16"/>
+          <w:szCs w:val="16"/>
+        </w:rPr>
+      </w:pPr>
+      <w:r>
+        <w:rPr>
+          <w:rFonts w:ascii="Consolas" w:hAnsi="Consolas" w:cs="Consolas"/>
+          <w:color w:val="000000"/>
+          <w:sz w:val="16"/>
+          <w:szCs w:val="16"/>
+        </w:rPr>
+        <w:tab/>
+      </w:r>
+      <w:r>
+        <w:rPr>
+          <w:rFonts w:ascii="Consolas" w:hAnsi="Consolas" w:cs="Consolas"/>
+          <w:color w:val="000000"/>
+          <w:sz w:val="16"/>
+          <w:szCs w:val="16"/>
+        </w:rPr>
+        <w:tab/>
+      </w:r>
+    </w:p>
+    <w:p>
+      <w:pPr>
+        <w:autoSpaceDE w:val="0"/>
+        <w:autoSpaceDN w:val="0"/>
+        <w:adjustRightInd w:val="0"/>
+        <w:spacing w:after="0" w:line="240" w:lineRule="auto"/>
+        <w:rPr>
+          <w:rFonts w:ascii="Consolas" w:hAnsi="Consolas" w:cs="Consolas"/>
+          <w:sz w:val="16"/>
+          <w:szCs w:val="16"/>
+        </w:rPr>
+      </w:pPr>
+      <w:r>
+        <w:rPr>
+          <w:rFonts w:ascii="Consolas" w:hAnsi="Consolas" w:cs="Consolas"/>
+          <w:color w:val="000000"/>
+          <w:sz w:val="16"/>
+          <w:szCs w:val="16"/>
+        </w:rPr>
+        <w:tab/>
+      </w:r>
+      <w:r>
+        <w:rPr>
+          <w:rFonts w:ascii="Consolas" w:hAnsi="Consolas" w:cs="Consolas"/>
+          <w:color w:val="000000"/>
+          <w:sz w:val="16"/>
+          <w:szCs w:val="16"/>
+        </w:rPr>
+        <w:tab/>
+      </w:r>
+      <w:r>
+        <w:rPr>
+          <w:rFonts w:ascii="Consolas" w:hAnsi="Consolas" w:cs="Consolas"/>
+          <w:b/>
+          <w:bCs/>
+          <w:color w:val="7F0055"/>
+          <w:sz w:val="16"/>
+          <w:szCs w:val="16"/>
+        </w:rPr>
+        <w:t>int</w:t>
+      </w:r>
+      <w:r>
+        <w:rPr>
+          <w:rFonts w:ascii="Consolas" w:hAnsi="Consolas" w:cs="Consolas"/>
+          <w:color w:val="000000"/>
+          <w:sz w:val="16"/>
+          <w:szCs w:val="16"/>
+        </w:rPr>
+        <w:t xml:space="preserve"> </w:t>
+      </w:r>
+      <w:r>
+        <w:rPr>
+          <w:rFonts w:ascii="Consolas" w:hAnsi="Consolas" w:cs="Consolas"/>
+          <w:color w:val="6A3E3E"/>
+          <w:sz w:val="16"/>
+          <w:szCs w:val="16"/>
+        </w:rPr>
+        <w:t>resultadoReal</w:t>
+      </w:r>
+      <w:r>
+        <w:rPr>
+          <w:rFonts w:ascii="Consolas" w:hAnsi="Consolas" w:cs="Consolas"/>
+          <w:color w:val="000000"/>
+          <w:sz w:val="16"/>
+          <w:szCs w:val="16"/>
+        </w:rPr>
+        <w:t xml:space="preserve"> = </w:t>
+      </w:r>
+      <w:r>
+        <w:rPr>
+          <w:rFonts w:ascii="Consolas" w:hAnsi="Consolas" w:cs="Consolas"/>
+          <w:color w:val="6A3E3E"/>
+          <w:sz w:val="16"/>
+          <w:szCs w:val="16"/>
+        </w:rPr>
+        <w:t>prisioneiro</w:t>
+      </w:r>
+      <w:r>
+        <w:rPr>
+          <w:rFonts w:ascii="Consolas" w:hAnsi="Consolas" w:cs="Consolas"/>
+          <w:color w:val="000000"/>
+          <w:sz w:val="16"/>
+          <w:szCs w:val="16"/>
+        </w:rPr>
+        <w:t>.calculaPena(</w:t>
+      </w:r>
+      <w:r>
+        <w:rPr>
+          <w:rFonts w:ascii="Consolas" w:hAnsi="Consolas" w:cs="Consolas"/>
+          <w:color w:val="6A3E3E"/>
+          <w:sz w:val="16"/>
+          <w:szCs w:val="16"/>
+        </w:rPr>
+        <w:t>respostaPrisioneiroA</w:t>
+      </w:r>
+      <w:r>
+        <w:rPr>
+          <w:rFonts w:ascii="Consolas" w:hAnsi="Consolas" w:cs="Consolas"/>
+          <w:color w:val="000000"/>
+          <w:sz w:val="16"/>
+          <w:szCs w:val="16"/>
+        </w:rPr>
+        <w:t xml:space="preserve">, </w:t>
+      </w:r>
+      <w:r>
+        <w:rPr>
+          <w:rFonts w:ascii="Consolas" w:hAnsi="Consolas" w:cs="Consolas"/>
+          <w:color w:val="6A3E3E"/>
+          <w:sz w:val="16"/>
+          <w:szCs w:val="16"/>
+        </w:rPr>
+        <w:t>respostaPrisioneiroB</w:t>
+      </w:r>
+      <w:r>
+        <w:rPr>
+          <w:rFonts w:ascii="Consolas" w:hAnsi="Consolas" w:cs="Consolas"/>
+          <w:color w:val="000000"/>
+          <w:sz w:val="16"/>
+          <w:szCs w:val="16"/>
+        </w:rPr>
+        <w:t>);</w:t>
+      </w:r>
+    </w:p>
+    <w:p>
+      <w:pPr>
+        <w:autoSpaceDE w:val="0"/>
+        <w:autoSpaceDN w:val="0"/>
+        <w:adjustRightInd w:val="0"/>
+        <w:spacing w:after="0" w:line="240" w:lineRule="auto"/>
+        <w:rPr>
+          <w:rFonts w:ascii="Consolas" w:hAnsi="Consolas" w:cs="Consolas"/>
+          <w:sz w:val="16"/>
+          <w:szCs w:val="16"/>
+        </w:rPr>
+      </w:pPr>
+      <w:r>
+        <w:rPr>
+          <w:rFonts w:ascii="Consolas" w:hAnsi="Consolas" w:cs="Consolas"/>
+          <w:color w:val="000000"/>
+          <w:sz w:val="16"/>
+          <w:szCs w:val="16"/>
+        </w:rPr>
+        <w:tab/>
+      </w:r>
+      <w:r>
+        <w:rPr>
+          <w:rFonts w:ascii="Consolas" w:hAnsi="Consolas" w:cs="Consolas"/>
+          <w:color w:val="000000"/>
+          <w:sz w:val="16"/>
+          <w:szCs w:val="16"/>
+        </w:rPr>
+        <w:tab/>
+      </w:r>
+    </w:p>
+    <w:p>
+      <w:pPr>
+        <w:autoSpaceDE w:val="0"/>
+        <w:autoSpaceDN w:val="0"/>
+        <w:adjustRightInd w:val="0"/>
+        <w:spacing w:after="0" w:line="240" w:lineRule="auto"/>
+        <w:rPr>
+          <w:rFonts w:ascii="Consolas" w:hAnsi="Consolas" w:cs="Consolas"/>
+          <w:sz w:val="16"/>
+          <w:szCs w:val="16"/>
+        </w:rPr>
+      </w:pPr>
+      <w:r>
+        <w:rPr>
+          <w:rFonts w:ascii="Consolas" w:hAnsi="Consolas" w:cs="Consolas"/>
+          <w:color w:val="000000"/>
+          <w:sz w:val="16"/>
+          <w:szCs w:val="16"/>
+        </w:rPr>
+        <w:tab/>
+      </w:r>
+      <w:r>
+        <w:rPr>
+          <w:rFonts w:ascii="Consolas" w:hAnsi="Consolas" w:cs="Consolas"/>
+          <w:color w:val="000000"/>
+          <w:sz w:val="16"/>
+          <w:szCs w:val="16"/>
+        </w:rPr>
+        <w:tab/>
+      </w:r>
+      <w:r>
+        <w:rPr>
+          <w:rFonts w:ascii="Consolas" w:hAnsi="Consolas" w:cs="Consolas"/>
+          <w:i/>
+          <w:iCs/>
+          <w:color w:val="000000"/>
+          <w:sz w:val="16"/>
+          <w:szCs w:val="16"/>
+        </w:rPr>
+        <w:t>assertEquals</w:t>
+      </w:r>
+      <w:r>
+        <w:rPr>
+          <w:rFonts w:ascii="Consolas" w:hAnsi="Consolas" w:cs="Consolas"/>
+          <w:color w:val="000000"/>
+          <w:sz w:val="16"/>
+          <w:szCs w:val="16"/>
+        </w:rPr>
+        <w:t>(</w:t>
+      </w:r>
+      <w:r>
+        <w:rPr>
+          <w:rFonts w:ascii="Consolas" w:hAnsi="Consolas" w:cs="Consolas"/>
+          <w:color w:val="6A3E3E"/>
+          <w:sz w:val="16"/>
+          <w:szCs w:val="16"/>
+        </w:rPr>
+        <w:t>resultadoEsperado</w:t>
+      </w:r>
+      <w:r>
+        <w:rPr>
+          <w:rFonts w:ascii="Consolas" w:hAnsi="Consolas" w:cs="Consolas"/>
+          <w:color w:val="000000"/>
+          <w:sz w:val="16"/>
+          <w:szCs w:val="16"/>
+        </w:rPr>
+        <w:t xml:space="preserve">, </w:t>
+      </w:r>
+      <w:r>
+        <w:rPr>
+          <w:rFonts w:ascii="Consolas" w:hAnsi="Consolas" w:cs="Consolas"/>
+          <w:color w:val="6A3E3E"/>
+          <w:sz w:val="16"/>
+          <w:szCs w:val="16"/>
+        </w:rPr>
+        <w:t>resultadoReal</w:t>
+      </w:r>
+      <w:r>
+        <w:rPr>
+          <w:rFonts w:ascii="Consolas" w:hAnsi="Consolas" w:cs="Consolas"/>
+          <w:color w:val="000000"/>
+          <w:sz w:val="16"/>
+          <w:szCs w:val="16"/>
+        </w:rPr>
+        <w:t>);</w:t>
+      </w:r>
+    </w:p>
+    <w:p>
+      <w:pPr>
+        <w:autoSpaceDE w:val="0"/>
+        <w:autoSpaceDN w:val="0"/>
+        <w:adjustRightInd w:val="0"/>
+        <w:spacing w:after="0" w:line="240" w:lineRule="auto"/>
+        <w:rPr>
+          <w:rFonts w:ascii="Consolas" w:hAnsi="Consolas" w:cs="Consolas"/>
+          <w:sz w:val="16"/>
+          <w:szCs w:val="16"/>
+        </w:rPr>
+      </w:pPr>
+      <w:r>
+        <w:rPr>
+          <w:rFonts w:ascii="Consolas" w:hAnsi="Consolas" w:cs="Consolas"/>
+          <w:color w:val="000000"/>
+          <w:sz w:val="16"/>
+          <w:szCs w:val="16"/>
+        </w:rPr>
+        <w:tab/>
+      </w:r>
+      <w:r>
+        <w:rPr>
+          <w:rFonts w:ascii="Consolas" w:hAnsi="Consolas" w:cs="Consolas"/>
+          <w:color w:val="000000"/>
+          <w:sz w:val="16"/>
+          <w:szCs w:val="16"/>
+        </w:rPr>
+        <w:tab/>
+      </w:r>
+    </w:p>
+    <w:p>
+      <w:pPr>
+        <w:autoSpaceDE w:val="0"/>
+        <w:autoSpaceDN w:val="0"/>
+        <w:adjustRightInd w:val="0"/>
+        <w:spacing w:after="0" w:line="240" w:lineRule="auto"/>
+        <w:rPr>
+          <w:rFonts w:ascii="Consolas" w:hAnsi="Consolas" w:cs="Consolas"/>
+          <w:sz w:val="16"/>
+          <w:szCs w:val="16"/>
+        </w:rPr>
+      </w:pPr>
+      <w:r>
+        <w:rPr>
+          <w:rFonts w:ascii="Consolas" w:hAnsi="Consolas" w:cs="Consolas"/>
+          <w:color w:val="000000"/>
+          <w:sz w:val="16"/>
+          <w:szCs w:val="16"/>
+        </w:rPr>
+        <w:tab/>
+        <w:t>}</w:t>
+      </w:r>
+    </w:p>
+    <w:p>
+      <w:pPr>
+        <w:autoSpaceDE w:val="0"/>
+        <w:autoSpaceDN w:val="0"/>
+        <w:adjustRightInd w:val="0"/>
+        <w:spacing w:after="0" w:line="240" w:lineRule="auto"/>
+        <w:rPr>
+          <w:rFonts w:ascii="Consolas" w:hAnsi="Consolas" w:cs="Consolas"/>
+          <w:sz w:val="16"/>
+          <w:szCs w:val="16"/>
+        </w:rPr>
+      </w:pPr>
+    </w:p>
+    <w:p>
+      <w:pPr>
+        <w:autoSpaceDE w:val="0"/>
+        <w:autoSpaceDN w:val="0"/>
+        <w:adjustRightInd w:val="0"/>
+        <w:spacing w:after="0" w:line="240" w:lineRule="auto"/>
+        <w:rPr>
+          <w:rFonts w:ascii="Consolas" w:hAnsi="Consolas" w:cs="Consolas"/>
+          <w:sz w:val="16"/>
+          <w:szCs w:val="16"/>
+        </w:rPr>
+      </w:pPr>
+      <w:r>
+        <w:rPr>
+          <w:rFonts w:ascii="Consolas" w:hAnsi="Consolas" w:cs="Consolas"/>
+          <w:color w:val="000000"/>
+          <w:sz w:val="16"/>
+          <w:szCs w:val="16"/>
+        </w:rPr>
+        <w:t>}</w:t>
+      </w:r>
+    </w:p>
+    <w:p>
+      <w:pPr>
+        <w:spacing w:after="0" w:line="240" w:lineRule="auto"/>
+        <w:rPr>
+          <w:rFonts w:ascii="Consolas" w:hAnsi="Consolas" w:cs="Consolas"/>
+          <w:b/>
+          <w:bCs/>
+          <w:color w:val="0070C0"/>
+          <w:sz w:val="20"/>
+          <w:szCs w:val="20"/>
+        </w:rPr>
+      </w:pPr>
+    </w:p>
+    <w:p>
+      <w:pPr>
+        <w:spacing w:after="0" w:line="240" w:lineRule="auto"/>
+        <w:rPr>
+          <w:rFonts w:ascii="Consolas" w:hAnsi="Consolas" w:cs="Consolas"/>
+          <w:b/>
+          <w:bCs/>
+          <w:color w:val="0070C0"/>
+          <w:sz w:val="20"/>
+          <w:szCs w:val="20"/>
+        </w:rPr>
+      </w:pPr>
+    </w:p>
+    <w:p>
+      <w:pPr>
+        <w:spacing w:after="0" w:line="240" w:lineRule="auto"/>
+        <w:rPr>
+          <w:rFonts w:ascii="Consolas" w:hAnsi="Consolas" w:cs="Consolas"/>
+          <w:b/>
+          <w:bCs/>
+          <w:color w:val="0070C0"/>
+          <w:sz w:val="20"/>
+          <w:szCs w:val="20"/>
+        </w:rPr>
+      </w:pPr>
+      <w:r>
+        <w:rPr>
+          <w:rFonts w:ascii="Consolas" w:hAnsi="Consolas" w:cs="Consolas"/>
+          <w:b/>
+          <w:bCs/>
+          <w:color w:val="0070C0"/>
+          <w:sz w:val="20"/>
+          <w:szCs w:val="20"/>
+        </w:rPr>
+        <w:t xml:space="preserve">Erro corrigido com a mudança de </w:t>
       </w:r>
       <w:r>
         <w:rPr>
@@ -25934,6 +28678,33 @@
           <w:szCs w:val="16"/>
         </w:rPr>
         <w:t>PENA_CONDENACAO_CUMPLICES</w:t>
+      </w:r>
+      <w:r>
+        <w:rPr>
+          <w:rFonts w:ascii="Consolas" w:hAnsi="Consolas" w:cs="Consolas"/>
+          <w:color w:val="0000C0"/>
+          <w:sz w:val="16"/>
+          <w:szCs w:val="16"/>
+        </w:rPr>
+        <w:t xml:space="preserve"> para </w:t>
+      </w:r>
+      <w:r>
+        <w:rPr>
+          <w:rFonts w:ascii="Consolas" w:hAnsi="Consolas" w:cs="Consolas"/>
+          <w:color w:val="0000C0"/>
+          <w:sz w:val="16"/>
+          <w:szCs w:val="16"/>
+        </w:rPr>
+        <w:t>PENA_INOCENCIA</w:t>
+      </w:r>
+      <w:r>
+        <w:rPr>
+          <w:rFonts w:ascii="Consolas" w:hAnsi="Consolas" w:cs="Consolas"/>
+          <w:color w:val="0000C0"/>
+          <w:sz w:val="16"/>
+          <w:szCs w:val="16"/>
+        </w:rPr>
+        <w:t xml:space="preserve"> assim como seu valor que também foi alterado.</w:t>
       </w:r>
       <w:bookmarkStart w:id="1" w:name="_GoBack"/>
       <w:bookmarkEnd w:id="1"/>

</xml_diff>

<commit_message>
Erro na classe teste devido a classe java estar incoerente com o cod em portugol
</commit_message>
<xml_diff>
--- a/Testes/rm79798_LaisFernandesFialhodoNascimento.docx
+++ b/Testes/rm79798_LaisFernandesFialhodoNascimento.docx
@@ -28652,14 +28652,1767 @@
         <w:spacing w:after="0" w:line="240" w:lineRule="auto"/>
         <w:rPr>
           <w:rFonts w:ascii="Consolas" w:hAnsi="Consolas" w:cs="Consolas"/>
+          <w:color w:val="0000C0"/>
+          <w:sz w:val="16"/>
+          <w:szCs w:val="16"/>
+        </w:rPr>
+      </w:pPr>
+      <w:r>
+        <w:rPr>
+          <w:rFonts w:ascii="Consolas" w:hAnsi="Consolas" w:cs="Consolas"/>
           <w:b/>
           <w:bCs/>
           <w:color w:val="0070C0"/>
           <w:sz w:val="20"/>
           <w:szCs w:val="20"/>
         </w:rPr>
-      </w:pPr>
-      <w:r>
+        <w:t xml:space="preserve">Erro corrigido com a mudança de </w:t>
+      </w:r>
+      <w:r>
+        <w:rPr>
+          <w:rFonts w:ascii="Consolas" w:hAnsi="Consolas" w:cs="Consolas"/>
+          <w:color w:val="0000C0"/>
+          <w:sz w:val="16"/>
+          <w:szCs w:val="16"/>
+        </w:rPr>
+        <w:t>PENA_CONDENACAO_CUMPLICES</w:t>
+      </w:r>
+      <w:r>
+        <w:rPr>
+          <w:rFonts w:ascii="Consolas" w:hAnsi="Consolas" w:cs="Consolas"/>
+          <w:color w:val="0000C0"/>
+          <w:sz w:val="16"/>
+          <w:szCs w:val="16"/>
+        </w:rPr>
+        <w:t xml:space="preserve"> para </w:t>
+      </w:r>
+      <w:r>
+        <w:rPr>
+          <w:rFonts w:ascii="Consolas" w:hAnsi="Consolas" w:cs="Consolas"/>
+          <w:color w:val="0000C0"/>
+          <w:sz w:val="16"/>
+          <w:szCs w:val="16"/>
+        </w:rPr>
+        <w:t>PENA_INOCENCIA</w:t>
+      </w:r>
+      <w:r>
+        <w:rPr>
+          <w:rFonts w:ascii="Consolas" w:hAnsi="Consolas" w:cs="Consolas"/>
+          <w:color w:val="0000C0"/>
+          <w:sz w:val="16"/>
+          <w:szCs w:val="16"/>
+        </w:rPr>
+        <w:t xml:space="preserve"> assim como seu valor que também foi alterado.</w:t>
+      </w:r>
+    </w:p>
+    <w:p>
+      <w:pPr>
+        <w:spacing w:after="0" w:line="240" w:lineRule="auto"/>
+        <w:rPr>
+          <w:rFonts w:ascii="Consolas" w:hAnsi="Consolas" w:cs="Consolas"/>
+          <w:color w:val="0000C0"/>
+          <w:sz w:val="16"/>
+          <w:szCs w:val="16"/>
+        </w:rPr>
+      </w:pPr>
+    </w:p>
+    <w:p>
+      <w:pPr>
+        <w:spacing w:after="0" w:line="240" w:lineRule="auto"/>
+        <w:rPr>
+          <w:rFonts w:ascii="Consolas" w:hAnsi="Consolas" w:cs="Consolas"/>
+          <w:color w:val="0000C0"/>
+          <w:sz w:val="16"/>
+          <w:szCs w:val="16"/>
+        </w:rPr>
+      </w:pPr>
+    </w:p>
+    <w:p>
+      <w:pPr>
+        <w:spacing w:after="0" w:line="240" w:lineRule="auto"/>
+        <w:rPr>
+          <w:rFonts w:ascii="Consolas" w:hAnsi="Consolas" w:cs="Consolas"/>
+          <w:color w:val="0000C0"/>
+          <w:sz w:val="16"/>
+          <w:szCs w:val="16"/>
+        </w:rPr>
+      </w:pPr>
+    </w:p>
+    <w:p>
+      <w:pPr>
+        <w:spacing w:after="0" w:line="240" w:lineRule="auto"/>
+        <w:rPr>
+          <w:rFonts w:ascii="Consolas" w:hAnsi="Consolas" w:cs="Consolas"/>
+          <w:color w:val="0000C0"/>
+          <w:sz w:val="16"/>
+          <w:szCs w:val="16"/>
+        </w:rPr>
+      </w:pPr>
+    </w:p>
+    <w:p>
+      <w:pPr>
+        <w:spacing w:after="0" w:line="240" w:lineRule="auto"/>
+        <w:rPr>
+          <w:rFonts w:ascii="Consolas" w:hAnsi="Consolas" w:cs="Consolas"/>
+          <w:color w:val="0000C0"/>
+          <w:sz w:val="16"/>
+          <w:szCs w:val="16"/>
+        </w:rPr>
+      </w:pPr>
+    </w:p>
+    <w:p>
+      <w:pPr>
+        <w:spacing w:after="0" w:line="240" w:lineRule="auto"/>
+        <w:rPr>
+          <w:rFonts w:ascii="Consolas" w:hAnsi="Consolas" w:cs="Consolas"/>
+          <w:color w:val="0000C0"/>
+          <w:sz w:val="16"/>
+          <w:szCs w:val="16"/>
+        </w:rPr>
+      </w:pPr>
+    </w:p>
+    <w:p>
+      <w:pPr>
+        <w:spacing w:after="0" w:line="240" w:lineRule="auto"/>
+        <w:rPr>
+          <w:rFonts w:ascii="Consolas" w:hAnsi="Consolas" w:cs="Consolas"/>
+          <w:color w:val="0000C0"/>
+          <w:sz w:val="16"/>
+          <w:szCs w:val="16"/>
+        </w:rPr>
+      </w:pPr>
+    </w:p>
+    <w:p>
+      <w:pPr>
+        <w:spacing w:after="0" w:line="240" w:lineRule="auto"/>
+        <w:rPr>
+          <w:rFonts w:ascii="Consolas" w:hAnsi="Consolas" w:cs="Consolas"/>
+          <w:color w:val="0000C0"/>
+          <w:sz w:val="16"/>
+          <w:szCs w:val="16"/>
+        </w:rPr>
+      </w:pPr>
+    </w:p>
+    <w:p>
+      <w:pPr>
+        <w:spacing w:after="0" w:line="240" w:lineRule="auto"/>
+        <w:rPr>
+          <w:rFonts w:ascii="Consolas" w:hAnsi="Consolas" w:cs="Consolas"/>
+          <w:color w:val="0000C0"/>
+          <w:sz w:val="16"/>
+          <w:szCs w:val="16"/>
+        </w:rPr>
+      </w:pPr>
+    </w:p>
+    <w:p>
+      <w:pPr>
+        <w:spacing w:after="0" w:line="240" w:lineRule="auto"/>
+        <w:rPr>
+          <w:rFonts w:ascii="Consolas" w:hAnsi="Consolas" w:cs="Consolas"/>
+          <w:color w:val="0000C0"/>
+          <w:sz w:val="16"/>
+          <w:szCs w:val="16"/>
+        </w:rPr>
+      </w:pPr>
+    </w:p>
+    <w:p>
+      <w:pPr>
+        <w:spacing w:after="0" w:line="240" w:lineRule="auto"/>
+        <w:rPr>
+          <w:rFonts w:ascii="Consolas" w:hAnsi="Consolas" w:cs="Consolas"/>
+          <w:color w:val="0000C0"/>
+          <w:sz w:val="16"/>
+          <w:szCs w:val="16"/>
+        </w:rPr>
+      </w:pPr>
+    </w:p>
+    <w:p>
+      <w:pPr>
+        <w:spacing w:after="0" w:line="240" w:lineRule="auto"/>
+        <w:rPr>
+          <w:rFonts w:ascii="Consolas" w:hAnsi="Consolas" w:cs="Consolas"/>
+          <w:color w:val="0000C0"/>
+          <w:sz w:val="16"/>
+          <w:szCs w:val="16"/>
+        </w:rPr>
+      </w:pPr>
+    </w:p>
+    <w:p>
+      <w:pPr>
+        <w:spacing w:after="0" w:line="240" w:lineRule="auto"/>
+        <w:rPr>
+          <w:rFonts w:ascii="Consolas" w:hAnsi="Consolas" w:cs="Consolas"/>
+          <w:color w:val="0000C0"/>
+          <w:sz w:val="16"/>
+          <w:szCs w:val="16"/>
+        </w:rPr>
+      </w:pPr>
+    </w:p>
+    <w:p>
+      <w:pPr>
+        <w:spacing w:after="0" w:line="240" w:lineRule="auto"/>
+        <w:rPr>
+          <w:rFonts w:ascii="Consolas" w:hAnsi="Consolas" w:cs="Consolas"/>
+          <w:color w:val="0000C0"/>
+          <w:sz w:val="16"/>
+          <w:szCs w:val="16"/>
+        </w:rPr>
+      </w:pPr>
+    </w:p>
+    <w:p>
+      <w:pPr>
+        <w:spacing w:after="0" w:line="240" w:lineRule="auto"/>
+        <w:rPr>
+          <w:rFonts w:ascii="Consolas" w:hAnsi="Consolas" w:cs="Consolas"/>
+          <w:color w:val="0000C0"/>
+          <w:sz w:val="16"/>
+          <w:szCs w:val="16"/>
+        </w:rPr>
+      </w:pPr>
+    </w:p>
+    <w:p>
+      <w:pPr>
+        <w:spacing w:after="0" w:line="240" w:lineRule="auto"/>
+        <w:rPr>
+          <w:rFonts w:ascii="Consolas" w:hAnsi="Consolas" w:cs="Consolas"/>
+          <w:color w:val="0000C0"/>
+          <w:sz w:val="16"/>
+          <w:szCs w:val="16"/>
+        </w:rPr>
+      </w:pPr>
+    </w:p>
+    <w:p>
+      <w:pPr>
+        <w:spacing w:after="0" w:line="240" w:lineRule="auto"/>
+        <w:rPr>
+          <w:rFonts w:ascii="Consolas" w:hAnsi="Consolas" w:cs="Consolas"/>
+          <w:color w:val="0000C0"/>
+          <w:sz w:val="16"/>
+          <w:szCs w:val="16"/>
+        </w:rPr>
+      </w:pPr>
+    </w:p>
+    <w:p>
+      <w:pPr>
+        <w:spacing w:after="0" w:line="240" w:lineRule="auto"/>
+        <w:rPr>
+          <w:rFonts w:ascii="Consolas" w:hAnsi="Consolas" w:cs="Consolas"/>
+          <w:color w:val="0000C0"/>
+          <w:sz w:val="16"/>
+          <w:szCs w:val="16"/>
+        </w:rPr>
+      </w:pPr>
+    </w:p>
+    <w:p>
+      <w:pPr>
+        <w:spacing w:after="0" w:line="240" w:lineRule="auto"/>
+        <w:rPr>
+          <w:rFonts w:ascii="Consolas" w:hAnsi="Consolas" w:cs="Consolas"/>
+          <w:color w:val="0000C0"/>
+          <w:sz w:val="16"/>
+          <w:szCs w:val="16"/>
+        </w:rPr>
+      </w:pPr>
+    </w:p>
+    <w:p>
+      <w:pPr>
+        <w:spacing w:after="0" w:line="240" w:lineRule="auto"/>
+        <w:rPr>
+          <w:rFonts w:ascii="Consolas" w:hAnsi="Consolas" w:cs="Consolas"/>
+          <w:color w:val="0000C0"/>
+          <w:sz w:val="16"/>
+          <w:szCs w:val="16"/>
+        </w:rPr>
+      </w:pPr>
+    </w:p>
+    <w:p>
+      <w:pPr>
+        <w:spacing w:after="0" w:line="240" w:lineRule="auto"/>
+        <w:rPr>
+          <w:rFonts w:ascii="Consolas" w:hAnsi="Consolas" w:cs="Consolas"/>
+          <w:color w:val="0000C0"/>
+          <w:sz w:val="16"/>
+          <w:szCs w:val="16"/>
+        </w:rPr>
+      </w:pPr>
+      <w:r>
+        <w:rPr>
+          <w:rFonts w:ascii="Consolas" w:hAnsi="Consolas" w:cs="Consolas"/>
+          <w:color w:val="0000C0"/>
+          <w:sz w:val="16"/>
+          <w:szCs w:val="16"/>
+        </w:rPr>
+        <w:t>12 etapas</w:t>
+      </w:r>
+    </w:p>
+    <w:p>
+      <w:pPr>
+        <w:spacing w:after="0" w:line="240" w:lineRule="auto"/>
+        <w:rPr>
+          <w:rFonts w:ascii="Consolas" w:hAnsi="Consolas" w:cs="Consolas"/>
+          <w:color w:val="0000C0"/>
+          <w:sz w:val="16"/>
+          <w:szCs w:val="16"/>
+        </w:rPr>
+      </w:pPr>
+    </w:p>
+    <w:p>
+      <w:pPr>
+        <w:autoSpaceDE w:val="0"/>
+        <w:autoSpaceDN w:val="0"/>
+        <w:adjustRightInd w:val="0"/>
+        <w:spacing w:after="0" w:line="240" w:lineRule="auto"/>
+        <w:rPr>
+          <w:rFonts w:ascii="Consolas" w:hAnsi="Consolas" w:cs="Consolas"/>
+          <w:sz w:val="16"/>
+          <w:szCs w:val="16"/>
+        </w:rPr>
+      </w:pPr>
+      <w:r>
+        <w:rPr>
+          <w:rFonts w:ascii="Consolas" w:hAnsi="Consolas" w:cs="Consolas"/>
+          <w:b/>
+          <w:bCs/>
+          <w:color w:val="7F0055"/>
+          <w:sz w:val="16"/>
+          <w:szCs w:val="16"/>
+        </w:rPr>
+        <w:t>public</w:t>
+      </w:r>
+      <w:r>
+        <w:rPr>
+          <w:rFonts w:ascii="Consolas" w:hAnsi="Consolas" w:cs="Consolas"/>
+          <w:color w:val="000000"/>
+          <w:sz w:val="16"/>
+          <w:szCs w:val="16"/>
+        </w:rPr>
+        <w:t xml:space="preserve"> </w:t>
+      </w:r>
+      <w:r>
+        <w:rPr>
+          <w:rFonts w:ascii="Consolas" w:hAnsi="Consolas" w:cs="Consolas"/>
+          <w:b/>
+          <w:bCs/>
+          <w:color w:val="7F0055"/>
+          <w:sz w:val="16"/>
+          <w:szCs w:val="16"/>
+        </w:rPr>
+        <w:t>class</w:t>
+      </w:r>
+      <w:r>
+        <w:rPr>
+          <w:rFonts w:ascii="Consolas" w:hAnsi="Consolas" w:cs="Consolas"/>
+          <w:color w:val="000000"/>
+          <w:sz w:val="16"/>
+          <w:szCs w:val="16"/>
+        </w:rPr>
+        <w:t xml:space="preserve"> JulgamentoPrisioneiro {</w:t>
+      </w:r>
+    </w:p>
+    <w:p>
+      <w:pPr>
+        <w:autoSpaceDE w:val="0"/>
+        <w:autoSpaceDN w:val="0"/>
+        <w:adjustRightInd w:val="0"/>
+        <w:spacing w:after="0" w:line="240" w:lineRule="auto"/>
+        <w:rPr>
+          <w:rFonts w:ascii="Consolas" w:hAnsi="Consolas" w:cs="Consolas"/>
+          <w:sz w:val="16"/>
+          <w:szCs w:val="16"/>
+        </w:rPr>
+      </w:pPr>
+      <w:r>
+        <w:rPr>
+          <w:rFonts w:ascii="Consolas" w:hAnsi="Consolas" w:cs="Consolas"/>
+          <w:color w:val="000000"/>
+          <w:sz w:val="16"/>
+          <w:szCs w:val="16"/>
+        </w:rPr>
+        <w:tab/>
+      </w:r>
+      <w:r>
+        <w:rPr>
+          <w:rFonts w:ascii="Consolas" w:hAnsi="Consolas" w:cs="Consolas"/>
+          <w:b/>
+          <w:bCs/>
+          <w:color w:val="7F0055"/>
+          <w:sz w:val="16"/>
+          <w:szCs w:val="16"/>
+        </w:rPr>
+        <w:t>private</w:t>
+      </w:r>
+      <w:r>
+        <w:rPr>
+          <w:rFonts w:ascii="Consolas" w:hAnsi="Consolas" w:cs="Consolas"/>
+          <w:color w:val="000000"/>
+          <w:sz w:val="16"/>
+          <w:szCs w:val="16"/>
+        </w:rPr>
+        <w:t xml:space="preserve"> </w:t>
+      </w:r>
+      <w:r>
+        <w:rPr>
+          <w:rFonts w:ascii="Consolas" w:hAnsi="Consolas" w:cs="Consolas"/>
+          <w:b/>
+          <w:bCs/>
+          <w:color w:val="7F0055"/>
+          <w:sz w:val="16"/>
+          <w:szCs w:val="16"/>
+        </w:rPr>
+        <w:t>int</w:t>
+      </w:r>
+      <w:r>
+        <w:rPr>
+          <w:rFonts w:ascii="Consolas" w:hAnsi="Consolas" w:cs="Consolas"/>
+          <w:color w:val="000000"/>
+          <w:sz w:val="16"/>
+          <w:szCs w:val="16"/>
+        </w:rPr>
+        <w:t xml:space="preserve"> </w:t>
+      </w:r>
+      <w:r>
+        <w:rPr>
+          <w:rFonts w:ascii="Consolas" w:hAnsi="Consolas" w:cs="Consolas"/>
+          <w:color w:val="0000C0"/>
+          <w:sz w:val="16"/>
+          <w:szCs w:val="16"/>
+        </w:rPr>
+        <w:t>PENA_INOCENCIA</w:t>
+      </w:r>
+      <w:r>
+        <w:rPr>
+          <w:rFonts w:ascii="Consolas" w:hAnsi="Consolas" w:cs="Consolas"/>
+          <w:color w:val="000000"/>
+          <w:sz w:val="16"/>
+          <w:szCs w:val="16"/>
+        </w:rPr>
+        <w:t xml:space="preserve"> = 0;</w:t>
+      </w:r>
+    </w:p>
+    <w:p>
+      <w:pPr>
+        <w:autoSpaceDE w:val="0"/>
+        <w:autoSpaceDN w:val="0"/>
+        <w:adjustRightInd w:val="0"/>
+        <w:spacing w:after="0" w:line="240" w:lineRule="auto"/>
+        <w:rPr>
+          <w:rFonts w:ascii="Consolas" w:hAnsi="Consolas" w:cs="Consolas"/>
+          <w:sz w:val="16"/>
+          <w:szCs w:val="16"/>
+        </w:rPr>
+      </w:pPr>
+      <w:r>
+        <w:rPr>
+          <w:rFonts w:ascii="Consolas" w:hAnsi="Consolas" w:cs="Consolas"/>
+          <w:color w:val="000000"/>
+          <w:sz w:val="16"/>
+          <w:szCs w:val="16"/>
+        </w:rPr>
+        <w:tab/>
+      </w:r>
+      <w:r>
+        <w:rPr>
+          <w:rFonts w:ascii="Consolas" w:hAnsi="Consolas" w:cs="Consolas"/>
+          <w:b/>
+          <w:bCs/>
+          <w:color w:val="7F0055"/>
+          <w:sz w:val="16"/>
+          <w:szCs w:val="16"/>
+        </w:rPr>
+        <w:t>private</w:t>
+      </w:r>
+      <w:r>
+        <w:rPr>
+          <w:rFonts w:ascii="Consolas" w:hAnsi="Consolas" w:cs="Consolas"/>
+          <w:color w:val="000000"/>
+          <w:sz w:val="16"/>
+          <w:szCs w:val="16"/>
+        </w:rPr>
+        <w:t xml:space="preserve"> </w:t>
+      </w:r>
+      <w:r>
+        <w:rPr>
+          <w:rFonts w:ascii="Consolas" w:hAnsi="Consolas" w:cs="Consolas"/>
+          <w:b/>
+          <w:bCs/>
+          <w:color w:val="7F0055"/>
+          <w:sz w:val="16"/>
+          <w:szCs w:val="16"/>
+        </w:rPr>
+        <w:t>int</w:t>
+      </w:r>
+      <w:r>
+        <w:rPr>
+          <w:rFonts w:ascii="Consolas" w:hAnsi="Consolas" w:cs="Consolas"/>
+          <w:color w:val="000000"/>
+          <w:sz w:val="16"/>
+          <w:szCs w:val="16"/>
+        </w:rPr>
+        <w:t xml:space="preserve"> </w:t>
+      </w:r>
+      <w:r>
+        <w:rPr>
+          <w:rFonts w:ascii="Consolas" w:hAnsi="Consolas" w:cs="Consolas"/>
+          <w:color w:val="0000C0"/>
+          <w:sz w:val="16"/>
+          <w:szCs w:val="16"/>
+        </w:rPr>
+        <w:t>PENA_CONDENACAO_MUTUA</w:t>
+      </w:r>
+      <w:r>
+        <w:rPr>
+          <w:rFonts w:ascii="Consolas" w:hAnsi="Consolas" w:cs="Consolas"/>
+          <w:color w:val="000000"/>
+          <w:sz w:val="16"/>
+          <w:szCs w:val="16"/>
+        </w:rPr>
+        <w:t xml:space="preserve"> = 5;</w:t>
+      </w:r>
+    </w:p>
+    <w:p>
+      <w:pPr>
+        <w:autoSpaceDE w:val="0"/>
+        <w:autoSpaceDN w:val="0"/>
+        <w:adjustRightInd w:val="0"/>
+        <w:spacing w:after="0" w:line="240" w:lineRule="auto"/>
+        <w:rPr>
+          <w:rFonts w:ascii="Consolas" w:hAnsi="Consolas" w:cs="Consolas"/>
+          <w:sz w:val="16"/>
+          <w:szCs w:val="16"/>
+        </w:rPr>
+      </w:pPr>
+      <w:r>
+        <w:rPr>
+          <w:rFonts w:ascii="Consolas" w:hAnsi="Consolas" w:cs="Consolas"/>
+          <w:color w:val="000000"/>
+          <w:sz w:val="16"/>
+          <w:szCs w:val="16"/>
+        </w:rPr>
+        <w:tab/>
+      </w:r>
+      <w:r>
+        <w:rPr>
+          <w:rFonts w:ascii="Consolas" w:hAnsi="Consolas" w:cs="Consolas"/>
+          <w:b/>
+          <w:bCs/>
+          <w:color w:val="7F0055"/>
+          <w:sz w:val="16"/>
+          <w:szCs w:val="16"/>
+        </w:rPr>
+        <w:t>private</w:t>
+      </w:r>
+      <w:r>
+        <w:rPr>
+          <w:rFonts w:ascii="Consolas" w:hAnsi="Consolas" w:cs="Consolas"/>
+          <w:color w:val="000000"/>
+          <w:sz w:val="16"/>
+          <w:szCs w:val="16"/>
+        </w:rPr>
+        <w:t xml:space="preserve"> </w:t>
+      </w:r>
+      <w:r>
+        <w:rPr>
+          <w:rFonts w:ascii="Consolas" w:hAnsi="Consolas" w:cs="Consolas"/>
+          <w:b/>
+          <w:bCs/>
+          <w:color w:val="7F0055"/>
+          <w:sz w:val="16"/>
+          <w:szCs w:val="16"/>
+        </w:rPr>
+        <w:t>int</w:t>
+      </w:r>
+      <w:r>
+        <w:rPr>
+          <w:rFonts w:ascii="Consolas" w:hAnsi="Consolas" w:cs="Consolas"/>
+          <w:color w:val="000000"/>
+          <w:sz w:val="16"/>
+          <w:szCs w:val="16"/>
+        </w:rPr>
+        <w:t xml:space="preserve"> </w:t>
+      </w:r>
+      <w:r>
+        <w:rPr>
+          <w:rFonts w:ascii="Consolas" w:hAnsi="Consolas" w:cs="Consolas"/>
+          <w:color w:val="0000C0"/>
+          <w:sz w:val="16"/>
+          <w:szCs w:val="16"/>
+          <w:u w:val="single"/>
+        </w:rPr>
+        <w:t>PENA_CONDENACAO_INDIVIDUAL</w:t>
+      </w:r>
+      <w:r>
+        <w:rPr>
+          <w:rFonts w:ascii="Consolas" w:hAnsi="Consolas" w:cs="Consolas"/>
+          <w:color w:val="000000"/>
+          <w:sz w:val="16"/>
+          <w:szCs w:val="16"/>
+        </w:rPr>
+        <w:t xml:space="preserve"> = 10;</w:t>
+      </w:r>
+    </w:p>
+    <w:p>
+      <w:pPr>
+        <w:autoSpaceDE w:val="0"/>
+        <w:autoSpaceDN w:val="0"/>
+        <w:adjustRightInd w:val="0"/>
+        <w:spacing w:after="0" w:line="240" w:lineRule="auto"/>
+        <w:rPr>
+          <w:rFonts w:ascii="Consolas" w:hAnsi="Consolas" w:cs="Consolas"/>
+          <w:sz w:val="16"/>
+          <w:szCs w:val="16"/>
+        </w:rPr>
+      </w:pPr>
+      <w:r>
+        <w:rPr>
+          <w:rFonts w:ascii="Consolas" w:hAnsi="Consolas" w:cs="Consolas"/>
+          <w:color w:val="000000"/>
+          <w:sz w:val="16"/>
+          <w:szCs w:val="16"/>
+        </w:rPr>
+        <w:tab/>
+      </w:r>
+      <w:r>
+        <w:rPr>
+          <w:rFonts w:ascii="Consolas" w:hAnsi="Consolas" w:cs="Consolas"/>
+          <w:b/>
+          <w:bCs/>
+          <w:color w:val="7F0055"/>
+          <w:sz w:val="16"/>
+          <w:szCs w:val="16"/>
+        </w:rPr>
+        <w:t>private</w:t>
+      </w:r>
+      <w:r>
+        <w:rPr>
+          <w:rFonts w:ascii="Consolas" w:hAnsi="Consolas" w:cs="Consolas"/>
+          <w:color w:val="000000"/>
+          <w:sz w:val="16"/>
+          <w:szCs w:val="16"/>
+        </w:rPr>
+        <w:t xml:space="preserve"> </w:t>
+      </w:r>
+      <w:r>
+        <w:rPr>
+          <w:rFonts w:ascii="Consolas" w:hAnsi="Consolas" w:cs="Consolas"/>
+          <w:b/>
+          <w:bCs/>
+          <w:color w:val="7F0055"/>
+          <w:sz w:val="16"/>
+          <w:szCs w:val="16"/>
+        </w:rPr>
+        <w:t>int</w:t>
+      </w:r>
+      <w:r>
+        <w:rPr>
+          <w:rFonts w:ascii="Consolas" w:hAnsi="Consolas" w:cs="Consolas"/>
+          <w:color w:val="000000"/>
+          <w:sz w:val="16"/>
+          <w:szCs w:val="16"/>
+        </w:rPr>
+        <w:t xml:space="preserve"> </w:t>
+      </w:r>
+      <w:r>
+        <w:rPr>
+          <w:rFonts w:ascii="Consolas" w:hAnsi="Consolas" w:cs="Consolas"/>
+          <w:color w:val="0000C0"/>
+          <w:sz w:val="16"/>
+          <w:szCs w:val="16"/>
+        </w:rPr>
+        <w:t>PENA_CONDENACAO_CUMPLICES</w:t>
+      </w:r>
+      <w:r>
+        <w:rPr>
+          <w:rFonts w:ascii="Consolas" w:hAnsi="Consolas" w:cs="Consolas"/>
+          <w:color w:val="000000"/>
+          <w:sz w:val="16"/>
+          <w:szCs w:val="16"/>
+        </w:rPr>
+        <w:t xml:space="preserve"> = 1;</w:t>
+      </w:r>
+    </w:p>
+    <w:p>
+      <w:pPr>
+        <w:autoSpaceDE w:val="0"/>
+        <w:autoSpaceDN w:val="0"/>
+        <w:adjustRightInd w:val="0"/>
+        <w:spacing w:after="0" w:line="240" w:lineRule="auto"/>
+        <w:rPr>
+          <w:rFonts w:ascii="Consolas" w:hAnsi="Consolas" w:cs="Consolas"/>
+          <w:sz w:val="16"/>
+          <w:szCs w:val="16"/>
+        </w:rPr>
+      </w:pPr>
+      <w:r>
+        <w:rPr>
+          <w:rFonts w:ascii="Consolas" w:hAnsi="Consolas" w:cs="Consolas"/>
+          <w:color w:val="000000"/>
+          <w:sz w:val="16"/>
+          <w:szCs w:val="16"/>
+        </w:rPr>
+        <w:tab/>
+      </w:r>
+    </w:p>
+    <w:p>
+      <w:pPr>
+        <w:autoSpaceDE w:val="0"/>
+        <w:autoSpaceDN w:val="0"/>
+        <w:adjustRightInd w:val="0"/>
+        <w:spacing w:after="0" w:line="240" w:lineRule="auto"/>
+        <w:rPr>
+          <w:rFonts w:ascii="Consolas" w:hAnsi="Consolas" w:cs="Consolas"/>
+          <w:sz w:val="16"/>
+          <w:szCs w:val="16"/>
+        </w:rPr>
+      </w:pPr>
+      <w:r>
+        <w:rPr>
+          <w:rFonts w:ascii="Consolas" w:hAnsi="Consolas" w:cs="Consolas"/>
+          <w:color w:val="000000"/>
+          <w:sz w:val="16"/>
+          <w:szCs w:val="16"/>
+        </w:rPr>
+        <w:tab/>
+      </w:r>
+      <w:r>
+        <w:rPr>
+          <w:rFonts w:ascii="Consolas" w:hAnsi="Consolas" w:cs="Consolas"/>
+          <w:b/>
+          <w:bCs/>
+          <w:color w:val="7F0055"/>
+          <w:sz w:val="16"/>
+          <w:szCs w:val="16"/>
+        </w:rPr>
+        <w:t>public</w:t>
+      </w:r>
+      <w:r>
+        <w:rPr>
+          <w:rFonts w:ascii="Consolas" w:hAnsi="Consolas" w:cs="Consolas"/>
+          <w:color w:val="000000"/>
+          <w:sz w:val="16"/>
+          <w:szCs w:val="16"/>
+        </w:rPr>
+        <w:t xml:space="preserve"> </w:t>
+      </w:r>
+      <w:r>
+        <w:rPr>
+          <w:rFonts w:ascii="Consolas" w:hAnsi="Consolas" w:cs="Consolas"/>
+          <w:b/>
+          <w:bCs/>
+          <w:color w:val="7F0055"/>
+          <w:sz w:val="16"/>
+          <w:szCs w:val="16"/>
+        </w:rPr>
+        <w:t>int</w:t>
+      </w:r>
+      <w:r>
+        <w:rPr>
+          <w:rFonts w:ascii="Consolas" w:hAnsi="Consolas" w:cs="Consolas"/>
+          <w:color w:val="000000"/>
+          <w:sz w:val="16"/>
+          <w:szCs w:val="16"/>
+        </w:rPr>
+        <w:t xml:space="preserve"> calculaPena(String </w:t>
+      </w:r>
+      <w:r>
+        <w:rPr>
+          <w:rFonts w:ascii="Consolas" w:hAnsi="Consolas" w:cs="Consolas"/>
+          <w:color w:val="6A3E3E"/>
+          <w:sz w:val="16"/>
+          <w:szCs w:val="16"/>
+        </w:rPr>
+        <w:t>respostaPrisioneiroA</w:t>
+      </w:r>
+      <w:r>
+        <w:rPr>
+          <w:rFonts w:ascii="Consolas" w:hAnsi="Consolas" w:cs="Consolas"/>
+          <w:color w:val="000000"/>
+          <w:sz w:val="16"/>
+          <w:szCs w:val="16"/>
+        </w:rPr>
+        <w:t xml:space="preserve">, String </w:t>
+      </w:r>
+      <w:r>
+        <w:rPr>
+          <w:rFonts w:ascii="Consolas" w:hAnsi="Consolas" w:cs="Consolas"/>
+          <w:color w:val="6A3E3E"/>
+          <w:sz w:val="16"/>
+          <w:szCs w:val="16"/>
+        </w:rPr>
+        <w:t>respostaPrisioneiroB</w:t>
+      </w:r>
+      <w:r>
+        <w:rPr>
+          <w:rFonts w:ascii="Consolas" w:hAnsi="Consolas" w:cs="Consolas"/>
+          <w:color w:val="000000"/>
+          <w:sz w:val="16"/>
+          <w:szCs w:val="16"/>
+        </w:rPr>
+        <w:t>) {</w:t>
+      </w:r>
+    </w:p>
+    <w:p>
+      <w:pPr>
+        <w:autoSpaceDE w:val="0"/>
+        <w:autoSpaceDN w:val="0"/>
+        <w:adjustRightInd w:val="0"/>
+        <w:spacing w:after="0" w:line="240" w:lineRule="auto"/>
+        <w:rPr>
+          <w:rFonts w:ascii="Consolas" w:hAnsi="Consolas" w:cs="Consolas"/>
+          <w:sz w:val="16"/>
+          <w:szCs w:val="16"/>
+        </w:rPr>
+      </w:pPr>
+      <w:r>
+        <w:rPr>
+          <w:rFonts w:ascii="Consolas" w:hAnsi="Consolas" w:cs="Consolas"/>
+          <w:color w:val="000000"/>
+          <w:sz w:val="16"/>
+          <w:szCs w:val="16"/>
+        </w:rPr>
+        <w:tab/>
+      </w:r>
+      <w:r>
+        <w:rPr>
+          <w:rFonts w:ascii="Consolas" w:hAnsi="Consolas" w:cs="Consolas"/>
+          <w:color w:val="000000"/>
+          <w:sz w:val="16"/>
+          <w:szCs w:val="16"/>
+        </w:rPr>
+        <w:tab/>
+      </w:r>
+      <w:r>
+        <w:rPr>
+          <w:rFonts w:ascii="Consolas" w:hAnsi="Consolas" w:cs="Consolas"/>
+          <w:b/>
+          <w:bCs/>
+          <w:color w:val="7F0055"/>
+          <w:sz w:val="16"/>
+          <w:szCs w:val="16"/>
+        </w:rPr>
+        <w:t>if</w:t>
+      </w:r>
+      <w:r>
+        <w:rPr>
+          <w:rFonts w:ascii="Consolas" w:hAnsi="Consolas" w:cs="Consolas"/>
+          <w:color w:val="000000"/>
+          <w:sz w:val="16"/>
+          <w:szCs w:val="16"/>
+        </w:rPr>
+        <w:t xml:space="preserve"> (</w:t>
+      </w:r>
+      <w:r>
+        <w:rPr>
+          <w:rFonts w:ascii="Consolas" w:hAnsi="Consolas" w:cs="Consolas"/>
+          <w:color w:val="6A3E3E"/>
+          <w:sz w:val="16"/>
+          <w:szCs w:val="16"/>
+        </w:rPr>
+        <w:t>respostaPrisioneiroA</w:t>
+      </w:r>
+      <w:r>
+        <w:rPr>
+          <w:rFonts w:ascii="Consolas" w:hAnsi="Consolas" w:cs="Consolas"/>
+          <w:color w:val="000000"/>
+          <w:sz w:val="16"/>
+          <w:szCs w:val="16"/>
+        </w:rPr>
+        <w:t xml:space="preserve"> == </w:t>
+      </w:r>
+      <w:r>
+        <w:rPr>
+          <w:rFonts w:ascii="Consolas" w:hAnsi="Consolas" w:cs="Consolas"/>
+          <w:color w:val="2A00FF"/>
+          <w:sz w:val="16"/>
+          <w:szCs w:val="16"/>
+        </w:rPr>
+        <w:t>"Culpado"</w:t>
+      </w:r>
+      <w:r>
+        <w:rPr>
+          <w:rFonts w:ascii="Consolas" w:hAnsi="Consolas" w:cs="Consolas"/>
+          <w:color w:val="000000"/>
+          <w:sz w:val="16"/>
+          <w:szCs w:val="16"/>
+        </w:rPr>
+        <w:t>) {</w:t>
+      </w:r>
+    </w:p>
+    <w:p>
+      <w:pPr>
+        <w:autoSpaceDE w:val="0"/>
+        <w:autoSpaceDN w:val="0"/>
+        <w:adjustRightInd w:val="0"/>
+        <w:spacing w:after="0" w:line="240" w:lineRule="auto"/>
+        <w:rPr>
+          <w:rFonts w:ascii="Consolas" w:hAnsi="Consolas" w:cs="Consolas"/>
+          <w:sz w:val="16"/>
+          <w:szCs w:val="16"/>
+        </w:rPr>
+      </w:pPr>
+      <w:r>
+        <w:rPr>
+          <w:rFonts w:ascii="Consolas" w:hAnsi="Consolas" w:cs="Consolas"/>
+          <w:color w:val="000000"/>
+          <w:sz w:val="16"/>
+          <w:szCs w:val="16"/>
+        </w:rPr>
+        <w:tab/>
+      </w:r>
+      <w:r>
+        <w:rPr>
+          <w:rFonts w:ascii="Consolas" w:hAnsi="Consolas" w:cs="Consolas"/>
+          <w:color w:val="000000"/>
+          <w:sz w:val="16"/>
+          <w:szCs w:val="16"/>
+        </w:rPr>
+        <w:tab/>
+      </w:r>
+      <w:r>
+        <w:rPr>
+          <w:rFonts w:ascii="Consolas" w:hAnsi="Consolas" w:cs="Consolas"/>
+          <w:color w:val="000000"/>
+          <w:sz w:val="16"/>
+          <w:szCs w:val="16"/>
+        </w:rPr>
+        <w:tab/>
+      </w:r>
+      <w:r>
+        <w:rPr>
+          <w:rFonts w:ascii="Consolas" w:hAnsi="Consolas" w:cs="Consolas"/>
+          <w:b/>
+          <w:bCs/>
+          <w:color w:val="7F0055"/>
+          <w:sz w:val="16"/>
+          <w:szCs w:val="16"/>
+        </w:rPr>
+        <w:t>if</w:t>
+      </w:r>
+      <w:r>
+        <w:rPr>
+          <w:rFonts w:ascii="Consolas" w:hAnsi="Consolas" w:cs="Consolas"/>
+          <w:color w:val="000000"/>
+          <w:sz w:val="16"/>
+          <w:szCs w:val="16"/>
+        </w:rPr>
+        <w:t xml:space="preserve"> (</w:t>
+      </w:r>
+      <w:r>
+        <w:rPr>
+          <w:rFonts w:ascii="Consolas" w:hAnsi="Consolas" w:cs="Consolas"/>
+          <w:color w:val="6A3E3E"/>
+          <w:sz w:val="16"/>
+          <w:szCs w:val="16"/>
+        </w:rPr>
+        <w:t>respostaPrisioneiroB</w:t>
+      </w:r>
+      <w:r>
+        <w:rPr>
+          <w:rFonts w:ascii="Consolas" w:hAnsi="Consolas" w:cs="Consolas"/>
+          <w:color w:val="000000"/>
+          <w:sz w:val="16"/>
+          <w:szCs w:val="16"/>
+        </w:rPr>
+        <w:t xml:space="preserve"> == </w:t>
+      </w:r>
+      <w:r>
+        <w:rPr>
+          <w:rFonts w:ascii="Consolas" w:hAnsi="Consolas" w:cs="Consolas"/>
+          <w:color w:val="2A00FF"/>
+          <w:sz w:val="16"/>
+          <w:szCs w:val="16"/>
+        </w:rPr>
+        <w:t>"Culpado"</w:t>
+      </w:r>
+      <w:r>
+        <w:rPr>
+          <w:rFonts w:ascii="Consolas" w:hAnsi="Consolas" w:cs="Consolas"/>
+          <w:color w:val="000000"/>
+          <w:sz w:val="16"/>
+          <w:szCs w:val="16"/>
+        </w:rPr>
+        <w:t>) {</w:t>
+      </w:r>
+    </w:p>
+    <w:p>
+      <w:pPr>
+        <w:autoSpaceDE w:val="0"/>
+        <w:autoSpaceDN w:val="0"/>
+        <w:adjustRightInd w:val="0"/>
+        <w:spacing w:after="0" w:line="240" w:lineRule="auto"/>
+        <w:rPr>
+          <w:rFonts w:ascii="Consolas" w:hAnsi="Consolas" w:cs="Consolas"/>
+          <w:sz w:val="16"/>
+          <w:szCs w:val="16"/>
+        </w:rPr>
+      </w:pPr>
+      <w:r>
+        <w:rPr>
+          <w:rFonts w:ascii="Consolas" w:hAnsi="Consolas" w:cs="Consolas"/>
+          <w:color w:val="000000"/>
+          <w:sz w:val="16"/>
+          <w:szCs w:val="16"/>
+        </w:rPr>
+        <w:tab/>
+      </w:r>
+      <w:r>
+        <w:rPr>
+          <w:rFonts w:ascii="Consolas" w:hAnsi="Consolas" w:cs="Consolas"/>
+          <w:color w:val="000000"/>
+          <w:sz w:val="16"/>
+          <w:szCs w:val="16"/>
+        </w:rPr>
+        <w:tab/>
+      </w:r>
+      <w:r>
+        <w:rPr>
+          <w:rFonts w:ascii="Consolas" w:hAnsi="Consolas" w:cs="Consolas"/>
+          <w:color w:val="000000"/>
+          <w:sz w:val="16"/>
+          <w:szCs w:val="16"/>
+        </w:rPr>
+        <w:tab/>
+      </w:r>
+      <w:r>
+        <w:rPr>
+          <w:rFonts w:ascii="Consolas" w:hAnsi="Consolas" w:cs="Consolas"/>
+          <w:color w:val="000000"/>
+          <w:sz w:val="16"/>
+          <w:szCs w:val="16"/>
+        </w:rPr>
+        <w:tab/>
+      </w:r>
+      <w:r>
+        <w:rPr>
+          <w:rFonts w:ascii="Consolas" w:hAnsi="Consolas" w:cs="Consolas"/>
+          <w:b/>
+          <w:bCs/>
+          <w:color w:val="7F0055"/>
+          <w:sz w:val="16"/>
+          <w:szCs w:val="16"/>
+        </w:rPr>
+        <w:t>return</w:t>
+      </w:r>
+      <w:r>
+        <w:rPr>
+          <w:rFonts w:ascii="Consolas" w:hAnsi="Consolas" w:cs="Consolas"/>
+          <w:color w:val="000000"/>
+          <w:sz w:val="16"/>
+          <w:szCs w:val="16"/>
+        </w:rPr>
+        <w:t xml:space="preserve"> </w:t>
+      </w:r>
+      <w:r>
+        <w:rPr>
+          <w:rFonts w:ascii="Consolas" w:hAnsi="Consolas" w:cs="Consolas"/>
+          <w:color w:val="0000C0"/>
+          <w:sz w:val="16"/>
+          <w:szCs w:val="16"/>
+        </w:rPr>
+        <w:t>PENA_CONDENACAO_MUTUA</w:t>
+      </w:r>
+      <w:r>
+        <w:rPr>
+          <w:rFonts w:ascii="Consolas" w:hAnsi="Consolas" w:cs="Consolas"/>
+          <w:color w:val="000000"/>
+          <w:sz w:val="16"/>
+          <w:szCs w:val="16"/>
+        </w:rPr>
+        <w:t>;</w:t>
+      </w:r>
+    </w:p>
+    <w:p>
+      <w:pPr>
+        <w:autoSpaceDE w:val="0"/>
+        <w:autoSpaceDN w:val="0"/>
+        <w:adjustRightInd w:val="0"/>
+        <w:spacing w:after="0" w:line="240" w:lineRule="auto"/>
+        <w:rPr>
+          <w:rFonts w:ascii="Consolas" w:hAnsi="Consolas" w:cs="Consolas"/>
+          <w:sz w:val="16"/>
+          <w:szCs w:val="16"/>
+        </w:rPr>
+      </w:pPr>
+      <w:r>
+        <w:rPr>
+          <w:rFonts w:ascii="Consolas" w:hAnsi="Consolas" w:cs="Consolas"/>
+          <w:color w:val="000000"/>
+          <w:sz w:val="16"/>
+          <w:szCs w:val="16"/>
+        </w:rPr>
+        <w:tab/>
+      </w:r>
+      <w:r>
+        <w:rPr>
+          <w:rFonts w:ascii="Consolas" w:hAnsi="Consolas" w:cs="Consolas"/>
+          <w:color w:val="000000"/>
+          <w:sz w:val="16"/>
+          <w:szCs w:val="16"/>
+        </w:rPr>
+        <w:tab/>
+      </w:r>
+      <w:r>
+        <w:rPr>
+          <w:rFonts w:ascii="Consolas" w:hAnsi="Consolas" w:cs="Consolas"/>
+          <w:color w:val="000000"/>
+          <w:sz w:val="16"/>
+          <w:szCs w:val="16"/>
+        </w:rPr>
+        <w:tab/>
+        <w:t xml:space="preserve">} </w:t>
+      </w:r>
+      <w:r>
+        <w:rPr>
+          <w:rFonts w:ascii="Consolas" w:hAnsi="Consolas" w:cs="Consolas"/>
+          <w:b/>
+          <w:bCs/>
+          <w:color w:val="7F0055"/>
+          <w:sz w:val="16"/>
+          <w:szCs w:val="16"/>
+        </w:rPr>
+        <w:t>else</w:t>
+      </w:r>
+      <w:r>
+        <w:rPr>
+          <w:rFonts w:ascii="Consolas" w:hAnsi="Consolas" w:cs="Consolas"/>
+          <w:color w:val="000000"/>
+          <w:sz w:val="16"/>
+          <w:szCs w:val="16"/>
+        </w:rPr>
+        <w:t xml:space="preserve"> {</w:t>
+      </w:r>
+    </w:p>
+    <w:p>
+      <w:pPr>
+        <w:autoSpaceDE w:val="0"/>
+        <w:autoSpaceDN w:val="0"/>
+        <w:adjustRightInd w:val="0"/>
+        <w:spacing w:after="0" w:line="240" w:lineRule="auto"/>
+        <w:rPr>
+          <w:rFonts w:ascii="Consolas" w:hAnsi="Consolas" w:cs="Consolas"/>
+          <w:sz w:val="16"/>
+          <w:szCs w:val="16"/>
+        </w:rPr>
+      </w:pPr>
+      <w:r>
+        <w:rPr>
+          <w:rFonts w:ascii="Consolas" w:hAnsi="Consolas" w:cs="Consolas"/>
+          <w:color w:val="000000"/>
+          <w:sz w:val="16"/>
+          <w:szCs w:val="16"/>
+        </w:rPr>
+        <w:tab/>
+      </w:r>
+      <w:r>
+        <w:rPr>
+          <w:rFonts w:ascii="Consolas" w:hAnsi="Consolas" w:cs="Consolas"/>
+          <w:color w:val="000000"/>
+          <w:sz w:val="16"/>
+          <w:szCs w:val="16"/>
+        </w:rPr>
+        <w:tab/>
+      </w:r>
+      <w:r>
+        <w:rPr>
+          <w:rFonts w:ascii="Consolas" w:hAnsi="Consolas" w:cs="Consolas"/>
+          <w:color w:val="000000"/>
+          <w:sz w:val="16"/>
+          <w:szCs w:val="16"/>
+        </w:rPr>
+        <w:tab/>
+      </w:r>
+      <w:r>
+        <w:rPr>
+          <w:rFonts w:ascii="Consolas" w:hAnsi="Consolas" w:cs="Consolas"/>
+          <w:color w:val="000000"/>
+          <w:sz w:val="16"/>
+          <w:szCs w:val="16"/>
+        </w:rPr>
+        <w:tab/>
+      </w:r>
+      <w:r>
+        <w:rPr>
+          <w:rFonts w:ascii="Consolas" w:hAnsi="Consolas" w:cs="Consolas"/>
+          <w:b/>
+          <w:bCs/>
+          <w:color w:val="7F0055"/>
+          <w:sz w:val="16"/>
+          <w:szCs w:val="16"/>
+        </w:rPr>
+        <w:t>return</w:t>
+      </w:r>
+      <w:r>
+        <w:rPr>
+          <w:rFonts w:ascii="Consolas" w:hAnsi="Consolas" w:cs="Consolas"/>
+          <w:color w:val="000000"/>
+          <w:sz w:val="16"/>
+          <w:szCs w:val="16"/>
+        </w:rPr>
+        <w:t xml:space="preserve"> </w:t>
+      </w:r>
+      <w:r>
+        <w:rPr>
+          <w:rFonts w:ascii="Consolas" w:hAnsi="Consolas" w:cs="Consolas"/>
+          <w:color w:val="0000C0"/>
+          <w:sz w:val="16"/>
+          <w:szCs w:val="16"/>
+        </w:rPr>
+        <w:t>PENA_INOCENCIA</w:t>
+      </w:r>
+      <w:r>
+        <w:rPr>
+          <w:rFonts w:ascii="Consolas" w:hAnsi="Consolas" w:cs="Consolas"/>
+          <w:color w:val="000000"/>
+          <w:sz w:val="16"/>
+          <w:szCs w:val="16"/>
+        </w:rPr>
+        <w:t>;</w:t>
+      </w:r>
+    </w:p>
+    <w:p>
+      <w:pPr>
+        <w:autoSpaceDE w:val="0"/>
+        <w:autoSpaceDN w:val="0"/>
+        <w:adjustRightInd w:val="0"/>
+        <w:spacing w:after="0" w:line="240" w:lineRule="auto"/>
+        <w:rPr>
+          <w:rFonts w:ascii="Consolas" w:hAnsi="Consolas" w:cs="Consolas"/>
+          <w:sz w:val="16"/>
+          <w:szCs w:val="16"/>
+        </w:rPr>
+      </w:pPr>
+      <w:r>
+        <w:rPr>
+          <w:rFonts w:ascii="Consolas" w:hAnsi="Consolas" w:cs="Consolas"/>
+          <w:color w:val="000000"/>
+          <w:sz w:val="16"/>
+          <w:szCs w:val="16"/>
+        </w:rPr>
+        <w:tab/>
+      </w:r>
+      <w:r>
+        <w:rPr>
+          <w:rFonts w:ascii="Consolas" w:hAnsi="Consolas" w:cs="Consolas"/>
+          <w:color w:val="000000"/>
+          <w:sz w:val="16"/>
+          <w:szCs w:val="16"/>
+        </w:rPr>
+        <w:tab/>
+      </w:r>
+      <w:r>
+        <w:rPr>
+          <w:rFonts w:ascii="Consolas" w:hAnsi="Consolas" w:cs="Consolas"/>
+          <w:color w:val="000000"/>
+          <w:sz w:val="16"/>
+          <w:szCs w:val="16"/>
+        </w:rPr>
+        <w:tab/>
+        <w:t>}</w:t>
+      </w:r>
+    </w:p>
+    <w:p>
+      <w:pPr>
+        <w:autoSpaceDE w:val="0"/>
+        <w:autoSpaceDN w:val="0"/>
+        <w:adjustRightInd w:val="0"/>
+        <w:spacing w:after="0" w:line="240" w:lineRule="auto"/>
+        <w:rPr>
+          <w:rFonts w:ascii="Consolas" w:hAnsi="Consolas" w:cs="Consolas"/>
+          <w:sz w:val="16"/>
+          <w:szCs w:val="16"/>
+        </w:rPr>
+      </w:pPr>
+      <w:r>
+        <w:rPr>
+          <w:rFonts w:ascii="Consolas" w:hAnsi="Consolas" w:cs="Consolas"/>
+          <w:color w:val="000000"/>
+          <w:sz w:val="16"/>
+          <w:szCs w:val="16"/>
+        </w:rPr>
+        <w:tab/>
+      </w:r>
+      <w:r>
+        <w:rPr>
+          <w:rFonts w:ascii="Consolas" w:hAnsi="Consolas" w:cs="Consolas"/>
+          <w:color w:val="000000"/>
+          <w:sz w:val="16"/>
+          <w:szCs w:val="16"/>
+        </w:rPr>
+        <w:tab/>
+        <w:t xml:space="preserve">} </w:t>
+      </w:r>
+      <w:r>
+        <w:rPr>
+          <w:rFonts w:ascii="Consolas" w:hAnsi="Consolas" w:cs="Consolas"/>
+          <w:b/>
+          <w:bCs/>
+          <w:color w:val="7F0055"/>
+          <w:sz w:val="16"/>
+          <w:szCs w:val="16"/>
+        </w:rPr>
+        <w:t>else</w:t>
+      </w:r>
+      <w:r>
+        <w:rPr>
+          <w:rFonts w:ascii="Consolas" w:hAnsi="Consolas" w:cs="Consolas"/>
+          <w:color w:val="000000"/>
+          <w:sz w:val="16"/>
+          <w:szCs w:val="16"/>
+        </w:rPr>
+        <w:t xml:space="preserve"> {</w:t>
+      </w:r>
+    </w:p>
+    <w:p>
+      <w:pPr>
+        <w:autoSpaceDE w:val="0"/>
+        <w:autoSpaceDN w:val="0"/>
+        <w:adjustRightInd w:val="0"/>
+        <w:spacing w:after="0" w:line="240" w:lineRule="auto"/>
+        <w:rPr>
+          <w:rFonts w:ascii="Consolas" w:hAnsi="Consolas" w:cs="Consolas"/>
+          <w:sz w:val="16"/>
+          <w:szCs w:val="16"/>
+        </w:rPr>
+      </w:pPr>
+      <w:r>
+        <w:rPr>
+          <w:rFonts w:ascii="Consolas" w:hAnsi="Consolas" w:cs="Consolas"/>
+          <w:color w:val="000000"/>
+          <w:sz w:val="16"/>
+          <w:szCs w:val="16"/>
+        </w:rPr>
+        <w:tab/>
+      </w:r>
+      <w:r>
+        <w:rPr>
+          <w:rFonts w:ascii="Consolas" w:hAnsi="Consolas" w:cs="Consolas"/>
+          <w:color w:val="000000"/>
+          <w:sz w:val="16"/>
+          <w:szCs w:val="16"/>
+        </w:rPr>
+        <w:tab/>
+      </w:r>
+      <w:r>
+        <w:rPr>
+          <w:rFonts w:ascii="Consolas" w:hAnsi="Consolas" w:cs="Consolas"/>
+          <w:color w:val="000000"/>
+          <w:sz w:val="16"/>
+          <w:szCs w:val="16"/>
+        </w:rPr>
+        <w:tab/>
+      </w:r>
+      <w:r>
+        <w:rPr>
+          <w:rFonts w:ascii="Consolas" w:hAnsi="Consolas" w:cs="Consolas"/>
+          <w:b/>
+          <w:bCs/>
+          <w:color w:val="7F0055"/>
+          <w:sz w:val="16"/>
+          <w:szCs w:val="16"/>
+        </w:rPr>
+        <w:t>if</w:t>
+      </w:r>
+      <w:r>
+        <w:rPr>
+          <w:rFonts w:ascii="Consolas" w:hAnsi="Consolas" w:cs="Consolas"/>
+          <w:color w:val="000000"/>
+          <w:sz w:val="16"/>
+          <w:szCs w:val="16"/>
+        </w:rPr>
+        <w:t xml:space="preserve"> (</w:t>
+      </w:r>
+      <w:r>
+        <w:rPr>
+          <w:rFonts w:ascii="Consolas" w:hAnsi="Consolas" w:cs="Consolas"/>
+          <w:color w:val="6A3E3E"/>
+          <w:sz w:val="16"/>
+          <w:szCs w:val="16"/>
+        </w:rPr>
+        <w:t>respostaPrisioneiroB</w:t>
+      </w:r>
+      <w:r>
+        <w:rPr>
+          <w:rFonts w:ascii="Consolas" w:hAnsi="Consolas" w:cs="Consolas"/>
+          <w:color w:val="000000"/>
+          <w:sz w:val="16"/>
+          <w:szCs w:val="16"/>
+        </w:rPr>
+        <w:t xml:space="preserve"> == </w:t>
+      </w:r>
+      <w:r>
+        <w:rPr>
+          <w:rFonts w:ascii="Consolas" w:hAnsi="Consolas" w:cs="Consolas"/>
+          <w:color w:val="2A00FF"/>
+          <w:sz w:val="16"/>
+          <w:szCs w:val="16"/>
+        </w:rPr>
+        <w:t>"Culpado"</w:t>
+      </w:r>
+      <w:r>
+        <w:rPr>
+          <w:rFonts w:ascii="Consolas" w:hAnsi="Consolas" w:cs="Consolas"/>
+          <w:color w:val="000000"/>
+          <w:sz w:val="16"/>
+          <w:szCs w:val="16"/>
+        </w:rPr>
+        <w:t>) {</w:t>
+      </w:r>
+    </w:p>
+    <w:p>
+      <w:pPr>
+        <w:autoSpaceDE w:val="0"/>
+        <w:autoSpaceDN w:val="0"/>
+        <w:adjustRightInd w:val="0"/>
+        <w:spacing w:after="0" w:line="240" w:lineRule="auto"/>
+        <w:rPr>
+          <w:rFonts w:ascii="Consolas" w:hAnsi="Consolas" w:cs="Consolas"/>
+          <w:sz w:val="16"/>
+          <w:szCs w:val="16"/>
+        </w:rPr>
+      </w:pPr>
+      <w:r>
+        <w:rPr>
+          <w:rFonts w:ascii="Consolas" w:hAnsi="Consolas" w:cs="Consolas"/>
+          <w:color w:val="000000"/>
+          <w:sz w:val="16"/>
+          <w:szCs w:val="16"/>
+        </w:rPr>
+        <w:tab/>
+      </w:r>
+      <w:r>
+        <w:rPr>
+          <w:rFonts w:ascii="Consolas" w:hAnsi="Consolas" w:cs="Consolas"/>
+          <w:color w:val="000000"/>
+          <w:sz w:val="16"/>
+          <w:szCs w:val="16"/>
+        </w:rPr>
+        <w:tab/>
+      </w:r>
+      <w:r>
+        <w:rPr>
+          <w:rFonts w:ascii="Consolas" w:hAnsi="Consolas" w:cs="Consolas"/>
+          <w:color w:val="000000"/>
+          <w:sz w:val="16"/>
+          <w:szCs w:val="16"/>
+        </w:rPr>
+        <w:tab/>
+      </w:r>
+      <w:r>
+        <w:rPr>
+          <w:rFonts w:ascii="Consolas" w:hAnsi="Consolas" w:cs="Consolas"/>
+          <w:color w:val="000000"/>
+          <w:sz w:val="16"/>
+          <w:szCs w:val="16"/>
+        </w:rPr>
+        <w:tab/>
+      </w:r>
+      <w:r>
+        <w:rPr>
+          <w:rFonts w:ascii="Consolas" w:hAnsi="Consolas" w:cs="Consolas"/>
+          <w:b/>
+          <w:bCs/>
+          <w:color w:val="7F0055"/>
+          <w:sz w:val="16"/>
+          <w:szCs w:val="16"/>
+        </w:rPr>
+        <w:t>return</w:t>
+      </w:r>
+      <w:r>
+        <w:rPr>
+          <w:rFonts w:ascii="Consolas" w:hAnsi="Consolas" w:cs="Consolas"/>
+          <w:color w:val="000000"/>
+          <w:sz w:val="16"/>
+          <w:szCs w:val="16"/>
+        </w:rPr>
+        <w:t xml:space="preserve"> </w:t>
+      </w:r>
+      <w:r>
+        <w:rPr>
+          <w:rFonts w:ascii="Consolas" w:hAnsi="Consolas" w:cs="Consolas"/>
+          <w:color w:val="0000C0"/>
+          <w:sz w:val="16"/>
+          <w:szCs w:val="16"/>
+        </w:rPr>
+        <w:t>PENA_CONDENACAO_CUMPLICES</w:t>
+      </w:r>
+      <w:r>
+        <w:rPr>
+          <w:rFonts w:ascii="Consolas" w:hAnsi="Consolas" w:cs="Consolas"/>
+          <w:color w:val="000000"/>
+          <w:sz w:val="16"/>
+          <w:szCs w:val="16"/>
+        </w:rPr>
+        <w:t>;</w:t>
+      </w:r>
+    </w:p>
+    <w:p>
+      <w:pPr>
+        <w:autoSpaceDE w:val="0"/>
+        <w:autoSpaceDN w:val="0"/>
+        <w:adjustRightInd w:val="0"/>
+        <w:spacing w:after="0" w:line="240" w:lineRule="auto"/>
+        <w:rPr>
+          <w:rFonts w:ascii="Consolas" w:hAnsi="Consolas" w:cs="Consolas"/>
+          <w:sz w:val="16"/>
+          <w:szCs w:val="16"/>
+        </w:rPr>
+      </w:pPr>
+      <w:r>
+        <w:rPr>
+          <w:rFonts w:ascii="Consolas" w:hAnsi="Consolas" w:cs="Consolas"/>
+          <w:color w:val="000000"/>
+          <w:sz w:val="16"/>
+          <w:szCs w:val="16"/>
+        </w:rPr>
+        <w:tab/>
+      </w:r>
+      <w:r>
+        <w:rPr>
+          <w:rFonts w:ascii="Consolas" w:hAnsi="Consolas" w:cs="Consolas"/>
+          <w:color w:val="000000"/>
+          <w:sz w:val="16"/>
+          <w:szCs w:val="16"/>
+        </w:rPr>
+        <w:tab/>
+      </w:r>
+      <w:r>
+        <w:rPr>
+          <w:rFonts w:ascii="Consolas" w:hAnsi="Consolas" w:cs="Consolas"/>
+          <w:color w:val="000000"/>
+          <w:sz w:val="16"/>
+          <w:szCs w:val="16"/>
+        </w:rPr>
+        <w:tab/>
+        <w:t xml:space="preserve">} </w:t>
+      </w:r>
+      <w:r>
+        <w:rPr>
+          <w:rFonts w:ascii="Consolas" w:hAnsi="Consolas" w:cs="Consolas"/>
+          <w:b/>
+          <w:bCs/>
+          <w:color w:val="7F0055"/>
+          <w:sz w:val="16"/>
+          <w:szCs w:val="16"/>
+        </w:rPr>
+        <w:t>else</w:t>
+      </w:r>
+      <w:r>
+        <w:rPr>
+          <w:rFonts w:ascii="Consolas" w:hAnsi="Consolas" w:cs="Consolas"/>
+          <w:color w:val="000000"/>
+          <w:sz w:val="16"/>
+          <w:szCs w:val="16"/>
+        </w:rPr>
+        <w:t xml:space="preserve"> {</w:t>
+      </w:r>
+    </w:p>
+    <w:p>
+      <w:pPr>
+        <w:autoSpaceDE w:val="0"/>
+        <w:autoSpaceDN w:val="0"/>
+        <w:adjustRightInd w:val="0"/>
+        <w:spacing w:after="0" w:line="240" w:lineRule="auto"/>
+        <w:rPr>
+          <w:rFonts w:ascii="Consolas" w:hAnsi="Consolas" w:cs="Consolas"/>
+          <w:sz w:val="16"/>
+          <w:szCs w:val="16"/>
+        </w:rPr>
+      </w:pPr>
+      <w:r>
+        <w:rPr>
+          <w:rFonts w:ascii="Consolas" w:hAnsi="Consolas" w:cs="Consolas"/>
+          <w:color w:val="000000"/>
+          <w:sz w:val="16"/>
+          <w:szCs w:val="16"/>
+        </w:rPr>
+        <w:tab/>
+      </w:r>
+      <w:r>
+        <w:rPr>
+          <w:rFonts w:ascii="Consolas" w:hAnsi="Consolas" w:cs="Consolas"/>
+          <w:color w:val="000000"/>
+          <w:sz w:val="16"/>
+          <w:szCs w:val="16"/>
+        </w:rPr>
+        <w:tab/>
+      </w:r>
+      <w:r>
+        <w:rPr>
+          <w:rFonts w:ascii="Consolas" w:hAnsi="Consolas" w:cs="Consolas"/>
+          <w:color w:val="000000"/>
+          <w:sz w:val="16"/>
+          <w:szCs w:val="16"/>
+        </w:rPr>
+        <w:tab/>
+      </w:r>
+      <w:r>
+        <w:rPr>
+          <w:rFonts w:ascii="Consolas" w:hAnsi="Consolas" w:cs="Consolas"/>
+          <w:color w:val="000000"/>
+          <w:sz w:val="16"/>
+          <w:szCs w:val="16"/>
+        </w:rPr>
+        <w:tab/>
+      </w:r>
+      <w:r>
+        <w:rPr>
+          <w:rFonts w:ascii="Consolas" w:hAnsi="Consolas" w:cs="Consolas"/>
+          <w:b/>
+          <w:bCs/>
+          <w:color w:val="7F0055"/>
+          <w:sz w:val="16"/>
+          <w:szCs w:val="16"/>
+        </w:rPr>
+        <w:t>return</w:t>
+      </w:r>
+      <w:r>
+        <w:rPr>
+          <w:rFonts w:ascii="Consolas" w:hAnsi="Consolas" w:cs="Consolas"/>
+          <w:color w:val="000000"/>
+          <w:sz w:val="16"/>
+          <w:szCs w:val="16"/>
+        </w:rPr>
+        <w:t xml:space="preserve"> </w:t>
+      </w:r>
+      <w:r>
+        <w:rPr>
+          <w:rFonts w:ascii="Consolas" w:hAnsi="Consolas" w:cs="Consolas"/>
+          <w:color w:val="0000C0"/>
+          <w:sz w:val="16"/>
+          <w:szCs w:val="16"/>
+        </w:rPr>
+        <w:t>PENA_INOCENCIA</w:t>
+      </w:r>
+      <w:r>
+        <w:rPr>
+          <w:rFonts w:ascii="Consolas" w:hAnsi="Consolas" w:cs="Consolas"/>
+          <w:color w:val="000000"/>
+          <w:sz w:val="16"/>
+          <w:szCs w:val="16"/>
+        </w:rPr>
+        <w:t>;</w:t>
+      </w:r>
+    </w:p>
+    <w:p>
+      <w:pPr>
+        <w:autoSpaceDE w:val="0"/>
+        <w:autoSpaceDN w:val="0"/>
+        <w:adjustRightInd w:val="0"/>
+        <w:spacing w:after="0" w:line="240" w:lineRule="auto"/>
+        <w:rPr>
+          <w:rFonts w:ascii="Consolas" w:hAnsi="Consolas" w:cs="Consolas"/>
+          <w:sz w:val="16"/>
+          <w:szCs w:val="16"/>
+        </w:rPr>
+      </w:pPr>
+      <w:r>
+        <w:rPr>
+          <w:rFonts w:ascii="Consolas" w:hAnsi="Consolas" w:cs="Consolas"/>
+          <w:color w:val="000000"/>
+          <w:sz w:val="16"/>
+          <w:szCs w:val="16"/>
+        </w:rPr>
+        <w:tab/>
+      </w:r>
+      <w:r>
+        <w:rPr>
+          <w:rFonts w:ascii="Consolas" w:hAnsi="Consolas" w:cs="Consolas"/>
+          <w:color w:val="000000"/>
+          <w:sz w:val="16"/>
+          <w:szCs w:val="16"/>
+        </w:rPr>
+        <w:tab/>
+      </w:r>
+      <w:r>
+        <w:rPr>
+          <w:rFonts w:ascii="Consolas" w:hAnsi="Consolas" w:cs="Consolas"/>
+          <w:color w:val="000000"/>
+          <w:sz w:val="16"/>
+          <w:szCs w:val="16"/>
+        </w:rPr>
+        <w:tab/>
+        <w:t>}</w:t>
+      </w:r>
+    </w:p>
+    <w:p>
+      <w:pPr>
+        <w:autoSpaceDE w:val="0"/>
+        <w:autoSpaceDN w:val="0"/>
+        <w:adjustRightInd w:val="0"/>
+        <w:spacing w:after="0" w:line="240" w:lineRule="auto"/>
+        <w:rPr>
+          <w:rFonts w:ascii="Consolas" w:hAnsi="Consolas" w:cs="Consolas"/>
+          <w:sz w:val="16"/>
+          <w:szCs w:val="16"/>
+        </w:rPr>
+      </w:pPr>
+      <w:r>
+        <w:rPr>
+          <w:rFonts w:ascii="Consolas" w:hAnsi="Consolas" w:cs="Consolas"/>
+          <w:color w:val="000000"/>
+          <w:sz w:val="16"/>
+          <w:szCs w:val="16"/>
+        </w:rPr>
+        <w:tab/>
+      </w:r>
+      <w:r>
+        <w:rPr>
+          <w:rFonts w:ascii="Consolas" w:hAnsi="Consolas" w:cs="Consolas"/>
+          <w:color w:val="000000"/>
+          <w:sz w:val="16"/>
+          <w:szCs w:val="16"/>
+        </w:rPr>
+        <w:tab/>
+        <w:t>}</w:t>
+      </w:r>
+    </w:p>
+    <w:p>
+      <w:pPr>
+        <w:autoSpaceDE w:val="0"/>
+        <w:autoSpaceDN w:val="0"/>
+        <w:adjustRightInd w:val="0"/>
+        <w:spacing w:after="0" w:line="240" w:lineRule="auto"/>
+        <w:rPr>
+          <w:rFonts w:ascii="Consolas" w:hAnsi="Consolas" w:cs="Consolas"/>
+          <w:sz w:val="16"/>
+          <w:szCs w:val="16"/>
+        </w:rPr>
+      </w:pPr>
+      <w:r>
+        <w:rPr>
+          <w:rFonts w:ascii="Consolas" w:hAnsi="Consolas" w:cs="Consolas"/>
+          <w:color w:val="000000"/>
+          <w:sz w:val="16"/>
+          <w:szCs w:val="16"/>
+        </w:rPr>
+        <w:tab/>
+        <w:t>}</w:t>
+      </w:r>
+    </w:p>
+    <w:p>
+      <w:pPr>
+        <w:autoSpaceDE w:val="0"/>
+        <w:autoSpaceDN w:val="0"/>
+        <w:adjustRightInd w:val="0"/>
+        <w:spacing w:after="0" w:line="240" w:lineRule="auto"/>
+        <w:rPr>
+          <w:rFonts w:ascii="Consolas" w:hAnsi="Consolas" w:cs="Consolas"/>
+          <w:sz w:val="16"/>
+          <w:szCs w:val="16"/>
+        </w:rPr>
+      </w:pPr>
+      <w:r>
+        <w:rPr>
+          <w:rFonts w:ascii="Consolas" w:hAnsi="Consolas" w:cs="Consolas"/>
+          <w:color w:val="000000"/>
+          <w:sz w:val="16"/>
+          <w:szCs w:val="16"/>
+        </w:rPr>
+        <w:t>}</w:t>
+      </w:r>
+    </w:p>
+    <w:p>
+      <w:pPr>
+        <w:spacing w:after="0" w:line="240" w:lineRule="auto"/>
         <w:rPr>
           <w:rFonts w:ascii="Consolas" w:hAnsi="Consolas" w:cs="Consolas"/>
           <w:b/>
@@ -28668,43 +30421,1003 @@
           <w:sz w:val="20"/>
           <w:szCs w:val="20"/>
         </w:rPr>
-        <w:t xml:space="preserve">Erro corrigido com a mudança de </w:t>
-      </w:r>
-      <w:r>
-        <w:rPr>
-          <w:rFonts w:ascii="Consolas" w:hAnsi="Consolas" w:cs="Consolas"/>
-          <w:color w:val="0000C0"/>
-          <w:sz w:val="16"/>
-          <w:szCs w:val="16"/>
-        </w:rPr>
-        <w:t>PENA_CONDENACAO_CUMPLICES</w:t>
-      </w:r>
-      <w:r>
-        <w:rPr>
-          <w:rFonts w:ascii="Consolas" w:hAnsi="Consolas" w:cs="Consolas"/>
-          <w:color w:val="0000C0"/>
-          <w:sz w:val="16"/>
-          <w:szCs w:val="16"/>
-        </w:rPr>
-        <w:t xml:space="preserve"> para </w:t>
-      </w:r>
-      <w:r>
-        <w:rPr>
-          <w:rFonts w:ascii="Consolas" w:hAnsi="Consolas" w:cs="Consolas"/>
-          <w:color w:val="0000C0"/>
-          <w:sz w:val="16"/>
-          <w:szCs w:val="16"/>
-        </w:rPr>
-        <w:t>PENA_INOCENCIA</w:t>
-      </w:r>
-      <w:r>
-        <w:rPr>
-          <w:rFonts w:ascii="Consolas" w:hAnsi="Consolas" w:cs="Consolas"/>
-          <w:color w:val="0000C0"/>
-          <w:sz w:val="16"/>
-          <w:szCs w:val="16"/>
-        </w:rPr>
-        <w:t xml:space="preserve"> assim como seu valor que também foi alterado.</w:t>
+      </w:pPr>
+    </w:p>
+    <w:p>
+      <w:pPr>
+        <w:spacing w:after="0" w:line="240" w:lineRule="auto"/>
+        <w:rPr>
+          <w:rFonts w:ascii="Consolas" w:hAnsi="Consolas" w:cs="Consolas"/>
+          <w:b/>
+          <w:bCs/>
+          <w:color w:val="0070C0"/>
+          <w:sz w:val="20"/>
+          <w:szCs w:val="20"/>
+        </w:rPr>
+      </w:pPr>
+    </w:p>
+    <w:p>
+      <w:pPr>
+        <w:spacing w:after="0" w:line="240" w:lineRule="auto"/>
+        <w:rPr>
+          <w:rFonts w:ascii="Consolas" w:hAnsi="Consolas" w:cs="Consolas"/>
+          <w:b/>
+          <w:bCs/>
+          <w:color w:val="0070C0"/>
+          <w:sz w:val="20"/>
+          <w:szCs w:val="20"/>
+        </w:rPr>
+      </w:pPr>
+    </w:p>
+    <w:p>
+      <w:pPr>
+        <w:autoSpaceDE w:val="0"/>
+        <w:autoSpaceDN w:val="0"/>
+        <w:adjustRightInd w:val="0"/>
+        <w:spacing w:after="0" w:line="240" w:lineRule="auto"/>
+        <w:rPr>
+          <w:rFonts w:ascii="Consolas" w:hAnsi="Consolas" w:cs="Consolas"/>
+          <w:sz w:val="16"/>
+          <w:szCs w:val="16"/>
+        </w:rPr>
+      </w:pPr>
+      <w:r>
+        <w:rPr>
+          <w:rFonts w:ascii="Consolas" w:hAnsi="Consolas" w:cs="Consolas"/>
+          <w:b/>
+          <w:bCs/>
+          <w:color w:val="7F0055"/>
+          <w:sz w:val="16"/>
+          <w:szCs w:val="16"/>
+        </w:rPr>
+        <w:t>import</w:t>
+      </w:r>
+      <w:r>
+        <w:rPr>
+          <w:rFonts w:ascii="Consolas" w:hAnsi="Consolas" w:cs="Consolas"/>
+          <w:color w:val="000000"/>
+          <w:sz w:val="16"/>
+          <w:szCs w:val="16"/>
+        </w:rPr>
+        <w:t xml:space="preserve"> </w:t>
+      </w:r>
+      <w:r>
+        <w:rPr>
+          <w:rFonts w:ascii="Consolas" w:hAnsi="Consolas" w:cs="Consolas"/>
+          <w:b/>
+          <w:bCs/>
+          <w:color w:val="7F0055"/>
+          <w:sz w:val="16"/>
+          <w:szCs w:val="16"/>
+        </w:rPr>
+        <w:t>static</w:t>
+      </w:r>
+      <w:r>
+        <w:rPr>
+          <w:rFonts w:ascii="Consolas" w:hAnsi="Consolas" w:cs="Consolas"/>
+          <w:color w:val="000000"/>
+          <w:sz w:val="16"/>
+          <w:szCs w:val="16"/>
+        </w:rPr>
+        <w:t xml:space="preserve"> org.junit.jupiter.api.Assertions.*;</w:t>
+      </w:r>
+    </w:p>
+    <w:p>
+      <w:pPr>
+        <w:autoSpaceDE w:val="0"/>
+        <w:autoSpaceDN w:val="0"/>
+        <w:adjustRightInd w:val="0"/>
+        <w:spacing w:after="0" w:line="240" w:lineRule="auto"/>
+        <w:rPr>
+          <w:rFonts w:ascii="Consolas" w:hAnsi="Consolas" w:cs="Consolas"/>
+          <w:sz w:val="16"/>
+          <w:szCs w:val="16"/>
+        </w:rPr>
+      </w:pPr>
+    </w:p>
+    <w:p>
+      <w:pPr>
+        <w:autoSpaceDE w:val="0"/>
+        <w:autoSpaceDN w:val="0"/>
+        <w:adjustRightInd w:val="0"/>
+        <w:spacing w:after="0" w:line="240" w:lineRule="auto"/>
+        <w:rPr>
+          <w:rFonts w:ascii="Consolas" w:hAnsi="Consolas" w:cs="Consolas"/>
+          <w:sz w:val="16"/>
+          <w:szCs w:val="16"/>
+        </w:rPr>
+      </w:pPr>
+      <w:r>
+        <w:rPr>
+          <w:rFonts w:ascii="Consolas" w:hAnsi="Consolas" w:cs="Consolas"/>
+          <w:b/>
+          <w:bCs/>
+          <w:color w:val="7F0055"/>
+          <w:sz w:val="16"/>
+          <w:szCs w:val="16"/>
+        </w:rPr>
+        <w:t>import</w:t>
+      </w:r>
+      <w:r>
+        <w:rPr>
+          <w:rFonts w:ascii="Consolas" w:hAnsi="Consolas" w:cs="Consolas"/>
+          <w:color w:val="000000"/>
+          <w:sz w:val="16"/>
+          <w:szCs w:val="16"/>
+        </w:rPr>
+        <w:t xml:space="preserve"> org.junit.jupiter.api.Test;</w:t>
+      </w:r>
+    </w:p>
+    <w:p>
+      <w:pPr>
+        <w:autoSpaceDE w:val="0"/>
+        <w:autoSpaceDN w:val="0"/>
+        <w:adjustRightInd w:val="0"/>
+        <w:spacing w:after="0" w:line="240" w:lineRule="auto"/>
+        <w:rPr>
+          <w:rFonts w:ascii="Consolas" w:hAnsi="Consolas" w:cs="Consolas"/>
+          <w:sz w:val="16"/>
+          <w:szCs w:val="16"/>
+        </w:rPr>
+      </w:pPr>
+    </w:p>
+    <w:p>
+      <w:pPr>
+        <w:autoSpaceDE w:val="0"/>
+        <w:autoSpaceDN w:val="0"/>
+        <w:adjustRightInd w:val="0"/>
+        <w:spacing w:after="0" w:line="240" w:lineRule="auto"/>
+        <w:rPr>
+          <w:rFonts w:ascii="Consolas" w:hAnsi="Consolas" w:cs="Consolas"/>
+          <w:sz w:val="16"/>
+          <w:szCs w:val="16"/>
+        </w:rPr>
+      </w:pPr>
+      <w:r>
+        <w:rPr>
+          <w:rFonts w:ascii="Consolas" w:hAnsi="Consolas" w:cs="Consolas"/>
+          <w:b/>
+          <w:bCs/>
+          <w:color w:val="7F0055"/>
+          <w:sz w:val="16"/>
+          <w:szCs w:val="16"/>
+        </w:rPr>
+        <w:t>class</w:t>
+      </w:r>
+      <w:r>
+        <w:rPr>
+          <w:rFonts w:ascii="Consolas" w:hAnsi="Consolas" w:cs="Consolas"/>
+          <w:color w:val="000000"/>
+          <w:sz w:val="16"/>
+          <w:szCs w:val="16"/>
+        </w:rPr>
+        <w:t xml:space="preserve"> JulgamentoPrisioneiroTest {</w:t>
+      </w:r>
+    </w:p>
+    <w:p>
+      <w:pPr>
+        <w:autoSpaceDE w:val="0"/>
+        <w:autoSpaceDN w:val="0"/>
+        <w:adjustRightInd w:val="0"/>
+        <w:spacing w:after="0" w:line="240" w:lineRule="auto"/>
+        <w:rPr>
+          <w:rFonts w:ascii="Consolas" w:hAnsi="Consolas" w:cs="Consolas"/>
+          <w:sz w:val="16"/>
+          <w:szCs w:val="16"/>
+        </w:rPr>
+      </w:pPr>
+    </w:p>
+    <w:p>
+      <w:pPr>
+        <w:autoSpaceDE w:val="0"/>
+        <w:autoSpaceDN w:val="0"/>
+        <w:adjustRightInd w:val="0"/>
+        <w:spacing w:after="0" w:line="240" w:lineRule="auto"/>
+        <w:rPr>
+          <w:rFonts w:ascii="Consolas" w:hAnsi="Consolas" w:cs="Consolas"/>
+          <w:sz w:val="16"/>
+          <w:szCs w:val="16"/>
+        </w:rPr>
+      </w:pPr>
+      <w:r>
+        <w:rPr>
+          <w:rFonts w:ascii="Consolas" w:hAnsi="Consolas" w:cs="Consolas"/>
+          <w:color w:val="000000"/>
+          <w:sz w:val="16"/>
+          <w:szCs w:val="16"/>
+        </w:rPr>
+        <w:tab/>
+      </w:r>
+      <w:r>
+        <w:rPr>
+          <w:rFonts w:ascii="Consolas" w:hAnsi="Consolas" w:cs="Consolas"/>
+          <w:color w:val="646464"/>
+          <w:sz w:val="16"/>
+          <w:szCs w:val="16"/>
+        </w:rPr>
+        <w:t>@Test</w:t>
+      </w:r>
+    </w:p>
+    <w:p>
+      <w:pPr>
+        <w:autoSpaceDE w:val="0"/>
+        <w:autoSpaceDN w:val="0"/>
+        <w:adjustRightInd w:val="0"/>
+        <w:spacing w:after="0" w:line="240" w:lineRule="auto"/>
+        <w:rPr>
+          <w:rFonts w:ascii="Consolas" w:hAnsi="Consolas" w:cs="Consolas"/>
+          <w:sz w:val="16"/>
+          <w:szCs w:val="16"/>
+        </w:rPr>
+      </w:pPr>
+      <w:r>
+        <w:rPr>
+          <w:rFonts w:ascii="Consolas" w:hAnsi="Consolas" w:cs="Consolas"/>
+          <w:color w:val="000000"/>
+          <w:sz w:val="16"/>
+          <w:szCs w:val="16"/>
+        </w:rPr>
+        <w:tab/>
+      </w:r>
+      <w:r>
+        <w:rPr>
+          <w:rFonts w:ascii="Consolas" w:hAnsi="Consolas" w:cs="Consolas"/>
+          <w:b/>
+          <w:bCs/>
+          <w:color w:val="7F0055"/>
+          <w:sz w:val="16"/>
+          <w:szCs w:val="16"/>
+        </w:rPr>
+        <w:t>void</w:t>
+      </w:r>
+      <w:r>
+        <w:rPr>
+          <w:rFonts w:ascii="Consolas" w:hAnsi="Consolas" w:cs="Consolas"/>
+          <w:color w:val="000000"/>
+          <w:sz w:val="16"/>
+          <w:szCs w:val="16"/>
+        </w:rPr>
+        <w:t xml:space="preserve"> test1() {</w:t>
+      </w:r>
+    </w:p>
+    <w:p>
+      <w:pPr>
+        <w:autoSpaceDE w:val="0"/>
+        <w:autoSpaceDN w:val="0"/>
+        <w:adjustRightInd w:val="0"/>
+        <w:spacing w:after="0" w:line="240" w:lineRule="auto"/>
+        <w:rPr>
+          <w:rFonts w:ascii="Consolas" w:hAnsi="Consolas" w:cs="Consolas"/>
+          <w:sz w:val="16"/>
+          <w:szCs w:val="16"/>
+        </w:rPr>
+      </w:pPr>
+      <w:r>
+        <w:rPr>
+          <w:rFonts w:ascii="Consolas" w:hAnsi="Consolas" w:cs="Consolas"/>
+          <w:color w:val="000000"/>
+          <w:sz w:val="16"/>
+          <w:szCs w:val="16"/>
+        </w:rPr>
+        <w:tab/>
+      </w:r>
+      <w:r>
+        <w:rPr>
+          <w:rFonts w:ascii="Consolas" w:hAnsi="Consolas" w:cs="Consolas"/>
+          <w:color w:val="000000"/>
+          <w:sz w:val="16"/>
+          <w:szCs w:val="16"/>
+        </w:rPr>
+        <w:tab/>
+        <w:t xml:space="preserve">String </w:t>
+      </w:r>
+      <w:r>
+        <w:rPr>
+          <w:rFonts w:ascii="Consolas" w:hAnsi="Consolas" w:cs="Consolas"/>
+          <w:color w:val="6A3E3E"/>
+          <w:sz w:val="16"/>
+          <w:szCs w:val="16"/>
+        </w:rPr>
+        <w:t>respostaPrisioneiroA</w:t>
+      </w:r>
+      <w:r>
+        <w:rPr>
+          <w:rFonts w:ascii="Consolas" w:hAnsi="Consolas" w:cs="Consolas"/>
+          <w:color w:val="000000"/>
+          <w:sz w:val="16"/>
+          <w:szCs w:val="16"/>
+        </w:rPr>
+        <w:t xml:space="preserve"> = </w:t>
+      </w:r>
+      <w:r>
+        <w:rPr>
+          <w:rFonts w:ascii="Consolas" w:hAnsi="Consolas" w:cs="Consolas"/>
+          <w:color w:val="2A00FF"/>
+          <w:sz w:val="16"/>
+          <w:szCs w:val="16"/>
+        </w:rPr>
+        <w:t>"Culpado"</w:t>
+      </w:r>
+      <w:r>
+        <w:rPr>
+          <w:rFonts w:ascii="Consolas" w:hAnsi="Consolas" w:cs="Consolas"/>
+          <w:color w:val="000000"/>
+          <w:sz w:val="16"/>
+          <w:szCs w:val="16"/>
+        </w:rPr>
+        <w:t>;</w:t>
+      </w:r>
+    </w:p>
+    <w:p>
+      <w:pPr>
+        <w:autoSpaceDE w:val="0"/>
+        <w:autoSpaceDN w:val="0"/>
+        <w:adjustRightInd w:val="0"/>
+        <w:spacing w:after="0" w:line="240" w:lineRule="auto"/>
+        <w:rPr>
+          <w:rFonts w:ascii="Consolas" w:hAnsi="Consolas" w:cs="Consolas"/>
+          <w:sz w:val="16"/>
+          <w:szCs w:val="16"/>
+        </w:rPr>
+      </w:pPr>
+      <w:r>
+        <w:rPr>
+          <w:rFonts w:ascii="Consolas" w:hAnsi="Consolas" w:cs="Consolas"/>
+          <w:color w:val="000000"/>
+          <w:sz w:val="16"/>
+          <w:szCs w:val="16"/>
+        </w:rPr>
+        <w:tab/>
+        <w:t xml:space="preserve">  </w:t>
+      </w:r>
+      <w:r>
+        <w:rPr>
+          <w:rFonts w:ascii="Consolas" w:hAnsi="Consolas" w:cs="Consolas"/>
+          <w:color w:val="000000"/>
+          <w:sz w:val="16"/>
+          <w:szCs w:val="16"/>
+        </w:rPr>
+        <w:tab/>
+        <w:t xml:space="preserve">String </w:t>
+      </w:r>
+      <w:r>
+        <w:rPr>
+          <w:rFonts w:ascii="Consolas" w:hAnsi="Consolas" w:cs="Consolas"/>
+          <w:color w:val="6A3E3E"/>
+          <w:sz w:val="16"/>
+          <w:szCs w:val="16"/>
+        </w:rPr>
+        <w:t>respostaPrisioneiroB</w:t>
+      </w:r>
+      <w:r>
+        <w:rPr>
+          <w:rFonts w:ascii="Consolas" w:hAnsi="Consolas" w:cs="Consolas"/>
+          <w:color w:val="000000"/>
+          <w:sz w:val="16"/>
+          <w:szCs w:val="16"/>
+        </w:rPr>
+        <w:t xml:space="preserve"> = </w:t>
+      </w:r>
+      <w:r>
+        <w:rPr>
+          <w:rFonts w:ascii="Consolas" w:hAnsi="Consolas" w:cs="Consolas"/>
+          <w:color w:val="2A00FF"/>
+          <w:sz w:val="16"/>
+          <w:szCs w:val="16"/>
+        </w:rPr>
+        <w:t>"Inocente"</w:t>
+      </w:r>
+      <w:r>
+        <w:rPr>
+          <w:rFonts w:ascii="Consolas" w:hAnsi="Consolas" w:cs="Consolas"/>
+          <w:color w:val="000000"/>
+          <w:sz w:val="16"/>
+          <w:szCs w:val="16"/>
+        </w:rPr>
+        <w:t>;</w:t>
+      </w:r>
+    </w:p>
+    <w:p>
+      <w:pPr>
+        <w:autoSpaceDE w:val="0"/>
+        <w:autoSpaceDN w:val="0"/>
+        <w:adjustRightInd w:val="0"/>
+        <w:spacing w:after="0" w:line="240" w:lineRule="auto"/>
+        <w:rPr>
+          <w:rFonts w:ascii="Consolas" w:hAnsi="Consolas" w:cs="Consolas"/>
+          <w:sz w:val="16"/>
+          <w:szCs w:val="16"/>
+        </w:rPr>
+      </w:pPr>
+      <w:r>
+        <w:rPr>
+          <w:rFonts w:ascii="Consolas" w:hAnsi="Consolas" w:cs="Consolas"/>
+          <w:color w:val="000000"/>
+          <w:sz w:val="16"/>
+          <w:szCs w:val="16"/>
+        </w:rPr>
+        <w:tab/>
+      </w:r>
+    </w:p>
+    <w:p>
+      <w:pPr>
+        <w:autoSpaceDE w:val="0"/>
+        <w:autoSpaceDN w:val="0"/>
+        <w:adjustRightInd w:val="0"/>
+        <w:spacing w:after="0" w:line="240" w:lineRule="auto"/>
+        <w:rPr>
+          <w:rFonts w:ascii="Consolas" w:hAnsi="Consolas" w:cs="Consolas"/>
+          <w:sz w:val="16"/>
+          <w:szCs w:val="16"/>
+        </w:rPr>
+      </w:pPr>
+      <w:r>
+        <w:rPr>
+          <w:rFonts w:ascii="Consolas" w:hAnsi="Consolas" w:cs="Consolas"/>
+          <w:color w:val="000000"/>
+          <w:sz w:val="16"/>
+          <w:szCs w:val="16"/>
+        </w:rPr>
+        <w:tab/>
+      </w:r>
+      <w:r>
+        <w:rPr>
+          <w:rFonts w:ascii="Consolas" w:hAnsi="Consolas" w:cs="Consolas"/>
+          <w:color w:val="000000"/>
+          <w:sz w:val="16"/>
+          <w:szCs w:val="16"/>
+        </w:rPr>
+        <w:tab/>
+      </w:r>
+      <w:r>
+        <w:rPr>
+          <w:rFonts w:ascii="Consolas" w:hAnsi="Consolas" w:cs="Consolas"/>
+          <w:b/>
+          <w:bCs/>
+          <w:color w:val="7F0055"/>
+          <w:sz w:val="16"/>
+          <w:szCs w:val="16"/>
+        </w:rPr>
+        <w:t>int</w:t>
+      </w:r>
+      <w:r>
+        <w:rPr>
+          <w:rFonts w:ascii="Consolas" w:hAnsi="Consolas" w:cs="Consolas"/>
+          <w:color w:val="000000"/>
+          <w:sz w:val="16"/>
+          <w:szCs w:val="16"/>
+        </w:rPr>
+        <w:t xml:space="preserve"> </w:t>
+      </w:r>
+      <w:r>
+        <w:rPr>
+          <w:rFonts w:ascii="Consolas" w:hAnsi="Consolas" w:cs="Consolas"/>
+          <w:color w:val="6A3E3E"/>
+          <w:sz w:val="16"/>
+          <w:szCs w:val="16"/>
+        </w:rPr>
+        <w:t>resultadoEsperado</w:t>
+      </w:r>
+      <w:r>
+        <w:rPr>
+          <w:rFonts w:ascii="Consolas" w:hAnsi="Consolas" w:cs="Consolas"/>
+          <w:color w:val="000000"/>
+          <w:sz w:val="16"/>
+          <w:szCs w:val="16"/>
+        </w:rPr>
+        <w:t xml:space="preserve"> = 10;</w:t>
+      </w:r>
+    </w:p>
+    <w:p>
+      <w:pPr>
+        <w:autoSpaceDE w:val="0"/>
+        <w:autoSpaceDN w:val="0"/>
+        <w:adjustRightInd w:val="0"/>
+        <w:spacing w:after="0" w:line="240" w:lineRule="auto"/>
+        <w:rPr>
+          <w:rFonts w:ascii="Consolas" w:hAnsi="Consolas" w:cs="Consolas"/>
+          <w:sz w:val="16"/>
+          <w:szCs w:val="16"/>
+        </w:rPr>
+      </w:pPr>
+      <w:r>
+        <w:rPr>
+          <w:rFonts w:ascii="Consolas" w:hAnsi="Consolas" w:cs="Consolas"/>
+          <w:color w:val="000000"/>
+          <w:sz w:val="16"/>
+          <w:szCs w:val="16"/>
+        </w:rPr>
+        <w:tab/>
+      </w:r>
+      <w:r>
+        <w:rPr>
+          <w:rFonts w:ascii="Consolas" w:hAnsi="Consolas" w:cs="Consolas"/>
+          <w:color w:val="000000"/>
+          <w:sz w:val="16"/>
+          <w:szCs w:val="16"/>
+        </w:rPr>
+        <w:tab/>
+      </w:r>
+    </w:p>
+    <w:p>
+      <w:pPr>
+        <w:autoSpaceDE w:val="0"/>
+        <w:autoSpaceDN w:val="0"/>
+        <w:adjustRightInd w:val="0"/>
+        <w:spacing w:after="0" w:line="240" w:lineRule="auto"/>
+        <w:rPr>
+          <w:rFonts w:ascii="Consolas" w:hAnsi="Consolas" w:cs="Consolas"/>
+          <w:sz w:val="16"/>
+          <w:szCs w:val="16"/>
+        </w:rPr>
+      </w:pPr>
+      <w:r>
+        <w:rPr>
+          <w:rFonts w:ascii="Consolas" w:hAnsi="Consolas" w:cs="Consolas"/>
+          <w:color w:val="000000"/>
+          <w:sz w:val="16"/>
+          <w:szCs w:val="16"/>
+        </w:rPr>
+        <w:tab/>
+      </w:r>
+      <w:r>
+        <w:rPr>
+          <w:rFonts w:ascii="Consolas" w:hAnsi="Consolas" w:cs="Consolas"/>
+          <w:color w:val="000000"/>
+          <w:sz w:val="16"/>
+          <w:szCs w:val="16"/>
+        </w:rPr>
+        <w:tab/>
+        <w:t xml:space="preserve">JulgamentoPrisioneiro </w:t>
+      </w:r>
+      <w:r>
+        <w:rPr>
+          <w:rFonts w:ascii="Consolas" w:hAnsi="Consolas" w:cs="Consolas"/>
+          <w:color w:val="6A3E3E"/>
+          <w:sz w:val="16"/>
+          <w:szCs w:val="16"/>
+        </w:rPr>
+        <w:t>prisioneiro</w:t>
+      </w:r>
+      <w:r>
+        <w:rPr>
+          <w:rFonts w:ascii="Consolas" w:hAnsi="Consolas" w:cs="Consolas"/>
+          <w:color w:val="000000"/>
+          <w:sz w:val="16"/>
+          <w:szCs w:val="16"/>
+        </w:rPr>
+        <w:t xml:space="preserve"> = </w:t>
+      </w:r>
+      <w:r>
+        <w:rPr>
+          <w:rFonts w:ascii="Consolas" w:hAnsi="Consolas" w:cs="Consolas"/>
+          <w:b/>
+          <w:bCs/>
+          <w:color w:val="7F0055"/>
+          <w:sz w:val="16"/>
+          <w:szCs w:val="16"/>
+        </w:rPr>
+        <w:t>new</w:t>
+      </w:r>
+      <w:r>
+        <w:rPr>
+          <w:rFonts w:ascii="Consolas" w:hAnsi="Consolas" w:cs="Consolas"/>
+          <w:color w:val="000000"/>
+          <w:sz w:val="16"/>
+          <w:szCs w:val="16"/>
+        </w:rPr>
+        <w:t xml:space="preserve"> JulgamentoPrisioneiro();</w:t>
+      </w:r>
+    </w:p>
+    <w:p>
+      <w:pPr>
+        <w:autoSpaceDE w:val="0"/>
+        <w:autoSpaceDN w:val="0"/>
+        <w:adjustRightInd w:val="0"/>
+        <w:spacing w:after="0" w:line="240" w:lineRule="auto"/>
+        <w:rPr>
+          <w:rFonts w:ascii="Consolas" w:hAnsi="Consolas" w:cs="Consolas"/>
+          <w:sz w:val="16"/>
+          <w:szCs w:val="16"/>
+        </w:rPr>
+      </w:pPr>
+      <w:r>
+        <w:rPr>
+          <w:rFonts w:ascii="Consolas" w:hAnsi="Consolas" w:cs="Consolas"/>
+          <w:color w:val="000000"/>
+          <w:sz w:val="16"/>
+          <w:szCs w:val="16"/>
+        </w:rPr>
+        <w:tab/>
+      </w:r>
+      <w:r>
+        <w:rPr>
+          <w:rFonts w:ascii="Consolas" w:hAnsi="Consolas" w:cs="Consolas"/>
+          <w:color w:val="000000"/>
+          <w:sz w:val="16"/>
+          <w:szCs w:val="16"/>
+        </w:rPr>
+        <w:tab/>
+      </w:r>
+    </w:p>
+    <w:p>
+      <w:pPr>
+        <w:autoSpaceDE w:val="0"/>
+        <w:autoSpaceDN w:val="0"/>
+        <w:adjustRightInd w:val="0"/>
+        <w:spacing w:after="0" w:line="240" w:lineRule="auto"/>
+        <w:rPr>
+          <w:rFonts w:ascii="Consolas" w:hAnsi="Consolas" w:cs="Consolas"/>
+          <w:sz w:val="16"/>
+          <w:szCs w:val="16"/>
+        </w:rPr>
+      </w:pPr>
+      <w:r>
+        <w:rPr>
+          <w:rFonts w:ascii="Consolas" w:hAnsi="Consolas" w:cs="Consolas"/>
+          <w:color w:val="000000"/>
+          <w:sz w:val="16"/>
+          <w:szCs w:val="16"/>
+        </w:rPr>
+        <w:tab/>
+      </w:r>
+      <w:r>
+        <w:rPr>
+          <w:rFonts w:ascii="Consolas" w:hAnsi="Consolas" w:cs="Consolas"/>
+          <w:color w:val="000000"/>
+          <w:sz w:val="16"/>
+          <w:szCs w:val="16"/>
+        </w:rPr>
+        <w:tab/>
+      </w:r>
+      <w:r>
+        <w:rPr>
+          <w:rFonts w:ascii="Consolas" w:hAnsi="Consolas" w:cs="Consolas"/>
+          <w:b/>
+          <w:bCs/>
+          <w:color w:val="7F0055"/>
+          <w:sz w:val="16"/>
+          <w:szCs w:val="16"/>
+        </w:rPr>
+        <w:t>int</w:t>
+      </w:r>
+      <w:r>
+        <w:rPr>
+          <w:rFonts w:ascii="Consolas" w:hAnsi="Consolas" w:cs="Consolas"/>
+          <w:color w:val="000000"/>
+          <w:sz w:val="16"/>
+          <w:szCs w:val="16"/>
+        </w:rPr>
+        <w:t xml:space="preserve"> </w:t>
+      </w:r>
+      <w:r>
+        <w:rPr>
+          <w:rFonts w:ascii="Consolas" w:hAnsi="Consolas" w:cs="Consolas"/>
+          <w:color w:val="6A3E3E"/>
+          <w:sz w:val="16"/>
+          <w:szCs w:val="16"/>
+        </w:rPr>
+        <w:t>resultadoReal</w:t>
+      </w:r>
+      <w:r>
+        <w:rPr>
+          <w:rFonts w:ascii="Consolas" w:hAnsi="Consolas" w:cs="Consolas"/>
+          <w:color w:val="000000"/>
+          <w:sz w:val="16"/>
+          <w:szCs w:val="16"/>
+        </w:rPr>
+        <w:t xml:space="preserve"> = </w:t>
+      </w:r>
+      <w:r>
+        <w:rPr>
+          <w:rFonts w:ascii="Consolas" w:hAnsi="Consolas" w:cs="Consolas"/>
+          <w:color w:val="6A3E3E"/>
+          <w:sz w:val="16"/>
+          <w:szCs w:val="16"/>
+        </w:rPr>
+        <w:t>prisioneiro</w:t>
+      </w:r>
+      <w:r>
+        <w:rPr>
+          <w:rFonts w:ascii="Consolas" w:hAnsi="Consolas" w:cs="Consolas"/>
+          <w:color w:val="000000"/>
+          <w:sz w:val="16"/>
+          <w:szCs w:val="16"/>
+        </w:rPr>
+        <w:t>.calculaPena(</w:t>
+      </w:r>
+      <w:r>
+        <w:rPr>
+          <w:rFonts w:ascii="Consolas" w:hAnsi="Consolas" w:cs="Consolas"/>
+          <w:color w:val="6A3E3E"/>
+          <w:sz w:val="16"/>
+          <w:szCs w:val="16"/>
+        </w:rPr>
+        <w:t>respostaPrisioneiroA</w:t>
+      </w:r>
+      <w:r>
+        <w:rPr>
+          <w:rFonts w:ascii="Consolas" w:hAnsi="Consolas" w:cs="Consolas"/>
+          <w:color w:val="000000"/>
+          <w:sz w:val="16"/>
+          <w:szCs w:val="16"/>
+        </w:rPr>
+        <w:t xml:space="preserve">, </w:t>
+      </w:r>
+      <w:r>
+        <w:rPr>
+          <w:rFonts w:ascii="Consolas" w:hAnsi="Consolas" w:cs="Consolas"/>
+          <w:color w:val="6A3E3E"/>
+          <w:sz w:val="16"/>
+          <w:szCs w:val="16"/>
+        </w:rPr>
+        <w:t>respostaPrisioneiroB</w:t>
+      </w:r>
+      <w:r>
+        <w:rPr>
+          <w:rFonts w:ascii="Consolas" w:hAnsi="Consolas" w:cs="Consolas"/>
+          <w:color w:val="000000"/>
+          <w:sz w:val="16"/>
+          <w:szCs w:val="16"/>
+        </w:rPr>
+        <w:t>);</w:t>
+      </w:r>
+    </w:p>
+    <w:p>
+      <w:pPr>
+        <w:autoSpaceDE w:val="0"/>
+        <w:autoSpaceDN w:val="0"/>
+        <w:adjustRightInd w:val="0"/>
+        <w:spacing w:after="0" w:line="240" w:lineRule="auto"/>
+        <w:rPr>
+          <w:rFonts w:ascii="Consolas" w:hAnsi="Consolas" w:cs="Consolas"/>
+          <w:sz w:val="16"/>
+          <w:szCs w:val="16"/>
+        </w:rPr>
+      </w:pPr>
+      <w:r>
+        <w:rPr>
+          <w:rFonts w:ascii="Consolas" w:hAnsi="Consolas" w:cs="Consolas"/>
+          <w:color w:val="000000"/>
+          <w:sz w:val="16"/>
+          <w:szCs w:val="16"/>
+        </w:rPr>
+        <w:tab/>
+      </w:r>
+      <w:r>
+        <w:rPr>
+          <w:rFonts w:ascii="Consolas" w:hAnsi="Consolas" w:cs="Consolas"/>
+          <w:color w:val="000000"/>
+          <w:sz w:val="16"/>
+          <w:szCs w:val="16"/>
+        </w:rPr>
+        <w:tab/>
+      </w:r>
+    </w:p>
+    <w:p>
+      <w:pPr>
+        <w:autoSpaceDE w:val="0"/>
+        <w:autoSpaceDN w:val="0"/>
+        <w:adjustRightInd w:val="0"/>
+        <w:spacing w:after="0" w:line="240" w:lineRule="auto"/>
+        <w:rPr>
+          <w:rFonts w:ascii="Consolas" w:hAnsi="Consolas" w:cs="Consolas"/>
+          <w:sz w:val="16"/>
+          <w:szCs w:val="16"/>
+        </w:rPr>
+      </w:pPr>
+      <w:r>
+        <w:rPr>
+          <w:rFonts w:ascii="Consolas" w:hAnsi="Consolas" w:cs="Consolas"/>
+          <w:color w:val="000000"/>
+          <w:sz w:val="16"/>
+          <w:szCs w:val="16"/>
+        </w:rPr>
+        <w:tab/>
+      </w:r>
+      <w:r>
+        <w:rPr>
+          <w:rFonts w:ascii="Consolas" w:hAnsi="Consolas" w:cs="Consolas"/>
+          <w:color w:val="000000"/>
+          <w:sz w:val="16"/>
+          <w:szCs w:val="16"/>
+        </w:rPr>
+        <w:tab/>
+      </w:r>
+      <w:r>
+        <w:rPr>
+          <w:rFonts w:ascii="Consolas" w:hAnsi="Consolas" w:cs="Consolas"/>
+          <w:i/>
+          <w:iCs/>
+          <w:color w:val="000000"/>
+          <w:sz w:val="16"/>
+          <w:szCs w:val="16"/>
+        </w:rPr>
+        <w:t>assertEquals</w:t>
+      </w:r>
+      <w:r>
+        <w:rPr>
+          <w:rFonts w:ascii="Consolas" w:hAnsi="Consolas" w:cs="Consolas"/>
+          <w:color w:val="000000"/>
+          <w:sz w:val="16"/>
+          <w:szCs w:val="16"/>
+        </w:rPr>
+        <w:t>(</w:t>
+      </w:r>
+      <w:r>
+        <w:rPr>
+          <w:rFonts w:ascii="Consolas" w:hAnsi="Consolas" w:cs="Consolas"/>
+          <w:color w:val="6A3E3E"/>
+          <w:sz w:val="16"/>
+          <w:szCs w:val="16"/>
+        </w:rPr>
+        <w:t>resultadoEsperado</w:t>
+      </w:r>
+      <w:r>
+        <w:rPr>
+          <w:rFonts w:ascii="Consolas" w:hAnsi="Consolas" w:cs="Consolas"/>
+          <w:color w:val="000000"/>
+          <w:sz w:val="16"/>
+          <w:szCs w:val="16"/>
+        </w:rPr>
+        <w:t xml:space="preserve">, </w:t>
+      </w:r>
+      <w:r>
+        <w:rPr>
+          <w:rFonts w:ascii="Consolas" w:hAnsi="Consolas" w:cs="Consolas"/>
+          <w:color w:val="6A3E3E"/>
+          <w:sz w:val="16"/>
+          <w:szCs w:val="16"/>
+        </w:rPr>
+        <w:t>resultadoReal</w:t>
+      </w:r>
+      <w:r>
+        <w:rPr>
+          <w:rFonts w:ascii="Consolas" w:hAnsi="Consolas" w:cs="Consolas"/>
+          <w:color w:val="000000"/>
+          <w:sz w:val="16"/>
+          <w:szCs w:val="16"/>
+        </w:rPr>
+        <w:t>);</w:t>
+      </w:r>
+    </w:p>
+    <w:p>
+      <w:pPr>
+        <w:autoSpaceDE w:val="0"/>
+        <w:autoSpaceDN w:val="0"/>
+        <w:adjustRightInd w:val="0"/>
+        <w:spacing w:after="0" w:line="240" w:lineRule="auto"/>
+        <w:rPr>
+          <w:rFonts w:ascii="Consolas" w:hAnsi="Consolas" w:cs="Consolas"/>
+          <w:sz w:val="16"/>
+          <w:szCs w:val="16"/>
+        </w:rPr>
+      </w:pPr>
+      <w:r>
+        <w:rPr>
+          <w:rFonts w:ascii="Consolas" w:hAnsi="Consolas" w:cs="Consolas"/>
+          <w:color w:val="000000"/>
+          <w:sz w:val="16"/>
+          <w:szCs w:val="16"/>
+        </w:rPr>
+        <w:tab/>
+      </w:r>
+      <w:r>
+        <w:rPr>
+          <w:rFonts w:ascii="Consolas" w:hAnsi="Consolas" w:cs="Consolas"/>
+          <w:color w:val="000000"/>
+          <w:sz w:val="16"/>
+          <w:szCs w:val="16"/>
+        </w:rPr>
+        <w:tab/>
+      </w:r>
+    </w:p>
+    <w:p>
+      <w:pPr>
+        <w:autoSpaceDE w:val="0"/>
+        <w:autoSpaceDN w:val="0"/>
+        <w:adjustRightInd w:val="0"/>
+        <w:spacing w:after="0" w:line="240" w:lineRule="auto"/>
+        <w:rPr>
+          <w:rFonts w:ascii="Consolas" w:hAnsi="Consolas" w:cs="Consolas"/>
+          <w:sz w:val="16"/>
+          <w:szCs w:val="16"/>
+        </w:rPr>
+      </w:pPr>
+      <w:r>
+        <w:rPr>
+          <w:rFonts w:ascii="Consolas" w:hAnsi="Consolas" w:cs="Consolas"/>
+          <w:color w:val="000000"/>
+          <w:sz w:val="16"/>
+          <w:szCs w:val="16"/>
+        </w:rPr>
+        <w:tab/>
+        <w:t>}</w:t>
+      </w:r>
+    </w:p>
+    <w:p>
+      <w:pPr>
+        <w:autoSpaceDE w:val="0"/>
+        <w:autoSpaceDN w:val="0"/>
+        <w:adjustRightInd w:val="0"/>
+        <w:spacing w:after="0" w:line="240" w:lineRule="auto"/>
+        <w:rPr>
+          <w:rFonts w:ascii="Consolas" w:hAnsi="Consolas" w:cs="Consolas"/>
+          <w:sz w:val="16"/>
+          <w:szCs w:val="16"/>
+        </w:rPr>
+      </w:pPr>
+    </w:p>
+    <w:p>
+      <w:pPr>
+        <w:autoSpaceDE w:val="0"/>
+        <w:autoSpaceDN w:val="0"/>
+        <w:adjustRightInd w:val="0"/>
+        <w:spacing w:after="0" w:line="240" w:lineRule="auto"/>
+        <w:rPr>
+          <w:rFonts w:ascii="Consolas" w:hAnsi="Consolas" w:cs="Consolas"/>
+          <w:sz w:val="16"/>
+          <w:szCs w:val="16"/>
+        </w:rPr>
+      </w:pPr>
+      <w:r>
+        <w:rPr>
+          <w:rFonts w:ascii="Consolas" w:hAnsi="Consolas" w:cs="Consolas"/>
+          <w:color w:val="000000"/>
+          <w:sz w:val="16"/>
+          <w:szCs w:val="16"/>
+        </w:rPr>
+        <w:t>}</w:t>
+      </w:r>
+    </w:p>
+    <w:p>
+      <w:pPr>
+        <w:spacing w:after="0" w:line="240" w:lineRule="auto"/>
+        <w:rPr>
+          <w:rFonts w:ascii="Consolas" w:hAnsi="Consolas" w:cs="Consolas"/>
+          <w:b/>
+          <w:bCs/>
+          <w:color w:val="0070C0"/>
+          <w:sz w:val="20"/>
+          <w:szCs w:val="20"/>
+        </w:rPr>
+      </w:pPr>
+    </w:p>
+    <w:p>
+      <w:pPr>
+        <w:spacing w:after="0" w:line="240" w:lineRule="auto"/>
+        <w:rPr>
+          <w:rFonts w:ascii="Consolas" w:hAnsi="Consolas" w:cs="Consolas"/>
+          <w:b/>
+          <w:bCs/>
+          <w:color w:val="0070C0"/>
+          <w:sz w:val="20"/>
+          <w:szCs w:val="20"/>
+        </w:rPr>
+      </w:pPr>
+    </w:p>
+    <w:p>
+      <w:pPr>
+        <w:spacing w:after="0" w:line="240" w:lineRule="auto"/>
+        <w:rPr>
+          <w:rFonts w:ascii="Consolas" w:hAnsi="Consolas" w:cs="Consolas"/>
+          <w:b/>
+          <w:bCs/>
+          <w:color w:val="0070C0"/>
+          <w:sz w:val="20"/>
+          <w:szCs w:val="20"/>
+        </w:rPr>
+      </w:pPr>
+      <w:r>
+        <w:rPr>
+          <w:rFonts w:ascii="Consolas" w:hAnsi="Consolas" w:cs="Consolas"/>
+          <w:b/>
+          <w:bCs/>
+          <w:color w:val="0070C0"/>
+          <w:sz w:val="20"/>
+          <w:szCs w:val="20"/>
+        </w:rPr>
+        <w:t>Erro gerado na classe teste devido a incoerência com o código portugol</w:t>
       </w:r>
       <w:bookmarkStart w:id="1" w:name="_GoBack"/>
       <w:bookmarkEnd w:id="1"/>

</xml_diff>

<commit_message>
Ultimo commit com a correção do ultimo erro e testes 100% funcionando
</commit_message>
<xml_diff>
--- a/Testes/rm79798_LaisFernandesFialhodoNascimento.docx
+++ b/Testes/rm79798_LaisFernandesFialhodoNascimento.docx
@@ -31418,6 +31418,2716 @@
           <w:szCs w:val="20"/>
         </w:rPr>
         <w:t>Erro gerado na classe teste devido a incoerência com o código portugol</w:t>
+      </w:r>
+    </w:p>
+    <w:p>
+      <w:pPr>
+        <w:spacing w:after="0" w:line="240" w:lineRule="auto"/>
+        <w:rPr>
+          <w:rFonts w:ascii="Consolas" w:hAnsi="Consolas" w:cs="Consolas"/>
+          <w:b/>
+          <w:bCs/>
+          <w:color w:val="0070C0"/>
+          <w:sz w:val="20"/>
+          <w:szCs w:val="20"/>
+        </w:rPr>
+      </w:pPr>
+    </w:p>
+    <w:p>
+      <w:pPr>
+        <w:spacing w:after="0" w:line="240" w:lineRule="auto"/>
+        <w:rPr>
+          <w:rFonts w:ascii="Consolas" w:hAnsi="Consolas" w:cs="Consolas"/>
+          <w:b/>
+          <w:bCs/>
+          <w:color w:val="0070C0"/>
+          <w:sz w:val="20"/>
+          <w:szCs w:val="20"/>
+        </w:rPr>
+      </w:pPr>
+    </w:p>
+    <w:p>
+      <w:pPr>
+        <w:spacing w:after="0" w:line="240" w:lineRule="auto"/>
+        <w:rPr>
+          <w:rFonts w:ascii="Consolas" w:hAnsi="Consolas" w:cs="Consolas"/>
+          <w:b/>
+          <w:bCs/>
+          <w:color w:val="0070C0"/>
+          <w:sz w:val="20"/>
+          <w:szCs w:val="20"/>
+        </w:rPr>
+      </w:pPr>
+    </w:p>
+    <w:p>
+      <w:pPr>
+        <w:spacing w:after="0" w:line="240" w:lineRule="auto"/>
+        <w:rPr>
+          <w:rFonts w:ascii="Consolas" w:hAnsi="Consolas" w:cs="Consolas"/>
+          <w:b/>
+          <w:bCs/>
+          <w:color w:val="0070C0"/>
+          <w:sz w:val="20"/>
+          <w:szCs w:val="20"/>
+        </w:rPr>
+      </w:pPr>
+    </w:p>
+    <w:p>
+      <w:pPr>
+        <w:spacing w:after="0" w:line="240" w:lineRule="auto"/>
+        <w:rPr>
+          <w:rFonts w:ascii="Consolas" w:hAnsi="Consolas" w:cs="Consolas"/>
+          <w:b/>
+          <w:bCs/>
+          <w:color w:val="0070C0"/>
+          <w:sz w:val="20"/>
+          <w:szCs w:val="20"/>
+        </w:rPr>
+      </w:pPr>
+    </w:p>
+    <w:p>
+      <w:pPr>
+        <w:spacing w:after="0" w:line="240" w:lineRule="auto"/>
+        <w:rPr>
+          <w:rFonts w:ascii="Consolas" w:hAnsi="Consolas" w:cs="Consolas"/>
+          <w:b/>
+          <w:bCs/>
+          <w:color w:val="0070C0"/>
+          <w:sz w:val="20"/>
+          <w:szCs w:val="20"/>
+        </w:rPr>
+      </w:pPr>
+    </w:p>
+    <w:p>
+      <w:pPr>
+        <w:spacing w:after="0" w:line="240" w:lineRule="auto"/>
+        <w:rPr>
+          <w:rFonts w:ascii="Consolas" w:hAnsi="Consolas" w:cs="Consolas"/>
+          <w:b/>
+          <w:bCs/>
+          <w:color w:val="0070C0"/>
+          <w:sz w:val="20"/>
+          <w:szCs w:val="20"/>
+        </w:rPr>
+      </w:pPr>
+    </w:p>
+    <w:p>
+      <w:pPr>
+        <w:spacing w:after="0" w:line="240" w:lineRule="auto"/>
+        <w:rPr>
+          <w:rFonts w:ascii="Consolas" w:hAnsi="Consolas" w:cs="Consolas"/>
+          <w:b/>
+          <w:bCs/>
+          <w:color w:val="0070C0"/>
+          <w:sz w:val="20"/>
+          <w:szCs w:val="20"/>
+        </w:rPr>
+      </w:pPr>
+    </w:p>
+    <w:p>
+      <w:pPr>
+        <w:spacing w:after="0" w:line="240" w:lineRule="auto"/>
+        <w:rPr>
+          <w:rFonts w:ascii="Consolas" w:hAnsi="Consolas" w:cs="Consolas"/>
+          <w:b/>
+          <w:bCs/>
+          <w:color w:val="0070C0"/>
+          <w:sz w:val="20"/>
+          <w:szCs w:val="20"/>
+        </w:rPr>
+      </w:pPr>
+    </w:p>
+    <w:p>
+      <w:pPr>
+        <w:spacing w:after="0" w:line="240" w:lineRule="auto"/>
+        <w:rPr>
+          <w:rFonts w:ascii="Consolas" w:hAnsi="Consolas" w:cs="Consolas"/>
+          <w:b/>
+          <w:bCs/>
+          <w:color w:val="0070C0"/>
+          <w:sz w:val="20"/>
+          <w:szCs w:val="20"/>
+        </w:rPr>
+      </w:pPr>
+    </w:p>
+    <w:p>
+      <w:pPr>
+        <w:spacing w:after="0" w:line="240" w:lineRule="auto"/>
+        <w:rPr>
+          <w:rFonts w:ascii="Consolas" w:hAnsi="Consolas" w:cs="Consolas"/>
+          <w:b/>
+          <w:bCs/>
+          <w:color w:val="0070C0"/>
+          <w:sz w:val="20"/>
+          <w:szCs w:val="20"/>
+        </w:rPr>
+      </w:pPr>
+    </w:p>
+    <w:p>
+      <w:pPr>
+        <w:spacing w:after="0" w:line="240" w:lineRule="auto"/>
+        <w:rPr>
+          <w:rFonts w:ascii="Consolas" w:hAnsi="Consolas" w:cs="Consolas"/>
+          <w:b/>
+          <w:bCs/>
+          <w:color w:val="0070C0"/>
+          <w:sz w:val="20"/>
+          <w:szCs w:val="20"/>
+        </w:rPr>
+      </w:pPr>
+    </w:p>
+    <w:p>
+      <w:pPr>
+        <w:spacing w:after="0" w:line="240" w:lineRule="auto"/>
+        <w:rPr>
+          <w:rFonts w:ascii="Consolas" w:hAnsi="Consolas" w:cs="Consolas"/>
+          <w:b/>
+          <w:bCs/>
+          <w:color w:val="0070C0"/>
+          <w:sz w:val="20"/>
+          <w:szCs w:val="20"/>
+        </w:rPr>
+      </w:pPr>
+    </w:p>
+    <w:p>
+      <w:pPr>
+        <w:spacing w:after="0" w:line="240" w:lineRule="auto"/>
+        <w:rPr>
+          <w:rFonts w:ascii="Consolas" w:hAnsi="Consolas" w:cs="Consolas"/>
+          <w:b/>
+          <w:bCs/>
+          <w:color w:val="0070C0"/>
+          <w:sz w:val="20"/>
+          <w:szCs w:val="20"/>
+        </w:rPr>
+      </w:pPr>
+    </w:p>
+    <w:p>
+      <w:pPr>
+        <w:spacing w:after="0" w:line="240" w:lineRule="auto"/>
+        <w:rPr>
+          <w:rFonts w:ascii="Consolas" w:hAnsi="Consolas" w:cs="Consolas"/>
+          <w:b/>
+          <w:bCs/>
+          <w:color w:val="0070C0"/>
+          <w:sz w:val="20"/>
+          <w:szCs w:val="20"/>
+        </w:rPr>
+      </w:pPr>
+    </w:p>
+    <w:p>
+      <w:pPr>
+        <w:spacing w:after="0" w:line="240" w:lineRule="auto"/>
+        <w:rPr>
+          <w:rFonts w:ascii="Consolas" w:hAnsi="Consolas" w:cs="Consolas"/>
+          <w:b/>
+          <w:bCs/>
+          <w:color w:val="0070C0"/>
+          <w:sz w:val="20"/>
+          <w:szCs w:val="20"/>
+        </w:rPr>
+      </w:pPr>
+      <w:r>
+        <w:rPr>
+          <w:rFonts w:ascii="Consolas" w:hAnsi="Consolas" w:cs="Consolas"/>
+          <w:b/>
+          <w:bCs/>
+          <w:color w:val="0070C0"/>
+          <w:sz w:val="20"/>
+          <w:szCs w:val="20"/>
+        </w:rPr>
+        <w:t>13 etapa</w:t>
+      </w:r>
+    </w:p>
+    <w:p>
+      <w:pPr>
+        <w:spacing w:after="0" w:line="240" w:lineRule="auto"/>
+        <w:rPr>
+          <w:rFonts w:ascii="Consolas" w:hAnsi="Consolas" w:cs="Consolas"/>
+          <w:b/>
+          <w:bCs/>
+          <w:color w:val="0070C0"/>
+          <w:sz w:val="20"/>
+          <w:szCs w:val="20"/>
+        </w:rPr>
+      </w:pPr>
+    </w:p>
+    <w:p>
+      <w:pPr>
+        <w:spacing w:after="0" w:line="240" w:lineRule="auto"/>
+        <w:rPr>
+          <w:rFonts w:ascii="Consolas" w:hAnsi="Consolas" w:cs="Consolas"/>
+          <w:b/>
+          <w:bCs/>
+          <w:color w:val="0070C0"/>
+          <w:sz w:val="20"/>
+          <w:szCs w:val="20"/>
+        </w:rPr>
+      </w:pPr>
+    </w:p>
+    <w:p>
+      <w:pPr>
+        <w:autoSpaceDE w:val="0"/>
+        <w:autoSpaceDN w:val="0"/>
+        <w:adjustRightInd w:val="0"/>
+        <w:spacing w:after="0" w:line="240" w:lineRule="auto"/>
+        <w:rPr>
+          <w:rFonts w:ascii="Consolas" w:hAnsi="Consolas" w:cs="Consolas"/>
+          <w:sz w:val="16"/>
+          <w:szCs w:val="16"/>
+        </w:rPr>
+      </w:pPr>
+      <w:r>
+        <w:rPr>
+          <w:rFonts w:ascii="Consolas" w:hAnsi="Consolas" w:cs="Consolas"/>
+          <w:b/>
+          <w:bCs/>
+          <w:color w:val="7F0055"/>
+          <w:sz w:val="16"/>
+          <w:szCs w:val="16"/>
+        </w:rPr>
+        <w:t>public</w:t>
+      </w:r>
+      <w:r>
+        <w:rPr>
+          <w:rFonts w:ascii="Consolas" w:hAnsi="Consolas" w:cs="Consolas"/>
+          <w:color w:val="000000"/>
+          <w:sz w:val="16"/>
+          <w:szCs w:val="16"/>
+        </w:rPr>
+        <w:t xml:space="preserve"> </w:t>
+      </w:r>
+      <w:r>
+        <w:rPr>
+          <w:rFonts w:ascii="Consolas" w:hAnsi="Consolas" w:cs="Consolas"/>
+          <w:b/>
+          <w:bCs/>
+          <w:color w:val="7F0055"/>
+          <w:sz w:val="16"/>
+          <w:szCs w:val="16"/>
+        </w:rPr>
+        <w:t>class</w:t>
+      </w:r>
+      <w:r>
+        <w:rPr>
+          <w:rFonts w:ascii="Consolas" w:hAnsi="Consolas" w:cs="Consolas"/>
+          <w:color w:val="000000"/>
+          <w:sz w:val="16"/>
+          <w:szCs w:val="16"/>
+        </w:rPr>
+        <w:t xml:space="preserve"> JulgamentoPrisioneiro {</w:t>
+      </w:r>
+    </w:p>
+    <w:p>
+      <w:pPr>
+        <w:autoSpaceDE w:val="0"/>
+        <w:autoSpaceDN w:val="0"/>
+        <w:adjustRightInd w:val="0"/>
+        <w:spacing w:after="0" w:line="240" w:lineRule="auto"/>
+        <w:rPr>
+          <w:rFonts w:ascii="Consolas" w:hAnsi="Consolas" w:cs="Consolas"/>
+          <w:sz w:val="16"/>
+          <w:szCs w:val="16"/>
+        </w:rPr>
+      </w:pPr>
+      <w:r>
+        <w:rPr>
+          <w:rFonts w:ascii="Consolas" w:hAnsi="Consolas" w:cs="Consolas"/>
+          <w:color w:val="000000"/>
+          <w:sz w:val="16"/>
+          <w:szCs w:val="16"/>
+        </w:rPr>
+        <w:tab/>
+      </w:r>
+      <w:r>
+        <w:rPr>
+          <w:rFonts w:ascii="Consolas" w:hAnsi="Consolas" w:cs="Consolas"/>
+          <w:b/>
+          <w:bCs/>
+          <w:color w:val="7F0055"/>
+          <w:sz w:val="16"/>
+          <w:szCs w:val="16"/>
+        </w:rPr>
+        <w:t>private</w:t>
+      </w:r>
+      <w:r>
+        <w:rPr>
+          <w:rFonts w:ascii="Consolas" w:hAnsi="Consolas" w:cs="Consolas"/>
+          <w:color w:val="000000"/>
+          <w:sz w:val="16"/>
+          <w:szCs w:val="16"/>
+        </w:rPr>
+        <w:t xml:space="preserve"> </w:t>
+      </w:r>
+      <w:r>
+        <w:rPr>
+          <w:rFonts w:ascii="Consolas" w:hAnsi="Consolas" w:cs="Consolas"/>
+          <w:b/>
+          <w:bCs/>
+          <w:color w:val="7F0055"/>
+          <w:sz w:val="16"/>
+          <w:szCs w:val="16"/>
+        </w:rPr>
+        <w:t>int</w:t>
+      </w:r>
+      <w:r>
+        <w:rPr>
+          <w:rFonts w:ascii="Consolas" w:hAnsi="Consolas" w:cs="Consolas"/>
+          <w:color w:val="000000"/>
+          <w:sz w:val="16"/>
+          <w:szCs w:val="16"/>
+        </w:rPr>
+        <w:t xml:space="preserve"> </w:t>
+      </w:r>
+      <w:r>
+        <w:rPr>
+          <w:rFonts w:ascii="Consolas" w:hAnsi="Consolas" w:cs="Consolas"/>
+          <w:color w:val="0000C0"/>
+          <w:sz w:val="16"/>
+          <w:szCs w:val="16"/>
+        </w:rPr>
+        <w:t>PENA_INOCENCIA</w:t>
+      </w:r>
+      <w:r>
+        <w:rPr>
+          <w:rFonts w:ascii="Consolas" w:hAnsi="Consolas" w:cs="Consolas"/>
+          <w:color w:val="000000"/>
+          <w:sz w:val="16"/>
+          <w:szCs w:val="16"/>
+        </w:rPr>
+        <w:t xml:space="preserve"> = 0;</w:t>
+      </w:r>
+    </w:p>
+    <w:p>
+      <w:pPr>
+        <w:autoSpaceDE w:val="0"/>
+        <w:autoSpaceDN w:val="0"/>
+        <w:adjustRightInd w:val="0"/>
+        <w:spacing w:after="0" w:line="240" w:lineRule="auto"/>
+        <w:rPr>
+          <w:rFonts w:ascii="Consolas" w:hAnsi="Consolas" w:cs="Consolas"/>
+          <w:sz w:val="16"/>
+          <w:szCs w:val="16"/>
+        </w:rPr>
+      </w:pPr>
+      <w:r>
+        <w:rPr>
+          <w:rFonts w:ascii="Consolas" w:hAnsi="Consolas" w:cs="Consolas"/>
+          <w:color w:val="000000"/>
+          <w:sz w:val="16"/>
+          <w:szCs w:val="16"/>
+        </w:rPr>
+        <w:tab/>
+      </w:r>
+      <w:r>
+        <w:rPr>
+          <w:rFonts w:ascii="Consolas" w:hAnsi="Consolas" w:cs="Consolas"/>
+          <w:b/>
+          <w:bCs/>
+          <w:color w:val="7F0055"/>
+          <w:sz w:val="16"/>
+          <w:szCs w:val="16"/>
+        </w:rPr>
+        <w:t>private</w:t>
+      </w:r>
+      <w:r>
+        <w:rPr>
+          <w:rFonts w:ascii="Consolas" w:hAnsi="Consolas" w:cs="Consolas"/>
+          <w:color w:val="000000"/>
+          <w:sz w:val="16"/>
+          <w:szCs w:val="16"/>
+        </w:rPr>
+        <w:t xml:space="preserve"> </w:t>
+      </w:r>
+      <w:r>
+        <w:rPr>
+          <w:rFonts w:ascii="Consolas" w:hAnsi="Consolas" w:cs="Consolas"/>
+          <w:b/>
+          <w:bCs/>
+          <w:color w:val="7F0055"/>
+          <w:sz w:val="16"/>
+          <w:szCs w:val="16"/>
+        </w:rPr>
+        <w:t>int</w:t>
+      </w:r>
+      <w:r>
+        <w:rPr>
+          <w:rFonts w:ascii="Consolas" w:hAnsi="Consolas" w:cs="Consolas"/>
+          <w:color w:val="000000"/>
+          <w:sz w:val="16"/>
+          <w:szCs w:val="16"/>
+        </w:rPr>
+        <w:t xml:space="preserve"> </w:t>
+      </w:r>
+      <w:r>
+        <w:rPr>
+          <w:rFonts w:ascii="Consolas" w:hAnsi="Consolas" w:cs="Consolas"/>
+          <w:color w:val="0000C0"/>
+          <w:sz w:val="16"/>
+          <w:szCs w:val="16"/>
+        </w:rPr>
+        <w:t>PENA_CONDENACAO_MUTUA</w:t>
+      </w:r>
+      <w:r>
+        <w:rPr>
+          <w:rFonts w:ascii="Consolas" w:hAnsi="Consolas" w:cs="Consolas"/>
+          <w:color w:val="000000"/>
+          <w:sz w:val="16"/>
+          <w:szCs w:val="16"/>
+        </w:rPr>
+        <w:t xml:space="preserve"> = 5;</w:t>
+      </w:r>
+    </w:p>
+    <w:p>
+      <w:pPr>
+        <w:autoSpaceDE w:val="0"/>
+        <w:autoSpaceDN w:val="0"/>
+        <w:adjustRightInd w:val="0"/>
+        <w:spacing w:after="0" w:line="240" w:lineRule="auto"/>
+        <w:rPr>
+          <w:rFonts w:ascii="Consolas" w:hAnsi="Consolas" w:cs="Consolas"/>
+          <w:sz w:val="16"/>
+          <w:szCs w:val="16"/>
+        </w:rPr>
+      </w:pPr>
+      <w:r>
+        <w:rPr>
+          <w:rFonts w:ascii="Consolas" w:hAnsi="Consolas" w:cs="Consolas"/>
+          <w:color w:val="000000"/>
+          <w:sz w:val="16"/>
+          <w:szCs w:val="16"/>
+        </w:rPr>
+        <w:tab/>
+      </w:r>
+      <w:r>
+        <w:rPr>
+          <w:rFonts w:ascii="Consolas" w:hAnsi="Consolas" w:cs="Consolas"/>
+          <w:b/>
+          <w:bCs/>
+          <w:color w:val="7F0055"/>
+          <w:sz w:val="16"/>
+          <w:szCs w:val="16"/>
+        </w:rPr>
+        <w:t>private</w:t>
+      </w:r>
+      <w:r>
+        <w:rPr>
+          <w:rFonts w:ascii="Consolas" w:hAnsi="Consolas" w:cs="Consolas"/>
+          <w:color w:val="000000"/>
+          <w:sz w:val="16"/>
+          <w:szCs w:val="16"/>
+        </w:rPr>
+        <w:t xml:space="preserve"> </w:t>
+      </w:r>
+      <w:r>
+        <w:rPr>
+          <w:rFonts w:ascii="Consolas" w:hAnsi="Consolas" w:cs="Consolas"/>
+          <w:b/>
+          <w:bCs/>
+          <w:color w:val="7F0055"/>
+          <w:sz w:val="16"/>
+          <w:szCs w:val="16"/>
+        </w:rPr>
+        <w:t>int</w:t>
+      </w:r>
+      <w:r>
+        <w:rPr>
+          <w:rFonts w:ascii="Consolas" w:hAnsi="Consolas" w:cs="Consolas"/>
+          <w:color w:val="000000"/>
+          <w:sz w:val="16"/>
+          <w:szCs w:val="16"/>
+        </w:rPr>
+        <w:t xml:space="preserve"> </w:t>
+      </w:r>
+      <w:r>
+        <w:rPr>
+          <w:rFonts w:ascii="Consolas" w:hAnsi="Consolas" w:cs="Consolas"/>
+          <w:color w:val="0000C0"/>
+          <w:sz w:val="16"/>
+          <w:szCs w:val="16"/>
+          <w:shd w:val="clear" w:color="auto" w:fill="F0D8A8"/>
+        </w:rPr>
+        <w:t>PENA_CONDENACAO_INDIVIDUAL</w:t>
+      </w:r>
+      <w:r>
+        <w:rPr>
+          <w:rFonts w:ascii="Consolas" w:hAnsi="Consolas" w:cs="Consolas"/>
+          <w:color w:val="000000"/>
+          <w:sz w:val="16"/>
+          <w:szCs w:val="16"/>
+        </w:rPr>
+        <w:t xml:space="preserve"> = 10;</w:t>
+      </w:r>
+    </w:p>
+    <w:p>
+      <w:pPr>
+        <w:autoSpaceDE w:val="0"/>
+        <w:autoSpaceDN w:val="0"/>
+        <w:adjustRightInd w:val="0"/>
+        <w:spacing w:after="0" w:line="240" w:lineRule="auto"/>
+        <w:rPr>
+          <w:rFonts w:ascii="Consolas" w:hAnsi="Consolas" w:cs="Consolas"/>
+          <w:sz w:val="16"/>
+          <w:szCs w:val="16"/>
+        </w:rPr>
+      </w:pPr>
+      <w:r>
+        <w:rPr>
+          <w:rFonts w:ascii="Consolas" w:hAnsi="Consolas" w:cs="Consolas"/>
+          <w:color w:val="000000"/>
+          <w:sz w:val="16"/>
+          <w:szCs w:val="16"/>
+        </w:rPr>
+        <w:tab/>
+      </w:r>
+      <w:r>
+        <w:rPr>
+          <w:rFonts w:ascii="Consolas" w:hAnsi="Consolas" w:cs="Consolas"/>
+          <w:b/>
+          <w:bCs/>
+          <w:color w:val="7F0055"/>
+          <w:sz w:val="16"/>
+          <w:szCs w:val="16"/>
+        </w:rPr>
+        <w:t>private</w:t>
+      </w:r>
+      <w:r>
+        <w:rPr>
+          <w:rFonts w:ascii="Consolas" w:hAnsi="Consolas" w:cs="Consolas"/>
+          <w:color w:val="000000"/>
+          <w:sz w:val="16"/>
+          <w:szCs w:val="16"/>
+        </w:rPr>
+        <w:t xml:space="preserve"> </w:t>
+      </w:r>
+      <w:r>
+        <w:rPr>
+          <w:rFonts w:ascii="Consolas" w:hAnsi="Consolas" w:cs="Consolas"/>
+          <w:b/>
+          <w:bCs/>
+          <w:color w:val="7F0055"/>
+          <w:sz w:val="16"/>
+          <w:szCs w:val="16"/>
+        </w:rPr>
+        <w:t>int</w:t>
+      </w:r>
+      <w:r>
+        <w:rPr>
+          <w:rFonts w:ascii="Consolas" w:hAnsi="Consolas" w:cs="Consolas"/>
+          <w:color w:val="000000"/>
+          <w:sz w:val="16"/>
+          <w:szCs w:val="16"/>
+        </w:rPr>
+        <w:t xml:space="preserve"> </w:t>
+      </w:r>
+      <w:r>
+        <w:rPr>
+          <w:rFonts w:ascii="Consolas" w:hAnsi="Consolas" w:cs="Consolas"/>
+          <w:color w:val="0000C0"/>
+          <w:sz w:val="16"/>
+          <w:szCs w:val="16"/>
+        </w:rPr>
+        <w:t>PENA_CONDENACAO_CUMPLICES</w:t>
+      </w:r>
+      <w:r>
+        <w:rPr>
+          <w:rFonts w:ascii="Consolas" w:hAnsi="Consolas" w:cs="Consolas"/>
+          <w:color w:val="000000"/>
+          <w:sz w:val="16"/>
+          <w:szCs w:val="16"/>
+        </w:rPr>
+        <w:t xml:space="preserve"> = 1;</w:t>
+      </w:r>
+    </w:p>
+    <w:p>
+      <w:pPr>
+        <w:autoSpaceDE w:val="0"/>
+        <w:autoSpaceDN w:val="0"/>
+        <w:adjustRightInd w:val="0"/>
+        <w:spacing w:after="0" w:line="240" w:lineRule="auto"/>
+        <w:rPr>
+          <w:rFonts w:ascii="Consolas" w:hAnsi="Consolas" w:cs="Consolas"/>
+          <w:sz w:val="16"/>
+          <w:szCs w:val="16"/>
+        </w:rPr>
+      </w:pPr>
+      <w:r>
+        <w:rPr>
+          <w:rFonts w:ascii="Consolas" w:hAnsi="Consolas" w:cs="Consolas"/>
+          <w:color w:val="000000"/>
+          <w:sz w:val="16"/>
+          <w:szCs w:val="16"/>
+        </w:rPr>
+        <w:tab/>
+      </w:r>
+    </w:p>
+    <w:p>
+      <w:pPr>
+        <w:autoSpaceDE w:val="0"/>
+        <w:autoSpaceDN w:val="0"/>
+        <w:adjustRightInd w:val="0"/>
+        <w:spacing w:after="0" w:line="240" w:lineRule="auto"/>
+        <w:rPr>
+          <w:rFonts w:ascii="Consolas" w:hAnsi="Consolas" w:cs="Consolas"/>
+          <w:sz w:val="16"/>
+          <w:szCs w:val="16"/>
+        </w:rPr>
+      </w:pPr>
+      <w:r>
+        <w:rPr>
+          <w:rFonts w:ascii="Consolas" w:hAnsi="Consolas" w:cs="Consolas"/>
+          <w:color w:val="000000"/>
+          <w:sz w:val="16"/>
+          <w:szCs w:val="16"/>
+        </w:rPr>
+        <w:tab/>
+      </w:r>
+      <w:r>
+        <w:rPr>
+          <w:rFonts w:ascii="Consolas" w:hAnsi="Consolas" w:cs="Consolas"/>
+          <w:b/>
+          <w:bCs/>
+          <w:color w:val="7F0055"/>
+          <w:sz w:val="16"/>
+          <w:szCs w:val="16"/>
+        </w:rPr>
+        <w:t>public</w:t>
+      </w:r>
+      <w:r>
+        <w:rPr>
+          <w:rFonts w:ascii="Consolas" w:hAnsi="Consolas" w:cs="Consolas"/>
+          <w:color w:val="000000"/>
+          <w:sz w:val="16"/>
+          <w:szCs w:val="16"/>
+        </w:rPr>
+        <w:t xml:space="preserve"> </w:t>
+      </w:r>
+      <w:r>
+        <w:rPr>
+          <w:rFonts w:ascii="Consolas" w:hAnsi="Consolas" w:cs="Consolas"/>
+          <w:b/>
+          <w:bCs/>
+          <w:color w:val="7F0055"/>
+          <w:sz w:val="16"/>
+          <w:szCs w:val="16"/>
+        </w:rPr>
+        <w:t>int</w:t>
+      </w:r>
+      <w:r>
+        <w:rPr>
+          <w:rFonts w:ascii="Consolas" w:hAnsi="Consolas" w:cs="Consolas"/>
+          <w:color w:val="000000"/>
+          <w:sz w:val="16"/>
+          <w:szCs w:val="16"/>
+        </w:rPr>
+        <w:t xml:space="preserve"> calculaPena(String </w:t>
+      </w:r>
+      <w:r>
+        <w:rPr>
+          <w:rFonts w:ascii="Consolas" w:hAnsi="Consolas" w:cs="Consolas"/>
+          <w:color w:val="6A3E3E"/>
+          <w:sz w:val="16"/>
+          <w:szCs w:val="16"/>
+        </w:rPr>
+        <w:t>respostaPrisioneiroA</w:t>
+      </w:r>
+      <w:r>
+        <w:rPr>
+          <w:rFonts w:ascii="Consolas" w:hAnsi="Consolas" w:cs="Consolas"/>
+          <w:color w:val="000000"/>
+          <w:sz w:val="16"/>
+          <w:szCs w:val="16"/>
+        </w:rPr>
+        <w:t xml:space="preserve">, String </w:t>
+      </w:r>
+      <w:r>
+        <w:rPr>
+          <w:rFonts w:ascii="Consolas" w:hAnsi="Consolas" w:cs="Consolas"/>
+          <w:color w:val="6A3E3E"/>
+          <w:sz w:val="16"/>
+          <w:szCs w:val="16"/>
+        </w:rPr>
+        <w:t>respostaPrisioneiroB</w:t>
+      </w:r>
+      <w:r>
+        <w:rPr>
+          <w:rFonts w:ascii="Consolas" w:hAnsi="Consolas" w:cs="Consolas"/>
+          <w:color w:val="000000"/>
+          <w:sz w:val="16"/>
+          <w:szCs w:val="16"/>
+        </w:rPr>
+        <w:t>) {</w:t>
+      </w:r>
+    </w:p>
+    <w:p>
+      <w:pPr>
+        <w:autoSpaceDE w:val="0"/>
+        <w:autoSpaceDN w:val="0"/>
+        <w:adjustRightInd w:val="0"/>
+        <w:spacing w:after="0" w:line="240" w:lineRule="auto"/>
+        <w:rPr>
+          <w:rFonts w:ascii="Consolas" w:hAnsi="Consolas" w:cs="Consolas"/>
+          <w:sz w:val="16"/>
+          <w:szCs w:val="16"/>
+        </w:rPr>
+      </w:pPr>
+      <w:r>
+        <w:rPr>
+          <w:rFonts w:ascii="Consolas" w:hAnsi="Consolas" w:cs="Consolas"/>
+          <w:color w:val="000000"/>
+          <w:sz w:val="16"/>
+          <w:szCs w:val="16"/>
+        </w:rPr>
+        <w:tab/>
+      </w:r>
+      <w:r>
+        <w:rPr>
+          <w:rFonts w:ascii="Consolas" w:hAnsi="Consolas" w:cs="Consolas"/>
+          <w:color w:val="000000"/>
+          <w:sz w:val="16"/>
+          <w:szCs w:val="16"/>
+        </w:rPr>
+        <w:tab/>
+      </w:r>
+      <w:r>
+        <w:rPr>
+          <w:rFonts w:ascii="Consolas" w:hAnsi="Consolas" w:cs="Consolas"/>
+          <w:b/>
+          <w:bCs/>
+          <w:color w:val="7F0055"/>
+          <w:sz w:val="16"/>
+          <w:szCs w:val="16"/>
+        </w:rPr>
+        <w:t>if</w:t>
+      </w:r>
+      <w:r>
+        <w:rPr>
+          <w:rFonts w:ascii="Consolas" w:hAnsi="Consolas" w:cs="Consolas"/>
+          <w:color w:val="000000"/>
+          <w:sz w:val="16"/>
+          <w:szCs w:val="16"/>
+        </w:rPr>
+        <w:t xml:space="preserve"> (</w:t>
+      </w:r>
+      <w:r>
+        <w:rPr>
+          <w:rFonts w:ascii="Consolas" w:hAnsi="Consolas" w:cs="Consolas"/>
+          <w:color w:val="6A3E3E"/>
+          <w:sz w:val="16"/>
+          <w:szCs w:val="16"/>
+        </w:rPr>
+        <w:t>respostaPrisioneiroA</w:t>
+      </w:r>
+      <w:r>
+        <w:rPr>
+          <w:rFonts w:ascii="Consolas" w:hAnsi="Consolas" w:cs="Consolas"/>
+          <w:color w:val="000000"/>
+          <w:sz w:val="16"/>
+          <w:szCs w:val="16"/>
+        </w:rPr>
+        <w:t xml:space="preserve"> == </w:t>
+      </w:r>
+      <w:r>
+        <w:rPr>
+          <w:rFonts w:ascii="Consolas" w:hAnsi="Consolas" w:cs="Consolas"/>
+          <w:color w:val="2A00FF"/>
+          <w:sz w:val="16"/>
+          <w:szCs w:val="16"/>
+        </w:rPr>
+        <w:t>"Culpado"</w:t>
+      </w:r>
+      <w:r>
+        <w:rPr>
+          <w:rFonts w:ascii="Consolas" w:hAnsi="Consolas" w:cs="Consolas"/>
+          <w:color w:val="000000"/>
+          <w:sz w:val="16"/>
+          <w:szCs w:val="16"/>
+        </w:rPr>
+        <w:t>) {</w:t>
+      </w:r>
+    </w:p>
+    <w:p>
+      <w:pPr>
+        <w:autoSpaceDE w:val="0"/>
+        <w:autoSpaceDN w:val="0"/>
+        <w:adjustRightInd w:val="0"/>
+        <w:spacing w:after="0" w:line="240" w:lineRule="auto"/>
+        <w:rPr>
+          <w:rFonts w:ascii="Consolas" w:hAnsi="Consolas" w:cs="Consolas"/>
+          <w:sz w:val="16"/>
+          <w:szCs w:val="16"/>
+        </w:rPr>
+      </w:pPr>
+      <w:r>
+        <w:rPr>
+          <w:rFonts w:ascii="Consolas" w:hAnsi="Consolas" w:cs="Consolas"/>
+          <w:color w:val="000000"/>
+          <w:sz w:val="16"/>
+          <w:szCs w:val="16"/>
+        </w:rPr>
+        <w:tab/>
+      </w:r>
+      <w:r>
+        <w:rPr>
+          <w:rFonts w:ascii="Consolas" w:hAnsi="Consolas" w:cs="Consolas"/>
+          <w:color w:val="000000"/>
+          <w:sz w:val="16"/>
+          <w:szCs w:val="16"/>
+        </w:rPr>
+        <w:tab/>
+      </w:r>
+      <w:r>
+        <w:rPr>
+          <w:rFonts w:ascii="Consolas" w:hAnsi="Consolas" w:cs="Consolas"/>
+          <w:color w:val="000000"/>
+          <w:sz w:val="16"/>
+          <w:szCs w:val="16"/>
+        </w:rPr>
+        <w:tab/>
+      </w:r>
+      <w:r>
+        <w:rPr>
+          <w:rFonts w:ascii="Consolas" w:hAnsi="Consolas" w:cs="Consolas"/>
+          <w:b/>
+          <w:bCs/>
+          <w:color w:val="7F0055"/>
+          <w:sz w:val="16"/>
+          <w:szCs w:val="16"/>
+        </w:rPr>
+        <w:t>if</w:t>
+      </w:r>
+      <w:r>
+        <w:rPr>
+          <w:rFonts w:ascii="Consolas" w:hAnsi="Consolas" w:cs="Consolas"/>
+          <w:color w:val="000000"/>
+          <w:sz w:val="16"/>
+          <w:szCs w:val="16"/>
+        </w:rPr>
+        <w:t xml:space="preserve"> (</w:t>
+      </w:r>
+      <w:r>
+        <w:rPr>
+          <w:rFonts w:ascii="Consolas" w:hAnsi="Consolas" w:cs="Consolas"/>
+          <w:color w:val="6A3E3E"/>
+          <w:sz w:val="16"/>
+          <w:szCs w:val="16"/>
+        </w:rPr>
+        <w:t>respostaPrisioneiroB</w:t>
+      </w:r>
+      <w:r>
+        <w:rPr>
+          <w:rFonts w:ascii="Consolas" w:hAnsi="Consolas" w:cs="Consolas"/>
+          <w:color w:val="000000"/>
+          <w:sz w:val="16"/>
+          <w:szCs w:val="16"/>
+        </w:rPr>
+        <w:t xml:space="preserve"> == </w:t>
+      </w:r>
+      <w:r>
+        <w:rPr>
+          <w:rFonts w:ascii="Consolas" w:hAnsi="Consolas" w:cs="Consolas"/>
+          <w:color w:val="2A00FF"/>
+          <w:sz w:val="16"/>
+          <w:szCs w:val="16"/>
+        </w:rPr>
+        <w:t>"Culpado"</w:t>
+      </w:r>
+      <w:r>
+        <w:rPr>
+          <w:rFonts w:ascii="Consolas" w:hAnsi="Consolas" w:cs="Consolas"/>
+          <w:color w:val="000000"/>
+          <w:sz w:val="16"/>
+          <w:szCs w:val="16"/>
+        </w:rPr>
+        <w:t>) {</w:t>
+      </w:r>
+    </w:p>
+    <w:p>
+      <w:pPr>
+        <w:autoSpaceDE w:val="0"/>
+        <w:autoSpaceDN w:val="0"/>
+        <w:adjustRightInd w:val="0"/>
+        <w:spacing w:after="0" w:line="240" w:lineRule="auto"/>
+        <w:rPr>
+          <w:rFonts w:ascii="Consolas" w:hAnsi="Consolas" w:cs="Consolas"/>
+          <w:sz w:val="16"/>
+          <w:szCs w:val="16"/>
+        </w:rPr>
+      </w:pPr>
+      <w:r>
+        <w:rPr>
+          <w:rFonts w:ascii="Consolas" w:hAnsi="Consolas" w:cs="Consolas"/>
+          <w:color w:val="000000"/>
+          <w:sz w:val="16"/>
+          <w:szCs w:val="16"/>
+        </w:rPr>
+        <w:tab/>
+      </w:r>
+      <w:r>
+        <w:rPr>
+          <w:rFonts w:ascii="Consolas" w:hAnsi="Consolas" w:cs="Consolas"/>
+          <w:color w:val="000000"/>
+          <w:sz w:val="16"/>
+          <w:szCs w:val="16"/>
+        </w:rPr>
+        <w:tab/>
+      </w:r>
+      <w:r>
+        <w:rPr>
+          <w:rFonts w:ascii="Consolas" w:hAnsi="Consolas" w:cs="Consolas"/>
+          <w:color w:val="000000"/>
+          <w:sz w:val="16"/>
+          <w:szCs w:val="16"/>
+        </w:rPr>
+        <w:tab/>
+      </w:r>
+      <w:r>
+        <w:rPr>
+          <w:rFonts w:ascii="Consolas" w:hAnsi="Consolas" w:cs="Consolas"/>
+          <w:color w:val="000000"/>
+          <w:sz w:val="16"/>
+          <w:szCs w:val="16"/>
+        </w:rPr>
+        <w:tab/>
+      </w:r>
+      <w:r>
+        <w:rPr>
+          <w:rFonts w:ascii="Consolas" w:hAnsi="Consolas" w:cs="Consolas"/>
+          <w:b/>
+          <w:bCs/>
+          <w:color w:val="7F0055"/>
+          <w:sz w:val="16"/>
+          <w:szCs w:val="16"/>
+        </w:rPr>
+        <w:t>return</w:t>
+      </w:r>
+      <w:r>
+        <w:rPr>
+          <w:rFonts w:ascii="Consolas" w:hAnsi="Consolas" w:cs="Consolas"/>
+          <w:color w:val="000000"/>
+          <w:sz w:val="16"/>
+          <w:szCs w:val="16"/>
+        </w:rPr>
+        <w:t xml:space="preserve"> </w:t>
+      </w:r>
+      <w:r>
+        <w:rPr>
+          <w:rFonts w:ascii="Consolas" w:hAnsi="Consolas" w:cs="Consolas"/>
+          <w:color w:val="0000C0"/>
+          <w:sz w:val="16"/>
+          <w:szCs w:val="16"/>
+        </w:rPr>
+        <w:t>PENA_CONDENACAO_MUTUA</w:t>
+      </w:r>
+      <w:r>
+        <w:rPr>
+          <w:rFonts w:ascii="Consolas" w:hAnsi="Consolas" w:cs="Consolas"/>
+          <w:color w:val="000000"/>
+          <w:sz w:val="16"/>
+          <w:szCs w:val="16"/>
+        </w:rPr>
+        <w:t>;</w:t>
+      </w:r>
+    </w:p>
+    <w:p>
+      <w:pPr>
+        <w:autoSpaceDE w:val="0"/>
+        <w:autoSpaceDN w:val="0"/>
+        <w:adjustRightInd w:val="0"/>
+        <w:spacing w:after="0" w:line="240" w:lineRule="auto"/>
+        <w:rPr>
+          <w:rFonts w:ascii="Consolas" w:hAnsi="Consolas" w:cs="Consolas"/>
+          <w:sz w:val="16"/>
+          <w:szCs w:val="16"/>
+        </w:rPr>
+      </w:pPr>
+      <w:r>
+        <w:rPr>
+          <w:rFonts w:ascii="Consolas" w:hAnsi="Consolas" w:cs="Consolas"/>
+          <w:color w:val="000000"/>
+          <w:sz w:val="16"/>
+          <w:szCs w:val="16"/>
+        </w:rPr>
+        <w:tab/>
+      </w:r>
+      <w:r>
+        <w:rPr>
+          <w:rFonts w:ascii="Consolas" w:hAnsi="Consolas" w:cs="Consolas"/>
+          <w:color w:val="000000"/>
+          <w:sz w:val="16"/>
+          <w:szCs w:val="16"/>
+        </w:rPr>
+        <w:tab/>
+      </w:r>
+      <w:r>
+        <w:rPr>
+          <w:rFonts w:ascii="Consolas" w:hAnsi="Consolas" w:cs="Consolas"/>
+          <w:color w:val="000000"/>
+          <w:sz w:val="16"/>
+          <w:szCs w:val="16"/>
+        </w:rPr>
+        <w:tab/>
+        <w:t xml:space="preserve">} </w:t>
+      </w:r>
+      <w:r>
+        <w:rPr>
+          <w:rFonts w:ascii="Consolas" w:hAnsi="Consolas" w:cs="Consolas"/>
+          <w:b/>
+          <w:bCs/>
+          <w:color w:val="7F0055"/>
+          <w:sz w:val="16"/>
+          <w:szCs w:val="16"/>
+        </w:rPr>
+        <w:t>else</w:t>
+      </w:r>
+      <w:r>
+        <w:rPr>
+          <w:rFonts w:ascii="Consolas" w:hAnsi="Consolas" w:cs="Consolas"/>
+          <w:color w:val="000000"/>
+          <w:sz w:val="16"/>
+          <w:szCs w:val="16"/>
+        </w:rPr>
+        <w:t xml:space="preserve"> {</w:t>
+      </w:r>
+    </w:p>
+    <w:p>
+      <w:pPr>
+        <w:autoSpaceDE w:val="0"/>
+        <w:autoSpaceDN w:val="0"/>
+        <w:adjustRightInd w:val="0"/>
+        <w:spacing w:after="0" w:line="240" w:lineRule="auto"/>
+        <w:rPr>
+          <w:rFonts w:ascii="Consolas" w:hAnsi="Consolas" w:cs="Consolas"/>
+          <w:sz w:val="16"/>
+          <w:szCs w:val="16"/>
+        </w:rPr>
+      </w:pPr>
+      <w:r>
+        <w:rPr>
+          <w:rFonts w:ascii="Consolas" w:hAnsi="Consolas" w:cs="Consolas"/>
+          <w:color w:val="000000"/>
+          <w:sz w:val="16"/>
+          <w:szCs w:val="16"/>
+        </w:rPr>
+        <w:tab/>
+      </w:r>
+      <w:r>
+        <w:rPr>
+          <w:rFonts w:ascii="Consolas" w:hAnsi="Consolas" w:cs="Consolas"/>
+          <w:color w:val="000000"/>
+          <w:sz w:val="16"/>
+          <w:szCs w:val="16"/>
+        </w:rPr>
+        <w:tab/>
+      </w:r>
+      <w:r>
+        <w:rPr>
+          <w:rFonts w:ascii="Consolas" w:hAnsi="Consolas" w:cs="Consolas"/>
+          <w:color w:val="000000"/>
+          <w:sz w:val="16"/>
+          <w:szCs w:val="16"/>
+        </w:rPr>
+        <w:tab/>
+      </w:r>
+      <w:r>
+        <w:rPr>
+          <w:rFonts w:ascii="Consolas" w:hAnsi="Consolas" w:cs="Consolas"/>
+          <w:color w:val="000000"/>
+          <w:sz w:val="16"/>
+          <w:szCs w:val="16"/>
+        </w:rPr>
+        <w:tab/>
+      </w:r>
+      <w:r>
+        <w:rPr>
+          <w:rFonts w:ascii="Consolas" w:hAnsi="Consolas" w:cs="Consolas"/>
+          <w:b/>
+          <w:bCs/>
+          <w:color w:val="7F0055"/>
+          <w:sz w:val="16"/>
+          <w:szCs w:val="16"/>
+        </w:rPr>
+        <w:t>return</w:t>
+      </w:r>
+      <w:r>
+        <w:rPr>
+          <w:rFonts w:ascii="Consolas" w:hAnsi="Consolas" w:cs="Consolas"/>
+          <w:color w:val="000000"/>
+          <w:sz w:val="16"/>
+          <w:szCs w:val="16"/>
+        </w:rPr>
+        <w:t xml:space="preserve"> </w:t>
+      </w:r>
+      <w:r>
+        <w:rPr>
+          <w:rFonts w:ascii="Consolas" w:hAnsi="Consolas" w:cs="Consolas"/>
+          <w:color w:val="0000C0"/>
+          <w:sz w:val="16"/>
+          <w:szCs w:val="16"/>
+          <w:shd w:val="clear" w:color="auto" w:fill="D4D4D4"/>
+        </w:rPr>
+        <w:t>PENA_CONDENACAO_INDIVIDUAL</w:t>
+      </w:r>
+      <w:r>
+        <w:rPr>
+          <w:rFonts w:ascii="Consolas" w:hAnsi="Consolas" w:cs="Consolas"/>
+          <w:color w:val="000000"/>
+          <w:sz w:val="16"/>
+          <w:szCs w:val="16"/>
+        </w:rPr>
+        <w:t>;</w:t>
+      </w:r>
+    </w:p>
+    <w:p>
+      <w:pPr>
+        <w:autoSpaceDE w:val="0"/>
+        <w:autoSpaceDN w:val="0"/>
+        <w:adjustRightInd w:val="0"/>
+        <w:spacing w:after="0" w:line="240" w:lineRule="auto"/>
+        <w:rPr>
+          <w:rFonts w:ascii="Consolas" w:hAnsi="Consolas" w:cs="Consolas"/>
+          <w:sz w:val="16"/>
+          <w:szCs w:val="16"/>
+        </w:rPr>
+      </w:pPr>
+      <w:r>
+        <w:rPr>
+          <w:rFonts w:ascii="Consolas" w:hAnsi="Consolas" w:cs="Consolas"/>
+          <w:color w:val="000000"/>
+          <w:sz w:val="16"/>
+          <w:szCs w:val="16"/>
+        </w:rPr>
+        <w:tab/>
+      </w:r>
+      <w:r>
+        <w:rPr>
+          <w:rFonts w:ascii="Consolas" w:hAnsi="Consolas" w:cs="Consolas"/>
+          <w:color w:val="000000"/>
+          <w:sz w:val="16"/>
+          <w:szCs w:val="16"/>
+        </w:rPr>
+        <w:tab/>
+      </w:r>
+      <w:r>
+        <w:rPr>
+          <w:rFonts w:ascii="Consolas" w:hAnsi="Consolas" w:cs="Consolas"/>
+          <w:color w:val="000000"/>
+          <w:sz w:val="16"/>
+          <w:szCs w:val="16"/>
+        </w:rPr>
+        <w:tab/>
+        <w:t>}</w:t>
+      </w:r>
+    </w:p>
+    <w:p>
+      <w:pPr>
+        <w:autoSpaceDE w:val="0"/>
+        <w:autoSpaceDN w:val="0"/>
+        <w:adjustRightInd w:val="0"/>
+        <w:spacing w:after="0" w:line="240" w:lineRule="auto"/>
+        <w:rPr>
+          <w:rFonts w:ascii="Consolas" w:hAnsi="Consolas" w:cs="Consolas"/>
+          <w:sz w:val="16"/>
+          <w:szCs w:val="16"/>
+        </w:rPr>
+      </w:pPr>
+      <w:r>
+        <w:rPr>
+          <w:rFonts w:ascii="Consolas" w:hAnsi="Consolas" w:cs="Consolas"/>
+          <w:color w:val="000000"/>
+          <w:sz w:val="16"/>
+          <w:szCs w:val="16"/>
+        </w:rPr>
+        <w:tab/>
+      </w:r>
+      <w:r>
+        <w:rPr>
+          <w:rFonts w:ascii="Consolas" w:hAnsi="Consolas" w:cs="Consolas"/>
+          <w:color w:val="000000"/>
+          <w:sz w:val="16"/>
+          <w:szCs w:val="16"/>
+        </w:rPr>
+        <w:tab/>
+        <w:t xml:space="preserve">} </w:t>
+      </w:r>
+      <w:r>
+        <w:rPr>
+          <w:rFonts w:ascii="Consolas" w:hAnsi="Consolas" w:cs="Consolas"/>
+          <w:b/>
+          <w:bCs/>
+          <w:color w:val="7F0055"/>
+          <w:sz w:val="16"/>
+          <w:szCs w:val="16"/>
+        </w:rPr>
+        <w:t>else</w:t>
+      </w:r>
+      <w:r>
+        <w:rPr>
+          <w:rFonts w:ascii="Consolas" w:hAnsi="Consolas" w:cs="Consolas"/>
+          <w:color w:val="000000"/>
+          <w:sz w:val="16"/>
+          <w:szCs w:val="16"/>
+        </w:rPr>
+        <w:t xml:space="preserve"> {</w:t>
+      </w:r>
+    </w:p>
+    <w:p>
+      <w:pPr>
+        <w:autoSpaceDE w:val="0"/>
+        <w:autoSpaceDN w:val="0"/>
+        <w:adjustRightInd w:val="0"/>
+        <w:spacing w:after="0" w:line="240" w:lineRule="auto"/>
+        <w:rPr>
+          <w:rFonts w:ascii="Consolas" w:hAnsi="Consolas" w:cs="Consolas"/>
+          <w:sz w:val="16"/>
+          <w:szCs w:val="16"/>
+        </w:rPr>
+      </w:pPr>
+      <w:r>
+        <w:rPr>
+          <w:rFonts w:ascii="Consolas" w:hAnsi="Consolas" w:cs="Consolas"/>
+          <w:color w:val="000000"/>
+          <w:sz w:val="16"/>
+          <w:szCs w:val="16"/>
+        </w:rPr>
+        <w:tab/>
+      </w:r>
+      <w:r>
+        <w:rPr>
+          <w:rFonts w:ascii="Consolas" w:hAnsi="Consolas" w:cs="Consolas"/>
+          <w:color w:val="000000"/>
+          <w:sz w:val="16"/>
+          <w:szCs w:val="16"/>
+        </w:rPr>
+        <w:tab/>
+      </w:r>
+      <w:r>
+        <w:rPr>
+          <w:rFonts w:ascii="Consolas" w:hAnsi="Consolas" w:cs="Consolas"/>
+          <w:color w:val="000000"/>
+          <w:sz w:val="16"/>
+          <w:szCs w:val="16"/>
+        </w:rPr>
+        <w:tab/>
+      </w:r>
+      <w:r>
+        <w:rPr>
+          <w:rFonts w:ascii="Consolas" w:hAnsi="Consolas" w:cs="Consolas"/>
+          <w:b/>
+          <w:bCs/>
+          <w:color w:val="7F0055"/>
+          <w:sz w:val="16"/>
+          <w:szCs w:val="16"/>
+        </w:rPr>
+        <w:t>if</w:t>
+      </w:r>
+      <w:r>
+        <w:rPr>
+          <w:rFonts w:ascii="Consolas" w:hAnsi="Consolas" w:cs="Consolas"/>
+          <w:color w:val="000000"/>
+          <w:sz w:val="16"/>
+          <w:szCs w:val="16"/>
+        </w:rPr>
+        <w:t xml:space="preserve"> (</w:t>
+      </w:r>
+      <w:r>
+        <w:rPr>
+          <w:rFonts w:ascii="Consolas" w:hAnsi="Consolas" w:cs="Consolas"/>
+          <w:color w:val="6A3E3E"/>
+          <w:sz w:val="16"/>
+          <w:szCs w:val="16"/>
+        </w:rPr>
+        <w:t>respostaPrisioneiroB</w:t>
+      </w:r>
+      <w:r>
+        <w:rPr>
+          <w:rFonts w:ascii="Consolas" w:hAnsi="Consolas" w:cs="Consolas"/>
+          <w:color w:val="000000"/>
+          <w:sz w:val="16"/>
+          <w:szCs w:val="16"/>
+        </w:rPr>
+        <w:t xml:space="preserve"> == </w:t>
+      </w:r>
+      <w:r>
+        <w:rPr>
+          <w:rFonts w:ascii="Consolas" w:hAnsi="Consolas" w:cs="Consolas"/>
+          <w:color w:val="2A00FF"/>
+          <w:sz w:val="16"/>
+          <w:szCs w:val="16"/>
+        </w:rPr>
+        <w:t>"Culpado"</w:t>
+      </w:r>
+      <w:r>
+        <w:rPr>
+          <w:rFonts w:ascii="Consolas" w:hAnsi="Consolas" w:cs="Consolas"/>
+          <w:color w:val="000000"/>
+          <w:sz w:val="16"/>
+          <w:szCs w:val="16"/>
+        </w:rPr>
+        <w:t>) {</w:t>
+      </w:r>
+    </w:p>
+    <w:p>
+      <w:pPr>
+        <w:autoSpaceDE w:val="0"/>
+        <w:autoSpaceDN w:val="0"/>
+        <w:adjustRightInd w:val="0"/>
+        <w:spacing w:after="0" w:line="240" w:lineRule="auto"/>
+        <w:rPr>
+          <w:rFonts w:ascii="Consolas" w:hAnsi="Consolas" w:cs="Consolas"/>
+          <w:sz w:val="16"/>
+          <w:szCs w:val="16"/>
+        </w:rPr>
+      </w:pPr>
+      <w:r>
+        <w:rPr>
+          <w:rFonts w:ascii="Consolas" w:hAnsi="Consolas" w:cs="Consolas"/>
+          <w:color w:val="000000"/>
+          <w:sz w:val="16"/>
+          <w:szCs w:val="16"/>
+        </w:rPr>
+        <w:tab/>
+      </w:r>
+      <w:r>
+        <w:rPr>
+          <w:rFonts w:ascii="Consolas" w:hAnsi="Consolas" w:cs="Consolas"/>
+          <w:color w:val="000000"/>
+          <w:sz w:val="16"/>
+          <w:szCs w:val="16"/>
+        </w:rPr>
+        <w:tab/>
+      </w:r>
+      <w:r>
+        <w:rPr>
+          <w:rFonts w:ascii="Consolas" w:hAnsi="Consolas" w:cs="Consolas"/>
+          <w:color w:val="000000"/>
+          <w:sz w:val="16"/>
+          <w:szCs w:val="16"/>
+        </w:rPr>
+        <w:tab/>
+      </w:r>
+      <w:r>
+        <w:rPr>
+          <w:rFonts w:ascii="Consolas" w:hAnsi="Consolas" w:cs="Consolas"/>
+          <w:color w:val="000000"/>
+          <w:sz w:val="16"/>
+          <w:szCs w:val="16"/>
+        </w:rPr>
+        <w:tab/>
+      </w:r>
+      <w:r>
+        <w:rPr>
+          <w:rFonts w:ascii="Consolas" w:hAnsi="Consolas" w:cs="Consolas"/>
+          <w:b/>
+          <w:bCs/>
+          <w:color w:val="7F0055"/>
+          <w:sz w:val="16"/>
+          <w:szCs w:val="16"/>
+        </w:rPr>
+        <w:t>return</w:t>
+      </w:r>
+      <w:r>
+        <w:rPr>
+          <w:rFonts w:ascii="Consolas" w:hAnsi="Consolas" w:cs="Consolas"/>
+          <w:color w:val="000000"/>
+          <w:sz w:val="16"/>
+          <w:szCs w:val="16"/>
+        </w:rPr>
+        <w:t xml:space="preserve"> </w:t>
+      </w:r>
+      <w:r>
+        <w:rPr>
+          <w:rFonts w:ascii="Consolas" w:hAnsi="Consolas" w:cs="Consolas"/>
+          <w:color w:val="0000C0"/>
+          <w:sz w:val="16"/>
+          <w:szCs w:val="16"/>
+        </w:rPr>
+        <w:t>PENA_CONDENACAO_CUMPLICES</w:t>
+      </w:r>
+      <w:r>
+        <w:rPr>
+          <w:rFonts w:ascii="Consolas" w:hAnsi="Consolas" w:cs="Consolas"/>
+          <w:color w:val="000000"/>
+          <w:sz w:val="16"/>
+          <w:szCs w:val="16"/>
+        </w:rPr>
+        <w:t>;</w:t>
+      </w:r>
+    </w:p>
+    <w:p>
+      <w:pPr>
+        <w:autoSpaceDE w:val="0"/>
+        <w:autoSpaceDN w:val="0"/>
+        <w:adjustRightInd w:val="0"/>
+        <w:spacing w:after="0" w:line="240" w:lineRule="auto"/>
+        <w:rPr>
+          <w:rFonts w:ascii="Consolas" w:hAnsi="Consolas" w:cs="Consolas"/>
+          <w:sz w:val="16"/>
+          <w:szCs w:val="16"/>
+        </w:rPr>
+      </w:pPr>
+      <w:r>
+        <w:rPr>
+          <w:rFonts w:ascii="Consolas" w:hAnsi="Consolas" w:cs="Consolas"/>
+          <w:color w:val="000000"/>
+          <w:sz w:val="16"/>
+          <w:szCs w:val="16"/>
+        </w:rPr>
+        <w:tab/>
+      </w:r>
+      <w:r>
+        <w:rPr>
+          <w:rFonts w:ascii="Consolas" w:hAnsi="Consolas" w:cs="Consolas"/>
+          <w:color w:val="000000"/>
+          <w:sz w:val="16"/>
+          <w:szCs w:val="16"/>
+        </w:rPr>
+        <w:tab/>
+      </w:r>
+      <w:r>
+        <w:rPr>
+          <w:rFonts w:ascii="Consolas" w:hAnsi="Consolas" w:cs="Consolas"/>
+          <w:color w:val="000000"/>
+          <w:sz w:val="16"/>
+          <w:szCs w:val="16"/>
+        </w:rPr>
+        <w:tab/>
+        <w:t xml:space="preserve">} </w:t>
+      </w:r>
+      <w:r>
+        <w:rPr>
+          <w:rFonts w:ascii="Consolas" w:hAnsi="Consolas" w:cs="Consolas"/>
+          <w:b/>
+          <w:bCs/>
+          <w:color w:val="7F0055"/>
+          <w:sz w:val="16"/>
+          <w:szCs w:val="16"/>
+        </w:rPr>
+        <w:t>else</w:t>
+      </w:r>
+      <w:r>
+        <w:rPr>
+          <w:rFonts w:ascii="Consolas" w:hAnsi="Consolas" w:cs="Consolas"/>
+          <w:color w:val="000000"/>
+          <w:sz w:val="16"/>
+          <w:szCs w:val="16"/>
+        </w:rPr>
+        <w:t xml:space="preserve"> {</w:t>
+      </w:r>
+    </w:p>
+    <w:p>
+      <w:pPr>
+        <w:autoSpaceDE w:val="0"/>
+        <w:autoSpaceDN w:val="0"/>
+        <w:adjustRightInd w:val="0"/>
+        <w:spacing w:after="0" w:line="240" w:lineRule="auto"/>
+        <w:rPr>
+          <w:rFonts w:ascii="Consolas" w:hAnsi="Consolas" w:cs="Consolas"/>
+          <w:sz w:val="16"/>
+          <w:szCs w:val="16"/>
+        </w:rPr>
+      </w:pPr>
+      <w:r>
+        <w:rPr>
+          <w:rFonts w:ascii="Consolas" w:hAnsi="Consolas" w:cs="Consolas"/>
+          <w:color w:val="000000"/>
+          <w:sz w:val="16"/>
+          <w:szCs w:val="16"/>
+        </w:rPr>
+        <w:tab/>
+      </w:r>
+      <w:r>
+        <w:rPr>
+          <w:rFonts w:ascii="Consolas" w:hAnsi="Consolas" w:cs="Consolas"/>
+          <w:color w:val="000000"/>
+          <w:sz w:val="16"/>
+          <w:szCs w:val="16"/>
+        </w:rPr>
+        <w:tab/>
+      </w:r>
+      <w:r>
+        <w:rPr>
+          <w:rFonts w:ascii="Consolas" w:hAnsi="Consolas" w:cs="Consolas"/>
+          <w:color w:val="000000"/>
+          <w:sz w:val="16"/>
+          <w:szCs w:val="16"/>
+        </w:rPr>
+        <w:tab/>
+      </w:r>
+      <w:r>
+        <w:rPr>
+          <w:rFonts w:ascii="Consolas" w:hAnsi="Consolas" w:cs="Consolas"/>
+          <w:color w:val="000000"/>
+          <w:sz w:val="16"/>
+          <w:szCs w:val="16"/>
+        </w:rPr>
+        <w:tab/>
+      </w:r>
+      <w:r>
+        <w:rPr>
+          <w:rFonts w:ascii="Consolas" w:hAnsi="Consolas" w:cs="Consolas"/>
+          <w:b/>
+          <w:bCs/>
+          <w:color w:val="7F0055"/>
+          <w:sz w:val="16"/>
+          <w:szCs w:val="16"/>
+        </w:rPr>
+        <w:t>return</w:t>
+      </w:r>
+      <w:r>
+        <w:rPr>
+          <w:rFonts w:ascii="Consolas" w:hAnsi="Consolas" w:cs="Consolas"/>
+          <w:color w:val="000000"/>
+          <w:sz w:val="16"/>
+          <w:szCs w:val="16"/>
+        </w:rPr>
+        <w:t xml:space="preserve"> </w:t>
+      </w:r>
+      <w:r>
+        <w:rPr>
+          <w:rFonts w:ascii="Consolas" w:hAnsi="Consolas" w:cs="Consolas"/>
+          <w:color w:val="0000C0"/>
+          <w:sz w:val="16"/>
+          <w:szCs w:val="16"/>
+        </w:rPr>
+        <w:t>PENA_INOCENCIA</w:t>
+      </w:r>
+      <w:r>
+        <w:rPr>
+          <w:rFonts w:ascii="Consolas" w:hAnsi="Consolas" w:cs="Consolas"/>
+          <w:color w:val="000000"/>
+          <w:sz w:val="16"/>
+          <w:szCs w:val="16"/>
+        </w:rPr>
+        <w:t>;</w:t>
+      </w:r>
+    </w:p>
+    <w:p>
+      <w:pPr>
+        <w:autoSpaceDE w:val="0"/>
+        <w:autoSpaceDN w:val="0"/>
+        <w:adjustRightInd w:val="0"/>
+        <w:spacing w:after="0" w:line="240" w:lineRule="auto"/>
+        <w:rPr>
+          <w:rFonts w:ascii="Consolas" w:hAnsi="Consolas" w:cs="Consolas"/>
+          <w:sz w:val="16"/>
+          <w:szCs w:val="16"/>
+        </w:rPr>
+      </w:pPr>
+      <w:r>
+        <w:rPr>
+          <w:rFonts w:ascii="Consolas" w:hAnsi="Consolas" w:cs="Consolas"/>
+          <w:color w:val="000000"/>
+          <w:sz w:val="16"/>
+          <w:szCs w:val="16"/>
+        </w:rPr>
+        <w:tab/>
+      </w:r>
+      <w:r>
+        <w:rPr>
+          <w:rFonts w:ascii="Consolas" w:hAnsi="Consolas" w:cs="Consolas"/>
+          <w:color w:val="000000"/>
+          <w:sz w:val="16"/>
+          <w:szCs w:val="16"/>
+        </w:rPr>
+        <w:tab/>
+      </w:r>
+      <w:r>
+        <w:rPr>
+          <w:rFonts w:ascii="Consolas" w:hAnsi="Consolas" w:cs="Consolas"/>
+          <w:color w:val="000000"/>
+          <w:sz w:val="16"/>
+          <w:szCs w:val="16"/>
+        </w:rPr>
+        <w:tab/>
+        <w:t>}</w:t>
+      </w:r>
+    </w:p>
+    <w:p>
+      <w:pPr>
+        <w:autoSpaceDE w:val="0"/>
+        <w:autoSpaceDN w:val="0"/>
+        <w:adjustRightInd w:val="0"/>
+        <w:spacing w:after="0" w:line="240" w:lineRule="auto"/>
+        <w:rPr>
+          <w:rFonts w:ascii="Consolas" w:hAnsi="Consolas" w:cs="Consolas"/>
+          <w:sz w:val="16"/>
+          <w:szCs w:val="16"/>
+        </w:rPr>
+      </w:pPr>
+      <w:r>
+        <w:rPr>
+          <w:rFonts w:ascii="Consolas" w:hAnsi="Consolas" w:cs="Consolas"/>
+          <w:color w:val="000000"/>
+          <w:sz w:val="16"/>
+          <w:szCs w:val="16"/>
+        </w:rPr>
+        <w:tab/>
+      </w:r>
+      <w:r>
+        <w:rPr>
+          <w:rFonts w:ascii="Consolas" w:hAnsi="Consolas" w:cs="Consolas"/>
+          <w:color w:val="000000"/>
+          <w:sz w:val="16"/>
+          <w:szCs w:val="16"/>
+        </w:rPr>
+        <w:tab/>
+        <w:t>}</w:t>
+      </w:r>
+    </w:p>
+    <w:p>
+      <w:pPr>
+        <w:autoSpaceDE w:val="0"/>
+        <w:autoSpaceDN w:val="0"/>
+        <w:adjustRightInd w:val="0"/>
+        <w:spacing w:after="0" w:line="240" w:lineRule="auto"/>
+        <w:rPr>
+          <w:rFonts w:ascii="Consolas" w:hAnsi="Consolas" w:cs="Consolas"/>
+          <w:sz w:val="16"/>
+          <w:szCs w:val="16"/>
+        </w:rPr>
+      </w:pPr>
+      <w:r>
+        <w:rPr>
+          <w:rFonts w:ascii="Consolas" w:hAnsi="Consolas" w:cs="Consolas"/>
+          <w:color w:val="000000"/>
+          <w:sz w:val="16"/>
+          <w:szCs w:val="16"/>
+        </w:rPr>
+        <w:tab/>
+        <w:t>}</w:t>
+      </w:r>
+    </w:p>
+    <w:p>
+      <w:pPr>
+        <w:autoSpaceDE w:val="0"/>
+        <w:autoSpaceDN w:val="0"/>
+        <w:adjustRightInd w:val="0"/>
+        <w:spacing w:after="0" w:line="240" w:lineRule="auto"/>
+        <w:rPr>
+          <w:rFonts w:ascii="Consolas" w:hAnsi="Consolas" w:cs="Consolas"/>
+          <w:sz w:val="16"/>
+          <w:szCs w:val="16"/>
+        </w:rPr>
+      </w:pPr>
+      <w:r>
+        <w:rPr>
+          <w:rFonts w:ascii="Consolas" w:hAnsi="Consolas" w:cs="Consolas"/>
+          <w:color w:val="000000"/>
+          <w:sz w:val="16"/>
+          <w:szCs w:val="16"/>
+        </w:rPr>
+        <w:t>}</w:t>
+      </w:r>
+    </w:p>
+    <w:p>
+      <w:pPr>
+        <w:spacing w:after="0" w:line="240" w:lineRule="auto"/>
+        <w:rPr>
+          <w:rFonts w:ascii="Consolas" w:hAnsi="Consolas" w:cs="Consolas"/>
+          <w:b/>
+          <w:bCs/>
+          <w:color w:val="0070C0"/>
+          <w:sz w:val="20"/>
+          <w:szCs w:val="20"/>
+        </w:rPr>
+      </w:pPr>
+    </w:p>
+    <w:p>
+      <w:pPr>
+        <w:autoSpaceDE w:val="0"/>
+        <w:autoSpaceDN w:val="0"/>
+        <w:adjustRightInd w:val="0"/>
+        <w:spacing w:after="0" w:line="240" w:lineRule="auto"/>
+        <w:rPr>
+          <w:rFonts w:ascii="Consolas" w:hAnsi="Consolas" w:cs="Consolas"/>
+          <w:sz w:val="16"/>
+          <w:szCs w:val="16"/>
+        </w:rPr>
+      </w:pPr>
+      <w:r>
+        <w:rPr>
+          <w:rFonts w:ascii="Consolas" w:hAnsi="Consolas" w:cs="Consolas"/>
+          <w:b/>
+          <w:bCs/>
+          <w:color w:val="7F0055"/>
+          <w:sz w:val="16"/>
+          <w:szCs w:val="16"/>
+        </w:rPr>
+        <w:t>import</w:t>
+      </w:r>
+      <w:r>
+        <w:rPr>
+          <w:rFonts w:ascii="Consolas" w:hAnsi="Consolas" w:cs="Consolas"/>
+          <w:color w:val="000000"/>
+          <w:sz w:val="16"/>
+          <w:szCs w:val="16"/>
+        </w:rPr>
+        <w:t xml:space="preserve"> </w:t>
+      </w:r>
+      <w:r>
+        <w:rPr>
+          <w:rFonts w:ascii="Consolas" w:hAnsi="Consolas" w:cs="Consolas"/>
+          <w:b/>
+          <w:bCs/>
+          <w:color w:val="7F0055"/>
+          <w:sz w:val="16"/>
+          <w:szCs w:val="16"/>
+        </w:rPr>
+        <w:t>static</w:t>
+      </w:r>
+      <w:r>
+        <w:rPr>
+          <w:rFonts w:ascii="Consolas" w:hAnsi="Consolas" w:cs="Consolas"/>
+          <w:color w:val="000000"/>
+          <w:sz w:val="16"/>
+          <w:szCs w:val="16"/>
+        </w:rPr>
+        <w:t xml:space="preserve"> org.junit.jupiter.api.Assertions.*;</w:t>
+      </w:r>
+    </w:p>
+    <w:p>
+      <w:pPr>
+        <w:autoSpaceDE w:val="0"/>
+        <w:autoSpaceDN w:val="0"/>
+        <w:adjustRightInd w:val="0"/>
+        <w:spacing w:after="0" w:line="240" w:lineRule="auto"/>
+        <w:rPr>
+          <w:rFonts w:ascii="Consolas" w:hAnsi="Consolas" w:cs="Consolas"/>
+          <w:sz w:val="16"/>
+          <w:szCs w:val="16"/>
+        </w:rPr>
+      </w:pPr>
+    </w:p>
+    <w:p>
+      <w:pPr>
+        <w:autoSpaceDE w:val="0"/>
+        <w:autoSpaceDN w:val="0"/>
+        <w:adjustRightInd w:val="0"/>
+        <w:spacing w:after="0" w:line="240" w:lineRule="auto"/>
+        <w:rPr>
+          <w:rFonts w:ascii="Consolas" w:hAnsi="Consolas" w:cs="Consolas"/>
+          <w:sz w:val="16"/>
+          <w:szCs w:val="16"/>
+        </w:rPr>
+      </w:pPr>
+      <w:r>
+        <w:rPr>
+          <w:rFonts w:ascii="Consolas" w:hAnsi="Consolas" w:cs="Consolas"/>
+          <w:b/>
+          <w:bCs/>
+          <w:color w:val="7F0055"/>
+          <w:sz w:val="16"/>
+          <w:szCs w:val="16"/>
+        </w:rPr>
+        <w:t>import</w:t>
+      </w:r>
+      <w:r>
+        <w:rPr>
+          <w:rFonts w:ascii="Consolas" w:hAnsi="Consolas" w:cs="Consolas"/>
+          <w:color w:val="000000"/>
+          <w:sz w:val="16"/>
+          <w:szCs w:val="16"/>
+        </w:rPr>
+        <w:t xml:space="preserve"> org.junit.jupiter.api.Test;</w:t>
+      </w:r>
+    </w:p>
+    <w:p>
+      <w:pPr>
+        <w:autoSpaceDE w:val="0"/>
+        <w:autoSpaceDN w:val="0"/>
+        <w:adjustRightInd w:val="0"/>
+        <w:spacing w:after="0" w:line="240" w:lineRule="auto"/>
+        <w:rPr>
+          <w:rFonts w:ascii="Consolas" w:hAnsi="Consolas" w:cs="Consolas"/>
+          <w:sz w:val="16"/>
+          <w:szCs w:val="16"/>
+        </w:rPr>
+      </w:pPr>
+    </w:p>
+    <w:p>
+      <w:pPr>
+        <w:autoSpaceDE w:val="0"/>
+        <w:autoSpaceDN w:val="0"/>
+        <w:adjustRightInd w:val="0"/>
+        <w:spacing w:after="0" w:line="240" w:lineRule="auto"/>
+        <w:rPr>
+          <w:rFonts w:ascii="Consolas" w:hAnsi="Consolas" w:cs="Consolas"/>
+          <w:sz w:val="16"/>
+          <w:szCs w:val="16"/>
+        </w:rPr>
+      </w:pPr>
+      <w:r>
+        <w:rPr>
+          <w:rFonts w:ascii="Consolas" w:hAnsi="Consolas" w:cs="Consolas"/>
+          <w:b/>
+          <w:bCs/>
+          <w:color w:val="7F0055"/>
+          <w:sz w:val="16"/>
+          <w:szCs w:val="16"/>
+        </w:rPr>
+        <w:t>class</w:t>
+      </w:r>
+      <w:r>
+        <w:rPr>
+          <w:rFonts w:ascii="Consolas" w:hAnsi="Consolas" w:cs="Consolas"/>
+          <w:color w:val="000000"/>
+          <w:sz w:val="16"/>
+          <w:szCs w:val="16"/>
+        </w:rPr>
+        <w:t xml:space="preserve"> JulgamentoPrisioneiroTest {</w:t>
+      </w:r>
+    </w:p>
+    <w:p>
+      <w:pPr>
+        <w:autoSpaceDE w:val="0"/>
+        <w:autoSpaceDN w:val="0"/>
+        <w:adjustRightInd w:val="0"/>
+        <w:spacing w:after="0" w:line="240" w:lineRule="auto"/>
+        <w:rPr>
+          <w:rFonts w:ascii="Consolas" w:hAnsi="Consolas" w:cs="Consolas"/>
+          <w:sz w:val="16"/>
+          <w:szCs w:val="16"/>
+        </w:rPr>
+      </w:pPr>
+    </w:p>
+    <w:p>
+      <w:pPr>
+        <w:autoSpaceDE w:val="0"/>
+        <w:autoSpaceDN w:val="0"/>
+        <w:adjustRightInd w:val="0"/>
+        <w:spacing w:after="0" w:line="240" w:lineRule="auto"/>
+        <w:rPr>
+          <w:rFonts w:ascii="Consolas" w:hAnsi="Consolas" w:cs="Consolas"/>
+          <w:sz w:val="16"/>
+          <w:szCs w:val="16"/>
+        </w:rPr>
+      </w:pPr>
+      <w:r>
+        <w:rPr>
+          <w:rFonts w:ascii="Consolas" w:hAnsi="Consolas" w:cs="Consolas"/>
+          <w:color w:val="000000"/>
+          <w:sz w:val="16"/>
+          <w:szCs w:val="16"/>
+        </w:rPr>
+        <w:tab/>
+      </w:r>
+      <w:r>
+        <w:rPr>
+          <w:rFonts w:ascii="Consolas" w:hAnsi="Consolas" w:cs="Consolas"/>
+          <w:color w:val="646464"/>
+          <w:sz w:val="16"/>
+          <w:szCs w:val="16"/>
+        </w:rPr>
+        <w:t>@Test</w:t>
+      </w:r>
+    </w:p>
+    <w:p>
+      <w:pPr>
+        <w:autoSpaceDE w:val="0"/>
+        <w:autoSpaceDN w:val="0"/>
+        <w:adjustRightInd w:val="0"/>
+        <w:spacing w:after="0" w:line="240" w:lineRule="auto"/>
+        <w:rPr>
+          <w:rFonts w:ascii="Consolas" w:hAnsi="Consolas" w:cs="Consolas"/>
+          <w:sz w:val="16"/>
+          <w:szCs w:val="16"/>
+        </w:rPr>
+      </w:pPr>
+      <w:r>
+        <w:rPr>
+          <w:rFonts w:ascii="Consolas" w:hAnsi="Consolas" w:cs="Consolas"/>
+          <w:color w:val="000000"/>
+          <w:sz w:val="16"/>
+          <w:szCs w:val="16"/>
+        </w:rPr>
+        <w:tab/>
+      </w:r>
+      <w:r>
+        <w:rPr>
+          <w:rFonts w:ascii="Consolas" w:hAnsi="Consolas" w:cs="Consolas"/>
+          <w:b/>
+          <w:bCs/>
+          <w:color w:val="7F0055"/>
+          <w:sz w:val="16"/>
+          <w:szCs w:val="16"/>
+        </w:rPr>
+        <w:t>void</w:t>
+      </w:r>
+      <w:r>
+        <w:rPr>
+          <w:rFonts w:ascii="Consolas" w:hAnsi="Consolas" w:cs="Consolas"/>
+          <w:color w:val="000000"/>
+          <w:sz w:val="16"/>
+          <w:szCs w:val="16"/>
+        </w:rPr>
+        <w:t xml:space="preserve"> test1() {</w:t>
+      </w:r>
+    </w:p>
+    <w:p>
+      <w:pPr>
+        <w:autoSpaceDE w:val="0"/>
+        <w:autoSpaceDN w:val="0"/>
+        <w:adjustRightInd w:val="0"/>
+        <w:spacing w:after="0" w:line="240" w:lineRule="auto"/>
+        <w:rPr>
+          <w:rFonts w:ascii="Consolas" w:hAnsi="Consolas" w:cs="Consolas"/>
+          <w:sz w:val="16"/>
+          <w:szCs w:val="16"/>
+        </w:rPr>
+      </w:pPr>
+      <w:r>
+        <w:rPr>
+          <w:rFonts w:ascii="Consolas" w:hAnsi="Consolas" w:cs="Consolas"/>
+          <w:color w:val="000000"/>
+          <w:sz w:val="16"/>
+          <w:szCs w:val="16"/>
+        </w:rPr>
+        <w:tab/>
+      </w:r>
+      <w:r>
+        <w:rPr>
+          <w:rFonts w:ascii="Consolas" w:hAnsi="Consolas" w:cs="Consolas"/>
+          <w:color w:val="000000"/>
+          <w:sz w:val="16"/>
+          <w:szCs w:val="16"/>
+        </w:rPr>
+        <w:tab/>
+        <w:t xml:space="preserve">String </w:t>
+      </w:r>
+      <w:r>
+        <w:rPr>
+          <w:rFonts w:ascii="Consolas" w:hAnsi="Consolas" w:cs="Consolas"/>
+          <w:color w:val="6A3E3E"/>
+          <w:sz w:val="16"/>
+          <w:szCs w:val="16"/>
+        </w:rPr>
+        <w:t>respostaPrisioneiroA</w:t>
+      </w:r>
+      <w:r>
+        <w:rPr>
+          <w:rFonts w:ascii="Consolas" w:hAnsi="Consolas" w:cs="Consolas"/>
+          <w:color w:val="000000"/>
+          <w:sz w:val="16"/>
+          <w:szCs w:val="16"/>
+        </w:rPr>
+        <w:t xml:space="preserve"> = </w:t>
+      </w:r>
+      <w:r>
+        <w:rPr>
+          <w:rFonts w:ascii="Consolas" w:hAnsi="Consolas" w:cs="Consolas"/>
+          <w:color w:val="2A00FF"/>
+          <w:sz w:val="16"/>
+          <w:szCs w:val="16"/>
+        </w:rPr>
+        <w:t>"Culpado"</w:t>
+      </w:r>
+      <w:r>
+        <w:rPr>
+          <w:rFonts w:ascii="Consolas" w:hAnsi="Consolas" w:cs="Consolas"/>
+          <w:color w:val="000000"/>
+          <w:sz w:val="16"/>
+          <w:szCs w:val="16"/>
+        </w:rPr>
+        <w:t>;</w:t>
+      </w:r>
+    </w:p>
+    <w:p>
+      <w:pPr>
+        <w:autoSpaceDE w:val="0"/>
+        <w:autoSpaceDN w:val="0"/>
+        <w:adjustRightInd w:val="0"/>
+        <w:spacing w:after="0" w:line="240" w:lineRule="auto"/>
+        <w:rPr>
+          <w:rFonts w:ascii="Consolas" w:hAnsi="Consolas" w:cs="Consolas"/>
+          <w:sz w:val="16"/>
+          <w:szCs w:val="16"/>
+        </w:rPr>
+      </w:pPr>
+      <w:r>
+        <w:rPr>
+          <w:rFonts w:ascii="Consolas" w:hAnsi="Consolas" w:cs="Consolas"/>
+          <w:color w:val="000000"/>
+          <w:sz w:val="16"/>
+          <w:szCs w:val="16"/>
+        </w:rPr>
+        <w:tab/>
+        <w:t xml:space="preserve">  </w:t>
+      </w:r>
+      <w:r>
+        <w:rPr>
+          <w:rFonts w:ascii="Consolas" w:hAnsi="Consolas" w:cs="Consolas"/>
+          <w:color w:val="000000"/>
+          <w:sz w:val="16"/>
+          <w:szCs w:val="16"/>
+        </w:rPr>
+        <w:tab/>
+        <w:t xml:space="preserve">String </w:t>
+      </w:r>
+      <w:r>
+        <w:rPr>
+          <w:rFonts w:ascii="Consolas" w:hAnsi="Consolas" w:cs="Consolas"/>
+          <w:color w:val="6A3E3E"/>
+          <w:sz w:val="16"/>
+          <w:szCs w:val="16"/>
+        </w:rPr>
+        <w:t>respostaPrisioneiroB</w:t>
+      </w:r>
+      <w:r>
+        <w:rPr>
+          <w:rFonts w:ascii="Consolas" w:hAnsi="Consolas" w:cs="Consolas"/>
+          <w:color w:val="000000"/>
+          <w:sz w:val="16"/>
+          <w:szCs w:val="16"/>
+        </w:rPr>
+        <w:t xml:space="preserve"> = </w:t>
+      </w:r>
+      <w:r>
+        <w:rPr>
+          <w:rFonts w:ascii="Consolas" w:hAnsi="Consolas" w:cs="Consolas"/>
+          <w:color w:val="2A00FF"/>
+          <w:sz w:val="16"/>
+          <w:szCs w:val="16"/>
+        </w:rPr>
+        <w:t>"Inocente"</w:t>
+      </w:r>
+      <w:r>
+        <w:rPr>
+          <w:rFonts w:ascii="Consolas" w:hAnsi="Consolas" w:cs="Consolas"/>
+          <w:color w:val="000000"/>
+          <w:sz w:val="16"/>
+          <w:szCs w:val="16"/>
+        </w:rPr>
+        <w:t>;</w:t>
+      </w:r>
+    </w:p>
+    <w:p>
+      <w:pPr>
+        <w:autoSpaceDE w:val="0"/>
+        <w:autoSpaceDN w:val="0"/>
+        <w:adjustRightInd w:val="0"/>
+        <w:spacing w:after="0" w:line="240" w:lineRule="auto"/>
+        <w:rPr>
+          <w:rFonts w:ascii="Consolas" w:hAnsi="Consolas" w:cs="Consolas"/>
+          <w:sz w:val="16"/>
+          <w:szCs w:val="16"/>
+        </w:rPr>
+      </w:pPr>
+      <w:r>
+        <w:rPr>
+          <w:rFonts w:ascii="Consolas" w:hAnsi="Consolas" w:cs="Consolas"/>
+          <w:color w:val="000000"/>
+          <w:sz w:val="16"/>
+          <w:szCs w:val="16"/>
+        </w:rPr>
+        <w:tab/>
+      </w:r>
+    </w:p>
+    <w:p>
+      <w:pPr>
+        <w:autoSpaceDE w:val="0"/>
+        <w:autoSpaceDN w:val="0"/>
+        <w:adjustRightInd w:val="0"/>
+        <w:spacing w:after="0" w:line="240" w:lineRule="auto"/>
+        <w:rPr>
+          <w:rFonts w:ascii="Consolas" w:hAnsi="Consolas" w:cs="Consolas"/>
+          <w:sz w:val="16"/>
+          <w:szCs w:val="16"/>
+        </w:rPr>
+      </w:pPr>
+      <w:r>
+        <w:rPr>
+          <w:rFonts w:ascii="Consolas" w:hAnsi="Consolas" w:cs="Consolas"/>
+          <w:color w:val="000000"/>
+          <w:sz w:val="16"/>
+          <w:szCs w:val="16"/>
+        </w:rPr>
+        <w:tab/>
+      </w:r>
+      <w:r>
+        <w:rPr>
+          <w:rFonts w:ascii="Consolas" w:hAnsi="Consolas" w:cs="Consolas"/>
+          <w:color w:val="000000"/>
+          <w:sz w:val="16"/>
+          <w:szCs w:val="16"/>
+        </w:rPr>
+        <w:tab/>
+      </w:r>
+      <w:r>
+        <w:rPr>
+          <w:rFonts w:ascii="Consolas" w:hAnsi="Consolas" w:cs="Consolas"/>
+          <w:b/>
+          <w:bCs/>
+          <w:color w:val="7F0055"/>
+          <w:sz w:val="16"/>
+          <w:szCs w:val="16"/>
+        </w:rPr>
+        <w:t>int</w:t>
+      </w:r>
+      <w:r>
+        <w:rPr>
+          <w:rFonts w:ascii="Consolas" w:hAnsi="Consolas" w:cs="Consolas"/>
+          <w:color w:val="000000"/>
+          <w:sz w:val="16"/>
+          <w:szCs w:val="16"/>
+        </w:rPr>
+        <w:t xml:space="preserve"> </w:t>
+      </w:r>
+      <w:r>
+        <w:rPr>
+          <w:rFonts w:ascii="Consolas" w:hAnsi="Consolas" w:cs="Consolas"/>
+          <w:color w:val="6A3E3E"/>
+          <w:sz w:val="16"/>
+          <w:szCs w:val="16"/>
+        </w:rPr>
+        <w:t>resultadoEsperado</w:t>
+      </w:r>
+      <w:r>
+        <w:rPr>
+          <w:rFonts w:ascii="Consolas" w:hAnsi="Consolas" w:cs="Consolas"/>
+          <w:color w:val="000000"/>
+          <w:sz w:val="16"/>
+          <w:szCs w:val="16"/>
+        </w:rPr>
+        <w:t xml:space="preserve"> = 10;</w:t>
+      </w:r>
+    </w:p>
+    <w:p>
+      <w:pPr>
+        <w:autoSpaceDE w:val="0"/>
+        <w:autoSpaceDN w:val="0"/>
+        <w:adjustRightInd w:val="0"/>
+        <w:spacing w:after="0" w:line="240" w:lineRule="auto"/>
+        <w:rPr>
+          <w:rFonts w:ascii="Consolas" w:hAnsi="Consolas" w:cs="Consolas"/>
+          <w:sz w:val="16"/>
+          <w:szCs w:val="16"/>
+        </w:rPr>
+      </w:pPr>
+      <w:r>
+        <w:rPr>
+          <w:rFonts w:ascii="Consolas" w:hAnsi="Consolas" w:cs="Consolas"/>
+          <w:color w:val="000000"/>
+          <w:sz w:val="16"/>
+          <w:szCs w:val="16"/>
+        </w:rPr>
+        <w:tab/>
+      </w:r>
+      <w:r>
+        <w:rPr>
+          <w:rFonts w:ascii="Consolas" w:hAnsi="Consolas" w:cs="Consolas"/>
+          <w:color w:val="000000"/>
+          <w:sz w:val="16"/>
+          <w:szCs w:val="16"/>
+        </w:rPr>
+        <w:tab/>
+      </w:r>
+    </w:p>
+    <w:p>
+      <w:pPr>
+        <w:autoSpaceDE w:val="0"/>
+        <w:autoSpaceDN w:val="0"/>
+        <w:adjustRightInd w:val="0"/>
+        <w:spacing w:after="0" w:line="240" w:lineRule="auto"/>
+        <w:rPr>
+          <w:rFonts w:ascii="Consolas" w:hAnsi="Consolas" w:cs="Consolas"/>
+          <w:sz w:val="16"/>
+          <w:szCs w:val="16"/>
+        </w:rPr>
+      </w:pPr>
+      <w:r>
+        <w:rPr>
+          <w:rFonts w:ascii="Consolas" w:hAnsi="Consolas" w:cs="Consolas"/>
+          <w:color w:val="000000"/>
+          <w:sz w:val="16"/>
+          <w:szCs w:val="16"/>
+        </w:rPr>
+        <w:tab/>
+      </w:r>
+      <w:r>
+        <w:rPr>
+          <w:rFonts w:ascii="Consolas" w:hAnsi="Consolas" w:cs="Consolas"/>
+          <w:color w:val="000000"/>
+          <w:sz w:val="16"/>
+          <w:szCs w:val="16"/>
+        </w:rPr>
+        <w:tab/>
+        <w:t xml:space="preserve">JulgamentoPrisioneiro </w:t>
+      </w:r>
+      <w:r>
+        <w:rPr>
+          <w:rFonts w:ascii="Consolas" w:hAnsi="Consolas" w:cs="Consolas"/>
+          <w:color w:val="6A3E3E"/>
+          <w:sz w:val="16"/>
+          <w:szCs w:val="16"/>
+        </w:rPr>
+        <w:t>prisioneiro</w:t>
+      </w:r>
+      <w:r>
+        <w:rPr>
+          <w:rFonts w:ascii="Consolas" w:hAnsi="Consolas" w:cs="Consolas"/>
+          <w:color w:val="000000"/>
+          <w:sz w:val="16"/>
+          <w:szCs w:val="16"/>
+        </w:rPr>
+        <w:t xml:space="preserve"> = </w:t>
+      </w:r>
+      <w:r>
+        <w:rPr>
+          <w:rFonts w:ascii="Consolas" w:hAnsi="Consolas" w:cs="Consolas"/>
+          <w:b/>
+          <w:bCs/>
+          <w:color w:val="7F0055"/>
+          <w:sz w:val="16"/>
+          <w:szCs w:val="16"/>
+        </w:rPr>
+        <w:t>new</w:t>
+      </w:r>
+      <w:r>
+        <w:rPr>
+          <w:rFonts w:ascii="Consolas" w:hAnsi="Consolas" w:cs="Consolas"/>
+          <w:color w:val="000000"/>
+          <w:sz w:val="16"/>
+          <w:szCs w:val="16"/>
+        </w:rPr>
+        <w:t xml:space="preserve"> JulgamentoPrisioneiro();</w:t>
+      </w:r>
+    </w:p>
+    <w:p>
+      <w:pPr>
+        <w:autoSpaceDE w:val="0"/>
+        <w:autoSpaceDN w:val="0"/>
+        <w:adjustRightInd w:val="0"/>
+        <w:spacing w:after="0" w:line="240" w:lineRule="auto"/>
+        <w:rPr>
+          <w:rFonts w:ascii="Consolas" w:hAnsi="Consolas" w:cs="Consolas"/>
+          <w:sz w:val="16"/>
+          <w:szCs w:val="16"/>
+        </w:rPr>
+      </w:pPr>
+      <w:r>
+        <w:rPr>
+          <w:rFonts w:ascii="Consolas" w:hAnsi="Consolas" w:cs="Consolas"/>
+          <w:color w:val="000000"/>
+          <w:sz w:val="16"/>
+          <w:szCs w:val="16"/>
+        </w:rPr>
+        <w:tab/>
+      </w:r>
+      <w:r>
+        <w:rPr>
+          <w:rFonts w:ascii="Consolas" w:hAnsi="Consolas" w:cs="Consolas"/>
+          <w:color w:val="000000"/>
+          <w:sz w:val="16"/>
+          <w:szCs w:val="16"/>
+        </w:rPr>
+        <w:tab/>
+      </w:r>
+    </w:p>
+    <w:p>
+      <w:pPr>
+        <w:autoSpaceDE w:val="0"/>
+        <w:autoSpaceDN w:val="0"/>
+        <w:adjustRightInd w:val="0"/>
+        <w:spacing w:after="0" w:line="240" w:lineRule="auto"/>
+        <w:rPr>
+          <w:rFonts w:ascii="Consolas" w:hAnsi="Consolas" w:cs="Consolas"/>
+          <w:sz w:val="16"/>
+          <w:szCs w:val="16"/>
+        </w:rPr>
+      </w:pPr>
+      <w:r>
+        <w:rPr>
+          <w:rFonts w:ascii="Consolas" w:hAnsi="Consolas" w:cs="Consolas"/>
+          <w:color w:val="000000"/>
+          <w:sz w:val="16"/>
+          <w:szCs w:val="16"/>
+        </w:rPr>
+        <w:tab/>
+      </w:r>
+      <w:r>
+        <w:rPr>
+          <w:rFonts w:ascii="Consolas" w:hAnsi="Consolas" w:cs="Consolas"/>
+          <w:color w:val="000000"/>
+          <w:sz w:val="16"/>
+          <w:szCs w:val="16"/>
+        </w:rPr>
+        <w:tab/>
+      </w:r>
+      <w:r>
+        <w:rPr>
+          <w:rFonts w:ascii="Consolas" w:hAnsi="Consolas" w:cs="Consolas"/>
+          <w:b/>
+          <w:bCs/>
+          <w:color w:val="7F0055"/>
+          <w:sz w:val="16"/>
+          <w:szCs w:val="16"/>
+        </w:rPr>
+        <w:t>int</w:t>
+      </w:r>
+      <w:r>
+        <w:rPr>
+          <w:rFonts w:ascii="Consolas" w:hAnsi="Consolas" w:cs="Consolas"/>
+          <w:color w:val="000000"/>
+          <w:sz w:val="16"/>
+          <w:szCs w:val="16"/>
+        </w:rPr>
+        <w:t xml:space="preserve"> </w:t>
+      </w:r>
+      <w:r>
+        <w:rPr>
+          <w:rFonts w:ascii="Consolas" w:hAnsi="Consolas" w:cs="Consolas"/>
+          <w:color w:val="6A3E3E"/>
+          <w:sz w:val="16"/>
+          <w:szCs w:val="16"/>
+          <w:shd w:val="clear" w:color="auto" w:fill="F0D8A8"/>
+        </w:rPr>
+        <w:t>resultadoReal</w:t>
+      </w:r>
+      <w:r>
+        <w:rPr>
+          <w:rFonts w:ascii="Consolas" w:hAnsi="Consolas" w:cs="Consolas"/>
+          <w:color w:val="000000"/>
+          <w:sz w:val="16"/>
+          <w:szCs w:val="16"/>
+        </w:rPr>
+        <w:t xml:space="preserve"> = </w:t>
+      </w:r>
+      <w:r>
+        <w:rPr>
+          <w:rFonts w:ascii="Consolas" w:hAnsi="Consolas" w:cs="Consolas"/>
+          <w:color w:val="6A3E3E"/>
+          <w:sz w:val="16"/>
+          <w:szCs w:val="16"/>
+        </w:rPr>
+        <w:t>prisioneiro</w:t>
+      </w:r>
+      <w:r>
+        <w:rPr>
+          <w:rFonts w:ascii="Consolas" w:hAnsi="Consolas" w:cs="Consolas"/>
+          <w:color w:val="000000"/>
+          <w:sz w:val="16"/>
+          <w:szCs w:val="16"/>
+        </w:rPr>
+        <w:t>.calculaPena(</w:t>
+      </w:r>
+      <w:r>
+        <w:rPr>
+          <w:rFonts w:ascii="Consolas" w:hAnsi="Consolas" w:cs="Consolas"/>
+          <w:color w:val="6A3E3E"/>
+          <w:sz w:val="16"/>
+          <w:szCs w:val="16"/>
+        </w:rPr>
+        <w:t>respostaPrisioneiroA</w:t>
+      </w:r>
+      <w:r>
+        <w:rPr>
+          <w:rFonts w:ascii="Consolas" w:hAnsi="Consolas" w:cs="Consolas"/>
+          <w:color w:val="000000"/>
+          <w:sz w:val="16"/>
+          <w:szCs w:val="16"/>
+        </w:rPr>
+        <w:t xml:space="preserve">, </w:t>
+      </w:r>
+      <w:r>
+        <w:rPr>
+          <w:rFonts w:ascii="Consolas" w:hAnsi="Consolas" w:cs="Consolas"/>
+          <w:color w:val="6A3E3E"/>
+          <w:sz w:val="16"/>
+          <w:szCs w:val="16"/>
+        </w:rPr>
+        <w:t>respostaPrisioneiroB</w:t>
+      </w:r>
+      <w:r>
+        <w:rPr>
+          <w:rFonts w:ascii="Consolas" w:hAnsi="Consolas" w:cs="Consolas"/>
+          <w:color w:val="000000"/>
+          <w:sz w:val="16"/>
+          <w:szCs w:val="16"/>
+        </w:rPr>
+        <w:t>);</w:t>
+      </w:r>
+    </w:p>
+    <w:p>
+      <w:pPr>
+        <w:autoSpaceDE w:val="0"/>
+        <w:autoSpaceDN w:val="0"/>
+        <w:adjustRightInd w:val="0"/>
+        <w:spacing w:after="0" w:line="240" w:lineRule="auto"/>
+        <w:rPr>
+          <w:rFonts w:ascii="Consolas" w:hAnsi="Consolas" w:cs="Consolas"/>
+          <w:sz w:val="16"/>
+          <w:szCs w:val="16"/>
+        </w:rPr>
+      </w:pPr>
+      <w:r>
+        <w:rPr>
+          <w:rFonts w:ascii="Consolas" w:hAnsi="Consolas" w:cs="Consolas"/>
+          <w:color w:val="000000"/>
+          <w:sz w:val="16"/>
+          <w:szCs w:val="16"/>
+        </w:rPr>
+        <w:tab/>
+      </w:r>
+      <w:r>
+        <w:rPr>
+          <w:rFonts w:ascii="Consolas" w:hAnsi="Consolas" w:cs="Consolas"/>
+          <w:color w:val="000000"/>
+          <w:sz w:val="16"/>
+          <w:szCs w:val="16"/>
+        </w:rPr>
+        <w:tab/>
+      </w:r>
+    </w:p>
+    <w:p>
+      <w:pPr>
+        <w:autoSpaceDE w:val="0"/>
+        <w:autoSpaceDN w:val="0"/>
+        <w:adjustRightInd w:val="0"/>
+        <w:spacing w:after="0" w:line="240" w:lineRule="auto"/>
+        <w:rPr>
+          <w:rFonts w:ascii="Consolas" w:hAnsi="Consolas" w:cs="Consolas"/>
+          <w:sz w:val="16"/>
+          <w:szCs w:val="16"/>
+        </w:rPr>
+      </w:pPr>
+      <w:r>
+        <w:rPr>
+          <w:rFonts w:ascii="Consolas" w:hAnsi="Consolas" w:cs="Consolas"/>
+          <w:color w:val="000000"/>
+          <w:sz w:val="16"/>
+          <w:szCs w:val="16"/>
+        </w:rPr>
+        <w:tab/>
+      </w:r>
+      <w:r>
+        <w:rPr>
+          <w:rFonts w:ascii="Consolas" w:hAnsi="Consolas" w:cs="Consolas"/>
+          <w:color w:val="000000"/>
+          <w:sz w:val="16"/>
+          <w:szCs w:val="16"/>
+        </w:rPr>
+        <w:tab/>
+      </w:r>
+      <w:r>
+        <w:rPr>
+          <w:rFonts w:ascii="Consolas" w:hAnsi="Consolas" w:cs="Consolas"/>
+          <w:i/>
+          <w:iCs/>
+          <w:color w:val="000000"/>
+          <w:sz w:val="16"/>
+          <w:szCs w:val="16"/>
+        </w:rPr>
+        <w:t>assertEquals</w:t>
+      </w:r>
+      <w:r>
+        <w:rPr>
+          <w:rFonts w:ascii="Consolas" w:hAnsi="Consolas" w:cs="Consolas"/>
+          <w:color w:val="000000"/>
+          <w:sz w:val="16"/>
+          <w:szCs w:val="16"/>
+        </w:rPr>
+        <w:t>(</w:t>
+      </w:r>
+      <w:r>
+        <w:rPr>
+          <w:rFonts w:ascii="Consolas" w:hAnsi="Consolas" w:cs="Consolas"/>
+          <w:color w:val="6A3E3E"/>
+          <w:sz w:val="16"/>
+          <w:szCs w:val="16"/>
+        </w:rPr>
+        <w:t>resultadoEsperado</w:t>
+      </w:r>
+      <w:r>
+        <w:rPr>
+          <w:rFonts w:ascii="Consolas" w:hAnsi="Consolas" w:cs="Consolas"/>
+          <w:color w:val="000000"/>
+          <w:sz w:val="16"/>
+          <w:szCs w:val="16"/>
+        </w:rPr>
+        <w:t xml:space="preserve">, </w:t>
+      </w:r>
+      <w:r>
+        <w:rPr>
+          <w:rFonts w:ascii="Consolas" w:hAnsi="Consolas" w:cs="Consolas"/>
+          <w:color w:val="6A3E3E"/>
+          <w:sz w:val="16"/>
+          <w:szCs w:val="16"/>
+          <w:shd w:val="clear" w:color="auto" w:fill="D4D4D4"/>
+        </w:rPr>
+        <w:t>resultadoReal</w:t>
+      </w:r>
+      <w:r>
+        <w:rPr>
+          <w:rFonts w:ascii="Consolas" w:hAnsi="Consolas" w:cs="Consolas"/>
+          <w:color w:val="000000"/>
+          <w:sz w:val="16"/>
+          <w:szCs w:val="16"/>
+        </w:rPr>
+        <w:t>);</w:t>
+      </w:r>
+    </w:p>
+    <w:p>
+      <w:pPr>
+        <w:autoSpaceDE w:val="0"/>
+        <w:autoSpaceDN w:val="0"/>
+        <w:adjustRightInd w:val="0"/>
+        <w:spacing w:after="0" w:line="240" w:lineRule="auto"/>
+        <w:rPr>
+          <w:rFonts w:ascii="Consolas" w:hAnsi="Consolas" w:cs="Consolas"/>
+          <w:sz w:val="16"/>
+          <w:szCs w:val="16"/>
+        </w:rPr>
+      </w:pPr>
+      <w:r>
+        <w:rPr>
+          <w:rFonts w:ascii="Consolas" w:hAnsi="Consolas" w:cs="Consolas"/>
+          <w:color w:val="000000"/>
+          <w:sz w:val="16"/>
+          <w:szCs w:val="16"/>
+        </w:rPr>
+        <w:tab/>
+      </w:r>
+      <w:r>
+        <w:rPr>
+          <w:rFonts w:ascii="Consolas" w:hAnsi="Consolas" w:cs="Consolas"/>
+          <w:color w:val="000000"/>
+          <w:sz w:val="16"/>
+          <w:szCs w:val="16"/>
+        </w:rPr>
+        <w:tab/>
+      </w:r>
+    </w:p>
+    <w:p>
+      <w:pPr>
+        <w:autoSpaceDE w:val="0"/>
+        <w:autoSpaceDN w:val="0"/>
+        <w:adjustRightInd w:val="0"/>
+        <w:spacing w:after="0" w:line="240" w:lineRule="auto"/>
+        <w:rPr>
+          <w:rFonts w:ascii="Consolas" w:hAnsi="Consolas" w:cs="Consolas"/>
+          <w:sz w:val="16"/>
+          <w:szCs w:val="16"/>
+        </w:rPr>
+      </w:pPr>
+      <w:r>
+        <w:rPr>
+          <w:rFonts w:ascii="Consolas" w:hAnsi="Consolas" w:cs="Consolas"/>
+          <w:color w:val="000000"/>
+          <w:sz w:val="16"/>
+          <w:szCs w:val="16"/>
+        </w:rPr>
+        <w:tab/>
+        <w:t>}</w:t>
+      </w:r>
+    </w:p>
+    <w:p>
+      <w:pPr>
+        <w:autoSpaceDE w:val="0"/>
+        <w:autoSpaceDN w:val="0"/>
+        <w:adjustRightInd w:val="0"/>
+        <w:spacing w:after="0" w:line="240" w:lineRule="auto"/>
+        <w:rPr>
+          <w:rFonts w:ascii="Consolas" w:hAnsi="Consolas" w:cs="Consolas"/>
+          <w:sz w:val="16"/>
+          <w:szCs w:val="16"/>
+        </w:rPr>
+      </w:pPr>
+    </w:p>
+    <w:p>
+      <w:pPr>
+        <w:autoSpaceDE w:val="0"/>
+        <w:autoSpaceDN w:val="0"/>
+        <w:adjustRightInd w:val="0"/>
+        <w:spacing w:after="0" w:line="240" w:lineRule="auto"/>
+        <w:rPr>
+          <w:rFonts w:ascii="Consolas" w:hAnsi="Consolas" w:cs="Consolas"/>
+          <w:sz w:val="16"/>
+          <w:szCs w:val="16"/>
+        </w:rPr>
+      </w:pPr>
+      <w:r>
+        <w:rPr>
+          <w:rFonts w:ascii="Consolas" w:hAnsi="Consolas" w:cs="Consolas"/>
+          <w:color w:val="000000"/>
+          <w:sz w:val="16"/>
+          <w:szCs w:val="16"/>
+        </w:rPr>
+        <w:t>}</w:t>
+      </w:r>
+    </w:p>
+    <w:p>
+      <w:pPr>
+        <w:spacing w:after="0" w:line="240" w:lineRule="auto"/>
+        <w:rPr>
+          <w:rFonts w:ascii="Consolas" w:hAnsi="Consolas" w:cs="Consolas"/>
+          <w:b/>
+          <w:bCs/>
+          <w:color w:val="0070C0"/>
+          <w:sz w:val="20"/>
+          <w:szCs w:val="20"/>
+        </w:rPr>
+      </w:pPr>
+    </w:p>
+    <w:p>
+      <w:pPr>
+        <w:spacing w:after="0" w:line="240" w:lineRule="auto"/>
+        <w:rPr>
+          <w:rFonts w:ascii="Consolas" w:hAnsi="Consolas" w:cs="Consolas"/>
+          <w:b/>
+          <w:bCs/>
+          <w:color w:val="0070C0"/>
+          <w:sz w:val="20"/>
+          <w:szCs w:val="20"/>
+        </w:rPr>
+      </w:pPr>
+    </w:p>
+    <w:p>
+      <w:pPr>
+        <w:spacing w:after="0" w:line="240" w:lineRule="auto"/>
+        <w:rPr>
+          <w:rFonts w:ascii="Consolas" w:hAnsi="Consolas" w:cs="Consolas"/>
+          <w:b/>
+          <w:bCs/>
+          <w:color w:val="0070C0"/>
+          <w:sz w:val="20"/>
+          <w:szCs w:val="20"/>
+        </w:rPr>
+      </w:pPr>
+      <w:r>
+        <w:rPr>
+          <w:rFonts w:ascii="Consolas" w:hAnsi="Consolas" w:cs="Consolas"/>
+          <w:b/>
+          <w:bCs/>
+          <w:color w:val="0070C0"/>
+          <w:sz w:val="20"/>
+          <w:szCs w:val="20"/>
+        </w:rPr>
+        <w:t>Erro corrigido com a alteração da classe java que agora está totalmente de acordo com o cod java escrito em portugol7</w:t>
+      </w:r>
+    </w:p>
+    <w:p>
+      <w:pPr>
+        <w:spacing w:after="0" w:line="240" w:lineRule="auto"/>
+        <w:rPr>
+          <w:rFonts w:ascii="Consolas" w:hAnsi="Consolas" w:cs="Consolas"/>
+          <w:b/>
+          <w:bCs/>
+          <w:color w:val="0070C0"/>
+          <w:sz w:val="20"/>
+          <w:szCs w:val="20"/>
+        </w:rPr>
+      </w:pPr>
+      <w:r>
+        <w:rPr>
+          <w:rFonts w:ascii="Consolas" w:hAnsi="Consolas" w:cs="Consolas"/>
+          <w:b/>
+          <w:bCs/>
+          <w:color w:val="0070C0"/>
+          <w:sz w:val="20"/>
+          <w:szCs w:val="20"/>
+        </w:rPr>
+        <w:t>Testes todos efetuados 100% corretos</w:t>
       </w:r>
       <w:bookmarkStart w:id="1" w:name="_GoBack"/>
       <w:bookmarkEnd w:id="1"/>

</xml_diff>